<commit_message>
Adding the EQUAL KeyCode for atoms (Not yet finished!)
</commit_message>
<xml_diff>
--- a/Testing/Keycodes/Keywords_CFML.docx
+++ b/Testing/Keycodes/Keywords_CFML.docx
@@ -29,15 +29,15 @@
         <w:tblLook w:val="04A0" w:firstRow="1" w:lastRow="0" w:firstColumn="1" w:lastColumn="0" w:noHBand="0" w:noVBand="1"/>
       </w:tblPr>
       <w:tblGrid>
-        <w:gridCol w:w="813"/>
-        <w:gridCol w:w="1592"/>
-        <w:gridCol w:w="2622"/>
-        <w:gridCol w:w="3467"/>
+        <w:gridCol w:w="833"/>
+        <w:gridCol w:w="1147"/>
+        <w:gridCol w:w="3827"/>
+        <w:gridCol w:w="2687"/>
       </w:tblGrid>
       <w:tr>
         <w:tc>
           <w:tcPr>
-            <w:tcW w:w="813" w:type="dxa"/>
+            <w:tcW w:w="833" w:type="dxa"/>
           </w:tcPr>
           <w:p>
             <w:pPr>
@@ -57,7 +57,7 @@
         </w:tc>
         <w:tc>
           <w:tcPr>
-            <w:tcW w:w="1592" w:type="dxa"/>
+            <w:tcW w:w="1147" w:type="dxa"/>
           </w:tcPr>
           <w:p>
             <w:pPr>
@@ -71,291 +71,641 @@
                 <w:b/>
                 <w:i/>
               </w:rPr>
-              <w:t>General</w:t>
-            </w:r>
-            <w:r>
+              <w:t>Reference</w:t>
+            </w:r>
+          </w:p>
+        </w:tc>
+        <w:tc>
+          <w:tcPr>
+            <w:tcW w:w="3827" w:type="dxa"/>
+          </w:tcPr>
+          <w:p>
+            <w:pPr>
               <w:rPr>
                 <w:b/>
                 <w:i/>
               </w:rPr>
-              <w:t>…</w:t>
-            </w:r>
-          </w:p>
-        </w:tc>
-        <w:tc>
-          <w:tcPr>
-            <w:tcW w:w="2622" w:type="dxa"/>
-          </w:tcPr>
-          <w:p>
-            <w:pPr>
+            </w:pPr>
+            <w:proofErr w:type="spellStart"/>
+            <w:r>
               <w:rPr>
                 <w:b/>
                 <w:i/>
               </w:rPr>
-            </w:pPr>
-            <w:r>
+              <w:t>Format</w:t>
+            </w:r>
+            <w:proofErr w:type="spellEnd"/>
+          </w:p>
+        </w:tc>
+        <w:tc>
+          <w:tcPr>
+            <w:tcW w:w="2687" w:type="dxa"/>
+          </w:tcPr>
+          <w:p>
+            <w:pPr>
               <w:rPr>
                 <w:b/>
                 <w:i/>
               </w:rPr>
-              <w:t>Individual</w:t>
-            </w:r>
-          </w:p>
-        </w:tc>
-        <w:tc>
-          <w:tcPr>
-            <w:tcW w:w="3467" w:type="dxa"/>
-          </w:tcPr>
-          <w:p>
-            <w:pPr>
+            </w:pPr>
+            <w:proofErr w:type="spellStart"/>
+            <w:r>
               <w:rPr>
                 <w:b/>
                 <w:i/>
               </w:rPr>
+              <w:t>Examples</w:t>
+            </w:r>
+            <w:proofErr w:type="spellEnd"/>
+          </w:p>
+        </w:tc>
+      </w:tr>
+      <w:tr>
+        <w:tc>
+          <w:tcPr>
+            <w:tcW w:w="833" w:type="dxa"/>
+            <w:vMerge w:val="restart"/>
+          </w:tcPr>
+          <w:p>
+            <w:r>
+              <w:t>FIX</w:t>
+            </w:r>
+          </w:p>
+          <w:p>
+            <w:r>
+              <w:t>VARY</w:t>
+            </w:r>
+          </w:p>
+        </w:tc>
+        <w:tc>
+          <w:tcPr>
+            <w:tcW w:w="1147" w:type="dxa"/>
+          </w:tcPr>
+          <w:p>
+            <w:r>
+              <w:t>X</w:t>
+            </w:r>
+          </w:p>
+        </w:tc>
+        <w:tc>
+          <w:tcPr>
+            <w:tcW w:w="3827" w:type="dxa"/>
+            <w:vMerge w:val="restart"/>
+          </w:tcPr>
+          <w:p>
+            <w:pPr>
+              <w:rPr>
+                <w:lang w:val="en-GB"/>
+              </w:rPr>
             </w:pPr>
+            <w:r>
+              <w:rPr>
+                <w:lang w:val="en-GB"/>
+              </w:rPr>
+              <w:t>Ref1[…</w:t>
+            </w:r>
             <w:proofErr w:type="spellStart"/>
             <w:r>
               <w:rPr>
+                <w:lang w:val="en-GB"/>
+              </w:rPr>
+              <w:t>RefN</w:t>
+            </w:r>
+            <w:proofErr w:type="spellEnd"/>
+            <w:r>
+              <w:rPr>
+                <w:lang w:val="en-GB"/>
+              </w:rPr>
+              <w:t xml:space="preserve">] </w:t>
+            </w:r>
+            <w:r>
+              <w:rPr>
+                <w:lang w:val="en-GB"/>
+              </w:rPr>
+              <w:t>Chem</w:t>
+            </w:r>
+            <w:r>
+              <w:rPr>
+                <w:lang w:val="en-GB"/>
+              </w:rPr>
+              <w:t>1</w:t>
+            </w:r>
+            <w:r>
+              <w:rPr>
+                <w:lang w:val="en-GB"/>
+              </w:rPr>
+              <w:t>[…</w:t>
+            </w:r>
+            <w:r>
+              <w:rPr>
+                <w:lang w:val="en-GB"/>
+              </w:rPr>
+              <w:t xml:space="preserve"> </w:t>
+            </w:r>
+            <w:proofErr w:type="spellStart"/>
+            <w:r>
+              <w:rPr>
+                <w:lang w:val="en-GB"/>
+              </w:rPr>
+              <w:t>ChemN</w:t>
+            </w:r>
+            <w:proofErr w:type="spellEnd"/>
+            <w:r>
+              <w:rPr>
+                <w:lang w:val="en-GB"/>
+              </w:rPr>
+              <w:t>]</w:t>
+            </w:r>
+          </w:p>
+          <w:p>
+            <w:pPr>
+              <w:rPr>
+                <w:lang w:val="en-GB"/>
+              </w:rPr>
+            </w:pPr>
+            <w:r>
+              <w:rPr>
+                <w:lang w:val="en-GB"/>
+              </w:rPr>
+              <w:t>Ref1[…</w:t>
+            </w:r>
+            <w:proofErr w:type="spellStart"/>
+            <w:r>
+              <w:rPr>
+                <w:lang w:val="en-GB"/>
+              </w:rPr>
+              <w:t>RefN</w:t>
+            </w:r>
+            <w:proofErr w:type="spellEnd"/>
+            <w:r>
+              <w:rPr>
+                <w:lang w:val="en-GB"/>
+              </w:rPr>
+              <w:t>] Atm1</w:t>
+            </w:r>
+            <w:r>
+              <w:rPr>
+                <w:lang w:val="en-GB"/>
+              </w:rPr>
+              <w:t>[…</w:t>
+            </w:r>
+            <w:proofErr w:type="spellStart"/>
+            <w:r>
+              <w:rPr>
+                <w:lang w:val="en-GB"/>
+              </w:rPr>
+              <w:t>AtmN</w:t>
+            </w:r>
+            <w:proofErr w:type="spellEnd"/>
+            <w:r>
+              <w:rPr>
+                <w:lang w:val="en-GB"/>
+              </w:rPr>
+              <w:t>]</w:t>
+            </w:r>
+          </w:p>
+          <w:p>
+            <w:pPr>
+              <w:rPr>
+                <w:lang w:val="en-GB"/>
+              </w:rPr>
+            </w:pPr>
+            <w:r>
+              <w:rPr>
+                <w:lang w:val="en-GB"/>
+              </w:rPr>
+              <w:t>Ref</w:t>
+            </w:r>
+            <w:r>
+              <w:rPr>
+                <w:lang w:val="en-GB"/>
+              </w:rPr>
+              <w:t>1</w:t>
+            </w:r>
+            <w:r>
+              <w:rPr>
+                <w:lang w:val="en-GB"/>
+              </w:rPr>
+              <w:t>_Atm</w:t>
+            </w:r>
+            <w:r>
+              <w:rPr>
+                <w:lang w:val="en-GB"/>
+              </w:rPr>
+              <w:t>1[…</w:t>
+            </w:r>
+            <w:proofErr w:type="spellStart"/>
+            <w:r>
+              <w:rPr>
+                <w:lang w:val="en-GB"/>
+              </w:rPr>
+              <w:t>RefN_AtmN</w:t>
+            </w:r>
+            <w:proofErr w:type="spellEnd"/>
+            <w:r>
+              <w:rPr>
+                <w:lang w:val="en-GB"/>
+              </w:rPr>
+              <w:t>]</w:t>
+            </w:r>
+          </w:p>
+          <w:p/>
+          <w:p>
+            <w:r>
+              <w:t>Ref_PH1</w:t>
+            </w:r>
+          </w:p>
+          <w:p>
+            <w:r>
+              <w:t>Atm1_PH1</w:t>
+            </w:r>
+          </w:p>
+        </w:tc>
+        <w:tc>
+          <w:tcPr>
+            <w:tcW w:w="2687" w:type="dxa"/>
+            <w:vMerge w:val="restart"/>
+          </w:tcPr>
+          <w:p>
+            <w:pPr>
+              <w:rPr>
+                <w:lang w:val="en-GB"/>
+              </w:rPr>
+            </w:pPr>
+            <w:r>
+              <w:rPr>
+                <w:lang w:val="en-GB"/>
+              </w:rPr>
+              <w:t>VARY ALL C H O</w:t>
+            </w:r>
+          </w:p>
+          <w:p>
+            <w:r>
+              <w:t>VARY XYZ U Pr1 Pr2</w:t>
+            </w:r>
+          </w:p>
+          <w:p>
+            <w:r>
+              <w:t>FIX   OCC_O2    X_La1</w:t>
+            </w:r>
+          </w:p>
+          <w:p>
+            <w:proofErr w:type="gramStart"/>
+            <w:r>
+              <w:t>VARY  XYZ</w:t>
+            </w:r>
+            <w:proofErr w:type="gramEnd"/>
+            <w:r>
+              <w:t>_O1A_PH2</w:t>
+            </w:r>
+          </w:p>
+          <w:p>
+            <w:pPr>
+              <w:rPr>
+                <w:lang w:val="en-GB"/>
+              </w:rPr>
+            </w:pPr>
+            <w:r>
+              <w:rPr>
+                <w:lang w:val="en-GB"/>
+              </w:rPr>
+              <w:t>FIX    OCC_PH1   O</w:t>
+            </w:r>
+          </w:p>
+        </w:tc>
+      </w:tr>
+      <w:tr>
+        <w:tc>
+          <w:tcPr>
+            <w:tcW w:w="833" w:type="dxa"/>
+            <w:vMerge/>
+          </w:tcPr>
+          <w:p>
+            <w:pPr>
+              <w:rPr>
+                <w:lang w:val="en-GB"/>
+              </w:rPr>
+            </w:pPr>
+          </w:p>
+        </w:tc>
+        <w:tc>
+          <w:tcPr>
+            <w:tcW w:w="1147" w:type="dxa"/>
+          </w:tcPr>
+          <w:p>
+            <w:r>
+              <w:t>Y</w:t>
+            </w:r>
+          </w:p>
+        </w:tc>
+        <w:tc>
+          <w:tcPr>
+            <w:tcW w:w="3827" w:type="dxa"/>
+            <w:vMerge/>
+          </w:tcPr>
+          <w:p/>
+        </w:tc>
+        <w:tc>
+          <w:tcPr>
+            <w:tcW w:w="2687" w:type="dxa"/>
+            <w:vMerge/>
+          </w:tcPr>
+          <w:p/>
+        </w:tc>
+      </w:tr>
+      <w:tr>
+        <w:tc>
+          <w:tcPr>
+            <w:tcW w:w="833" w:type="dxa"/>
+            <w:vMerge/>
+          </w:tcPr>
+          <w:p/>
+        </w:tc>
+        <w:tc>
+          <w:tcPr>
+            <w:tcW w:w="1147" w:type="dxa"/>
+          </w:tcPr>
+          <w:p>
+            <w:r>
+              <w:t>Z</w:t>
+            </w:r>
+          </w:p>
+        </w:tc>
+        <w:tc>
+          <w:tcPr>
+            <w:tcW w:w="3827" w:type="dxa"/>
+            <w:vMerge/>
+          </w:tcPr>
+          <w:p/>
+        </w:tc>
+        <w:tc>
+          <w:tcPr>
+            <w:tcW w:w="2687" w:type="dxa"/>
+            <w:vMerge/>
+          </w:tcPr>
+          <w:p/>
+        </w:tc>
+      </w:tr>
+      <w:tr>
+        <w:tc>
+          <w:tcPr>
+            <w:tcW w:w="833" w:type="dxa"/>
+            <w:vMerge/>
+          </w:tcPr>
+          <w:p/>
+        </w:tc>
+        <w:tc>
+          <w:tcPr>
+            <w:tcW w:w="1147" w:type="dxa"/>
+          </w:tcPr>
+          <w:p>
+            <w:r>
+              <w:t>XYZ</w:t>
+            </w:r>
+          </w:p>
+        </w:tc>
+        <w:tc>
+          <w:tcPr>
+            <w:tcW w:w="3827" w:type="dxa"/>
+            <w:vMerge/>
+          </w:tcPr>
+          <w:p/>
+        </w:tc>
+        <w:tc>
+          <w:tcPr>
+            <w:tcW w:w="2687" w:type="dxa"/>
+            <w:vMerge/>
+          </w:tcPr>
+          <w:p/>
+        </w:tc>
+      </w:tr>
+      <w:tr>
+        <w:tc>
+          <w:tcPr>
+            <w:tcW w:w="833" w:type="dxa"/>
+          </w:tcPr>
+          <w:p>
+            <w:r>
+              <w:t>EQUAL</w:t>
+            </w:r>
+          </w:p>
+        </w:tc>
+        <w:tc>
+          <w:tcPr>
+            <w:tcW w:w="1147" w:type="dxa"/>
+          </w:tcPr>
+          <w:p/>
+        </w:tc>
+        <w:tc>
+          <w:tcPr>
+            <w:tcW w:w="3827" w:type="dxa"/>
+            <w:vMerge w:val="restart"/>
+          </w:tcPr>
+          <w:p>
+            <w:pPr>
+              <w:rPr>
+                <w:lang w:val="en-GB"/>
+              </w:rPr>
+            </w:pPr>
+            <w:r>
+              <w:rPr>
+                <w:lang w:val="en-GB"/>
+              </w:rPr>
+              <w:t>Ref</w:t>
+            </w:r>
+            <w:r>
+              <w:rPr>
+                <w:lang w:val="en-GB"/>
+              </w:rPr>
+              <w:t>1[…</w:t>
+            </w:r>
+            <w:proofErr w:type="spellStart"/>
+            <w:r>
+              <w:rPr>
+                <w:lang w:val="en-GB"/>
+              </w:rPr>
+              <w:t>RefN</w:t>
+            </w:r>
+            <w:proofErr w:type="spellEnd"/>
+            <w:r>
+              <w:rPr>
+                <w:lang w:val="en-GB"/>
+              </w:rPr>
+              <w:t>] Chem1[…</w:t>
+            </w:r>
+            <w:proofErr w:type="spellStart"/>
+            <w:r>
+              <w:rPr>
+                <w:lang w:val="en-GB"/>
+              </w:rPr>
+              <w:t>ChemN</w:t>
+            </w:r>
+            <w:proofErr w:type="spellEnd"/>
+            <w:r>
+              <w:rPr>
+                <w:lang w:val="en-GB"/>
+              </w:rPr>
+              <w:t>]</w:t>
+            </w:r>
+          </w:p>
+          <w:p>
+            <w:pPr>
+              <w:rPr>
+                <w:lang w:val="en-GB"/>
+              </w:rPr>
+            </w:pPr>
+            <w:r>
+              <w:rPr>
+                <w:lang w:val="en-GB"/>
+              </w:rPr>
+              <w:t>{Ref1_Atm1</w:t>
+            </w:r>
+            <w:r>
+              <w:rPr>
+                <w:lang w:val="en-GB"/>
+              </w:rPr>
+              <w:t xml:space="preserve"> </w:t>
+            </w:r>
+            <w:r>
+              <w:rPr>
+                <w:lang w:val="en-GB"/>
+              </w:rPr>
+              <w:t>Ref2_Atm2 [</w:t>
+            </w:r>
+            <w:proofErr w:type="spellStart"/>
+            <w:r>
+              <w:rPr>
+                <w:lang w:val="en-GB"/>
+              </w:rPr>
+              <w:t>Mult</w:t>
+            </w:r>
+            <w:proofErr w:type="spellEnd"/>
+            <w:proofErr w:type="gramStart"/>
+            <w:r>
+              <w:rPr>
+                <w:lang w:val="en-GB"/>
+              </w:rPr>
+              <w:t xml:space="preserve">] </w:t>
+            </w:r>
+            <w:bookmarkStart w:id="0" w:name="_GoBack"/>
+            <w:bookmarkEnd w:id="0"/>
+            <w:r>
+              <w:rPr>
+                <w:lang w:val="en-GB"/>
+              </w:rPr>
+              <w:t>}</w:t>
+            </w:r>
+            <w:proofErr w:type="gramEnd"/>
+          </w:p>
+          <w:p>
+            <w:pPr>
+              <w:rPr>
+                <w:lang w:val="en-GB"/>
+              </w:rPr>
+            </w:pPr>
+          </w:p>
+        </w:tc>
+        <w:tc>
+          <w:tcPr>
+            <w:tcW w:w="2687" w:type="dxa"/>
+            <w:vMerge w:val="restart"/>
+          </w:tcPr>
+          <w:p>
+            <w:pPr>
+              <w:rPr>
+                <w:lang w:val="en-GB"/>
+              </w:rPr>
+            </w:pPr>
+            <w:r>
+              <w:rPr>
+                <w:lang w:val="en-GB"/>
+              </w:rPr>
+              <w:t>EQUAL UISO O</w:t>
+            </w:r>
+          </w:p>
+          <w:p>
+            <w:pPr>
+              <w:rPr>
+                <w:lang w:val="en-GB"/>
+              </w:rPr>
+            </w:pPr>
+            <w:r>
+              <w:rPr>
+                <w:lang w:val="en-GB"/>
+              </w:rPr>
+              <w:t>EQUAL XYZ O1 O2 (*)</w:t>
+            </w:r>
+          </w:p>
+          <w:p>
+            <w:pPr>
+              <w:rPr>
                 <w:b/>
-                <w:i/>
-              </w:rPr>
-              <w:t>Examples</w:t>
+                <w:color w:val="FF0000"/>
+                <w:lang w:val="en-GB"/>
+              </w:rPr>
+            </w:pPr>
+            <w:r>
+              <w:rPr>
+                <w:b/>
+                <w:color w:val="FF0000"/>
+                <w:lang w:val="en-GB"/>
+              </w:rPr>
+              <w:t xml:space="preserve">(*) </w:t>
+            </w:r>
+            <w:proofErr w:type="spellStart"/>
+            <w:r>
+              <w:rPr>
+                <w:b/>
+                <w:color w:val="FF0000"/>
+                <w:lang w:val="en-GB"/>
+              </w:rPr>
+              <w:t>Occ</w:t>
             </w:r>
             <w:proofErr w:type="spellEnd"/>
-          </w:p>
-        </w:tc>
-      </w:tr>
-      <w:tr>
-        <w:tc>
-          <w:tcPr>
-            <w:tcW w:w="813" w:type="dxa"/>
-          </w:tcPr>
-          <w:p>
-            <w:r>
-              <w:t>FIX</w:t>
-            </w:r>
-          </w:p>
-        </w:tc>
-        <w:tc>
-          <w:tcPr>
-            <w:tcW w:w="1592" w:type="dxa"/>
-          </w:tcPr>
-          <w:p>
-            <w:r>
-              <w:t>X</w:t>
-            </w:r>
-          </w:p>
-        </w:tc>
-        <w:tc>
-          <w:tcPr>
-            <w:tcW w:w="2622" w:type="dxa"/>
-          </w:tcPr>
-          <w:p>
-            <w:r>
-              <w:t>Chemical symbol</w:t>
-            </w:r>
-          </w:p>
-        </w:tc>
-        <w:tc>
-          <w:tcPr>
-            <w:tcW w:w="3467" w:type="dxa"/>
-          </w:tcPr>
+            <w:r>
+              <w:rPr>
+                <w:b/>
+                <w:color w:val="FF0000"/>
+                <w:lang w:val="en-GB"/>
+              </w:rPr>
+              <w:t xml:space="preserve"> should be modified</w:t>
+            </w:r>
+          </w:p>
           <w:p>
             <w:pPr>
               <w:rPr>
                 <w:lang w:val="en-GB"/>
               </w:rPr>
             </w:pPr>
-            <w:r>
-              <w:rPr>
-                <w:lang w:val="en-GB"/>
-              </w:rPr>
-              <w:t>VARY ALL C H O</w:t>
-            </w:r>
-          </w:p>
-        </w:tc>
-      </w:tr>
-      <w:tr>
-        <w:tc>
-          <w:tcPr>
-            <w:tcW w:w="813" w:type="dxa"/>
-          </w:tcPr>
+          </w:p>
           <w:p>
             <w:pPr>
               <w:rPr>
                 <w:lang w:val="en-GB"/>
               </w:rPr>
             </w:pPr>
-          </w:p>
-        </w:tc>
-        <w:tc>
-          <w:tcPr>
-            <w:tcW w:w="1592" w:type="dxa"/>
-          </w:tcPr>
-          <w:p>
-            <w:r>
-              <w:t>Y</w:t>
-            </w:r>
-          </w:p>
-        </w:tc>
-        <w:tc>
-          <w:tcPr>
-            <w:tcW w:w="2622" w:type="dxa"/>
-          </w:tcPr>
-          <w:p>
-            <w:proofErr w:type="spellStart"/>
-            <w:r>
-              <w:t>Atom_Name</w:t>
-            </w:r>
-            <w:proofErr w:type="spellEnd"/>
-          </w:p>
-        </w:tc>
-        <w:tc>
-          <w:tcPr>
-            <w:tcW w:w="3467" w:type="dxa"/>
-          </w:tcPr>
-          <w:p>
-            <w:r>
-              <w:t>VARY U Pr1</w:t>
-            </w:r>
-          </w:p>
-        </w:tc>
-      </w:tr>
-      <w:tr>
-        <w:tc>
-          <w:tcPr>
-            <w:tcW w:w="813" w:type="dxa"/>
-          </w:tcPr>
-          <w:p>
-            <w:r>
-              <w:t>VARY</w:t>
-            </w:r>
-          </w:p>
-        </w:tc>
-        <w:tc>
-          <w:tcPr>
-            <w:tcW w:w="1592" w:type="dxa"/>
-          </w:tcPr>
-          <w:p>
-            <w:r>
-              <w:t>Z</w:t>
-            </w:r>
-          </w:p>
-        </w:tc>
-        <w:tc>
-          <w:tcPr>
-            <w:tcW w:w="2622" w:type="dxa"/>
-          </w:tcPr>
-          <w:p>
-            <w:proofErr w:type="spellStart"/>
-            <w:r>
-              <w:t>Ref_AtomName</w:t>
-            </w:r>
-            <w:proofErr w:type="spellEnd"/>
-          </w:p>
-        </w:tc>
-        <w:tc>
-          <w:tcPr>
-            <w:tcW w:w="3467" w:type="dxa"/>
-          </w:tcPr>
-          <w:p>
-            <w:proofErr w:type="gramStart"/>
-            <w:r>
-              <w:t>FIX  OCC</w:t>
-            </w:r>
-            <w:proofErr w:type="gramEnd"/>
-            <w:r>
-              <w:t>_O2  X_La1</w:t>
-            </w:r>
-          </w:p>
-        </w:tc>
-      </w:tr>
-      <w:tr>
-        <w:tc>
-          <w:tcPr>
-            <w:tcW w:w="813" w:type="dxa"/>
-          </w:tcPr>
-          <w:p/>
-        </w:tc>
-        <w:tc>
-          <w:tcPr>
-            <w:tcW w:w="1592" w:type="dxa"/>
-          </w:tcPr>
-          <w:p>
-            <w:r>
-              <w:t>XYZ</w:t>
-            </w:r>
-          </w:p>
-        </w:tc>
-        <w:tc>
-          <w:tcPr>
-            <w:tcW w:w="2622" w:type="dxa"/>
-          </w:tcPr>
-          <w:p>
-            <w:proofErr w:type="spellStart"/>
-            <w:r>
-              <w:t>Ref_AtomName_Ref</w:t>
-            </w:r>
-            <w:proofErr w:type="spellEnd"/>
-          </w:p>
-        </w:tc>
-        <w:tc>
-          <w:tcPr>
-            <w:tcW w:w="3467" w:type="dxa"/>
-          </w:tcPr>
-          <w:p>
-            <w:proofErr w:type="gramStart"/>
-            <w:r>
-              <w:t>VARY  XYZ</w:t>
-            </w:r>
-            <w:proofErr w:type="gramEnd"/>
-            <w:r>
-              <w:t>_O1A_PH2</w:t>
-            </w:r>
-          </w:p>
-          <w:p>
-            <w:r>
-              <w:t>FIX    OCC   O_PH1</w:t>
-            </w:r>
-          </w:p>
-        </w:tc>
-      </w:tr>
-      <w:tr>
-        <w:tc>
-          <w:tcPr>
-            <w:tcW w:w="813" w:type="dxa"/>
-          </w:tcPr>
-          <w:p/>
-        </w:tc>
-        <w:tc>
-          <w:tcPr>
-            <w:tcW w:w="1592" w:type="dxa"/>
-          </w:tcPr>
-          <w:p/>
-        </w:tc>
-        <w:tc>
-          <w:tcPr>
-            <w:tcW w:w="2622" w:type="dxa"/>
-          </w:tcPr>
-          <w:p/>
-        </w:tc>
-        <w:tc>
-          <w:tcPr>
-            <w:tcW w:w="3467" w:type="dxa"/>
-          </w:tcPr>
-          <w:p/>
-        </w:tc>
-      </w:tr>
-      <w:tr>
-        <w:tc>
-          <w:tcPr>
-            <w:tcW w:w="813" w:type="dxa"/>
-          </w:tcPr>
-          <w:p/>
-        </w:tc>
-        <w:tc>
-          <w:tcPr>
-            <w:tcW w:w="1592" w:type="dxa"/>
+            <w:r>
+              <w:t>EQUAL X_O1 X_O2 0.5</w:t>
+            </w:r>
+          </w:p>
+        </w:tc>
+      </w:tr>
+      <w:tr>
+        <w:tc>
+          <w:tcPr>
+            <w:tcW w:w="833" w:type="dxa"/>
+          </w:tcPr>
+          <w:p>
+            <w:pPr>
+              <w:rPr>
+                <w:lang w:val="en-GB"/>
+              </w:rPr>
+            </w:pPr>
+          </w:p>
+        </w:tc>
+        <w:tc>
+          <w:tcPr>
+            <w:tcW w:w="1147" w:type="dxa"/>
           </w:tcPr>
           <w:p>
             <w:r>
@@ -365,53 +715,57 @@
         </w:tc>
         <w:tc>
           <w:tcPr>
-            <w:tcW w:w="2622" w:type="dxa"/>
-          </w:tcPr>
-          <w:p/>
-        </w:tc>
-        <w:tc>
-          <w:tcPr>
-            <w:tcW w:w="3467" w:type="dxa"/>
-          </w:tcPr>
-          <w:p/>
-        </w:tc>
-      </w:tr>
-      <w:tr>
-        <w:tc>
-          <w:tcPr>
-            <w:tcW w:w="813" w:type="dxa"/>
-          </w:tcPr>
-          <w:p/>
-        </w:tc>
-        <w:tc>
-          <w:tcPr>
-            <w:tcW w:w="1592" w:type="dxa"/>
-          </w:tcPr>
-          <w:p/>
-        </w:tc>
-        <w:tc>
-          <w:tcPr>
-            <w:tcW w:w="2622" w:type="dxa"/>
-          </w:tcPr>
-          <w:p/>
-        </w:tc>
-        <w:tc>
-          <w:tcPr>
-            <w:tcW w:w="3467" w:type="dxa"/>
-          </w:tcPr>
-          <w:p/>
-        </w:tc>
-      </w:tr>
-      <w:tr>
-        <w:tc>
-          <w:tcPr>
-            <w:tcW w:w="813" w:type="dxa"/>
-          </w:tcPr>
-          <w:p/>
-        </w:tc>
-        <w:tc>
-          <w:tcPr>
-            <w:tcW w:w="1592" w:type="dxa"/>
+            <w:tcW w:w="3827" w:type="dxa"/>
+            <w:vMerge/>
+          </w:tcPr>
+          <w:p/>
+        </w:tc>
+        <w:tc>
+          <w:tcPr>
+            <w:tcW w:w="2687" w:type="dxa"/>
+            <w:vMerge/>
+          </w:tcPr>
+          <w:p/>
+        </w:tc>
+      </w:tr>
+      <w:tr>
+        <w:tc>
+          <w:tcPr>
+            <w:tcW w:w="833" w:type="dxa"/>
+          </w:tcPr>
+          <w:p/>
+        </w:tc>
+        <w:tc>
+          <w:tcPr>
+            <w:tcW w:w="1147" w:type="dxa"/>
+          </w:tcPr>
+          <w:p/>
+        </w:tc>
+        <w:tc>
+          <w:tcPr>
+            <w:tcW w:w="3827" w:type="dxa"/>
+            <w:vMerge/>
+          </w:tcPr>
+          <w:p/>
+        </w:tc>
+        <w:tc>
+          <w:tcPr>
+            <w:tcW w:w="2687" w:type="dxa"/>
+            <w:vMerge/>
+          </w:tcPr>
+          <w:p/>
+        </w:tc>
+      </w:tr>
+      <w:tr>
+        <w:tc>
+          <w:tcPr>
+            <w:tcW w:w="833" w:type="dxa"/>
+          </w:tcPr>
+          <w:p/>
+        </w:tc>
+        <w:tc>
+          <w:tcPr>
+            <w:tcW w:w="1147" w:type="dxa"/>
           </w:tcPr>
           <w:p>
             <w:r>
@@ -421,27 +775,27 @@
         </w:tc>
         <w:tc>
           <w:tcPr>
-            <w:tcW w:w="2622" w:type="dxa"/>
-          </w:tcPr>
-          <w:p/>
-        </w:tc>
-        <w:tc>
-          <w:tcPr>
-            <w:tcW w:w="3467" w:type="dxa"/>
-          </w:tcPr>
-          <w:p/>
-        </w:tc>
-      </w:tr>
-      <w:tr>
-        <w:tc>
-          <w:tcPr>
-            <w:tcW w:w="813" w:type="dxa"/>
-          </w:tcPr>
-          <w:p/>
-        </w:tc>
-        <w:tc>
-          <w:tcPr>
-            <w:tcW w:w="1592" w:type="dxa"/>
+            <w:tcW w:w="3827" w:type="dxa"/>
+          </w:tcPr>
+          <w:p/>
+        </w:tc>
+        <w:tc>
+          <w:tcPr>
+            <w:tcW w:w="2687" w:type="dxa"/>
+          </w:tcPr>
+          <w:p/>
+        </w:tc>
+      </w:tr>
+      <w:tr>
+        <w:tc>
+          <w:tcPr>
+            <w:tcW w:w="833" w:type="dxa"/>
+          </w:tcPr>
+          <w:p/>
+        </w:tc>
+        <w:tc>
+          <w:tcPr>
+            <w:tcW w:w="1147" w:type="dxa"/>
           </w:tcPr>
           <w:p>
             <w:r>
@@ -451,27 +805,27 @@
         </w:tc>
         <w:tc>
           <w:tcPr>
-            <w:tcW w:w="2622" w:type="dxa"/>
-          </w:tcPr>
-          <w:p/>
-        </w:tc>
-        <w:tc>
-          <w:tcPr>
-            <w:tcW w:w="3467" w:type="dxa"/>
-          </w:tcPr>
-          <w:p/>
-        </w:tc>
-      </w:tr>
-      <w:tr>
-        <w:tc>
-          <w:tcPr>
-            <w:tcW w:w="813" w:type="dxa"/>
-          </w:tcPr>
-          <w:p/>
-        </w:tc>
-        <w:tc>
-          <w:tcPr>
-            <w:tcW w:w="1592" w:type="dxa"/>
+            <w:tcW w:w="3827" w:type="dxa"/>
+          </w:tcPr>
+          <w:p/>
+        </w:tc>
+        <w:tc>
+          <w:tcPr>
+            <w:tcW w:w="2687" w:type="dxa"/>
+          </w:tcPr>
+          <w:p/>
+        </w:tc>
+      </w:tr>
+      <w:tr>
+        <w:tc>
+          <w:tcPr>
+            <w:tcW w:w="833" w:type="dxa"/>
+          </w:tcPr>
+          <w:p/>
+        </w:tc>
+        <w:tc>
+          <w:tcPr>
+            <w:tcW w:w="1147" w:type="dxa"/>
           </w:tcPr>
           <w:p>
             <w:r>
@@ -481,27 +835,27 @@
         </w:tc>
         <w:tc>
           <w:tcPr>
-            <w:tcW w:w="2622" w:type="dxa"/>
-          </w:tcPr>
-          <w:p/>
-        </w:tc>
-        <w:tc>
-          <w:tcPr>
-            <w:tcW w:w="3467" w:type="dxa"/>
-          </w:tcPr>
-          <w:p/>
-        </w:tc>
-      </w:tr>
-      <w:tr>
-        <w:tc>
-          <w:tcPr>
-            <w:tcW w:w="813" w:type="dxa"/>
-          </w:tcPr>
-          <w:p/>
-        </w:tc>
-        <w:tc>
-          <w:tcPr>
-            <w:tcW w:w="1592" w:type="dxa"/>
+            <w:tcW w:w="3827" w:type="dxa"/>
+          </w:tcPr>
+          <w:p/>
+        </w:tc>
+        <w:tc>
+          <w:tcPr>
+            <w:tcW w:w="2687" w:type="dxa"/>
+          </w:tcPr>
+          <w:p/>
+        </w:tc>
+      </w:tr>
+      <w:tr>
+        <w:tc>
+          <w:tcPr>
+            <w:tcW w:w="833" w:type="dxa"/>
+          </w:tcPr>
+          <w:p/>
+        </w:tc>
+        <w:tc>
+          <w:tcPr>
+            <w:tcW w:w="1147" w:type="dxa"/>
           </w:tcPr>
           <w:p>
             <w:r>
@@ -511,27 +865,27 @@
         </w:tc>
         <w:tc>
           <w:tcPr>
-            <w:tcW w:w="2622" w:type="dxa"/>
-          </w:tcPr>
-          <w:p/>
-        </w:tc>
-        <w:tc>
-          <w:tcPr>
-            <w:tcW w:w="3467" w:type="dxa"/>
-          </w:tcPr>
-          <w:p/>
-        </w:tc>
-      </w:tr>
-      <w:tr>
-        <w:tc>
-          <w:tcPr>
-            <w:tcW w:w="813" w:type="dxa"/>
-          </w:tcPr>
-          <w:p/>
-        </w:tc>
-        <w:tc>
-          <w:tcPr>
-            <w:tcW w:w="1592" w:type="dxa"/>
+            <w:tcW w:w="3827" w:type="dxa"/>
+          </w:tcPr>
+          <w:p/>
+        </w:tc>
+        <w:tc>
+          <w:tcPr>
+            <w:tcW w:w="2687" w:type="dxa"/>
+          </w:tcPr>
+          <w:p/>
+        </w:tc>
+      </w:tr>
+      <w:tr>
+        <w:tc>
+          <w:tcPr>
+            <w:tcW w:w="833" w:type="dxa"/>
+          </w:tcPr>
+          <w:p/>
+        </w:tc>
+        <w:tc>
+          <w:tcPr>
+            <w:tcW w:w="1147" w:type="dxa"/>
           </w:tcPr>
           <w:p>
             <w:r>
@@ -541,27 +895,27 @@
         </w:tc>
         <w:tc>
           <w:tcPr>
-            <w:tcW w:w="2622" w:type="dxa"/>
-          </w:tcPr>
-          <w:p/>
-        </w:tc>
-        <w:tc>
-          <w:tcPr>
-            <w:tcW w:w="3467" w:type="dxa"/>
-          </w:tcPr>
-          <w:p/>
-        </w:tc>
-      </w:tr>
-      <w:tr>
-        <w:tc>
-          <w:tcPr>
-            <w:tcW w:w="813" w:type="dxa"/>
-          </w:tcPr>
-          <w:p/>
-        </w:tc>
-        <w:tc>
-          <w:tcPr>
-            <w:tcW w:w="1592" w:type="dxa"/>
+            <w:tcW w:w="3827" w:type="dxa"/>
+          </w:tcPr>
+          <w:p/>
+        </w:tc>
+        <w:tc>
+          <w:tcPr>
+            <w:tcW w:w="2687" w:type="dxa"/>
+          </w:tcPr>
+          <w:p/>
+        </w:tc>
+      </w:tr>
+      <w:tr>
+        <w:tc>
+          <w:tcPr>
+            <w:tcW w:w="833" w:type="dxa"/>
+          </w:tcPr>
+          <w:p/>
+        </w:tc>
+        <w:tc>
+          <w:tcPr>
+            <w:tcW w:w="1147" w:type="dxa"/>
           </w:tcPr>
           <w:p>
             <w:r>
@@ -571,27 +925,27 @@
         </w:tc>
         <w:tc>
           <w:tcPr>
-            <w:tcW w:w="2622" w:type="dxa"/>
-          </w:tcPr>
-          <w:p/>
-        </w:tc>
-        <w:tc>
-          <w:tcPr>
-            <w:tcW w:w="3467" w:type="dxa"/>
-          </w:tcPr>
-          <w:p/>
-        </w:tc>
-      </w:tr>
-      <w:tr>
-        <w:tc>
-          <w:tcPr>
-            <w:tcW w:w="813" w:type="dxa"/>
-          </w:tcPr>
-          <w:p/>
-        </w:tc>
-        <w:tc>
-          <w:tcPr>
-            <w:tcW w:w="1592" w:type="dxa"/>
+            <w:tcW w:w="3827" w:type="dxa"/>
+          </w:tcPr>
+          <w:p/>
+        </w:tc>
+        <w:tc>
+          <w:tcPr>
+            <w:tcW w:w="2687" w:type="dxa"/>
+          </w:tcPr>
+          <w:p/>
+        </w:tc>
+      </w:tr>
+      <w:tr>
+        <w:tc>
+          <w:tcPr>
+            <w:tcW w:w="833" w:type="dxa"/>
+          </w:tcPr>
+          <w:p/>
+        </w:tc>
+        <w:tc>
+          <w:tcPr>
+            <w:tcW w:w="1147" w:type="dxa"/>
           </w:tcPr>
           <w:p>
             <w:r>
@@ -601,27 +955,27 @@
         </w:tc>
         <w:tc>
           <w:tcPr>
-            <w:tcW w:w="2622" w:type="dxa"/>
-          </w:tcPr>
-          <w:p/>
-        </w:tc>
-        <w:tc>
-          <w:tcPr>
-            <w:tcW w:w="3467" w:type="dxa"/>
-          </w:tcPr>
-          <w:p/>
-        </w:tc>
-      </w:tr>
-      <w:tr>
-        <w:tc>
-          <w:tcPr>
-            <w:tcW w:w="813" w:type="dxa"/>
-          </w:tcPr>
-          <w:p/>
-        </w:tc>
-        <w:tc>
-          <w:tcPr>
-            <w:tcW w:w="1592" w:type="dxa"/>
+            <w:tcW w:w="3827" w:type="dxa"/>
+          </w:tcPr>
+          <w:p/>
+        </w:tc>
+        <w:tc>
+          <w:tcPr>
+            <w:tcW w:w="2687" w:type="dxa"/>
+          </w:tcPr>
+          <w:p/>
+        </w:tc>
+      </w:tr>
+      <w:tr>
+        <w:tc>
+          <w:tcPr>
+            <w:tcW w:w="833" w:type="dxa"/>
+          </w:tcPr>
+          <w:p/>
+        </w:tc>
+        <w:tc>
+          <w:tcPr>
+            <w:tcW w:w="1147" w:type="dxa"/>
           </w:tcPr>
           <w:p>
             <w:r>
@@ -631,53 +985,53 @@
         </w:tc>
         <w:tc>
           <w:tcPr>
-            <w:tcW w:w="2622" w:type="dxa"/>
-          </w:tcPr>
-          <w:p/>
-        </w:tc>
-        <w:tc>
-          <w:tcPr>
-            <w:tcW w:w="3467" w:type="dxa"/>
-          </w:tcPr>
-          <w:p/>
-        </w:tc>
-      </w:tr>
-      <w:tr>
-        <w:tc>
-          <w:tcPr>
-            <w:tcW w:w="813" w:type="dxa"/>
-          </w:tcPr>
-          <w:p/>
-        </w:tc>
-        <w:tc>
-          <w:tcPr>
-            <w:tcW w:w="1592" w:type="dxa"/>
-          </w:tcPr>
-          <w:p/>
-        </w:tc>
-        <w:tc>
-          <w:tcPr>
-            <w:tcW w:w="2622" w:type="dxa"/>
-          </w:tcPr>
-          <w:p/>
-        </w:tc>
-        <w:tc>
-          <w:tcPr>
-            <w:tcW w:w="3467" w:type="dxa"/>
-          </w:tcPr>
-          <w:p/>
-        </w:tc>
-      </w:tr>
-      <w:tr>
-        <w:tc>
-          <w:tcPr>
-            <w:tcW w:w="813" w:type="dxa"/>
-          </w:tcPr>
-          <w:p/>
-        </w:tc>
-        <w:tc>
-          <w:tcPr>
-            <w:tcW w:w="1592" w:type="dxa"/>
+            <w:tcW w:w="3827" w:type="dxa"/>
+          </w:tcPr>
+          <w:p/>
+        </w:tc>
+        <w:tc>
+          <w:tcPr>
+            <w:tcW w:w="2687" w:type="dxa"/>
+          </w:tcPr>
+          <w:p/>
+        </w:tc>
+      </w:tr>
+      <w:tr>
+        <w:tc>
+          <w:tcPr>
+            <w:tcW w:w="833" w:type="dxa"/>
+          </w:tcPr>
+          <w:p/>
+        </w:tc>
+        <w:tc>
+          <w:tcPr>
+            <w:tcW w:w="1147" w:type="dxa"/>
+          </w:tcPr>
+          <w:p/>
+        </w:tc>
+        <w:tc>
+          <w:tcPr>
+            <w:tcW w:w="3827" w:type="dxa"/>
+          </w:tcPr>
+          <w:p/>
+        </w:tc>
+        <w:tc>
+          <w:tcPr>
+            <w:tcW w:w="2687" w:type="dxa"/>
+          </w:tcPr>
+          <w:p/>
+        </w:tc>
+      </w:tr>
+      <w:tr>
+        <w:tc>
+          <w:tcPr>
+            <w:tcW w:w="833" w:type="dxa"/>
+          </w:tcPr>
+          <w:p/>
+        </w:tc>
+        <w:tc>
+          <w:tcPr>
+            <w:tcW w:w="1147" w:type="dxa"/>
           </w:tcPr>
           <w:p>
             <w:r>
@@ -687,47 +1041,47 @@
         </w:tc>
         <w:tc>
           <w:tcPr>
-            <w:tcW w:w="2622" w:type="dxa"/>
-          </w:tcPr>
-          <w:p/>
-        </w:tc>
-        <w:tc>
-          <w:tcPr>
-            <w:tcW w:w="3467" w:type="dxa"/>
-          </w:tcPr>
-          <w:p/>
-        </w:tc>
-      </w:tr>
-      <w:tr>
-        <w:tc>
-          <w:tcPr>
-            <w:tcW w:w="813" w:type="dxa"/>
-          </w:tcPr>
-          <w:p/>
-        </w:tc>
-        <w:tc>
-          <w:tcPr>
-            <w:tcW w:w="1592" w:type="dxa"/>
-          </w:tcPr>
-          <w:p/>
-        </w:tc>
-        <w:tc>
-          <w:tcPr>
-            <w:tcW w:w="2622" w:type="dxa"/>
-          </w:tcPr>
-          <w:p/>
-        </w:tc>
-        <w:tc>
-          <w:tcPr>
-            <w:tcW w:w="3467" w:type="dxa"/>
-          </w:tcPr>
-          <w:p/>
-        </w:tc>
-      </w:tr>
-      <w:tr>
-        <w:tc>
-          <w:tcPr>
-            <w:tcW w:w="813" w:type="dxa"/>
+            <w:tcW w:w="3827" w:type="dxa"/>
+          </w:tcPr>
+          <w:p/>
+        </w:tc>
+        <w:tc>
+          <w:tcPr>
+            <w:tcW w:w="2687" w:type="dxa"/>
+          </w:tcPr>
+          <w:p/>
+        </w:tc>
+      </w:tr>
+      <w:tr>
+        <w:tc>
+          <w:tcPr>
+            <w:tcW w:w="833" w:type="dxa"/>
+          </w:tcPr>
+          <w:p/>
+        </w:tc>
+        <w:tc>
+          <w:tcPr>
+            <w:tcW w:w="1147" w:type="dxa"/>
+          </w:tcPr>
+          <w:p/>
+        </w:tc>
+        <w:tc>
+          <w:tcPr>
+            <w:tcW w:w="3827" w:type="dxa"/>
+          </w:tcPr>
+          <w:p/>
+        </w:tc>
+        <w:tc>
+          <w:tcPr>
+            <w:tcW w:w="2687" w:type="dxa"/>
+          </w:tcPr>
+          <w:p/>
+        </w:tc>
+      </w:tr>
+      <w:tr>
+        <w:tc>
+          <w:tcPr>
+            <w:tcW w:w="833" w:type="dxa"/>
           </w:tcPr>
           <w:p>
             <w:pPr>
@@ -739,7 +1093,7 @@
         </w:tc>
         <w:tc>
           <w:tcPr>
-            <w:tcW w:w="1592" w:type="dxa"/>
+            <w:tcW w:w="1147" w:type="dxa"/>
           </w:tcPr>
           <w:p>
             <w:pPr>
@@ -751,13 +1105,19 @@
               <w:rPr>
                 <w:highlight w:val="lightGray"/>
               </w:rPr>
+              <w:t>_</w:t>
+            </w:r>
+            <w:r>
+              <w:rPr>
+                <w:highlight w:val="lightGray"/>
+              </w:rPr>
               <w:t>PH[n]</w:t>
             </w:r>
           </w:p>
         </w:tc>
         <w:tc>
           <w:tcPr>
-            <w:tcW w:w="2622" w:type="dxa"/>
+            <w:tcW w:w="3827" w:type="dxa"/>
           </w:tcPr>
           <w:p>
             <w:pPr>
@@ -769,7 +1129,7 @@
         </w:tc>
         <w:tc>
           <w:tcPr>
-            <w:tcW w:w="3467" w:type="dxa"/>
+            <w:tcW w:w="2687" w:type="dxa"/>
           </w:tcPr>
           <w:p>
             <w:pPr>
@@ -783,7 +1143,7 @@
       <w:tr>
         <w:tc>
           <w:tcPr>
-            <w:tcW w:w="813" w:type="dxa"/>
+            <w:tcW w:w="833" w:type="dxa"/>
           </w:tcPr>
           <w:p>
             <w:pPr>
@@ -795,7 +1155,7 @@
         </w:tc>
         <w:tc>
           <w:tcPr>
-            <w:tcW w:w="1592" w:type="dxa"/>
+            <w:tcW w:w="1147" w:type="dxa"/>
           </w:tcPr>
           <w:p>
             <w:pPr>
@@ -807,13 +1167,19 @@
               <w:rPr>
                 <w:highlight w:val="lightGray"/>
               </w:rPr>
+              <w:t>_</w:t>
+            </w:r>
+            <w:r>
+              <w:rPr>
+                <w:highlight w:val="lightGray"/>
+              </w:rPr>
               <w:t>MOL[n]</w:t>
             </w:r>
           </w:p>
         </w:tc>
         <w:tc>
           <w:tcPr>
-            <w:tcW w:w="2622" w:type="dxa"/>
+            <w:tcW w:w="3827" w:type="dxa"/>
           </w:tcPr>
           <w:p>
             <w:pPr>
@@ -825,7 +1191,7 @@
         </w:tc>
         <w:tc>
           <w:tcPr>
-            <w:tcW w:w="3467" w:type="dxa"/>
+            <w:tcW w:w="2687" w:type="dxa"/>
           </w:tcPr>
           <w:p>
             <w:pPr>
@@ -845,42 +1211,19 @@
           <w:i/>
         </w:rPr>
       </w:pPr>
-      <w:proofErr w:type="spellStart"/>
       <w:r>
         <w:rPr>
           <w:b/>
           <w:i/>
         </w:rPr>
-        <w:t>Description</w:t>
-      </w:r>
-      <w:proofErr w:type="spellEnd"/>
+        <w:t>Note</w:t>
+      </w:r>
       <w:r>
         <w:rPr>
           <w:b/>
           <w:i/>
         </w:rPr>
         <w:t>:</w:t>
-      </w:r>
-    </w:p>
-    <w:p>
-      <w:r>
-        <w:rPr>
-          <w:lang w:val="en-GB"/>
-        </w:rPr>
-        <w:t xml:space="preserve">   </w:t>
-      </w:r>
-      <w:proofErr w:type="gramStart"/>
-      <w:r>
-        <w:t>VARY  XYZ</w:t>
-      </w:r>
-      <w:proofErr w:type="gramEnd"/>
-      <w:r>
-        <w:t xml:space="preserve"> [OCC][U_ISO]  AtName1 AtName2</w:t>
-      </w:r>
-    </w:p>
-    <w:p>
-      <w:r>
-        <w:t xml:space="preserve">   VARY U_ISO MOL1 </w:t>
       </w:r>
     </w:p>
     <w:p>
@@ -890,76 +1233,6 @@
         </w:rPr>
       </w:pPr>
       <w:r>
-        <w:t xml:space="preserve">   </w:t>
-      </w:r>
-      <w:proofErr w:type="gramStart"/>
-      <w:r>
-        <w:rPr>
-          <w:lang w:val="en-GB"/>
-        </w:rPr>
-        <w:t>VARY  X</w:t>
-      </w:r>
-      <w:proofErr w:type="gramEnd"/>
-      <w:r>
-        <w:rPr>
-          <w:lang w:val="en-GB"/>
-        </w:rPr>
-        <w:t>_AtName1 OCC_AtName2</w:t>
-      </w:r>
-    </w:p>
-    <w:p>
-      <w:pPr>
-        <w:rPr>
-          <w:lang w:val="en-GB"/>
-        </w:rPr>
-      </w:pPr>
-      <w:r>
-        <w:rPr>
-          <w:lang w:val="en-GB"/>
-        </w:rPr>
-        <w:t xml:space="preserve">   FIX XYZ H -&gt; </w:t>
-      </w:r>
-      <w:r>
-        <w:rPr>
-          <w:lang w:val="en-GB"/>
-        </w:rPr>
-        <w:t>Fix all coordinates for H atoms</w:t>
-      </w:r>
-    </w:p>
-    <w:p>
-      <w:pPr>
-        <w:rPr>
-          <w:lang w:val="en-GB"/>
-        </w:rPr>
-      </w:pPr>
-      <w:r>
-        <w:rPr>
-          <w:lang w:val="en-GB"/>
-        </w:rPr>
-        <w:t xml:space="preserve">   VARY XYZ O C -&gt; </w:t>
-      </w:r>
-      <w:proofErr w:type="spellStart"/>
-      <w:r>
-        <w:rPr>
-          <w:lang w:val="en-GB"/>
-        </w:rPr>
-        <w:t>Refinable</w:t>
-      </w:r>
-      <w:proofErr w:type="spellEnd"/>
-      <w:r>
-        <w:rPr>
-          <w:lang w:val="en-GB"/>
-        </w:rPr>
-        <w:t xml:space="preserve"> all coordinates for O and C atoms</w:t>
-      </w:r>
-    </w:p>
-    <w:p>
-      <w:pPr>
-        <w:rPr>
-          <w:lang w:val="en-GB"/>
-        </w:rPr>
-      </w:pPr>
-      <w:r>
         <w:rPr>
           <w:lang w:val="en-GB"/>
         </w:rPr>
@@ -971,273 +1244,6 @@
           <w:lang w:val="en-GB"/>
         </w:rPr>
         <w:t>Not allowed to use global and local directives at the same time</w:t>
-      </w:r>
-    </w:p>
-    <w:p/>
-    <w:p>
-      <w:pPr>
-        <w:rPr>
-          <w:b/>
-          <w:i/>
-          <w:lang w:val="en-GB"/>
-        </w:rPr>
-      </w:pPr>
-      <w:r>
-        <w:rPr>
-          <w:b/>
-          <w:i/>
-          <w:lang w:val="en-GB"/>
-        </w:rPr>
-        <w:t>Restraints</w:t>
-      </w:r>
-    </w:p>
-    <w:p>
-      <w:pPr>
-        <w:rPr>
-          <w:lang w:val="en-GB"/>
-        </w:rPr>
-      </w:pPr>
-      <w:r>
-        <w:rPr>
-          <w:lang w:val="en-GB"/>
-        </w:rPr>
-        <w:t>DFIX     value [sigma] AtNam1</w:t>
-      </w:r>
-      <w:proofErr w:type="gramStart"/>
-      <w:r>
-        <w:rPr>
-          <w:lang w:val="en-GB"/>
-        </w:rPr>
-        <w:t xml:space="preserve">A </w:t>
-      </w:r>
-      <w:r>
-        <w:rPr>
-          <w:lang w:val="en-GB"/>
-        </w:rPr>
-        <w:t xml:space="preserve"> AtNam</w:t>
-      </w:r>
-      <w:proofErr w:type="gramEnd"/>
-      <w:r>
-        <w:rPr>
-          <w:lang w:val="en-GB"/>
-        </w:rPr>
-        <w:t xml:space="preserve">1B […] </w:t>
-      </w:r>
-      <w:r>
-        <w:rPr>
-          <w:lang w:val="en-GB"/>
-        </w:rPr>
-        <w:t>[</w:t>
-      </w:r>
-      <w:proofErr w:type="spellStart"/>
-      <w:r>
-        <w:rPr>
-          <w:lang w:val="en-GB"/>
-        </w:rPr>
-        <w:t>AtNamNA</w:t>
-      </w:r>
-      <w:proofErr w:type="spellEnd"/>
-      <w:r>
-        <w:rPr>
-          <w:lang w:val="en-GB"/>
-        </w:rPr>
-        <w:t xml:space="preserve">  </w:t>
-      </w:r>
-      <w:proofErr w:type="spellStart"/>
-      <w:r>
-        <w:rPr>
-          <w:lang w:val="en-GB"/>
-        </w:rPr>
-        <w:t>AtNamNB</w:t>
-      </w:r>
-      <w:proofErr w:type="spellEnd"/>
-      <w:r>
-        <w:rPr>
-          <w:lang w:val="en-GB"/>
-        </w:rPr>
-        <w:t xml:space="preserve">] </w:t>
-      </w:r>
-    </w:p>
-    <w:p>
-      <w:pPr>
-        <w:rPr>
-          <w:lang w:val="en-GB"/>
-        </w:rPr>
-      </w:pPr>
-      <w:r>
-        <w:rPr>
-          <w:lang w:val="en-GB"/>
-        </w:rPr>
-        <w:t xml:space="preserve">AFIX     value [sigma] </w:t>
-      </w:r>
-      <w:r>
-        <w:rPr>
-          <w:lang w:val="en-GB"/>
-        </w:rPr>
-        <w:t>AtNam1</w:t>
-      </w:r>
-      <w:proofErr w:type="gramStart"/>
-      <w:r>
-        <w:rPr>
-          <w:lang w:val="en-GB"/>
-        </w:rPr>
-        <w:t>A  AtNam</w:t>
-      </w:r>
-      <w:proofErr w:type="gramEnd"/>
-      <w:r>
-        <w:rPr>
-          <w:lang w:val="en-GB"/>
-        </w:rPr>
-        <w:t xml:space="preserve">1B </w:t>
-      </w:r>
-      <w:r>
-        <w:rPr>
-          <w:lang w:val="en-GB"/>
-        </w:rPr>
-        <w:t xml:space="preserve"> </w:t>
-      </w:r>
-      <w:r>
-        <w:rPr>
-          <w:lang w:val="en-GB"/>
-        </w:rPr>
-        <w:t xml:space="preserve">AtNam1C </w:t>
-      </w:r>
-      <w:r>
-        <w:rPr>
-          <w:lang w:val="en-GB"/>
-        </w:rPr>
-        <w:t>[…] [</w:t>
-      </w:r>
-      <w:proofErr w:type="spellStart"/>
-      <w:r>
-        <w:rPr>
-          <w:lang w:val="en-GB"/>
-        </w:rPr>
-        <w:t>AtNamNA</w:t>
-      </w:r>
-      <w:proofErr w:type="spellEnd"/>
-      <w:r>
-        <w:rPr>
-          <w:lang w:val="en-GB"/>
-        </w:rPr>
-        <w:t xml:space="preserve">  </w:t>
-      </w:r>
-      <w:proofErr w:type="spellStart"/>
-      <w:r>
-        <w:rPr>
-          <w:lang w:val="en-GB"/>
-        </w:rPr>
-        <w:t>AtNamNB</w:t>
-      </w:r>
-      <w:proofErr w:type="spellEnd"/>
-      <w:r>
-        <w:rPr>
-          <w:lang w:val="en-GB"/>
-        </w:rPr>
-        <w:t xml:space="preserve">  </w:t>
-      </w:r>
-      <w:proofErr w:type="spellStart"/>
-      <w:r>
-        <w:rPr>
-          <w:lang w:val="en-GB"/>
-        </w:rPr>
-        <w:t>AtNamNC</w:t>
-      </w:r>
-      <w:proofErr w:type="spellEnd"/>
-      <w:r>
-        <w:rPr>
-          <w:lang w:val="en-GB"/>
-        </w:rPr>
-        <w:t>]</w:t>
-      </w:r>
-    </w:p>
-    <w:p>
-      <w:pPr>
-        <w:rPr>
-          <w:lang w:val="en-GB"/>
-        </w:rPr>
-      </w:pPr>
-      <w:r>
-        <w:rPr>
-          <w:lang w:val="en-GB"/>
-        </w:rPr>
-        <w:t>TFIX     value [sigma] At1</w:t>
-      </w:r>
-      <w:r>
-        <w:rPr>
-          <w:lang w:val="en-GB"/>
-        </w:rPr>
-        <w:t>A</w:t>
-      </w:r>
-      <w:r>
-        <w:rPr>
-          <w:lang w:val="en-GB"/>
-        </w:rPr>
-        <w:t xml:space="preserve"> A</w:t>
-      </w:r>
-      <w:r>
-        <w:rPr>
-          <w:lang w:val="en-GB"/>
-        </w:rPr>
-        <w:t>t1B At1C At1D […] [</w:t>
-      </w:r>
-      <w:proofErr w:type="spellStart"/>
-      <w:proofErr w:type="gramStart"/>
-      <w:r>
-        <w:rPr>
-          <w:lang w:val="en-GB"/>
-        </w:rPr>
-        <w:t>AtNA</w:t>
-      </w:r>
-      <w:proofErr w:type="spellEnd"/>
-      <w:r>
-        <w:rPr>
-          <w:lang w:val="en-GB"/>
-        </w:rPr>
-        <w:t xml:space="preserve">  </w:t>
-      </w:r>
-      <w:proofErr w:type="spellStart"/>
-      <w:r>
-        <w:rPr>
-          <w:lang w:val="en-GB"/>
-        </w:rPr>
-        <w:t>AtNB</w:t>
-      </w:r>
-      <w:proofErr w:type="spellEnd"/>
-      <w:proofErr w:type="gramEnd"/>
-      <w:r>
-        <w:rPr>
-          <w:lang w:val="en-GB"/>
-        </w:rPr>
-        <w:t xml:space="preserve">  </w:t>
-      </w:r>
-      <w:proofErr w:type="spellStart"/>
-      <w:r>
-        <w:rPr>
-          <w:lang w:val="en-GB"/>
-        </w:rPr>
-        <w:t>AtNC</w:t>
-      </w:r>
-      <w:proofErr w:type="spellEnd"/>
-      <w:r>
-        <w:rPr>
-          <w:lang w:val="en-GB"/>
-        </w:rPr>
-        <w:t xml:space="preserve">  </w:t>
-      </w:r>
-      <w:proofErr w:type="spellStart"/>
-      <w:r>
-        <w:rPr>
-          <w:lang w:val="en-GB"/>
-        </w:rPr>
-        <w:t>AtND</w:t>
-      </w:r>
-      <w:proofErr w:type="spellEnd"/>
-      <w:r>
-        <w:rPr>
-          <w:lang w:val="en-GB"/>
-        </w:rPr>
-        <w:t>]</w:t>
       </w:r>
     </w:p>
     <w:p>
@@ -1250,11 +1256,305 @@
     <w:p>
       <w:pPr>
         <w:rPr>
+          <w:b/>
+          <w:i/>
           <w:lang w:val="en-GB"/>
         </w:rPr>
       </w:pPr>
-      <w:bookmarkStart w:id="0" w:name="_GoBack"/>
-      <w:bookmarkEnd w:id="0"/>
+      <w:r>
+        <w:rPr>
+          <w:b/>
+          <w:i/>
+          <w:lang w:val="en-GB"/>
+        </w:rPr>
+        <w:t>Restraints</w:t>
+      </w:r>
+    </w:p>
+    <w:p>
+      <w:pPr>
+        <w:rPr>
+          <w:lang w:val="en-GB"/>
+        </w:rPr>
+      </w:pPr>
+      <w:r>
+        <w:rPr>
+          <w:lang w:val="en-GB"/>
+        </w:rPr>
+        <w:t>DFIX     value [sigma] AtNam1</w:t>
+      </w:r>
+      <w:proofErr w:type="gramStart"/>
+      <w:r>
+        <w:rPr>
+          <w:lang w:val="en-GB"/>
+        </w:rPr>
+        <w:t xml:space="preserve">A </w:t>
+      </w:r>
+      <w:r>
+        <w:rPr>
+          <w:lang w:val="en-GB"/>
+        </w:rPr>
+        <w:t xml:space="preserve"> AtNam</w:t>
+      </w:r>
+      <w:proofErr w:type="gramEnd"/>
+      <w:r>
+        <w:rPr>
+          <w:lang w:val="en-GB"/>
+        </w:rPr>
+        <w:t xml:space="preserve">1B […] </w:t>
+      </w:r>
+      <w:r>
+        <w:rPr>
+          <w:lang w:val="en-GB"/>
+        </w:rPr>
+        <w:t>[</w:t>
+      </w:r>
+      <w:proofErr w:type="spellStart"/>
+      <w:r>
+        <w:rPr>
+          <w:lang w:val="en-GB"/>
+        </w:rPr>
+        <w:t>AtNamNA</w:t>
+      </w:r>
+      <w:proofErr w:type="spellEnd"/>
+      <w:r>
+        <w:rPr>
+          <w:lang w:val="en-GB"/>
+        </w:rPr>
+        <w:t xml:space="preserve">  </w:t>
+      </w:r>
+      <w:proofErr w:type="spellStart"/>
+      <w:r>
+        <w:rPr>
+          <w:lang w:val="en-GB"/>
+        </w:rPr>
+        <w:t>AtNamNB</w:t>
+      </w:r>
+      <w:proofErr w:type="spellEnd"/>
+      <w:r>
+        <w:rPr>
+          <w:lang w:val="en-GB"/>
+        </w:rPr>
+        <w:t xml:space="preserve">] </w:t>
+      </w:r>
+    </w:p>
+    <w:p>
+      <w:pPr>
+        <w:rPr>
+          <w:lang w:val="en-GB"/>
+        </w:rPr>
+      </w:pPr>
+      <w:r>
+        <w:rPr>
+          <w:lang w:val="en-GB"/>
+        </w:rPr>
+        <w:t>AFIX     value [sigma] AtNam1</w:t>
+      </w:r>
+      <w:proofErr w:type="gramStart"/>
+      <w:r>
+        <w:rPr>
+          <w:lang w:val="en-GB"/>
+        </w:rPr>
+        <w:t>A  AtNam</w:t>
+      </w:r>
+      <w:proofErr w:type="gramEnd"/>
+      <w:r>
+        <w:rPr>
+          <w:lang w:val="en-GB"/>
+        </w:rPr>
+        <w:t xml:space="preserve">1B  </w:t>
+      </w:r>
+      <w:r>
+        <w:rPr>
+          <w:lang w:val="en-GB"/>
+        </w:rPr>
+        <w:t xml:space="preserve">AtNam1C </w:t>
+      </w:r>
+      <w:r>
+        <w:rPr>
+          <w:lang w:val="en-GB"/>
+        </w:rPr>
+        <w:t>[…] [</w:t>
+      </w:r>
+      <w:proofErr w:type="spellStart"/>
+      <w:r>
+        <w:rPr>
+          <w:lang w:val="en-GB"/>
+        </w:rPr>
+        <w:t>AtNamNA</w:t>
+      </w:r>
+      <w:proofErr w:type="spellEnd"/>
+      <w:r>
+        <w:rPr>
+          <w:lang w:val="en-GB"/>
+        </w:rPr>
+        <w:t xml:space="preserve">  </w:t>
+      </w:r>
+      <w:proofErr w:type="spellStart"/>
+      <w:r>
+        <w:rPr>
+          <w:lang w:val="en-GB"/>
+        </w:rPr>
+        <w:t>AtNamNB</w:t>
+      </w:r>
+      <w:proofErr w:type="spellEnd"/>
+      <w:r>
+        <w:rPr>
+          <w:lang w:val="en-GB"/>
+        </w:rPr>
+        <w:t xml:space="preserve">  </w:t>
+      </w:r>
+      <w:proofErr w:type="spellStart"/>
+      <w:r>
+        <w:rPr>
+          <w:lang w:val="en-GB"/>
+        </w:rPr>
+        <w:t>AtNamNC</w:t>
+      </w:r>
+      <w:proofErr w:type="spellEnd"/>
+      <w:r>
+        <w:rPr>
+          <w:lang w:val="en-GB"/>
+        </w:rPr>
+        <w:t>]</w:t>
+      </w:r>
+    </w:p>
+    <w:p>
+      <w:pPr>
+        <w:rPr>
+          <w:lang w:val="en-GB"/>
+        </w:rPr>
+      </w:pPr>
+      <w:r>
+        <w:rPr>
+          <w:lang w:val="en-GB"/>
+        </w:rPr>
+        <w:t>TFIX     value [sigma] At1</w:t>
+      </w:r>
+      <w:r>
+        <w:rPr>
+          <w:lang w:val="en-GB"/>
+        </w:rPr>
+        <w:t>A</w:t>
+      </w:r>
+      <w:r>
+        <w:rPr>
+          <w:lang w:val="en-GB"/>
+        </w:rPr>
+        <w:t xml:space="preserve"> A</w:t>
+      </w:r>
+      <w:r>
+        <w:rPr>
+          <w:lang w:val="en-GB"/>
+        </w:rPr>
+        <w:t>t1B At1C At1D […] [</w:t>
+      </w:r>
+      <w:proofErr w:type="spellStart"/>
+      <w:proofErr w:type="gramStart"/>
+      <w:r>
+        <w:rPr>
+          <w:lang w:val="en-GB"/>
+        </w:rPr>
+        <w:t>AtNA</w:t>
+      </w:r>
+      <w:proofErr w:type="spellEnd"/>
+      <w:r>
+        <w:rPr>
+          <w:lang w:val="en-GB"/>
+        </w:rPr>
+        <w:t xml:space="preserve">  </w:t>
+      </w:r>
+      <w:proofErr w:type="spellStart"/>
+      <w:r>
+        <w:rPr>
+          <w:lang w:val="en-GB"/>
+        </w:rPr>
+        <w:t>AtNB</w:t>
+      </w:r>
+      <w:proofErr w:type="spellEnd"/>
+      <w:proofErr w:type="gramEnd"/>
+      <w:r>
+        <w:rPr>
+          <w:lang w:val="en-GB"/>
+        </w:rPr>
+        <w:t xml:space="preserve">  </w:t>
+      </w:r>
+      <w:proofErr w:type="spellStart"/>
+      <w:r>
+        <w:rPr>
+          <w:lang w:val="en-GB"/>
+        </w:rPr>
+        <w:t>AtNC</w:t>
+      </w:r>
+      <w:proofErr w:type="spellEnd"/>
+      <w:r>
+        <w:rPr>
+          <w:lang w:val="en-GB"/>
+        </w:rPr>
+        <w:t xml:space="preserve">  </w:t>
+      </w:r>
+      <w:proofErr w:type="spellStart"/>
+      <w:r>
+        <w:rPr>
+          <w:lang w:val="en-GB"/>
+        </w:rPr>
+        <w:t>AtND</w:t>
+      </w:r>
+      <w:proofErr w:type="spellEnd"/>
+      <w:r>
+        <w:rPr>
+          <w:lang w:val="en-GB"/>
+        </w:rPr>
+        <w:t>]</w:t>
+      </w:r>
+    </w:p>
+    <w:p>
+      <w:pPr>
+        <w:rPr>
+          <w:lang w:val="en-GB"/>
+        </w:rPr>
+      </w:pPr>
+    </w:p>
+    <w:p>
+      <w:pPr>
+        <w:rPr>
+          <w:lang w:val="en-GB"/>
+        </w:rPr>
+      </w:pPr>
+    </w:p>
+    <w:p>
+      <w:pPr>
+        <w:rPr>
+          <w:lang w:val="en-GB"/>
+        </w:rPr>
+      </w:pPr>
+    </w:p>
+    <w:p>
+      <w:pPr>
+        <w:rPr>
+          <w:lang w:val="en-GB"/>
+        </w:rPr>
+      </w:pPr>
+    </w:p>
+    <w:p>
+      <w:pPr>
+        <w:rPr>
+          <w:lang w:val="en-GB"/>
+        </w:rPr>
+      </w:pPr>
+    </w:p>
+    <w:p>
+      <w:pPr>
+        <w:rPr>
+          <w:lang w:val="en-GB"/>
+        </w:rPr>
+      </w:pPr>
+    </w:p>
+    <w:p>
+      <w:pPr>
+        <w:rPr>
+          <w:lang w:val="en-GB"/>
+        </w:rPr>
+      </w:pPr>
     </w:p>
     <w:p>
       <w:pPr>
@@ -1597,6 +1897,12 @@
     <w:p/>
     <w:p>
       <w:r>
+        <w:br w:type="page"/>
+      </w:r>
+    </w:p>
+    <w:p/>
+    <w:p>
+      <w:r>
         <w:t>MOLECULE</w:t>
       </w:r>
     </w:p>
@@ -1847,6 +2153,8 @@
       </w:tr>
     </w:tbl>
     <w:p/>
+    <w:p/>
+    <w:p/>
     <w:p>
       <w:r>
         <w:t>RIGID BODY BLOCK</w:t>
@@ -2002,7 +2310,12 @@
     <w:p/>
     <w:p>
       <w:r>
-        <w:lastRenderedPageBreak/>
+        <w:br w:type="page"/>
+      </w:r>
+    </w:p>
+    <w:p/>
+    <w:p>
+      <w:r>
         <w:t>PHASES</w:t>
       </w:r>
     </w:p>

</xml_diff>

<commit_message>
Define a blocks into COMMAND Zone
</commit_message>
<xml_diff>
--- a/Testing/Keycodes/Keywords_CFML.docx
+++ b/Testing/Keycodes/Keywords_CFML.docx
@@ -1,6 +1,6 @@
 
 <file path=word/document.xml><?xml version="1.0" encoding="utf-8"?>
-<w:document xmlns:wpc="http://schemas.microsoft.com/office/word/2010/wordprocessingCanvas" xmlns:cx="http://schemas.microsoft.com/office/drawing/2014/chartex" xmlns:cx1="http://schemas.microsoft.com/office/drawing/2015/9/8/chartex" xmlns:cx2="http://schemas.microsoft.com/office/drawing/2015/10/21/chartex" xmlns:cx3="http://schemas.microsoft.com/office/drawing/2016/5/9/chartex" xmlns:cx4="http://schemas.microsoft.com/office/drawing/2016/5/10/chartex" xmlns:cx5="http://schemas.microsoft.com/office/drawing/2016/5/11/chartex" xmlns:cx6="http://schemas.microsoft.com/office/drawing/2016/5/12/chartex" xmlns:cx7="http://schemas.microsoft.com/office/drawing/2016/5/13/chartex" xmlns:cx8="http://schemas.microsoft.com/office/drawing/2016/5/14/chartex" xmlns:mc="http://schemas.openxmlformats.org/markup-compatibility/2006" xmlns:aink="http://schemas.microsoft.com/office/drawing/2016/ink" xmlns:am3d="http://schemas.microsoft.com/office/drawing/2017/model3d" xmlns:o="urn:schemas-microsoft-com:office:office" xmlns:r="http://schemas.openxmlformats.org/officeDocument/2006/relationships" xmlns:m="http://schemas.openxmlformats.org/officeDocument/2006/math" xmlns:v="urn:schemas-microsoft-com:vml" xmlns:wp14="http://schemas.microsoft.com/office/word/2010/wordprocessingDrawing" xmlns:wp="http://schemas.openxmlformats.org/drawingml/2006/wordprocessingDrawing" xmlns:w10="urn:schemas-microsoft-com:office:word" xmlns:w="http://schemas.openxmlformats.org/wordprocessingml/2006/main" xmlns:w14="http://schemas.microsoft.com/office/word/2010/wordml" xmlns:w15="http://schemas.microsoft.com/office/word/2012/wordml" xmlns:w16cid="http://schemas.microsoft.com/office/word/2016/wordml/cid" xmlns:w16se="http://schemas.microsoft.com/office/word/2015/wordml/symex" xmlns:wpg="http://schemas.microsoft.com/office/word/2010/wordprocessingGroup" xmlns:wpi="http://schemas.microsoft.com/office/word/2010/wordprocessingInk" xmlns:wne="http://schemas.microsoft.com/office/word/2006/wordml" xmlns:wps="http://schemas.microsoft.com/office/word/2010/wordprocessingShape" mc:Ignorable="w14 w15 w16se w16cid wp14">
+<w:document xmlns:wpc="http://schemas.microsoft.com/office/word/2010/wordprocessingCanvas" xmlns:cx="http://schemas.microsoft.com/office/drawing/2014/chartex" xmlns:cx1="http://schemas.microsoft.com/office/drawing/2015/9/8/chartex" xmlns:cx2="http://schemas.microsoft.com/office/drawing/2015/10/21/chartex" xmlns:cx3="http://schemas.microsoft.com/office/drawing/2016/5/9/chartex" xmlns:cx4="http://schemas.microsoft.com/office/drawing/2016/5/10/chartex" xmlns:cx5="http://schemas.microsoft.com/office/drawing/2016/5/11/chartex" xmlns:cx6="http://schemas.microsoft.com/office/drawing/2016/5/12/chartex" xmlns:cx7="http://schemas.microsoft.com/office/drawing/2016/5/13/chartex" xmlns:cx8="http://schemas.microsoft.com/office/drawing/2016/5/14/chartex" xmlns:mc="http://schemas.openxmlformats.org/markup-compatibility/2006" xmlns:aink="http://schemas.microsoft.com/office/drawing/2016/ink" xmlns:am3d="http://schemas.microsoft.com/office/drawing/2017/model3d" xmlns:o="urn:schemas-microsoft-com:office:office" xmlns:oel="http://schemas.microsoft.com/office/2019/extlst" xmlns:r="http://schemas.openxmlformats.org/officeDocument/2006/relationships" xmlns:m="http://schemas.openxmlformats.org/officeDocument/2006/math" xmlns:v="urn:schemas-microsoft-com:vml" xmlns:wp14="http://schemas.microsoft.com/office/word/2010/wordprocessingDrawing" xmlns:wp="http://schemas.openxmlformats.org/drawingml/2006/wordprocessingDrawing" xmlns:w10="urn:schemas-microsoft-com:office:word" xmlns:w="http://schemas.openxmlformats.org/wordprocessingml/2006/main" xmlns:w14="http://schemas.microsoft.com/office/word/2010/wordml" xmlns:w15="http://schemas.microsoft.com/office/word/2012/wordml" xmlns:w16cex="http://schemas.microsoft.com/office/word/2018/wordml/cex" xmlns:w16cid="http://schemas.microsoft.com/office/word/2016/wordml/cid" xmlns:w16="http://schemas.microsoft.com/office/word/2018/wordml" xmlns:w16sdtdh="http://schemas.microsoft.com/office/word/2020/wordml/sdtdatahash" xmlns:w16se="http://schemas.microsoft.com/office/word/2015/wordml/symex" xmlns:wpg="http://schemas.microsoft.com/office/word/2010/wordprocessingGroup" xmlns:wpi="http://schemas.microsoft.com/office/word/2010/wordprocessingInk" xmlns:wne="http://schemas.microsoft.com/office/word/2006/wordml" xmlns:wps="http://schemas.microsoft.com/office/word/2010/wordprocessingShape" mc:Ignorable="w14 w15 w16se w16cid w16 w16cex w16sdtdh wp14">
   <w:body>
     <w:p>
       <w:pPr>
@@ -16,6 +16,155 @@
         <w:t>Keywords on CFML</w:t>
       </w:r>
     </w:p>
+    <w:p/>
+    <w:p>
+      <w:pPr>
+        <w:pStyle w:val="Ttulo1"/>
+      </w:pPr>
+      <w:r>
+        <w:t xml:space="preserve">General </w:t>
+      </w:r>
+      <w:proofErr w:type="spellStart"/>
+      <w:r>
+        <w:t>instructions</w:t>
+      </w:r>
+      <w:proofErr w:type="spellEnd"/>
+    </w:p>
+    <w:p/>
+    <w:p>
+      <w:pPr>
+        <w:pStyle w:val="Prrafodelista"/>
+        <w:numPr>
+          <w:ilvl w:val="0"/>
+          <w:numId w:val="1"/>
+        </w:numPr>
+      </w:pPr>
+      <w:r>
+        <w:t>No se puede usar referencias globales e individuales al mismo tiempo</w:t>
+      </w:r>
+    </w:p>
+    <w:p>
+      <w:pPr>
+        <w:pStyle w:val="Prrafodelista"/>
+      </w:pPr>
+      <w:r>
+        <w:t xml:space="preserve">VARY XYZ O1 O2 </w:t>
+      </w:r>
+      <w:proofErr w:type="spellStart"/>
+      <w:r>
+        <w:t>UISO_Fe</w:t>
+      </w:r>
+      <w:proofErr w:type="spellEnd"/>
+    </w:p>
+    <w:p>
+      <w:pPr>
+        <w:pStyle w:val="Prrafodelista"/>
+      </w:pPr>
+    </w:p>
+    <w:p>
+      <w:pPr>
+        <w:pStyle w:val="Prrafodelista"/>
+        <w:numPr>
+          <w:ilvl w:val="0"/>
+          <w:numId w:val="1"/>
+        </w:numPr>
+      </w:pPr>
+      <w:r>
+        <w:t xml:space="preserve">No se puede mezclar directivas que afecten a tomos con </w:t>
+      </w:r>
+      <w:proofErr w:type="spellStart"/>
+      <w:r>
+        <w:t>Patterns</w:t>
+      </w:r>
+      <w:proofErr w:type="spellEnd"/>
+      <w:r>
+        <w:t xml:space="preserve"> o Fases</w:t>
+      </w:r>
+    </w:p>
+    <w:p>
+      <w:pPr>
+        <w:pStyle w:val="Prrafodelista"/>
+      </w:pPr>
+      <w:r>
+        <w:t>VARY CELL XYZ O P</w:t>
+      </w:r>
+    </w:p>
+    <w:p/>
+    <w:p>
+      <w:pPr>
+        <w:pStyle w:val="Ttulo1"/>
+      </w:pPr>
+      <w:proofErr w:type="spellStart"/>
+      <w:r>
+        <w:t>Defining</w:t>
+      </w:r>
+      <w:proofErr w:type="spellEnd"/>
+      <w:r>
+        <w:t xml:space="preserve"> Blocks</w:t>
+      </w:r>
+    </w:p>
+    <w:p/>
+    <w:p>
+      <w:r>
+        <w:t>%Pat[</w:t>
+      </w:r>
+      <w:proofErr w:type="spellStart"/>
+      <w:r>
+        <w:t>tern</w:t>
+      </w:r>
+      <w:proofErr w:type="spellEnd"/>
+      <w:r>
+        <w:t xml:space="preserve">] [N| </w:t>
+      </w:r>
+      <w:proofErr w:type="spellStart"/>
+      <w:r>
+        <w:t>Identification</w:t>
+      </w:r>
+      <w:proofErr w:type="spellEnd"/>
+      <w:r>
+        <w:t xml:space="preserve"> </w:t>
+      </w:r>
+      <w:proofErr w:type="spellStart"/>
+      <w:r>
+        <w:t>Name</w:t>
+      </w:r>
+      <w:proofErr w:type="spellEnd"/>
+      <w:r>
+        <w:t>]</w:t>
+      </w:r>
+    </w:p>
+    <w:p>
+      <w:r>
+        <w:t>….</w:t>
+      </w:r>
+    </w:p>
+    <w:p>
+      <w:r>
+        <w:t>….</w:t>
+      </w:r>
+    </w:p>
+    <w:p>
+      <w:r>
+        <w:t>%</w:t>
+      </w:r>
+      <w:proofErr w:type="spellStart"/>
+      <w:r>
+        <w:t>EndPat</w:t>
+      </w:r>
+      <w:proofErr w:type="spellEnd"/>
+      <w:r>
+        <w:t>[</w:t>
+      </w:r>
+      <w:proofErr w:type="spellStart"/>
+      <w:r>
+        <w:t>tern</w:t>
+      </w:r>
+      <w:proofErr w:type="spellEnd"/>
+      <w:r>
+        <w:t>]</w:t>
+      </w:r>
+    </w:p>
+    <w:p/>
     <w:p/>
     <w:p>
       <w:r>
@@ -570,30 +719,14 @@
               <w:rPr>
                 <w:lang w:val="en-GB"/>
               </w:rPr>
-              <w:t>Ref2_Atm2 [</w:t>
-            </w:r>
-            <w:proofErr w:type="spellStart"/>
-            <w:r>
-              <w:rPr>
-                <w:lang w:val="en-GB"/>
-              </w:rPr>
-              <w:t>Mult</w:t>
-            </w:r>
-            <w:proofErr w:type="spellEnd"/>
+              <w:t>Ref2_Atm2 [Mult</w:t>
+            </w:r>
             <w:proofErr w:type="gramStart"/>
             <w:r>
               <w:rPr>
                 <w:lang w:val="en-GB"/>
               </w:rPr>
-              <w:t xml:space="preserve">] </w:t>
-            </w:r>
-            <w:bookmarkStart w:id="0" w:name="_GoBack"/>
-            <w:bookmarkEnd w:id="0"/>
-            <w:r>
-              <w:rPr>
-                <w:lang w:val="en-GB"/>
-              </w:rPr>
-              <w:t>}</w:t>
+              <w:t>] }</w:t>
             </w:r>
             <w:proofErr w:type="gramEnd"/>
           </w:p>
@@ -1207,43 +1340,14 @@
     <w:p>
       <w:pPr>
         <w:rPr>
-          <w:b/>
-          <w:i/>
-        </w:rPr>
-      </w:pPr>
-      <w:r>
-        <w:rPr>
-          <w:b/>
-          <w:i/>
-        </w:rPr>
-        <w:t>Note</w:t>
-      </w:r>
-      <w:r>
-        <w:rPr>
-          <w:b/>
-          <w:i/>
-        </w:rPr>
-        <w:t>:</w:t>
-      </w:r>
-    </w:p>
-    <w:p>
-      <w:pPr>
-        <w:rPr>
-          <w:lang w:val="en-GB"/>
-        </w:rPr>
-      </w:pPr>
-      <w:r>
-        <w:rPr>
-          <w:lang w:val="en-GB"/>
-        </w:rPr>
-        <w:t xml:space="preserve">  </w:t>
-      </w:r>
-      <w:r>
-        <w:rPr>
-          <w:color w:val="FF0000"/>
-          <w:lang w:val="en-GB"/>
-        </w:rPr>
-        <w:t>Not allowed to use global and local directives at the same time</w:t>
+          <w:lang w:val="en-GB"/>
+        </w:rPr>
+      </w:pPr>
+      <w:r>
+        <w:rPr>
+          <w:lang w:val="en-GB"/>
+        </w:rPr>
+        <w:br w:type="page"/>
       </w:r>
     </w:p>
     <w:p>
@@ -2336,115 +2440,115 @@
           </w:tcPr>
           <w:p>
             <w:r>
-              <w:t xml:space="preserve"> A_</w:t>
-            </w:r>
-          </w:p>
-        </w:tc>
-        <w:tc>
-          <w:tcPr>
-            <w:tcW w:w="7323" w:type="dxa"/>
-          </w:tcPr>
-          <w:p/>
-        </w:tc>
-      </w:tr>
-      <w:tr>
-        <w:tc>
-          <w:tcPr>
-            <w:tcW w:w="1171" w:type="dxa"/>
-          </w:tcPr>
-          <w:p>
-            <w:r>
-              <w:t xml:space="preserve"> B_</w:t>
-            </w:r>
-          </w:p>
-        </w:tc>
-        <w:tc>
-          <w:tcPr>
-            <w:tcW w:w="7323" w:type="dxa"/>
-          </w:tcPr>
-          <w:p/>
-        </w:tc>
-      </w:tr>
-      <w:tr>
-        <w:tc>
-          <w:tcPr>
-            <w:tcW w:w="1171" w:type="dxa"/>
-          </w:tcPr>
-          <w:p>
-            <w:r>
-              <w:t xml:space="preserve"> C_</w:t>
-            </w:r>
-          </w:p>
-        </w:tc>
-        <w:tc>
-          <w:tcPr>
-            <w:tcW w:w="7323" w:type="dxa"/>
-          </w:tcPr>
-          <w:p/>
-        </w:tc>
-      </w:tr>
-      <w:tr>
-        <w:tc>
-          <w:tcPr>
-            <w:tcW w:w="1171" w:type="dxa"/>
-          </w:tcPr>
-          <w:p>
-            <w:r>
-              <w:t xml:space="preserve"> ALP_</w:t>
-            </w:r>
-          </w:p>
-        </w:tc>
-        <w:tc>
-          <w:tcPr>
-            <w:tcW w:w="7323" w:type="dxa"/>
-          </w:tcPr>
-          <w:p/>
-        </w:tc>
-      </w:tr>
-      <w:tr>
-        <w:tc>
-          <w:tcPr>
-            <w:tcW w:w="1171" w:type="dxa"/>
-          </w:tcPr>
-          <w:p>
-            <w:r>
-              <w:t xml:space="preserve"> BET_</w:t>
-            </w:r>
-          </w:p>
-        </w:tc>
-        <w:tc>
-          <w:tcPr>
-            <w:tcW w:w="7323" w:type="dxa"/>
-          </w:tcPr>
-          <w:p/>
-        </w:tc>
-      </w:tr>
-      <w:tr>
-        <w:tc>
-          <w:tcPr>
-            <w:tcW w:w="1171" w:type="dxa"/>
-          </w:tcPr>
-          <w:p>
-            <w:r>
-              <w:t xml:space="preserve"> GAM_</w:t>
-            </w:r>
-          </w:p>
-        </w:tc>
-        <w:tc>
-          <w:tcPr>
-            <w:tcW w:w="7323" w:type="dxa"/>
-          </w:tcPr>
-          <w:p/>
-        </w:tc>
-      </w:tr>
-      <w:tr>
-        <w:tc>
-          <w:tcPr>
-            <w:tcW w:w="1171" w:type="dxa"/>
-          </w:tcPr>
-          <w:p>
-            <w:r>
-              <w:t xml:space="preserve"> CELL_</w:t>
+              <w:t xml:space="preserve"> A</w:t>
+            </w:r>
+          </w:p>
+        </w:tc>
+        <w:tc>
+          <w:tcPr>
+            <w:tcW w:w="7323" w:type="dxa"/>
+          </w:tcPr>
+          <w:p/>
+        </w:tc>
+      </w:tr>
+      <w:tr>
+        <w:tc>
+          <w:tcPr>
+            <w:tcW w:w="1171" w:type="dxa"/>
+          </w:tcPr>
+          <w:p>
+            <w:r>
+              <w:t xml:space="preserve"> B</w:t>
+            </w:r>
+          </w:p>
+        </w:tc>
+        <w:tc>
+          <w:tcPr>
+            <w:tcW w:w="7323" w:type="dxa"/>
+          </w:tcPr>
+          <w:p/>
+        </w:tc>
+      </w:tr>
+      <w:tr>
+        <w:tc>
+          <w:tcPr>
+            <w:tcW w:w="1171" w:type="dxa"/>
+          </w:tcPr>
+          <w:p>
+            <w:r>
+              <w:t xml:space="preserve"> C</w:t>
+            </w:r>
+          </w:p>
+        </w:tc>
+        <w:tc>
+          <w:tcPr>
+            <w:tcW w:w="7323" w:type="dxa"/>
+          </w:tcPr>
+          <w:p/>
+        </w:tc>
+      </w:tr>
+      <w:tr>
+        <w:tc>
+          <w:tcPr>
+            <w:tcW w:w="1171" w:type="dxa"/>
+          </w:tcPr>
+          <w:p>
+            <w:r>
+              <w:t xml:space="preserve"> ALP</w:t>
+            </w:r>
+          </w:p>
+        </w:tc>
+        <w:tc>
+          <w:tcPr>
+            <w:tcW w:w="7323" w:type="dxa"/>
+          </w:tcPr>
+          <w:p/>
+        </w:tc>
+      </w:tr>
+      <w:tr>
+        <w:tc>
+          <w:tcPr>
+            <w:tcW w:w="1171" w:type="dxa"/>
+          </w:tcPr>
+          <w:p>
+            <w:r>
+              <w:t xml:space="preserve"> BET</w:t>
+            </w:r>
+          </w:p>
+        </w:tc>
+        <w:tc>
+          <w:tcPr>
+            <w:tcW w:w="7323" w:type="dxa"/>
+          </w:tcPr>
+          <w:p/>
+        </w:tc>
+      </w:tr>
+      <w:tr>
+        <w:tc>
+          <w:tcPr>
+            <w:tcW w:w="1171" w:type="dxa"/>
+          </w:tcPr>
+          <w:p>
+            <w:r>
+              <w:t xml:space="preserve"> GAM</w:t>
+            </w:r>
+          </w:p>
+        </w:tc>
+        <w:tc>
+          <w:tcPr>
+            <w:tcW w:w="7323" w:type="dxa"/>
+          </w:tcPr>
+          <w:p/>
+        </w:tc>
+      </w:tr>
+      <w:tr>
+        <w:tc>
+          <w:tcPr>
+            <w:tcW w:w="1171" w:type="dxa"/>
+          </w:tcPr>
+          <w:p>
+            <w:r>
+              <w:t xml:space="preserve"> CELL</w:t>
             </w:r>
           </w:p>
         </w:tc>
@@ -2480,7 +2584,7 @@
           </w:tcPr>
           <w:p>
             <w:r>
-              <w:t>_PH[N]</w:t>
+              <w:t>PH[N]</w:t>
             </w:r>
           </w:p>
         </w:tc>
@@ -3957,8 +4061,128 @@
 </w:document>
 </file>
 
+<file path=word/numbering.xml><?xml version="1.0" encoding="utf-8"?>
+<w:numbering xmlns:wpc="http://schemas.microsoft.com/office/word/2010/wordprocessingCanvas" xmlns:cx="http://schemas.microsoft.com/office/drawing/2014/chartex" xmlns:cx1="http://schemas.microsoft.com/office/drawing/2015/9/8/chartex" xmlns:cx2="http://schemas.microsoft.com/office/drawing/2015/10/21/chartex" xmlns:cx3="http://schemas.microsoft.com/office/drawing/2016/5/9/chartex" xmlns:cx4="http://schemas.microsoft.com/office/drawing/2016/5/10/chartex" xmlns:cx5="http://schemas.microsoft.com/office/drawing/2016/5/11/chartex" xmlns:cx6="http://schemas.microsoft.com/office/drawing/2016/5/12/chartex" xmlns:cx7="http://schemas.microsoft.com/office/drawing/2016/5/13/chartex" xmlns:cx8="http://schemas.microsoft.com/office/drawing/2016/5/14/chartex" xmlns:mc="http://schemas.openxmlformats.org/markup-compatibility/2006" xmlns:aink="http://schemas.microsoft.com/office/drawing/2016/ink" xmlns:am3d="http://schemas.microsoft.com/office/drawing/2017/model3d" xmlns:o="urn:schemas-microsoft-com:office:office" xmlns:oel="http://schemas.microsoft.com/office/2019/extlst" xmlns:r="http://schemas.openxmlformats.org/officeDocument/2006/relationships" xmlns:m="http://schemas.openxmlformats.org/officeDocument/2006/math" xmlns:v="urn:schemas-microsoft-com:vml" xmlns:wp14="http://schemas.microsoft.com/office/word/2010/wordprocessingDrawing" xmlns:wp="http://schemas.openxmlformats.org/drawingml/2006/wordprocessingDrawing" xmlns:w10="urn:schemas-microsoft-com:office:word" xmlns:w="http://schemas.openxmlformats.org/wordprocessingml/2006/main" xmlns:w14="http://schemas.microsoft.com/office/word/2010/wordml" xmlns:w15="http://schemas.microsoft.com/office/word/2012/wordml" xmlns:w16cex="http://schemas.microsoft.com/office/word/2018/wordml/cex" xmlns:w16cid="http://schemas.microsoft.com/office/word/2016/wordml/cid" xmlns:w16="http://schemas.microsoft.com/office/word/2018/wordml" xmlns:w16sdtdh="http://schemas.microsoft.com/office/word/2020/wordml/sdtdatahash" xmlns:w16se="http://schemas.microsoft.com/office/word/2015/wordml/symex" xmlns:wpg="http://schemas.microsoft.com/office/word/2010/wordprocessingGroup" xmlns:wpi="http://schemas.microsoft.com/office/word/2010/wordprocessingInk" xmlns:wne="http://schemas.microsoft.com/office/word/2006/wordml" xmlns:wps="http://schemas.microsoft.com/office/word/2010/wordprocessingShape" mc:Ignorable="w14 w15 w16se w16cid w16 w16cex w16sdtdh wp14">
+  <w:abstractNum w:abstractNumId="0" w15:restartNumberingAfterBreak="0">
+    <w:nsid w:val="7BF41F74"/>
+    <w:multiLevelType w:val="hybridMultilevel"/>
+    <w:tmpl w:val="C45A4F4A"/>
+    <w:lvl w:ilvl="0" w:tplc="F2CAF872">
+      <w:numFmt w:val="bullet"/>
+      <w:lvlText w:val="-"/>
+      <w:lvlJc w:val="left"/>
+      <w:pPr>
+        <w:ind w:left="720" w:hanging="360"/>
+      </w:pPr>
+      <w:rPr>
+        <w:rFonts w:ascii="Calibri" w:eastAsiaTheme="minorHAnsi" w:hAnsi="Calibri" w:cs="Calibri" w:hint="default"/>
+      </w:rPr>
+    </w:lvl>
+    <w:lvl w:ilvl="1" w:tplc="0C0A0003" w:tentative="1">
+      <w:start w:val="1"/>
+      <w:numFmt w:val="bullet"/>
+      <w:lvlText w:val="o"/>
+      <w:lvlJc w:val="left"/>
+      <w:pPr>
+        <w:ind w:left="1440" w:hanging="360"/>
+      </w:pPr>
+      <w:rPr>
+        <w:rFonts w:ascii="Courier New" w:hAnsi="Courier New" w:cs="Courier New" w:hint="default"/>
+      </w:rPr>
+    </w:lvl>
+    <w:lvl w:ilvl="2" w:tplc="0C0A0005" w:tentative="1">
+      <w:start w:val="1"/>
+      <w:numFmt w:val="bullet"/>
+      <w:lvlText w:val=""/>
+      <w:lvlJc w:val="left"/>
+      <w:pPr>
+        <w:ind w:left="2160" w:hanging="360"/>
+      </w:pPr>
+      <w:rPr>
+        <w:rFonts w:ascii="Wingdings" w:hAnsi="Wingdings" w:hint="default"/>
+      </w:rPr>
+    </w:lvl>
+    <w:lvl w:ilvl="3" w:tplc="0C0A0001" w:tentative="1">
+      <w:start w:val="1"/>
+      <w:numFmt w:val="bullet"/>
+      <w:lvlText w:val=""/>
+      <w:lvlJc w:val="left"/>
+      <w:pPr>
+        <w:ind w:left="2880" w:hanging="360"/>
+      </w:pPr>
+      <w:rPr>
+        <w:rFonts w:ascii="Symbol" w:hAnsi="Symbol" w:hint="default"/>
+      </w:rPr>
+    </w:lvl>
+    <w:lvl w:ilvl="4" w:tplc="0C0A0003" w:tentative="1">
+      <w:start w:val="1"/>
+      <w:numFmt w:val="bullet"/>
+      <w:lvlText w:val="o"/>
+      <w:lvlJc w:val="left"/>
+      <w:pPr>
+        <w:ind w:left="3600" w:hanging="360"/>
+      </w:pPr>
+      <w:rPr>
+        <w:rFonts w:ascii="Courier New" w:hAnsi="Courier New" w:cs="Courier New" w:hint="default"/>
+      </w:rPr>
+    </w:lvl>
+    <w:lvl w:ilvl="5" w:tplc="0C0A0005" w:tentative="1">
+      <w:start w:val="1"/>
+      <w:numFmt w:val="bullet"/>
+      <w:lvlText w:val=""/>
+      <w:lvlJc w:val="left"/>
+      <w:pPr>
+        <w:ind w:left="4320" w:hanging="360"/>
+      </w:pPr>
+      <w:rPr>
+        <w:rFonts w:ascii="Wingdings" w:hAnsi="Wingdings" w:hint="default"/>
+      </w:rPr>
+    </w:lvl>
+    <w:lvl w:ilvl="6" w:tplc="0C0A0001" w:tentative="1">
+      <w:start w:val="1"/>
+      <w:numFmt w:val="bullet"/>
+      <w:lvlText w:val=""/>
+      <w:lvlJc w:val="left"/>
+      <w:pPr>
+        <w:ind w:left="5040" w:hanging="360"/>
+      </w:pPr>
+      <w:rPr>
+        <w:rFonts w:ascii="Symbol" w:hAnsi="Symbol" w:hint="default"/>
+      </w:rPr>
+    </w:lvl>
+    <w:lvl w:ilvl="7" w:tplc="0C0A0003" w:tentative="1">
+      <w:start w:val="1"/>
+      <w:numFmt w:val="bullet"/>
+      <w:lvlText w:val="o"/>
+      <w:lvlJc w:val="left"/>
+      <w:pPr>
+        <w:ind w:left="5760" w:hanging="360"/>
+      </w:pPr>
+      <w:rPr>
+        <w:rFonts w:ascii="Courier New" w:hAnsi="Courier New" w:cs="Courier New" w:hint="default"/>
+      </w:rPr>
+    </w:lvl>
+    <w:lvl w:ilvl="8" w:tplc="0C0A0005" w:tentative="1">
+      <w:start w:val="1"/>
+      <w:numFmt w:val="bullet"/>
+      <w:lvlText w:val=""/>
+      <w:lvlJc w:val="left"/>
+      <w:pPr>
+        <w:ind w:left="6480" w:hanging="360"/>
+      </w:pPr>
+      <w:rPr>
+        <w:rFonts w:ascii="Wingdings" w:hAnsi="Wingdings" w:hint="default"/>
+      </w:rPr>
+    </w:lvl>
+  </w:abstractNum>
+  <w:num w:numId="1" w16cid:durableId="546837351">
+    <w:abstractNumId w:val="0"/>
+  </w:num>
+</w:numbering>
+</file>
+
 <file path=word/styles.xml><?xml version="1.0" encoding="utf-8"?>
-<w:styles xmlns:mc="http://schemas.openxmlformats.org/markup-compatibility/2006" xmlns:r="http://schemas.openxmlformats.org/officeDocument/2006/relationships" xmlns:w="http://schemas.openxmlformats.org/wordprocessingml/2006/main" xmlns:w14="http://schemas.microsoft.com/office/word/2010/wordml" xmlns:w15="http://schemas.microsoft.com/office/word/2012/wordml" xmlns:w16cid="http://schemas.microsoft.com/office/word/2016/wordml/cid" xmlns:w16se="http://schemas.microsoft.com/office/word/2015/wordml/symex" mc:Ignorable="w14 w15 w16se w16cid">
+<w:styles xmlns:mc="http://schemas.openxmlformats.org/markup-compatibility/2006" xmlns:r="http://schemas.openxmlformats.org/officeDocument/2006/relationships" xmlns:w="http://schemas.openxmlformats.org/wordprocessingml/2006/main" xmlns:w14="http://schemas.microsoft.com/office/word/2010/wordml" xmlns:w15="http://schemas.microsoft.com/office/word/2012/wordml" xmlns:w16cex="http://schemas.microsoft.com/office/word/2018/wordml/cex" xmlns:w16cid="http://schemas.microsoft.com/office/word/2016/wordml/cid" xmlns:w16="http://schemas.microsoft.com/office/word/2018/wordml" xmlns:w16sdtdh="http://schemas.microsoft.com/office/word/2020/wordml/sdtdatahash" xmlns:w16se="http://schemas.microsoft.com/office/word/2015/wordml/symex" mc:Ignorable="w14 w15 w16se w16cid w16 w16cex w16sdtdh">
   <w:docDefaults>
     <w:rPrDefault>
       <w:rPr>
@@ -3974,7 +4198,7 @@
       </w:pPr>
     </w:pPrDefault>
   </w:docDefaults>
-  <w:latentStyles w:defLockedState="0" w:defUIPriority="99" w:defSemiHidden="0" w:defUnhideWhenUsed="0" w:defQFormat="0" w:count="375">
+  <w:latentStyles w:defLockedState="0" w:defUIPriority="99" w:defSemiHidden="0" w:defUnhideWhenUsed="0" w:defQFormat="0" w:count="376">
     <w:lsdException w:name="Normal" w:uiPriority="0" w:qFormat="1"/>
     <w:lsdException w:name="heading 1" w:uiPriority="9" w:qFormat="1"/>
     <w:lsdException w:name="heading 2" w:semiHidden="1" w:uiPriority="9" w:unhideWhenUsed="1" w:qFormat="1"/>
@@ -4350,10 +4574,32 @@
     <w:lsdException w:name="Smart Hyperlink" w:semiHidden="1" w:unhideWhenUsed="1"/>
     <w:lsdException w:name="Hashtag" w:semiHidden="1" w:unhideWhenUsed="1"/>
     <w:lsdException w:name="Unresolved Mention" w:semiHidden="1" w:unhideWhenUsed="1"/>
+    <w:lsdException w:name="Smart Link" w:semiHidden="1" w:unhideWhenUsed="1"/>
   </w:latentStyles>
   <w:style w:type="paragraph" w:default="1" w:styleId="Normal">
     <w:name w:val="Normal"/>
     <w:qFormat/>
+  </w:style>
+  <w:style w:type="paragraph" w:styleId="Ttulo1">
+    <w:name w:val="heading 1"/>
+    <w:basedOn w:val="Normal"/>
+    <w:next w:val="Normal"/>
+    <w:link w:val="Ttulo1Car"/>
+    <w:uiPriority w:val="9"/>
+    <w:qFormat/>
+    <w:rsid w:val="00F15FF0"/>
+    <w:pPr>
+      <w:keepNext/>
+      <w:keepLines/>
+      <w:spacing w:before="240" w:after="0"/>
+      <w:outlineLvl w:val="0"/>
+    </w:pPr>
+    <w:rPr>
+      <w:rFonts w:asciiTheme="majorHAnsi" w:eastAsiaTheme="majorEastAsia" w:hAnsiTheme="majorHAnsi" w:cstheme="majorBidi"/>
+      <w:color w:val="2F5496" w:themeColor="accent1" w:themeShade="BF"/>
+      <w:sz w:val="32"/>
+      <w:szCs w:val="32"/>
+    </w:rPr>
   </w:style>
   <w:style w:type="character" w:default="1" w:styleId="Fuentedeprrafopredeter">
     <w:name w:val="Default Paragraph Font"/>
@@ -4434,6 +4680,30 @@
         <w:insideV w:val="single" w:sz="4" w:space="0" w:color="auto"/>
       </w:tblBorders>
     </w:tblPr>
+  </w:style>
+  <w:style w:type="character" w:customStyle="1" w:styleId="Ttulo1Car">
+    <w:name w:val="Título 1 Car"/>
+    <w:basedOn w:val="Fuentedeprrafopredeter"/>
+    <w:link w:val="Ttulo1"/>
+    <w:uiPriority w:val="9"/>
+    <w:rsid w:val="00F15FF0"/>
+    <w:rPr>
+      <w:rFonts w:asciiTheme="majorHAnsi" w:eastAsiaTheme="majorEastAsia" w:hAnsiTheme="majorHAnsi" w:cstheme="majorBidi"/>
+      <w:color w:val="2F5496" w:themeColor="accent1" w:themeShade="BF"/>
+      <w:sz w:val="32"/>
+      <w:szCs w:val="32"/>
+    </w:rPr>
+  </w:style>
+  <w:style w:type="paragraph" w:styleId="Prrafodelista">
+    <w:name w:val="List Paragraph"/>
+    <w:basedOn w:val="Normal"/>
+    <w:uiPriority w:val="34"/>
+    <w:qFormat/>
+    <w:rsid w:val="00F15FF0"/>
+    <w:pPr>
+      <w:ind w:left="720"/>
+      <w:contextualSpacing/>
+    </w:pPr>
   </w:style>
 </w:styles>
 </file>

</xml_diff>

<commit_message>
Updating files in KeyCodes module
</commit_message>
<xml_diff>
--- a/Testing/Keycodes/Keywords_CFML.docx
+++ b/Testing/Keycodes/Keywords_CFML.docx
@@ -16,6 +16,420 @@
         <w:t>Keywords on CFML</w:t>
       </w:r>
     </w:p>
+    <w:p/>
+    <w:p>
+      <w:pPr>
+        <w:pStyle w:val="Ttulo1"/>
+      </w:pPr>
+      <w:proofErr w:type="spellStart"/>
+      <w:r>
+        <w:t>Defining</w:t>
+      </w:r>
+      <w:proofErr w:type="spellEnd"/>
+      <w:r>
+        <w:t xml:space="preserve"> Blocks</w:t>
+      </w:r>
+    </w:p>
+    <w:p/>
+    <w:tbl>
+      <w:tblPr>
+        <w:tblStyle w:val="Tablaconcuadrcula"/>
+        <w:tblW w:w="0" w:type="auto"/>
+        <w:tblLook w:val="04A0" w:firstRow="1" w:lastRow="0" w:firstColumn="1" w:lastColumn="0" w:noHBand="0" w:noVBand="1"/>
+      </w:tblPr>
+      <w:tblGrid>
+        <w:gridCol w:w="8494"/>
+      </w:tblGrid>
+      <w:tr>
+        <w:tc>
+          <w:tcPr>
+            <w:tcW w:w="8494" w:type="dxa"/>
+            <w:tcBorders>
+              <w:top w:val="nil"/>
+              <w:left w:val="nil"/>
+              <w:bottom w:val="nil"/>
+              <w:right w:val="nil"/>
+            </w:tcBorders>
+            <w:shd w:val="clear" w:color="auto" w:fill="D0CECE" w:themeFill="background2" w:themeFillShade="E6"/>
+          </w:tcPr>
+          <w:p>
+            <w:pPr>
+              <w:pStyle w:val="Sinespaciado"/>
+              <w:ind w:firstLine="708"/>
+            </w:pPr>
+            <w:r>
+              <w:t>%Pat[</w:t>
+            </w:r>
+            <w:proofErr w:type="spellStart"/>
+            <w:r>
+              <w:t>tern</w:t>
+            </w:r>
+            <w:proofErr w:type="spellEnd"/>
+            <w:r>
+              <w:t xml:space="preserve">] [N] </w:t>
+            </w:r>
+          </w:p>
+          <w:p>
+            <w:pPr>
+              <w:pStyle w:val="Sinespaciado"/>
+              <w:ind w:firstLine="708"/>
+            </w:pPr>
+            <w:r>
+              <w:t>….</w:t>
+            </w:r>
+          </w:p>
+          <w:p>
+            <w:pPr>
+              <w:pStyle w:val="Sinespaciado"/>
+              <w:ind w:firstLine="708"/>
+            </w:pPr>
+            <w:r>
+              <w:t>%</w:t>
+            </w:r>
+            <w:proofErr w:type="spellStart"/>
+            <w:r>
+              <w:t>EndPat</w:t>
+            </w:r>
+            <w:proofErr w:type="spellEnd"/>
+            <w:r>
+              <w:t>[</w:t>
+            </w:r>
+            <w:proofErr w:type="spellStart"/>
+            <w:r>
+              <w:t>tern</w:t>
+            </w:r>
+            <w:proofErr w:type="spellEnd"/>
+            <w:r>
+              <w:t>]</w:t>
+            </w:r>
+          </w:p>
+        </w:tc>
+      </w:tr>
+    </w:tbl>
+    <w:p/>
+    <w:tbl>
+      <w:tblPr>
+        <w:tblStyle w:val="Tablaconcuadrcula"/>
+        <w:tblW w:w="0" w:type="auto"/>
+        <w:tblLook w:val="04A0" w:firstRow="1" w:lastRow="0" w:firstColumn="1" w:lastColumn="0" w:noHBand="0" w:noVBand="1"/>
+      </w:tblPr>
+      <w:tblGrid>
+        <w:gridCol w:w="8494"/>
+      </w:tblGrid>
+      <w:tr>
+        <w:tc>
+          <w:tcPr>
+            <w:tcW w:w="8494" w:type="dxa"/>
+            <w:tcBorders>
+              <w:top w:val="nil"/>
+              <w:left w:val="nil"/>
+              <w:bottom w:val="nil"/>
+              <w:right w:val="nil"/>
+            </w:tcBorders>
+            <w:shd w:val="clear" w:color="auto" w:fill="D0CECE" w:themeFill="background2" w:themeFillShade="E6"/>
+          </w:tcPr>
+          <w:p>
+            <w:pPr>
+              <w:pStyle w:val="Sinespaciado"/>
+              <w:ind w:firstLine="708"/>
+            </w:pPr>
+            <w:r>
+              <w:t>%</w:t>
+            </w:r>
+            <w:proofErr w:type="spellStart"/>
+            <w:r>
+              <w:t>Pha</w:t>
+            </w:r>
+            <w:proofErr w:type="spellEnd"/>
+            <w:r>
+              <w:t>[se]</w:t>
+            </w:r>
+            <w:r>
+              <w:t xml:space="preserve"> [N] </w:t>
+            </w:r>
+          </w:p>
+          <w:p>
+            <w:pPr>
+              <w:pStyle w:val="Sinespaciado"/>
+              <w:ind w:firstLine="708"/>
+            </w:pPr>
+            <w:r>
+              <w:t>….</w:t>
+            </w:r>
+          </w:p>
+          <w:p>
+            <w:pPr>
+              <w:pStyle w:val="Sinespaciado"/>
+              <w:ind w:firstLine="708"/>
+            </w:pPr>
+            <w:r>
+              <w:t>%</w:t>
+            </w:r>
+            <w:proofErr w:type="spellStart"/>
+            <w:r>
+              <w:t>EndP</w:t>
+            </w:r>
+            <w:r>
+              <w:t>ha</w:t>
+            </w:r>
+            <w:proofErr w:type="spellEnd"/>
+            <w:r>
+              <w:t>[s</w:t>
+            </w:r>
+            <w:r>
+              <w:t>e]</w:t>
+            </w:r>
+          </w:p>
+        </w:tc>
+      </w:tr>
+    </w:tbl>
+    <w:p>
+      <w:pPr>
+        <w:rPr>
+          <w:u w:val="single"/>
+        </w:rPr>
+      </w:pPr>
+    </w:p>
+    <w:tbl>
+      <w:tblPr>
+        <w:tblStyle w:val="Tablaconcuadrcula"/>
+        <w:tblW w:w="0" w:type="auto"/>
+        <w:tblLook w:val="04A0" w:firstRow="1" w:lastRow="0" w:firstColumn="1" w:lastColumn="0" w:noHBand="0" w:noVBand="1"/>
+      </w:tblPr>
+      <w:tblGrid>
+        <w:gridCol w:w="8494"/>
+      </w:tblGrid>
+      <w:tr>
+        <w:tc>
+          <w:tcPr>
+            <w:tcW w:w="8494" w:type="dxa"/>
+            <w:tcBorders>
+              <w:top w:val="nil"/>
+              <w:left w:val="nil"/>
+              <w:bottom w:val="nil"/>
+              <w:right w:val="nil"/>
+            </w:tcBorders>
+            <w:shd w:val="clear" w:color="auto" w:fill="D0CECE" w:themeFill="background2" w:themeFillShade="E6"/>
+          </w:tcPr>
+          <w:p>
+            <w:pPr>
+              <w:pStyle w:val="Sinespaciado"/>
+              <w:ind w:firstLine="708"/>
+            </w:pPr>
+            <w:r>
+              <w:t>%</w:t>
+            </w:r>
+            <w:r>
+              <w:t>Mol[</w:t>
+            </w:r>
+            <w:proofErr w:type="spellStart"/>
+            <w:r>
+              <w:t>ec</w:t>
+            </w:r>
+            <w:proofErr w:type="spellEnd"/>
+            <w:r>
+              <w:t>]</w:t>
+            </w:r>
+            <w:r>
+              <w:t xml:space="preserve"> [N] </w:t>
+            </w:r>
+          </w:p>
+          <w:p>
+            <w:pPr>
+              <w:pStyle w:val="Sinespaciado"/>
+              <w:ind w:firstLine="708"/>
+            </w:pPr>
+            <w:r>
+              <w:t>….</w:t>
+            </w:r>
+          </w:p>
+          <w:p>
+            <w:pPr>
+              <w:pStyle w:val="Sinespaciado"/>
+              <w:ind w:firstLine="708"/>
+            </w:pPr>
+            <w:r>
+              <w:t>%</w:t>
+            </w:r>
+            <w:proofErr w:type="spellStart"/>
+            <w:r>
+              <w:t>End</w:t>
+            </w:r>
+            <w:r>
+              <w:t>Mol</w:t>
+            </w:r>
+            <w:proofErr w:type="spellEnd"/>
+            <w:r>
+              <w:t>[</w:t>
+            </w:r>
+            <w:proofErr w:type="spellStart"/>
+            <w:r>
+              <w:t>ec</w:t>
+            </w:r>
+            <w:proofErr w:type="spellEnd"/>
+            <w:r>
+              <w:t>]</w:t>
+            </w:r>
+          </w:p>
+        </w:tc>
+      </w:tr>
+    </w:tbl>
+    <w:p/>
+    <w:tbl>
+      <w:tblPr>
+        <w:tblStyle w:val="Tablaconcuadrcula"/>
+        <w:tblW w:w="0" w:type="auto"/>
+        <w:tblLook w:val="04A0" w:firstRow="1" w:lastRow="0" w:firstColumn="1" w:lastColumn="0" w:noHBand="0" w:noVBand="1"/>
+      </w:tblPr>
+      <w:tblGrid>
+        <w:gridCol w:w="8494"/>
+      </w:tblGrid>
+      <w:tr>
+        <w:tc>
+          <w:tcPr>
+            <w:tcW w:w="8494" w:type="dxa"/>
+            <w:tcBorders>
+              <w:top w:val="nil"/>
+              <w:left w:val="nil"/>
+              <w:bottom w:val="nil"/>
+              <w:right w:val="nil"/>
+            </w:tcBorders>
+            <w:shd w:val="clear" w:color="auto" w:fill="D0CECE" w:themeFill="background2" w:themeFillShade="E6"/>
+          </w:tcPr>
+          <w:p>
+            <w:pPr>
+              <w:pStyle w:val="Sinespaciado"/>
+              <w:ind w:firstLine="708"/>
+            </w:pPr>
+            <w:r>
+              <w:t>%</w:t>
+            </w:r>
+            <w:r>
+              <w:t>RGB</w:t>
+            </w:r>
+            <w:r>
+              <w:t xml:space="preserve"> [N] </w:t>
+            </w:r>
+          </w:p>
+          <w:p>
+            <w:pPr>
+              <w:pStyle w:val="Sinespaciado"/>
+              <w:ind w:firstLine="708"/>
+            </w:pPr>
+            <w:r>
+              <w:t>….</w:t>
+            </w:r>
+          </w:p>
+          <w:p>
+            <w:pPr>
+              <w:pStyle w:val="Sinespaciado"/>
+              <w:ind w:firstLine="708"/>
+            </w:pPr>
+            <w:r>
+              <w:t>%</w:t>
+            </w:r>
+            <w:proofErr w:type="spellStart"/>
+            <w:r>
+              <w:t>End</w:t>
+            </w:r>
+            <w:r>
+              <w:t>RGB</w:t>
+            </w:r>
+            <w:proofErr w:type="spellEnd"/>
+            <w:r>
+              <w:t>[e]</w:t>
+            </w:r>
+          </w:p>
+        </w:tc>
+      </w:tr>
+    </w:tbl>
+    <w:p/>
+    <w:p>
+      <w:r>
+        <w:t xml:space="preserve">Note: </w:t>
+      </w:r>
+      <w:proofErr w:type="spellStart"/>
+      <w:r>
+        <w:t>If</w:t>
+      </w:r>
+      <w:proofErr w:type="spellEnd"/>
+      <w:r>
+        <w:t xml:space="preserve"> N </w:t>
+      </w:r>
+      <w:proofErr w:type="spellStart"/>
+      <w:r>
+        <w:t>is</w:t>
+      </w:r>
+      <w:proofErr w:type="spellEnd"/>
+      <w:r>
+        <w:t xml:space="preserve"> </w:t>
+      </w:r>
+      <w:proofErr w:type="spellStart"/>
+      <w:r>
+        <w:t>given</w:t>
+      </w:r>
+      <w:proofErr w:type="spellEnd"/>
+      <w:r>
+        <w:t xml:space="preserve">, </w:t>
+      </w:r>
+      <w:proofErr w:type="spellStart"/>
+      <w:r>
+        <w:t>then</w:t>
+      </w:r>
+      <w:proofErr w:type="spellEnd"/>
+      <w:r>
+        <w:t xml:space="preserve"> </w:t>
+      </w:r>
+      <w:proofErr w:type="spellStart"/>
+      <w:r>
+        <w:t>all</w:t>
+      </w:r>
+      <w:proofErr w:type="spellEnd"/>
+      <w:r>
+        <w:t xml:space="preserve"> </w:t>
+      </w:r>
+      <w:proofErr w:type="spellStart"/>
+      <w:r>
+        <w:t>references</w:t>
+      </w:r>
+      <w:proofErr w:type="spellEnd"/>
+      <w:r>
+        <w:t xml:space="preserve"> are </w:t>
+      </w:r>
+      <w:proofErr w:type="spellStart"/>
+      <w:r>
+        <w:t>associated</w:t>
+      </w:r>
+      <w:proofErr w:type="spellEnd"/>
+      <w:r>
+        <w:t xml:space="preserve"> </w:t>
+      </w:r>
+      <w:proofErr w:type="spellStart"/>
+      <w:r>
+        <w:t>to</w:t>
+      </w:r>
+      <w:proofErr w:type="spellEnd"/>
+      <w:r>
+        <w:t xml:space="preserve"> </w:t>
+      </w:r>
+      <w:proofErr w:type="spellStart"/>
+      <w:r>
+        <w:t>the</w:t>
+      </w:r>
+      <w:proofErr w:type="spellEnd"/>
+      <w:r>
+        <w:t xml:space="preserve"> respective </w:t>
+      </w:r>
+      <w:proofErr w:type="spellStart"/>
+      <w:r>
+        <w:t>Pattern|Phase</w:t>
+      </w:r>
+      <w:proofErr w:type="spellEnd"/>
+      <w:r>
+        <w:t xml:space="preserve">,…. </w:t>
+      </w:r>
+    </w:p>
+    <w:p/>
     <w:p/>
     <w:p>
       <w:pPr>
@@ -104,67 +518,89 @@
       </w:r>
     </w:p>
     <w:p/>
-    <w:p>
-      <w:r>
-        <w:t>%Pat[</w:t>
-      </w:r>
-      <w:proofErr w:type="spellStart"/>
-      <w:r>
-        <w:t>tern</w:t>
-      </w:r>
-      <w:proofErr w:type="spellEnd"/>
-      <w:r>
-        <w:t xml:space="preserve">] [N| </w:t>
-      </w:r>
-      <w:proofErr w:type="spellStart"/>
-      <w:r>
-        <w:t>Identification</w:t>
-      </w:r>
-      <w:proofErr w:type="spellEnd"/>
-      <w:r>
-        <w:t xml:space="preserve"> </w:t>
-      </w:r>
-      <w:proofErr w:type="spellStart"/>
-      <w:r>
-        <w:t>Name</w:t>
-      </w:r>
-      <w:proofErr w:type="spellEnd"/>
-      <w:r>
-        <w:t>]</w:t>
-      </w:r>
-    </w:p>
-    <w:p>
-      <w:r>
-        <w:t>….</w:t>
-      </w:r>
-    </w:p>
-    <w:p>
-      <w:r>
-        <w:t>….</w:t>
-      </w:r>
-    </w:p>
-    <w:p>
-      <w:r>
-        <w:t>%</w:t>
-      </w:r>
-      <w:proofErr w:type="spellStart"/>
-      <w:r>
-        <w:t>EndPat</w:t>
-      </w:r>
-      <w:proofErr w:type="spellEnd"/>
-      <w:r>
-        <w:t>[</w:t>
-      </w:r>
-      <w:proofErr w:type="spellStart"/>
-      <w:r>
-        <w:t>tern</w:t>
-      </w:r>
-      <w:proofErr w:type="spellEnd"/>
-      <w:r>
-        <w:t>]</w:t>
-      </w:r>
-    </w:p>
+    <w:tbl>
+      <w:tblPr>
+        <w:tblStyle w:val="Tablaconcuadrcula"/>
+        <w:tblW w:w="0" w:type="auto"/>
+        <w:tblLook w:val="04A0" w:firstRow="1" w:lastRow="0" w:firstColumn="1" w:lastColumn="0" w:noHBand="0" w:noVBand="1"/>
+      </w:tblPr>
+      <w:tblGrid>
+        <w:gridCol w:w="8494"/>
+      </w:tblGrid>
+      <w:tr>
+        <w:tc>
+          <w:tcPr>
+            <w:tcW w:w="8494" w:type="dxa"/>
+            <w:tcBorders>
+              <w:top w:val="nil"/>
+              <w:left w:val="nil"/>
+              <w:bottom w:val="nil"/>
+              <w:right w:val="nil"/>
+            </w:tcBorders>
+            <w:shd w:val="clear" w:color="auto" w:fill="D0CECE" w:themeFill="background2" w:themeFillShade="E6"/>
+          </w:tcPr>
+          <w:p>
+            <w:pPr>
+              <w:pStyle w:val="Sinespaciado"/>
+              <w:ind w:firstLine="708"/>
+            </w:pPr>
+            <w:r>
+              <w:t>%Pat[</w:t>
+            </w:r>
+            <w:proofErr w:type="spellStart"/>
+            <w:r>
+              <w:t>tern</w:t>
+            </w:r>
+            <w:proofErr w:type="spellEnd"/>
+            <w:r>
+              <w:t xml:space="preserve">] [N] </w:t>
+            </w:r>
+          </w:p>
+          <w:p>
+            <w:pPr>
+              <w:pStyle w:val="Sinespaciado"/>
+              <w:ind w:firstLine="708"/>
+            </w:pPr>
+            <w:r>
+              <w:t>….</w:t>
+            </w:r>
+          </w:p>
+          <w:p>
+            <w:pPr>
+              <w:pStyle w:val="Sinespaciado"/>
+              <w:ind w:firstLine="708"/>
+            </w:pPr>
+            <w:r>
+              <w:t>%</w:t>
+            </w:r>
+            <w:proofErr w:type="spellStart"/>
+            <w:r>
+              <w:t>EndPat</w:t>
+            </w:r>
+            <w:proofErr w:type="spellEnd"/>
+            <w:r>
+              <w:t>[</w:t>
+            </w:r>
+            <w:proofErr w:type="spellStart"/>
+            <w:r>
+              <w:t>tern</w:t>
+            </w:r>
+            <w:proofErr w:type="spellEnd"/>
+            <w:r>
+              <w:t>]</w:t>
+            </w:r>
+          </w:p>
+        </w:tc>
+      </w:tr>
+    </w:tbl>
     <w:p/>
+    <w:p/>
+    <w:p>
+      <w:r>
+        <w:lastRenderedPageBreak/>
+        <w:br w:type="page"/>
+      </w:r>
+    </w:p>
     <w:p/>
     <w:p>
       <w:r>
@@ -499,13 +935,8 @@
             </w:r>
           </w:p>
           <w:p>
-            <w:proofErr w:type="gramStart"/>
-            <w:r>
-              <w:t>VARY  XYZ</w:t>
-            </w:r>
-            <w:proofErr w:type="gramEnd"/>
-            <w:r>
-              <w:t>_O1A_PH2</w:t>
+            <w:r>
+              <w:t>VARY  XYZ_O1A_PH2</w:t>
             </w:r>
           </w:p>
           <w:p>
@@ -719,16 +1150,8 @@
               <w:rPr>
                 <w:lang w:val="en-GB"/>
               </w:rPr>
-              <w:t>Ref2_Atm2 [Mult</w:t>
-            </w:r>
-            <w:proofErr w:type="gramStart"/>
-            <w:r>
-              <w:rPr>
-                <w:lang w:val="en-GB"/>
-              </w:rPr>
-              <w:t>] }</w:t>
-            </w:r>
-            <w:proofErr w:type="gramEnd"/>
+              <w:t>Ref2_Atm2 [Mult] }</w:t>
+            </w:r>
           </w:p>
           <w:p>
             <w:pPr>
@@ -1343,19 +1766,6 @@
           <w:lang w:val="en-GB"/>
         </w:rPr>
       </w:pPr>
-      <w:r>
-        <w:rPr>
-          <w:lang w:val="en-GB"/>
-        </w:rPr>
-        <w:br w:type="page"/>
-      </w:r>
-    </w:p>
-    <w:p>
-      <w:pPr>
-        <w:rPr>
-          <w:lang w:val="en-GB"/>
-        </w:rPr>
-      </w:pPr>
     </w:p>
     <w:p>
       <w:pPr>
@@ -1384,27 +1794,13 @@
         <w:rPr>
           <w:lang w:val="en-GB"/>
         </w:rPr>
-        <w:t>DFIX     value [sigma] AtNam1</w:t>
-      </w:r>
-      <w:proofErr w:type="gramStart"/>
-      <w:r>
-        <w:rPr>
-          <w:lang w:val="en-GB"/>
-        </w:rPr>
-        <w:t xml:space="preserve">A </w:t>
-      </w:r>
-      <w:r>
-        <w:rPr>
-          <w:lang w:val="en-GB"/>
-        </w:rPr>
-        <w:t xml:space="preserve"> AtNam</w:t>
-      </w:r>
-      <w:proofErr w:type="gramEnd"/>
-      <w:r>
-        <w:rPr>
-          <w:lang w:val="en-GB"/>
-        </w:rPr>
-        <w:t xml:space="preserve">1B […] </w:t>
+        <w:t xml:space="preserve">DFIX     value [sigma] AtNam1A </w:t>
+      </w:r>
+      <w:r>
+        <w:rPr>
+          <w:lang w:val="en-GB"/>
+        </w:rPr>
+        <w:t xml:space="preserve"> AtNam1B […] </w:t>
       </w:r>
       <w:r>
         <w:rPr>
@@ -1451,21 +1847,7 @@
         <w:rPr>
           <w:lang w:val="en-GB"/>
         </w:rPr>
-        <w:t>AFIX     value [sigma] AtNam1</w:t>
-      </w:r>
-      <w:proofErr w:type="gramStart"/>
-      <w:r>
-        <w:rPr>
-          <w:lang w:val="en-GB"/>
-        </w:rPr>
-        <w:t>A  AtNam</w:t>
-      </w:r>
-      <w:proofErr w:type="gramEnd"/>
-      <w:r>
-        <w:rPr>
-          <w:lang w:val="en-GB"/>
-        </w:rPr>
-        <w:t xml:space="preserve">1B  </w:t>
+        <w:t xml:space="preserve">AFIX     value [sigma] AtNam1A  AtNam1B  </w:t>
       </w:r>
       <w:r>
         <w:rPr>
@@ -1553,7 +1935,6 @@
         <w:t>t1B At1C At1D […] [</w:t>
       </w:r>
       <w:proofErr w:type="spellStart"/>
-      <w:proofErr w:type="gramStart"/>
       <w:r>
         <w:rPr>
           <w:lang w:val="en-GB"/>
@@ -1575,7 +1956,6 @@
         <w:t>AtNB</w:t>
       </w:r>
       <w:proofErr w:type="spellEnd"/>
-      <w:proofErr w:type="gramEnd"/>
       <w:r>
         <w:rPr>
           <w:lang w:val="en-GB"/>
@@ -1645,6 +2025,19 @@
           <w:lang w:val="en-GB"/>
         </w:rPr>
       </w:pPr>
+    </w:p>
+    <w:p>
+      <w:pPr>
+        <w:rPr>
+          <w:lang w:val="en-GB"/>
+        </w:rPr>
+      </w:pPr>
+      <w:r>
+        <w:rPr>
+          <w:lang w:val="en-GB"/>
+        </w:rPr>
+        <w:br w:type="page"/>
+      </w:r>
     </w:p>
     <w:p>
       <w:pPr>
@@ -2692,61 +3085,61 @@
           </w:tcPr>
           <w:p>
             <w:r>
-              <w:t xml:space="preserve"> U_</w:t>
-            </w:r>
-          </w:p>
-        </w:tc>
-        <w:tc>
-          <w:tcPr>
-            <w:tcW w:w="7323" w:type="dxa"/>
-          </w:tcPr>
-          <w:p/>
-        </w:tc>
-      </w:tr>
-      <w:tr>
-        <w:tc>
-          <w:tcPr>
-            <w:tcW w:w="1171" w:type="dxa"/>
-          </w:tcPr>
-          <w:p>
-            <w:r>
-              <w:t xml:space="preserve"> V_</w:t>
-            </w:r>
-          </w:p>
-        </w:tc>
-        <w:tc>
-          <w:tcPr>
-            <w:tcW w:w="7323" w:type="dxa"/>
-          </w:tcPr>
-          <w:p/>
-        </w:tc>
-      </w:tr>
-      <w:tr>
-        <w:tc>
-          <w:tcPr>
-            <w:tcW w:w="1171" w:type="dxa"/>
-          </w:tcPr>
-          <w:p>
-            <w:r>
-              <w:t xml:space="preserve"> W_</w:t>
-            </w:r>
-          </w:p>
-        </w:tc>
-        <w:tc>
-          <w:tcPr>
-            <w:tcW w:w="7323" w:type="dxa"/>
-          </w:tcPr>
-          <w:p/>
-        </w:tc>
-      </w:tr>
-      <w:tr>
-        <w:tc>
-          <w:tcPr>
-            <w:tcW w:w="1171" w:type="dxa"/>
-          </w:tcPr>
-          <w:p>
-            <w:r>
-              <w:t xml:space="preserve"> UVW_</w:t>
+              <w:t xml:space="preserve"> U</w:t>
+            </w:r>
+          </w:p>
+        </w:tc>
+        <w:tc>
+          <w:tcPr>
+            <w:tcW w:w="7323" w:type="dxa"/>
+          </w:tcPr>
+          <w:p/>
+        </w:tc>
+      </w:tr>
+      <w:tr>
+        <w:tc>
+          <w:tcPr>
+            <w:tcW w:w="1171" w:type="dxa"/>
+          </w:tcPr>
+          <w:p>
+            <w:r>
+              <w:t xml:space="preserve"> V</w:t>
+            </w:r>
+          </w:p>
+        </w:tc>
+        <w:tc>
+          <w:tcPr>
+            <w:tcW w:w="7323" w:type="dxa"/>
+          </w:tcPr>
+          <w:p/>
+        </w:tc>
+      </w:tr>
+      <w:tr>
+        <w:tc>
+          <w:tcPr>
+            <w:tcW w:w="1171" w:type="dxa"/>
+          </w:tcPr>
+          <w:p>
+            <w:r>
+              <w:t xml:space="preserve"> W</w:t>
+            </w:r>
+          </w:p>
+        </w:tc>
+        <w:tc>
+          <w:tcPr>
+            <w:tcW w:w="7323" w:type="dxa"/>
+          </w:tcPr>
+          <w:p/>
+        </w:tc>
+      </w:tr>
+      <w:tr>
+        <w:tc>
+          <w:tcPr>
+            <w:tcW w:w="1171" w:type="dxa"/>
+          </w:tcPr>
+          <w:p>
+            <w:r>
+              <w:t xml:space="preserve"> UVW</w:t>
             </w:r>
           </w:p>
         </w:tc>
@@ -2782,25 +3175,25 @@
           </w:tcPr>
           <w:p>
             <w:r>
-              <w:t xml:space="preserve"> BKG_</w:t>
-            </w:r>
-          </w:p>
-        </w:tc>
-        <w:tc>
-          <w:tcPr>
-            <w:tcW w:w="7323" w:type="dxa"/>
-          </w:tcPr>
-          <w:p/>
-        </w:tc>
-      </w:tr>
-      <w:tr>
-        <w:tc>
-          <w:tcPr>
-            <w:tcW w:w="1171" w:type="dxa"/>
-          </w:tcPr>
-          <w:p>
-            <w:r>
-              <w:t xml:space="preserve"> BKG[N]_</w:t>
+              <w:t xml:space="preserve"> BKG</w:t>
+            </w:r>
+          </w:p>
+        </w:tc>
+        <w:tc>
+          <w:tcPr>
+            <w:tcW w:w="7323" w:type="dxa"/>
+          </w:tcPr>
+          <w:p/>
+        </w:tc>
+      </w:tr>
+      <w:tr>
+        <w:tc>
+          <w:tcPr>
+            <w:tcW w:w="1171" w:type="dxa"/>
+          </w:tcPr>
+          <w:p>
+            <w:r>
+              <w:t xml:space="preserve"> BKG[N]</w:t>
             </w:r>
           </w:p>
         </w:tc>
@@ -2836,95 +3229,91 @@
           </w:tcPr>
           <w:p>
             <w:r>
-              <w:t xml:space="preserve"> SC_</w:t>
-            </w:r>
-          </w:p>
-        </w:tc>
-        <w:tc>
-          <w:tcPr>
-            <w:tcW w:w="7323" w:type="dxa"/>
-          </w:tcPr>
-          <w:p/>
-        </w:tc>
-      </w:tr>
-      <w:tr>
-        <w:tc>
-          <w:tcPr>
-            <w:tcW w:w="1171" w:type="dxa"/>
-          </w:tcPr>
-          <w:p>
-            <w:r>
-              <w:t xml:space="preserve"> SC[N]_</w:t>
-            </w:r>
-          </w:p>
-        </w:tc>
-        <w:tc>
-          <w:tcPr>
-            <w:tcW w:w="7323" w:type="dxa"/>
-          </w:tcPr>
-          <w:p/>
-        </w:tc>
-      </w:tr>
-      <w:tr>
-        <w:tc>
-          <w:tcPr>
-            <w:tcW w:w="1171" w:type="dxa"/>
-          </w:tcPr>
-          <w:p>
-            <w:r>
-              <w:t xml:space="preserve"> EXTI_</w:t>
-            </w:r>
-          </w:p>
-        </w:tc>
-        <w:tc>
-          <w:tcPr>
-            <w:tcW w:w="7323" w:type="dxa"/>
-          </w:tcPr>
-          <w:p/>
-        </w:tc>
-      </w:tr>
-      <w:tr>
-        <w:tc>
-          <w:tcPr>
-            <w:tcW w:w="1171" w:type="dxa"/>
-          </w:tcPr>
-          <w:p>
-            <w:r>
-              <w:t xml:space="preserve"> EXTI[N]_</w:t>
-            </w:r>
-          </w:p>
-        </w:tc>
-        <w:tc>
-          <w:tcPr>
-            <w:tcW w:w="7323" w:type="dxa"/>
-          </w:tcPr>
-          <w:p/>
-        </w:tc>
-      </w:tr>
-      <w:tr>
-        <w:tc>
-          <w:tcPr>
-            <w:tcW w:w="1171" w:type="dxa"/>
-          </w:tcPr>
-          <w:p/>
-        </w:tc>
-        <w:tc>
-          <w:tcPr>
-            <w:tcW w:w="7323" w:type="dxa"/>
-          </w:tcPr>
-          <w:p/>
-        </w:tc>
-      </w:tr>
-      <w:tr>
-        <w:tc>
-          <w:tcPr>
-            <w:tcW w:w="1171" w:type="dxa"/>
-          </w:tcPr>
-          <w:p>
-            <w:r>
-              <w:t>_PAT[N]</w:t>
-            </w:r>
-          </w:p>
+              <w:t xml:space="preserve"> SC</w:t>
+            </w:r>
+          </w:p>
+        </w:tc>
+        <w:tc>
+          <w:tcPr>
+            <w:tcW w:w="7323" w:type="dxa"/>
+          </w:tcPr>
+          <w:p/>
+        </w:tc>
+      </w:tr>
+      <w:tr>
+        <w:tc>
+          <w:tcPr>
+            <w:tcW w:w="1171" w:type="dxa"/>
+          </w:tcPr>
+          <w:p>
+            <w:r>
+              <w:t xml:space="preserve"> SC[N]</w:t>
+            </w:r>
+          </w:p>
+        </w:tc>
+        <w:tc>
+          <w:tcPr>
+            <w:tcW w:w="7323" w:type="dxa"/>
+          </w:tcPr>
+          <w:p/>
+        </w:tc>
+      </w:tr>
+      <w:tr>
+        <w:tc>
+          <w:tcPr>
+            <w:tcW w:w="1171" w:type="dxa"/>
+          </w:tcPr>
+          <w:p>
+            <w:r>
+              <w:t xml:space="preserve"> EXTI</w:t>
+            </w:r>
+          </w:p>
+        </w:tc>
+        <w:tc>
+          <w:tcPr>
+            <w:tcW w:w="7323" w:type="dxa"/>
+          </w:tcPr>
+          <w:p/>
+        </w:tc>
+      </w:tr>
+      <w:tr>
+        <w:tc>
+          <w:tcPr>
+            <w:tcW w:w="1171" w:type="dxa"/>
+          </w:tcPr>
+          <w:p>
+            <w:r>
+              <w:t xml:space="preserve"> EXTI[N]</w:t>
+            </w:r>
+          </w:p>
+        </w:tc>
+        <w:tc>
+          <w:tcPr>
+            <w:tcW w:w="7323" w:type="dxa"/>
+          </w:tcPr>
+          <w:p/>
+        </w:tc>
+      </w:tr>
+      <w:tr>
+        <w:tc>
+          <w:tcPr>
+            <w:tcW w:w="1171" w:type="dxa"/>
+          </w:tcPr>
+          <w:p/>
+        </w:tc>
+        <w:tc>
+          <w:tcPr>
+            <w:tcW w:w="7323" w:type="dxa"/>
+          </w:tcPr>
+          <w:p/>
+        </w:tc>
+      </w:tr>
+      <w:tr>
+        <w:tc>
+          <w:tcPr>
+            <w:tcW w:w="1171" w:type="dxa"/>
+          </w:tcPr>
+          <w:p/>
         </w:tc>
         <w:tc>
           <w:tcPr>
@@ -3689,21 +4078,7 @@
         <w:rPr>
           <w:lang w:val="en-GB"/>
         </w:rPr>
-        <w:t>[_</w:t>
-      </w:r>
-      <w:proofErr w:type="gramStart"/>
-      <w:r>
-        <w:rPr>
-          <w:lang w:val="en-GB"/>
-        </w:rPr>
-        <w:t>MOLN][</w:t>
-      </w:r>
-      <w:proofErr w:type="gramEnd"/>
-      <w:r>
-        <w:rPr>
-          <w:lang w:val="en-GB"/>
-        </w:rPr>
-        <w:t>_PHAN]</w:t>
+        <w:t>[_MOLN][_PHAN]</w:t>
       </w:r>
       <w:r>
         <w:rPr>
@@ -3766,21 +4141,7 @@
         <w:rPr>
           <w:lang w:val="en-GB"/>
         </w:rPr>
-        <w:t>[_</w:t>
-      </w:r>
-      <w:proofErr w:type="gramStart"/>
-      <w:r>
-        <w:rPr>
-          <w:lang w:val="en-GB"/>
-        </w:rPr>
-        <w:t>MOLN][</w:t>
-      </w:r>
-      <w:proofErr w:type="gramEnd"/>
-      <w:r>
-        <w:rPr>
-          <w:lang w:val="en-GB"/>
-        </w:rPr>
-        <w:t>_PHAN]</w:t>
+        <w:t>[_MOLN][_PHAN]</w:t>
       </w:r>
       <w:r>
         <w:rPr>
@@ -3843,21 +4204,7 @@
         <w:rPr>
           <w:lang w:val="en-GB"/>
         </w:rPr>
-        <w:t>[_</w:t>
-      </w:r>
-      <w:proofErr w:type="gramStart"/>
-      <w:r>
-        <w:rPr>
-          <w:lang w:val="en-GB"/>
-        </w:rPr>
-        <w:t>MOLN][</w:t>
-      </w:r>
-      <w:proofErr w:type="gramEnd"/>
-      <w:r>
-        <w:rPr>
-          <w:lang w:val="en-GB"/>
-        </w:rPr>
-        <w:t>_PHAN]</w:t>
+        <w:t>[_MOLN][_PHAN]</w:t>
       </w:r>
       <w:r>
         <w:rPr>
@@ -3975,21 +4322,7 @@
         <w:rPr>
           <w:lang w:val="en-GB"/>
         </w:rPr>
-        <w:t xml:space="preserve"> component (</w:t>
-      </w:r>
-      <w:proofErr w:type="gramStart"/>
-      <w:r>
-        <w:rPr>
-          <w:lang w:val="en-GB"/>
-        </w:rPr>
-        <w:t>555,465,…</w:t>
-      </w:r>
-      <w:proofErr w:type="gramEnd"/>
-      <w:r>
-        <w:rPr>
-          <w:lang w:val="en-GB"/>
-        </w:rPr>
-        <w:t>)</w:t>
+        <w:t xml:space="preserve"> component (555,465,…)</w:t>
       </w:r>
     </w:p>
     <w:p>
@@ -4705,6 +5038,15 @@
       <w:contextualSpacing/>
     </w:pPr>
   </w:style>
+  <w:style w:type="paragraph" w:styleId="Sinespaciado">
+    <w:name w:val="No Spacing"/>
+    <w:uiPriority w:val="1"/>
+    <w:qFormat/>
+    <w:rsid w:val="00CF75B2"/>
+    <w:pPr>
+      <w:spacing w:after="0" w:line="240" w:lineRule="auto"/>
+    </w:pPr>
+  </w:style>
 </w:styles>
 </file>
 

</xml_diff>

<commit_message>
Including keyCode for Phases....
</commit_message>
<xml_diff>
--- a/Testing/Keycodes/Keywords_CFML.docx
+++ b/Testing/Keycodes/Keywords_CFML.docx
@@ -58,15 +58,15 @@
               <w:ind w:firstLine="708"/>
             </w:pPr>
             <w:r>
-              <w:t>%Pat[</w:t>
+              <w:t>%</w:t>
             </w:r>
             <w:proofErr w:type="spellStart"/>
             <w:r>
-              <w:t>tern</w:t>
+              <w:t>Pha</w:t>
             </w:r>
             <w:proofErr w:type="spellEnd"/>
             <w:r>
-              <w:t xml:space="preserve">] [N] </w:t>
+              <w:t xml:space="preserve">[se] [N] </w:t>
             </w:r>
           </w:p>
           <w:p>
@@ -88,15 +88,89 @@
             </w:r>
             <w:proofErr w:type="spellStart"/>
             <w:r>
-              <w:t>EndPat</w:t>
+              <w:t>EndPha</w:t>
             </w:r>
             <w:proofErr w:type="spellEnd"/>
             <w:r>
+              <w:t>[se]</w:t>
+            </w:r>
+          </w:p>
+        </w:tc>
+      </w:tr>
+    </w:tbl>
+    <w:p>
+      <w:pPr>
+        <w:rPr>
+          <w:u w:val="single"/>
+        </w:rPr>
+      </w:pPr>
+    </w:p>
+    <w:tbl>
+      <w:tblPr>
+        <w:tblStyle w:val="Tablaconcuadrcula"/>
+        <w:tblW w:w="0" w:type="auto"/>
+        <w:tblLook w:val="04A0" w:firstRow="1" w:lastRow="0" w:firstColumn="1" w:lastColumn="0" w:noHBand="0" w:noVBand="1"/>
+      </w:tblPr>
+      <w:tblGrid>
+        <w:gridCol w:w="8494"/>
+      </w:tblGrid>
+      <w:tr>
+        <w:tc>
+          <w:tcPr>
+            <w:tcW w:w="8494" w:type="dxa"/>
+            <w:tcBorders>
+              <w:top w:val="nil"/>
+              <w:left w:val="nil"/>
+              <w:bottom w:val="nil"/>
+              <w:right w:val="nil"/>
+            </w:tcBorders>
+            <w:shd w:val="clear" w:color="auto" w:fill="D0CECE" w:themeFill="background2" w:themeFillShade="E6"/>
+          </w:tcPr>
+          <w:p>
+            <w:pPr>
+              <w:pStyle w:val="Sinespaciado"/>
+              <w:ind w:firstLine="708"/>
+            </w:pPr>
+            <w:r>
+              <w:t>%Mol[</w:t>
+            </w:r>
+            <w:proofErr w:type="spellStart"/>
+            <w:r>
+              <w:t>ec</w:t>
+            </w:r>
+            <w:proofErr w:type="spellEnd"/>
+            <w:r>
+              <w:t xml:space="preserve">] [N] </w:t>
+            </w:r>
+          </w:p>
+          <w:p>
+            <w:pPr>
+              <w:pStyle w:val="Sinespaciado"/>
+              <w:ind w:firstLine="708"/>
+            </w:pPr>
+            <w:r>
+              <w:t>….</w:t>
+            </w:r>
+          </w:p>
+          <w:p>
+            <w:pPr>
+              <w:pStyle w:val="Sinespaciado"/>
+              <w:ind w:firstLine="708"/>
+            </w:pPr>
+            <w:r>
+              <w:t>%</w:t>
+            </w:r>
+            <w:proofErr w:type="spellStart"/>
+            <w:r>
+              <w:t>EndMol</w:t>
+            </w:r>
+            <w:proofErr w:type="spellEnd"/>
+            <w:r>
               <w:t>[</w:t>
             </w:r>
             <w:proofErr w:type="spellStart"/>
             <w:r>
-              <w:t>tern</w:t>
+              <w:t>ec</w:t>
             </w:r>
             <w:proofErr w:type="spellEnd"/>
             <w:r>
@@ -134,18 +208,7 @@
               <w:ind w:firstLine="708"/>
             </w:pPr>
             <w:r>
-              <w:t>%</w:t>
-            </w:r>
-            <w:proofErr w:type="spellStart"/>
-            <w:r>
-              <w:t>Pha</w:t>
-            </w:r>
-            <w:proofErr w:type="spellEnd"/>
-            <w:r>
-              <w:t>[se]</w:t>
-            </w:r>
-            <w:r>
-              <w:t xml:space="preserve"> [N] </w:t>
+              <w:t xml:space="preserve">%RGB [N] </w:t>
             </w:r>
           </w:p>
           <w:p>
@@ -167,113 +230,116 @@
             </w:r>
             <w:proofErr w:type="spellStart"/>
             <w:r>
-              <w:t>EndP</w:t>
-            </w:r>
-            <w:r>
-              <w:t>ha</w:t>
+              <w:t>EndRGB</w:t>
             </w:r>
             <w:proofErr w:type="spellEnd"/>
             <w:r>
-              <w:t>[s</w:t>
-            </w:r>
-            <w:r>
-              <w:t>e]</w:t>
+              <w:t>[e]</w:t>
             </w:r>
           </w:p>
         </w:tc>
       </w:tr>
     </w:tbl>
+    <w:p/>
+    <w:p>
+      <w:r>
+        <w:t xml:space="preserve">Note: </w:t>
+      </w:r>
+      <w:proofErr w:type="spellStart"/>
+      <w:r>
+        <w:t>If</w:t>
+      </w:r>
+      <w:proofErr w:type="spellEnd"/>
+      <w:r>
+        <w:t xml:space="preserve"> N </w:t>
+      </w:r>
+      <w:proofErr w:type="spellStart"/>
+      <w:r>
+        <w:t>is</w:t>
+      </w:r>
+      <w:proofErr w:type="spellEnd"/>
+      <w:r>
+        <w:t xml:space="preserve"> </w:t>
+      </w:r>
+      <w:proofErr w:type="spellStart"/>
+      <w:r>
+        <w:t>given</w:t>
+      </w:r>
+      <w:proofErr w:type="spellEnd"/>
+      <w:r>
+        <w:t xml:space="preserve">, </w:t>
+      </w:r>
+      <w:proofErr w:type="spellStart"/>
+      <w:r>
+        <w:t>then</w:t>
+      </w:r>
+      <w:proofErr w:type="spellEnd"/>
+      <w:r>
+        <w:t xml:space="preserve"> </w:t>
+      </w:r>
+      <w:proofErr w:type="spellStart"/>
+      <w:r>
+        <w:t>all</w:t>
+      </w:r>
+      <w:proofErr w:type="spellEnd"/>
+      <w:r>
+        <w:t xml:space="preserve"> </w:t>
+      </w:r>
+      <w:proofErr w:type="spellStart"/>
+      <w:r>
+        <w:t>references</w:t>
+      </w:r>
+      <w:proofErr w:type="spellEnd"/>
+      <w:r>
+        <w:t xml:space="preserve"> are </w:t>
+      </w:r>
+      <w:proofErr w:type="spellStart"/>
+      <w:r>
+        <w:t>associated</w:t>
+      </w:r>
+      <w:proofErr w:type="spellEnd"/>
+      <w:r>
+        <w:t xml:space="preserve"> </w:t>
+      </w:r>
+      <w:proofErr w:type="spellStart"/>
+      <w:r>
+        <w:t>to</w:t>
+      </w:r>
+      <w:proofErr w:type="spellEnd"/>
+      <w:r>
+        <w:t xml:space="preserve"> </w:t>
+      </w:r>
+      <w:proofErr w:type="spellStart"/>
+      <w:r>
+        <w:t>the</w:t>
+      </w:r>
+      <w:proofErr w:type="spellEnd"/>
+      <w:r>
+        <w:t xml:space="preserve"> respective </w:t>
+      </w:r>
+      <w:proofErr w:type="spellStart"/>
+      <w:r>
+        <w:t>Pattern|Phase</w:t>
+      </w:r>
+      <w:proofErr w:type="spellEnd"/>
+      <w:r>
+        <w:t xml:space="preserve">,…. </w:t>
+      </w:r>
+    </w:p>
+    <w:p/>
     <w:p>
       <w:pPr>
-        <w:rPr>
-          <w:u w:val="single"/>
-        </w:rPr>
+        <w:pStyle w:val="Ttulo1"/>
       </w:pPr>
+      <w:proofErr w:type="spellStart"/>
+      <w:r>
+        <w:t>Pattern</w:t>
+      </w:r>
+      <w:proofErr w:type="spellEnd"/>
+      <w:r>
+        <w:t xml:space="preserve"> Block</w:t>
+      </w:r>
     </w:p>
-    <w:tbl>
-      <w:tblPr>
-        <w:tblStyle w:val="Tablaconcuadrcula"/>
-        <w:tblW w:w="0" w:type="auto"/>
-        <w:tblLook w:val="04A0" w:firstRow="1" w:lastRow="0" w:firstColumn="1" w:lastColumn="0" w:noHBand="0" w:noVBand="1"/>
-      </w:tblPr>
-      <w:tblGrid>
-        <w:gridCol w:w="8494"/>
-      </w:tblGrid>
-      <w:tr>
-        <w:tc>
-          <w:tcPr>
-            <w:tcW w:w="8494" w:type="dxa"/>
-            <w:tcBorders>
-              <w:top w:val="nil"/>
-              <w:left w:val="nil"/>
-              <w:bottom w:val="nil"/>
-              <w:right w:val="nil"/>
-            </w:tcBorders>
-            <w:shd w:val="clear" w:color="auto" w:fill="D0CECE" w:themeFill="background2" w:themeFillShade="E6"/>
-          </w:tcPr>
-          <w:p>
-            <w:pPr>
-              <w:pStyle w:val="Sinespaciado"/>
-              <w:ind w:firstLine="708"/>
-            </w:pPr>
-            <w:r>
-              <w:t>%</w:t>
-            </w:r>
-            <w:r>
-              <w:t>Mol[</w:t>
-            </w:r>
-            <w:proofErr w:type="spellStart"/>
-            <w:r>
-              <w:t>ec</w:t>
-            </w:r>
-            <w:proofErr w:type="spellEnd"/>
-            <w:r>
-              <w:t>]</w:t>
-            </w:r>
-            <w:r>
-              <w:t xml:space="preserve"> [N] </w:t>
-            </w:r>
-          </w:p>
-          <w:p>
-            <w:pPr>
-              <w:pStyle w:val="Sinespaciado"/>
-              <w:ind w:firstLine="708"/>
-            </w:pPr>
-            <w:r>
-              <w:t>….</w:t>
-            </w:r>
-          </w:p>
-          <w:p>
-            <w:pPr>
-              <w:pStyle w:val="Sinespaciado"/>
-              <w:ind w:firstLine="708"/>
-            </w:pPr>
-            <w:r>
-              <w:t>%</w:t>
-            </w:r>
-            <w:proofErr w:type="spellStart"/>
-            <w:r>
-              <w:t>End</w:t>
-            </w:r>
-            <w:r>
-              <w:t>Mol</w:t>
-            </w:r>
-            <w:proofErr w:type="spellEnd"/>
-            <w:r>
-              <w:t>[</w:t>
-            </w:r>
-            <w:proofErr w:type="spellStart"/>
-            <w:r>
-              <w:t>ec</w:t>
-            </w:r>
-            <w:proofErr w:type="spellEnd"/>
-            <w:r>
-              <w:t>]</w:t>
-            </w:r>
-          </w:p>
-        </w:tc>
-      </w:tr>
-    </w:tbl>
     <w:p/>
     <w:tbl>
       <w:tblPr>
@@ -302,13 +368,15 @@
               <w:ind w:firstLine="708"/>
             </w:pPr>
             <w:r>
-              <w:t>%</w:t>
-            </w:r>
-            <w:r>
-              <w:t>RGB</w:t>
-            </w:r>
-            <w:r>
-              <w:t xml:space="preserve"> [N] </w:t>
+              <w:t>%Pat[</w:t>
+            </w:r>
+            <w:proofErr w:type="spellStart"/>
+            <w:r>
+              <w:t>tern</w:t>
+            </w:r>
+            <w:proofErr w:type="spellEnd"/>
+            <w:r>
+              <w:t xml:space="preserve">] [N] </w:t>
             </w:r>
           </w:p>
           <w:p>
@@ -330,113 +398,548 @@
             </w:r>
             <w:proofErr w:type="spellStart"/>
             <w:r>
-              <w:t>End</w:t>
-            </w:r>
-            <w:r>
-              <w:t>RGB</w:t>
+              <w:t>EndPat</w:t>
             </w:r>
             <w:proofErr w:type="spellEnd"/>
             <w:r>
-              <w:t>[e]</w:t>
-            </w:r>
-          </w:p>
+              <w:t>[</w:t>
+            </w:r>
+            <w:proofErr w:type="spellStart"/>
+            <w:r>
+              <w:t>tern</w:t>
+            </w:r>
+            <w:proofErr w:type="spellEnd"/>
+            <w:r>
+              <w:t>]</w:t>
+            </w:r>
+          </w:p>
+        </w:tc>
+      </w:tr>
+    </w:tbl>
+    <w:p/>
+    <w:tbl>
+      <w:tblPr>
+        <w:tblStyle w:val="Tablaconcuadrcula"/>
+        <w:tblW w:w="0" w:type="auto"/>
+        <w:tblLook w:val="04A0" w:firstRow="1" w:lastRow="0" w:firstColumn="1" w:lastColumn="0" w:noHBand="0" w:noVBand="1"/>
+      </w:tblPr>
+      <w:tblGrid>
+        <w:gridCol w:w="1211"/>
+        <w:gridCol w:w="7283"/>
+      </w:tblGrid>
+      <w:tr>
+        <w:trPr>
+          <w:trHeight w:val="1104"/>
+        </w:trPr>
+        <w:tc>
+          <w:tcPr>
+            <w:tcW w:w="1211" w:type="dxa"/>
+          </w:tcPr>
+          <w:p>
+            <w:r>
+              <w:t xml:space="preserve"> U</w:t>
+            </w:r>
+          </w:p>
+          <w:p>
+            <w:r>
+              <w:t xml:space="preserve"> V</w:t>
+            </w:r>
+          </w:p>
+          <w:p>
+            <w:r>
+              <w:t xml:space="preserve"> W</w:t>
+            </w:r>
+          </w:p>
+          <w:p>
+            <w:r>
+              <w:t xml:space="preserve"> UVW</w:t>
+            </w:r>
+          </w:p>
+        </w:tc>
+        <w:tc>
+          <w:tcPr>
+            <w:tcW w:w="7283" w:type="dxa"/>
+          </w:tcPr>
+          <w:p>
+            <w:r>
+              <w:t>%</w:t>
+            </w:r>
+            <w:proofErr w:type="spellStart"/>
+            <w:r>
+              <w:t>Pattern</w:t>
+            </w:r>
+            <w:proofErr w:type="spellEnd"/>
+          </w:p>
+          <w:p>
+            <w:r>
+              <w:t xml:space="preserve">   Vary UVW_Pat1  </w:t>
+            </w:r>
+          </w:p>
+          <w:p>
+            <w:r>
+              <w:t xml:space="preserve">   </w:t>
+            </w:r>
+            <w:proofErr w:type="spellStart"/>
+            <w:r>
+              <w:t>Fix</w:t>
+            </w:r>
+            <w:proofErr w:type="spellEnd"/>
+            <w:r>
+              <w:t xml:space="preserve"> U_Pat1</w:t>
+            </w:r>
+          </w:p>
+          <w:p>
+            <w:r>
+              <w:t>%</w:t>
+            </w:r>
+            <w:proofErr w:type="spellStart"/>
+            <w:r>
+              <w:t>EndPattern</w:t>
+            </w:r>
+            <w:proofErr w:type="spellEnd"/>
+          </w:p>
+          <w:p/>
+        </w:tc>
+      </w:tr>
+      <w:tr>
+        <w:tc>
+          <w:tcPr>
+            <w:tcW w:w="1211" w:type="dxa"/>
+          </w:tcPr>
+          <w:p>
+            <w:r>
+              <w:t xml:space="preserve"> </w:t>
+            </w:r>
+          </w:p>
+        </w:tc>
+        <w:tc>
+          <w:tcPr>
+            <w:tcW w:w="7283" w:type="dxa"/>
+          </w:tcPr>
+          <w:p/>
+        </w:tc>
+      </w:tr>
+      <w:tr>
+        <w:trPr>
+          <w:trHeight w:val="806"/>
+        </w:trPr>
+        <w:tc>
+          <w:tcPr>
+            <w:tcW w:w="1211" w:type="dxa"/>
+          </w:tcPr>
+          <w:p>
+            <w:r>
+              <w:t xml:space="preserve"> BKG</w:t>
+            </w:r>
+          </w:p>
+          <w:p>
+            <w:r>
+              <w:t xml:space="preserve"> BKG[</w:t>
+            </w:r>
+            <w:r>
+              <w:t>1…12</w:t>
+            </w:r>
+            <w:r>
+              <w:t>]</w:t>
+            </w:r>
+          </w:p>
+        </w:tc>
+        <w:tc>
+          <w:tcPr>
+            <w:tcW w:w="7283" w:type="dxa"/>
+          </w:tcPr>
+          <w:p>
+            <w:r>
+              <w:t xml:space="preserve">% </w:t>
+            </w:r>
+            <w:proofErr w:type="spellStart"/>
+            <w:r>
+              <w:t>Pattern</w:t>
+            </w:r>
+            <w:proofErr w:type="spellEnd"/>
+            <w:r>
+              <w:t xml:space="preserve"> 2</w:t>
+            </w:r>
+          </w:p>
+          <w:p>
+            <w:r>
+              <w:t xml:space="preserve">    </w:t>
+            </w:r>
+            <w:r>
+              <w:t>Vary BKG1 BKG2 BKG3</w:t>
+            </w:r>
+          </w:p>
+          <w:p>
+            <w:r>
+              <w:t>%</w:t>
+            </w:r>
+            <w:proofErr w:type="spellStart"/>
+            <w:r>
+              <w:t>EndPattern</w:t>
+            </w:r>
+            <w:proofErr w:type="spellEnd"/>
+          </w:p>
+        </w:tc>
+      </w:tr>
+      <w:tr>
+        <w:tc>
+          <w:tcPr>
+            <w:tcW w:w="1211" w:type="dxa"/>
+          </w:tcPr>
+          <w:p>
+            <w:r>
+              <w:t xml:space="preserve"> </w:t>
+            </w:r>
+          </w:p>
+        </w:tc>
+        <w:tc>
+          <w:tcPr>
+            <w:tcW w:w="7283" w:type="dxa"/>
+          </w:tcPr>
+          <w:p/>
+        </w:tc>
+      </w:tr>
+      <w:tr>
+        <w:trPr>
+          <w:trHeight w:val="547"/>
+        </w:trPr>
+        <w:tc>
+          <w:tcPr>
+            <w:tcW w:w="1211" w:type="dxa"/>
+          </w:tcPr>
+          <w:p>
+            <w:r>
+              <w:t xml:space="preserve"> SC</w:t>
+            </w:r>
+          </w:p>
+          <w:p>
+            <w:r>
+              <w:t xml:space="preserve"> SC[</w:t>
+            </w:r>
+            <w:r>
+              <w:t>1…3</w:t>
+            </w:r>
+            <w:r>
+              <w:t>]</w:t>
+            </w:r>
+          </w:p>
+        </w:tc>
+        <w:tc>
+          <w:tcPr>
+            <w:tcW w:w="7283" w:type="dxa"/>
+          </w:tcPr>
+          <w:p>
+            <w:r>
+              <w:t>…</w:t>
+            </w:r>
+          </w:p>
+        </w:tc>
+      </w:tr>
+      <w:tr>
+        <w:tc>
+          <w:tcPr>
+            <w:tcW w:w="1211" w:type="dxa"/>
+          </w:tcPr>
+          <w:p/>
+        </w:tc>
+        <w:tc>
+          <w:tcPr>
+            <w:tcW w:w="7283" w:type="dxa"/>
+          </w:tcPr>
+          <w:p/>
+        </w:tc>
+      </w:tr>
+      <w:tr>
+        <w:trPr>
+          <w:trHeight w:val="547"/>
+        </w:trPr>
+        <w:tc>
+          <w:tcPr>
+            <w:tcW w:w="1211" w:type="dxa"/>
+          </w:tcPr>
+          <w:p>
+            <w:r>
+              <w:t xml:space="preserve"> EXTI</w:t>
+            </w:r>
+          </w:p>
+          <w:p>
+            <w:r>
+              <w:t xml:space="preserve"> EXTI[</w:t>
+            </w:r>
+            <w:r>
+              <w:t>1…3</w:t>
+            </w:r>
+            <w:r>
+              <w:t>]</w:t>
+            </w:r>
+          </w:p>
+        </w:tc>
+        <w:tc>
+          <w:tcPr>
+            <w:tcW w:w="7283" w:type="dxa"/>
+          </w:tcPr>
+          <w:p>
+            <w:r>
+              <w:t>…</w:t>
+            </w:r>
+          </w:p>
+        </w:tc>
+      </w:tr>
+      <w:tr>
+        <w:tc>
+          <w:tcPr>
+            <w:tcW w:w="1211" w:type="dxa"/>
+          </w:tcPr>
+          <w:p/>
+        </w:tc>
+        <w:tc>
+          <w:tcPr>
+            <w:tcW w:w="7283" w:type="dxa"/>
+          </w:tcPr>
+          <w:p/>
         </w:tc>
       </w:tr>
     </w:tbl>
     <w:p/>
     <w:p>
-      <w:r>
-        <w:t xml:space="preserve">Note: </w:t>
-      </w:r>
+      <w:pPr>
+        <w:pStyle w:val="Ttulo1"/>
+      </w:pPr>
       <w:proofErr w:type="spellStart"/>
       <w:r>
-        <w:t>If</w:t>
+        <w:lastRenderedPageBreak/>
+        <w:t>P</w:t>
+      </w:r>
+      <w:r>
+        <w:t>hase</w:t>
       </w:r>
       <w:proofErr w:type="spellEnd"/>
       <w:r>
-        <w:t xml:space="preserve"> N </w:t>
-      </w:r>
-      <w:proofErr w:type="spellStart"/>
-      <w:r>
-        <w:t>is</w:t>
-      </w:r>
-      <w:proofErr w:type="spellEnd"/>
-      <w:r>
-        <w:t xml:space="preserve"> </w:t>
-      </w:r>
-      <w:proofErr w:type="spellStart"/>
-      <w:r>
-        <w:t>given</w:t>
-      </w:r>
-      <w:proofErr w:type="spellEnd"/>
-      <w:r>
-        <w:t xml:space="preserve">, </w:t>
-      </w:r>
-      <w:proofErr w:type="spellStart"/>
-      <w:r>
-        <w:t>then</w:t>
-      </w:r>
-      <w:proofErr w:type="spellEnd"/>
-      <w:r>
-        <w:t xml:space="preserve"> </w:t>
-      </w:r>
-      <w:proofErr w:type="spellStart"/>
-      <w:r>
-        <w:t>all</w:t>
-      </w:r>
-      <w:proofErr w:type="spellEnd"/>
-      <w:r>
-        <w:t xml:space="preserve"> </w:t>
-      </w:r>
-      <w:proofErr w:type="spellStart"/>
-      <w:r>
-        <w:t>references</w:t>
-      </w:r>
-      <w:proofErr w:type="spellEnd"/>
-      <w:r>
-        <w:t xml:space="preserve"> are </w:t>
-      </w:r>
-      <w:proofErr w:type="spellStart"/>
-      <w:r>
-        <w:t>associated</w:t>
-      </w:r>
-      <w:proofErr w:type="spellEnd"/>
-      <w:r>
-        <w:t xml:space="preserve"> </w:t>
-      </w:r>
-      <w:proofErr w:type="spellStart"/>
-      <w:r>
-        <w:t>to</w:t>
-      </w:r>
-      <w:proofErr w:type="spellEnd"/>
-      <w:r>
-        <w:t xml:space="preserve"> </w:t>
-      </w:r>
-      <w:proofErr w:type="spellStart"/>
-      <w:r>
-        <w:t>the</w:t>
-      </w:r>
-      <w:proofErr w:type="spellEnd"/>
-      <w:r>
-        <w:t xml:space="preserve"> respective </w:t>
-      </w:r>
-      <w:proofErr w:type="spellStart"/>
-      <w:r>
-        <w:t>Pattern|</w:t>
-      </w:r>
-      <w:proofErr w:type="gramStart"/>
-      <w:r>
-        <w:t>Phase</w:t>
-      </w:r>
-      <w:proofErr w:type="spellEnd"/>
-      <w:r>
-        <w:t>,…</w:t>
-      </w:r>
-      <w:proofErr w:type="gramEnd"/>
-      <w:r>
-        <w:t xml:space="preserve">. </w:t>
+        <w:t xml:space="preserve"> Block</w:t>
       </w:r>
     </w:p>
+    <w:p/>
+    <w:tbl>
+      <w:tblPr>
+        <w:tblStyle w:val="Tablaconcuadrcula"/>
+        <w:tblW w:w="0" w:type="auto"/>
+        <w:tblLook w:val="04A0" w:firstRow="1" w:lastRow="0" w:firstColumn="1" w:lastColumn="0" w:noHBand="0" w:noVBand="1"/>
+      </w:tblPr>
+      <w:tblGrid>
+        <w:gridCol w:w="8494"/>
+      </w:tblGrid>
+      <w:tr>
+        <w:tc>
+          <w:tcPr>
+            <w:tcW w:w="8494" w:type="dxa"/>
+            <w:tcBorders>
+              <w:top w:val="nil"/>
+              <w:left w:val="nil"/>
+              <w:bottom w:val="nil"/>
+              <w:right w:val="nil"/>
+            </w:tcBorders>
+            <w:shd w:val="clear" w:color="auto" w:fill="D0CECE" w:themeFill="background2" w:themeFillShade="E6"/>
+          </w:tcPr>
+          <w:p>
+            <w:pPr>
+              <w:pStyle w:val="Sinespaciado"/>
+              <w:ind w:firstLine="708"/>
+            </w:pPr>
+            <w:r>
+              <w:t>%</w:t>
+            </w:r>
+            <w:proofErr w:type="spellStart"/>
+            <w:r>
+              <w:t>Pha</w:t>
+            </w:r>
+            <w:proofErr w:type="spellEnd"/>
+            <w:r>
+              <w:t xml:space="preserve">[se] [N] </w:t>
+            </w:r>
+          </w:p>
+          <w:p>
+            <w:pPr>
+              <w:pStyle w:val="Sinespaciado"/>
+              <w:ind w:firstLine="708"/>
+            </w:pPr>
+            <w:r>
+              <w:t>….</w:t>
+            </w:r>
+          </w:p>
+          <w:p>
+            <w:pPr>
+              <w:pStyle w:val="Sinespaciado"/>
+              <w:ind w:firstLine="708"/>
+            </w:pPr>
+            <w:r>
+              <w:t>%</w:t>
+            </w:r>
+            <w:proofErr w:type="spellStart"/>
+            <w:r>
+              <w:t>EndPha</w:t>
+            </w:r>
+            <w:proofErr w:type="spellEnd"/>
+            <w:r>
+              <w:t>[se]</w:t>
+            </w:r>
+          </w:p>
+        </w:tc>
+      </w:tr>
+    </w:tbl>
+    <w:p/>
+    <w:tbl>
+      <w:tblPr>
+        <w:tblStyle w:val="Tablaconcuadrcula"/>
+        <w:tblW w:w="0" w:type="auto"/>
+        <w:tblLook w:val="04A0" w:firstRow="1" w:lastRow="0" w:firstColumn="1" w:lastColumn="0" w:noHBand="0" w:noVBand="1"/>
+      </w:tblPr>
+      <w:tblGrid>
+        <w:gridCol w:w="1171"/>
+        <w:gridCol w:w="7323"/>
+      </w:tblGrid>
+      <w:tr>
+        <w:tc>
+          <w:tcPr>
+            <w:tcW w:w="1171" w:type="dxa"/>
+          </w:tcPr>
+          <w:p>
+            <w:r>
+              <w:t xml:space="preserve"> A</w:t>
+            </w:r>
+          </w:p>
+        </w:tc>
+        <w:tc>
+          <w:tcPr>
+            <w:tcW w:w="7323" w:type="dxa"/>
+          </w:tcPr>
+          <w:p/>
+        </w:tc>
+      </w:tr>
+      <w:tr>
+        <w:tc>
+          <w:tcPr>
+            <w:tcW w:w="1171" w:type="dxa"/>
+          </w:tcPr>
+          <w:p>
+            <w:r>
+              <w:t xml:space="preserve"> B</w:t>
+            </w:r>
+          </w:p>
+        </w:tc>
+        <w:tc>
+          <w:tcPr>
+            <w:tcW w:w="7323" w:type="dxa"/>
+          </w:tcPr>
+          <w:p/>
+        </w:tc>
+      </w:tr>
+      <w:tr>
+        <w:tc>
+          <w:tcPr>
+            <w:tcW w:w="1171" w:type="dxa"/>
+          </w:tcPr>
+          <w:p>
+            <w:r>
+              <w:t xml:space="preserve"> C</w:t>
+            </w:r>
+          </w:p>
+        </w:tc>
+        <w:tc>
+          <w:tcPr>
+            <w:tcW w:w="7323" w:type="dxa"/>
+          </w:tcPr>
+          <w:p/>
+        </w:tc>
+      </w:tr>
+      <w:tr>
+        <w:tc>
+          <w:tcPr>
+            <w:tcW w:w="1171" w:type="dxa"/>
+          </w:tcPr>
+          <w:p>
+            <w:r>
+              <w:t xml:space="preserve"> ALP</w:t>
+            </w:r>
+          </w:p>
+        </w:tc>
+        <w:tc>
+          <w:tcPr>
+            <w:tcW w:w="7323" w:type="dxa"/>
+          </w:tcPr>
+          <w:p/>
+        </w:tc>
+      </w:tr>
+      <w:tr>
+        <w:tc>
+          <w:tcPr>
+            <w:tcW w:w="1171" w:type="dxa"/>
+          </w:tcPr>
+          <w:p>
+            <w:r>
+              <w:t xml:space="preserve"> BET</w:t>
+            </w:r>
+          </w:p>
+        </w:tc>
+        <w:tc>
+          <w:tcPr>
+            <w:tcW w:w="7323" w:type="dxa"/>
+          </w:tcPr>
+          <w:p/>
+        </w:tc>
+      </w:tr>
+      <w:tr>
+        <w:tc>
+          <w:tcPr>
+            <w:tcW w:w="1171" w:type="dxa"/>
+          </w:tcPr>
+          <w:p>
+            <w:r>
+              <w:t xml:space="preserve"> GAM</w:t>
+            </w:r>
+          </w:p>
+        </w:tc>
+        <w:tc>
+          <w:tcPr>
+            <w:tcW w:w="7323" w:type="dxa"/>
+          </w:tcPr>
+          <w:p/>
+        </w:tc>
+      </w:tr>
+      <w:tr>
+        <w:tc>
+          <w:tcPr>
+            <w:tcW w:w="1171" w:type="dxa"/>
+          </w:tcPr>
+          <w:p>
+            <w:r>
+              <w:t xml:space="preserve"> CELL</w:t>
+            </w:r>
+          </w:p>
+        </w:tc>
+        <w:tc>
+          <w:tcPr>
+            <w:tcW w:w="7323" w:type="dxa"/>
+          </w:tcPr>
+          <w:p/>
+        </w:tc>
+      </w:tr>
+      <w:tr>
+        <w:tc>
+          <w:tcPr>
+            <w:tcW w:w="1171" w:type="dxa"/>
+          </w:tcPr>
+          <w:p/>
+        </w:tc>
+        <w:tc>
+          <w:tcPr>
+            <w:tcW w:w="7323" w:type="dxa"/>
+          </w:tcPr>
+          <w:p/>
+        </w:tc>
+      </w:tr>
+    </w:tbl>
+    <w:p/>
+    <w:p/>
     <w:p/>
     <w:p/>
     <w:p>
@@ -852,13 +1355,8 @@
             </w:r>
           </w:p>
           <w:p>
-            <w:proofErr w:type="gramStart"/>
-            <w:r>
-              <w:t>VARY  XYZ</w:t>
-            </w:r>
-            <w:proofErr w:type="gramEnd"/>
-            <w:r>
-              <w:t>_O1A_PH2</w:t>
+            <w:r>
+              <w:t>VARY  XYZ_O1A_PH2</w:t>
             </w:r>
           </w:p>
           <w:p>
@@ -1072,16 +1570,8 @@
               <w:rPr>
                 <w:lang w:val="en-GB"/>
               </w:rPr>
-              <w:t>Ref2_Atm2 [Mult</w:t>
-            </w:r>
-            <w:proofErr w:type="gramStart"/>
-            <w:r>
-              <w:rPr>
-                <w:lang w:val="en-GB"/>
-              </w:rPr>
-              <w:t>] }</w:t>
-            </w:r>
-            <w:proofErr w:type="gramEnd"/>
+              <w:t>Ref2_Atm2 [Mult] }</w:t>
+            </w:r>
           </w:p>
           <w:p>
             <w:pPr>
@@ -1724,27 +2214,13 @@
         <w:rPr>
           <w:lang w:val="en-GB"/>
         </w:rPr>
-        <w:t>DFIX     value [sigma] AtNam1</w:t>
-      </w:r>
-      <w:proofErr w:type="gramStart"/>
-      <w:r>
-        <w:rPr>
-          <w:lang w:val="en-GB"/>
-        </w:rPr>
-        <w:t xml:space="preserve">A </w:t>
-      </w:r>
-      <w:r>
-        <w:rPr>
-          <w:lang w:val="en-GB"/>
-        </w:rPr>
-        <w:t xml:space="preserve"> AtNam</w:t>
-      </w:r>
-      <w:proofErr w:type="gramEnd"/>
-      <w:r>
-        <w:rPr>
-          <w:lang w:val="en-GB"/>
-        </w:rPr>
-        <w:t xml:space="preserve">1B […] </w:t>
+        <w:t xml:space="preserve">DFIX     value [sigma] AtNam1A </w:t>
+      </w:r>
+      <w:r>
+        <w:rPr>
+          <w:lang w:val="en-GB"/>
+        </w:rPr>
+        <w:t xml:space="preserve"> AtNam1B […] </w:t>
       </w:r>
       <w:r>
         <w:rPr>
@@ -1791,21 +2267,7 @@
         <w:rPr>
           <w:lang w:val="en-GB"/>
         </w:rPr>
-        <w:t>AFIX     value [sigma] AtNam1</w:t>
-      </w:r>
-      <w:proofErr w:type="gramStart"/>
-      <w:r>
-        <w:rPr>
-          <w:lang w:val="en-GB"/>
-        </w:rPr>
-        <w:t>A  AtNam</w:t>
-      </w:r>
-      <w:proofErr w:type="gramEnd"/>
-      <w:r>
-        <w:rPr>
-          <w:lang w:val="en-GB"/>
-        </w:rPr>
-        <w:t xml:space="preserve">1B  </w:t>
+        <w:t xml:space="preserve">AFIX     value [sigma] AtNam1A  AtNam1B  </w:t>
       </w:r>
       <w:r>
         <w:rPr>
@@ -1893,7 +2355,6 @@
         <w:t>t1B At1C At1D […] [</w:t>
       </w:r>
       <w:proofErr w:type="spellStart"/>
-      <w:proofErr w:type="gramStart"/>
       <w:r>
         <w:rPr>
           <w:lang w:val="en-GB"/>
@@ -1915,7 +2376,6 @@
         <w:t>AtNB</w:t>
       </w:r>
       <w:proofErr w:type="spellEnd"/>
-      <w:proofErr w:type="gramEnd"/>
       <w:r>
         <w:rPr>
           <w:lang w:val="en-GB"/>
@@ -4055,21 +4515,7 @@
         <w:rPr>
           <w:lang w:val="en-GB"/>
         </w:rPr>
-        <w:t>[_</w:t>
-      </w:r>
-      <w:proofErr w:type="gramStart"/>
-      <w:r>
-        <w:rPr>
-          <w:lang w:val="en-GB"/>
-        </w:rPr>
-        <w:t>MOLN][</w:t>
-      </w:r>
-      <w:proofErr w:type="gramEnd"/>
-      <w:r>
-        <w:rPr>
-          <w:lang w:val="en-GB"/>
-        </w:rPr>
-        <w:t>_PHAN]</w:t>
+        <w:t>[_MOLN][_PHAN]</w:t>
       </w:r>
       <w:r>
         <w:rPr>
@@ -4132,21 +4578,7 @@
         <w:rPr>
           <w:lang w:val="en-GB"/>
         </w:rPr>
-        <w:t>[_</w:t>
-      </w:r>
-      <w:proofErr w:type="gramStart"/>
-      <w:r>
-        <w:rPr>
-          <w:lang w:val="en-GB"/>
-        </w:rPr>
-        <w:t>MOLN][</w:t>
-      </w:r>
-      <w:proofErr w:type="gramEnd"/>
-      <w:r>
-        <w:rPr>
-          <w:lang w:val="en-GB"/>
-        </w:rPr>
-        <w:t>_PHAN]</w:t>
+        <w:t>[_MOLN][_PHAN]</w:t>
       </w:r>
       <w:r>
         <w:rPr>
@@ -4209,21 +4641,7 @@
         <w:rPr>
           <w:lang w:val="en-GB"/>
         </w:rPr>
-        <w:t>[_</w:t>
-      </w:r>
-      <w:proofErr w:type="gramStart"/>
-      <w:r>
-        <w:rPr>
-          <w:lang w:val="en-GB"/>
-        </w:rPr>
-        <w:t>MOLN][</w:t>
-      </w:r>
-      <w:proofErr w:type="gramEnd"/>
-      <w:r>
-        <w:rPr>
-          <w:lang w:val="en-GB"/>
-        </w:rPr>
-        <w:t>_PHAN]</w:t>
+        <w:t>[_MOLN][_PHAN]</w:t>
       </w:r>
       <w:r>
         <w:rPr>
@@ -4341,21 +4759,7 @@
         <w:rPr>
           <w:lang w:val="en-GB"/>
         </w:rPr>
-        <w:t xml:space="preserve"> component (</w:t>
-      </w:r>
-      <w:proofErr w:type="gramStart"/>
-      <w:r>
-        <w:rPr>
-          <w:lang w:val="en-GB"/>
-        </w:rPr>
-        <w:t>555,465,…</w:t>
-      </w:r>
-      <w:proofErr w:type="gramEnd"/>
-      <w:r>
-        <w:rPr>
-          <w:lang w:val="en-GB"/>
-        </w:rPr>
-        <w:t>)</w:t>
+        <w:t xml:space="preserve"> component (555,465,…)</w:t>
       </w:r>
     </w:p>
     <w:p>

</xml_diff>

<commit_message>
Update doc document for keycodes
</commit_message>
<xml_diff>
--- a/Testing/Keycodes/Keywords_CFML.docx
+++ b/Testing/Keycodes/Keywords_CFML.docx
@@ -58,15 +58,15 @@
               <w:ind w:firstLine="708"/>
             </w:pPr>
             <w:r>
-              <w:t>%Pat[</w:t>
+              <w:t>%</w:t>
             </w:r>
             <w:proofErr w:type="spellStart"/>
             <w:r>
-              <w:t>tern</w:t>
+              <w:t>Pha</w:t>
             </w:r>
             <w:proofErr w:type="spellEnd"/>
             <w:r>
-              <w:t xml:space="preserve">] [N] </w:t>
+              <w:t xml:space="preserve">[se] [N] </w:t>
             </w:r>
           </w:p>
           <w:p>
@@ -88,15 +88,89 @@
             </w:r>
             <w:proofErr w:type="spellStart"/>
             <w:r>
-              <w:t>EndPat</w:t>
+              <w:t>EndPha</w:t>
             </w:r>
             <w:proofErr w:type="spellEnd"/>
             <w:r>
+              <w:t>[se]</w:t>
+            </w:r>
+          </w:p>
+        </w:tc>
+      </w:tr>
+    </w:tbl>
+    <w:p>
+      <w:pPr>
+        <w:rPr>
+          <w:u w:val="single"/>
+        </w:rPr>
+      </w:pPr>
+    </w:p>
+    <w:tbl>
+      <w:tblPr>
+        <w:tblStyle w:val="Tablaconcuadrcula"/>
+        <w:tblW w:w="0" w:type="auto"/>
+        <w:tblLook w:val="04A0" w:firstRow="1" w:lastRow="0" w:firstColumn="1" w:lastColumn="0" w:noHBand="0" w:noVBand="1"/>
+      </w:tblPr>
+      <w:tblGrid>
+        <w:gridCol w:w="8494"/>
+      </w:tblGrid>
+      <w:tr>
+        <w:tc>
+          <w:tcPr>
+            <w:tcW w:w="8494" w:type="dxa"/>
+            <w:tcBorders>
+              <w:top w:val="nil"/>
+              <w:left w:val="nil"/>
+              <w:bottom w:val="nil"/>
+              <w:right w:val="nil"/>
+            </w:tcBorders>
+            <w:shd w:val="clear" w:color="auto" w:fill="D0CECE" w:themeFill="background2" w:themeFillShade="E6"/>
+          </w:tcPr>
+          <w:p>
+            <w:pPr>
+              <w:pStyle w:val="Sinespaciado"/>
+              <w:ind w:firstLine="708"/>
+            </w:pPr>
+            <w:r>
+              <w:t>%Mol[</w:t>
+            </w:r>
+            <w:proofErr w:type="spellStart"/>
+            <w:r>
+              <w:t>ec</w:t>
+            </w:r>
+            <w:proofErr w:type="spellEnd"/>
+            <w:r>
+              <w:t xml:space="preserve">] [N] </w:t>
+            </w:r>
+          </w:p>
+          <w:p>
+            <w:pPr>
+              <w:pStyle w:val="Sinespaciado"/>
+              <w:ind w:firstLine="708"/>
+            </w:pPr>
+            <w:r>
+              <w:t>….</w:t>
+            </w:r>
+          </w:p>
+          <w:p>
+            <w:pPr>
+              <w:pStyle w:val="Sinespaciado"/>
+              <w:ind w:firstLine="708"/>
+            </w:pPr>
+            <w:r>
+              <w:t>%</w:t>
+            </w:r>
+            <w:proofErr w:type="spellStart"/>
+            <w:r>
+              <w:t>EndMol</w:t>
+            </w:r>
+            <w:proofErr w:type="spellEnd"/>
+            <w:r>
               <w:t>[</w:t>
             </w:r>
             <w:proofErr w:type="spellStart"/>
             <w:r>
-              <w:t>tern</w:t>
+              <w:t>ec</w:t>
             </w:r>
             <w:proofErr w:type="spellEnd"/>
             <w:r>
@@ -134,18 +208,7 @@
               <w:ind w:firstLine="708"/>
             </w:pPr>
             <w:r>
-              <w:t>%</w:t>
-            </w:r>
-            <w:proofErr w:type="spellStart"/>
-            <w:r>
-              <w:t>Pha</w:t>
-            </w:r>
-            <w:proofErr w:type="spellEnd"/>
-            <w:r>
-              <w:t>[se]</w:t>
-            </w:r>
-            <w:r>
-              <w:t xml:space="preserve"> [N] </w:t>
+              <w:t xml:space="preserve">%RGB [N] </w:t>
             </w:r>
           </w:p>
           <w:p>
@@ -167,113 +230,116 @@
             </w:r>
             <w:proofErr w:type="spellStart"/>
             <w:r>
-              <w:t>EndP</w:t>
-            </w:r>
-            <w:r>
-              <w:t>ha</w:t>
+              <w:t>EndRGB</w:t>
             </w:r>
             <w:proofErr w:type="spellEnd"/>
             <w:r>
-              <w:t>[s</w:t>
-            </w:r>
-            <w:r>
-              <w:t>e]</w:t>
+              <w:t>[e]</w:t>
             </w:r>
           </w:p>
         </w:tc>
       </w:tr>
     </w:tbl>
+    <w:p/>
+    <w:p>
+      <w:r>
+        <w:t xml:space="preserve">Note: </w:t>
+      </w:r>
+      <w:proofErr w:type="spellStart"/>
+      <w:r>
+        <w:t>If</w:t>
+      </w:r>
+      <w:proofErr w:type="spellEnd"/>
+      <w:r>
+        <w:t xml:space="preserve"> N </w:t>
+      </w:r>
+      <w:proofErr w:type="spellStart"/>
+      <w:r>
+        <w:t>is</w:t>
+      </w:r>
+      <w:proofErr w:type="spellEnd"/>
+      <w:r>
+        <w:t xml:space="preserve"> </w:t>
+      </w:r>
+      <w:proofErr w:type="spellStart"/>
+      <w:r>
+        <w:t>given</w:t>
+      </w:r>
+      <w:proofErr w:type="spellEnd"/>
+      <w:r>
+        <w:t xml:space="preserve">, </w:t>
+      </w:r>
+      <w:proofErr w:type="spellStart"/>
+      <w:r>
+        <w:t>then</w:t>
+      </w:r>
+      <w:proofErr w:type="spellEnd"/>
+      <w:r>
+        <w:t xml:space="preserve"> </w:t>
+      </w:r>
+      <w:proofErr w:type="spellStart"/>
+      <w:r>
+        <w:t>all</w:t>
+      </w:r>
+      <w:proofErr w:type="spellEnd"/>
+      <w:r>
+        <w:t xml:space="preserve"> </w:t>
+      </w:r>
+      <w:proofErr w:type="spellStart"/>
+      <w:r>
+        <w:t>references</w:t>
+      </w:r>
+      <w:proofErr w:type="spellEnd"/>
+      <w:r>
+        <w:t xml:space="preserve"> are </w:t>
+      </w:r>
+      <w:proofErr w:type="spellStart"/>
+      <w:r>
+        <w:t>associated</w:t>
+      </w:r>
+      <w:proofErr w:type="spellEnd"/>
+      <w:r>
+        <w:t xml:space="preserve"> </w:t>
+      </w:r>
+      <w:proofErr w:type="spellStart"/>
+      <w:r>
+        <w:t>to</w:t>
+      </w:r>
+      <w:proofErr w:type="spellEnd"/>
+      <w:r>
+        <w:t xml:space="preserve"> </w:t>
+      </w:r>
+      <w:proofErr w:type="spellStart"/>
+      <w:r>
+        <w:t>the</w:t>
+      </w:r>
+      <w:proofErr w:type="spellEnd"/>
+      <w:r>
+        <w:t xml:space="preserve"> respective </w:t>
+      </w:r>
+      <w:proofErr w:type="spellStart"/>
+      <w:r>
+        <w:t>Pattern|Phase</w:t>
+      </w:r>
+      <w:proofErr w:type="spellEnd"/>
+      <w:r>
+        <w:t xml:space="preserve">,…. </w:t>
+      </w:r>
+    </w:p>
+    <w:p/>
     <w:p>
       <w:pPr>
-        <w:rPr>
-          <w:u w:val="single"/>
-        </w:rPr>
+        <w:pStyle w:val="Ttulo1"/>
       </w:pPr>
+      <w:proofErr w:type="spellStart"/>
+      <w:r>
+        <w:t>Pattern</w:t>
+      </w:r>
+      <w:proofErr w:type="spellEnd"/>
+      <w:r>
+        <w:t xml:space="preserve"> Block</w:t>
+      </w:r>
     </w:p>
-    <w:tbl>
-      <w:tblPr>
-        <w:tblStyle w:val="Tablaconcuadrcula"/>
-        <w:tblW w:w="0" w:type="auto"/>
-        <w:tblLook w:val="04A0" w:firstRow="1" w:lastRow="0" w:firstColumn="1" w:lastColumn="0" w:noHBand="0" w:noVBand="1"/>
-      </w:tblPr>
-      <w:tblGrid>
-        <w:gridCol w:w="8494"/>
-      </w:tblGrid>
-      <w:tr>
-        <w:tc>
-          <w:tcPr>
-            <w:tcW w:w="8494" w:type="dxa"/>
-            <w:tcBorders>
-              <w:top w:val="nil"/>
-              <w:left w:val="nil"/>
-              <w:bottom w:val="nil"/>
-              <w:right w:val="nil"/>
-            </w:tcBorders>
-            <w:shd w:val="clear" w:color="auto" w:fill="D0CECE" w:themeFill="background2" w:themeFillShade="E6"/>
-          </w:tcPr>
-          <w:p>
-            <w:pPr>
-              <w:pStyle w:val="Sinespaciado"/>
-              <w:ind w:firstLine="708"/>
-            </w:pPr>
-            <w:r>
-              <w:t>%</w:t>
-            </w:r>
-            <w:r>
-              <w:t>Mol[</w:t>
-            </w:r>
-            <w:proofErr w:type="spellStart"/>
-            <w:r>
-              <w:t>ec</w:t>
-            </w:r>
-            <w:proofErr w:type="spellEnd"/>
-            <w:r>
-              <w:t>]</w:t>
-            </w:r>
-            <w:r>
-              <w:t xml:space="preserve"> [N] </w:t>
-            </w:r>
-          </w:p>
-          <w:p>
-            <w:pPr>
-              <w:pStyle w:val="Sinespaciado"/>
-              <w:ind w:firstLine="708"/>
-            </w:pPr>
-            <w:r>
-              <w:t>….</w:t>
-            </w:r>
-          </w:p>
-          <w:p>
-            <w:pPr>
-              <w:pStyle w:val="Sinespaciado"/>
-              <w:ind w:firstLine="708"/>
-            </w:pPr>
-            <w:r>
-              <w:t>%</w:t>
-            </w:r>
-            <w:proofErr w:type="spellStart"/>
-            <w:r>
-              <w:t>End</w:t>
-            </w:r>
-            <w:r>
-              <w:t>Mol</w:t>
-            </w:r>
-            <w:proofErr w:type="spellEnd"/>
-            <w:r>
-              <w:t>[</w:t>
-            </w:r>
-            <w:proofErr w:type="spellStart"/>
-            <w:r>
-              <w:t>ec</w:t>
-            </w:r>
-            <w:proofErr w:type="spellEnd"/>
-            <w:r>
-              <w:t>]</w:t>
-            </w:r>
-          </w:p>
-        </w:tc>
-      </w:tr>
-    </w:tbl>
     <w:p/>
     <w:tbl>
       <w:tblPr>
@@ -302,13 +368,15 @@
               <w:ind w:firstLine="708"/>
             </w:pPr>
             <w:r>
-              <w:t>%</w:t>
-            </w:r>
-            <w:r>
-              <w:t>RGB</w:t>
-            </w:r>
-            <w:r>
-              <w:t xml:space="preserve"> [N] </w:t>
+              <w:t>%Pat[</w:t>
+            </w:r>
+            <w:proofErr w:type="spellStart"/>
+            <w:r>
+              <w:t>tern</w:t>
+            </w:r>
+            <w:proofErr w:type="spellEnd"/>
+            <w:r>
+              <w:t xml:space="preserve">] [N] </w:t>
             </w:r>
           </w:p>
           <w:p>
@@ -330,113 +398,548 @@
             </w:r>
             <w:proofErr w:type="spellStart"/>
             <w:r>
-              <w:t>End</w:t>
-            </w:r>
-            <w:r>
-              <w:t>RGB</w:t>
+              <w:t>EndPat</w:t>
             </w:r>
             <w:proofErr w:type="spellEnd"/>
             <w:r>
-              <w:t>[e]</w:t>
-            </w:r>
-          </w:p>
+              <w:t>[</w:t>
+            </w:r>
+            <w:proofErr w:type="spellStart"/>
+            <w:r>
+              <w:t>tern</w:t>
+            </w:r>
+            <w:proofErr w:type="spellEnd"/>
+            <w:r>
+              <w:t>]</w:t>
+            </w:r>
+          </w:p>
+        </w:tc>
+      </w:tr>
+    </w:tbl>
+    <w:p/>
+    <w:tbl>
+      <w:tblPr>
+        <w:tblStyle w:val="Tablaconcuadrcula"/>
+        <w:tblW w:w="0" w:type="auto"/>
+        <w:tblLook w:val="04A0" w:firstRow="1" w:lastRow="0" w:firstColumn="1" w:lastColumn="0" w:noHBand="0" w:noVBand="1"/>
+      </w:tblPr>
+      <w:tblGrid>
+        <w:gridCol w:w="1211"/>
+        <w:gridCol w:w="7283"/>
+      </w:tblGrid>
+      <w:tr>
+        <w:trPr>
+          <w:trHeight w:val="1104"/>
+        </w:trPr>
+        <w:tc>
+          <w:tcPr>
+            <w:tcW w:w="1211" w:type="dxa"/>
+          </w:tcPr>
+          <w:p>
+            <w:r>
+              <w:t xml:space="preserve"> U</w:t>
+            </w:r>
+          </w:p>
+          <w:p>
+            <w:r>
+              <w:t xml:space="preserve"> V</w:t>
+            </w:r>
+          </w:p>
+          <w:p>
+            <w:r>
+              <w:t xml:space="preserve"> W</w:t>
+            </w:r>
+          </w:p>
+          <w:p>
+            <w:r>
+              <w:t xml:space="preserve"> UVW</w:t>
+            </w:r>
+          </w:p>
+        </w:tc>
+        <w:tc>
+          <w:tcPr>
+            <w:tcW w:w="7283" w:type="dxa"/>
+          </w:tcPr>
+          <w:p>
+            <w:r>
+              <w:t>%</w:t>
+            </w:r>
+            <w:proofErr w:type="spellStart"/>
+            <w:r>
+              <w:t>Pattern</w:t>
+            </w:r>
+            <w:proofErr w:type="spellEnd"/>
+          </w:p>
+          <w:p>
+            <w:r>
+              <w:t xml:space="preserve">   Vary UVW_Pat1  </w:t>
+            </w:r>
+          </w:p>
+          <w:p>
+            <w:r>
+              <w:t xml:space="preserve">   </w:t>
+            </w:r>
+            <w:proofErr w:type="spellStart"/>
+            <w:r>
+              <w:t>Fix</w:t>
+            </w:r>
+            <w:proofErr w:type="spellEnd"/>
+            <w:r>
+              <w:t xml:space="preserve"> U_Pat1</w:t>
+            </w:r>
+          </w:p>
+          <w:p>
+            <w:r>
+              <w:t>%</w:t>
+            </w:r>
+            <w:proofErr w:type="spellStart"/>
+            <w:r>
+              <w:t>EndPattern</w:t>
+            </w:r>
+            <w:proofErr w:type="spellEnd"/>
+          </w:p>
+          <w:p/>
+        </w:tc>
+      </w:tr>
+      <w:tr>
+        <w:tc>
+          <w:tcPr>
+            <w:tcW w:w="1211" w:type="dxa"/>
+          </w:tcPr>
+          <w:p>
+            <w:r>
+              <w:t xml:space="preserve"> </w:t>
+            </w:r>
+          </w:p>
+        </w:tc>
+        <w:tc>
+          <w:tcPr>
+            <w:tcW w:w="7283" w:type="dxa"/>
+          </w:tcPr>
+          <w:p/>
+        </w:tc>
+      </w:tr>
+      <w:tr>
+        <w:trPr>
+          <w:trHeight w:val="806"/>
+        </w:trPr>
+        <w:tc>
+          <w:tcPr>
+            <w:tcW w:w="1211" w:type="dxa"/>
+          </w:tcPr>
+          <w:p>
+            <w:r>
+              <w:t xml:space="preserve"> BKG</w:t>
+            </w:r>
+          </w:p>
+          <w:p>
+            <w:r>
+              <w:t xml:space="preserve"> BKG[</w:t>
+            </w:r>
+            <w:r>
+              <w:t>1…12</w:t>
+            </w:r>
+            <w:r>
+              <w:t>]</w:t>
+            </w:r>
+          </w:p>
+        </w:tc>
+        <w:tc>
+          <w:tcPr>
+            <w:tcW w:w="7283" w:type="dxa"/>
+          </w:tcPr>
+          <w:p>
+            <w:r>
+              <w:t xml:space="preserve">% </w:t>
+            </w:r>
+            <w:proofErr w:type="spellStart"/>
+            <w:r>
+              <w:t>Pattern</w:t>
+            </w:r>
+            <w:proofErr w:type="spellEnd"/>
+            <w:r>
+              <w:t xml:space="preserve"> 2</w:t>
+            </w:r>
+          </w:p>
+          <w:p>
+            <w:r>
+              <w:t xml:space="preserve">    </w:t>
+            </w:r>
+            <w:r>
+              <w:t>Vary BKG1 BKG2 BKG3</w:t>
+            </w:r>
+          </w:p>
+          <w:p>
+            <w:r>
+              <w:t>%</w:t>
+            </w:r>
+            <w:proofErr w:type="spellStart"/>
+            <w:r>
+              <w:t>EndPattern</w:t>
+            </w:r>
+            <w:proofErr w:type="spellEnd"/>
+          </w:p>
+        </w:tc>
+      </w:tr>
+      <w:tr>
+        <w:tc>
+          <w:tcPr>
+            <w:tcW w:w="1211" w:type="dxa"/>
+          </w:tcPr>
+          <w:p>
+            <w:r>
+              <w:t xml:space="preserve"> </w:t>
+            </w:r>
+          </w:p>
+        </w:tc>
+        <w:tc>
+          <w:tcPr>
+            <w:tcW w:w="7283" w:type="dxa"/>
+          </w:tcPr>
+          <w:p/>
+        </w:tc>
+      </w:tr>
+      <w:tr>
+        <w:trPr>
+          <w:trHeight w:val="547"/>
+        </w:trPr>
+        <w:tc>
+          <w:tcPr>
+            <w:tcW w:w="1211" w:type="dxa"/>
+          </w:tcPr>
+          <w:p>
+            <w:r>
+              <w:t xml:space="preserve"> SC</w:t>
+            </w:r>
+          </w:p>
+          <w:p>
+            <w:r>
+              <w:t xml:space="preserve"> SC[</w:t>
+            </w:r>
+            <w:r>
+              <w:t>1…3</w:t>
+            </w:r>
+            <w:r>
+              <w:t>]</w:t>
+            </w:r>
+          </w:p>
+        </w:tc>
+        <w:tc>
+          <w:tcPr>
+            <w:tcW w:w="7283" w:type="dxa"/>
+          </w:tcPr>
+          <w:p>
+            <w:r>
+              <w:t>…</w:t>
+            </w:r>
+          </w:p>
+        </w:tc>
+      </w:tr>
+      <w:tr>
+        <w:tc>
+          <w:tcPr>
+            <w:tcW w:w="1211" w:type="dxa"/>
+          </w:tcPr>
+          <w:p/>
+        </w:tc>
+        <w:tc>
+          <w:tcPr>
+            <w:tcW w:w="7283" w:type="dxa"/>
+          </w:tcPr>
+          <w:p/>
+        </w:tc>
+      </w:tr>
+      <w:tr>
+        <w:trPr>
+          <w:trHeight w:val="547"/>
+        </w:trPr>
+        <w:tc>
+          <w:tcPr>
+            <w:tcW w:w="1211" w:type="dxa"/>
+          </w:tcPr>
+          <w:p>
+            <w:r>
+              <w:t xml:space="preserve"> EXTI</w:t>
+            </w:r>
+          </w:p>
+          <w:p>
+            <w:r>
+              <w:t xml:space="preserve"> EXTI[</w:t>
+            </w:r>
+            <w:r>
+              <w:t>1…3</w:t>
+            </w:r>
+            <w:r>
+              <w:t>]</w:t>
+            </w:r>
+          </w:p>
+        </w:tc>
+        <w:tc>
+          <w:tcPr>
+            <w:tcW w:w="7283" w:type="dxa"/>
+          </w:tcPr>
+          <w:p>
+            <w:r>
+              <w:t>…</w:t>
+            </w:r>
+          </w:p>
+        </w:tc>
+      </w:tr>
+      <w:tr>
+        <w:tc>
+          <w:tcPr>
+            <w:tcW w:w="1211" w:type="dxa"/>
+          </w:tcPr>
+          <w:p/>
+        </w:tc>
+        <w:tc>
+          <w:tcPr>
+            <w:tcW w:w="7283" w:type="dxa"/>
+          </w:tcPr>
+          <w:p/>
         </w:tc>
       </w:tr>
     </w:tbl>
     <w:p/>
     <w:p>
-      <w:r>
-        <w:t xml:space="preserve">Note: </w:t>
-      </w:r>
+      <w:pPr>
+        <w:pStyle w:val="Ttulo1"/>
+      </w:pPr>
       <w:proofErr w:type="spellStart"/>
       <w:r>
-        <w:t>If</w:t>
+        <w:lastRenderedPageBreak/>
+        <w:t>P</w:t>
+      </w:r>
+      <w:r>
+        <w:t>hase</w:t>
       </w:r>
       <w:proofErr w:type="spellEnd"/>
       <w:r>
-        <w:t xml:space="preserve"> N </w:t>
-      </w:r>
-      <w:proofErr w:type="spellStart"/>
-      <w:r>
-        <w:t>is</w:t>
-      </w:r>
-      <w:proofErr w:type="spellEnd"/>
-      <w:r>
-        <w:t xml:space="preserve"> </w:t>
-      </w:r>
-      <w:proofErr w:type="spellStart"/>
-      <w:r>
-        <w:t>given</w:t>
-      </w:r>
-      <w:proofErr w:type="spellEnd"/>
-      <w:r>
-        <w:t xml:space="preserve">, </w:t>
-      </w:r>
-      <w:proofErr w:type="spellStart"/>
-      <w:r>
-        <w:t>then</w:t>
-      </w:r>
-      <w:proofErr w:type="spellEnd"/>
-      <w:r>
-        <w:t xml:space="preserve"> </w:t>
-      </w:r>
-      <w:proofErr w:type="spellStart"/>
-      <w:r>
-        <w:t>all</w:t>
-      </w:r>
-      <w:proofErr w:type="spellEnd"/>
-      <w:r>
-        <w:t xml:space="preserve"> </w:t>
-      </w:r>
-      <w:proofErr w:type="spellStart"/>
-      <w:r>
-        <w:t>references</w:t>
-      </w:r>
-      <w:proofErr w:type="spellEnd"/>
-      <w:r>
-        <w:t xml:space="preserve"> are </w:t>
-      </w:r>
-      <w:proofErr w:type="spellStart"/>
-      <w:r>
-        <w:t>associated</w:t>
-      </w:r>
-      <w:proofErr w:type="spellEnd"/>
-      <w:r>
-        <w:t xml:space="preserve"> </w:t>
-      </w:r>
-      <w:proofErr w:type="spellStart"/>
-      <w:r>
-        <w:t>to</w:t>
-      </w:r>
-      <w:proofErr w:type="spellEnd"/>
-      <w:r>
-        <w:t xml:space="preserve"> </w:t>
-      </w:r>
-      <w:proofErr w:type="spellStart"/>
-      <w:r>
-        <w:t>the</w:t>
-      </w:r>
-      <w:proofErr w:type="spellEnd"/>
-      <w:r>
-        <w:t xml:space="preserve"> respective </w:t>
-      </w:r>
-      <w:proofErr w:type="spellStart"/>
-      <w:r>
-        <w:t>Pattern|</w:t>
-      </w:r>
-      <w:proofErr w:type="gramStart"/>
-      <w:r>
-        <w:t>Phase</w:t>
-      </w:r>
-      <w:proofErr w:type="spellEnd"/>
-      <w:r>
-        <w:t>,…</w:t>
-      </w:r>
-      <w:proofErr w:type="gramEnd"/>
-      <w:r>
-        <w:t xml:space="preserve">. </w:t>
+        <w:t xml:space="preserve"> Block</w:t>
       </w:r>
     </w:p>
+    <w:p/>
+    <w:tbl>
+      <w:tblPr>
+        <w:tblStyle w:val="Tablaconcuadrcula"/>
+        <w:tblW w:w="0" w:type="auto"/>
+        <w:tblLook w:val="04A0" w:firstRow="1" w:lastRow="0" w:firstColumn="1" w:lastColumn="0" w:noHBand="0" w:noVBand="1"/>
+      </w:tblPr>
+      <w:tblGrid>
+        <w:gridCol w:w="8494"/>
+      </w:tblGrid>
+      <w:tr>
+        <w:tc>
+          <w:tcPr>
+            <w:tcW w:w="8494" w:type="dxa"/>
+            <w:tcBorders>
+              <w:top w:val="nil"/>
+              <w:left w:val="nil"/>
+              <w:bottom w:val="nil"/>
+              <w:right w:val="nil"/>
+            </w:tcBorders>
+            <w:shd w:val="clear" w:color="auto" w:fill="D0CECE" w:themeFill="background2" w:themeFillShade="E6"/>
+          </w:tcPr>
+          <w:p>
+            <w:pPr>
+              <w:pStyle w:val="Sinespaciado"/>
+              <w:ind w:firstLine="708"/>
+            </w:pPr>
+            <w:r>
+              <w:t>%</w:t>
+            </w:r>
+            <w:proofErr w:type="spellStart"/>
+            <w:r>
+              <w:t>Pha</w:t>
+            </w:r>
+            <w:proofErr w:type="spellEnd"/>
+            <w:r>
+              <w:t xml:space="preserve">[se] [N] </w:t>
+            </w:r>
+          </w:p>
+          <w:p>
+            <w:pPr>
+              <w:pStyle w:val="Sinespaciado"/>
+              <w:ind w:firstLine="708"/>
+            </w:pPr>
+            <w:r>
+              <w:t>….</w:t>
+            </w:r>
+          </w:p>
+          <w:p>
+            <w:pPr>
+              <w:pStyle w:val="Sinespaciado"/>
+              <w:ind w:firstLine="708"/>
+            </w:pPr>
+            <w:r>
+              <w:t>%</w:t>
+            </w:r>
+            <w:proofErr w:type="spellStart"/>
+            <w:r>
+              <w:t>EndPha</w:t>
+            </w:r>
+            <w:proofErr w:type="spellEnd"/>
+            <w:r>
+              <w:t>[se]</w:t>
+            </w:r>
+          </w:p>
+        </w:tc>
+      </w:tr>
+    </w:tbl>
+    <w:p/>
+    <w:tbl>
+      <w:tblPr>
+        <w:tblStyle w:val="Tablaconcuadrcula"/>
+        <w:tblW w:w="0" w:type="auto"/>
+        <w:tblLook w:val="04A0" w:firstRow="1" w:lastRow="0" w:firstColumn="1" w:lastColumn="0" w:noHBand="0" w:noVBand="1"/>
+      </w:tblPr>
+      <w:tblGrid>
+        <w:gridCol w:w="1171"/>
+        <w:gridCol w:w="7323"/>
+      </w:tblGrid>
+      <w:tr>
+        <w:tc>
+          <w:tcPr>
+            <w:tcW w:w="1171" w:type="dxa"/>
+          </w:tcPr>
+          <w:p>
+            <w:r>
+              <w:t xml:space="preserve"> A</w:t>
+            </w:r>
+          </w:p>
+        </w:tc>
+        <w:tc>
+          <w:tcPr>
+            <w:tcW w:w="7323" w:type="dxa"/>
+          </w:tcPr>
+          <w:p/>
+        </w:tc>
+      </w:tr>
+      <w:tr>
+        <w:tc>
+          <w:tcPr>
+            <w:tcW w:w="1171" w:type="dxa"/>
+          </w:tcPr>
+          <w:p>
+            <w:r>
+              <w:t xml:space="preserve"> B</w:t>
+            </w:r>
+          </w:p>
+        </w:tc>
+        <w:tc>
+          <w:tcPr>
+            <w:tcW w:w="7323" w:type="dxa"/>
+          </w:tcPr>
+          <w:p/>
+        </w:tc>
+      </w:tr>
+      <w:tr>
+        <w:tc>
+          <w:tcPr>
+            <w:tcW w:w="1171" w:type="dxa"/>
+          </w:tcPr>
+          <w:p>
+            <w:r>
+              <w:t xml:space="preserve"> C</w:t>
+            </w:r>
+          </w:p>
+        </w:tc>
+        <w:tc>
+          <w:tcPr>
+            <w:tcW w:w="7323" w:type="dxa"/>
+          </w:tcPr>
+          <w:p/>
+        </w:tc>
+      </w:tr>
+      <w:tr>
+        <w:tc>
+          <w:tcPr>
+            <w:tcW w:w="1171" w:type="dxa"/>
+          </w:tcPr>
+          <w:p>
+            <w:r>
+              <w:t xml:space="preserve"> ALP</w:t>
+            </w:r>
+          </w:p>
+        </w:tc>
+        <w:tc>
+          <w:tcPr>
+            <w:tcW w:w="7323" w:type="dxa"/>
+          </w:tcPr>
+          <w:p/>
+        </w:tc>
+      </w:tr>
+      <w:tr>
+        <w:tc>
+          <w:tcPr>
+            <w:tcW w:w="1171" w:type="dxa"/>
+          </w:tcPr>
+          <w:p>
+            <w:r>
+              <w:t xml:space="preserve"> BET</w:t>
+            </w:r>
+          </w:p>
+        </w:tc>
+        <w:tc>
+          <w:tcPr>
+            <w:tcW w:w="7323" w:type="dxa"/>
+          </w:tcPr>
+          <w:p/>
+        </w:tc>
+      </w:tr>
+      <w:tr>
+        <w:tc>
+          <w:tcPr>
+            <w:tcW w:w="1171" w:type="dxa"/>
+          </w:tcPr>
+          <w:p>
+            <w:r>
+              <w:t xml:space="preserve"> GAM</w:t>
+            </w:r>
+          </w:p>
+        </w:tc>
+        <w:tc>
+          <w:tcPr>
+            <w:tcW w:w="7323" w:type="dxa"/>
+          </w:tcPr>
+          <w:p/>
+        </w:tc>
+      </w:tr>
+      <w:tr>
+        <w:tc>
+          <w:tcPr>
+            <w:tcW w:w="1171" w:type="dxa"/>
+          </w:tcPr>
+          <w:p>
+            <w:r>
+              <w:t xml:space="preserve"> CELL</w:t>
+            </w:r>
+          </w:p>
+        </w:tc>
+        <w:tc>
+          <w:tcPr>
+            <w:tcW w:w="7323" w:type="dxa"/>
+          </w:tcPr>
+          <w:p/>
+        </w:tc>
+      </w:tr>
+      <w:tr>
+        <w:tc>
+          <w:tcPr>
+            <w:tcW w:w="1171" w:type="dxa"/>
+          </w:tcPr>
+          <w:p/>
+        </w:tc>
+        <w:tc>
+          <w:tcPr>
+            <w:tcW w:w="7323" w:type="dxa"/>
+          </w:tcPr>
+          <w:p/>
+        </w:tc>
+      </w:tr>
+    </w:tbl>
+    <w:p/>
+    <w:p/>
     <w:p/>
     <w:p/>
     <w:p>
@@ -852,13 +1355,8 @@
             </w:r>
           </w:p>
           <w:p>
-            <w:proofErr w:type="gramStart"/>
-            <w:r>
-              <w:t>VARY  XYZ</w:t>
-            </w:r>
-            <w:proofErr w:type="gramEnd"/>
-            <w:r>
-              <w:t>_O1A_PH2</w:t>
+            <w:r>
+              <w:t>VARY  XYZ_O1A_PH2</w:t>
             </w:r>
           </w:p>
           <w:p>
@@ -1072,16 +1570,8 @@
               <w:rPr>
                 <w:lang w:val="en-GB"/>
               </w:rPr>
-              <w:t>Ref2_Atm2 [Mult</w:t>
-            </w:r>
-            <w:proofErr w:type="gramStart"/>
-            <w:r>
-              <w:rPr>
-                <w:lang w:val="en-GB"/>
-              </w:rPr>
-              <w:t>] }</w:t>
-            </w:r>
-            <w:proofErr w:type="gramEnd"/>
+              <w:t>Ref2_Atm2 [Mult] }</w:t>
+            </w:r>
           </w:p>
           <w:p>
             <w:pPr>
@@ -1724,27 +2214,13 @@
         <w:rPr>
           <w:lang w:val="en-GB"/>
         </w:rPr>
-        <w:t>DFIX     value [sigma] AtNam1</w:t>
-      </w:r>
-      <w:proofErr w:type="gramStart"/>
-      <w:r>
-        <w:rPr>
-          <w:lang w:val="en-GB"/>
-        </w:rPr>
-        <w:t xml:space="preserve">A </w:t>
-      </w:r>
-      <w:r>
-        <w:rPr>
-          <w:lang w:val="en-GB"/>
-        </w:rPr>
-        <w:t xml:space="preserve"> AtNam</w:t>
-      </w:r>
-      <w:proofErr w:type="gramEnd"/>
-      <w:r>
-        <w:rPr>
-          <w:lang w:val="en-GB"/>
-        </w:rPr>
-        <w:t xml:space="preserve">1B […] </w:t>
+        <w:t xml:space="preserve">DFIX     value [sigma] AtNam1A </w:t>
+      </w:r>
+      <w:r>
+        <w:rPr>
+          <w:lang w:val="en-GB"/>
+        </w:rPr>
+        <w:t xml:space="preserve"> AtNam1B […] </w:t>
       </w:r>
       <w:r>
         <w:rPr>
@@ -1791,21 +2267,7 @@
         <w:rPr>
           <w:lang w:val="en-GB"/>
         </w:rPr>
-        <w:t>AFIX     value [sigma] AtNam1</w:t>
-      </w:r>
-      <w:proofErr w:type="gramStart"/>
-      <w:r>
-        <w:rPr>
-          <w:lang w:val="en-GB"/>
-        </w:rPr>
-        <w:t>A  AtNam</w:t>
-      </w:r>
-      <w:proofErr w:type="gramEnd"/>
-      <w:r>
-        <w:rPr>
-          <w:lang w:val="en-GB"/>
-        </w:rPr>
-        <w:t xml:space="preserve">1B  </w:t>
+        <w:t xml:space="preserve">AFIX     value [sigma] AtNam1A  AtNam1B  </w:t>
       </w:r>
       <w:r>
         <w:rPr>
@@ -1893,7 +2355,6 @@
         <w:t>t1B At1C At1D […] [</w:t>
       </w:r>
       <w:proofErr w:type="spellStart"/>
-      <w:proofErr w:type="gramStart"/>
       <w:r>
         <w:rPr>
           <w:lang w:val="en-GB"/>
@@ -1915,7 +2376,6 @@
         <w:t>AtNB</w:t>
       </w:r>
       <w:proofErr w:type="spellEnd"/>
-      <w:proofErr w:type="gramEnd"/>
       <w:r>
         <w:rPr>
           <w:lang w:val="en-GB"/>
@@ -4055,21 +4515,7 @@
         <w:rPr>
           <w:lang w:val="en-GB"/>
         </w:rPr>
-        <w:t>[_</w:t>
-      </w:r>
-      <w:proofErr w:type="gramStart"/>
-      <w:r>
-        <w:rPr>
-          <w:lang w:val="en-GB"/>
-        </w:rPr>
-        <w:t>MOLN][</w:t>
-      </w:r>
-      <w:proofErr w:type="gramEnd"/>
-      <w:r>
-        <w:rPr>
-          <w:lang w:val="en-GB"/>
-        </w:rPr>
-        <w:t>_PHAN]</w:t>
+        <w:t>[_MOLN][_PHAN]</w:t>
       </w:r>
       <w:r>
         <w:rPr>
@@ -4132,21 +4578,7 @@
         <w:rPr>
           <w:lang w:val="en-GB"/>
         </w:rPr>
-        <w:t>[_</w:t>
-      </w:r>
-      <w:proofErr w:type="gramStart"/>
-      <w:r>
-        <w:rPr>
-          <w:lang w:val="en-GB"/>
-        </w:rPr>
-        <w:t>MOLN][</w:t>
-      </w:r>
-      <w:proofErr w:type="gramEnd"/>
-      <w:r>
-        <w:rPr>
-          <w:lang w:val="en-GB"/>
-        </w:rPr>
-        <w:t>_PHAN]</w:t>
+        <w:t>[_MOLN][_PHAN]</w:t>
       </w:r>
       <w:r>
         <w:rPr>
@@ -4209,21 +4641,7 @@
         <w:rPr>
           <w:lang w:val="en-GB"/>
         </w:rPr>
-        <w:t>[_</w:t>
-      </w:r>
-      <w:proofErr w:type="gramStart"/>
-      <w:r>
-        <w:rPr>
-          <w:lang w:val="en-GB"/>
-        </w:rPr>
-        <w:t>MOLN][</w:t>
-      </w:r>
-      <w:proofErr w:type="gramEnd"/>
-      <w:r>
-        <w:rPr>
-          <w:lang w:val="en-GB"/>
-        </w:rPr>
-        <w:t>_PHAN]</w:t>
+        <w:t>[_MOLN][_PHAN]</w:t>
       </w:r>
       <w:r>
         <w:rPr>
@@ -4341,21 +4759,7 @@
         <w:rPr>
           <w:lang w:val="en-GB"/>
         </w:rPr>
-        <w:t xml:space="preserve"> component (</w:t>
-      </w:r>
-      <w:proofErr w:type="gramStart"/>
-      <w:r>
-        <w:rPr>
-          <w:lang w:val="en-GB"/>
-        </w:rPr>
-        <w:t>555,465,…</w:t>
-      </w:r>
-      <w:proofErr w:type="gramEnd"/>
-      <w:r>
-        <w:rPr>
-          <w:lang w:val="en-GB"/>
-        </w:rPr>
-        <w:t>)</w:t>
+        <w:t xml:space="preserve"> component (555,465,…)</w:t>
       </w:r>
     </w:p>
     <w:p>

</xml_diff>

<commit_message>
Updating Keycodes word document
</commit_message>
<xml_diff>
--- a/Testing/Keycodes/Keywords_CFML.docx
+++ b/Testing/Keycodes/Keywords_CFML.docx
@@ -319,11 +319,19 @@
       </w:r>
       <w:proofErr w:type="spellStart"/>
       <w:r>
-        <w:t>Pattern|Phase</w:t>
+        <w:t>Pattern|</w:t>
+      </w:r>
+      <w:proofErr w:type="gramStart"/>
+      <w:r>
+        <w:t>Phase</w:t>
       </w:r>
       <w:proofErr w:type="spellEnd"/>
       <w:r>
-        <w:t xml:space="preserve">,…. </w:t>
+        <w:t>,…</w:t>
+      </w:r>
+      <w:proofErr w:type="gramEnd"/>
+      <w:r>
+        <w:t xml:space="preserve">. </w:t>
       </w:r>
     </w:p>
     <w:p/>
@@ -534,13 +542,15 @@
           </w:p>
           <w:p>
             <w:r>
-              <w:t xml:space="preserve"> BKG[</w:t>
-            </w:r>
-            <w:r>
-              <w:t>1…12</w:t>
-            </w:r>
-            <w:r>
-              <w:t>]</w:t>
+              <w:t xml:space="preserve"> </w:t>
+            </w:r>
+            <w:proofErr w:type="gramStart"/>
+            <w:r>
+              <w:t>BKG[</w:t>
+            </w:r>
+            <w:proofErr w:type="gramEnd"/>
+            <w:r>
+              <w:t>1…12]</w:t>
             </w:r>
           </w:p>
         </w:tc>
@@ -563,10 +573,7 @@
           </w:p>
           <w:p>
             <w:r>
-              <w:t xml:space="preserve">    </w:t>
-            </w:r>
-            <w:r>
-              <w:t>Vary BKG1 BKG2 BKG3</w:t>
+              <w:t xml:space="preserve">    Vary BKG1 BKG2 BKG3</w:t>
             </w:r>
           </w:p>
           <w:p>
@@ -614,13 +621,15 @@
           </w:p>
           <w:p>
             <w:r>
-              <w:t xml:space="preserve"> SC[</w:t>
-            </w:r>
-            <w:r>
-              <w:t>1…3</w:t>
-            </w:r>
-            <w:r>
-              <w:t>]</w:t>
+              <w:t xml:space="preserve"> </w:t>
+            </w:r>
+            <w:proofErr w:type="gramStart"/>
+            <w:r>
+              <w:t>SC[</w:t>
+            </w:r>
+            <w:proofErr w:type="gramEnd"/>
+            <w:r>
+              <w:t>1…3]</w:t>
             </w:r>
           </w:p>
         </w:tc>
@@ -664,13 +673,15 @@
           </w:p>
           <w:p>
             <w:r>
-              <w:t xml:space="preserve"> EXTI[</w:t>
-            </w:r>
-            <w:r>
-              <w:t>1…3</w:t>
-            </w:r>
-            <w:r>
-              <w:t>]</w:t>
+              <w:t xml:space="preserve"> </w:t>
+            </w:r>
+            <w:proofErr w:type="gramStart"/>
+            <w:r>
+              <w:t>EXTI[</w:t>
+            </w:r>
+            <w:proofErr w:type="gramEnd"/>
+            <w:r>
+              <w:t>1…3]</w:t>
             </w:r>
           </w:p>
         </w:tc>
@@ -708,10 +719,7 @@
       <w:proofErr w:type="spellStart"/>
       <w:r>
         <w:lastRenderedPageBreak/>
-        <w:t>P</w:t>
-      </w:r>
-      <w:r>
-        <w:t>hase</w:t>
+        <w:t>Phase</w:t>
       </w:r>
       <w:proofErr w:type="spellEnd"/>
       <w:r>
@@ -798,6 +806,9 @@
         <w:gridCol w:w="7323"/>
       </w:tblGrid>
       <w:tr>
+        <w:trPr>
+          <w:trHeight w:val="1940"/>
+        </w:trPr>
         <w:tc>
           <w:tcPr>
             <w:tcW w:w="1171" w:type="dxa"/>
@@ -807,109 +818,31 @@
               <w:t xml:space="preserve"> A</w:t>
             </w:r>
           </w:p>
-        </w:tc>
-        <w:tc>
-          <w:tcPr>
-            <w:tcW w:w="7323" w:type="dxa"/>
-          </w:tcPr>
-          <w:p/>
-        </w:tc>
-      </w:tr>
-      <w:tr>
-        <w:tc>
-          <w:tcPr>
-            <w:tcW w:w="1171" w:type="dxa"/>
-          </w:tcPr>
           <w:p>
             <w:r>
               <w:t xml:space="preserve"> B</w:t>
             </w:r>
           </w:p>
-        </w:tc>
-        <w:tc>
-          <w:tcPr>
-            <w:tcW w:w="7323" w:type="dxa"/>
-          </w:tcPr>
-          <w:p/>
-        </w:tc>
-      </w:tr>
-      <w:tr>
-        <w:tc>
-          <w:tcPr>
-            <w:tcW w:w="1171" w:type="dxa"/>
-          </w:tcPr>
           <w:p>
             <w:r>
               <w:t xml:space="preserve"> C</w:t>
             </w:r>
           </w:p>
-        </w:tc>
-        <w:tc>
-          <w:tcPr>
-            <w:tcW w:w="7323" w:type="dxa"/>
-          </w:tcPr>
-          <w:p/>
-        </w:tc>
-      </w:tr>
-      <w:tr>
-        <w:tc>
-          <w:tcPr>
-            <w:tcW w:w="1171" w:type="dxa"/>
-          </w:tcPr>
           <w:p>
             <w:r>
               <w:t xml:space="preserve"> ALP</w:t>
             </w:r>
           </w:p>
-        </w:tc>
-        <w:tc>
-          <w:tcPr>
-            <w:tcW w:w="7323" w:type="dxa"/>
-          </w:tcPr>
-          <w:p/>
-        </w:tc>
-      </w:tr>
-      <w:tr>
-        <w:tc>
-          <w:tcPr>
-            <w:tcW w:w="1171" w:type="dxa"/>
-          </w:tcPr>
           <w:p>
             <w:r>
               <w:t xml:space="preserve"> BET</w:t>
             </w:r>
           </w:p>
-        </w:tc>
-        <w:tc>
-          <w:tcPr>
-            <w:tcW w:w="7323" w:type="dxa"/>
-          </w:tcPr>
-          <w:p/>
-        </w:tc>
-      </w:tr>
-      <w:tr>
-        <w:tc>
-          <w:tcPr>
-            <w:tcW w:w="1171" w:type="dxa"/>
-          </w:tcPr>
           <w:p>
             <w:r>
               <w:t xml:space="preserve"> GAM</w:t>
             </w:r>
           </w:p>
-        </w:tc>
-        <w:tc>
-          <w:tcPr>
-            <w:tcW w:w="7323" w:type="dxa"/>
-          </w:tcPr>
-          <w:p/>
-        </w:tc>
-      </w:tr>
-      <w:tr>
-        <w:tc>
-          <w:tcPr>
-            <w:tcW w:w="1171" w:type="dxa"/>
-          </w:tcPr>
           <w:p>
             <w:r>
               <w:t xml:space="preserve"> CELL</w:t>
@@ -920,7 +853,68 @@
           <w:tcPr>
             <w:tcW w:w="7323" w:type="dxa"/>
           </w:tcPr>
-          <w:p/>
+          <w:p>
+            <w:r>
+              <w:t>%</w:t>
+            </w:r>
+            <w:proofErr w:type="spellStart"/>
+            <w:r>
+              <w:t>Phase</w:t>
+            </w:r>
+            <w:proofErr w:type="spellEnd"/>
+            <w:r>
+              <w:t xml:space="preserve"> 1</w:t>
+            </w:r>
+          </w:p>
+          <w:p>
+            <w:r>
+              <w:t xml:space="preserve">     Vary a b c</w:t>
+            </w:r>
+          </w:p>
+          <w:p>
+            <w:r>
+              <w:t>%</w:t>
+            </w:r>
+            <w:proofErr w:type="spellStart"/>
+            <w:r>
+              <w:t>EndPhase</w:t>
+            </w:r>
+            <w:proofErr w:type="spellEnd"/>
+          </w:p>
+          <w:p/>
+          <w:p>
+            <w:r>
+              <w:t>%</w:t>
+            </w:r>
+            <w:proofErr w:type="spellStart"/>
+            <w:r>
+              <w:t>Phase</w:t>
+            </w:r>
+            <w:proofErr w:type="spellEnd"/>
+            <w:r>
+              <w:t xml:space="preserve"> 2</w:t>
+            </w:r>
+          </w:p>
+          <w:p>
+            <w:r>
+              <w:t xml:space="preserve">     Vary </w:t>
+            </w:r>
+            <w:proofErr w:type="spellStart"/>
+            <w:r>
+              <w:t>cell</w:t>
+            </w:r>
+            <w:proofErr w:type="spellEnd"/>
+          </w:p>
+          <w:p>
+            <w:r>
+              <w:t>%</w:t>
+            </w:r>
+            <w:proofErr w:type="spellStart"/>
+            <w:r>
+              <w:t>EndPhase</w:t>
+            </w:r>
+            <w:proofErr w:type="spellEnd"/>
+          </w:p>
         </w:tc>
       </w:tr>
       <w:tr>
@@ -1355,8 +1349,13 @@
             </w:r>
           </w:p>
           <w:p>
-            <w:r>
-              <w:t>VARY  XYZ_O1A_PH2</w:t>
+            <w:proofErr w:type="gramStart"/>
+            <w:r>
+              <w:t>VARY  XYZ</w:t>
+            </w:r>
+            <w:proofErr w:type="gramEnd"/>
+            <w:r>
+              <w:t>_O1A_PH2</w:t>
             </w:r>
           </w:p>
           <w:p>
@@ -1570,8 +1569,16 @@
               <w:rPr>
                 <w:lang w:val="en-GB"/>
               </w:rPr>
-              <w:t>Ref2_Atm2 [Mult] }</w:t>
-            </w:r>
+              <w:t>Ref2_Atm2 [Mult</w:t>
+            </w:r>
+            <w:proofErr w:type="gramStart"/>
+            <w:r>
+              <w:rPr>
+                <w:lang w:val="en-GB"/>
+              </w:rPr>
+              <w:t>] }</w:t>
+            </w:r>
+            <w:proofErr w:type="gramEnd"/>
           </w:p>
           <w:p>
             <w:pPr>
@@ -2214,13 +2221,27 @@
         <w:rPr>
           <w:lang w:val="en-GB"/>
         </w:rPr>
-        <w:t xml:space="preserve">DFIX     value [sigma] AtNam1A </w:t>
-      </w:r>
-      <w:r>
-        <w:rPr>
-          <w:lang w:val="en-GB"/>
-        </w:rPr>
-        <w:t xml:space="preserve"> AtNam1B […] </w:t>
+        <w:t>DFIX     value [sigma] AtNam1</w:t>
+      </w:r>
+      <w:proofErr w:type="gramStart"/>
+      <w:r>
+        <w:rPr>
+          <w:lang w:val="en-GB"/>
+        </w:rPr>
+        <w:t xml:space="preserve">A </w:t>
+      </w:r>
+      <w:r>
+        <w:rPr>
+          <w:lang w:val="en-GB"/>
+        </w:rPr>
+        <w:t xml:space="preserve"> AtNam</w:t>
+      </w:r>
+      <w:proofErr w:type="gramEnd"/>
+      <w:r>
+        <w:rPr>
+          <w:lang w:val="en-GB"/>
+        </w:rPr>
+        <w:t xml:space="preserve">1B […] </w:t>
       </w:r>
       <w:r>
         <w:rPr>
@@ -2267,7 +2288,21 @@
         <w:rPr>
           <w:lang w:val="en-GB"/>
         </w:rPr>
-        <w:t xml:space="preserve">AFIX     value [sigma] AtNam1A  AtNam1B  </w:t>
+        <w:t>AFIX     value [sigma] AtNam1</w:t>
+      </w:r>
+      <w:proofErr w:type="gramStart"/>
+      <w:r>
+        <w:rPr>
+          <w:lang w:val="en-GB"/>
+        </w:rPr>
+        <w:t>A  AtNam</w:t>
+      </w:r>
+      <w:proofErr w:type="gramEnd"/>
+      <w:r>
+        <w:rPr>
+          <w:lang w:val="en-GB"/>
+        </w:rPr>
+        <w:t xml:space="preserve">1B  </w:t>
       </w:r>
       <w:r>
         <w:rPr>
@@ -2355,6 +2390,7 @@
         <w:t>t1B At1C At1D […] [</w:t>
       </w:r>
       <w:proofErr w:type="spellStart"/>
+      <w:proofErr w:type="gramStart"/>
       <w:r>
         <w:rPr>
           <w:lang w:val="en-GB"/>
@@ -2376,6 +2412,7 @@
         <w:t>AtNB</w:t>
       </w:r>
       <w:proofErr w:type="spellEnd"/>
+      <w:proofErr w:type="gramEnd"/>
       <w:r>
         <w:rPr>
           <w:lang w:val="en-GB"/>
@@ -4515,7 +4552,21 @@
         <w:rPr>
           <w:lang w:val="en-GB"/>
         </w:rPr>
-        <w:t>[_MOLN][_PHAN]</w:t>
+        <w:t>[_</w:t>
+      </w:r>
+      <w:proofErr w:type="gramStart"/>
+      <w:r>
+        <w:rPr>
+          <w:lang w:val="en-GB"/>
+        </w:rPr>
+        <w:t>MOLN][</w:t>
+      </w:r>
+      <w:proofErr w:type="gramEnd"/>
+      <w:r>
+        <w:rPr>
+          <w:lang w:val="en-GB"/>
+        </w:rPr>
+        <w:t>_PHAN]</w:t>
       </w:r>
       <w:r>
         <w:rPr>
@@ -4578,7 +4629,21 @@
         <w:rPr>
           <w:lang w:val="en-GB"/>
         </w:rPr>
-        <w:t>[_MOLN][_PHAN]</w:t>
+        <w:t>[_</w:t>
+      </w:r>
+      <w:proofErr w:type="gramStart"/>
+      <w:r>
+        <w:rPr>
+          <w:lang w:val="en-GB"/>
+        </w:rPr>
+        <w:t>MOLN][</w:t>
+      </w:r>
+      <w:proofErr w:type="gramEnd"/>
+      <w:r>
+        <w:rPr>
+          <w:lang w:val="en-GB"/>
+        </w:rPr>
+        <w:t>_PHAN]</w:t>
       </w:r>
       <w:r>
         <w:rPr>
@@ -4641,7 +4706,21 @@
         <w:rPr>
           <w:lang w:val="en-GB"/>
         </w:rPr>
-        <w:t>[_MOLN][_PHAN]</w:t>
+        <w:t>[_</w:t>
+      </w:r>
+      <w:proofErr w:type="gramStart"/>
+      <w:r>
+        <w:rPr>
+          <w:lang w:val="en-GB"/>
+        </w:rPr>
+        <w:t>MOLN][</w:t>
+      </w:r>
+      <w:proofErr w:type="gramEnd"/>
+      <w:r>
+        <w:rPr>
+          <w:lang w:val="en-GB"/>
+        </w:rPr>
+        <w:t>_PHAN]</w:t>
       </w:r>
       <w:r>
         <w:rPr>
@@ -4759,7 +4838,21 @@
         <w:rPr>
           <w:lang w:val="en-GB"/>
         </w:rPr>
-        <w:t xml:space="preserve"> component (555,465,…)</w:t>
+        <w:t xml:space="preserve"> component (</w:t>
+      </w:r>
+      <w:proofErr w:type="gramStart"/>
+      <w:r>
+        <w:rPr>
+          <w:lang w:val="en-GB"/>
+        </w:rPr>
+        <w:t>555,465,…</w:t>
+      </w:r>
+      <w:proofErr w:type="gramEnd"/>
+      <w:r>
+        <w:rPr>
+          <w:lang w:val="en-GB"/>
+        </w:rPr>
+        <w:t>)</w:t>
       </w:r>
     </w:p>
     <w:p>

</xml_diff>

<commit_message>
Working on Molecule keycodes
</commit_message>
<xml_diff>
--- a/Testing/Keycodes/Keywords_CFML.docx
+++ b/Testing/Keycodes/Keywords_CFML.docx
@@ -23,11 +23,11 @@
       </w:pPr>
       <w:proofErr w:type="spellStart"/>
       <w:r>
-        <w:t>Defining</w:t>
+        <w:t>Pattern</w:t>
       </w:r>
       <w:proofErr w:type="spellEnd"/>
       <w:r>
-        <w:t xml:space="preserve"> Blocks</w:t>
+        <w:t xml:space="preserve"> Block</w:t>
       </w:r>
     </w:p>
     <w:p/>
@@ -58,15 +58,15 @@
               <w:ind w:firstLine="708"/>
             </w:pPr>
             <w:r>
-              <w:t>%</w:t>
+              <w:t>%Pat[</w:t>
             </w:r>
             <w:proofErr w:type="spellStart"/>
             <w:r>
-              <w:t>Pha</w:t>
+              <w:t>tern</w:t>
             </w:r>
             <w:proofErr w:type="spellEnd"/>
             <w:r>
-              <w:t xml:space="preserve">[se] [N] </w:t>
+              <w:t xml:space="preserve">] [N] </w:t>
             </w:r>
           </w:p>
           <w:p>
@@ -88,160 +88,25 @@
             </w:r>
             <w:proofErr w:type="spellStart"/>
             <w:r>
-              <w:t>EndPha</w:t>
+              <w:t>EndPat</w:t>
             </w:r>
             <w:proofErr w:type="spellEnd"/>
             <w:r>
-              <w:t>[se]</w:t>
+              <w:t>[</w:t>
+            </w:r>
+            <w:proofErr w:type="spellStart"/>
+            <w:r>
+              <w:t>tern</w:t>
+            </w:r>
+            <w:proofErr w:type="spellEnd"/>
+            <w:r>
+              <w:t>]</w:t>
             </w:r>
           </w:p>
         </w:tc>
       </w:tr>
     </w:tbl>
     <w:p>
-      <w:pPr>
-        <w:rPr>
-          <w:u w:val="single"/>
-        </w:rPr>
-      </w:pPr>
-    </w:p>
-    <w:tbl>
-      <w:tblPr>
-        <w:tblStyle w:val="Tablaconcuadrcula"/>
-        <w:tblW w:w="0" w:type="auto"/>
-        <w:tblLook w:val="04A0" w:firstRow="1" w:lastRow="0" w:firstColumn="1" w:lastColumn="0" w:noHBand="0" w:noVBand="1"/>
-      </w:tblPr>
-      <w:tblGrid>
-        <w:gridCol w:w="8494"/>
-      </w:tblGrid>
-      <w:tr>
-        <w:tc>
-          <w:tcPr>
-            <w:tcW w:w="8494" w:type="dxa"/>
-            <w:tcBorders>
-              <w:top w:val="nil"/>
-              <w:left w:val="nil"/>
-              <w:bottom w:val="nil"/>
-              <w:right w:val="nil"/>
-            </w:tcBorders>
-            <w:shd w:val="clear" w:color="auto" w:fill="D0CECE" w:themeFill="background2" w:themeFillShade="E6"/>
-          </w:tcPr>
-          <w:p>
-            <w:pPr>
-              <w:pStyle w:val="Sinespaciado"/>
-              <w:ind w:firstLine="708"/>
-            </w:pPr>
-            <w:r>
-              <w:t>%Mol[</w:t>
-            </w:r>
-            <w:proofErr w:type="spellStart"/>
-            <w:r>
-              <w:t>ec</w:t>
-            </w:r>
-            <w:proofErr w:type="spellEnd"/>
-            <w:r>
-              <w:t xml:space="preserve">] [N] </w:t>
-            </w:r>
-          </w:p>
-          <w:p>
-            <w:pPr>
-              <w:pStyle w:val="Sinespaciado"/>
-              <w:ind w:firstLine="708"/>
-            </w:pPr>
-            <w:r>
-              <w:t>….</w:t>
-            </w:r>
-          </w:p>
-          <w:p>
-            <w:pPr>
-              <w:pStyle w:val="Sinespaciado"/>
-              <w:ind w:firstLine="708"/>
-            </w:pPr>
-            <w:r>
-              <w:t>%</w:t>
-            </w:r>
-            <w:proofErr w:type="spellStart"/>
-            <w:r>
-              <w:t>EndMol</w:t>
-            </w:r>
-            <w:proofErr w:type="spellEnd"/>
-            <w:r>
-              <w:t>[</w:t>
-            </w:r>
-            <w:proofErr w:type="spellStart"/>
-            <w:r>
-              <w:t>ec</w:t>
-            </w:r>
-            <w:proofErr w:type="spellEnd"/>
-            <w:r>
-              <w:t>]</w:t>
-            </w:r>
-          </w:p>
-        </w:tc>
-      </w:tr>
-    </w:tbl>
-    <w:p/>
-    <w:tbl>
-      <w:tblPr>
-        <w:tblStyle w:val="Tablaconcuadrcula"/>
-        <w:tblW w:w="0" w:type="auto"/>
-        <w:tblLook w:val="04A0" w:firstRow="1" w:lastRow="0" w:firstColumn="1" w:lastColumn="0" w:noHBand="0" w:noVBand="1"/>
-      </w:tblPr>
-      <w:tblGrid>
-        <w:gridCol w:w="8494"/>
-      </w:tblGrid>
-      <w:tr>
-        <w:tc>
-          <w:tcPr>
-            <w:tcW w:w="8494" w:type="dxa"/>
-            <w:tcBorders>
-              <w:top w:val="nil"/>
-              <w:left w:val="nil"/>
-              <w:bottom w:val="nil"/>
-              <w:right w:val="nil"/>
-            </w:tcBorders>
-            <w:shd w:val="clear" w:color="auto" w:fill="D0CECE" w:themeFill="background2" w:themeFillShade="E6"/>
-          </w:tcPr>
-          <w:p>
-            <w:pPr>
-              <w:pStyle w:val="Sinespaciado"/>
-              <w:ind w:firstLine="708"/>
-            </w:pPr>
-            <w:r>
-              <w:t xml:space="preserve">%RGB [N] </w:t>
-            </w:r>
-          </w:p>
-          <w:p>
-            <w:pPr>
-              <w:pStyle w:val="Sinespaciado"/>
-              <w:ind w:firstLine="708"/>
-            </w:pPr>
-            <w:r>
-              <w:t>….</w:t>
-            </w:r>
-          </w:p>
-          <w:p>
-            <w:pPr>
-              <w:pStyle w:val="Sinespaciado"/>
-              <w:ind w:firstLine="708"/>
-            </w:pPr>
-            <w:r>
-              <w:t>%</w:t>
-            </w:r>
-            <w:proofErr w:type="spellStart"/>
-            <w:r>
-              <w:t>EndRGB</w:t>
-            </w:r>
-            <w:proofErr w:type="spellEnd"/>
-            <w:r>
-              <w:t>[e]</w:t>
-            </w:r>
-          </w:p>
-        </w:tc>
-      </w:tr>
-    </w:tbl>
-    <w:p/>
-    <w:p>
       <w:r>
         <w:t xml:space="preserve">Note: </w:t>
       </w:r>
@@ -319,111 +184,13 @@
       </w:r>
       <w:proofErr w:type="spellStart"/>
       <w:r>
-        <w:t>Pattern|</w:t>
-      </w:r>
-      <w:proofErr w:type="gramStart"/>
-      <w:r>
-        <w:t>Phase</w:t>
+        <w:t>Pattern|Phase</w:t>
       </w:r>
       <w:proofErr w:type="spellEnd"/>
       <w:r>
-        <w:t>,…</w:t>
-      </w:r>
-      <w:proofErr w:type="gramEnd"/>
-      <w:r>
-        <w:t xml:space="preserve">. </w:t>
-      </w:r>
-    </w:p>
-    <w:p/>
-    <w:p>
-      <w:pPr>
-        <w:pStyle w:val="Ttulo1"/>
-      </w:pPr>
-      <w:proofErr w:type="spellStart"/>
-      <w:r>
-        <w:t>Pattern</w:t>
-      </w:r>
-      <w:proofErr w:type="spellEnd"/>
-      <w:r>
-        <w:t xml:space="preserve"> Block</w:t>
-      </w:r>
-    </w:p>
-    <w:p/>
-    <w:tbl>
-      <w:tblPr>
-        <w:tblStyle w:val="Tablaconcuadrcula"/>
-        <w:tblW w:w="0" w:type="auto"/>
-        <w:tblLook w:val="04A0" w:firstRow="1" w:lastRow="0" w:firstColumn="1" w:lastColumn="0" w:noHBand="0" w:noVBand="1"/>
-      </w:tblPr>
-      <w:tblGrid>
-        <w:gridCol w:w="8494"/>
-      </w:tblGrid>
-      <w:tr>
-        <w:tc>
-          <w:tcPr>
-            <w:tcW w:w="8494" w:type="dxa"/>
-            <w:tcBorders>
-              <w:top w:val="nil"/>
-              <w:left w:val="nil"/>
-              <w:bottom w:val="nil"/>
-              <w:right w:val="nil"/>
-            </w:tcBorders>
-            <w:shd w:val="clear" w:color="auto" w:fill="D0CECE" w:themeFill="background2" w:themeFillShade="E6"/>
-          </w:tcPr>
-          <w:p>
-            <w:pPr>
-              <w:pStyle w:val="Sinespaciado"/>
-              <w:ind w:firstLine="708"/>
-            </w:pPr>
-            <w:r>
-              <w:t>%Pat[</w:t>
-            </w:r>
-            <w:proofErr w:type="spellStart"/>
-            <w:r>
-              <w:t>tern</w:t>
-            </w:r>
-            <w:proofErr w:type="spellEnd"/>
-            <w:r>
-              <w:t xml:space="preserve">] [N] </w:t>
-            </w:r>
-          </w:p>
-          <w:p>
-            <w:pPr>
-              <w:pStyle w:val="Sinespaciado"/>
-              <w:ind w:firstLine="708"/>
-            </w:pPr>
-            <w:r>
-              <w:t>….</w:t>
-            </w:r>
-          </w:p>
-          <w:p>
-            <w:pPr>
-              <w:pStyle w:val="Sinespaciado"/>
-              <w:ind w:firstLine="708"/>
-            </w:pPr>
-            <w:r>
-              <w:t>%</w:t>
-            </w:r>
-            <w:proofErr w:type="spellStart"/>
-            <w:r>
-              <w:t>EndPat</w:t>
-            </w:r>
-            <w:proofErr w:type="spellEnd"/>
-            <w:r>
-              <w:t>[</w:t>
-            </w:r>
-            <w:proofErr w:type="spellStart"/>
-            <w:r>
-              <w:t>tern</w:t>
-            </w:r>
-            <w:proofErr w:type="spellEnd"/>
-            <w:r>
-              <w:t>]</w:t>
-            </w:r>
-          </w:p>
-        </w:tc>
-      </w:tr>
-    </w:tbl>
+        <w:t xml:space="preserve">,…. </w:t>
+      </w:r>
+    </w:p>
     <w:p/>
     <w:tbl>
       <w:tblPr>
@@ -542,15 +309,7 @@
           </w:p>
           <w:p>
             <w:r>
-              <w:t xml:space="preserve"> </w:t>
-            </w:r>
-            <w:proofErr w:type="gramStart"/>
-            <w:r>
-              <w:t>BKG[</w:t>
-            </w:r>
-            <w:proofErr w:type="gramEnd"/>
-            <w:r>
-              <w:t>1…12]</w:t>
+              <w:t xml:space="preserve"> BKG[1…12]</w:t>
             </w:r>
           </w:p>
         </w:tc>
@@ -621,15 +380,7 @@
           </w:p>
           <w:p>
             <w:r>
-              <w:t xml:space="preserve"> </w:t>
-            </w:r>
-            <w:proofErr w:type="gramStart"/>
-            <w:r>
-              <w:t>SC[</w:t>
-            </w:r>
-            <w:proofErr w:type="gramEnd"/>
-            <w:r>
-              <w:t>1…3]</w:t>
+              <w:t xml:space="preserve"> SC[1…3]</w:t>
             </w:r>
           </w:p>
         </w:tc>
@@ -673,15 +424,7 @@
           </w:p>
           <w:p>
             <w:r>
-              <w:t xml:space="preserve"> </w:t>
-            </w:r>
-            <w:proofErr w:type="gramStart"/>
-            <w:r>
-              <w:t>EXTI[</w:t>
-            </w:r>
-            <w:proofErr w:type="gramEnd"/>
-            <w:r>
-              <w:t>1…3]</w:t>
+              <w:t xml:space="preserve"> EXTI[1…3]</w:t>
             </w:r>
           </w:p>
         </w:tc>
@@ -711,6 +454,12 @@
         </w:tc>
       </w:tr>
     </w:tbl>
+    <w:p/>
+    <w:p>
+      <w:r>
+        <w:br w:type="page"/>
+      </w:r>
+    </w:p>
     <w:p/>
     <w:p>
       <w:pPr>
@@ -718,7 +467,6 @@
       </w:pPr>
       <w:proofErr w:type="spellStart"/>
       <w:r>
-        <w:lastRenderedPageBreak/>
         <w:t>Phase</w:t>
       </w:r>
       <w:proofErr w:type="spellEnd"/>
@@ -915,6 +663,419 @@
             </w:r>
             <w:proofErr w:type="spellEnd"/>
           </w:p>
+          <w:p/>
+          <w:p>
+            <w:r>
+              <w:t>%</w:t>
+            </w:r>
+            <w:proofErr w:type="spellStart"/>
+            <w:r>
+              <w:t>Phase</w:t>
+            </w:r>
+            <w:proofErr w:type="spellEnd"/>
+            <w:r>
+              <w:t xml:space="preserve"> </w:t>
+            </w:r>
+          </w:p>
+          <w:p>
+            <w:pPr>
+              <w:rPr>
+                <w:u w:val="single"/>
+              </w:rPr>
+            </w:pPr>
+            <w:r>
+              <w:t xml:space="preserve">     Vary cell</w:t>
+            </w:r>
+            <w:r>
+              <w:t>_phas1</w:t>
+            </w:r>
+          </w:p>
+          <w:p>
+            <w:r>
+              <w:t>%</w:t>
+            </w:r>
+            <w:proofErr w:type="spellStart"/>
+            <w:r>
+              <w:t>EndPhase</w:t>
+            </w:r>
+            <w:proofErr w:type="spellEnd"/>
+          </w:p>
+        </w:tc>
+      </w:tr>
+      <w:tr>
+        <w:tc>
+          <w:tcPr>
+            <w:tcW w:w="1171" w:type="dxa"/>
+          </w:tcPr>
+          <w:p/>
+        </w:tc>
+        <w:tc>
+          <w:tcPr>
+            <w:tcW w:w="7323" w:type="dxa"/>
+          </w:tcPr>
+          <w:p/>
+        </w:tc>
+      </w:tr>
+    </w:tbl>
+    <w:p/>
+    <w:p/>
+    <w:p>
+      <w:r>
+        <w:br w:type="page"/>
+      </w:r>
+    </w:p>
+    <w:p>
+      <w:pPr>
+        <w:pStyle w:val="Ttulo1"/>
+      </w:pPr>
+      <w:proofErr w:type="spellStart"/>
+      <w:r>
+        <w:lastRenderedPageBreak/>
+        <w:t>Molecule</w:t>
+      </w:r>
+      <w:proofErr w:type="spellEnd"/>
+      <w:r>
+        <w:t xml:space="preserve"> Block</w:t>
+      </w:r>
+    </w:p>
+    <w:p>
+      <w:pPr>
+        <w:rPr>
+          <w:u w:val="single"/>
+        </w:rPr>
+      </w:pPr>
+    </w:p>
+    <w:tbl>
+      <w:tblPr>
+        <w:tblStyle w:val="Tablaconcuadrcula"/>
+        <w:tblW w:w="0" w:type="auto"/>
+        <w:tblLook w:val="04A0" w:firstRow="1" w:lastRow="0" w:firstColumn="1" w:lastColumn="0" w:noHBand="0" w:noVBand="1"/>
+      </w:tblPr>
+      <w:tblGrid>
+        <w:gridCol w:w="8494"/>
+      </w:tblGrid>
+      <w:tr>
+        <w:tc>
+          <w:tcPr>
+            <w:tcW w:w="8494" w:type="dxa"/>
+            <w:tcBorders>
+              <w:top w:val="nil"/>
+              <w:left w:val="nil"/>
+              <w:bottom w:val="nil"/>
+              <w:right w:val="nil"/>
+            </w:tcBorders>
+            <w:shd w:val="clear" w:color="auto" w:fill="D0CECE" w:themeFill="background2" w:themeFillShade="E6"/>
+          </w:tcPr>
+          <w:p>
+            <w:pPr>
+              <w:pStyle w:val="Sinespaciado"/>
+              <w:ind w:firstLine="708"/>
+            </w:pPr>
+            <w:r>
+              <w:t>%Mol[</w:t>
+            </w:r>
+            <w:proofErr w:type="spellStart"/>
+            <w:r>
+              <w:t>ec</w:t>
+            </w:r>
+            <w:proofErr w:type="spellEnd"/>
+            <w:r>
+              <w:t xml:space="preserve">] [N] </w:t>
+            </w:r>
+          </w:p>
+          <w:p>
+            <w:pPr>
+              <w:pStyle w:val="Sinespaciado"/>
+              <w:ind w:firstLine="708"/>
+            </w:pPr>
+            <w:r>
+              <w:t>….</w:t>
+            </w:r>
+          </w:p>
+          <w:p>
+            <w:pPr>
+              <w:pStyle w:val="Sinespaciado"/>
+              <w:ind w:firstLine="708"/>
+            </w:pPr>
+            <w:r>
+              <w:t>%</w:t>
+            </w:r>
+            <w:proofErr w:type="spellStart"/>
+            <w:r>
+              <w:t>EndMol</w:t>
+            </w:r>
+            <w:proofErr w:type="spellEnd"/>
+            <w:r>
+              <w:t>[</w:t>
+            </w:r>
+            <w:proofErr w:type="spellStart"/>
+            <w:r>
+              <w:t>ec</w:t>
+            </w:r>
+            <w:proofErr w:type="spellEnd"/>
+            <w:r>
+              <w:t>]</w:t>
+            </w:r>
+          </w:p>
+        </w:tc>
+      </w:tr>
+    </w:tbl>
+    <w:p/>
+    <w:p/>
+    <w:p>
+      <w:r>
+        <w:t>MOLECULE</w:t>
+      </w:r>
+    </w:p>
+    <w:tbl>
+      <w:tblPr>
+        <w:tblStyle w:val="Tablaconcuadrcula"/>
+        <w:tblW w:w="0" w:type="auto"/>
+        <w:tblLook w:val="04A0" w:firstRow="1" w:lastRow="0" w:firstColumn="1" w:lastColumn="0" w:noHBand="0" w:noVBand="1"/>
+      </w:tblPr>
+      <w:tblGrid>
+        <w:gridCol w:w="1171"/>
+        <w:gridCol w:w="7323"/>
+      </w:tblGrid>
+      <w:tr>
+        <w:trPr>
+          <w:trHeight w:val="1104"/>
+        </w:trPr>
+        <w:tc>
+          <w:tcPr>
+            <w:tcW w:w="1171" w:type="dxa"/>
+          </w:tcPr>
+          <w:p>
+            <w:r>
+              <w:t xml:space="preserve"> XC</w:t>
+            </w:r>
+          </w:p>
+          <w:p>
+            <w:r>
+              <w:t xml:space="preserve"> YC</w:t>
+            </w:r>
+          </w:p>
+          <w:p>
+            <w:r>
+              <w:t xml:space="preserve"> ZC</w:t>
+            </w:r>
+          </w:p>
+          <w:p>
+            <w:r>
+              <w:t xml:space="preserve"> CENT</w:t>
+            </w:r>
+            <w:r>
+              <w:t>RE</w:t>
+            </w:r>
+          </w:p>
+        </w:tc>
+        <w:tc>
+          <w:tcPr>
+            <w:tcW w:w="7323" w:type="dxa"/>
+          </w:tcPr>
+          <w:p>
+            <w:r>
+              <w:t>%</w:t>
+            </w:r>
+            <w:proofErr w:type="spellStart"/>
+            <w:r>
+              <w:t>molec</w:t>
+            </w:r>
+            <w:proofErr w:type="spellEnd"/>
+          </w:p>
+          <w:p>
+            <w:r>
+              <w:t xml:space="preserve">    Vary centre</w:t>
+            </w:r>
+          </w:p>
+          <w:p>
+            <w:r>
+              <w:t>%</w:t>
+            </w:r>
+            <w:proofErr w:type="spellStart"/>
+            <w:r>
+              <w:t>endmolec</w:t>
+            </w:r>
+            <w:proofErr w:type="spellEnd"/>
+          </w:p>
+        </w:tc>
+      </w:tr>
+      <w:tr>
+        <w:tc>
+          <w:tcPr>
+            <w:tcW w:w="1171" w:type="dxa"/>
+          </w:tcPr>
+          <w:p>
+            <w:r>
+              <w:t xml:space="preserve"> </w:t>
+            </w:r>
+          </w:p>
+        </w:tc>
+        <w:tc>
+          <w:tcPr>
+            <w:tcW w:w="7323" w:type="dxa"/>
+          </w:tcPr>
+          <w:p/>
+        </w:tc>
+      </w:tr>
+      <w:tr>
+        <w:trPr>
+          <w:trHeight w:val="1104"/>
+        </w:trPr>
+        <w:tc>
+          <w:tcPr>
+            <w:tcW w:w="1171" w:type="dxa"/>
+          </w:tcPr>
+          <w:p>
+            <w:r>
+              <w:t xml:space="preserve"> THE</w:t>
+            </w:r>
+          </w:p>
+          <w:p>
+            <w:r>
+              <w:t xml:space="preserve"> PHI</w:t>
+            </w:r>
+          </w:p>
+          <w:p>
+            <w:r>
+              <w:t xml:space="preserve"> CHI</w:t>
+            </w:r>
+          </w:p>
+          <w:p>
+            <w:r>
+              <w:t xml:space="preserve"> ORIEN</w:t>
+            </w:r>
+            <w:r>
+              <w:t>T</w:t>
+            </w:r>
+          </w:p>
+        </w:tc>
+        <w:tc>
+          <w:tcPr>
+            <w:tcW w:w="7323" w:type="dxa"/>
+          </w:tcPr>
+          <w:p>
+            <w:r>
+              <w:t>%</w:t>
+            </w:r>
+            <w:proofErr w:type="spellStart"/>
+            <w:r>
+              <w:t>molec</w:t>
+            </w:r>
+            <w:proofErr w:type="spellEnd"/>
+          </w:p>
+          <w:p>
+            <w:r>
+              <w:t xml:space="preserve">    Vary </w:t>
+            </w:r>
+            <w:proofErr w:type="spellStart"/>
+            <w:r>
+              <w:t>orient</w:t>
+            </w:r>
+            <w:proofErr w:type="spellEnd"/>
+          </w:p>
+          <w:p>
+            <w:r>
+              <w:t>%</w:t>
+            </w:r>
+            <w:proofErr w:type="spellStart"/>
+            <w:r>
+              <w:t>endmolec</w:t>
+            </w:r>
+            <w:proofErr w:type="spellEnd"/>
+          </w:p>
+        </w:tc>
+      </w:tr>
+      <w:tr>
+        <w:tc>
+          <w:tcPr>
+            <w:tcW w:w="1171" w:type="dxa"/>
+          </w:tcPr>
+          <w:p/>
+        </w:tc>
+        <w:tc>
+          <w:tcPr>
+            <w:tcW w:w="7323" w:type="dxa"/>
+          </w:tcPr>
+          <w:p/>
+        </w:tc>
+      </w:tr>
+      <w:tr>
+        <w:trPr>
+          <w:trHeight w:val="1940"/>
+        </w:trPr>
+        <w:tc>
+          <w:tcPr>
+            <w:tcW w:w="1171" w:type="dxa"/>
+          </w:tcPr>
+          <w:p>
+            <w:r>
+              <w:t>T</w:t>
+            </w:r>
+          </w:p>
+          <w:p>
+            <w:r>
+              <w:t>L</w:t>
+            </w:r>
+          </w:p>
+          <w:p>
+            <w:r>
+              <w:t>S</w:t>
+            </w:r>
+          </w:p>
+          <w:p>
+            <w:r>
+              <w:t>TL</w:t>
+            </w:r>
+          </w:p>
+          <w:p>
+            <w:r>
+              <w:t>LS</w:t>
+            </w:r>
+          </w:p>
+          <w:p>
+            <w:r>
+              <w:t>TS</w:t>
+            </w:r>
+          </w:p>
+          <w:p>
+            <w:r>
+              <w:t>TLS</w:t>
+            </w:r>
+          </w:p>
+        </w:tc>
+        <w:tc>
+          <w:tcPr>
+            <w:tcW w:w="7323" w:type="dxa"/>
+          </w:tcPr>
+          <w:p>
+            <w:r>
+              <w:t>%</w:t>
+            </w:r>
+            <w:proofErr w:type="spellStart"/>
+            <w:r>
+              <w:t>molec</w:t>
+            </w:r>
+            <w:proofErr w:type="spellEnd"/>
+          </w:p>
+          <w:p>
+            <w:r>
+              <w:t xml:space="preserve">    Vary </w:t>
+            </w:r>
+            <w:r>
+              <w:t>TLS</w:t>
+            </w:r>
+          </w:p>
+          <w:p>
+            <w:r>
+              <w:t>%</w:t>
+            </w:r>
+            <w:proofErr w:type="spellStart"/>
+            <w:r>
+              <w:t>endmolec</w:t>
+            </w:r>
+            <w:proofErr w:type="spellEnd"/>
+          </w:p>
         </w:tc>
       </w:tr>
       <w:tr>
@@ -935,6 +1096,100 @@
     <w:p/>
     <w:p/>
     <w:p/>
+    <w:p/>
+    <w:p/>
+    <w:p/>
+    <w:p>
+      <w:r>
+        <w:br w:type="page"/>
+      </w:r>
+    </w:p>
+    <w:p>
+      <w:pPr>
+        <w:pStyle w:val="Ttulo1"/>
+      </w:pPr>
+      <w:proofErr w:type="spellStart"/>
+      <w:r>
+        <w:lastRenderedPageBreak/>
+        <w:t>Rigid</w:t>
+      </w:r>
+      <w:proofErr w:type="spellEnd"/>
+      <w:r>
+        <w:t xml:space="preserve"> Block</w:t>
+      </w:r>
+    </w:p>
+    <w:p>
+      <w:pPr>
+        <w:rPr>
+          <w:u w:val="single"/>
+        </w:rPr>
+      </w:pPr>
+    </w:p>
+    <w:tbl>
+      <w:tblPr>
+        <w:tblStyle w:val="Tablaconcuadrcula"/>
+        <w:tblW w:w="0" w:type="auto"/>
+        <w:tblLook w:val="04A0" w:firstRow="1" w:lastRow="0" w:firstColumn="1" w:lastColumn="0" w:noHBand="0" w:noVBand="1"/>
+      </w:tblPr>
+      <w:tblGrid>
+        <w:gridCol w:w="8494"/>
+      </w:tblGrid>
+      <w:tr>
+        <w:tc>
+          <w:tcPr>
+            <w:tcW w:w="8494" w:type="dxa"/>
+            <w:tcBorders>
+              <w:top w:val="nil"/>
+              <w:left w:val="nil"/>
+              <w:bottom w:val="nil"/>
+              <w:right w:val="nil"/>
+            </w:tcBorders>
+            <w:shd w:val="clear" w:color="auto" w:fill="D0CECE" w:themeFill="background2" w:themeFillShade="E6"/>
+          </w:tcPr>
+          <w:p>
+            <w:pPr>
+              <w:pStyle w:val="Sinespaciado"/>
+              <w:ind w:firstLine="708"/>
+            </w:pPr>
+            <w:r>
+              <w:t xml:space="preserve">%RGB [N] </w:t>
+            </w:r>
+          </w:p>
+          <w:p>
+            <w:pPr>
+              <w:pStyle w:val="Sinespaciado"/>
+              <w:ind w:firstLine="708"/>
+            </w:pPr>
+            <w:r>
+              <w:t>….</w:t>
+            </w:r>
+          </w:p>
+          <w:p>
+            <w:pPr>
+              <w:pStyle w:val="Sinespaciado"/>
+              <w:ind w:firstLine="708"/>
+            </w:pPr>
+            <w:r>
+              <w:t>%</w:t>
+            </w:r>
+            <w:proofErr w:type="spellStart"/>
+            <w:r>
+              <w:t>EndRGB</w:t>
+            </w:r>
+            <w:proofErr w:type="spellEnd"/>
+            <w:r>
+              <w:t>[e]</w:t>
+            </w:r>
+          </w:p>
+        </w:tc>
+      </w:tr>
+    </w:tbl>
+    <w:p/>
+    <w:p>
+      <w:r>
+        <w:br w:type="page"/>
+      </w:r>
+    </w:p>
     <w:p/>
     <w:p>
       <w:pPr>
@@ -1349,13 +1604,8 @@
             </w:r>
           </w:p>
           <w:p>
-            <w:proofErr w:type="gramStart"/>
-            <w:r>
-              <w:t>VARY  XYZ</w:t>
-            </w:r>
-            <w:proofErr w:type="gramEnd"/>
-            <w:r>
-              <w:t>_O1A_PH2</w:t>
+            <w:r>
+              <w:t>VARY  XYZ_O1A_PH2</w:t>
             </w:r>
           </w:p>
           <w:p>
@@ -1569,16 +1819,8 @@
               <w:rPr>
                 <w:lang w:val="en-GB"/>
               </w:rPr>
-              <w:t>Ref2_Atm2 [Mult</w:t>
-            </w:r>
-            <w:proofErr w:type="gramStart"/>
-            <w:r>
-              <w:rPr>
-                <w:lang w:val="en-GB"/>
-              </w:rPr>
-              <w:t>] }</w:t>
-            </w:r>
-            <w:proofErr w:type="gramEnd"/>
+              <w:t>Ref2_Atm2 [Mult] }</w:t>
+            </w:r>
           </w:p>
           <w:p>
             <w:pPr>
@@ -2221,27 +2463,13 @@
         <w:rPr>
           <w:lang w:val="en-GB"/>
         </w:rPr>
-        <w:t>DFIX     value [sigma] AtNam1</w:t>
-      </w:r>
-      <w:proofErr w:type="gramStart"/>
-      <w:r>
-        <w:rPr>
-          <w:lang w:val="en-GB"/>
-        </w:rPr>
-        <w:t xml:space="preserve">A </w:t>
-      </w:r>
-      <w:r>
-        <w:rPr>
-          <w:lang w:val="en-GB"/>
-        </w:rPr>
-        <w:t xml:space="preserve"> AtNam</w:t>
-      </w:r>
-      <w:proofErr w:type="gramEnd"/>
-      <w:r>
-        <w:rPr>
-          <w:lang w:val="en-GB"/>
-        </w:rPr>
-        <w:t xml:space="preserve">1B […] </w:t>
+        <w:t xml:space="preserve">DFIX     value [sigma] AtNam1A </w:t>
+      </w:r>
+      <w:r>
+        <w:rPr>
+          <w:lang w:val="en-GB"/>
+        </w:rPr>
+        <w:t xml:space="preserve"> AtNam1B […] </w:t>
       </w:r>
       <w:r>
         <w:rPr>
@@ -2288,21 +2516,7 @@
         <w:rPr>
           <w:lang w:val="en-GB"/>
         </w:rPr>
-        <w:t>AFIX     value [sigma] AtNam1</w:t>
-      </w:r>
-      <w:proofErr w:type="gramStart"/>
-      <w:r>
-        <w:rPr>
-          <w:lang w:val="en-GB"/>
-        </w:rPr>
-        <w:t>A  AtNam</w:t>
-      </w:r>
-      <w:proofErr w:type="gramEnd"/>
-      <w:r>
-        <w:rPr>
-          <w:lang w:val="en-GB"/>
-        </w:rPr>
-        <w:t xml:space="preserve">1B  </w:t>
+        <w:t xml:space="preserve">AFIX     value [sigma] AtNam1A  AtNam1B  </w:t>
       </w:r>
       <w:r>
         <w:rPr>
@@ -2390,7 +2604,6 @@
         <w:t>t1B At1C At1D […] [</w:t>
       </w:r>
       <w:proofErr w:type="spellStart"/>
-      <w:proofErr w:type="gramStart"/>
       <w:r>
         <w:rPr>
           <w:lang w:val="en-GB"/>
@@ -2412,7 +2625,6 @@
         <w:t>AtNB</w:t>
       </w:r>
       <w:proofErr w:type="spellEnd"/>
-      <w:proofErr w:type="gramEnd"/>
       <w:r>
         <w:rPr>
           <w:lang w:val="en-GB"/>
@@ -4552,21 +4764,7 @@
         <w:rPr>
           <w:lang w:val="en-GB"/>
         </w:rPr>
-        <w:t>[_</w:t>
-      </w:r>
-      <w:proofErr w:type="gramStart"/>
-      <w:r>
-        <w:rPr>
-          <w:lang w:val="en-GB"/>
-        </w:rPr>
-        <w:t>MOLN][</w:t>
-      </w:r>
-      <w:proofErr w:type="gramEnd"/>
-      <w:r>
-        <w:rPr>
-          <w:lang w:val="en-GB"/>
-        </w:rPr>
-        <w:t>_PHAN]</w:t>
+        <w:t>[_MOLN][_PHAN]</w:t>
       </w:r>
       <w:r>
         <w:rPr>
@@ -4629,21 +4827,7 @@
         <w:rPr>
           <w:lang w:val="en-GB"/>
         </w:rPr>
-        <w:t>[_</w:t>
-      </w:r>
-      <w:proofErr w:type="gramStart"/>
-      <w:r>
-        <w:rPr>
-          <w:lang w:val="en-GB"/>
-        </w:rPr>
-        <w:t>MOLN][</w:t>
-      </w:r>
-      <w:proofErr w:type="gramEnd"/>
-      <w:r>
-        <w:rPr>
-          <w:lang w:val="en-GB"/>
-        </w:rPr>
-        <w:t>_PHAN]</w:t>
+        <w:t>[_MOLN][_PHAN]</w:t>
       </w:r>
       <w:r>
         <w:rPr>
@@ -4706,21 +4890,7 @@
         <w:rPr>
           <w:lang w:val="en-GB"/>
         </w:rPr>
-        <w:t>[_</w:t>
-      </w:r>
-      <w:proofErr w:type="gramStart"/>
-      <w:r>
-        <w:rPr>
-          <w:lang w:val="en-GB"/>
-        </w:rPr>
-        <w:t>MOLN][</w:t>
-      </w:r>
-      <w:proofErr w:type="gramEnd"/>
-      <w:r>
-        <w:rPr>
-          <w:lang w:val="en-GB"/>
-        </w:rPr>
-        <w:t>_PHAN]</w:t>
+        <w:t>[_MOLN][_PHAN]</w:t>
       </w:r>
       <w:r>
         <w:rPr>
@@ -4838,21 +5008,7 @@
         <w:rPr>
           <w:lang w:val="en-GB"/>
         </w:rPr>
-        <w:t xml:space="preserve"> component (</w:t>
-      </w:r>
-      <w:proofErr w:type="gramStart"/>
-      <w:r>
-        <w:rPr>
-          <w:lang w:val="en-GB"/>
-        </w:rPr>
-        <w:t>555,465,…</w:t>
-      </w:r>
-      <w:proofErr w:type="gramEnd"/>
-      <w:r>
-        <w:rPr>
-          <w:lang w:val="en-GB"/>
-        </w:rPr>
-        <w:t>)</w:t>
+        <w:t xml:space="preserve"> component (555,465,…)</w:t>
       </w:r>
     </w:p>
     <w:p>

</xml_diff>

<commit_message>
Working on KeyCodes. - Definitions of Blocks
</commit_message>
<xml_diff>
--- a/Testing/Keycodes/Keywords_CFML.docx
+++ b/Testing/Keycodes/Keywords_CFML.docx
@@ -14,6 +14,800 @@
           <w:lang w:val="en-GB"/>
         </w:rPr>
         <w:t>Keywords on CFML</w:t>
+      </w:r>
+    </w:p>
+    <w:p/>
+    <w:p/>
+    <w:p>
+      <w:pPr>
+        <w:pStyle w:val="Ttulo1"/>
+      </w:pPr>
+      <w:proofErr w:type="spellStart"/>
+      <w:r>
+        <w:t>Command</w:t>
+      </w:r>
+      <w:proofErr w:type="spellEnd"/>
+      <w:r>
+        <w:t xml:space="preserve"> </w:t>
+      </w:r>
+      <w:proofErr w:type="spellStart"/>
+      <w:r>
+        <w:t>Zone</w:t>
+      </w:r>
+      <w:proofErr w:type="spellEnd"/>
+    </w:p>
+    <w:p/>
+    <w:p>
+      <w:pPr>
+        <w:jc w:val="both"/>
+      </w:pPr>
+      <w:r>
+        <w:t xml:space="preserve">Dentro de un fichero CFL puede </w:t>
+      </w:r>
+      <w:r>
+        <w:t xml:space="preserve">crearse </w:t>
+      </w:r>
+      <w:r>
+        <w:t xml:space="preserve">una </w:t>
+      </w:r>
+      <w:r>
+        <w:t xml:space="preserve">zona de comandos </w:t>
+      </w:r>
+      <w:r>
+        <w:t xml:space="preserve">(de momento ésta debe ser única) para definir ciertas instrucciones al programa que </w:t>
+      </w:r>
+      <w:r>
+        <w:t>deba interpretar las acciones indicadas en esta zona de comandos o directivas</w:t>
+      </w:r>
+      <w:r>
+        <w:t xml:space="preserve">. </w:t>
+      </w:r>
+    </w:p>
+    <w:p>
+      <w:pPr>
+        <w:jc w:val="both"/>
+      </w:pPr>
+      <w:r>
+        <w:t xml:space="preserve">Esta zona de comandos se define </w:t>
+      </w:r>
+      <w:r>
+        <w:t>de la siguiente manera</w:t>
+      </w:r>
+      <w:r>
+        <w:t>:</w:t>
+      </w:r>
+      <w:r>
+        <w:t xml:space="preserve"> </w:t>
+      </w:r>
+    </w:p>
+    <w:p>
+      <w:pPr>
+        <w:pStyle w:val="Sinespaciado"/>
+        <w:ind w:left="708"/>
+        <w:rPr>
+          <w:b/>
+          <w:bCs/>
+        </w:rPr>
+      </w:pPr>
+      <w:r>
+        <w:rPr>
+          <w:b/>
+          <w:bCs/>
+        </w:rPr>
+        <w:t>COMMANDS</w:t>
+      </w:r>
+    </w:p>
+    <w:p>
+      <w:pPr>
+        <w:pStyle w:val="Sinespaciado"/>
+        <w:ind w:left="708"/>
+        <w:rPr>
+          <w:b/>
+          <w:bCs/>
+        </w:rPr>
+      </w:pPr>
+      <w:r>
+        <w:rPr>
+          <w:b/>
+          <w:bCs/>
+        </w:rPr>
+        <w:t>…</w:t>
+      </w:r>
+      <w:r>
+        <w:rPr>
+          <w:b/>
+          <w:bCs/>
+        </w:rPr>
+        <w:t xml:space="preserve"> line …</w:t>
+      </w:r>
+    </w:p>
+    <w:p>
+      <w:pPr>
+        <w:pStyle w:val="Sinespaciado"/>
+        <w:ind w:left="708"/>
+        <w:rPr>
+          <w:b/>
+          <w:bCs/>
+        </w:rPr>
+      </w:pPr>
+      <w:r>
+        <w:rPr>
+          <w:b/>
+          <w:bCs/>
+        </w:rPr>
+        <w:t>…</w:t>
+      </w:r>
+      <w:r>
+        <w:rPr>
+          <w:b/>
+          <w:bCs/>
+        </w:rPr>
+        <w:t xml:space="preserve"> line …</w:t>
+      </w:r>
+    </w:p>
+    <w:p>
+      <w:pPr>
+        <w:pStyle w:val="Sinespaciado"/>
+        <w:ind w:left="708"/>
+        <w:rPr>
+          <w:b/>
+          <w:bCs/>
+        </w:rPr>
+      </w:pPr>
+      <w:r>
+        <w:rPr>
+          <w:b/>
+          <w:bCs/>
+        </w:rPr>
+        <w:t>END</w:t>
+      </w:r>
+      <w:r>
+        <w:rPr>
+          <w:b/>
+          <w:bCs/>
+        </w:rPr>
+        <w:t>_</w:t>
+      </w:r>
+      <w:r>
+        <w:rPr>
+          <w:b/>
+          <w:bCs/>
+        </w:rPr>
+        <w:t>COMMANDS</w:t>
+      </w:r>
+    </w:p>
+    <w:p/>
+    <w:p>
+      <w:pPr>
+        <w:jc w:val="both"/>
+      </w:pPr>
+      <w:r>
+        <w:t xml:space="preserve">De esta forma, se </w:t>
+      </w:r>
+      <w:r>
+        <w:t xml:space="preserve">delimitará las líneas en las que se debe buscar las acciones a realizar. </w:t>
+      </w:r>
+      <w:r>
+        <w:t xml:space="preserve">La rutina en cuestión se llama </w:t>
+      </w:r>
+      <w:proofErr w:type="spellStart"/>
+      <w:r>
+        <w:rPr>
+          <w:b/>
+          <w:bCs/>
+          <w:i/>
+          <w:iCs/>
+        </w:rPr>
+        <w:t>Get_</w:t>
+      </w:r>
+      <w:proofErr w:type="gramStart"/>
+      <w:r>
+        <w:rPr>
+          <w:b/>
+          <w:bCs/>
+          <w:i/>
+          <w:iCs/>
+        </w:rPr>
+        <w:t>ZoneCommands</w:t>
+      </w:r>
+      <w:proofErr w:type="spellEnd"/>
+      <w:r>
+        <w:t xml:space="preserve"> .</w:t>
+      </w:r>
+      <w:proofErr w:type="gramEnd"/>
+      <w:r>
+        <w:t xml:space="preserve"> El procedimiento devuelve el n</w:t>
+      </w:r>
+      <w:r>
+        <w:t>ú</w:t>
+      </w:r>
+      <w:r>
+        <w:t>mero de comienzo y final de esta zona sin tener en cuenta COMMANDS</w:t>
+      </w:r>
+      <w:r>
+        <w:t xml:space="preserve"> / END_COMMANDS</w:t>
+      </w:r>
+    </w:p>
+    <w:p>
+      <w:pPr>
+        <w:jc w:val="both"/>
+      </w:pPr>
+      <w:r>
+        <w:rPr>
+          <w:b/>
+          <w:bCs/>
+          <w:i/>
+          <w:iCs/>
+        </w:rPr>
+        <w:t>Observación:</w:t>
+      </w:r>
+      <w:r>
+        <w:t xml:space="preserve"> </w:t>
+      </w:r>
+      <w:r>
+        <w:rPr>
+          <w:i/>
+          <w:iCs/>
+        </w:rPr>
+        <w:t xml:space="preserve">Podemos definir un fichero CFL como una zona de comandos en su totalidad por lo que no haría falta llamar a </w:t>
+      </w:r>
+      <w:proofErr w:type="spellStart"/>
+      <w:r>
+        <w:rPr>
+          <w:b/>
+          <w:bCs/>
+          <w:i/>
+          <w:iCs/>
+        </w:rPr>
+        <w:t>Get_ZoneCommands</w:t>
+      </w:r>
+      <w:proofErr w:type="spellEnd"/>
+      <w:r>
+        <w:rPr>
+          <w:i/>
+          <w:iCs/>
+        </w:rPr>
+        <w:t xml:space="preserve"> </w:t>
+      </w:r>
+      <w:r>
+        <w:rPr>
+          <w:i/>
+          <w:iCs/>
+        </w:rPr>
+        <w:t>puesto que la línea inicial y final son la inicial y final del propio fichero</w:t>
+      </w:r>
+      <w:r>
+        <w:t>.</w:t>
+      </w:r>
+    </w:p>
+    <w:p/>
+    <w:p>
+      <w:pPr>
+        <w:rPr>
+          <w:b/>
+          <w:bCs/>
+          <w:i/>
+          <w:iCs/>
+        </w:rPr>
+      </w:pPr>
+      <w:r>
+        <w:rPr>
+          <w:b/>
+          <w:bCs/>
+          <w:i/>
+          <w:iCs/>
+        </w:rPr>
+        <w:t>Blocks</w:t>
+      </w:r>
+      <w:r>
+        <w:rPr>
+          <w:b/>
+          <w:bCs/>
+          <w:i/>
+          <w:iCs/>
+        </w:rPr>
+        <w:t xml:space="preserve"> dentro de la Zona de </w:t>
+      </w:r>
+      <w:proofErr w:type="spellStart"/>
+      <w:r>
+        <w:rPr>
+          <w:b/>
+          <w:bCs/>
+          <w:i/>
+          <w:iCs/>
+        </w:rPr>
+        <w:t>Commandos</w:t>
+      </w:r>
+      <w:proofErr w:type="spellEnd"/>
+    </w:p>
+    <w:p>
+      <w:r>
+        <w:t xml:space="preserve">Dentro de la zona de comandos podemos hacer referencia a diferentes </w:t>
+      </w:r>
+      <w:r>
+        <w:t>bloques (</w:t>
+      </w:r>
+      <w:proofErr w:type="spellStart"/>
+      <w:r>
+        <w:t>Patterns</w:t>
+      </w:r>
+      <w:proofErr w:type="spellEnd"/>
+      <w:r>
+        <w:t xml:space="preserve">, </w:t>
+      </w:r>
+      <w:proofErr w:type="spellStart"/>
+      <w:r>
+        <w:t>Phases</w:t>
+      </w:r>
+      <w:proofErr w:type="spellEnd"/>
+      <w:r>
+        <w:t xml:space="preserve">, </w:t>
+      </w:r>
+      <w:proofErr w:type="spellStart"/>
+      <w:proofErr w:type="gramStart"/>
+      <w:r>
+        <w:t>etc</w:t>
+      </w:r>
+      <w:proofErr w:type="spellEnd"/>
+      <w:r>
+        <w:t xml:space="preserve">) </w:t>
+      </w:r>
+      <w:r>
+        <w:t xml:space="preserve"> y</w:t>
+      </w:r>
+      <w:proofErr w:type="gramEnd"/>
+      <w:r>
+        <w:t xml:space="preserve"> para ello </w:t>
+      </w:r>
+      <w:r>
+        <w:t xml:space="preserve">deberemos </w:t>
+      </w:r>
+      <w:r>
+        <w:t xml:space="preserve">utilizar las </w:t>
+      </w:r>
+      <w:r>
+        <w:t xml:space="preserve">siguientes </w:t>
+      </w:r>
+      <w:r>
+        <w:t>directivas</w:t>
+      </w:r>
+      <w:r>
+        <w:t>:</w:t>
+      </w:r>
+    </w:p>
+    <w:p>
+      <w:pPr>
+        <w:pStyle w:val="Sinespaciado"/>
+        <w:ind w:left="708"/>
+        <w:rPr>
+          <w:b/>
+          <w:bCs/>
+        </w:rPr>
+      </w:pPr>
+      <w:r>
+        <w:rPr>
+          <w:b/>
+          <w:bCs/>
+        </w:rPr>
+        <w:t>%</w:t>
+      </w:r>
+      <w:proofErr w:type="spellStart"/>
+      <w:r>
+        <w:rPr>
+          <w:b/>
+          <w:bCs/>
+        </w:rPr>
+        <w:t>Block</w:t>
+      </w:r>
+      <w:r>
+        <w:rPr>
+          <w:b/>
+          <w:bCs/>
+        </w:rPr>
+        <w:t>Type</w:t>
+      </w:r>
+      <w:proofErr w:type="spellEnd"/>
+      <w:r>
+        <w:rPr>
+          <w:b/>
+          <w:bCs/>
+        </w:rPr>
+        <w:t xml:space="preserve">   </w:t>
+      </w:r>
+      <w:proofErr w:type="spellStart"/>
+      <w:r>
+        <w:rPr>
+          <w:i/>
+          <w:iCs/>
+        </w:rPr>
+        <w:t>BlockName</w:t>
+      </w:r>
+      <w:proofErr w:type="spellEnd"/>
+      <w:r>
+        <w:rPr>
+          <w:b/>
+          <w:bCs/>
+        </w:rPr>
+        <w:t xml:space="preserve"> </w:t>
+      </w:r>
+    </w:p>
+    <w:p>
+      <w:pPr>
+        <w:pStyle w:val="Sinespaciado"/>
+        <w:ind w:left="708"/>
+        <w:rPr>
+          <w:b/>
+          <w:bCs/>
+        </w:rPr>
+      </w:pPr>
+      <w:r>
+        <w:rPr>
+          <w:b/>
+          <w:bCs/>
+        </w:rPr>
+        <w:t>…</w:t>
+      </w:r>
+      <w:r>
+        <w:rPr>
+          <w:b/>
+          <w:bCs/>
+        </w:rPr>
+        <w:t xml:space="preserve"> line …</w:t>
+      </w:r>
+    </w:p>
+    <w:p>
+      <w:pPr>
+        <w:pStyle w:val="Sinespaciado"/>
+        <w:ind w:left="708"/>
+        <w:rPr>
+          <w:b/>
+          <w:bCs/>
+        </w:rPr>
+      </w:pPr>
+      <w:r>
+        <w:rPr>
+          <w:b/>
+          <w:bCs/>
+        </w:rPr>
+        <w:t>…</w:t>
+      </w:r>
+      <w:r>
+        <w:rPr>
+          <w:b/>
+          <w:bCs/>
+        </w:rPr>
+        <w:t xml:space="preserve"> line …</w:t>
+      </w:r>
+    </w:p>
+    <w:p>
+      <w:pPr>
+        <w:pStyle w:val="Sinespaciado"/>
+        <w:ind w:left="708"/>
+        <w:rPr>
+          <w:b/>
+          <w:bCs/>
+        </w:rPr>
+      </w:pPr>
+      <w:r>
+        <w:rPr>
+          <w:b/>
+          <w:bCs/>
+        </w:rPr>
+        <w:t>%</w:t>
+      </w:r>
+      <w:proofErr w:type="spellStart"/>
+      <w:r>
+        <w:rPr>
+          <w:b/>
+          <w:bCs/>
+        </w:rPr>
+        <w:t>End</w:t>
+      </w:r>
+      <w:r>
+        <w:rPr>
+          <w:b/>
+          <w:bCs/>
+        </w:rPr>
+        <w:t>_</w:t>
+      </w:r>
+      <w:r>
+        <w:rPr>
+          <w:b/>
+          <w:bCs/>
+        </w:rPr>
+        <w:t>Block</w:t>
+      </w:r>
+      <w:r>
+        <w:rPr>
+          <w:b/>
+          <w:bCs/>
+        </w:rPr>
+        <w:t>Type</w:t>
+      </w:r>
+      <w:proofErr w:type="spellEnd"/>
+      <w:r>
+        <w:rPr>
+          <w:b/>
+          <w:bCs/>
+        </w:rPr>
+        <w:t xml:space="preserve"> </w:t>
+      </w:r>
+    </w:p>
+    <w:p/>
+    <w:p>
+      <w:pPr>
+        <w:jc w:val="both"/>
+      </w:pPr>
+      <w:r>
+        <w:t xml:space="preserve">El identificador </w:t>
+      </w:r>
+      <w:proofErr w:type="spellStart"/>
+      <w:r>
+        <w:rPr>
+          <w:i/>
+          <w:iCs/>
+        </w:rPr>
+        <w:t>BlockName</w:t>
+      </w:r>
+      <w:proofErr w:type="spellEnd"/>
+      <w:r>
+        <w:t xml:space="preserve"> es un literal </w:t>
+      </w:r>
+      <w:r>
+        <w:t>que se usa para identificar dicho bloque</w:t>
+      </w:r>
+      <w:r>
+        <w:t xml:space="preserve"> y no debe contener espacios. </w:t>
+      </w:r>
+      <w:r>
+        <w:t>El uso de bloques es obligatorio en el caso que</w:t>
+      </w:r>
+      <w:r>
+        <w:t xml:space="preserve"> deseemos trabajar con diferentes fases, pat</w:t>
+      </w:r>
+      <w:r>
+        <w:t>rones de difracción,</w:t>
+      </w:r>
+      <w:r>
+        <w:t xml:space="preserve"> moléculas, </w:t>
+      </w:r>
+      <w:proofErr w:type="spellStart"/>
+      <w:r>
+        <w:t>etc</w:t>
+      </w:r>
+      <w:proofErr w:type="spellEnd"/>
+      <w:r>
+        <w:t>….</w:t>
+      </w:r>
+      <w:r>
+        <w:t xml:space="preserve"> </w:t>
+      </w:r>
+    </w:p>
+    <w:p>
+      <w:pPr>
+        <w:jc w:val="both"/>
+        <w:rPr>
+          <w:u w:val="single"/>
+        </w:rPr>
+      </w:pPr>
+      <w:r>
+        <w:t xml:space="preserve">A su vez un bloque </w:t>
+      </w:r>
+      <w:r>
+        <w:t>(</w:t>
+      </w:r>
+      <w:proofErr w:type="spellStart"/>
+      <w:r>
+        <w:rPr>
+          <w:b/>
+          <w:bCs/>
+          <w:i/>
+          <w:iCs/>
+        </w:rPr>
+        <w:t>block_padre</w:t>
+      </w:r>
+      <w:proofErr w:type="spellEnd"/>
+      <w:r>
+        <w:t xml:space="preserve">) </w:t>
+      </w:r>
+      <w:r>
+        <w:t xml:space="preserve">puede contener uno o más bloques que </w:t>
+      </w:r>
+      <w:r>
+        <w:t xml:space="preserve">denominaremos </w:t>
+      </w:r>
+      <w:proofErr w:type="spellStart"/>
+      <w:r>
+        <w:t>subloques</w:t>
+      </w:r>
+      <w:proofErr w:type="spellEnd"/>
+      <w:r>
+        <w:t xml:space="preserve"> (</w:t>
+      </w:r>
+      <w:proofErr w:type="spellStart"/>
+      <w:r>
+        <w:rPr>
+          <w:b/>
+          <w:bCs/>
+          <w:i/>
+          <w:iCs/>
+        </w:rPr>
+        <w:t>block_hijos</w:t>
+      </w:r>
+      <w:proofErr w:type="spellEnd"/>
+      <w:r>
+        <w:t>)</w:t>
+      </w:r>
+      <w:r>
+        <w:t xml:space="preserve">. </w:t>
+      </w:r>
+      <w:r>
+        <w:rPr>
+          <w:b/>
+          <w:bCs/>
+          <w:color w:val="FF0000"/>
+        </w:rPr>
+        <w:t>No está permitido</w:t>
+      </w:r>
+      <w:r>
+        <w:t xml:space="preserve"> que los </w:t>
+      </w:r>
+      <w:proofErr w:type="spellStart"/>
+      <w:r>
+        <w:t>subloques</w:t>
+      </w:r>
+      <w:proofErr w:type="spellEnd"/>
+      <w:r>
+        <w:t xml:space="preserve"> sean del mismo tipo </w:t>
+      </w:r>
+      <w:r>
+        <w:t>que el del bloque (</w:t>
+      </w:r>
+      <w:proofErr w:type="spellStart"/>
+      <w:r>
+        <w:rPr>
+          <w:i/>
+          <w:iCs/>
+        </w:rPr>
+        <w:t>block_padre</w:t>
+      </w:r>
+      <w:proofErr w:type="spellEnd"/>
+      <w:r>
+        <w:t>) del cual derivan.</w:t>
+      </w:r>
+      <w:r>
+        <w:t xml:space="preserve"> </w:t>
+      </w:r>
+      <w:r>
+        <w:t xml:space="preserve">Tampoco que dos </w:t>
+      </w:r>
+      <w:proofErr w:type="spellStart"/>
+      <w:r>
+        <w:t>subloques</w:t>
+      </w:r>
+      <w:proofErr w:type="spellEnd"/>
+      <w:r>
+        <w:t xml:space="preserve"> tengan el mismo </w:t>
+      </w:r>
+      <w:proofErr w:type="spellStart"/>
+      <w:r>
+        <w:t>Blockname</w:t>
+      </w:r>
+      <w:proofErr w:type="spellEnd"/>
+      <w:r>
+        <w:t>.</w:t>
+      </w:r>
+    </w:p>
+    <w:p/>
+    <w:p>
+      <w:pPr>
+        <w:rPr>
+          <w:b/>
+          <w:bCs/>
+          <w:i/>
+          <w:iCs/>
+        </w:rPr>
+      </w:pPr>
+      <w:r>
+        <w:rPr>
+          <w:b/>
+          <w:bCs/>
+          <w:i/>
+          <w:iCs/>
+        </w:rPr>
+        <w:t xml:space="preserve">Prevalencia entre </w:t>
+      </w:r>
+      <w:r>
+        <w:rPr>
+          <w:b/>
+          <w:bCs/>
+          <w:i/>
+          <w:iCs/>
+        </w:rPr>
+        <w:t>Blocks</w:t>
+      </w:r>
+    </w:p>
+    <w:p>
+      <w:r>
+        <w:t>El orden de prevalencia en los bloques es el siguiente:</w:t>
+      </w:r>
+    </w:p>
+    <w:p>
+      <w:pPr>
+        <w:pStyle w:val="Prrafodelista"/>
+        <w:numPr>
+          <w:ilvl w:val="0"/>
+          <w:numId w:val="2"/>
+        </w:numPr>
+      </w:pPr>
+      <w:proofErr w:type="spellStart"/>
+      <w:r>
+        <w:lastRenderedPageBreak/>
+        <w:t>Phase</w:t>
+      </w:r>
+      <w:proofErr w:type="spellEnd"/>
+    </w:p>
+    <w:p>
+      <w:pPr>
+        <w:pStyle w:val="Prrafodelista"/>
+        <w:numPr>
+          <w:ilvl w:val="0"/>
+          <w:numId w:val="2"/>
+        </w:numPr>
+      </w:pPr>
+      <w:proofErr w:type="spellStart"/>
+      <w:r>
+        <w:t>Pattern</w:t>
+      </w:r>
+      <w:proofErr w:type="spellEnd"/>
+    </w:p>
+    <w:p>
+      <w:pPr>
+        <w:pStyle w:val="Prrafodelista"/>
+        <w:numPr>
+          <w:ilvl w:val="0"/>
+          <w:numId w:val="2"/>
+        </w:numPr>
+      </w:pPr>
+      <w:proofErr w:type="spellStart"/>
+      <w:r>
+        <w:t>Molec</w:t>
+      </w:r>
+      <w:proofErr w:type="spellEnd"/>
+    </w:p>
+    <w:p>
+      <w:pPr>
+        <w:pStyle w:val="Prrafodelista"/>
+        <w:numPr>
+          <w:ilvl w:val="0"/>
+          <w:numId w:val="2"/>
+        </w:numPr>
+      </w:pPr>
+      <w:proofErr w:type="spellStart"/>
+      <w:r>
+        <w:t>Atoms</w:t>
+      </w:r>
+      <w:proofErr w:type="spellEnd"/>
+    </w:p>
+    <w:p>
+      <w:r>
+        <w:t xml:space="preserve">Además de dar un orden de importancia entre bloques implica que un bloque no puede tener </w:t>
+      </w:r>
+      <w:proofErr w:type="spellStart"/>
+      <w:r>
+        <w:t>subloques</w:t>
+      </w:r>
+      <w:proofErr w:type="spellEnd"/>
+      <w:r>
+        <w:t xml:space="preserve"> con </w:t>
+      </w:r>
+      <w:proofErr w:type="spellStart"/>
+      <w:r>
+        <w:t>ordenes</w:t>
+      </w:r>
+      <w:proofErr w:type="spellEnd"/>
+      <w:r>
+        <w:t xml:space="preserve"> de prevalencia mayor.</w:t>
       </w:r>
     </w:p>
     <w:p/>
@@ -164,31 +958,23 @@
       </w:r>
       <w:proofErr w:type="spellEnd"/>
       <w:r>
-        <w:t xml:space="preserve"> </w:t>
+        <w:t xml:space="preserve"> to the respective </w:t>
       </w:r>
       <w:proofErr w:type="spellStart"/>
       <w:r>
-        <w:t>to</w:t>
+        <w:t>Pattern|</w:t>
+      </w:r>
+      <w:proofErr w:type="gramStart"/>
+      <w:r>
+        <w:t>Phase</w:t>
       </w:r>
       <w:proofErr w:type="spellEnd"/>
       <w:r>
-        <w:t xml:space="preserve"> </w:t>
-      </w:r>
-      <w:proofErr w:type="spellStart"/>
-      <w:r>
-        <w:t>the</w:t>
-      </w:r>
-      <w:proofErr w:type="spellEnd"/>
-      <w:r>
-        <w:t xml:space="preserve"> respective </w:t>
-      </w:r>
-      <w:proofErr w:type="spellStart"/>
-      <w:r>
-        <w:t>Pattern|Phase</w:t>
-      </w:r>
-      <w:proofErr w:type="spellEnd"/>
-      <w:r>
-        <w:t xml:space="preserve">,…. </w:t>
+        <w:t>,…</w:t>
+      </w:r>
+      <w:proofErr w:type="gramEnd"/>
+      <w:r>
+        <w:t xml:space="preserve">. </w:t>
       </w:r>
     </w:p>
     <w:p/>
@@ -309,7 +1095,15 @@
           </w:p>
           <w:p>
             <w:r>
-              <w:t xml:space="preserve"> BKG[1…12]</w:t>
+              <w:t xml:space="preserve"> </w:t>
+            </w:r>
+            <w:proofErr w:type="gramStart"/>
+            <w:r>
+              <w:t>BKG[</w:t>
+            </w:r>
+            <w:proofErr w:type="gramEnd"/>
+            <w:r>
+              <w:t>1…12]</w:t>
             </w:r>
           </w:p>
         </w:tc>
@@ -380,7 +1174,15 @@
           </w:p>
           <w:p>
             <w:r>
-              <w:t xml:space="preserve"> SC[1…3]</w:t>
+              <w:t xml:space="preserve"> </w:t>
+            </w:r>
+            <w:proofErr w:type="gramStart"/>
+            <w:r>
+              <w:t>SC[</w:t>
+            </w:r>
+            <w:proofErr w:type="gramEnd"/>
+            <w:r>
+              <w:t>1…3]</w:t>
             </w:r>
           </w:p>
         </w:tc>
@@ -424,7 +1226,15 @@
           </w:p>
           <w:p>
             <w:r>
-              <w:t xml:space="preserve"> EXTI[1…3]</w:t>
+              <w:t xml:space="preserve"> </w:t>
+            </w:r>
+            <w:proofErr w:type="gramStart"/>
+            <w:r>
+              <w:t>EXTI[</w:t>
+            </w:r>
+            <w:proofErr w:type="gramEnd"/>
+            <w:r>
+              <w:t>1…3]</w:t>
             </w:r>
           </w:p>
         </w:tc>
@@ -684,10 +1494,7 @@
               </w:rPr>
             </w:pPr>
             <w:r>
-              <w:t xml:space="preserve">     Vary cell</w:t>
-            </w:r>
-            <w:r>
-              <w:t>_phas1</w:t>
+              <w:t xml:space="preserve">     Vary cell_phas1</w:t>
             </w:r>
           </w:p>
           <w:p>
@@ -1060,10 +1867,7 @@
           </w:p>
           <w:p>
             <w:r>
-              <w:t xml:space="preserve">    Vary </w:t>
-            </w:r>
-            <w:r>
-              <w:t>TLS</w:t>
+              <w:t xml:space="preserve">    Vary TLS</w:t>
             </w:r>
           </w:p>
           <w:p>
@@ -1193,77 +1997,11 @@
     <w:p/>
     <w:p>
       <w:pPr>
-        <w:pStyle w:val="Ttulo1"/>
-      </w:pPr>
-      <w:r>
-        <w:t xml:space="preserve">General </w:t>
-      </w:r>
-      <w:proofErr w:type="spellStart"/>
-      <w:r>
-        <w:t>instructions</w:t>
-      </w:r>
-      <w:proofErr w:type="spellEnd"/>
-    </w:p>
-    <w:p/>
-    <w:p>
-      <w:pPr>
-        <w:pStyle w:val="Prrafodelista"/>
-        <w:numPr>
-          <w:ilvl w:val="0"/>
-          <w:numId w:val="1"/>
-        </w:numPr>
-      </w:pPr>
-      <w:r>
-        <w:t>No se puede usar referencias globales e individuales al mismo tiempo</w:t>
-      </w:r>
-    </w:p>
-    <w:p>
-      <w:pPr>
-        <w:pStyle w:val="Prrafodelista"/>
-      </w:pPr>
-      <w:r>
-        <w:t xml:space="preserve">VARY XYZ O1 O2 </w:t>
-      </w:r>
-      <w:proofErr w:type="spellStart"/>
-      <w:r>
-        <w:t>UISO_Fe</w:t>
-      </w:r>
-      <w:proofErr w:type="spellEnd"/>
-    </w:p>
-    <w:p>
-      <w:pPr>
-        <w:pStyle w:val="Prrafodelista"/>
-      </w:pPr>
-    </w:p>
-    <w:p>
-      <w:pPr>
-        <w:pStyle w:val="Prrafodelista"/>
-        <w:numPr>
-          <w:ilvl w:val="0"/>
-          <w:numId w:val="1"/>
-        </w:numPr>
-      </w:pPr>
-      <w:r>
-        <w:t xml:space="preserve">No se puede mezclar directivas que afecten a tomos con </w:t>
-      </w:r>
-      <w:proofErr w:type="spellStart"/>
-      <w:r>
-        <w:t>Patterns</w:t>
-      </w:r>
-      <w:proofErr w:type="spellEnd"/>
-      <w:r>
-        <w:t xml:space="preserve"> o Fases</w:t>
-      </w:r>
-    </w:p>
-    <w:p>
-      <w:pPr>
-        <w:pStyle w:val="Prrafodelista"/>
-      </w:pPr>
-      <w:r>
-        <w:t>VARY CELL XYZ O P</w:t>
-      </w:r>
-    </w:p>
-    <w:p/>
+        <w:rPr>
+          <w:u w:val="single"/>
+        </w:rPr>
+      </w:pPr>
+    </w:p>
     <w:p/>
     <w:p>
       <w:r>
@@ -1604,8 +2342,13 @@
             </w:r>
           </w:p>
           <w:p>
-            <w:r>
-              <w:t>VARY  XYZ_O1A_PH2</w:t>
+            <w:proofErr w:type="gramStart"/>
+            <w:r>
+              <w:t>VARY  XYZ</w:t>
+            </w:r>
+            <w:proofErr w:type="gramEnd"/>
+            <w:r>
+              <w:t>_O1A_PH2</w:t>
             </w:r>
           </w:p>
           <w:p>
@@ -1819,8 +2562,16 @@
               <w:rPr>
                 <w:lang w:val="en-GB"/>
               </w:rPr>
-              <w:t>Ref2_Atm2 [Mult] }</w:t>
-            </w:r>
+              <w:t>Ref2_Atm2 [Mult</w:t>
+            </w:r>
+            <w:proofErr w:type="gramStart"/>
+            <w:r>
+              <w:rPr>
+                <w:lang w:val="en-GB"/>
+              </w:rPr>
+              <w:t>] }</w:t>
+            </w:r>
+            <w:proofErr w:type="gramEnd"/>
           </w:p>
           <w:p>
             <w:pPr>
@@ -2463,13 +3214,27 @@
         <w:rPr>
           <w:lang w:val="en-GB"/>
         </w:rPr>
-        <w:t xml:space="preserve">DFIX     value [sigma] AtNam1A </w:t>
-      </w:r>
-      <w:r>
-        <w:rPr>
-          <w:lang w:val="en-GB"/>
-        </w:rPr>
-        <w:t xml:space="preserve"> AtNam1B […] </w:t>
+        <w:t>DFIX     value [sigma] AtNam1</w:t>
+      </w:r>
+      <w:proofErr w:type="gramStart"/>
+      <w:r>
+        <w:rPr>
+          <w:lang w:val="en-GB"/>
+        </w:rPr>
+        <w:t xml:space="preserve">A </w:t>
+      </w:r>
+      <w:r>
+        <w:rPr>
+          <w:lang w:val="en-GB"/>
+        </w:rPr>
+        <w:t xml:space="preserve"> AtNam</w:t>
+      </w:r>
+      <w:proofErr w:type="gramEnd"/>
+      <w:r>
+        <w:rPr>
+          <w:lang w:val="en-GB"/>
+        </w:rPr>
+        <w:t xml:space="preserve">1B […] </w:t>
       </w:r>
       <w:r>
         <w:rPr>
@@ -2516,7 +3281,21 @@
         <w:rPr>
           <w:lang w:val="en-GB"/>
         </w:rPr>
-        <w:t xml:space="preserve">AFIX     value [sigma] AtNam1A  AtNam1B  </w:t>
+        <w:t>AFIX     value [sigma] AtNam1</w:t>
+      </w:r>
+      <w:proofErr w:type="gramStart"/>
+      <w:r>
+        <w:rPr>
+          <w:lang w:val="en-GB"/>
+        </w:rPr>
+        <w:t>A  AtNam</w:t>
+      </w:r>
+      <w:proofErr w:type="gramEnd"/>
+      <w:r>
+        <w:rPr>
+          <w:lang w:val="en-GB"/>
+        </w:rPr>
+        <w:t xml:space="preserve">1B  </w:t>
       </w:r>
       <w:r>
         <w:rPr>
@@ -2604,6 +3383,7 @@
         <w:t>t1B At1C At1D […] [</w:t>
       </w:r>
       <w:proofErr w:type="spellStart"/>
+      <w:proofErr w:type="gramStart"/>
       <w:r>
         <w:rPr>
           <w:lang w:val="en-GB"/>
@@ -2625,6 +3405,7 @@
         <w:t>AtNB</w:t>
       </w:r>
       <w:proofErr w:type="spellEnd"/>
+      <w:proofErr w:type="gramEnd"/>
       <w:r>
         <w:rPr>
           <w:lang w:val="en-GB"/>
@@ -4764,7 +5545,21 @@
         <w:rPr>
           <w:lang w:val="en-GB"/>
         </w:rPr>
-        <w:t>[_MOLN][_PHAN]</w:t>
+        <w:t>[_</w:t>
+      </w:r>
+      <w:proofErr w:type="gramStart"/>
+      <w:r>
+        <w:rPr>
+          <w:lang w:val="en-GB"/>
+        </w:rPr>
+        <w:t>MOLN][</w:t>
+      </w:r>
+      <w:proofErr w:type="gramEnd"/>
+      <w:r>
+        <w:rPr>
+          <w:lang w:val="en-GB"/>
+        </w:rPr>
+        <w:t>_PHAN]</w:t>
       </w:r>
       <w:r>
         <w:rPr>
@@ -4827,7 +5622,21 @@
         <w:rPr>
           <w:lang w:val="en-GB"/>
         </w:rPr>
-        <w:t>[_MOLN][_PHAN]</w:t>
+        <w:t>[_</w:t>
+      </w:r>
+      <w:proofErr w:type="gramStart"/>
+      <w:r>
+        <w:rPr>
+          <w:lang w:val="en-GB"/>
+        </w:rPr>
+        <w:t>MOLN][</w:t>
+      </w:r>
+      <w:proofErr w:type="gramEnd"/>
+      <w:r>
+        <w:rPr>
+          <w:lang w:val="en-GB"/>
+        </w:rPr>
+        <w:t>_PHAN]</w:t>
       </w:r>
       <w:r>
         <w:rPr>
@@ -4890,7 +5699,21 @@
         <w:rPr>
           <w:lang w:val="en-GB"/>
         </w:rPr>
-        <w:t>[_MOLN][_PHAN]</w:t>
+        <w:t>[_</w:t>
+      </w:r>
+      <w:proofErr w:type="gramStart"/>
+      <w:r>
+        <w:rPr>
+          <w:lang w:val="en-GB"/>
+        </w:rPr>
+        <w:t>MOLN][</w:t>
+      </w:r>
+      <w:proofErr w:type="gramEnd"/>
+      <w:r>
+        <w:rPr>
+          <w:lang w:val="en-GB"/>
+        </w:rPr>
+        <w:t>_PHAN]</w:t>
       </w:r>
       <w:r>
         <w:rPr>
@@ -5008,7 +5831,21 @@
         <w:rPr>
           <w:lang w:val="en-GB"/>
         </w:rPr>
-        <w:t xml:space="preserve"> component (555,465,…)</w:t>
+        <w:t xml:space="preserve"> component (</w:t>
+      </w:r>
+      <w:proofErr w:type="gramStart"/>
+      <w:r>
+        <w:rPr>
+          <w:lang w:val="en-GB"/>
+        </w:rPr>
+        <w:t>555,465,…</w:t>
+      </w:r>
+      <w:proofErr w:type="gramEnd"/>
+      <w:r>
+        <w:rPr>
+          <w:lang w:val="en-GB"/>
+        </w:rPr>
+        <w:t>)</w:t>
       </w:r>
     </w:p>
     <w:p>
@@ -5083,6 +5920,92 @@
 <file path=word/numbering.xml><?xml version="1.0" encoding="utf-8"?>
 <w:numbering xmlns:wpc="http://schemas.microsoft.com/office/word/2010/wordprocessingCanvas" xmlns:cx="http://schemas.microsoft.com/office/drawing/2014/chartex" xmlns:cx1="http://schemas.microsoft.com/office/drawing/2015/9/8/chartex" xmlns:cx2="http://schemas.microsoft.com/office/drawing/2015/10/21/chartex" xmlns:cx3="http://schemas.microsoft.com/office/drawing/2016/5/9/chartex" xmlns:cx4="http://schemas.microsoft.com/office/drawing/2016/5/10/chartex" xmlns:cx5="http://schemas.microsoft.com/office/drawing/2016/5/11/chartex" xmlns:cx6="http://schemas.microsoft.com/office/drawing/2016/5/12/chartex" xmlns:cx7="http://schemas.microsoft.com/office/drawing/2016/5/13/chartex" xmlns:cx8="http://schemas.microsoft.com/office/drawing/2016/5/14/chartex" xmlns:mc="http://schemas.openxmlformats.org/markup-compatibility/2006" xmlns:aink="http://schemas.microsoft.com/office/drawing/2016/ink" xmlns:am3d="http://schemas.microsoft.com/office/drawing/2017/model3d" xmlns:o="urn:schemas-microsoft-com:office:office" xmlns:oel="http://schemas.microsoft.com/office/2019/extlst" xmlns:r="http://schemas.openxmlformats.org/officeDocument/2006/relationships" xmlns:m="http://schemas.openxmlformats.org/officeDocument/2006/math" xmlns:v="urn:schemas-microsoft-com:vml" xmlns:wp14="http://schemas.microsoft.com/office/word/2010/wordprocessingDrawing" xmlns:wp="http://schemas.openxmlformats.org/drawingml/2006/wordprocessingDrawing" xmlns:w10="urn:schemas-microsoft-com:office:word" xmlns:w="http://schemas.openxmlformats.org/wordprocessingml/2006/main" xmlns:w14="http://schemas.microsoft.com/office/word/2010/wordml" xmlns:w15="http://schemas.microsoft.com/office/word/2012/wordml" xmlns:w16cex="http://schemas.microsoft.com/office/word/2018/wordml/cex" xmlns:w16cid="http://schemas.microsoft.com/office/word/2016/wordml/cid" xmlns:w16="http://schemas.microsoft.com/office/word/2018/wordml" xmlns:w16sdtdh="http://schemas.microsoft.com/office/word/2020/wordml/sdtdatahash" xmlns:w16se="http://schemas.microsoft.com/office/word/2015/wordml/symex" xmlns:wpg="http://schemas.microsoft.com/office/word/2010/wordprocessingGroup" xmlns:wpi="http://schemas.microsoft.com/office/word/2010/wordprocessingInk" xmlns:wne="http://schemas.microsoft.com/office/word/2006/wordml" xmlns:wps="http://schemas.microsoft.com/office/word/2010/wordprocessingShape" mc:Ignorable="w14 w15 w16se w16cid w16 w16cex w16sdtdh wp14">
   <w:abstractNum w:abstractNumId="0" w15:restartNumberingAfterBreak="0">
+    <w:nsid w:val="17CA5ED2"/>
+    <w:multiLevelType w:val="hybridMultilevel"/>
+    <w:tmpl w:val="D1205DB4"/>
+    <w:lvl w:ilvl="0" w:tplc="0C0A000F">
+      <w:start w:val="1"/>
+      <w:numFmt w:val="decimal"/>
+      <w:lvlText w:val="%1."/>
+      <w:lvlJc w:val="left"/>
+      <w:pPr>
+        <w:ind w:left="720" w:hanging="360"/>
+      </w:pPr>
+    </w:lvl>
+    <w:lvl w:ilvl="1" w:tplc="0C0A0019" w:tentative="1">
+      <w:start w:val="1"/>
+      <w:numFmt w:val="lowerLetter"/>
+      <w:lvlText w:val="%2."/>
+      <w:lvlJc w:val="left"/>
+      <w:pPr>
+        <w:ind w:left="1440" w:hanging="360"/>
+      </w:pPr>
+    </w:lvl>
+    <w:lvl w:ilvl="2" w:tplc="0C0A001B" w:tentative="1">
+      <w:start w:val="1"/>
+      <w:numFmt w:val="lowerRoman"/>
+      <w:lvlText w:val="%3."/>
+      <w:lvlJc w:val="right"/>
+      <w:pPr>
+        <w:ind w:left="2160" w:hanging="180"/>
+      </w:pPr>
+    </w:lvl>
+    <w:lvl w:ilvl="3" w:tplc="0C0A000F" w:tentative="1">
+      <w:start w:val="1"/>
+      <w:numFmt w:val="decimal"/>
+      <w:lvlText w:val="%4."/>
+      <w:lvlJc w:val="left"/>
+      <w:pPr>
+        <w:ind w:left="2880" w:hanging="360"/>
+      </w:pPr>
+    </w:lvl>
+    <w:lvl w:ilvl="4" w:tplc="0C0A0019" w:tentative="1">
+      <w:start w:val="1"/>
+      <w:numFmt w:val="lowerLetter"/>
+      <w:lvlText w:val="%5."/>
+      <w:lvlJc w:val="left"/>
+      <w:pPr>
+        <w:ind w:left="3600" w:hanging="360"/>
+      </w:pPr>
+    </w:lvl>
+    <w:lvl w:ilvl="5" w:tplc="0C0A001B" w:tentative="1">
+      <w:start w:val="1"/>
+      <w:numFmt w:val="lowerRoman"/>
+      <w:lvlText w:val="%6."/>
+      <w:lvlJc w:val="right"/>
+      <w:pPr>
+        <w:ind w:left="4320" w:hanging="180"/>
+      </w:pPr>
+    </w:lvl>
+    <w:lvl w:ilvl="6" w:tplc="0C0A000F" w:tentative="1">
+      <w:start w:val="1"/>
+      <w:numFmt w:val="decimal"/>
+      <w:lvlText w:val="%7."/>
+      <w:lvlJc w:val="left"/>
+      <w:pPr>
+        <w:ind w:left="5040" w:hanging="360"/>
+      </w:pPr>
+    </w:lvl>
+    <w:lvl w:ilvl="7" w:tplc="0C0A0019" w:tentative="1">
+      <w:start w:val="1"/>
+      <w:numFmt w:val="lowerLetter"/>
+      <w:lvlText w:val="%8."/>
+      <w:lvlJc w:val="left"/>
+      <w:pPr>
+        <w:ind w:left="5760" w:hanging="360"/>
+      </w:pPr>
+    </w:lvl>
+    <w:lvl w:ilvl="8" w:tplc="0C0A001B" w:tentative="1">
+      <w:start w:val="1"/>
+      <w:numFmt w:val="lowerRoman"/>
+      <w:lvlText w:val="%9."/>
+      <w:lvlJc w:val="right"/>
+      <w:pPr>
+        <w:ind w:left="6480" w:hanging="180"/>
+      </w:pPr>
+    </w:lvl>
+  </w:abstractNum>
+  <w:abstractNum w:abstractNumId="1" w15:restartNumberingAfterBreak="0">
     <w:nsid w:val="7BF41F74"/>
     <w:multiLevelType w:val="hybridMultilevel"/>
     <w:tmpl w:val="C45A4F4A"/>
@@ -5195,6 +6118,9 @@
     </w:lvl>
   </w:abstractNum>
   <w:num w:numId="1" w16cid:durableId="546837351">
+    <w:abstractNumId w:val="1"/>
+  </w:num>
+  <w:num w:numId="2" w16cid:durableId="1216548724">
     <w:abstractNumId w:val="0"/>
   </w:num>
 </w:numbering>

</xml_diff>

<commit_message>
Starting the Keycodes scheme for CFL files
</commit_message>
<xml_diff>
--- a/Testing/Keycodes/Keywords_CFML.docx
+++ b/Testing/Keycodes/Keywords_CFML.docx
@@ -1,40 +1,774 @@
 
 <file path=word/document.xml><?xml version="1.0" encoding="utf-8"?>
-<w:document xmlns:wpc="http://schemas.microsoft.com/office/word/2010/wordprocessingCanvas" xmlns:cx="http://schemas.microsoft.com/office/drawing/2014/chartex" xmlns:cx1="http://schemas.microsoft.com/office/drawing/2015/9/8/chartex" xmlns:cx2="http://schemas.microsoft.com/office/drawing/2015/10/21/chartex" xmlns:cx3="http://schemas.microsoft.com/office/drawing/2016/5/9/chartex" xmlns:cx4="http://schemas.microsoft.com/office/drawing/2016/5/10/chartex" xmlns:cx5="http://schemas.microsoft.com/office/drawing/2016/5/11/chartex" xmlns:cx6="http://schemas.microsoft.com/office/drawing/2016/5/12/chartex" xmlns:cx7="http://schemas.microsoft.com/office/drawing/2016/5/13/chartex" xmlns:cx8="http://schemas.microsoft.com/office/drawing/2016/5/14/chartex" xmlns:mc="http://schemas.openxmlformats.org/markup-compatibility/2006" xmlns:aink="http://schemas.microsoft.com/office/drawing/2016/ink" xmlns:am3d="http://schemas.microsoft.com/office/drawing/2017/model3d" xmlns:o="urn:schemas-microsoft-com:office:office" xmlns:oel="http://schemas.microsoft.com/office/2019/extlst" xmlns:r="http://schemas.openxmlformats.org/officeDocument/2006/relationships" xmlns:m="http://schemas.openxmlformats.org/officeDocument/2006/math" xmlns:v="urn:schemas-microsoft-com:vml" xmlns:wp14="http://schemas.microsoft.com/office/word/2010/wordprocessingDrawing" xmlns:wp="http://schemas.openxmlformats.org/drawingml/2006/wordprocessingDrawing" xmlns:w10="urn:schemas-microsoft-com:office:word" xmlns:w="http://schemas.openxmlformats.org/wordprocessingml/2006/main" xmlns:w14="http://schemas.microsoft.com/office/word/2010/wordml" xmlns:w15="http://schemas.microsoft.com/office/word/2012/wordml" xmlns:w16cex="http://schemas.microsoft.com/office/word/2018/wordml/cex" xmlns:w16cid="http://schemas.microsoft.com/office/word/2016/wordml/cid" xmlns:w16="http://schemas.microsoft.com/office/word/2018/wordml" xmlns:w16sdtdh="http://schemas.microsoft.com/office/word/2020/wordml/sdtdatahash" xmlns:w16se="http://schemas.microsoft.com/office/word/2015/wordml/symex" xmlns:wpg="http://schemas.microsoft.com/office/word/2010/wordprocessingGroup" xmlns:wpi="http://schemas.microsoft.com/office/word/2010/wordprocessingInk" xmlns:wne="http://schemas.microsoft.com/office/word/2006/wordml" xmlns:wps="http://schemas.microsoft.com/office/word/2010/wordprocessingShape" mc:Ignorable="w14 w15 w16se w16cid w16 w16cex w16sdtdh wp14">
+<w:document xmlns:wpc="http://schemas.microsoft.com/office/word/2010/wordprocessingCanvas" xmlns:cx="http://schemas.microsoft.com/office/drawing/2014/chartex" xmlns:cx1="http://schemas.microsoft.com/office/drawing/2015/9/8/chartex" xmlns:cx2="http://schemas.microsoft.com/office/drawing/2015/10/21/chartex" xmlns:cx3="http://schemas.microsoft.com/office/drawing/2016/5/9/chartex" xmlns:cx4="http://schemas.microsoft.com/office/drawing/2016/5/10/chartex" xmlns:cx5="http://schemas.microsoft.com/office/drawing/2016/5/11/chartex" xmlns:cx6="http://schemas.microsoft.com/office/drawing/2016/5/12/chartex" xmlns:cx7="http://schemas.microsoft.com/office/drawing/2016/5/13/chartex" xmlns:cx8="http://schemas.microsoft.com/office/drawing/2016/5/14/chartex" xmlns:mc="http://schemas.openxmlformats.org/markup-compatibility/2006" xmlns:aink="http://schemas.microsoft.com/office/drawing/2016/ink" xmlns:am3d="http://schemas.microsoft.com/office/drawing/2017/model3d" xmlns:o="urn:schemas-microsoft-com:office:office" xmlns:oel="http://schemas.microsoft.com/office/2019/extlst" xmlns:r="http://schemas.openxmlformats.org/officeDocument/2006/relationships" xmlns:m="http://schemas.openxmlformats.org/officeDocument/2006/math" xmlns:v="urn:schemas-microsoft-com:vml" xmlns:wp14="http://schemas.microsoft.com/office/word/2010/wordprocessingDrawing" xmlns:wp="http://schemas.openxmlformats.org/drawingml/2006/wordprocessingDrawing" xmlns:w10="urn:schemas-microsoft-com:office:word" xmlns:w="http://schemas.openxmlformats.org/wordprocessingml/2006/main" xmlns:w14="http://schemas.microsoft.com/office/word/2010/wordml" xmlns:w15="http://schemas.microsoft.com/office/word/2012/wordml" xmlns:w16cex="http://schemas.microsoft.com/office/word/2018/wordml/cex" xmlns:w16cid="http://schemas.microsoft.com/office/word/2016/wordml/cid" xmlns:w16="http://schemas.microsoft.com/office/word/2018/wordml" xmlns:w16du="http://schemas.microsoft.com/office/word/2023/wordml/word16du" xmlns:w16sdtdh="http://schemas.microsoft.com/office/word/2020/wordml/sdtdatahash" xmlns:w16se="http://schemas.microsoft.com/office/word/2015/wordml/symex" xmlns:wpg="http://schemas.microsoft.com/office/word/2010/wordprocessingGroup" xmlns:wpi="http://schemas.microsoft.com/office/word/2010/wordprocessingInk" xmlns:wne="http://schemas.microsoft.com/office/word/2006/wordml" xmlns:wps="http://schemas.microsoft.com/office/word/2010/wordprocessingShape" mc:Ignorable="w14 w15 w16se w16cid w16 w16cex w16sdtdh wp14">
   <w:body>
     <w:p>
       <w:pPr>
         <w:pStyle w:val="Ttulo"/>
-        <w:rPr>
-          <w:lang w:val="en-GB"/>
-        </w:rPr>
-      </w:pPr>
-      <w:r>
-        <w:rPr>
-          <w:lang w:val="en-GB"/>
-        </w:rPr>
+      </w:pPr>
+      <w:r>
         <w:t>Keywords on CFML</w:t>
       </w:r>
     </w:p>
+    <w:p/>
+    <w:p>
+      <w:pPr>
+        <w:pStyle w:val="Ttulo1"/>
+        <w:rPr>
+          <w:lang w:val="en-GB"/>
+        </w:rPr>
+      </w:pPr>
+      <w:r>
+        <w:rPr>
+          <w:lang w:val="en-GB"/>
+        </w:rPr>
+        <w:t>Block</w:t>
+      </w:r>
+      <w:r>
+        <w:rPr>
+          <w:lang w:val="en-GB"/>
+        </w:rPr>
+        <w:t xml:space="preserve"> definitions</w:t>
+      </w:r>
+    </w:p>
+    <w:p>
+      <w:pPr>
+        <w:rPr>
+          <w:lang w:val="en-GB"/>
+        </w:rPr>
+      </w:pPr>
+      <w:r>
+        <w:rPr>
+          <w:b/>
+          <w:bCs/>
+          <w:lang w:val="en-GB"/>
+        </w:rPr>
+        <w:t>BLOCKNAME</w:t>
+      </w:r>
+      <w:r>
+        <w:rPr>
+          <w:b/>
+          <w:bCs/>
+          <w:lang w:val="en-GB"/>
+        </w:rPr>
+        <w:t>_</w:t>
+      </w:r>
+      <w:r>
+        <w:rPr>
+          <w:b/>
+          <w:bCs/>
+          <w:lang w:val="en-GB"/>
+        </w:rPr>
+        <w:t>StringIdentification</w:t>
+      </w:r>
+      <w:r>
+        <w:rPr>
+          <w:lang w:val="en-GB"/>
+        </w:rPr>
+        <w:t xml:space="preserve"> </w:t>
+      </w:r>
+      <w:r>
+        <w:rPr>
+          <w:lang w:val="en-GB"/>
+        </w:rPr>
+        <w:t xml:space="preserve"> </w:t>
+      </w:r>
+      <w:r>
+        <w:rPr>
+          <w:lang w:val="en-GB"/>
+        </w:rPr>
+        <w:t>N</w:t>
+      </w:r>
+    </w:p>
+    <w:p>
+      <w:pPr>
+        <w:rPr>
+          <w:lang w:val="en-GB"/>
+        </w:rPr>
+      </w:pPr>
+      <w:r>
+        <w:rPr>
+          <w:b/>
+          <w:bCs/>
+          <w:lang w:val="en-GB"/>
+        </w:rPr>
+        <w:t>END_</w:t>
+      </w:r>
+      <w:r>
+        <w:rPr>
+          <w:b/>
+          <w:bCs/>
+          <w:lang w:val="en-GB"/>
+        </w:rPr>
+        <w:t>BLOCKNAME</w:t>
+      </w:r>
+      <w:r>
+        <w:rPr>
+          <w:b/>
+          <w:bCs/>
+          <w:lang w:val="en-GB"/>
+        </w:rPr>
+        <w:t>_</w:t>
+      </w:r>
+      <w:r>
+        <w:rPr>
+          <w:b/>
+          <w:bCs/>
+          <w:lang w:val="en-GB"/>
+        </w:rPr>
+        <w:t>StringIdentification</w:t>
+      </w:r>
+    </w:p>
+    <w:p>
+      <w:pPr>
+        <w:rPr>
+          <w:lang w:val="en-GB"/>
+        </w:rPr>
+      </w:pPr>
+    </w:p>
+    <w:p>
+      <w:pPr>
+        <w:rPr>
+          <w:lang w:val="en-GB"/>
+        </w:rPr>
+      </w:pPr>
+      <w:r>
+        <w:rPr>
+          <w:lang w:val="en-GB"/>
+        </w:rPr>
+        <w:t>Examples:</w:t>
+      </w:r>
+    </w:p>
+    <w:p>
+      <w:pPr>
+        <w:pStyle w:val="Sinespaciado"/>
+        <w:rPr>
+          <w:lang w:val="en-GB"/>
+        </w:rPr>
+      </w:pPr>
+      <w:r>
+        <w:rPr>
+          <w:b/>
+          <w:bCs/>
+          <w:lang w:val="en-GB"/>
+        </w:rPr>
+        <w:t>PHASE_</w:t>
+      </w:r>
+      <w:r>
+        <w:rPr>
+          <w:lang w:val="en-GB"/>
+        </w:rPr>
+        <w:t>PbSO4   1</w:t>
+      </w:r>
+    </w:p>
+    <w:p>
+      <w:pPr>
+        <w:pStyle w:val="Sinespaciado"/>
+        <w:rPr>
+          <w:lang w:val="en-GB"/>
+        </w:rPr>
+      </w:pPr>
+      <w:r>
+        <w:rPr>
+          <w:lang w:val="en-GB"/>
+        </w:rPr>
+        <w:t>…</w:t>
+      </w:r>
+    </w:p>
+    <w:p>
+      <w:pPr>
+        <w:pStyle w:val="Sinespaciado"/>
+        <w:rPr>
+          <w:lang w:val="en-GB"/>
+        </w:rPr>
+      </w:pPr>
+      <w:r>
+        <w:rPr>
+          <w:lang w:val="en-GB"/>
+        </w:rPr>
+        <w:t>…</w:t>
+      </w:r>
+    </w:p>
+    <w:p>
+      <w:pPr>
+        <w:pStyle w:val="Sinespaciado"/>
+        <w:rPr>
+          <w:lang w:val="en-GB"/>
+        </w:rPr>
+      </w:pPr>
+      <w:r>
+        <w:rPr>
+          <w:b/>
+          <w:bCs/>
+          <w:lang w:val="en-GB"/>
+        </w:rPr>
+        <w:t>END_PHASE_</w:t>
+      </w:r>
+      <w:r>
+        <w:rPr>
+          <w:lang w:val="en-GB"/>
+        </w:rPr>
+        <w:t>PbSO4</w:t>
+      </w:r>
+    </w:p>
+    <w:p>
+      <w:pPr>
+        <w:pStyle w:val="Sinespaciado"/>
+        <w:rPr>
+          <w:lang w:val="en-GB"/>
+        </w:rPr>
+      </w:pPr>
+    </w:p>
+    <w:p>
+      <w:pPr>
+        <w:pStyle w:val="Sinespaciado"/>
+        <w:rPr>
+          <w:b/>
+          <w:bCs/>
+          <w:lang w:val="en-GB"/>
+        </w:rPr>
+      </w:pPr>
+    </w:p>
+    <w:p>
+      <w:pPr>
+        <w:pStyle w:val="Sinespaciado"/>
+        <w:rPr>
+          <w:lang w:val="en-GB"/>
+        </w:rPr>
+      </w:pPr>
+      <w:r>
+        <w:rPr>
+          <w:b/>
+          <w:bCs/>
+          <w:lang w:val="en-GB"/>
+        </w:rPr>
+        <w:t>PATTERN_</w:t>
+      </w:r>
+      <w:r>
+        <w:rPr>
+          <w:lang w:val="en-GB"/>
+        </w:rPr>
+        <w:t>Xray  1</w:t>
+      </w:r>
+    </w:p>
+    <w:p>
+      <w:pPr>
+        <w:pStyle w:val="Sinespaciado"/>
+        <w:rPr>
+          <w:lang w:val="en-GB"/>
+        </w:rPr>
+      </w:pPr>
+      <w:r>
+        <w:rPr>
+          <w:lang w:val="en-GB"/>
+        </w:rPr>
+        <w:t>…</w:t>
+      </w:r>
+    </w:p>
+    <w:p>
+      <w:pPr>
+        <w:pStyle w:val="Sinespaciado"/>
+        <w:rPr>
+          <w:lang w:val="en-GB"/>
+        </w:rPr>
+      </w:pPr>
+      <w:r>
+        <w:rPr>
+          <w:lang w:val="en-GB"/>
+        </w:rPr>
+        <w:t>…</w:t>
+      </w:r>
+    </w:p>
+    <w:p>
+      <w:pPr>
+        <w:pStyle w:val="Sinespaciado"/>
+        <w:rPr>
+          <w:lang w:val="en-GB"/>
+        </w:rPr>
+      </w:pPr>
+      <w:r>
+        <w:rPr>
+          <w:b/>
+          <w:bCs/>
+          <w:lang w:val="en-GB"/>
+        </w:rPr>
+        <w:t>END_PATTER</w:t>
+      </w:r>
+      <w:r>
+        <w:rPr>
+          <w:b/>
+          <w:bCs/>
+          <w:lang w:val="en-GB"/>
+        </w:rPr>
+        <w:t>N</w:t>
+      </w:r>
+      <w:r>
+        <w:rPr>
+          <w:b/>
+          <w:bCs/>
+          <w:lang w:val="en-GB"/>
+        </w:rPr>
+        <w:t>_</w:t>
+      </w:r>
+      <w:r>
+        <w:rPr>
+          <w:lang w:val="en-GB"/>
+        </w:rPr>
+        <w:t>Xray</w:t>
+      </w:r>
+    </w:p>
+    <w:p>
+      <w:pPr>
+        <w:rPr>
+          <w:lang w:val="en-GB"/>
+        </w:rPr>
+      </w:pPr>
+    </w:p>
+    <w:p>
+      <w:pPr>
+        <w:rPr>
+          <w:lang w:val="en-GB"/>
+        </w:rPr>
+      </w:pPr>
+    </w:p>
+    <w:p>
+      <w:pPr>
+        <w:rPr>
+          <w:lang w:val="en-GB"/>
+        </w:rPr>
+      </w:pPr>
+      <w:r>
+        <w:rPr>
+          <w:lang w:val="en-GB"/>
+        </w:rPr>
+        <w:t>Exceptions:</w:t>
+      </w:r>
+    </w:p>
+    <w:p>
+      <w:pPr>
+        <w:pStyle w:val="Sinespaciado"/>
+        <w:rPr>
+          <w:b/>
+          <w:bCs/>
+          <w:lang w:val="en-GB"/>
+        </w:rPr>
+      </w:pPr>
+      <w:r>
+        <w:rPr>
+          <w:b/>
+          <w:bCs/>
+          <w:lang w:val="en-GB"/>
+        </w:rPr>
+        <w:t>COMMAND</w:t>
+      </w:r>
+      <w:r>
+        <w:rPr>
+          <w:b/>
+          <w:bCs/>
+          <w:lang w:val="en-GB"/>
+        </w:rPr>
+        <w:t>S</w:t>
+      </w:r>
+    </w:p>
+    <w:p>
+      <w:pPr>
+        <w:pStyle w:val="Sinespaciado"/>
+        <w:rPr>
+          <w:lang w:val="en-GB"/>
+        </w:rPr>
+      </w:pPr>
+      <w:r>
+        <w:rPr>
+          <w:lang w:val="en-GB"/>
+        </w:rPr>
+        <w:t>….</w:t>
+      </w:r>
+    </w:p>
+    <w:p>
+      <w:pPr>
+        <w:pStyle w:val="Sinespaciado"/>
+        <w:rPr>
+          <w:lang w:val="en-GB"/>
+        </w:rPr>
+      </w:pPr>
+      <w:r>
+        <w:rPr>
+          <w:lang w:val="en-GB"/>
+        </w:rPr>
+        <w:t>…</w:t>
+      </w:r>
+    </w:p>
+    <w:p>
+      <w:pPr>
+        <w:pStyle w:val="Sinespaciado"/>
+        <w:rPr>
+          <w:b/>
+          <w:bCs/>
+          <w:lang w:val="en-GB"/>
+        </w:rPr>
+      </w:pPr>
+      <w:r>
+        <w:rPr>
+          <w:b/>
+          <w:bCs/>
+          <w:lang w:val="en-GB"/>
+        </w:rPr>
+        <w:t>END_COMMAND</w:t>
+      </w:r>
+      <w:r>
+        <w:rPr>
+          <w:b/>
+          <w:bCs/>
+          <w:lang w:val="en-GB"/>
+        </w:rPr>
+        <w:t>S</w:t>
+      </w:r>
+    </w:p>
+    <w:p>
+      <w:pPr>
+        <w:rPr>
+          <w:lang w:val="en-GB"/>
+        </w:rPr>
+      </w:pPr>
+    </w:p>
+    <w:p>
+      <w:pPr>
+        <w:rPr>
+          <w:lang w:val="en-GB"/>
+        </w:rPr>
+      </w:pPr>
+    </w:p>
+    <w:p>
+      <w:pPr>
+        <w:rPr>
+          <w:lang w:val="en-GB"/>
+        </w:rPr>
+      </w:pPr>
+    </w:p>
+    <w:p>
+      <w:pPr>
+        <w:pStyle w:val="Ttulo1"/>
+        <w:rPr>
+          <w:lang w:val="en-GB"/>
+        </w:rPr>
+      </w:pPr>
+      <w:r>
+        <w:rPr>
+          <w:lang w:val="en-GB"/>
+        </w:rPr>
+        <w:t>Phase Block</w:t>
+      </w:r>
+    </w:p>
+    <w:p>
+      <w:pPr>
+        <w:rPr>
+          <w:lang w:val="en-GB"/>
+        </w:rPr>
+      </w:pPr>
+    </w:p>
+    <w:p>
+      <w:pPr>
+        <w:rPr>
+          <w:lang w:val="en-GB"/>
+        </w:rPr>
+      </w:pPr>
+      <w:r>
+        <w:rPr>
+          <w:b/>
+          <w:bCs/>
+          <w:lang w:val="en-GB"/>
+        </w:rPr>
+        <w:t>PHASE_</w:t>
+      </w:r>
+      <w:r>
+        <w:rPr>
+          <w:lang w:val="en-GB"/>
+        </w:rPr>
+        <w:t>PhaseName N</w:t>
+      </w:r>
+    </w:p>
+    <w:p>
+      <w:r>
+        <w:rPr>
+          <w:b/>
+          <w:bCs/>
+        </w:rPr>
+        <w:t>END_PHASE_</w:t>
+      </w:r>
+      <w:r>
+        <w:t>PhaseName</w:t>
+      </w:r>
+    </w:p>
+    <w:p/>
+    <w:tbl>
+      <w:tblPr>
+        <w:tblStyle w:val="Tablaconcuadrcula"/>
+        <w:tblW w:w="0" w:type="auto"/>
+        <w:tblLook w:val="04A0" w:firstRow="1" w:lastRow="0" w:firstColumn="1" w:lastColumn="0" w:noHBand="0" w:noVBand="1"/>
+      </w:tblPr>
+      <w:tblGrid>
+        <w:gridCol w:w="1171"/>
+        <w:gridCol w:w="7323"/>
+      </w:tblGrid>
+      <w:tr>
+        <w:trPr>
+          <w:trHeight w:val="1940"/>
+        </w:trPr>
+        <w:tc>
+          <w:tcPr>
+            <w:tcW w:w="1171" w:type="dxa"/>
+          </w:tcPr>
+          <w:p>
+            <w:pPr>
+              <w:rPr>
+                <w:lang w:val="en-GB"/>
+              </w:rPr>
+            </w:pPr>
+            <w:r>
+              <w:rPr>
+                <w:lang w:val="en-GB"/>
+              </w:rPr>
+              <w:lastRenderedPageBreak/>
+              <w:t>A</w:t>
+            </w:r>
+          </w:p>
+          <w:p>
+            <w:pPr>
+              <w:rPr>
+                <w:lang w:val="en-GB"/>
+              </w:rPr>
+            </w:pPr>
+            <w:r>
+              <w:rPr>
+                <w:lang w:val="en-GB"/>
+              </w:rPr>
+              <w:t xml:space="preserve"> B</w:t>
+            </w:r>
+          </w:p>
+          <w:p>
+            <w:pPr>
+              <w:rPr>
+                <w:lang w:val="en-GB"/>
+              </w:rPr>
+            </w:pPr>
+            <w:r>
+              <w:rPr>
+                <w:lang w:val="en-GB"/>
+              </w:rPr>
+              <w:t xml:space="preserve"> C</w:t>
+            </w:r>
+          </w:p>
+          <w:p>
+            <w:pPr>
+              <w:rPr>
+                <w:lang w:val="en-GB"/>
+              </w:rPr>
+            </w:pPr>
+            <w:r>
+              <w:rPr>
+                <w:lang w:val="en-GB"/>
+              </w:rPr>
+              <w:t xml:space="preserve"> ALP</w:t>
+            </w:r>
+          </w:p>
+          <w:p>
+            <w:pPr>
+              <w:rPr>
+                <w:lang w:val="en-GB"/>
+              </w:rPr>
+            </w:pPr>
+            <w:r>
+              <w:rPr>
+                <w:lang w:val="en-GB"/>
+              </w:rPr>
+              <w:t xml:space="preserve"> BET</w:t>
+            </w:r>
+          </w:p>
+          <w:p>
+            <w:pPr>
+              <w:rPr>
+                <w:lang w:val="en-GB"/>
+              </w:rPr>
+            </w:pPr>
+            <w:r>
+              <w:rPr>
+                <w:lang w:val="en-GB"/>
+              </w:rPr>
+              <w:t xml:space="preserve"> GAM</w:t>
+            </w:r>
+          </w:p>
+          <w:p>
+            <w:r>
+              <w:rPr>
+                <w:lang w:val="en-GB"/>
+              </w:rPr>
+              <w:t xml:space="preserve"> </w:t>
+            </w:r>
+            <w:r>
+              <w:t>CELL</w:t>
+            </w:r>
+          </w:p>
+        </w:tc>
+        <w:tc>
+          <w:tcPr>
+            <w:tcW w:w="7323" w:type="dxa"/>
+          </w:tcPr>
+          <w:p>
+            <w:pPr>
+              <w:rPr>
+                <w:lang w:val="en-GB"/>
+              </w:rPr>
+            </w:pPr>
+            <w:r>
+              <w:rPr>
+                <w:lang w:val="en-GB"/>
+              </w:rPr>
+              <w:t>%Phase 1</w:t>
+            </w:r>
+          </w:p>
+          <w:p>
+            <w:pPr>
+              <w:rPr>
+                <w:lang w:val="en-GB"/>
+              </w:rPr>
+            </w:pPr>
+            <w:r>
+              <w:rPr>
+                <w:lang w:val="en-GB"/>
+              </w:rPr>
+              <w:t xml:space="preserve">     Vary a b c</w:t>
+            </w:r>
+          </w:p>
+          <w:p>
+            <w:pPr>
+              <w:rPr>
+                <w:lang w:val="en-GB"/>
+              </w:rPr>
+            </w:pPr>
+            <w:r>
+              <w:rPr>
+                <w:lang w:val="en-GB"/>
+              </w:rPr>
+              <w:t>%EndPhase</w:t>
+            </w:r>
+          </w:p>
+          <w:p>
+            <w:pPr>
+              <w:rPr>
+                <w:lang w:val="en-GB"/>
+              </w:rPr>
+            </w:pPr>
+          </w:p>
+          <w:p>
+            <w:pPr>
+              <w:rPr>
+                <w:lang w:val="en-GB"/>
+              </w:rPr>
+            </w:pPr>
+            <w:r>
+              <w:rPr>
+                <w:lang w:val="en-GB"/>
+              </w:rPr>
+              <w:t>%Phase 2</w:t>
+            </w:r>
+          </w:p>
+          <w:p>
+            <w:pPr>
+              <w:rPr>
+                <w:lang w:val="en-GB"/>
+              </w:rPr>
+            </w:pPr>
+            <w:r>
+              <w:rPr>
+                <w:lang w:val="en-GB"/>
+              </w:rPr>
+              <w:t xml:space="preserve">     Vary cell</w:t>
+            </w:r>
+          </w:p>
+          <w:p>
+            <w:pPr>
+              <w:rPr>
+                <w:lang w:val="en-GB"/>
+              </w:rPr>
+            </w:pPr>
+            <w:r>
+              <w:rPr>
+                <w:lang w:val="en-GB"/>
+              </w:rPr>
+              <w:t>%EndPhase</w:t>
+            </w:r>
+          </w:p>
+          <w:p>
+            <w:pPr>
+              <w:rPr>
+                <w:lang w:val="en-GB"/>
+              </w:rPr>
+            </w:pPr>
+          </w:p>
+          <w:p>
+            <w:pPr>
+              <w:rPr>
+                <w:lang w:val="en-GB"/>
+              </w:rPr>
+            </w:pPr>
+            <w:r>
+              <w:rPr>
+                <w:lang w:val="en-GB"/>
+              </w:rPr>
+              <w:t xml:space="preserve">%Phase </w:t>
+            </w:r>
+          </w:p>
+          <w:p>
+            <w:pPr>
+              <w:rPr>
+                <w:u w:val="single"/>
+                <w:lang w:val="en-GB"/>
+              </w:rPr>
+            </w:pPr>
+            <w:r>
+              <w:rPr>
+                <w:lang w:val="en-GB"/>
+              </w:rPr>
+              <w:t xml:space="preserve">     Vary cell_phas1</w:t>
+            </w:r>
+          </w:p>
+          <w:p>
+            <w:r>
+              <w:t>%EndPhase</w:t>
+            </w:r>
+          </w:p>
+        </w:tc>
+      </w:tr>
+      <w:tr>
+        <w:tc>
+          <w:tcPr>
+            <w:tcW w:w="1171" w:type="dxa"/>
+          </w:tcPr>
+          <w:p/>
+        </w:tc>
+        <w:tc>
+          <w:tcPr>
+            <w:tcW w:w="7323" w:type="dxa"/>
+          </w:tcPr>
+          <w:p/>
+        </w:tc>
+      </w:tr>
+    </w:tbl>
     <w:p/>
     <w:p/>
     <w:p>
+      <w:r>
+        <w:br w:type="page"/>
+      </w:r>
+    </w:p>
+    <w:p/>
+    <w:p>
       <w:pPr>
         <w:pStyle w:val="Ttulo1"/>
       </w:pPr>
-      <w:proofErr w:type="spellStart"/>
-      <w:r>
-        <w:t>Command</w:t>
-      </w:r>
-      <w:proofErr w:type="spellEnd"/>
-      <w:r>
-        <w:t xml:space="preserve"> </w:t>
-      </w:r>
-      <w:proofErr w:type="spellStart"/>
-      <w:r>
-        <w:t>Zone</w:t>
-      </w:r>
-      <w:proofErr w:type="spellEnd"/>
+      <w:r>
+        <w:t>Command Zone</w:t>
+      </w:r>
     </w:p>
     <w:p/>
     <w:p>
@@ -190,7 +924,6 @@
       <w:r>
         <w:t xml:space="preserve">La rutina en cuestión se llama </w:t>
       </w:r>
-      <w:proofErr w:type="spellStart"/>
       <w:r>
         <w:rPr>
           <w:b/>
@@ -200,7 +933,6 @@
         </w:rPr>
         <w:t>Get_ZoneCommands</w:t>
       </w:r>
-      <w:proofErr w:type="spellEnd"/>
       <w:r>
         <w:t xml:space="preserve"> . El procedimiento devuelve el n</w:t>
       </w:r>
@@ -237,7 +969,6 @@
         </w:rPr>
         <w:t xml:space="preserve">Podemos definir un fichero CFL como una zona de comandos en su totalidad por lo que no haría falta llamar a </w:t>
       </w:r>
-      <w:proofErr w:type="spellStart"/>
       <w:r>
         <w:rPr>
           <w:b/>
@@ -247,7 +978,6 @@
         </w:rPr>
         <w:t>Get_ZoneCommands</w:t>
       </w:r>
-      <w:proofErr w:type="spellEnd"/>
       <w:r>
         <w:rPr>
           <w:i/>
@@ -285,68 +1015,77 @@
           <w:i/>
           <w:iCs/>
         </w:rPr>
-        <w:t xml:space="preserve"> dentro de la Zona de </w:t>
-      </w:r>
-      <w:proofErr w:type="spellStart"/>
-      <w:r>
+        <w:t xml:space="preserve"> dentro de la Zona de Commandos</w:t>
+      </w:r>
+    </w:p>
+    <w:p>
+      <w:r>
+        <w:t xml:space="preserve">Dentro de la zona de comandos podemos hacer referencia a diferentes </w:t>
+      </w:r>
+      <w:r>
+        <w:t>bloques (</w:t>
+      </w:r>
+      <w:r>
+        <w:t>Patterns, Phases, etc</w:t>
+      </w:r>
+      <w:r>
+        <w:t xml:space="preserve">) </w:t>
+      </w:r>
+      <w:r>
+        <w:t xml:space="preserve"> y para ello </w:t>
+      </w:r>
+      <w:r>
+        <w:t xml:space="preserve">deberemos </w:t>
+      </w:r>
+      <w:r>
+        <w:t xml:space="preserve">utilizar las </w:t>
+      </w:r>
+      <w:r>
+        <w:t xml:space="preserve">siguientes </w:t>
+      </w:r>
+      <w:r>
+        <w:t>directivas</w:t>
+      </w:r>
+      <w:r>
+        <w:t>:</w:t>
+      </w:r>
+    </w:p>
+    <w:p>
+      <w:pPr>
+        <w:pStyle w:val="Sinespaciado"/>
+        <w:ind w:left="708"/>
         <w:rPr>
           <w:b/>
           <w:bCs/>
+        </w:rPr>
+      </w:pPr>
+      <w:r>
+        <w:rPr>
+          <w:b/>
+          <w:bCs/>
+        </w:rPr>
+        <w:t>%Block</w:t>
+      </w:r>
+      <w:r>
+        <w:rPr>
+          <w:b/>
+          <w:bCs/>
+        </w:rPr>
+        <w:t xml:space="preserve">Type   </w:t>
+      </w:r>
+      <w:r>
+        <w:rPr>
           <w:i/>
           <w:iCs/>
         </w:rPr>
-        <w:t>Commandos</w:t>
-      </w:r>
-      <w:proofErr w:type="spellEnd"/>
-    </w:p>
-    <w:p>
-      <w:r>
-        <w:t xml:space="preserve">Dentro de la zona de comandos podemos hacer referencia a diferentes </w:t>
-      </w:r>
-      <w:r>
-        <w:t>bloques (</w:t>
-      </w:r>
-      <w:proofErr w:type="spellStart"/>
-      <w:r>
-        <w:t>Patterns</w:t>
-      </w:r>
-      <w:proofErr w:type="spellEnd"/>
-      <w:r>
-        <w:t xml:space="preserve">, </w:t>
-      </w:r>
-      <w:proofErr w:type="spellStart"/>
-      <w:r>
-        <w:t>Phases</w:t>
-      </w:r>
-      <w:proofErr w:type="spellEnd"/>
-      <w:r>
-        <w:t xml:space="preserve">, </w:t>
-      </w:r>
-      <w:proofErr w:type="spellStart"/>
-      <w:r>
-        <w:t>etc</w:t>
-      </w:r>
-      <w:proofErr w:type="spellEnd"/>
-      <w:r>
-        <w:t xml:space="preserve">) </w:t>
-      </w:r>
-      <w:r>
-        <w:t xml:space="preserve"> y para ello </w:t>
-      </w:r>
-      <w:r>
-        <w:t xml:space="preserve">deberemos </w:t>
-      </w:r>
-      <w:r>
-        <w:t xml:space="preserve">utilizar las </w:t>
-      </w:r>
-      <w:r>
-        <w:t xml:space="preserve">siguientes </w:t>
-      </w:r>
-      <w:r>
-        <w:t>directivas</w:t>
-      </w:r>
-      <w:r>
-        <w:t>:</w:t>
+        <w:t>BlockName</w:t>
+      </w:r>
+      <w:r>
+        <w:rPr>
+          <w:b/>
+          <w:bCs/>
+        </w:rPr>
+        <w:t xml:space="preserve"> </w:t>
       </w:r>
     </w:p>
     <w:p>
@@ -363,46 +1102,38 @@
           <w:b/>
           <w:bCs/>
         </w:rPr>
-        <w:t>%</w:t>
-      </w:r>
-      <w:proofErr w:type="spellStart"/>
+        <w:t>…</w:t>
+      </w:r>
       <w:r>
         <w:rPr>
           <w:b/>
           <w:bCs/>
         </w:rPr>
-        <w:t>Block</w:t>
-      </w:r>
-      <w:r>
+        <w:t xml:space="preserve"> line …</w:t>
+      </w:r>
+    </w:p>
+    <w:p>
+      <w:pPr>
+        <w:pStyle w:val="Sinespaciado"/>
+        <w:ind w:left="708"/>
         <w:rPr>
           <w:b/>
           <w:bCs/>
         </w:rPr>
-        <w:t>Type</w:t>
-      </w:r>
-      <w:proofErr w:type="spellEnd"/>
+      </w:pPr>
       <w:r>
         <w:rPr>
           <w:b/>
           <w:bCs/>
         </w:rPr>
-        <w:t xml:space="preserve">   </w:t>
-      </w:r>
-      <w:proofErr w:type="spellStart"/>
-      <w:r>
-        <w:rPr>
-          <w:i/>
-          <w:iCs/>
-        </w:rPr>
-        <w:t>BlockName</w:t>
-      </w:r>
-      <w:proofErr w:type="spellEnd"/>
+        <w:t>…</w:t>
+      </w:r>
       <w:r>
         <w:rPr>
           <w:b/>
           <w:bCs/>
         </w:rPr>
-        <w:t xml:space="preserve"> </w:t>
+        <w:t xml:space="preserve"> line …</w:t>
       </w:r>
     </w:p>
     <w:p>
@@ -419,86 +1150,29 @@
           <w:b/>
           <w:bCs/>
         </w:rPr>
-        <w:t>…</w:t>
+        <w:t>%End</w:t>
       </w:r>
       <w:r>
         <w:rPr>
           <w:b/>
           <w:bCs/>
         </w:rPr>
-        <w:t xml:space="preserve"> line …</w:t>
-      </w:r>
-    </w:p>
-    <w:p>
-      <w:pPr>
-        <w:pStyle w:val="Sinespaciado"/>
-        <w:ind w:left="708"/>
+        <w:t>_</w:t>
+      </w:r>
+      <w:r>
         <w:rPr>
           <w:b/>
           <w:bCs/>
         </w:rPr>
-      </w:pPr>
+        <w:t>Block</w:t>
+      </w:r>
       <w:r>
         <w:rPr>
           <w:b/>
           <w:bCs/>
         </w:rPr>
-        <w:t>…</w:t>
-      </w:r>
-      <w:r>
-        <w:rPr>
-          <w:b/>
-          <w:bCs/>
-        </w:rPr>
-        <w:t xml:space="preserve"> line …</w:t>
-      </w:r>
-    </w:p>
-    <w:p>
-      <w:pPr>
-        <w:pStyle w:val="Sinespaciado"/>
-        <w:ind w:left="708"/>
-        <w:rPr>
-          <w:b/>
-          <w:bCs/>
-        </w:rPr>
-      </w:pPr>
-      <w:r>
-        <w:rPr>
-          <w:b/>
-          <w:bCs/>
-        </w:rPr>
-        <w:t>%</w:t>
-      </w:r>
-      <w:proofErr w:type="spellStart"/>
-      <w:r>
-        <w:rPr>
-          <w:b/>
-          <w:bCs/>
-        </w:rPr>
-        <w:t>End</w:t>
-      </w:r>
-      <w:r>
-        <w:rPr>
-          <w:b/>
-          <w:bCs/>
-        </w:rPr>
-        <w:t>_</w:t>
-      </w:r>
-      <w:r>
-        <w:rPr>
-          <w:b/>
-          <w:bCs/>
-        </w:rPr>
-        <w:t>Block</w:t>
-      </w:r>
-      <w:r>
-        <w:rPr>
-          <w:b/>
-          <w:bCs/>
-        </w:rPr>
         <w:t>Type</w:t>
       </w:r>
-      <w:proofErr w:type="spellEnd"/>
       <w:r>
         <w:rPr>
           <w:b/>
@@ -528,7 +1202,6 @@
       <w:r>
         <w:t xml:space="preserve">El identificador </w:t>
       </w:r>
-      <w:proofErr w:type="spellStart"/>
       <w:r>
         <w:rPr>
           <w:i/>
@@ -536,7 +1209,6 @@
         </w:rPr>
         <w:t>BlockName</w:t>
       </w:r>
-      <w:proofErr w:type="spellEnd"/>
       <w:r>
         <w:t xml:space="preserve"> es un literal </w:t>
       </w:r>
@@ -569,15 +1241,7 @@
         <w:t>rones de difracción,</w:t>
       </w:r>
       <w:r>
-        <w:t xml:space="preserve"> moléculas, </w:t>
-      </w:r>
-      <w:proofErr w:type="spellStart"/>
-      <w:r>
-        <w:t>etc</w:t>
-      </w:r>
-      <w:proofErr w:type="spellEnd"/>
-      <w:r>
-        <w:t>….</w:t>
+        <w:t xml:space="preserve"> moléculas, etc….</w:t>
       </w:r>
       <w:r>
         <w:t xml:space="preserve"> </w:t>
@@ -602,35 +1266,9 @@
         <w:ind w:firstLine="696"/>
         <w:jc w:val="both"/>
       </w:pPr>
-      <w:proofErr w:type="spellStart"/>
-      <w:r>
-        <w:t>Phase</w:t>
-      </w:r>
-      <w:proofErr w:type="spellEnd"/>
-      <w:r>
-        <w:t xml:space="preserve"> &gt; </w:t>
-      </w:r>
-      <w:proofErr w:type="spellStart"/>
-      <w:r>
-        <w:t>Pattern</w:t>
-      </w:r>
-      <w:proofErr w:type="spellEnd"/>
-      <w:r>
-        <w:t xml:space="preserve"> &gt; </w:t>
-      </w:r>
-      <w:proofErr w:type="spellStart"/>
-      <w:r>
-        <w:t>Molec</w:t>
-      </w:r>
-      <w:proofErr w:type="spellEnd"/>
-      <w:r>
-        <w:t xml:space="preserve"> &gt; </w:t>
-      </w:r>
-      <w:proofErr w:type="spellStart"/>
-      <w:r>
-        <w:t>Atoms</w:t>
-      </w:r>
-      <w:proofErr w:type="spellEnd"/>
+      <w:r>
+        <w:t>Phase &gt; Pattern &gt; Molec &gt; Atoms</w:t>
+      </w:r>
     </w:p>
     <w:p>
       <w:pPr>
@@ -642,32 +1280,10 @@
         <w:jc w:val="both"/>
       </w:pPr>
       <w:r>
-        <w:t xml:space="preserve">Un bloque puede contener la definición de otros </w:t>
-      </w:r>
-      <w:r>
-        <w:t>bloques,</w:t>
-      </w:r>
-      <w:r>
-        <w:t xml:space="preserve"> pero no pueden ser del mismo tipo.</w:t>
-      </w:r>
-      <w:r>
-        <w:t xml:space="preserve"> Es decir, un bloque </w:t>
-      </w:r>
-      <w:proofErr w:type="spellStart"/>
-      <w:r>
-        <w:t>pattern</w:t>
-      </w:r>
-      <w:proofErr w:type="spellEnd"/>
-      <w:r>
-        <w:t xml:space="preserve"> no puede contener otro bloque del tipo </w:t>
-      </w:r>
-      <w:proofErr w:type="spellStart"/>
-      <w:r>
-        <w:t>pattern</w:t>
-      </w:r>
-      <w:proofErr w:type="spellEnd"/>
-      <w:r>
-        <w:t>.</w:t>
+        <w:t>Un bloque puede contener la definición de otros bloques, pero no pueden ser del mismo tipo.</w:t>
+      </w:r>
+      <w:r>
+        <w:t xml:space="preserve"> Es decir, un bloque pattern no puede contener otro bloque del tipo pattern.</w:t>
       </w:r>
       <w:r>
         <w:t xml:space="preserve"> En general, las limitaciones entre bloques sería la siguiente:</w:t>
@@ -683,38 +1299,8 @@
         <w:jc w:val="both"/>
       </w:pPr>
       <w:r>
-        <w:lastRenderedPageBreak/>
-        <w:t>Bloque (</w:t>
-      </w:r>
-      <w:proofErr w:type="spellStart"/>
-      <w:r>
-        <w:t>phase</w:t>
-      </w:r>
-      <w:proofErr w:type="spellEnd"/>
-      <w:r>
-        <w:t xml:space="preserve">): Puede contener bloques del tipo </w:t>
-      </w:r>
-      <w:proofErr w:type="spellStart"/>
-      <w:r>
-        <w:t>pattern</w:t>
-      </w:r>
-      <w:proofErr w:type="spellEnd"/>
-      <w:r>
-        <w:t xml:space="preserve">, </w:t>
-      </w:r>
-      <w:proofErr w:type="spellStart"/>
-      <w:r>
-        <w:t>molec</w:t>
-      </w:r>
-      <w:proofErr w:type="spellEnd"/>
-      <w:r>
-        <w:t xml:space="preserve"> y </w:t>
-      </w:r>
-      <w:proofErr w:type="spellStart"/>
-      <w:r>
-        <w:t>atoms</w:t>
-      </w:r>
-      <w:proofErr w:type="spellEnd"/>
+        <w:t>Bloque (phase): Puede contener bloques del tipo pattern, molec y atoms</w:t>
+      </w:r>
     </w:p>
     <w:p>
       <w:pPr>
@@ -726,15 +1312,7 @@
         <w:jc w:val="both"/>
       </w:pPr>
       <w:r>
-        <w:t>Bloque (</w:t>
-      </w:r>
-      <w:proofErr w:type="spellStart"/>
-      <w:r>
-        <w:t>pattern</w:t>
-      </w:r>
-      <w:proofErr w:type="spellEnd"/>
-      <w:r>
-        <w:t>): No pude contener ningún bloque</w:t>
+        <w:t>Bloque (pattern): No pude contener ningún bloque</w:t>
       </w:r>
     </w:p>
     <w:p>
@@ -747,21 +1325,8 @@
         <w:jc w:val="both"/>
       </w:pPr>
       <w:r>
-        <w:t>Bloque (</w:t>
-      </w:r>
-      <w:proofErr w:type="spellStart"/>
-      <w:r>
-        <w:t>molec</w:t>
-      </w:r>
-      <w:proofErr w:type="spellEnd"/>
-      <w:r>
-        <w:t xml:space="preserve">): Puede contener bloque del tipo </w:t>
-      </w:r>
-      <w:proofErr w:type="spellStart"/>
-      <w:r>
-        <w:t>atoms</w:t>
-      </w:r>
-      <w:proofErr w:type="spellEnd"/>
+        <w:t>Bloque (molec): Puede contener bloque del tipo atoms</w:t>
+      </w:r>
     </w:p>
     <w:p>
       <w:pPr>
@@ -773,15 +1338,7 @@
         <w:jc w:val="both"/>
       </w:pPr>
       <w:r>
-        <w:t>Bloque (</w:t>
-      </w:r>
-      <w:proofErr w:type="spellStart"/>
-      <w:r>
-        <w:t>atoms</w:t>
-      </w:r>
-      <w:proofErr w:type="spellEnd"/>
-      <w:r>
-        <w:t>): No puede contener ningún tipo de bloque</w:t>
+        <w:t>Bloque (atoms): No puede contener ningún tipo de bloque</w:t>
       </w:r>
     </w:p>
     <w:p>
@@ -795,13 +1352,8 @@
       <w:pPr>
         <w:pStyle w:val="Ttulo1"/>
       </w:pPr>
-      <w:proofErr w:type="spellStart"/>
-      <w:r>
-        <w:t>Pattern</w:t>
-      </w:r>
-      <w:proofErr w:type="spellEnd"/>
-      <w:r>
-        <w:t xml:space="preserve"> Block</w:t>
+      <w:r>
+        <w:t>Pattern Block</w:t>
       </w:r>
     </w:p>
     <w:p/>
@@ -830,25 +1382,29 @@
             <w:pPr>
               <w:pStyle w:val="Sinespaciado"/>
               <w:ind w:firstLine="708"/>
-            </w:pPr>
-            <w:r>
-              <w:t>%Pat[</w:t>
-            </w:r>
-            <w:proofErr w:type="spellStart"/>
-            <w:r>
-              <w:t>tern</w:t>
-            </w:r>
-            <w:proofErr w:type="spellEnd"/>
-            <w:r>
-              <w:t xml:space="preserve">] [N] </w:t>
+              <w:rPr>
+                <w:lang w:val="en-GB"/>
+              </w:rPr>
+            </w:pPr>
+            <w:r>
+              <w:rPr>
+                <w:lang w:val="en-GB"/>
+              </w:rPr>
+              <w:t xml:space="preserve">%Pat[tern] [N] </w:t>
             </w:r>
           </w:p>
           <w:p>
             <w:pPr>
               <w:pStyle w:val="Sinespaciado"/>
               <w:ind w:firstLine="708"/>
-            </w:pPr>
-            <w:r>
+              <w:rPr>
+                <w:lang w:val="en-GB"/>
+              </w:rPr>
+            </w:pPr>
+            <w:r>
+              <w:rPr>
+                <w:lang w:val="en-GB"/>
+              </w:rPr>
               <w:t>….</w:t>
             </w:r>
           </w:p>
@@ -856,100 +1412,40 @@
             <w:pPr>
               <w:pStyle w:val="Sinespaciado"/>
               <w:ind w:firstLine="708"/>
-            </w:pPr>
-            <w:r>
-              <w:t>%</w:t>
-            </w:r>
-            <w:proofErr w:type="spellStart"/>
-            <w:r>
-              <w:t>EndPat</w:t>
-            </w:r>
-            <w:proofErr w:type="spellEnd"/>
-            <w:r>
-              <w:t>[</w:t>
-            </w:r>
-            <w:proofErr w:type="spellStart"/>
-            <w:r>
-              <w:t>tern</w:t>
-            </w:r>
-            <w:proofErr w:type="spellEnd"/>
-            <w:r>
-              <w:t>]</w:t>
+              <w:rPr>
+                <w:lang w:val="en-GB"/>
+              </w:rPr>
+            </w:pPr>
+            <w:r>
+              <w:rPr>
+                <w:lang w:val="en-GB"/>
+              </w:rPr>
+              <w:t>%EndPat[tern]</w:t>
             </w:r>
           </w:p>
         </w:tc>
       </w:tr>
     </w:tbl>
     <w:p>
-      <w:r>
-        <w:t xml:space="preserve">Note: </w:t>
-      </w:r>
-      <w:proofErr w:type="spellStart"/>
-      <w:r>
-        <w:t>If</w:t>
-      </w:r>
-      <w:proofErr w:type="spellEnd"/>
-      <w:r>
-        <w:t xml:space="preserve"> N </w:t>
-      </w:r>
-      <w:proofErr w:type="spellStart"/>
-      <w:r>
-        <w:t>is</w:t>
-      </w:r>
-      <w:proofErr w:type="spellEnd"/>
-      <w:r>
-        <w:t xml:space="preserve"> </w:t>
-      </w:r>
-      <w:proofErr w:type="spellStart"/>
-      <w:r>
-        <w:t>given</w:t>
-      </w:r>
-      <w:proofErr w:type="spellEnd"/>
-      <w:r>
-        <w:t xml:space="preserve">, </w:t>
-      </w:r>
-      <w:proofErr w:type="spellStart"/>
-      <w:r>
-        <w:t>then</w:t>
-      </w:r>
-      <w:proofErr w:type="spellEnd"/>
-      <w:r>
-        <w:t xml:space="preserve"> </w:t>
-      </w:r>
-      <w:proofErr w:type="spellStart"/>
-      <w:r>
-        <w:t>all</w:t>
-      </w:r>
-      <w:proofErr w:type="spellEnd"/>
-      <w:r>
-        <w:t xml:space="preserve"> </w:t>
-      </w:r>
-      <w:proofErr w:type="spellStart"/>
-      <w:r>
-        <w:t>references</w:t>
-      </w:r>
-      <w:proofErr w:type="spellEnd"/>
-      <w:r>
-        <w:t xml:space="preserve"> are </w:t>
-      </w:r>
-      <w:proofErr w:type="spellStart"/>
-      <w:r>
-        <w:t>associated</w:t>
-      </w:r>
-      <w:proofErr w:type="spellEnd"/>
-      <w:r>
-        <w:t xml:space="preserve"> to the respective </w:t>
-      </w:r>
-      <w:proofErr w:type="spellStart"/>
-      <w:r>
-        <w:t>Pattern|Phase</w:t>
-      </w:r>
-      <w:proofErr w:type="spellEnd"/>
-      <w:r>
-        <w:t xml:space="preserve">,…. </w:t>
-      </w:r>
-    </w:p>
-    <w:p/>
+      <w:pPr>
+        <w:rPr>
+          <w:lang w:val="en-GB"/>
+        </w:rPr>
+      </w:pPr>
+      <w:r>
+        <w:rPr>
+          <w:lang w:val="en-GB"/>
+        </w:rPr>
+        <w:t xml:space="preserve">Note: If N is given, then all references are associated to the respective Pattern|Phase,…. </w:t>
+      </w:r>
+    </w:p>
+    <w:p>
+      <w:pPr>
+        <w:rPr>
+          <w:lang w:val="en-GB"/>
+        </w:rPr>
+      </w:pPr>
+    </w:p>
     <w:tbl>
       <w:tblPr>
         <w:tblStyle w:val="Tablaconcuadrcula"/>
@@ -970,7 +1466,13 @@
           </w:tcPr>
           <w:p>
             <w:r>
-              <w:t xml:space="preserve"> U</w:t>
+              <w:rPr>
+                <w:lang w:val="en-GB"/>
+              </w:rPr>
+              <w:t xml:space="preserve"> </w:t>
+            </w:r>
+            <w:r>
+              <w:t>U</w:t>
             </w:r>
           </w:p>
           <w:p>
@@ -994,42 +1496,48 @@
             <w:tcW w:w="7283" w:type="dxa"/>
           </w:tcPr>
           <w:p>
-            <w:r>
-              <w:t>%</w:t>
-            </w:r>
-            <w:proofErr w:type="spellStart"/>
-            <w:r>
-              <w:t>Pattern</w:t>
-            </w:r>
-            <w:proofErr w:type="spellEnd"/>
-          </w:p>
-          <w:p>
-            <w:r>
+            <w:pPr>
+              <w:rPr>
+                <w:lang w:val="en-GB"/>
+              </w:rPr>
+            </w:pPr>
+            <w:r>
+              <w:rPr>
+                <w:lang w:val="en-GB"/>
+              </w:rPr>
+              <w:t>%Pattern</w:t>
+            </w:r>
+          </w:p>
+          <w:p>
+            <w:pPr>
+              <w:rPr>
+                <w:lang w:val="en-GB"/>
+              </w:rPr>
+            </w:pPr>
+            <w:r>
+              <w:rPr>
+                <w:lang w:val="en-GB"/>
+              </w:rPr>
               <w:t xml:space="preserve">   Vary UVW_Pat1  </w:t>
             </w:r>
           </w:p>
           <w:p>
-            <w:r>
-              <w:t xml:space="preserve">   </w:t>
-            </w:r>
-            <w:proofErr w:type="spellStart"/>
-            <w:r>
-              <w:t>Fix</w:t>
-            </w:r>
-            <w:proofErr w:type="spellEnd"/>
-            <w:r>
-              <w:t xml:space="preserve"> U_Pat1</w:t>
-            </w:r>
-          </w:p>
-          <w:p>
-            <w:r>
-              <w:t>%</w:t>
-            </w:r>
-            <w:proofErr w:type="spellStart"/>
-            <w:r>
-              <w:t>EndPattern</w:t>
-            </w:r>
-            <w:proofErr w:type="spellEnd"/>
+            <w:pPr>
+              <w:rPr>
+                <w:lang w:val="en-GB"/>
+              </w:rPr>
+            </w:pPr>
+            <w:r>
+              <w:rPr>
+                <w:lang w:val="en-GB"/>
+              </w:rPr>
+              <w:t xml:space="preserve">   Fix U_Pat1</w:t>
+            </w:r>
+          </w:p>
+          <w:p>
+            <w:r>
+              <w:t>%EndPattern</w:t>
+            </w:r>
           </w:p>
           <w:p/>
         </w:tc>
@@ -1076,32 +1584,43 @@
             <w:tcW w:w="7283" w:type="dxa"/>
           </w:tcPr>
           <w:p>
-            <w:r>
-              <w:t xml:space="preserve">% </w:t>
-            </w:r>
-            <w:proofErr w:type="spellStart"/>
-            <w:r>
-              <w:t>Pattern</w:t>
-            </w:r>
-            <w:proofErr w:type="spellEnd"/>
-            <w:r>
-              <w:t xml:space="preserve"> 2</w:t>
-            </w:r>
-          </w:p>
-          <w:p>
-            <w:r>
+            <w:pPr>
+              <w:rPr>
+                <w:lang w:val="en-GB"/>
+              </w:rPr>
+            </w:pPr>
+            <w:r>
+              <w:rPr>
+                <w:lang w:val="en-GB"/>
+              </w:rPr>
+              <w:t>% Pattern 2</w:t>
+            </w:r>
+          </w:p>
+          <w:p>
+            <w:pPr>
+              <w:rPr>
+                <w:lang w:val="en-GB"/>
+              </w:rPr>
+            </w:pPr>
+            <w:r>
+              <w:rPr>
+                <w:lang w:val="en-GB"/>
+              </w:rPr>
               <w:t xml:space="preserve">    Vary BKG1 BKG2 BKG3</w:t>
             </w:r>
           </w:p>
           <w:p>
-            <w:r>
-              <w:t>%</w:t>
-            </w:r>
-            <w:proofErr w:type="spellStart"/>
-            <w:r>
-              <w:t>EndPattern</w:t>
-            </w:r>
-            <w:proofErr w:type="spellEnd"/>
+            <w:pPr>
+              <w:rPr>
+                <w:lang w:val="en-GB"/>
+              </w:rPr>
+            </w:pPr>
+            <w:r>
+              <w:rPr>
+                <w:lang w:val="en-GB"/>
+              </w:rPr>
+              <w:t>%EndPattern</w:t>
+            </w:r>
           </w:p>
         </w:tc>
       </w:tr>
@@ -1111,7 +1630,15 @@
             <w:tcW w:w="1211" w:type="dxa"/>
           </w:tcPr>
           <w:p>
-            <w:r>
+            <w:pPr>
+              <w:rPr>
+                <w:lang w:val="en-GB"/>
+              </w:rPr>
+            </w:pPr>
+            <w:r>
+              <w:rPr>
+                <w:lang w:val="en-GB"/>
+              </w:rPr>
               <w:t xml:space="preserve"> </w:t>
             </w:r>
           </w:p>
@@ -1120,7 +1647,13 @@
           <w:tcPr>
             <w:tcW w:w="7283" w:type="dxa"/>
           </w:tcPr>
-          <w:p/>
+          <w:p>
+            <w:pPr>
+              <w:rPr>
+                <w:lang w:val="en-GB"/>
+              </w:rPr>
+            </w:pPr>
+          </w:p>
         </w:tc>
       </w:tr>
       <w:tr>
@@ -1133,7 +1666,13 @@
           </w:tcPr>
           <w:p>
             <w:r>
-              <w:t xml:space="preserve"> SC</w:t>
+              <w:rPr>
+                <w:lang w:val="en-GB"/>
+              </w:rPr>
+              <w:t xml:space="preserve"> </w:t>
+            </w:r>
+            <w:r>
+              <w:t>SC</w:t>
             </w:r>
           </w:p>
           <w:p>
@@ -1223,13 +1762,8 @@
       <w:pPr>
         <w:pStyle w:val="Ttulo1"/>
       </w:pPr>
-      <w:proofErr w:type="spellStart"/>
-      <w:r>
-        <w:t>Phase</w:t>
-      </w:r>
-      <w:proofErr w:type="spellEnd"/>
-      <w:r>
-        <w:t xml:space="preserve"> Block</w:t>
+      <w:r>
+        <w:t>Phase Block</w:t>
       </w:r>
     </w:p>
     <w:p/>
@@ -1260,15 +1794,7 @@
               <w:ind w:firstLine="708"/>
             </w:pPr>
             <w:r>
-              <w:t>%</w:t>
-            </w:r>
-            <w:proofErr w:type="spellStart"/>
-            <w:r>
-              <w:t>Pha</w:t>
-            </w:r>
-            <w:proofErr w:type="spellEnd"/>
-            <w:r>
-              <w:t xml:space="preserve">[se] [N] </w:t>
+              <w:t xml:space="preserve">%Pha[se] [N] </w:t>
             </w:r>
           </w:p>
           <w:p>
@@ -1286,15 +1812,7 @@
               <w:ind w:firstLine="708"/>
             </w:pPr>
             <w:r>
-              <w:t>%</w:t>
-            </w:r>
-            <w:proofErr w:type="spellStart"/>
-            <w:r>
-              <w:t>EndPha</w:t>
-            </w:r>
-            <w:proofErr w:type="spellEnd"/>
-            <w:r>
-              <w:t>[se]</w:t>
+              <w:t>%EndPha[se]</w:t>
             </w:r>
           </w:p>
         </w:tc>
@@ -1320,140 +1838,225 @@
             <w:tcW w:w="1171" w:type="dxa"/>
           </w:tcPr>
           <w:p>
-            <w:r>
-              <w:t xml:space="preserve"> A</w:t>
-            </w:r>
-          </w:p>
-          <w:p>
-            <w:r>
+            <w:pPr>
+              <w:rPr>
+                <w:lang w:val="en-GB"/>
+              </w:rPr>
+            </w:pPr>
+            <w:r>
+              <w:t xml:space="preserve"> </w:t>
+            </w:r>
+            <w:r>
+              <w:rPr>
+                <w:lang w:val="en-GB"/>
+              </w:rPr>
+              <w:t>A</w:t>
+            </w:r>
+          </w:p>
+          <w:p>
+            <w:pPr>
+              <w:rPr>
+                <w:lang w:val="en-GB"/>
+              </w:rPr>
+            </w:pPr>
+            <w:r>
+              <w:rPr>
+                <w:lang w:val="en-GB"/>
+              </w:rPr>
               <w:t xml:space="preserve"> B</w:t>
             </w:r>
           </w:p>
           <w:p>
-            <w:r>
+            <w:pPr>
+              <w:rPr>
+                <w:lang w:val="en-GB"/>
+              </w:rPr>
+            </w:pPr>
+            <w:r>
+              <w:rPr>
+                <w:lang w:val="en-GB"/>
+              </w:rPr>
               <w:t xml:space="preserve"> C</w:t>
             </w:r>
           </w:p>
           <w:p>
-            <w:r>
+            <w:pPr>
+              <w:rPr>
+                <w:lang w:val="en-GB"/>
+              </w:rPr>
+            </w:pPr>
+            <w:r>
+              <w:rPr>
+                <w:lang w:val="en-GB"/>
+              </w:rPr>
               <w:t xml:space="preserve"> ALP</w:t>
             </w:r>
           </w:p>
           <w:p>
-            <w:r>
+            <w:pPr>
+              <w:rPr>
+                <w:lang w:val="en-GB"/>
+              </w:rPr>
+            </w:pPr>
+            <w:r>
+              <w:rPr>
+                <w:lang w:val="en-GB"/>
+              </w:rPr>
               <w:t xml:space="preserve"> BET</w:t>
             </w:r>
           </w:p>
           <w:p>
-            <w:r>
+            <w:pPr>
+              <w:rPr>
+                <w:lang w:val="en-GB"/>
+              </w:rPr>
+            </w:pPr>
+            <w:r>
+              <w:rPr>
+                <w:lang w:val="en-GB"/>
+              </w:rPr>
               <w:t xml:space="preserve"> GAM</w:t>
             </w:r>
           </w:p>
           <w:p>
             <w:r>
-              <w:t xml:space="preserve"> CELL</w:t>
-            </w:r>
-          </w:p>
-        </w:tc>
-        <w:tc>
-          <w:tcPr>
-            <w:tcW w:w="7323" w:type="dxa"/>
-          </w:tcPr>
-          <w:p>
-            <w:r>
-              <w:t>%</w:t>
-            </w:r>
-            <w:proofErr w:type="spellStart"/>
-            <w:r>
-              <w:t>Phase</w:t>
-            </w:r>
-            <w:proofErr w:type="spellEnd"/>
-            <w:r>
-              <w:t xml:space="preserve"> 1</w:t>
-            </w:r>
-          </w:p>
-          <w:p>
-            <w:r>
+              <w:rPr>
+                <w:lang w:val="en-GB"/>
+              </w:rPr>
+              <w:t xml:space="preserve"> </w:t>
+            </w:r>
+            <w:r>
+              <w:t>CELL</w:t>
+            </w:r>
+          </w:p>
+        </w:tc>
+        <w:tc>
+          <w:tcPr>
+            <w:tcW w:w="7323" w:type="dxa"/>
+          </w:tcPr>
+          <w:p>
+            <w:pPr>
+              <w:rPr>
+                <w:lang w:val="en-GB"/>
+              </w:rPr>
+            </w:pPr>
+            <w:r>
+              <w:rPr>
+                <w:lang w:val="en-GB"/>
+              </w:rPr>
+              <w:t>%Phase 1</w:t>
+            </w:r>
+          </w:p>
+          <w:p>
+            <w:pPr>
+              <w:rPr>
+                <w:lang w:val="en-GB"/>
+              </w:rPr>
+            </w:pPr>
+            <w:r>
+              <w:rPr>
+                <w:lang w:val="en-GB"/>
+              </w:rPr>
               <w:t xml:space="preserve">     Vary a b c</w:t>
             </w:r>
           </w:p>
           <w:p>
-            <w:r>
-              <w:t>%</w:t>
-            </w:r>
-            <w:proofErr w:type="spellStart"/>
-            <w:r>
-              <w:t>EndPhase</w:t>
-            </w:r>
-            <w:proofErr w:type="spellEnd"/>
-          </w:p>
-          <w:p/>
-          <w:p>
-            <w:r>
-              <w:t>%</w:t>
-            </w:r>
-            <w:proofErr w:type="spellStart"/>
-            <w:r>
-              <w:t>Phase</w:t>
-            </w:r>
-            <w:proofErr w:type="spellEnd"/>
-            <w:r>
-              <w:t xml:space="preserve"> 2</w:t>
-            </w:r>
-          </w:p>
-          <w:p>
-            <w:r>
-              <w:t xml:space="preserve">     Vary </w:t>
-            </w:r>
-            <w:proofErr w:type="spellStart"/>
-            <w:r>
-              <w:t>cell</w:t>
-            </w:r>
-            <w:proofErr w:type="spellEnd"/>
-          </w:p>
-          <w:p>
-            <w:r>
-              <w:t>%</w:t>
-            </w:r>
-            <w:proofErr w:type="spellStart"/>
-            <w:r>
-              <w:t>EndPhase</w:t>
-            </w:r>
-            <w:proofErr w:type="spellEnd"/>
-          </w:p>
-          <w:p/>
-          <w:p>
-            <w:r>
-              <w:t>%</w:t>
-            </w:r>
-            <w:proofErr w:type="spellStart"/>
-            <w:r>
-              <w:t>Phase</w:t>
-            </w:r>
-            <w:proofErr w:type="spellEnd"/>
-            <w:r>
-              <w:t xml:space="preserve"> </w:t>
+            <w:pPr>
+              <w:rPr>
+                <w:lang w:val="en-GB"/>
+              </w:rPr>
+            </w:pPr>
+            <w:r>
+              <w:rPr>
+                <w:lang w:val="en-GB"/>
+              </w:rPr>
+              <w:t>%EndPhase</w:t>
+            </w:r>
+          </w:p>
+          <w:p>
+            <w:pPr>
+              <w:rPr>
+                <w:lang w:val="en-GB"/>
+              </w:rPr>
+            </w:pPr>
+          </w:p>
+          <w:p>
+            <w:pPr>
+              <w:rPr>
+                <w:lang w:val="en-GB"/>
+              </w:rPr>
+            </w:pPr>
+            <w:r>
+              <w:rPr>
+                <w:lang w:val="en-GB"/>
+              </w:rPr>
+              <w:t>%Phase 2</w:t>
+            </w:r>
+          </w:p>
+          <w:p>
+            <w:pPr>
+              <w:rPr>
+                <w:lang w:val="en-GB"/>
+              </w:rPr>
+            </w:pPr>
+            <w:r>
+              <w:rPr>
+                <w:lang w:val="en-GB"/>
+              </w:rPr>
+              <w:t xml:space="preserve">     Vary cell</w:t>
+            </w:r>
+          </w:p>
+          <w:p>
+            <w:pPr>
+              <w:rPr>
+                <w:lang w:val="en-GB"/>
+              </w:rPr>
+            </w:pPr>
+            <w:r>
+              <w:rPr>
+                <w:lang w:val="en-GB"/>
+              </w:rPr>
+              <w:t>%EndPhase</w:t>
+            </w:r>
+          </w:p>
+          <w:p>
+            <w:pPr>
+              <w:rPr>
+                <w:lang w:val="en-GB"/>
+              </w:rPr>
+            </w:pPr>
+          </w:p>
+          <w:p>
+            <w:pPr>
+              <w:rPr>
+                <w:lang w:val="en-GB"/>
+              </w:rPr>
+            </w:pPr>
+            <w:r>
+              <w:rPr>
+                <w:lang w:val="en-GB"/>
+              </w:rPr>
+              <w:t xml:space="preserve">%Phase </w:t>
             </w:r>
           </w:p>
           <w:p>
             <w:pPr>
               <w:rPr>
                 <w:u w:val="single"/>
-              </w:rPr>
-            </w:pPr>
-            <w:r>
+                <w:lang w:val="en-GB"/>
+              </w:rPr>
+            </w:pPr>
+            <w:r>
+              <w:rPr>
+                <w:lang w:val="en-GB"/>
+              </w:rPr>
               <w:t xml:space="preserve">     Vary cell_phas1</w:t>
             </w:r>
           </w:p>
           <w:p>
             <w:r>
-              <w:t>%</w:t>
-            </w:r>
-            <w:proofErr w:type="spellStart"/>
-            <w:r>
-              <w:t>EndPhase</w:t>
-            </w:r>
-            <w:proofErr w:type="spellEnd"/>
+              <w:t>%EndPhase</w:t>
+            </w:r>
           </w:p>
         </w:tc>
       </w:tr>
@@ -1483,14 +2086,9 @@
       <w:pPr>
         <w:pStyle w:val="Ttulo1"/>
       </w:pPr>
-      <w:proofErr w:type="spellStart"/>
       <w:r>
         <w:lastRenderedPageBreak/>
-        <w:t>Molecule</w:t>
-      </w:r>
-      <w:proofErr w:type="spellEnd"/>
-      <w:r>
-        <w:t xml:space="preserve"> Block</w:t>
+        <w:t>Molecule Block</w:t>
       </w:r>
     </w:p>
     <w:p>
@@ -1527,15 +2125,7 @@
               <w:ind w:firstLine="708"/>
             </w:pPr>
             <w:r>
-              <w:t>%Mol[</w:t>
-            </w:r>
-            <w:proofErr w:type="spellStart"/>
-            <w:r>
-              <w:t>ec</w:t>
-            </w:r>
-            <w:proofErr w:type="spellEnd"/>
-            <w:r>
-              <w:t xml:space="preserve">] [N] </w:t>
+              <w:t xml:space="preserve">%Mol[ec] [N] </w:t>
             </w:r>
           </w:p>
           <w:p>
@@ -1553,23 +2143,7 @@
               <w:ind w:firstLine="708"/>
             </w:pPr>
             <w:r>
-              <w:t>%</w:t>
-            </w:r>
-            <w:proofErr w:type="spellStart"/>
-            <w:r>
-              <w:t>EndMol</w:t>
-            </w:r>
-            <w:proofErr w:type="spellEnd"/>
-            <w:r>
-              <w:t>[</w:t>
-            </w:r>
-            <w:proofErr w:type="spellStart"/>
-            <w:r>
-              <w:t>ec</w:t>
-            </w:r>
-            <w:proofErr w:type="spellEnd"/>
-            <w:r>
-              <w:t>]</w:t>
+              <w:t>%EndMol[ec]</w:t>
             </w:r>
           </w:p>
         </w:tc>
@@ -1630,13 +2204,8 @@
           </w:tcPr>
           <w:p>
             <w:r>
-              <w:t>%</w:t>
-            </w:r>
-            <w:proofErr w:type="spellStart"/>
-            <w:r>
-              <w:t>molec</w:t>
-            </w:r>
-            <w:proofErr w:type="spellEnd"/>
+              <w:t>%molec</w:t>
+            </w:r>
           </w:p>
           <w:p>
             <w:r>
@@ -1645,13 +2214,8 @@
           </w:p>
           <w:p>
             <w:r>
-              <w:t>%</w:t>
-            </w:r>
-            <w:proofErr w:type="spellStart"/>
-            <w:r>
-              <w:t>endmolec</w:t>
-            </w:r>
-            <w:proofErr w:type="spellEnd"/>
+              <w:t>%endmolec</w:t>
+            </w:r>
           </w:p>
         </w:tc>
       </w:tr>
@@ -1711,33 +2275,18 @@
           </w:tcPr>
           <w:p>
             <w:r>
-              <w:t>%</w:t>
-            </w:r>
-            <w:proofErr w:type="spellStart"/>
-            <w:r>
-              <w:t>molec</w:t>
-            </w:r>
-            <w:proofErr w:type="spellEnd"/>
-          </w:p>
-          <w:p>
-            <w:r>
-              <w:t xml:space="preserve">    Vary </w:t>
-            </w:r>
-            <w:proofErr w:type="spellStart"/>
-            <w:r>
-              <w:t>orient</w:t>
-            </w:r>
-            <w:proofErr w:type="spellEnd"/>
-          </w:p>
-          <w:p>
-            <w:r>
-              <w:t>%</w:t>
-            </w:r>
-            <w:proofErr w:type="spellStart"/>
-            <w:r>
-              <w:t>endmolec</w:t>
-            </w:r>
-            <w:proofErr w:type="spellEnd"/>
+              <w:t>%molec</w:t>
+            </w:r>
+          </w:p>
+          <w:p>
+            <w:r>
+              <w:t xml:space="preserve">    Vary orient</w:t>
+            </w:r>
+          </w:p>
+          <w:p>
+            <w:r>
+              <w:t>%endmolec</w:t>
+            </w:r>
           </w:p>
         </w:tc>
       </w:tr>
@@ -1764,37 +2313,93 @@
             <w:tcW w:w="1171" w:type="dxa"/>
           </w:tcPr>
           <w:p>
-            <w:r>
+            <w:pPr>
+              <w:rPr>
+                <w:lang w:val="en-GB"/>
+              </w:rPr>
+            </w:pPr>
+            <w:r>
+              <w:rPr>
+                <w:lang w:val="en-GB"/>
+              </w:rPr>
               <w:t>T</w:t>
             </w:r>
           </w:p>
           <w:p>
-            <w:r>
+            <w:pPr>
+              <w:rPr>
+                <w:lang w:val="en-GB"/>
+              </w:rPr>
+            </w:pPr>
+            <w:r>
+              <w:rPr>
+                <w:lang w:val="en-GB"/>
+              </w:rPr>
               <w:t>L</w:t>
             </w:r>
           </w:p>
           <w:p>
-            <w:r>
+            <w:pPr>
+              <w:rPr>
+                <w:lang w:val="en-GB"/>
+              </w:rPr>
+            </w:pPr>
+            <w:r>
+              <w:rPr>
+                <w:lang w:val="en-GB"/>
+              </w:rPr>
               <w:t>S</w:t>
             </w:r>
           </w:p>
           <w:p>
-            <w:r>
+            <w:pPr>
+              <w:rPr>
+                <w:lang w:val="en-GB"/>
+              </w:rPr>
+            </w:pPr>
+            <w:r>
+              <w:rPr>
+                <w:lang w:val="en-GB"/>
+              </w:rPr>
               <w:t>TL</w:t>
             </w:r>
           </w:p>
           <w:p>
-            <w:r>
+            <w:pPr>
+              <w:rPr>
+                <w:lang w:val="en-GB"/>
+              </w:rPr>
+            </w:pPr>
+            <w:r>
+              <w:rPr>
+                <w:lang w:val="en-GB"/>
+              </w:rPr>
               <w:t>LS</w:t>
             </w:r>
           </w:p>
           <w:p>
-            <w:r>
+            <w:pPr>
+              <w:rPr>
+                <w:lang w:val="en-GB"/>
+              </w:rPr>
+            </w:pPr>
+            <w:r>
+              <w:rPr>
+                <w:lang w:val="en-GB"/>
+              </w:rPr>
               <w:t>TS</w:t>
             </w:r>
           </w:p>
           <w:p>
-            <w:r>
+            <w:pPr>
+              <w:rPr>
+                <w:lang w:val="en-GB"/>
+              </w:rPr>
+            </w:pPr>
+            <w:r>
+              <w:rPr>
+                <w:lang w:val="en-GB"/>
+              </w:rPr>
               <w:t>TLS</w:t>
             </w:r>
           </w:p>
@@ -1805,13 +2410,8 @@
           </w:tcPr>
           <w:p>
             <w:r>
-              <w:t>%</w:t>
-            </w:r>
-            <w:proofErr w:type="spellStart"/>
-            <w:r>
-              <w:t>molec</w:t>
-            </w:r>
-            <w:proofErr w:type="spellEnd"/>
+              <w:t>%molec</w:t>
+            </w:r>
           </w:p>
           <w:p>
             <w:r>
@@ -1820,13 +2420,8 @@
           </w:p>
           <w:p>
             <w:r>
-              <w:t>%</w:t>
-            </w:r>
-            <w:proofErr w:type="spellStart"/>
-            <w:r>
-              <w:t>endmolec</w:t>
-            </w:r>
-            <w:proofErr w:type="spellEnd"/>
+              <w:t>%endmolec</w:t>
+            </w:r>
           </w:p>
         </w:tc>
       </w:tr>
@@ -1860,14 +2455,9 @@
       <w:pPr>
         <w:pStyle w:val="Ttulo1"/>
       </w:pPr>
-      <w:proofErr w:type="spellStart"/>
       <w:r>
         <w:lastRenderedPageBreak/>
-        <w:t>Rigid</w:t>
-      </w:r>
-      <w:proofErr w:type="spellEnd"/>
-      <w:r>
-        <w:t xml:space="preserve"> Block</w:t>
+        <w:t>Rigid Block</w:t>
       </w:r>
     </w:p>
     <w:p>
@@ -1922,15 +2512,7 @@
               <w:ind w:firstLine="708"/>
             </w:pPr>
             <w:r>
-              <w:t>%</w:t>
-            </w:r>
-            <w:proofErr w:type="spellStart"/>
-            <w:r>
-              <w:t>EndRGB</w:t>
-            </w:r>
-            <w:proofErr w:type="spellEnd"/>
-            <w:r>
-              <w:t>[e]</w:t>
+              <w:t>%EndRGB[e]</w:t>
             </w:r>
           </w:p>
         </w:tc>
@@ -2026,7 +2608,6 @@
                 <w:i/>
               </w:rPr>
             </w:pPr>
-            <w:proofErr w:type="spellStart"/>
             <w:r>
               <w:rPr>
                 <w:b/>
@@ -2034,7 +2615,6 @@
               </w:rPr>
               <w:t>Format</w:t>
             </w:r>
-            <w:proofErr w:type="spellEnd"/>
           </w:p>
         </w:tc>
         <w:tc>
@@ -2048,7 +2628,6 @@
                 <w:i/>
               </w:rPr>
             </w:pPr>
-            <w:proofErr w:type="spellStart"/>
             <w:r>
               <w:rPr>
                 <w:b/>
@@ -2056,7 +2635,6 @@
               </w:rPr>
               <w:t>Examples</w:t>
             </w:r>
-            <w:proofErr w:type="spellEnd"/>
           </w:p>
         </w:tc>
       </w:tr>
@@ -2102,21 +2680,7 @@
               <w:rPr>
                 <w:lang w:val="en-GB"/>
               </w:rPr>
-              <w:t>Ref1[…</w:t>
-            </w:r>
-            <w:proofErr w:type="spellStart"/>
-            <w:r>
-              <w:rPr>
-                <w:lang w:val="en-GB"/>
-              </w:rPr>
-              <w:t>RefN</w:t>
-            </w:r>
-            <w:proofErr w:type="spellEnd"/>
-            <w:r>
-              <w:rPr>
-                <w:lang w:val="en-GB"/>
-              </w:rPr>
-              <w:t xml:space="preserve">] </w:t>
+              <w:t xml:space="preserve">Ref1[…RefN] </w:t>
             </w:r>
             <w:r>
               <w:rPr>
@@ -2142,66 +2706,30 @@
               </w:rPr>
               <w:t xml:space="preserve"> </w:t>
             </w:r>
-            <w:proofErr w:type="spellStart"/>
-            <w:r>
-              <w:rPr>
-                <w:lang w:val="en-GB"/>
-              </w:rPr>
-              <w:t>ChemN</w:t>
-            </w:r>
-            <w:proofErr w:type="spellEnd"/>
-            <w:r>
-              <w:rPr>
-                <w:lang w:val="en-GB"/>
-              </w:rPr>
-              <w:t>]</w:t>
-            </w:r>
-          </w:p>
-          <w:p>
-            <w:pPr>
-              <w:rPr>
-                <w:lang w:val="en-GB"/>
-              </w:rPr>
-            </w:pPr>
-            <w:r>
-              <w:rPr>
-                <w:lang w:val="en-GB"/>
-              </w:rPr>
-              <w:t>Ref1[…</w:t>
-            </w:r>
-            <w:proofErr w:type="spellStart"/>
-            <w:r>
-              <w:rPr>
-                <w:lang w:val="en-GB"/>
-              </w:rPr>
-              <w:t>RefN</w:t>
-            </w:r>
-            <w:proofErr w:type="spellEnd"/>
-            <w:r>
-              <w:rPr>
-                <w:lang w:val="en-GB"/>
-              </w:rPr>
-              <w:t>] Atm1</w:t>
-            </w:r>
-            <w:r>
-              <w:rPr>
-                <w:lang w:val="en-GB"/>
-              </w:rPr>
-              <w:t>[…</w:t>
-            </w:r>
-            <w:proofErr w:type="spellStart"/>
-            <w:r>
-              <w:rPr>
-                <w:lang w:val="en-GB"/>
-              </w:rPr>
-              <w:t>AtmN</w:t>
-            </w:r>
-            <w:proofErr w:type="spellEnd"/>
-            <w:r>
-              <w:rPr>
-                <w:lang w:val="en-GB"/>
-              </w:rPr>
-              <w:t>]</w:t>
+            <w:r>
+              <w:rPr>
+                <w:lang w:val="en-GB"/>
+              </w:rPr>
+              <w:t>ChemN]</w:t>
+            </w:r>
+          </w:p>
+          <w:p>
+            <w:pPr>
+              <w:rPr>
+                <w:lang w:val="en-GB"/>
+              </w:rPr>
+            </w:pPr>
+            <w:r>
+              <w:rPr>
+                <w:lang w:val="en-GB"/>
+              </w:rPr>
+              <w:t>Ref1[…RefN] Atm1</w:t>
+            </w:r>
+            <w:r>
+              <w:rPr>
+                <w:lang w:val="en-GB"/>
+              </w:rPr>
+              <w:t>[…AtmN]</w:t>
             </w:r>
           </w:p>
           <w:p>
@@ -2232,24 +2760,16 @@
               <w:rPr>
                 <w:lang w:val="en-GB"/>
               </w:rPr>
-              <w:t>1[…</w:t>
-            </w:r>
-            <w:proofErr w:type="spellStart"/>
-            <w:r>
-              <w:rPr>
-                <w:lang w:val="en-GB"/>
-              </w:rPr>
-              <w:t>RefN_AtmN</w:t>
-            </w:r>
-            <w:proofErr w:type="spellEnd"/>
-            <w:r>
-              <w:rPr>
-                <w:lang w:val="en-GB"/>
-              </w:rPr>
-              <w:t>]</w:t>
-            </w:r>
-          </w:p>
-          <w:p/>
+              <w:t>1[…RefN_AtmN]</w:t>
+            </w:r>
+          </w:p>
+          <w:p>
+            <w:pPr>
+              <w:rPr>
+                <w:lang w:val="en-GB"/>
+              </w:rPr>
+            </w:pPr>
+          </w:p>
           <w:p>
             <w:r>
               <w:t>Ref_PH1</w:t>
@@ -2267,15 +2787,7 @@
             <w:vMerge w:val="restart"/>
           </w:tcPr>
           <w:p>
-            <w:pPr>
-              <w:rPr>
-                <w:lang w:val="en-GB"/>
-              </w:rPr>
-            </w:pPr>
-            <w:r>
-              <w:rPr>
-                <w:lang w:val="en-GB"/>
-              </w:rPr>
+            <w:r>
               <w:t>VARY ALL C H O</w:t>
             </w:r>
           </w:p>
@@ -2452,35 +2964,7 @@
               <w:rPr>
                 <w:lang w:val="en-GB"/>
               </w:rPr>
-              <w:t>1[…</w:t>
-            </w:r>
-            <w:proofErr w:type="spellStart"/>
-            <w:r>
-              <w:rPr>
-                <w:lang w:val="en-GB"/>
-              </w:rPr>
-              <w:t>RefN</w:t>
-            </w:r>
-            <w:proofErr w:type="spellEnd"/>
-            <w:r>
-              <w:rPr>
-                <w:lang w:val="en-GB"/>
-              </w:rPr>
-              <w:t>] Chem1[…</w:t>
-            </w:r>
-            <w:proofErr w:type="spellStart"/>
-            <w:r>
-              <w:rPr>
-                <w:lang w:val="en-GB"/>
-              </w:rPr>
-              <w:t>ChemN</w:t>
-            </w:r>
-            <w:proofErr w:type="spellEnd"/>
-            <w:r>
-              <w:rPr>
-                <w:lang w:val="en-GB"/>
-              </w:rPr>
-              <w:t>]</w:t>
+              <w:t>1[…RefN] Chem1[…ChemN]</w:t>
             </w:r>
           </w:p>
           <w:p>
@@ -2522,28 +3006,12 @@
             <w:vMerge w:val="restart"/>
           </w:tcPr>
           <w:p>
-            <w:pPr>
-              <w:rPr>
-                <w:lang w:val="en-GB"/>
-              </w:rPr>
-            </w:pPr>
-            <w:r>
-              <w:rPr>
-                <w:lang w:val="en-GB"/>
-              </w:rPr>
+            <w:r>
               <w:t>EQUAL UISO O</w:t>
             </w:r>
           </w:p>
           <w:p>
-            <w:pPr>
-              <w:rPr>
-                <w:lang w:val="en-GB"/>
-              </w:rPr>
-            </w:pPr>
-            <w:r>
-              <w:rPr>
-                <w:lang w:val="en-GB"/>
-              </w:rPr>
+            <w:r>
               <w:t>EQUAL XYZ O1 O2 (*)</w:t>
             </w:r>
           </w:p>
@@ -2561,41 +3029,26 @@
                 <w:color w:val="FF0000"/>
                 <w:lang w:val="en-GB"/>
               </w:rPr>
-              <w:t xml:space="preserve">(*) </w:t>
-            </w:r>
-            <w:proofErr w:type="spellStart"/>
-            <w:r>
-              <w:rPr>
-                <w:b/>
-                <w:color w:val="FF0000"/>
-                <w:lang w:val="en-GB"/>
-              </w:rPr>
-              <w:t>Occ</w:t>
-            </w:r>
-            <w:proofErr w:type="spellEnd"/>
-            <w:r>
-              <w:rPr>
-                <w:b/>
-                <w:color w:val="FF0000"/>
-                <w:lang w:val="en-GB"/>
-              </w:rPr>
-              <w:t xml:space="preserve"> should be modified</w:t>
-            </w:r>
-          </w:p>
-          <w:p>
-            <w:pPr>
-              <w:rPr>
-                <w:lang w:val="en-GB"/>
-              </w:rPr>
-            </w:pPr>
-          </w:p>
-          <w:p>
-            <w:pPr>
-              <w:rPr>
-                <w:lang w:val="en-GB"/>
-              </w:rPr>
-            </w:pPr>
-            <w:r>
+              <w:t>(*) Occ should be modified</w:t>
+            </w:r>
+          </w:p>
+          <w:p>
+            <w:pPr>
+              <w:rPr>
+                <w:lang w:val="en-GB"/>
+              </w:rPr>
+            </w:pPr>
+          </w:p>
+          <w:p>
+            <w:pPr>
+              <w:rPr>
+                <w:lang w:val="en-GB"/>
+              </w:rPr>
+            </w:pPr>
+            <w:r>
+              <w:rPr>
+                <w:lang w:val="en-GB"/>
+              </w:rPr>
               <w:t>EQUAL X_O1 X_O2 0.5</w:t>
             </w:r>
           </w:p>
@@ -3161,35 +3614,7 @@
         <w:rPr>
           <w:lang w:val="en-GB"/>
         </w:rPr>
-        <w:t>[</w:t>
-      </w:r>
-      <w:proofErr w:type="spellStart"/>
-      <w:r>
-        <w:rPr>
-          <w:lang w:val="en-GB"/>
-        </w:rPr>
-        <w:t>AtNamNA</w:t>
-      </w:r>
-      <w:proofErr w:type="spellEnd"/>
-      <w:r>
-        <w:rPr>
-          <w:lang w:val="en-GB"/>
-        </w:rPr>
-        <w:t xml:space="preserve">  </w:t>
-      </w:r>
-      <w:proofErr w:type="spellStart"/>
-      <w:r>
-        <w:rPr>
-          <w:lang w:val="en-GB"/>
-        </w:rPr>
-        <w:t>AtNamNB</w:t>
-      </w:r>
-      <w:proofErr w:type="spellEnd"/>
-      <w:r>
-        <w:rPr>
-          <w:lang w:val="en-GB"/>
-        </w:rPr>
-        <w:t xml:space="preserve">] </w:t>
+        <w:t xml:space="preserve">[AtNamNA  AtNamNB] </w:t>
       </w:r>
     </w:p>
     <w:p>
@@ -3214,49 +3639,7 @@
         <w:rPr>
           <w:lang w:val="en-GB"/>
         </w:rPr>
-        <w:t>[…] [</w:t>
-      </w:r>
-      <w:proofErr w:type="spellStart"/>
-      <w:r>
-        <w:rPr>
-          <w:lang w:val="en-GB"/>
-        </w:rPr>
-        <w:t>AtNamNA</w:t>
-      </w:r>
-      <w:proofErr w:type="spellEnd"/>
-      <w:r>
-        <w:rPr>
-          <w:lang w:val="en-GB"/>
-        </w:rPr>
-        <w:t xml:space="preserve">  </w:t>
-      </w:r>
-      <w:proofErr w:type="spellStart"/>
-      <w:r>
-        <w:rPr>
-          <w:lang w:val="en-GB"/>
-        </w:rPr>
-        <w:t>AtNamNB</w:t>
-      </w:r>
-      <w:proofErr w:type="spellEnd"/>
-      <w:r>
-        <w:rPr>
-          <w:lang w:val="en-GB"/>
-        </w:rPr>
-        <w:t xml:space="preserve">  </w:t>
-      </w:r>
-      <w:proofErr w:type="spellStart"/>
-      <w:r>
-        <w:rPr>
-          <w:lang w:val="en-GB"/>
-        </w:rPr>
-        <w:t>AtNamNC</w:t>
-      </w:r>
-      <w:proofErr w:type="spellEnd"/>
-      <w:r>
-        <w:rPr>
-          <w:lang w:val="en-GB"/>
-        </w:rPr>
-        <w:t>]</w:t>
+        <w:t>[…] [AtNamNA  AtNamNB  AtNamNC]</w:t>
       </w:r>
     </w:p>
     <w:p>
@@ -3287,63 +3670,7 @@
         <w:rPr>
           <w:lang w:val="en-GB"/>
         </w:rPr>
-        <w:t>t1B At1C At1D […] [</w:t>
-      </w:r>
-      <w:proofErr w:type="spellStart"/>
-      <w:r>
-        <w:rPr>
-          <w:lang w:val="en-GB"/>
-        </w:rPr>
-        <w:t>AtNA</w:t>
-      </w:r>
-      <w:proofErr w:type="spellEnd"/>
-      <w:r>
-        <w:rPr>
-          <w:lang w:val="en-GB"/>
-        </w:rPr>
-        <w:t xml:space="preserve">  </w:t>
-      </w:r>
-      <w:proofErr w:type="spellStart"/>
-      <w:r>
-        <w:rPr>
-          <w:lang w:val="en-GB"/>
-        </w:rPr>
-        <w:t>AtNB</w:t>
-      </w:r>
-      <w:proofErr w:type="spellEnd"/>
-      <w:r>
-        <w:rPr>
-          <w:lang w:val="en-GB"/>
-        </w:rPr>
-        <w:t xml:space="preserve">  </w:t>
-      </w:r>
-      <w:proofErr w:type="spellStart"/>
-      <w:r>
-        <w:rPr>
-          <w:lang w:val="en-GB"/>
-        </w:rPr>
-        <w:t>AtNC</w:t>
-      </w:r>
-      <w:proofErr w:type="spellEnd"/>
-      <w:r>
-        <w:rPr>
-          <w:lang w:val="en-GB"/>
-        </w:rPr>
-        <w:t xml:space="preserve">  </w:t>
-      </w:r>
-      <w:proofErr w:type="spellStart"/>
-      <w:r>
-        <w:rPr>
-          <w:lang w:val="en-GB"/>
-        </w:rPr>
-        <w:t>AtND</w:t>
-      </w:r>
-      <w:proofErr w:type="spellEnd"/>
-      <w:r>
-        <w:rPr>
-          <w:lang w:val="en-GB"/>
-        </w:rPr>
-        <w:t>]</w:t>
+        <w:t>t1B At1C At1D […] [AtNA  AtNB  AtNC  AtND]</w:t>
       </w:r>
     </w:p>
     <w:p>
@@ -4894,15 +5221,7 @@
     <w:p/>
     <w:p>
       <w:r>
-        <w:t>MICROABSORPTION (</w:t>
-      </w:r>
-      <w:proofErr w:type="spellStart"/>
-      <w:r>
-        <w:t>Pattern</w:t>
-      </w:r>
-      <w:proofErr w:type="spellEnd"/>
-      <w:r>
-        <w:t>)</w:t>
+        <w:t>MICROABSORPTION (Pattern)</w:t>
       </w:r>
     </w:p>
     <w:tbl>
@@ -5468,21 +5787,7 @@
         <w:rPr>
           <w:lang w:val="en-GB"/>
         </w:rPr>
-        <w:t>[</w:t>
-      </w:r>
-      <w:proofErr w:type="spellStart"/>
-      <w:r>
-        <w:rPr>
-          <w:lang w:val="en-GB"/>
-        </w:rPr>
-        <w:t>V_Std</w:t>
-      </w:r>
-      <w:proofErr w:type="spellEnd"/>
-      <w:r>
-        <w:rPr>
-          <w:lang w:val="en-GB"/>
-        </w:rPr>
-        <w:t>] {</w:t>
+        <w:t>[V_Std] {</w:t>
       </w:r>
       <w:r>
         <w:rPr>
@@ -5525,21 +5830,7 @@
         <w:rPr>
           <w:lang w:val="en-GB"/>
         </w:rPr>
-        <w:t>Value [</w:t>
-      </w:r>
-      <w:proofErr w:type="spellStart"/>
-      <w:r>
-        <w:rPr>
-          <w:lang w:val="en-GB"/>
-        </w:rPr>
-        <w:t>V_Std</w:t>
-      </w:r>
-      <w:proofErr w:type="spellEnd"/>
-      <w:r>
-        <w:rPr>
-          <w:lang w:val="en-GB"/>
-        </w:rPr>
-        <w:t>] {</w:t>
+        <w:t>Value [V_Std] {</w:t>
       </w:r>
       <w:r>
         <w:rPr>
@@ -5588,21 +5879,7 @@
         <w:rPr>
           <w:lang w:val="en-GB"/>
         </w:rPr>
-        <w:t>Value [</w:t>
-      </w:r>
-      <w:proofErr w:type="spellStart"/>
-      <w:r>
-        <w:rPr>
-          <w:lang w:val="en-GB"/>
-        </w:rPr>
-        <w:t>V_Std</w:t>
-      </w:r>
-      <w:proofErr w:type="spellEnd"/>
-      <w:r>
-        <w:rPr>
-          <w:lang w:val="en-GB"/>
-        </w:rPr>
-        <w:t>] {</w:t>
+        <w:t>Value [V_Std] {</w:t>
       </w:r>
       <w:r>
         <w:rPr>
@@ -5640,21 +5917,7 @@
         <w:rPr>
           <w:lang w:val="en-GB"/>
         </w:rPr>
-        <w:t xml:space="preserve">Object:     </w:t>
-      </w:r>
-      <w:proofErr w:type="spellStart"/>
-      <w:r>
-        <w:rPr>
-          <w:lang w:val="en-GB"/>
-        </w:rPr>
-        <w:t>AtomLabel</w:t>
-      </w:r>
-      <w:proofErr w:type="spellEnd"/>
-      <w:r>
-        <w:rPr>
-          <w:lang w:val="en-GB"/>
-        </w:rPr>
-        <w:t>[_N.IJK]</w:t>
+        <w:t>Object:     AtomLabel[_N.IJK]</w:t>
       </w:r>
     </w:p>
     <w:p>
@@ -5680,21 +5943,7 @@
           <w:lang w:val="en-GB"/>
         </w:rPr>
         <w:tab/>
-        <w:t xml:space="preserve">IJK: </w:t>
-      </w:r>
-      <w:proofErr w:type="spellStart"/>
-      <w:r>
-        <w:rPr>
-          <w:lang w:val="en-GB"/>
-        </w:rPr>
-        <w:t>Traslation</w:t>
-      </w:r>
-      <w:proofErr w:type="spellEnd"/>
-      <w:r>
-        <w:rPr>
-          <w:lang w:val="en-GB"/>
-        </w:rPr>
-        <w:t xml:space="preserve"> component (555,465,…)</w:t>
+        <w:t>IJK: Traslation component (555,465,…)</w:t>
       </w:r>
     </w:p>
     <w:p>
@@ -5767,7 +6016,7 @@
 </file>
 
 <file path=word/numbering.xml><?xml version="1.0" encoding="utf-8"?>
-<w:numbering xmlns:wpc="http://schemas.microsoft.com/office/word/2010/wordprocessingCanvas" xmlns:cx="http://schemas.microsoft.com/office/drawing/2014/chartex" xmlns:cx1="http://schemas.microsoft.com/office/drawing/2015/9/8/chartex" xmlns:cx2="http://schemas.microsoft.com/office/drawing/2015/10/21/chartex" xmlns:cx3="http://schemas.microsoft.com/office/drawing/2016/5/9/chartex" xmlns:cx4="http://schemas.microsoft.com/office/drawing/2016/5/10/chartex" xmlns:cx5="http://schemas.microsoft.com/office/drawing/2016/5/11/chartex" xmlns:cx6="http://schemas.microsoft.com/office/drawing/2016/5/12/chartex" xmlns:cx7="http://schemas.microsoft.com/office/drawing/2016/5/13/chartex" xmlns:cx8="http://schemas.microsoft.com/office/drawing/2016/5/14/chartex" xmlns:mc="http://schemas.openxmlformats.org/markup-compatibility/2006" xmlns:aink="http://schemas.microsoft.com/office/drawing/2016/ink" xmlns:am3d="http://schemas.microsoft.com/office/drawing/2017/model3d" xmlns:o="urn:schemas-microsoft-com:office:office" xmlns:oel="http://schemas.microsoft.com/office/2019/extlst" xmlns:r="http://schemas.openxmlformats.org/officeDocument/2006/relationships" xmlns:m="http://schemas.openxmlformats.org/officeDocument/2006/math" xmlns:v="urn:schemas-microsoft-com:vml" xmlns:wp14="http://schemas.microsoft.com/office/word/2010/wordprocessingDrawing" xmlns:wp="http://schemas.openxmlformats.org/drawingml/2006/wordprocessingDrawing" xmlns:w10="urn:schemas-microsoft-com:office:word" xmlns:w="http://schemas.openxmlformats.org/wordprocessingml/2006/main" xmlns:w14="http://schemas.microsoft.com/office/word/2010/wordml" xmlns:w15="http://schemas.microsoft.com/office/word/2012/wordml" xmlns:w16cex="http://schemas.microsoft.com/office/word/2018/wordml/cex" xmlns:w16cid="http://schemas.microsoft.com/office/word/2016/wordml/cid" xmlns:w16="http://schemas.microsoft.com/office/word/2018/wordml" xmlns:w16sdtdh="http://schemas.microsoft.com/office/word/2020/wordml/sdtdatahash" xmlns:w16se="http://schemas.microsoft.com/office/word/2015/wordml/symex" xmlns:wpg="http://schemas.microsoft.com/office/word/2010/wordprocessingGroup" xmlns:wpi="http://schemas.microsoft.com/office/word/2010/wordprocessingInk" xmlns:wne="http://schemas.microsoft.com/office/word/2006/wordml" xmlns:wps="http://schemas.microsoft.com/office/word/2010/wordprocessingShape" mc:Ignorable="w14 w15 w16se w16cid w16 w16cex w16sdtdh wp14">
+<w:numbering xmlns:wpc="http://schemas.microsoft.com/office/word/2010/wordprocessingCanvas" xmlns:cx="http://schemas.microsoft.com/office/drawing/2014/chartex" xmlns:cx1="http://schemas.microsoft.com/office/drawing/2015/9/8/chartex" xmlns:cx2="http://schemas.microsoft.com/office/drawing/2015/10/21/chartex" xmlns:cx3="http://schemas.microsoft.com/office/drawing/2016/5/9/chartex" xmlns:cx4="http://schemas.microsoft.com/office/drawing/2016/5/10/chartex" xmlns:cx5="http://schemas.microsoft.com/office/drawing/2016/5/11/chartex" xmlns:cx6="http://schemas.microsoft.com/office/drawing/2016/5/12/chartex" xmlns:cx7="http://schemas.microsoft.com/office/drawing/2016/5/13/chartex" xmlns:cx8="http://schemas.microsoft.com/office/drawing/2016/5/14/chartex" xmlns:mc="http://schemas.openxmlformats.org/markup-compatibility/2006" xmlns:aink="http://schemas.microsoft.com/office/drawing/2016/ink" xmlns:am3d="http://schemas.microsoft.com/office/drawing/2017/model3d" xmlns:o="urn:schemas-microsoft-com:office:office" xmlns:oel="http://schemas.microsoft.com/office/2019/extlst" xmlns:r="http://schemas.openxmlformats.org/officeDocument/2006/relationships" xmlns:m="http://schemas.openxmlformats.org/officeDocument/2006/math" xmlns:v="urn:schemas-microsoft-com:vml" xmlns:wp14="http://schemas.microsoft.com/office/word/2010/wordprocessingDrawing" xmlns:wp="http://schemas.openxmlformats.org/drawingml/2006/wordprocessingDrawing" xmlns:w10="urn:schemas-microsoft-com:office:word" xmlns:w="http://schemas.openxmlformats.org/wordprocessingml/2006/main" xmlns:w14="http://schemas.microsoft.com/office/word/2010/wordml" xmlns:w15="http://schemas.microsoft.com/office/word/2012/wordml" xmlns:w16cex="http://schemas.microsoft.com/office/word/2018/wordml/cex" xmlns:w16cid="http://schemas.microsoft.com/office/word/2016/wordml/cid" xmlns:w16="http://schemas.microsoft.com/office/word/2018/wordml" xmlns:w16du="http://schemas.microsoft.com/office/word/2023/wordml/word16du" xmlns:w16sdtdh="http://schemas.microsoft.com/office/word/2020/wordml/sdtdatahash" xmlns:w16se="http://schemas.microsoft.com/office/word/2015/wordml/symex" xmlns:wpg="http://schemas.microsoft.com/office/word/2010/wordprocessingGroup" xmlns:wpi="http://schemas.microsoft.com/office/word/2010/wordprocessingInk" xmlns:wne="http://schemas.microsoft.com/office/word/2006/wordml" xmlns:wps="http://schemas.microsoft.com/office/word/2010/wordprocessingShape" mc:Ignorable="w14 w15 w16se w16cid w16 w16cex w16sdtdh wp14">
   <w:abstractNum w:abstractNumId="0" w15:restartNumberingAfterBreak="0">
     <w:nsid w:val="17CA5ED2"/>
     <w:multiLevelType w:val="hybridMultilevel"/>

</xml_diff>

<commit_message>
Updating Keycodes procedures. - Implemented the subblock excluded_regions - Working on the subblock backgd...end_backgd
</commit_message>
<xml_diff>
--- a/Testing/Keycodes/Keywords_CFML.docx
+++ b/Testing/Keycodes/Keywords_CFML.docx
@@ -5,6 +5,7 @@
     <w:p>
       <w:pPr>
         <w:pStyle w:val="Ttulo"/>
+        <w:jc w:val="center"/>
         <w:rPr>
           <w:lang w:val="en-GB"/>
         </w:rPr>
@@ -37,6 +38,193 @@
         <w:t>Block definitions</w:t>
       </w:r>
     </w:p>
+    <w:p>
+      <w:pPr>
+        <w:rPr>
+          <w:lang w:val="en-GB"/>
+        </w:rPr>
+      </w:pPr>
+    </w:p>
+    <w:tbl>
+      <w:tblPr>
+        <w:tblStyle w:val="Tablaconcuadrcula"/>
+        <w:tblW w:w="0" w:type="auto"/>
+        <w:tblBorders>
+          <w:top w:val="none" w:sz="0" w:space="0" w:color="auto"/>
+          <w:left w:val="none" w:sz="0" w:space="0" w:color="auto"/>
+          <w:bottom w:val="none" w:sz="0" w:space="0" w:color="auto"/>
+          <w:right w:val="none" w:sz="0" w:space="0" w:color="auto"/>
+          <w:insideH w:val="none" w:sz="0" w:space="0" w:color="auto"/>
+          <w:insideV w:val="none" w:sz="0" w:space="0" w:color="auto"/>
+        </w:tblBorders>
+        <w:shd w:val="clear" w:color="auto" w:fill="D0CECE" w:themeFill="background2" w:themeFillShade="E6"/>
+        <w:tblLook w:val="04A0" w:firstRow="1" w:lastRow="0" w:firstColumn="1" w:lastColumn="0" w:noHBand="0" w:noVBand="1"/>
+      </w:tblPr>
+      <w:tblGrid>
+        <w:gridCol w:w="8494"/>
+      </w:tblGrid>
+      <w:tr>
+        <w:tc>
+          <w:tcPr>
+            <w:tcW w:w="8494" w:type="dxa"/>
+            <w:shd w:val="clear" w:color="auto" w:fill="D0CECE" w:themeFill="background2" w:themeFillShade="E6"/>
+          </w:tcPr>
+          <w:p>
+            <w:pPr>
+              <w:rPr>
+                <w:rFonts w:ascii="Courier New" w:hAnsi="Courier New" w:cs="Courier New"/>
+                <w:b/>
+                <w:bCs/>
+                <w:lang w:val="en-GB"/>
+              </w:rPr>
+            </w:pPr>
+          </w:p>
+          <w:p>
+            <w:pPr>
+              <w:rPr>
+                <w:rFonts w:ascii="Arial" w:hAnsi="Arial" w:cs="Arial"/>
+                <w:b/>
+                <w:bCs/>
+                <w:sz w:val="20"/>
+                <w:szCs w:val="20"/>
+                <w:lang w:val="en-GB"/>
+              </w:rPr>
+            </w:pPr>
+            <w:proofErr w:type="spellStart"/>
+            <w:r>
+              <w:rPr>
+                <w:rFonts w:ascii="Arial" w:hAnsi="Arial" w:cs="Arial"/>
+                <w:b/>
+                <w:bCs/>
+                <w:sz w:val="20"/>
+                <w:szCs w:val="20"/>
+                <w:lang w:val="en-GB"/>
+              </w:rPr>
+              <w:t>BLOCKNAME_</w:t>
+            </w:r>
+            <w:r>
+              <w:rPr>
+                <w:rFonts w:ascii="Arial" w:hAnsi="Arial" w:cs="Arial"/>
+                <w:sz w:val="20"/>
+                <w:szCs w:val="20"/>
+                <w:lang w:val="en-GB"/>
+              </w:rPr>
+              <w:t>StringIdentification</w:t>
+            </w:r>
+            <w:proofErr w:type="spellEnd"/>
+            <w:r>
+              <w:rPr>
+                <w:rFonts w:ascii="Arial" w:hAnsi="Arial" w:cs="Arial"/>
+                <w:b/>
+                <w:bCs/>
+                <w:sz w:val="20"/>
+                <w:szCs w:val="20"/>
+                <w:lang w:val="en-GB"/>
+              </w:rPr>
+              <w:t xml:space="preserve">    N</w:t>
+            </w:r>
+          </w:p>
+          <w:p>
+            <w:pPr>
+              <w:rPr>
+                <w:rFonts w:ascii="Arial" w:hAnsi="Arial" w:cs="Arial"/>
+                <w:b/>
+                <w:bCs/>
+                <w:sz w:val="20"/>
+                <w:szCs w:val="20"/>
+                <w:lang w:val="en-GB"/>
+              </w:rPr>
+            </w:pPr>
+            <w:r>
+              <w:rPr>
+                <w:rFonts w:ascii="Arial" w:hAnsi="Arial" w:cs="Arial"/>
+                <w:b/>
+                <w:bCs/>
+                <w:sz w:val="20"/>
+                <w:szCs w:val="20"/>
+                <w:lang w:val="en-GB"/>
+              </w:rPr>
+              <w:t>…</w:t>
+            </w:r>
+          </w:p>
+          <w:p>
+            <w:pPr>
+              <w:rPr>
+                <w:rFonts w:ascii="Arial" w:hAnsi="Arial" w:cs="Arial"/>
+                <w:b/>
+                <w:bCs/>
+                <w:sz w:val="20"/>
+                <w:szCs w:val="20"/>
+                <w:lang w:val="en-GB"/>
+              </w:rPr>
+            </w:pPr>
+            <w:r>
+              <w:rPr>
+                <w:rFonts w:ascii="Arial" w:hAnsi="Arial" w:cs="Arial"/>
+                <w:b/>
+                <w:bCs/>
+                <w:sz w:val="20"/>
+                <w:szCs w:val="20"/>
+                <w:lang w:val="en-GB"/>
+              </w:rPr>
+              <w:t>…</w:t>
+            </w:r>
+          </w:p>
+          <w:p>
+            <w:pPr>
+              <w:rPr>
+                <w:rFonts w:ascii="Courier New" w:hAnsi="Courier New" w:cs="Courier New"/>
+                <w:b/>
+                <w:bCs/>
+                <w:lang w:val="en-GB"/>
+              </w:rPr>
+            </w:pPr>
+            <w:proofErr w:type="spellStart"/>
+            <w:r>
+              <w:rPr>
+                <w:rFonts w:ascii="Arial" w:hAnsi="Arial" w:cs="Arial"/>
+                <w:b/>
+                <w:bCs/>
+                <w:sz w:val="20"/>
+                <w:szCs w:val="20"/>
+                <w:lang w:val="en-GB"/>
+              </w:rPr>
+              <w:t>END_</w:t>
+            </w:r>
+            <w:r>
+              <w:rPr>
+                <w:rFonts w:ascii="Arial" w:hAnsi="Arial" w:cs="Arial"/>
+                <w:b/>
+                <w:bCs/>
+                <w:sz w:val="20"/>
+                <w:szCs w:val="20"/>
+                <w:lang w:val="en-GB"/>
+              </w:rPr>
+              <w:t>BLOCKNAME_</w:t>
+            </w:r>
+            <w:r>
+              <w:rPr>
+                <w:rFonts w:ascii="Arial" w:hAnsi="Arial" w:cs="Arial"/>
+                <w:sz w:val="20"/>
+                <w:szCs w:val="20"/>
+                <w:lang w:val="en-GB"/>
+              </w:rPr>
+              <w:t>StringIdentification</w:t>
+            </w:r>
+            <w:proofErr w:type="spellEnd"/>
+          </w:p>
+          <w:p>
+            <w:pPr>
+              <w:rPr>
+                <w:b/>
+                <w:bCs/>
+                <w:lang w:val="en-GB"/>
+              </w:rPr>
+            </w:pPr>
+          </w:p>
+        </w:tc>
+      </w:tr>
+    </w:tbl>
     <w:p>
       <w:pPr>
         <w:rPr>
@@ -52,103 +240,1241 @@
           <w:lang w:val="en-GB"/>
         </w:rPr>
       </w:pPr>
-      <w:proofErr w:type="spellStart"/>
-      <w:r>
+      <w:r>
+        <w:rPr>
+          <w:lang w:val="en-GB"/>
+        </w:rPr>
+        <w:t>Examples:</w:t>
+      </w:r>
+    </w:p>
+    <w:tbl>
+      <w:tblPr>
+        <w:tblStyle w:val="Tablaconcuadrcula"/>
+        <w:tblW w:w="0" w:type="auto"/>
+        <w:tblBorders>
+          <w:top w:val="none" w:sz="0" w:space="0" w:color="auto"/>
+          <w:left w:val="none" w:sz="0" w:space="0" w:color="auto"/>
+          <w:bottom w:val="none" w:sz="0" w:space="0" w:color="auto"/>
+          <w:right w:val="none" w:sz="0" w:space="0" w:color="auto"/>
+          <w:insideH w:val="none" w:sz="0" w:space="0" w:color="auto"/>
+          <w:insideV w:val="none" w:sz="0" w:space="0" w:color="auto"/>
+        </w:tblBorders>
+        <w:shd w:val="clear" w:color="auto" w:fill="D0CECE" w:themeFill="background2" w:themeFillShade="E6"/>
+        <w:tblLook w:val="04A0" w:firstRow="1" w:lastRow="0" w:firstColumn="1" w:lastColumn="0" w:noHBand="0" w:noVBand="1"/>
+      </w:tblPr>
+      <w:tblGrid>
+        <w:gridCol w:w="8494"/>
+      </w:tblGrid>
+      <w:tr>
+        <w:tc>
+          <w:tcPr>
+            <w:tcW w:w="8494" w:type="dxa"/>
+            <w:shd w:val="clear" w:color="auto" w:fill="D0CECE" w:themeFill="background2" w:themeFillShade="E6"/>
+          </w:tcPr>
+          <w:p>
+            <w:pPr>
+              <w:rPr>
+                <w:rFonts w:ascii="Courier New" w:hAnsi="Courier New" w:cs="Courier New"/>
+                <w:b/>
+                <w:bCs/>
+                <w:lang w:val="en-GB"/>
+              </w:rPr>
+            </w:pPr>
+          </w:p>
+          <w:p>
+            <w:pPr>
+              <w:rPr>
+                <w:rFonts w:ascii="Arial" w:hAnsi="Arial" w:cs="Arial"/>
+                <w:b/>
+                <w:bCs/>
+                <w:sz w:val="20"/>
+                <w:szCs w:val="20"/>
+                <w:lang w:val="en-GB"/>
+              </w:rPr>
+            </w:pPr>
+            <w:r>
+              <w:rPr>
+                <w:rFonts w:ascii="Arial" w:hAnsi="Arial" w:cs="Arial"/>
+                <w:b/>
+                <w:bCs/>
+                <w:sz w:val="20"/>
+                <w:szCs w:val="20"/>
+                <w:lang w:val="en-GB"/>
+              </w:rPr>
+              <w:t>PHASE_</w:t>
+            </w:r>
+            <w:r>
+              <w:rPr>
+                <w:rFonts w:ascii="Arial" w:hAnsi="Arial" w:cs="Arial"/>
+                <w:sz w:val="20"/>
+                <w:szCs w:val="20"/>
+                <w:lang w:val="en-GB"/>
+              </w:rPr>
+              <w:t>PbSO4</w:t>
+            </w:r>
+            <w:r>
+              <w:rPr>
+                <w:rFonts w:ascii="Arial" w:hAnsi="Arial" w:cs="Arial"/>
+                <w:b/>
+                <w:bCs/>
+                <w:sz w:val="20"/>
+                <w:szCs w:val="20"/>
+                <w:lang w:val="en-GB"/>
+              </w:rPr>
+              <w:t xml:space="preserve">    </w:t>
+            </w:r>
+            <w:r>
+              <w:rPr>
+                <w:rFonts w:ascii="Arial" w:hAnsi="Arial" w:cs="Arial"/>
+                <w:b/>
+                <w:bCs/>
+                <w:sz w:val="20"/>
+                <w:szCs w:val="20"/>
+                <w:lang w:val="en-GB"/>
+              </w:rPr>
+              <w:t>1</w:t>
+            </w:r>
+          </w:p>
+          <w:p>
+            <w:pPr>
+              <w:rPr>
+                <w:rFonts w:ascii="Arial" w:hAnsi="Arial" w:cs="Arial"/>
+                <w:b/>
+                <w:bCs/>
+                <w:sz w:val="20"/>
+                <w:szCs w:val="20"/>
+                <w:lang w:val="en-GB"/>
+              </w:rPr>
+            </w:pPr>
+            <w:r>
+              <w:rPr>
+                <w:rFonts w:ascii="Arial" w:hAnsi="Arial" w:cs="Arial"/>
+                <w:b/>
+                <w:bCs/>
+                <w:sz w:val="20"/>
+                <w:szCs w:val="20"/>
+                <w:lang w:val="en-GB"/>
+              </w:rPr>
+              <w:t>…</w:t>
+            </w:r>
+          </w:p>
+          <w:p>
+            <w:pPr>
+              <w:rPr>
+                <w:rFonts w:ascii="Arial" w:hAnsi="Arial" w:cs="Arial"/>
+                <w:b/>
+                <w:bCs/>
+                <w:sz w:val="20"/>
+                <w:szCs w:val="20"/>
+                <w:lang w:val="en-GB"/>
+              </w:rPr>
+            </w:pPr>
+            <w:r>
+              <w:rPr>
+                <w:rFonts w:ascii="Arial" w:hAnsi="Arial" w:cs="Arial"/>
+                <w:b/>
+                <w:bCs/>
+                <w:sz w:val="20"/>
+                <w:szCs w:val="20"/>
+                <w:lang w:val="en-GB"/>
+              </w:rPr>
+              <w:t>…</w:t>
+            </w:r>
+          </w:p>
+          <w:p>
+            <w:pPr>
+              <w:rPr>
+                <w:rFonts w:ascii="Arial" w:hAnsi="Arial" w:cs="Arial"/>
+                <w:b/>
+                <w:bCs/>
+                <w:sz w:val="20"/>
+                <w:szCs w:val="20"/>
+                <w:lang w:val="en-GB"/>
+              </w:rPr>
+            </w:pPr>
+            <w:r>
+              <w:rPr>
+                <w:rFonts w:ascii="Arial" w:hAnsi="Arial" w:cs="Arial"/>
+                <w:b/>
+                <w:bCs/>
+                <w:sz w:val="20"/>
+                <w:szCs w:val="20"/>
+                <w:lang w:val="en-GB"/>
+              </w:rPr>
+              <w:t>END_</w:t>
+            </w:r>
+            <w:r>
+              <w:rPr>
+                <w:rFonts w:ascii="Arial" w:hAnsi="Arial" w:cs="Arial"/>
+                <w:b/>
+                <w:bCs/>
+                <w:sz w:val="20"/>
+                <w:szCs w:val="20"/>
+                <w:lang w:val="en-GB"/>
+              </w:rPr>
+              <w:t>PHASE_</w:t>
+            </w:r>
+            <w:r>
+              <w:rPr>
+                <w:rFonts w:ascii="Arial" w:hAnsi="Arial" w:cs="Arial"/>
+                <w:sz w:val="20"/>
+                <w:szCs w:val="20"/>
+                <w:lang w:val="en-GB"/>
+              </w:rPr>
+              <w:t>PbSO4</w:t>
+            </w:r>
+          </w:p>
+          <w:p>
+            <w:pPr>
+              <w:rPr>
+                <w:b/>
+                <w:bCs/>
+                <w:lang w:val="en-GB"/>
+              </w:rPr>
+            </w:pPr>
+          </w:p>
+        </w:tc>
+      </w:tr>
+    </w:tbl>
+    <w:p>
+      <w:pPr>
+        <w:rPr>
+          <w:lang w:val="en-GB"/>
+        </w:rPr>
+      </w:pPr>
+    </w:p>
+    <w:tbl>
+      <w:tblPr>
+        <w:tblStyle w:val="Tablaconcuadrcula"/>
+        <w:tblW w:w="0" w:type="auto"/>
+        <w:tblBorders>
+          <w:top w:val="none" w:sz="0" w:space="0" w:color="auto"/>
+          <w:left w:val="none" w:sz="0" w:space="0" w:color="auto"/>
+          <w:bottom w:val="none" w:sz="0" w:space="0" w:color="auto"/>
+          <w:right w:val="none" w:sz="0" w:space="0" w:color="auto"/>
+          <w:insideH w:val="none" w:sz="0" w:space="0" w:color="auto"/>
+          <w:insideV w:val="none" w:sz="0" w:space="0" w:color="auto"/>
+        </w:tblBorders>
+        <w:shd w:val="clear" w:color="auto" w:fill="D0CECE" w:themeFill="background2" w:themeFillShade="E6"/>
+        <w:tblLook w:val="04A0" w:firstRow="1" w:lastRow="0" w:firstColumn="1" w:lastColumn="0" w:noHBand="0" w:noVBand="1"/>
+      </w:tblPr>
+      <w:tblGrid>
+        <w:gridCol w:w="8494"/>
+      </w:tblGrid>
+      <w:tr>
+        <w:tc>
+          <w:tcPr>
+            <w:tcW w:w="8494" w:type="dxa"/>
+            <w:shd w:val="clear" w:color="auto" w:fill="D0CECE" w:themeFill="background2" w:themeFillShade="E6"/>
+          </w:tcPr>
+          <w:p>
+            <w:pPr>
+              <w:rPr>
+                <w:rFonts w:ascii="Courier New" w:hAnsi="Courier New" w:cs="Courier New"/>
+                <w:b/>
+                <w:bCs/>
+                <w:lang w:val="en-GB"/>
+              </w:rPr>
+            </w:pPr>
+          </w:p>
+          <w:p>
+            <w:pPr>
+              <w:rPr>
+                <w:rFonts w:ascii="Arial" w:hAnsi="Arial" w:cs="Arial"/>
+                <w:b/>
+                <w:bCs/>
+                <w:sz w:val="20"/>
+                <w:szCs w:val="20"/>
+                <w:lang w:val="en-GB"/>
+              </w:rPr>
+            </w:pPr>
+            <w:proofErr w:type="spellStart"/>
+            <w:r>
+              <w:rPr>
+                <w:rFonts w:ascii="Arial" w:hAnsi="Arial" w:cs="Arial"/>
+                <w:b/>
+                <w:bCs/>
+                <w:sz w:val="20"/>
+                <w:szCs w:val="20"/>
+                <w:lang w:val="en-GB"/>
+              </w:rPr>
+              <w:t>P</w:t>
+            </w:r>
+            <w:r>
+              <w:rPr>
+                <w:rFonts w:ascii="Arial" w:hAnsi="Arial" w:cs="Arial"/>
+                <w:b/>
+                <w:bCs/>
+                <w:sz w:val="20"/>
+                <w:szCs w:val="20"/>
+                <w:lang w:val="en-GB"/>
+              </w:rPr>
+              <w:t>ATTERN</w:t>
+            </w:r>
+            <w:r>
+              <w:rPr>
+                <w:rFonts w:ascii="Arial" w:hAnsi="Arial" w:cs="Arial"/>
+                <w:b/>
+                <w:bCs/>
+                <w:sz w:val="20"/>
+                <w:szCs w:val="20"/>
+                <w:lang w:val="en-GB"/>
+              </w:rPr>
+              <w:t>_</w:t>
+            </w:r>
+            <w:r>
+              <w:rPr>
+                <w:rFonts w:ascii="Arial" w:hAnsi="Arial" w:cs="Arial"/>
+                <w:sz w:val="20"/>
+                <w:szCs w:val="20"/>
+                <w:lang w:val="en-GB"/>
+              </w:rPr>
+              <w:t>Xray</w:t>
+            </w:r>
+            <w:proofErr w:type="spellEnd"/>
+            <w:r>
+              <w:rPr>
+                <w:rFonts w:ascii="Arial" w:hAnsi="Arial" w:cs="Arial"/>
+                <w:b/>
+                <w:bCs/>
+                <w:sz w:val="20"/>
+                <w:szCs w:val="20"/>
+                <w:lang w:val="en-GB"/>
+              </w:rPr>
+              <w:t xml:space="preserve">    </w:t>
+            </w:r>
+            <w:r>
+              <w:rPr>
+                <w:rFonts w:ascii="Arial" w:hAnsi="Arial" w:cs="Arial"/>
+                <w:b/>
+                <w:bCs/>
+                <w:sz w:val="20"/>
+                <w:szCs w:val="20"/>
+                <w:lang w:val="en-GB"/>
+              </w:rPr>
+              <w:t>1</w:t>
+            </w:r>
+          </w:p>
+          <w:p>
+            <w:pPr>
+              <w:rPr>
+                <w:rFonts w:ascii="Arial" w:hAnsi="Arial" w:cs="Arial"/>
+                <w:b/>
+                <w:bCs/>
+                <w:sz w:val="20"/>
+                <w:szCs w:val="20"/>
+                <w:lang w:val="en-GB"/>
+              </w:rPr>
+            </w:pPr>
+            <w:r>
+              <w:rPr>
+                <w:rFonts w:ascii="Arial" w:hAnsi="Arial" w:cs="Arial"/>
+                <w:b/>
+                <w:bCs/>
+                <w:sz w:val="20"/>
+                <w:szCs w:val="20"/>
+                <w:lang w:val="en-GB"/>
+              </w:rPr>
+              <w:t>…</w:t>
+            </w:r>
+          </w:p>
+          <w:p>
+            <w:pPr>
+              <w:rPr>
+                <w:rFonts w:ascii="Arial" w:hAnsi="Arial" w:cs="Arial"/>
+                <w:b/>
+                <w:bCs/>
+                <w:sz w:val="20"/>
+                <w:szCs w:val="20"/>
+                <w:lang w:val="en-GB"/>
+              </w:rPr>
+            </w:pPr>
+            <w:r>
+              <w:rPr>
+                <w:rFonts w:ascii="Arial" w:hAnsi="Arial" w:cs="Arial"/>
+                <w:b/>
+                <w:bCs/>
+                <w:sz w:val="20"/>
+                <w:szCs w:val="20"/>
+                <w:lang w:val="en-GB"/>
+              </w:rPr>
+              <w:t>…</w:t>
+            </w:r>
+          </w:p>
+          <w:p>
+            <w:pPr>
+              <w:rPr>
+                <w:rFonts w:ascii="Arial" w:hAnsi="Arial" w:cs="Arial"/>
+                <w:b/>
+                <w:bCs/>
+                <w:sz w:val="20"/>
+                <w:szCs w:val="20"/>
+                <w:lang w:val="en-GB"/>
+              </w:rPr>
+            </w:pPr>
+            <w:proofErr w:type="spellStart"/>
+            <w:r>
+              <w:rPr>
+                <w:rFonts w:ascii="Arial" w:hAnsi="Arial" w:cs="Arial"/>
+                <w:b/>
+                <w:bCs/>
+                <w:sz w:val="20"/>
+                <w:szCs w:val="20"/>
+                <w:lang w:val="en-GB"/>
+              </w:rPr>
+              <w:t>END_</w:t>
+            </w:r>
+            <w:r>
+              <w:rPr>
+                <w:rFonts w:ascii="Arial" w:hAnsi="Arial" w:cs="Arial"/>
+                <w:b/>
+                <w:bCs/>
+                <w:sz w:val="20"/>
+                <w:szCs w:val="20"/>
+                <w:lang w:val="en-GB"/>
+              </w:rPr>
+              <w:t>P</w:t>
+            </w:r>
+            <w:r>
+              <w:rPr>
+                <w:rFonts w:ascii="Arial" w:hAnsi="Arial" w:cs="Arial"/>
+                <w:b/>
+                <w:bCs/>
+                <w:sz w:val="20"/>
+                <w:szCs w:val="20"/>
+                <w:lang w:val="en-GB"/>
+              </w:rPr>
+              <w:t>ATTERN</w:t>
+            </w:r>
+            <w:r>
+              <w:rPr>
+                <w:rFonts w:ascii="Arial" w:hAnsi="Arial" w:cs="Arial"/>
+                <w:b/>
+                <w:bCs/>
+                <w:sz w:val="20"/>
+                <w:szCs w:val="20"/>
+                <w:lang w:val="en-GB"/>
+              </w:rPr>
+              <w:t>_</w:t>
+            </w:r>
+            <w:r>
+              <w:rPr>
+                <w:rFonts w:ascii="Arial" w:hAnsi="Arial" w:cs="Arial"/>
+                <w:sz w:val="20"/>
+                <w:szCs w:val="20"/>
+                <w:lang w:val="en-GB"/>
+              </w:rPr>
+              <w:t>Xray</w:t>
+            </w:r>
+            <w:proofErr w:type="spellEnd"/>
+          </w:p>
+          <w:p>
+            <w:pPr>
+              <w:rPr>
+                <w:b/>
+                <w:bCs/>
+                <w:lang w:val="en-GB"/>
+              </w:rPr>
+            </w:pPr>
+          </w:p>
+        </w:tc>
+      </w:tr>
+    </w:tbl>
+    <w:p>
+      <w:pPr>
+        <w:pStyle w:val="Sinespaciado"/>
+        <w:rPr>
+          <w:lang w:val="en-GB"/>
+        </w:rPr>
+      </w:pPr>
+    </w:p>
+    <w:p>
+      <w:pPr>
+        <w:rPr>
+          <w:lang w:val="en-GB"/>
+        </w:rPr>
+      </w:pPr>
+    </w:p>
+    <w:p>
+      <w:pPr>
+        <w:rPr>
+          <w:lang w:val="en-GB"/>
+        </w:rPr>
+      </w:pPr>
+      <w:r>
+        <w:rPr>
+          <w:lang w:val="en-GB"/>
+        </w:rPr>
+        <w:t>Exceptions:</w:t>
+      </w:r>
+    </w:p>
+    <w:p>
+      <w:pPr>
+        <w:rPr>
+          <w:lang w:val="en-GB"/>
+        </w:rPr>
+      </w:pPr>
+      <w:r>
+        <w:rPr>
+          <w:lang w:val="en-GB"/>
+        </w:rPr>
+        <w:t>Exists a</w:t>
+      </w:r>
+      <w:r>
+        <w:rPr>
+          <w:lang w:val="en-GB"/>
+        </w:rPr>
+        <w:t>n</w:t>
+      </w:r>
+      <w:r>
+        <w:rPr>
+          <w:lang w:val="en-GB"/>
+        </w:rPr>
+        <w:t xml:space="preserve"> exception for a particular COMMANDS block.</w:t>
+      </w:r>
+    </w:p>
+    <w:tbl>
+      <w:tblPr>
+        <w:tblStyle w:val="Tablaconcuadrcula"/>
+        <w:tblW w:w="0" w:type="auto"/>
+        <w:tblBorders>
+          <w:top w:val="none" w:sz="0" w:space="0" w:color="auto"/>
+          <w:left w:val="none" w:sz="0" w:space="0" w:color="auto"/>
+          <w:bottom w:val="none" w:sz="0" w:space="0" w:color="auto"/>
+          <w:right w:val="none" w:sz="0" w:space="0" w:color="auto"/>
+          <w:insideH w:val="none" w:sz="0" w:space="0" w:color="auto"/>
+          <w:insideV w:val="none" w:sz="0" w:space="0" w:color="auto"/>
+        </w:tblBorders>
+        <w:shd w:val="clear" w:color="auto" w:fill="D0CECE" w:themeFill="background2" w:themeFillShade="E6"/>
+        <w:tblLook w:val="04A0" w:firstRow="1" w:lastRow="0" w:firstColumn="1" w:lastColumn="0" w:noHBand="0" w:noVBand="1"/>
+      </w:tblPr>
+      <w:tblGrid>
+        <w:gridCol w:w="8494"/>
+      </w:tblGrid>
+      <w:tr>
+        <w:tc>
+          <w:tcPr>
+            <w:tcW w:w="8494" w:type="dxa"/>
+            <w:shd w:val="clear" w:color="auto" w:fill="D0CECE" w:themeFill="background2" w:themeFillShade="E6"/>
+          </w:tcPr>
+          <w:p>
+            <w:pPr>
+              <w:rPr>
+                <w:rFonts w:ascii="Courier New" w:hAnsi="Courier New" w:cs="Courier New"/>
+                <w:b/>
+                <w:bCs/>
+                <w:lang w:val="en-GB"/>
+              </w:rPr>
+            </w:pPr>
+          </w:p>
+          <w:p>
+            <w:pPr>
+              <w:rPr>
+                <w:rFonts w:ascii="Arial" w:hAnsi="Arial" w:cs="Arial"/>
+                <w:b/>
+                <w:bCs/>
+                <w:sz w:val="20"/>
+                <w:szCs w:val="20"/>
+                <w:lang w:val="en-GB"/>
+              </w:rPr>
+            </w:pPr>
+            <w:r>
+              <w:rPr>
+                <w:rFonts w:ascii="Arial" w:hAnsi="Arial" w:cs="Arial"/>
+                <w:b/>
+                <w:bCs/>
+                <w:sz w:val="20"/>
+                <w:szCs w:val="20"/>
+                <w:lang w:val="en-GB"/>
+              </w:rPr>
+              <w:t>COMMANDS</w:t>
+            </w:r>
+          </w:p>
+          <w:p>
+            <w:pPr>
+              <w:rPr>
+                <w:rFonts w:ascii="Arial" w:hAnsi="Arial" w:cs="Arial"/>
+                <w:b/>
+                <w:bCs/>
+                <w:sz w:val="20"/>
+                <w:szCs w:val="20"/>
+                <w:lang w:val="en-GB"/>
+              </w:rPr>
+            </w:pPr>
+            <w:r>
+              <w:rPr>
+                <w:rFonts w:ascii="Arial" w:hAnsi="Arial" w:cs="Arial"/>
+                <w:b/>
+                <w:bCs/>
+                <w:sz w:val="20"/>
+                <w:szCs w:val="20"/>
+                <w:lang w:val="en-GB"/>
+              </w:rPr>
+              <w:t>…</w:t>
+            </w:r>
+          </w:p>
+          <w:p>
+            <w:pPr>
+              <w:rPr>
+                <w:rFonts w:ascii="Arial" w:hAnsi="Arial" w:cs="Arial"/>
+                <w:b/>
+                <w:bCs/>
+                <w:sz w:val="20"/>
+                <w:szCs w:val="20"/>
+                <w:lang w:val="en-GB"/>
+              </w:rPr>
+            </w:pPr>
+            <w:r>
+              <w:rPr>
+                <w:rFonts w:ascii="Arial" w:hAnsi="Arial" w:cs="Arial"/>
+                <w:b/>
+                <w:bCs/>
+                <w:sz w:val="20"/>
+                <w:szCs w:val="20"/>
+                <w:lang w:val="en-GB"/>
+              </w:rPr>
+              <w:t>…</w:t>
+            </w:r>
+          </w:p>
+          <w:p>
+            <w:pPr>
+              <w:rPr>
+                <w:rFonts w:ascii="Arial" w:hAnsi="Arial" w:cs="Arial"/>
+                <w:b/>
+                <w:bCs/>
+                <w:sz w:val="20"/>
+                <w:szCs w:val="20"/>
+                <w:lang w:val="en-GB"/>
+              </w:rPr>
+            </w:pPr>
+            <w:r>
+              <w:rPr>
+                <w:rFonts w:ascii="Arial" w:hAnsi="Arial" w:cs="Arial"/>
+                <w:b/>
+                <w:bCs/>
+                <w:sz w:val="20"/>
+                <w:szCs w:val="20"/>
+                <w:lang w:val="en-GB"/>
+              </w:rPr>
+              <w:t>END_</w:t>
+            </w:r>
+            <w:r>
+              <w:rPr>
+                <w:rFonts w:ascii="Arial" w:hAnsi="Arial" w:cs="Arial"/>
+                <w:b/>
+                <w:bCs/>
+                <w:sz w:val="20"/>
+                <w:szCs w:val="20"/>
+                <w:lang w:val="en-GB"/>
+              </w:rPr>
+              <w:t>COMMANDS</w:t>
+            </w:r>
+          </w:p>
+          <w:p>
+            <w:pPr>
+              <w:rPr>
+                <w:b/>
+                <w:bCs/>
+                <w:lang w:val="en-GB"/>
+              </w:rPr>
+            </w:pPr>
+          </w:p>
+        </w:tc>
+      </w:tr>
+    </w:tbl>
+    <w:p>
+      <w:pPr>
+        <w:rPr>
+          <w:lang w:val="en-GB"/>
+        </w:rPr>
+      </w:pPr>
+    </w:p>
+    <w:p>
+      <w:pPr>
+        <w:rPr>
+          <w:lang w:val="en-GB"/>
+        </w:rPr>
+      </w:pPr>
+    </w:p>
+    <w:p>
+      <w:pPr>
+        <w:rPr>
+          <w:lang w:val="en-GB"/>
+        </w:rPr>
+      </w:pPr>
+      <w:r>
+        <w:rPr>
+          <w:lang w:val="en-GB"/>
+        </w:rPr>
+        <w:br w:type="page"/>
+      </w:r>
+    </w:p>
+    <w:p>
+      <w:pPr>
+        <w:pStyle w:val="Ttulo1"/>
+        <w:rPr>
+          <w:lang w:val="en-GB"/>
+        </w:rPr>
+      </w:pPr>
+      <w:r>
+        <w:rPr>
+          <w:lang w:val="en-GB"/>
+        </w:rPr>
+        <w:lastRenderedPageBreak/>
+        <w:t>P</w:t>
+      </w:r>
+      <w:r>
+        <w:rPr>
+          <w:lang w:val="en-GB"/>
+        </w:rPr>
+        <w:t>attern</w:t>
+      </w:r>
+      <w:r>
+        <w:rPr>
+          <w:lang w:val="en-GB"/>
+        </w:rPr>
+        <w:t xml:space="preserve"> Block</w:t>
+      </w:r>
+    </w:p>
+    <w:p>
+      <w:pPr>
+        <w:rPr>
+          <w:lang w:val="en-GB"/>
+        </w:rPr>
+      </w:pPr>
+    </w:p>
+    <w:p>
+      <w:pPr>
         <w:rPr>
           <w:b/>
           <w:bCs/>
-          <w:lang w:val="en-GB"/>
-        </w:rPr>
-        <w:t>BLOCKNAME_</w:t>
-      </w:r>
-      <w:proofErr w:type="gramStart"/>
+          <w:i/>
+          <w:iCs/>
+          <w:color w:val="FF0000"/>
+          <w:lang w:val="en-GB"/>
+        </w:rPr>
+      </w:pPr>
       <w:r>
         <w:rPr>
           <w:b/>
           <w:bCs/>
-          <w:lang w:val="en-GB"/>
-        </w:rPr>
-        <w:t>StringIdentification</w:t>
+          <w:i/>
+          <w:iCs/>
+          <w:color w:val="FF0000"/>
+          <w:lang w:val="en-GB"/>
+        </w:rPr>
+        <w:t>Background definitions</w:t>
+      </w:r>
+    </w:p>
+    <w:p>
+      <w:pPr>
+        <w:rPr>
+          <w:lang w:val="en-GB"/>
+        </w:rPr>
+      </w:pPr>
+      <w:r>
+        <w:rPr>
+          <w:lang w:val="en-GB"/>
+        </w:rPr>
+        <w:t>In this case, the information for Backgrounds will be using a subblock definition</w:t>
+      </w:r>
+      <w:r>
+        <w:rPr>
+          <w:lang w:val="en-GB"/>
+        </w:rPr>
+        <w:t xml:space="preserve"> according to general definition of the blocks.</w:t>
+      </w:r>
+    </w:p>
+    <w:tbl>
+      <w:tblPr>
+        <w:tblStyle w:val="Tablaconcuadrcula"/>
+        <w:tblW w:w="0" w:type="auto"/>
+        <w:tblBorders>
+          <w:top w:val="none" w:sz="0" w:space="0" w:color="auto"/>
+          <w:left w:val="none" w:sz="0" w:space="0" w:color="auto"/>
+          <w:bottom w:val="none" w:sz="0" w:space="0" w:color="auto"/>
+          <w:right w:val="none" w:sz="0" w:space="0" w:color="auto"/>
+          <w:insideH w:val="none" w:sz="0" w:space="0" w:color="auto"/>
+          <w:insideV w:val="none" w:sz="0" w:space="0" w:color="auto"/>
+        </w:tblBorders>
+        <w:shd w:val="clear" w:color="auto" w:fill="D0CECE" w:themeFill="background2" w:themeFillShade="E6"/>
+        <w:tblLook w:val="04A0" w:firstRow="1" w:lastRow="0" w:firstColumn="1" w:lastColumn="0" w:noHBand="0" w:noVBand="1"/>
+      </w:tblPr>
+      <w:tblGrid>
+        <w:gridCol w:w="8494"/>
+      </w:tblGrid>
+      <w:tr>
+        <w:tc>
+          <w:tcPr>
+            <w:tcW w:w="8494" w:type="dxa"/>
+            <w:shd w:val="clear" w:color="auto" w:fill="D0CECE" w:themeFill="background2" w:themeFillShade="E6"/>
+          </w:tcPr>
+          <w:p>
+            <w:pPr>
+              <w:rPr>
+                <w:rFonts w:ascii="Courier New" w:hAnsi="Courier New" w:cs="Courier New"/>
+                <w:b/>
+                <w:bCs/>
+                <w:lang w:val="en-GB"/>
+              </w:rPr>
+            </w:pPr>
+          </w:p>
+          <w:p>
+            <w:pPr>
+              <w:rPr>
+                <w:rFonts w:ascii="Arial" w:hAnsi="Arial" w:cs="Arial"/>
+                <w:b/>
+                <w:bCs/>
+                <w:sz w:val="20"/>
+                <w:szCs w:val="20"/>
+                <w:lang w:val="en-GB"/>
+              </w:rPr>
+            </w:pPr>
+            <w:r>
+              <w:rPr>
+                <w:rFonts w:ascii="Arial" w:hAnsi="Arial" w:cs="Arial"/>
+                <w:b/>
+                <w:bCs/>
+                <w:sz w:val="20"/>
+                <w:szCs w:val="20"/>
+                <w:lang w:val="en-GB"/>
+              </w:rPr>
+              <w:t>BACKGD</w:t>
+            </w:r>
+          </w:p>
+          <w:p>
+            <w:pPr>
+              <w:rPr>
+                <w:rFonts w:ascii="Arial" w:hAnsi="Arial" w:cs="Arial"/>
+                <w:sz w:val="20"/>
+                <w:szCs w:val="20"/>
+                <w:lang w:val="en-GB"/>
+              </w:rPr>
+            </w:pPr>
+            <w:proofErr w:type="gramStart"/>
+            <w:r>
+              <w:rPr>
+                <w:rFonts w:ascii="Arial" w:hAnsi="Arial" w:cs="Arial"/>
+                <w:sz w:val="20"/>
+                <w:szCs w:val="20"/>
+                <w:lang w:val="en-GB"/>
+              </w:rPr>
+              <w:t>Method</w:t>
+            </w:r>
+            <w:r>
+              <w:rPr>
+                <w:rFonts w:ascii="Arial" w:hAnsi="Arial" w:cs="Arial"/>
+                <w:sz w:val="20"/>
+                <w:szCs w:val="20"/>
+                <w:lang w:val="en-GB"/>
+              </w:rPr>
+              <w:t xml:space="preserve">  </w:t>
+            </w:r>
+            <w:r>
+              <w:rPr>
+                <w:rFonts w:ascii="Arial" w:hAnsi="Arial" w:cs="Arial"/>
+                <w:sz w:val="20"/>
+                <w:szCs w:val="20"/>
+                <w:lang w:val="en-GB"/>
+              </w:rPr>
+              <w:t>[</w:t>
+            </w:r>
+            <w:proofErr w:type="gramEnd"/>
+            <w:r>
+              <w:rPr>
+                <w:rFonts w:ascii="Arial" w:hAnsi="Arial" w:cs="Arial"/>
+                <w:sz w:val="20"/>
+                <w:szCs w:val="20"/>
+                <w:lang w:val="en-GB"/>
+              </w:rPr>
+              <w:t>N1</w:t>
+            </w:r>
+            <w:r>
+              <w:rPr>
+                <w:rFonts w:ascii="Arial" w:hAnsi="Arial" w:cs="Arial"/>
+                <w:sz w:val="20"/>
+                <w:szCs w:val="20"/>
+                <w:lang w:val="en-GB"/>
+              </w:rPr>
+              <w:t>]</w:t>
+            </w:r>
+          </w:p>
+          <w:p>
+            <w:pPr>
+              <w:rPr>
+                <w:rFonts w:ascii="Arial" w:hAnsi="Arial" w:cs="Arial"/>
+                <w:b/>
+                <w:bCs/>
+                <w:sz w:val="20"/>
+                <w:szCs w:val="20"/>
+                <w:lang w:val="en-GB"/>
+              </w:rPr>
+            </w:pPr>
+            <w:r>
+              <w:rPr>
+                <w:rFonts w:ascii="Arial" w:hAnsi="Arial" w:cs="Arial"/>
+                <w:b/>
+                <w:bCs/>
+                <w:sz w:val="20"/>
+                <w:szCs w:val="20"/>
+                <w:lang w:val="en-GB"/>
+              </w:rPr>
+              <w:t>…</w:t>
+            </w:r>
+          </w:p>
+          <w:p>
+            <w:pPr>
+              <w:rPr>
+                <w:rFonts w:ascii="Arial" w:hAnsi="Arial" w:cs="Arial"/>
+                <w:b/>
+                <w:bCs/>
+                <w:sz w:val="20"/>
+                <w:szCs w:val="20"/>
+                <w:lang w:val="en-GB"/>
+              </w:rPr>
+            </w:pPr>
+            <w:r>
+              <w:rPr>
+                <w:rFonts w:ascii="Arial" w:hAnsi="Arial" w:cs="Arial"/>
+                <w:b/>
+                <w:bCs/>
+                <w:sz w:val="20"/>
+                <w:szCs w:val="20"/>
+                <w:lang w:val="en-GB"/>
+              </w:rPr>
+              <w:t>…</w:t>
+            </w:r>
+          </w:p>
+          <w:p>
+            <w:pPr>
+              <w:rPr>
+                <w:rFonts w:ascii="Arial" w:hAnsi="Arial" w:cs="Arial"/>
+                <w:b/>
+                <w:bCs/>
+                <w:sz w:val="20"/>
+                <w:szCs w:val="20"/>
+                <w:lang w:val="en-GB"/>
+              </w:rPr>
+            </w:pPr>
+            <w:r>
+              <w:rPr>
+                <w:rFonts w:ascii="Arial" w:hAnsi="Arial" w:cs="Arial"/>
+                <w:b/>
+                <w:bCs/>
+                <w:sz w:val="20"/>
+                <w:szCs w:val="20"/>
+                <w:lang w:val="en-GB"/>
+              </w:rPr>
+              <w:t>END_</w:t>
+            </w:r>
+            <w:r>
+              <w:rPr>
+                <w:rFonts w:ascii="Arial" w:hAnsi="Arial" w:cs="Arial"/>
+                <w:b/>
+                <w:bCs/>
+                <w:sz w:val="20"/>
+                <w:szCs w:val="20"/>
+                <w:lang w:val="en-GB"/>
+              </w:rPr>
+              <w:t>BACKGD</w:t>
+            </w:r>
+          </w:p>
+          <w:p>
+            <w:pPr>
+              <w:rPr>
+                <w:b/>
+                <w:bCs/>
+                <w:lang w:val="en-GB"/>
+              </w:rPr>
+            </w:pPr>
+          </w:p>
+        </w:tc>
+      </w:tr>
+    </w:tbl>
+    <w:p>
+      <w:pPr>
+        <w:rPr>
+          <w:lang w:val="en-GB"/>
+        </w:rPr>
+      </w:pPr>
+    </w:p>
+    <w:p>
+      <w:pPr>
+        <w:rPr>
+          <w:lang w:val="en-GB"/>
+        </w:rPr>
+      </w:pPr>
+      <w:r>
+        <w:rPr>
+          <w:lang w:val="en-GB"/>
+        </w:rPr>
+        <w:t>The available methods are:</w:t>
+      </w:r>
+    </w:p>
+    <w:p>
+      <w:pPr>
+        <w:pStyle w:val="Sinespaciado"/>
+        <w:jc w:val="both"/>
+        <w:rPr>
+          <w:lang w:val="en-GB"/>
+        </w:rPr>
+      </w:pPr>
+      <w:proofErr w:type="spellStart"/>
+      <w:r>
+        <w:rPr>
+          <w:lang w:val="en-GB"/>
+        </w:rPr>
+        <w:t>Linear_interpolation</w:t>
       </w:r>
       <w:proofErr w:type="spellEnd"/>
-      <w:r>
-        <w:rPr>
-          <w:lang w:val="en-GB"/>
-        </w:rPr>
-        <w:t xml:space="preserve">  N</w:t>
-      </w:r>
-      <w:proofErr w:type="gramEnd"/>
     </w:p>
     <w:p>
       <w:pPr>
         <w:pStyle w:val="Sinespaciado"/>
-        <w:rPr>
-          <w:lang w:val="en-GB"/>
-        </w:rPr>
-      </w:pPr>
-      <w:r>
-        <w:rPr>
-          <w:lang w:val="en-GB"/>
-        </w:rPr>
-        <w:t>…</w:t>
-      </w:r>
+        <w:jc w:val="both"/>
+        <w:rPr>
+          <w:lang w:val="en-GB"/>
+        </w:rPr>
+      </w:pPr>
+      <w:proofErr w:type="spellStart"/>
+      <w:r>
+        <w:rPr>
+          <w:lang w:val="en-GB"/>
+        </w:rPr>
+        <w:t>Spline_interpolation</w:t>
+      </w:r>
+      <w:proofErr w:type="spellEnd"/>
     </w:p>
     <w:p>
       <w:pPr>
         <w:pStyle w:val="Sinespaciado"/>
-        <w:rPr>
-          <w:lang w:val="en-GB"/>
-        </w:rPr>
-      </w:pPr>
-      <w:r>
-        <w:rPr>
-          <w:lang w:val="en-GB"/>
-        </w:rPr>
-        <w:t>…</w:t>
-      </w:r>
-    </w:p>
-    <w:p>
-      <w:pPr>
+        <w:jc w:val="both"/>
+        <w:rPr>
+          <w:lang w:val="en-GB"/>
+        </w:rPr>
+      </w:pPr>
+      <w:r>
+        <w:rPr>
+          <w:lang w:val="en-GB"/>
+        </w:rPr>
+        <w:t>Polynomial</w:t>
+      </w:r>
+    </w:p>
+    <w:p>
+      <w:pPr>
+        <w:pStyle w:val="Sinespaciado"/>
+        <w:jc w:val="both"/>
         <w:rPr>
           <w:lang w:val="en-GB"/>
         </w:rPr>
       </w:pPr>
       <w:proofErr w:type="spellStart"/>
       <w:r>
+        <w:rPr>
+          <w:lang w:val="en-GB"/>
+        </w:rPr>
+        <w:t>Chebychev</w:t>
+      </w:r>
+      <w:proofErr w:type="spellEnd"/>
+    </w:p>
+    <w:p>
+      <w:pPr>
+        <w:pStyle w:val="Sinespaciado"/>
+        <w:jc w:val="both"/>
+        <w:rPr>
+          <w:lang w:val="en-GB"/>
+        </w:rPr>
+      </w:pPr>
+      <w:proofErr w:type="spellStart"/>
+      <w:r>
+        <w:rPr>
+          <w:lang w:val="en-GB"/>
+        </w:rPr>
+        <w:t>Peaks_pVoigt</w:t>
+      </w:r>
+      <w:proofErr w:type="spellEnd"/>
+    </w:p>
+    <w:p>
+      <w:pPr>
+        <w:rPr>
+          <w:lang w:val="en-GB"/>
+        </w:rPr>
+      </w:pPr>
+      <w:r>
+        <w:rPr>
+          <w:lang w:val="en-GB"/>
+        </w:rPr>
+        <w:t xml:space="preserve"> </w:t>
+      </w:r>
+    </w:p>
+    <w:p>
+      <w:pPr>
+        <w:rPr>
+          <w:lang w:val="en-GB"/>
+        </w:rPr>
+      </w:pPr>
+      <w:r>
+        <w:rPr>
+          <w:lang w:val="en-GB"/>
+        </w:rPr>
+        <w:t>Example:</w:t>
+      </w:r>
+    </w:p>
+    <w:p>
+      <w:pPr>
+        <w:rPr>
+          <w:lang w:val="en-GB"/>
+        </w:rPr>
+      </w:pPr>
+      <w:r>
+        <w:rPr>
+          <w:noProof/>
+        </w:rPr>
+        <w:drawing>
+          <wp:inline distT="0" distB="0" distL="0" distR="0" wp14:anchorId="04A0254C" wp14:editId="0EC393B4">
+            <wp:extent cx="1809524" cy="1295238"/>
+            <wp:effectExtent l="0" t="0" r="635" b="635"/>
+            <wp:docPr id="447276150" name="Imagen 1" descr="Texto&#10;&#10;Descripción generada automáticamente"/>
+            <wp:cNvGraphicFramePr>
+              <a:graphicFrameLocks xmlns:a="http://schemas.openxmlformats.org/drawingml/2006/main" noChangeAspect="1"/>
+            </wp:cNvGraphicFramePr>
+            <a:graphic xmlns:a="http://schemas.openxmlformats.org/drawingml/2006/main">
+              <a:graphicData uri="http://schemas.openxmlformats.org/drawingml/2006/picture">
+                <pic:pic xmlns:pic="http://schemas.openxmlformats.org/drawingml/2006/picture">
+                  <pic:nvPicPr>
+                    <pic:cNvPr id="447276150" name="Imagen 1" descr="Texto&#10;&#10;Descripción generada automáticamente"/>
+                    <pic:cNvPicPr/>
+                  </pic:nvPicPr>
+                  <pic:blipFill>
+                    <a:blip r:embed="rId5"/>
+                    <a:stretch>
+                      <a:fillRect/>
+                    </a:stretch>
+                  </pic:blipFill>
+                  <pic:spPr>
+                    <a:xfrm>
+                      <a:off x="0" y="0"/>
+                      <a:ext cx="1809524" cy="1295238"/>
+                    </a:xfrm>
+                    <a:prstGeom prst="rect">
+                      <a:avLst/>
+                    </a:prstGeom>
+                  </pic:spPr>
+                </pic:pic>
+              </a:graphicData>
+            </a:graphic>
+          </wp:inline>
+        </w:drawing>
+      </w:r>
+    </w:p>
+    <w:p>
+      <w:pPr>
+        <w:rPr>
+          <w:lang w:val="en-GB"/>
+        </w:rPr>
+      </w:pPr>
+    </w:p>
+    <w:p>
+      <w:pPr>
+        <w:rPr>
+          <w:lang w:val="en-GB"/>
+        </w:rPr>
+      </w:pPr>
+      <w:r>
+        <w:rPr>
+          <w:lang w:val="en-GB"/>
+        </w:rPr>
+        <w:t xml:space="preserve">Internally, the user can define zones of different procedures, where the first line will be the indication of the background model followed by the number of parameters to be </w:t>
+      </w:r>
+      <w:proofErr w:type="spellStart"/>
+      <w:r>
+        <w:rPr>
+          <w:lang w:val="en-GB"/>
+        </w:rPr>
+        <w:t>readen</w:t>
+      </w:r>
+      <w:proofErr w:type="spellEnd"/>
+      <w:r>
+        <w:rPr>
+          <w:lang w:val="en-GB"/>
+        </w:rPr>
+        <w:t>.</w:t>
+      </w:r>
+    </w:p>
+    <w:p>
+      <w:pPr>
+        <w:rPr>
+          <w:lang w:val="en-GB"/>
+        </w:rPr>
+      </w:pPr>
+      <w:r>
+        <w:rPr>
+          <w:lang w:val="en-GB"/>
+        </w:rPr>
+        <w:t>Example:</w:t>
+      </w:r>
+    </w:p>
+    <w:p>
+      <w:pPr>
+        <w:rPr>
+          <w:lang w:val="en-GB"/>
+        </w:rPr>
+      </w:pPr>
+      <w:r>
+        <w:rPr>
+          <w:noProof/>
+        </w:rPr>
+        <w:drawing>
+          <wp:inline distT="0" distB="0" distL="0" distR="0" wp14:anchorId="5515D035" wp14:editId="40E15613">
+            <wp:extent cx="2971429" cy="1276190"/>
+            <wp:effectExtent l="0" t="0" r="635" b="635"/>
+            <wp:docPr id="1977562427" name="Imagen 1" descr="Texto, Carta&#10;&#10;Descripción generada automáticamente"/>
+            <wp:cNvGraphicFramePr>
+              <a:graphicFrameLocks xmlns:a="http://schemas.openxmlformats.org/drawingml/2006/main" noChangeAspect="1"/>
+            </wp:cNvGraphicFramePr>
+            <a:graphic xmlns:a="http://schemas.openxmlformats.org/drawingml/2006/main">
+              <a:graphicData uri="http://schemas.openxmlformats.org/drawingml/2006/picture">
+                <pic:pic xmlns:pic="http://schemas.openxmlformats.org/drawingml/2006/picture">
+                  <pic:nvPicPr>
+                    <pic:cNvPr id="1977562427" name="Imagen 1" descr="Texto, Carta&#10;&#10;Descripción generada automáticamente"/>
+                    <pic:cNvPicPr/>
+                  </pic:nvPicPr>
+                  <pic:blipFill>
+                    <a:blip r:embed="rId6"/>
+                    <a:stretch>
+                      <a:fillRect/>
+                    </a:stretch>
+                  </pic:blipFill>
+                  <pic:spPr>
+                    <a:xfrm>
+                      <a:off x="0" y="0"/>
+                      <a:ext cx="2971429" cy="1276190"/>
+                    </a:xfrm>
+                    <a:prstGeom prst="rect">
+                      <a:avLst/>
+                    </a:prstGeom>
+                  </pic:spPr>
+                </pic:pic>
+              </a:graphicData>
+            </a:graphic>
+          </wp:inline>
+        </w:drawing>
+      </w:r>
+    </w:p>
+    <w:p>
+      <w:pPr>
+        <w:rPr>
+          <w:lang w:val="en-GB"/>
+        </w:rPr>
+      </w:pPr>
+    </w:p>
+    <w:p>
+      <w:pPr>
         <w:rPr>
           <w:b/>
           <w:bCs/>
-          <w:highlight w:val="lightGray"/>
-          <w:lang w:val="en-GB"/>
-        </w:rPr>
-        <w:t>END_BLOCKNAME_StringIdentification</w:t>
-      </w:r>
-      <w:proofErr w:type="spellEnd"/>
-    </w:p>
-    <w:p>
-      <w:pPr>
-        <w:rPr>
-          <w:lang w:val="en-GB"/>
-        </w:rPr>
-      </w:pPr>
-    </w:p>
-    <w:p>
-      <w:pPr>
-        <w:rPr>
-          <w:lang w:val="en-GB"/>
-        </w:rPr>
-      </w:pPr>
-      <w:r>
-        <w:rPr>
-          <w:lang w:val="en-GB"/>
-        </w:rPr>
-        <w:t>Examples:</w:t>
-      </w:r>
-    </w:p>
-    <w:p>
-      <w:pPr>
-        <w:pStyle w:val="Sinespaciado"/>
-        <w:rPr>
+          <w:i/>
+          <w:iCs/>
           <w:lang w:val="en-GB"/>
         </w:rPr>
       </w:pPr>
@@ -156,78 +1482,289 @@
         <w:rPr>
           <w:b/>
           <w:bCs/>
-          <w:lang w:val="en-GB"/>
-        </w:rPr>
-        <w:t>PHASE_</w:t>
-      </w:r>
-      <w:r>
-        <w:rPr>
-          <w:lang w:val="en-GB"/>
-        </w:rPr>
-        <w:t>PbSO4   1</w:t>
-      </w:r>
-    </w:p>
-    <w:p>
-      <w:pPr>
-        <w:pStyle w:val="Sinespaciado"/>
-        <w:rPr>
-          <w:lang w:val="en-GB"/>
-        </w:rPr>
-      </w:pPr>
-      <w:r>
-        <w:rPr>
-          <w:lang w:val="en-GB"/>
-        </w:rPr>
-        <w:t>…</w:t>
-      </w:r>
-    </w:p>
-    <w:p>
-      <w:pPr>
-        <w:pStyle w:val="Sinespaciado"/>
-        <w:rPr>
-          <w:lang w:val="en-GB"/>
-        </w:rPr>
-      </w:pPr>
-      <w:r>
-        <w:rPr>
-          <w:lang w:val="en-GB"/>
-        </w:rPr>
-        <w:t>…</w:t>
-      </w:r>
-    </w:p>
-    <w:p>
-      <w:pPr>
-        <w:pStyle w:val="Sinespaciado"/>
-        <w:rPr>
-          <w:lang w:val="en-GB"/>
-        </w:rPr>
-      </w:pPr>
+          <w:i/>
+          <w:iCs/>
+          <w:lang w:val="en-GB"/>
+        </w:rPr>
+        <w:t xml:space="preserve">Exclude </w:t>
+      </w:r>
+      <w:proofErr w:type="gramStart"/>
       <w:r>
         <w:rPr>
           <w:b/>
           <w:bCs/>
-          <w:lang w:val="en-GB"/>
-        </w:rPr>
-        <w:t>END_PHASE_</w:t>
-      </w:r>
-      <w:r>
-        <w:rPr>
-          <w:lang w:val="en-GB"/>
-        </w:rPr>
-        <w:t>PbSO4</w:t>
-      </w:r>
-    </w:p>
-    <w:p>
-      <w:pPr>
-        <w:pStyle w:val="Sinespaciado"/>
-        <w:rPr>
-          <w:lang w:val="en-GB"/>
-        </w:rPr>
-      </w:pPr>
-    </w:p>
-    <w:p>
-      <w:pPr>
-        <w:pStyle w:val="Sinespaciado"/>
+          <w:i/>
+          <w:iCs/>
+          <w:lang w:val="en-GB"/>
+        </w:rPr>
+        <w:t>regions</w:t>
+      </w:r>
+      <w:proofErr w:type="gramEnd"/>
+    </w:p>
+    <w:p>
+      <w:pPr>
+        <w:rPr>
+          <w:lang w:val="en-GB"/>
+        </w:rPr>
+      </w:pPr>
+      <w:r>
+        <w:rPr>
+          <w:lang w:val="en-GB"/>
+        </w:rPr>
+        <w:lastRenderedPageBreak/>
+        <w:t xml:space="preserve">We can define a exclude regions for different type of calculations. We’ll use also a particular subblock into the pattern </w:t>
+      </w:r>
+      <w:proofErr w:type="gramStart"/>
+      <w:r>
+        <w:rPr>
+          <w:lang w:val="en-GB"/>
+        </w:rPr>
+        <w:t>block</w:t>
+      </w:r>
+      <w:proofErr w:type="gramEnd"/>
+    </w:p>
+    <w:tbl>
+      <w:tblPr>
+        <w:tblStyle w:val="Tablaconcuadrcula"/>
+        <w:tblW w:w="0" w:type="auto"/>
+        <w:tblBorders>
+          <w:top w:val="none" w:sz="0" w:space="0" w:color="auto"/>
+          <w:left w:val="none" w:sz="0" w:space="0" w:color="auto"/>
+          <w:bottom w:val="none" w:sz="0" w:space="0" w:color="auto"/>
+          <w:right w:val="none" w:sz="0" w:space="0" w:color="auto"/>
+          <w:insideH w:val="none" w:sz="0" w:space="0" w:color="auto"/>
+          <w:insideV w:val="none" w:sz="0" w:space="0" w:color="auto"/>
+        </w:tblBorders>
+        <w:shd w:val="clear" w:color="auto" w:fill="D0CECE" w:themeFill="background2" w:themeFillShade="E6"/>
+        <w:tblLook w:val="04A0" w:firstRow="1" w:lastRow="0" w:firstColumn="1" w:lastColumn="0" w:noHBand="0" w:noVBand="1"/>
+      </w:tblPr>
+      <w:tblGrid>
+        <w:gridCol w:w="8494"/>
+      </w:tblGrid>
+      <w:tr>
+        <w:tc>
+          <w:tcPr>
+            <w:tcW w:w="8494" w:type="dxa"/>
+            <w:shd w:val="clear" w:color="auto" w:fill="D0CECE" w:themeFill="background2" w:themeFillShade="E6"/>
+          </w:tcPr>
+          <w:p>
+            <w:pPr>
+              <w:rPr>
+                <w:rFonts w:ascii="Courier New" w:hAnsi="Courier New" w:cs="Courier New"/>
+                <w:b/>
+                <w:bCs/>
+                <w:lang w:val="en-GB"/>
+              </w:rPr>
+            </w:pPr>
+          </w:p>
+          <w:p>
+            <w:pPr>
+              <w:rPr>
+                <w:rFonts w:ascii="Arial" w:hAnsi="Arial" w:cs="Arial"/>
+                <w:b/>
+                <w:bCs/>
+                <w:sz w:val="20"/>
+                <w:szCs w:val="20"/>
+                <w:lang w:val="en-GB"/>
+              </w:rPr>
+            </w:pPr>
+            <w:r>
+              <w:rPr>
+                <w:rFonts w:ascii="Arial" w:hAnsi="Arial" w:cs="Arial"/>
+                <w:b/>
+                <w:bCs/>
+                <w:sz w:val="20"/>
+                <w:szCs w:val="20"/>
+                <w:lang w:val="en-GB"/>
+              </w:rPr>
+              <w:t>EXCLUDE_REGIONS</w:t>
+            </w:r>
+          </w:p>
+          <w:p>
+            <w:pPr>
+              <w:rPr>
+                <w:rFonts w:ascii="Arial" w:hAnsi="Arial" w:cs="Arial"/>
+                <w:sz w:val="20"/>
+                <w:szCs w:val="20"/>
+                <w:lang w:val="en-GB"/>
+              </w:rPr>
+            </w:pPr>
+            <w:r>
+              <w:rPr>
+                <w:rFonts w:ascii="Arial" w:hAnsi="Arial" w:cs="Arial"/>
+                <w:b/>
+                <w:bCs/>
+                <w:sz w:val="20"/>
+                <w:szCs w:val="20"/>
+                <w:lang w:val="en-GB"/>
+              </w:rPr>
+              <w:t xml:space="preserve">     </w:t>
+            </w:r>
+            <w:r>
+              <w:rPr>
+                <w:rFonts w:ascii="Arial" w:hAnsi="Arial" w:cs="Arial"/>
+                <w:sz w:val="20"/>
+                <w:szCs w:val="20"/>
+                <w:lang w:val="en-GB"/>
+              </w:rPr>
+              <w:t xml:space="preserve">Start      Finish     </w:t>
+            </w:r>
+            <w:proofErr w:type="gramStart"/>
+            <w:r>
+              <w:rPr>
+                <w:rFonts w:ascii="Arial" w:hAnsi="Arial" w:cs="Arial"/>
+                <w:sz w:val="20"/>
+                <w:szCs w:val="20"/>
+                <w:lang w:val="en-GB"/>
+              </w:rPr>
+              <w:t xml:space="preserve">  !</w:t>
+            </w:r>
+            <w:proofErr w:type="gramEnd"/>
+            <w:r>
+              <w:rPr>
+                <w:rFonts w:ascii="Arial" w:hAnsi="Arial" w:cs="Arial"/>
+                <w:sz w:val="20"/>
+                <w:szCs w:val="20"/>
+                <w:lang w:val="en-GB"/>
+              </w:rPr>
+              <w:t xml:space="preserve"> Region 1</w:t>
+            </w:r>
+          </w:p>
+          <w:p>
+            <w:pPr>
+              <w:rPr>
+                <w:rFonts w:ascii="Arial" w:hAnsi="Arial" w:cs="Arial"/>
+                <w:sz w:val="20"/>
+                <w:szCs w:val="20"/>
+                <w:lang w:val="en-GB"/>
+              </w:rPr>
+            </w:pPr>
+            <w:r>
+              <w:rPr>
+                <w:rFonts w:ascii="Arial" w:hAnsi="Arial" w:cs="Arial"/>
+                <w:sz w:val="20"/>
+                <w:szCs w:val="20"/>
+                <w:lang w:val="en-GB"/>
+              </w:rPr>
+              <w:t xml:space="preserve">     …</w:t>
+            </w:r>
+          </w:p>
+          <w:p>
+            <w:pPr>
+              <w:rPr>
+                <w:rFonts w:ascii="Arial" w:hAnsi="Arial" w:cs="Arial"/>
+                <w:b/>
+                <w:bCs/>
+                <w:sz w:val="20"/>
+                <w:szCs w:val="20"/>
+                <w:lang w:val="en-GB"/>
+              </w:rPr>
+            </w:pPr>
+            <w:r>
+              <w:rPr>
+                <w:rFonts w:ascii="Arial" w:hAnsi="Arial" w:cs="Arial"/>
+                <w:sz w:val="20"/>
+                <w:szCs w:val="20"/>
+                <w:lang w:val="en-GB"/>
+              </w:rPr>
+              <w:t xml:space="preserve">     Start      Finish     </w:t>
+            </w:r>
+            <w:proofErr w:type="gramStart"/>
+            <w:r>
+              <w:rPr>
+                <w:rFonts w:ascii="Arial" w:hAnsi="Arial" w:cs="Arial"/>
+                <w:sz w:val="20"/>
+                <w:szCs w:val="20"/>
+                <w:lang w:val="en-GB"/>
+              </w:rPr>
+              <w:t xml:space="preserve">  !</w:t>
+            </w:r>
+            <w:proofErr w:type="gramEnd"/>
+            <w:r>
+              <w:rPr>
+                <w:rFonts w:ascii="Arial" w:hAnsi="Arial" w:cs="Arial"/>
+                <w:sz w:val="20"/>
+                <w:szCs w:val="20"/>
+                <w:lang w:val="en-GB"/>
+              </w:rPr>
+              <w:t xml:space="preserve"> Region …</w:t>
+            </w:r>
+          </w:p>
+          <w:p>
+            <w:pPr>
+              <w:rPr>
+                <w:rFonts w:ascii="Arial" w:hAnsi="Arial" w:cs="Arial"/>
+                <w:b/>
+                <w:bCs/>
+                <w:sz w:val="20"/>
+                <w:szCs w:val="20"/>
+                <w:lang w:val="en-GB"/>
+              </w:rPr>
+            </w:pPr>
+            <w:r>
+              <w:rPr>
+                <w:rFonts w:ascii="Arial" w:hAnsi="Arial" w:cs="Arial"/>
+                <w:b/>
+                <w:bCs/>
+                <w:sz w:val="20"/>
+                <w:szCs w:val="20"/>
+                <w:lang w:val="en-GB"/>
+              </w:rPr>
+              <w:t>END_</w:t>
+            </w:r>
+            <w:r>
+              <w:rPr>
+                <w:rFonts w:ascii="Arial" w:hAnsi="Arial" w:cs="Arial"/>
+                <w:b/>
+                <w:bCs/>
+                <w:sz w:val="20"/>
+                <w:szCs w:val="20"/>
+                <w:lang w:val="en-GB"/>
+              </w:rPr>
+              <w:t>EXCLUDE_REGIONS</w:t>
+            </w:r>
+          </w:p>
+          <w:p>
+            <w:pPr>
+              <w:rPr>
+                <w:b/>
+                <w:bCs/>
+                <w:lang w:val="en-GB"/>
+              </w:rPr>
+            </w:pPr>
+          </w:p>
+        </w:tc>
+      </w:tr>
+    </w:tbl>
+    <w:p>
+      <w:pPr>
+        <w:rPr>
+          <w:lang w:val="en-GB"/>
+        </w:rPr>
+      </w:pPr>
+    </w:p>
+    <w:p>
+      <w:pPr>
+        <w:rPr>
+          <w:lang w:val="en-GB"/>
+        </w:rPr>
+      </w:pPr>
+    </w:p>
+    <w:p>
+      <w:pPr>
+        <w:rPr>
+          <w:lang w:val="en-GB"/>
+        </w:rPr>
+      </w:pPr>
+      <w:r>
+        <w:rPr>
+          <w:lang w:val="en-GB"/>
+        </w:rPr>
+        <w:t>List of Directives</w:t>
+      </w:r>
+    </w:p>
+    <w:p>
+      <w:pPr>
         <w:rPr>
           <w:b/>
           <w:bCs/>
@@ -235,37 +1772,145 @@
         </w:rPr>
       </w:pPr>
     </w:p>
+    <w:tbl>
+      <w:tblPr>
+        <w:tblStyle w:val="Tablaconcuadrcula"/>
+        <w:tblW w:w="0" w:type="auto"/>
+        <w:tblLook w:val="04A0" w:firstRow="1" w:lastRow="0" w:firstColumn="1" w:lastColumn="0" w:noHBand="0" w:noVBand="1"/>
+      </w:tblPr>
+      <w:tblGrid>
+        <w:gridCol w:w="8494"/>
+      </w:tblGrid>
+      <w:tr>
+        <w:tc>
+          <w:tcPr>
+            <w:tcW w:w="8494" w:type="dxa"/>
+          </w:tcPr>
+          <w:p>
+            <w:pPr>
+              <w:rPr>
+                <w:lang w:val="en-GB"/>
+              </w:rPr>
+            </w:pPr>
+            <w:r>
+              <w:rPr>
+                <w:b/>
+                <w:bCs/>
+                <w:lang w:val="en-GB"/>
+              </w:rPr>
+              <w:t>FILE</w:t>
+            </w:r>
+            <w:r>
+              <w:rPr>
+                <w:lang w:val="en-GB"/>
+              </w:rPr>
+              <w:t xml:space="preserve">     </w:t>
+            </w:r>
+            <w:proofErr w:type="spellStart"/>
+            <w:r>
+              <w:rPr>
+                <w:lang w:val="en-GB"/>
+              </w:rPr>
+              <w:t>Type_of_file</w:t>
+            </w:r>
+            <w:proofErr w:type="spellEnd"/>
+            <w:r>
+              <w:rPr>
+                <w:lang w:val="en-GB"/>
+              </w:rPr>
+              <w:tab/>
+            </w:r>
+            <w:r>
+              <w:rPr>
+                <w:lang w:val="en-GB"/>
+              </w:rPr>
+              <w:t>Format</w:t>
+            </w:r>
+            <w:r>
+              <w:rPr>
+                <w:lang w:val="en-GB"/>
+              </w:rPr>
+              <w:t xml:space="preserve"> </w:t>
+            </w:r>
+            <w:r>
+              <w:rPr>
+                <w:lang w:val="en-GB"/>
+              </w:rPr>
+              <w:t xml:space="preserve">  </w:t>
+            </w:r>
+            <w:r>
+              <w:rPr>
+                <w:lang w:val="en-GB"/>
+              </w:rPr>
+              <w:tab/>
+            </w:r>
+            <w:r>
+              <w:rPr>
+                <w:lang w:val="en-GB"/>
+              </w:rPr>
+              <w:t>Name _of File</w:t>
+            </w:r>
+            <w:r>
+              <w:rPr>
+                <w:lang w:val="en-GB"/>
+              </w:rPr>
+              <w:tab/>
+            </w:r>
+          </w:p>
+        </w:tc>
+      </w:tr>
+    </w:tbl>
+    <w:p>
+      <w:pPr>
+        <w:rPr>
+          <w:lang w:val="en-GB"/>
+        </w:rPr>
+      </w:pPr>
+    </w:p>
     <w:p>
       <w:pPr>
         <w:pStyle w:val="Sinespaciado"/>
         <w:rPr>
-          <w:lang w:val="en-GB"/>
-        </w:rPr>
-      </w:pPr>
-      <w:proofErr w:type="spellStart"/>
+          <w:u w:val="single"/>
+          <w:lang w:val="en-GB"/>
+        </w:rPr>
+      </w:pPr>
+      <w:r>
+        <w:rPr>
+          <w:u w:val="single"/>
+          <w:lang w:val="en-GB"/>
+        </w:rPr>
+        <w:t>Type of file:</w:t>
+      </w:r>
+    </w:p>
+    <w:p>
+      <w:pPr>
+        <w:pStyle w:val="Sinespaciado"/>
+        <w:rPr>
+          <w:lang w:val="en-GB"/>
+        </w:rPr>
+      </w:pPr>
       <w:r>
         <w:rPr>
           <w:b/>
           <w:bCs/>
           <w:lang w:val="en-GB"/>
         </w:rPr>
-        <w:t>PATTERN_</w:t>
-      </w:r>
-      <w:proofErr w:type="gramStart"/>
-      <w:r>
-        <w:rPr>
-          <w:lang w:val="en-GB"/>
-        </w:rPr>
-        <w:t>Xray</w:t>
-      </w:r>
-      <w:proofErr w:type="spellEnd"/>
-      <w:r>
-        <w:rPr>
-          <w:lang w:val="en-GB"/>
-        </w:rPr>
-        <w:t xml:space="preserve">  1</w:t>
-      </w:r>
-      <w:proofErr w:type="gramEnd"/>
+        <w:t>Powder</w:t>
+      </w:r>
+      <w:r>
+        <w:rPr>
+          <w:lang w:val="en-GB"/>
+        </w:rPr>
+        <w:tab/>
+      </w:r>
+      <w:r>
+        <w:rPr>
+          <w:lang w:val="en-GB"/>
+        </w:rPr>
+        <w:tab/>
+        <w:t>Powder diffraction file</w:t>
+      </w:r>
     </w:p>
     <w:p>
       <w:pPr>
@@ -274,118 +1919,680 @@
           <w:lang w:val="en-GB"/>
         </w:rPr>
       </w:pPr>
-      <w:r>
-        <w:rPr>
-          <w:lang w:val="en-GB"/>
-        </w:rPr>
-        <w:t>…</w:t>
-      </w:r>
-    </w:p>
-    <w:p>
-      <w:pPr>
-        <w:pStyle w:val="Sinespaciado"/>
-        <w:rPr>
-          <w:lang w:val="en-GB"/>
-        </w:rPr>
-      </w:pPr>
-      <w:r>
-        <w:rPr>
-          <w:lang w:val="en-GB"/>
-        </w:rPr>
-        <w:t>…</w:t>
-      </w:r>
-    </w:p>
-    <w:p>
-      <w:pPr>
-        <w:pStyle w:val="Sinespaciado"/>
-        <w:rPr>
-          <w:lang w:val="en-GB"/>
-        </w:rPr>
-      </w:pPr>
-      <w:proofErr w:type="spellStart"/>
       <w:r>
         <w:rPr>
           <w:b/>
           <w:bCs/>
           <w:lang w:val="en-GB"/>
         </w:rPr>
-        <w:t>END_PATTER</w:t>
-      </w:r>
+        <w:t>Intensities</w:t>
+      </w:r>
+      <w:r>
+        <w:rPr>
+          <w:lang w:val="en-GB"/>
+        </w:rPr>
+        <w:tab/>
+        <w:t xml:space="preserve">Integrated </w:t>
+      </w:r>
+      <w:proofErr w:type="spellStart"/>
+      <w:r>
+        <w:rPr>
+          <w:lang w:val="en-GB"/>
+        </w:rPr>
+        <w:t>intensidites</w:t>
+      </w:r>
+      <w:proofErr w:type="spellEnd"/>
+      <w:r>
+        <w:rPr>
+          <w:lang w:val="en-GB"/>
+        </w:rPr>
+        <w:t xml:space="preserve"> </w:t>
+      </w:r>
+      <w:proofErr w:type="gramStart"/>
+      <w:r>
+        <w:rPr>
+          <w:lang w:val="en-GB"/>
+        </w:rPr>
+        <w:t>file</w:t>
+      </w:r>
+      <w:proofErr w:type="gramEnd"/>
+    </w:p>
+    <w:p>
+      <w:pPr>
+        <w:pStyle w:val="Sinespaciado"/>
+        <w:rPr>
+          <w:lang w:val="en-GB"/>
+        </w:rPr>
+      </w:pPr>
+      <w:proofErr w:type="spellStart"/>
       <w:r>
         <w:rPr>
           <w:b/>
           <w:bCs/>
           <w:lang w:val="en-GB"/>
         </w:rPr>
-        <w:t>N</w:t>
-      </w:r>
-      <w:r>
+        <w:t>Irf</w:t>
+      </w:r>
+      <w:proofErr w:type="spellEnd"/>
+      <w:r>
+        <w:rPr>
+          <w:lang w:val="en-GB"/>
+        </w:rPr>
+        <w:tab/>
+      </w:r>
+      <w:r>
+        <w:rPr>
+          <w:lang w:val="en-GB"/>
+        </w:rPr>
+        <w:tab/>
+        <w:t>Instrumental resolution file</w:t>
+      </w:r>
+    </w:p>
+    <w:p>
+      <w:pPr>
+        <w:rPr>
+          <w:lang w:val="en-GB"/>
+        </w:rPr>
+      </w:pPr>
+    </w:p>
+    <w:p>
+      <w:pPr>
+        <w:pStyle w:val="Sinespaciado"/>
+        <w:rPr>
+          <w:u w:val="single"/>
+          <w:lang w:val="en-GB"/>
+        </w:rPr>
+      </w:pPr>
+      <w:r>
+        <w:rPr>
+          <w:u w:val="single"/>
+          <w:lang w:val="en-GB"/>
+        </w:rPr>
+        <w:t>Format:</w:t>
+      </w:r>
+    </w:p>
+    <w:p>
+      <w:pPr>
+        <w:pStyle w:val="Sinespaciado"/>
+        <w:rPr>
+          <w:lang w:val="en-GB"/>
+        </w:rPr>
+      </w:pPr>
+      <w:proofErr w:type="spellStart"/>
+      <w:r>
+        <w:rPr>
+          <w:lang w:val="en-GB"/>
+        </w:rPr>
+        <w:t>Xye</w:t>
+      </w:r>
+      <w:proofErr w:type="spellEnd"/>
+      <w:r>
+        <w:rPr>
+          <w:lang w:val="en-GB"/>
+        </w:rPr>
+        <w:t xml:space="preserve">, </w:t>
+      </w:r>
+      <w:proofErr w:type="spellStart"/>
+      <w:r>
+        <w:rPr>
+          <w:lang w:val="en-GB"/>
+        </w:rPr>
+        <w:t>xys</w:t>
+      </w:r>
+      <w:proofErr w:type="spellEnd"/>
+      <w:r>
+        <w:rPr>
+          <w:lang w:val="en-GB"/>
+        </w:rPr>
+        <w:t xml:space="preserve">, </w:t>
+      </w:r>
+      <w:proofErr w:type="spellStart"/>
+      <w:r>
+        <w:rPr>
+          <w:lang w:val="en-GB"/>
+        </w:rPr>
+        <w:t>socabim</w:t>
+      </w:r>
+      <w:proofErr w:type="spellEnd"/>
+      <w:r>
+        <w:rPr>
+          <w:lang w:val="en-GB"/>
+        </w:rPr>
+        <w:t xml:space="preserve">, old_d1a, g41, </w:t>
+      </w:r>
+      <w:proofErr w:type="spellStart"/>
+      <w:r>
+        <w:rPr>
+          <w:lang w:val="en-GB"/>
+        </w:rPr>
+        <w:t>panlaytical</w:t>
+      </w:r>
+      <w:proofErr w:type="spellEnd"/>
+      <w:r>
+        <w:rPr>
+          <w:lang w:val="en-GB"/>
+        </w:rPr>
+        <w:t>, …</w:t>
+      </w:r>
+    </w:p>
+    <w:p>
+      <w:pPr>
+        <w:pStyle w:val="Sinespaciado"/>
+        <w:rPr>
+          <w:lang w:val="en-GB"/>
+        </w:rPr>
+      </w:pPr>
+    </w:p>
+    <w:p>
+      <w:pPr>
+        <w:pStyle w:val="Listaconvietas"/>
+        <w:numPr>
+          <w:ilvl w:val="0"/>
+          <w:numId w:val="0"/>
+        </w:numPr>
+        <w:rPr>
+          <w:lang w:val="en-GB"/>
+        </w:rPr>
+      </w:pPr>
+      <w:r>
+        <w:rPr>
+          <w:lang w:val="en-GB"/>
+        </w:rPr>
+        <w:t xml:space="preserve">If the type of file is IRF then you </w:t>
+      </w:r>
+      <w:proofErr w:type="gramStart"/>
+      <w:r>
+        <w:rPr>
+          <w:lang w:val="en-GB"/>
+        </w:rPr>
+        <w:t>have to</w:t>
+      </w:r>
+      <w:proofErr w:type="gramEnd"/>
+      <w:r>
+        <w:rPr>
+          <w:lang w:val="en-GB"/>
+        </w:rPr>
+        <w:t xml:space="preserve"> give </w:t>
+      </w:r>
+      <w:r>
+        <w:rPr>
+          <w:lang w:val="en-GB"/>
+        </w:rPr>
+        <w:t xml:space="preserve">a </w:t>
+      </w:r>
+      <w:r>
+        <w:rPr>
+          <w:lang w:val="en-GB"/>
+        </w:rPr>
+        <w:t>number indicating the type of IRF</w:t>
+      </w:r>
+    </w:p>
+    <w:p>
+      <w:pPr>
+        <w:pStyle w:val="Listaconvietas"/>
+        <w:numPr>
+          <w:ilvl w:val="0"/>
+          <w:numId w:val="0"/>
+        </w:numPr>
+        <w:rPr>
+          <w:lang w:val="en-GB"/>
+        </w:rPr>
+      </w:pPr>
+    </w:p>
+    <w:p>
+      <w:pPr>
+        <w:pStyle w:val="Listaconvietas"/>
+        <w:numPr>
+          <w:ilvl w:val="0"/>
+          <w:numId w:val="0"/>
+        </w:numPr>
+        <w:rPr>
+          <w:lang w:val="en-GB"/>
+        </w:rPr>
+      </w:pPr>
+      <w:r>
+        <w:rPr>
+          <w:lang w:val="en-GB"/>
+        </w:rPr>
+        <w:t>Example:</w:t>
+      </w:r>
+    </w:p>
+    <w:p>
+      <w:pPr>
+        <w:pStyle w:val="Listaconvietas"/>
+        <w:numPr>
+          <w:ilvl w:val="0"/>
+          <w:numId w:val="0"/>
+        </w:numPr>
+        <w:rPr>
+          <w:lang w:val="en-GB"/>
+        </w:rPr>
+      </w:pPr>
+      <w:proofErr w:type="gramStart"/>
+      <w:r>
+        <w:rPr>
+          <w:lang w:val="en-GB"/>
+        </w:rPr>
+        <w:t>FILE  POWDER</w:t>
+      </w:r>
+      <w:proofErr w:type="gramEnd"/>
+      <w:r>
+        <w:rPr>
+          <w:lang w:val="en-GB"/>
+        </w:rPr>
+        <w:t xml:space="preserve">  XYS   </w:t>
+      </w:r>
+      <w:proofErr w:type="spellStart"/>
+      <w:r>
+        <w:rPr>
+          <w:i/>
+          <w:iCs/>
+          <w:lang w:val="en-GB"/>
+        </w:rPr>
+        <w:t>Neutron_Pattern.xys</w:t>
+      </w:r>
+      <w:proofErr w:type="spellEnd"/>
+    </w:p>
+    <w:p>
+      <w:pPr>
+        <w:pStyle w:val="Listaconvietas"/>
+        <w:numPr>
+          <w:ilvl w:val="0"/>
+          <w:numId w:val="0"/>
+        </w:numPr>
+        <w:rPr>
+          <w:lang w:val="en-GB"/>
+        </w:rPr>
+      </w:pPr>
+    </w:p>
+    <w:p>
+      <w:pPr>
+        <w:pStyle w:val="Listaconvietas"/>
+        <w:numPr>
+          <w:ilvl w:val="0"/>
+          <w:numId w:val="0"/>
+        </w:numPr>
+        <w:rPr>
+          <w:lang w:val="en-GB"/>
+        </w:rPr>
+      </w:pPr>
+      <w:r>
+        <w:rPr>
+          <w:lang w:val="en-GB"/>
+        </w:rPr>
+        <w:t xml:space="preserve">FILE </w:t>
+      </w:r>
+      <w:proofErr w:type="gramStart"/>
+      <w:r>
+        <w:rPr>
+          <w:lang w:val="en-GB"/>
+        </w:rPr>
+        <w:t xml:space="preserve">INTENSITIES  </w:t>
+      </w:r>
+      <w:r>
+        <w:rPr>
+          <w:i/>
+          <w:iCs/>
+          <w:lang w:val="en-GB"/>
+        </w:rPr>
+        <w:t>HoBaCuO.int</w:t>
+      </w:r>
+      <w:proofErr w:type="gramEnd"/>
+    </w:p>
+    <w:p>
+      <w:pPr>
+        <w:pStyle w:val="Listaconvietas"/>
+        <w:numPr>
+          <w:ilvl w:val="0"/>
+          <w:numId w:val="0"/>
+        </w:numPr>
+        <w:rPr>
+          <w:lang w:val="en-GB"/>
+        </w:rPr>
+      </w:pPr>
+    </w:p>
+    <w:p>
+      <w:pPr>
+        <w:pStyle w:val="Listaconvietas"/>
+        <w:numPr>
+          <w:ilvl w:val="0"/>
+          <w:numId w:val="0"/>
+        </w:numPr>
+        <w:rPr>
+          <w:lang w:val="en-GB"/>
+        </w:rPr>
+      </w:pPr>
+    </w:p>
+    <w:p>
+      <w:pPr>
+        <w:pStyle w:val="Sinespaciado"/>
+        <w:rPr>
+          <w:lang w:val="en-GB"/>
+        </w:rPr>
+      </w:pPr>
+    </w:p>
+    <w:p>
+      <w:pPr>
+        <w:pStyle w:val="Sinespaciado"/>
+        <w:rPr>
+          <w:lang w:val="en-GB"/>
+        </w:rPr>
+      </w:pPr>
+    </w:p>
+    <w:p>
+      <w:pPr>
         <w:rPr>
           <w:b/>
           <w:bCs/>
           <w:lang w:val="en-GB"/>
         </w:rPr>
-        <w:t>_</w:t>
-      </w:r>
-      <w:r>
-        <w:rPr>
-          <w:lang w:val="en-GB"/>
-        </w:rPr>
-        <w:t>Xray</w:t>
-      </w:r>
-      <w:proofErr w:type="spellEnd"/>
-    </w:p>
-    <w:p>
-      <w:pPr>
-        <w:rPr>
-          <w:lang w:val="en-GB"/>
-        </w:rPr>
-      </w:pPr>
-    </w:p>
-    <w:p>
-      <w:pPr>
-        <w:rPr>
-          <w:lang w:val="en-GB"/>
-        </w:rPr>
-      </w:pPr>
-    </w:p>
-    <w:p>
-      <w:pPr>
-        <w:rPr>
-          <w:lang w:val="en-GB"/>
-        </w:rPr>
-      </w:pPr>
-      <w:r>
-        <w:rPr>
-          <w:lang w:val="en-GB"/>
-        </w:rPr>
-        <w:t>Exceptions:</w:t>
-      </w:r>
-    </w:p>
-    <w:p>
-      <w:pPr>
-        <w:pStyle w:val="Sinespaciado"/>
+      </w:pPr>
+    </w:p>
+    <w:p>
+      <w:pPr>
         <w:rPr>
           <w:b/>
           <w:bCs/>
           <w:lang w:val="en-GB"/>
         </w:rPr>
       </w:pPr>
-      <w:r>
+    </w:p>
+    <w:tbl>
+      <w:tblPr>
+        <w:tblStyle w:val="Tablaconcuadrcula"/>
+        <w:tblW w:w="0" w:type="auto"/>
+        <w:tblLook w:val="04A0" w:firstRow="1" w:lastRow="0" w:firstColumn="1" w:lastColumn="0" w:noHBand="0" w:noVBand="1"/>
+      </w:tblPr>
+      <w:tblGrid>
+        <w:gridCol w:w="8494"/>
+      </w:tblGrid>
+      <w:tr>
+        <w:tc>
+          <w:tcPr>
+            <w:tcW w:w="8494" w:type="dxa"/>
+          </w:tcPr>
+          <w:p>
+            <w:pPr>
+              <w:rPr>
+                <w:lang w:val="en-GB"/>
+              </w:rPr>
+            </w:pPr>
+            <w:r>
+              <w:rPr>
+                <w:b/>
+                <w:bCs/>
+                <w:lang w:val="en-GB"/>
+              </w:rPr>
+              <w:t>LAMBDA</w:t>
+            </w:r>
+            <w:r>
+              <w:rPr>
+                <w:lang w:val="en-GB"/>
+              </w:rPr>
+              <w:t xml:space="preserve">      </w:t>
+            </w:r>
+            <w:proofErr w:type="gramStart"/>
+            <w:r>
+              <w:rPr>
+                <w:lang w:val="en-GB"/>
+              </w:rPr>
+              <w:t xml:space="preserve">Symbol  </w:t>
+            </w:r>
+            <w:r>
+              <w:rPr>
+                <w:lang w:val="en-GB"/>
+              </w:rPr>
+              <w:t>[</w:t>
+            </w:r>
+            <w:proofErr w:type="spellStart"/>
+            <w:proofErr w:type="gramEnd"/>
+            <w:r>
+              <w:rPr>
+                <w:lang w:val="en-GB"/>
+              </w:rPr>
+              <w:t>Monocromatic</w:t>
+            </w:r>
+            <w:proofErr w:type="spellEnd"/>
+            <w:r>
+              <w:rPr>
+                <w:lang w:val="en-GB"/>
+              </w:rPr>
+              <w:t>]</w:t>
+            </w:r>
+          </w:p>
+          <w:p>
+            <w:pPr>
+              <w:rPr>
+                <w:i/>
+                <w:iCs/>
+                <w:lang w:val="en-GB"/>
+              </w:rPr>
+            </w:pPr>
+            <w:r>
+              <w:rPr>
+                <w:lang w:val="en-GB"/>
+              </w:rPr>
+              <w:t xml:space="preserve">                      </w:t>
+            </w:r>
+            <w:r>
+              <w:rPr>
+                <w:i/>
+                <w:iCs/>
+                <w:lang w:val="en-GB"/>
+              </w:rPr>
+              <w:t xml:space="preserve">or </w:t>
+            </w:r>
+          </w:p>
+          <w:p>
+            <w:pPr>
+              <w:rPr>
+                <w:lang w:val="en-GB"/>
+              </w:rPr>
+            </w:pPr>
+            <w:r>
+              <w:rPr>
+                <w:lang w:val="en-GB"/>
+              </w:rPr>
+              <w:t xml:space="preserve">                      </w:t>
+            </w:r>
+            <w:r>
+              <w:rPr>
+                <w:lang w:val="en-GB"/>
+              </w:rPr>
+              <w:t>value</w:t>
+            </w:r>
+            <w:r>
+              <w:rPr>
+                <w:lang w:val="en-GB"/>
+              </w:rPr>
+              <w:t>1</w:t>
+            </w:r>
+            <w:proofErr w:type="gramStart"/>
+            <w:r>
+              <w:rPr>
+                <w:lang w:val="en-GB"/>
+              </w:rPr>
+              <w:t xml:space="preserve">   [</w:t>
+            </w:r>
+            <w:proofErr w:type="gramEnd"/>
+            <w:r>
+              <w:rPr>
+                <w:lang w:val="en-GB"/>
+              </w:rPr>
+              <w:t xml:space="preserve">value2]     </w:t>
+            </w:r>
+            <w:r>
+              <w:rPr>
+                <w:lang w:val="en-GB"/>
+              </w:rPr>
+              <w:tab/>
+            </w:r>
+          </w:p>
+        </w:tc>
+      </w:tr>
+    </w:tbl>
+    <w:p>
+      <w:pPr>
+        <w:rPr>
+          <w:lang w:val="en-GB"/>
+        </w:rPr>
+      </w:pPr>
+      <w:r>
+        <w:rPr>
+          <w:lang w:val="en-GB"/>
+        </w:rPr>
+        <w:t>Wavelength of the radiation</w:t>
+      </w:r>
+    </w:p>
+    <w:p>
+      <w:pPr>
+        <w:rPr>
+          <w:lang w:val="en-GB"/>
+        </w:rPr>
+      </w:pPr>
+    </w:p>
+    <w:p>
+      <w:pPr>
         <w:rPr>
           <w:b/>
           <w:bCs/>
           <w:lang w:val="en-GB"/>
         </w:rPr>
-        <w:t>COMMAND</w:t>
-      </w:r>
+      </w:pPr>
+    </w:p>
+    <w:tbl>
+      <w:tblPr>
+        <w:tblStyle w:val="Tablaconcuadrcula"/>
+        <w:tblW w:w="0" w:type="auto"/>
+        <w:tblLook w:val="04A0" w:firstRow="1" w:lastRow="0" w:firstColumn="1" w:lastColumn="0" w:noHBand="0" w:noVBand="1"/>
+      </w:tblPr>
+      <w:tblGrid>
+        <w:gridCol w:w="8494"/>
+      </w:tblGrid>
+      <w:tr>
+        <w:tc>
+          <w:tcPr>
+            <w:tcW w:w="8494" w:type="dxa"/>
+          </w:tcPr>
+          <w:p>
+            <w:pPr>
+              <w:rPr>
+                <w:lang w:val="en-GB"/>
+              </w:rPr>
+            </w:pPr>
+            <w:r>
+              <w:rPr>
+                <w:b/>
+                <w:bCs/>
+                <w:lang w:val="en-GB"/>
+              </w:rPr>
+              <w:t>PATT_TYPE</w:t>
+            </w:r>
+            <w:r>
+              <w:rPr>
+                <w:lang w:val="en-GB"/>
+              </w:rPr>
+              <w:t xml:space="preserve">      </w:t>
+            </w:r>
+            <w:proofErr w:type="spellStart"/>
+            <w:r>
+              <w:rPr>
+                <w:lang w:val="en-GB"/>
+              </w:rPr>
+              <w:t>radiation_type</w:t>
+            </w:r>
+            <w:proofErr w:type="spellEnd"/>
+            <w:r>
+              <w:rPr>
+                <w:lang w:val="en-GB"/>
+              </w:rPr>
+              <w:t xml:space="preserve"> </w:t>
+            </w:r>
+            <w:r>
+              <w:rPr>
+                <w:lang w:val="en-GB"/>
+              </w:rPr>
+              <w:tab/>
+            </w:r>
+            <w:r>
+              <w:rPr>
+                <w:lang w:val="en-GB"/>
+              </w:rPr>
+              <w:t>options</w:t>
+            </w:r>
+            <w:r>
+              <w:rPr>
+                <w:lang w:val="en-GB"/>
+              </w:rPr>
+              <w:tab/>
+            </w:r>
+          </w:p>
+        </w:tc>
+      </w:tr>
+    </w:tbl>
+    <w:p>
+      <w:pPr>
+        <w:rPr>
+          <w:lang w:val="en-GB"/>
+        </w:rPr>
+      </w:pPr>
+      <w:r>
+        <w:rPr>
+          <w:lang w:val="en-GB"/>
+        </w:rPr>
+        <w:t xml:space="preserve">Define the type of radiation of the </w:t>
+      </w:r>
+      <w:proofErr w:type="gramStart"/>
+      <w:r>
+        <w:rPr>
+          <w:lang w:val="en-GB"/>
+        </w:rPr>
+        <w:t>pattern</w:t>
+      </w:r>
+      <w:proofErr w:type="gramEnd"/>
+    </w:p>
+    <w:p>
+      <w:pPr>
+        <w:pStyle w:val="Sinespaciado"/>
+        <w:rPr>
+          <w:lang w:val="en-GB"/>
+        </w:rPr>
+      </w:pPr>
+      <w:r>
+        <w:rPr>
+          <w:lang w:val="en-GB"/>
+        </w:rPr>
+        <w:lastRenderedPageBreak/>
+        <w:t>Radiation type:</w:t>
+      </w:r>
+    </w:p>
+    <w:p>
+      <w:pPr>
+        <w:pStyle w:val="Sinespaciado"/>
+        <w:rPr>
+          <w:lang w:val="en-GB"/>
+        </w:rPr>
+      </w:pPr>
       <w:r>
         <w:rPr>
           <w:b/>
           <w:bCs/>
           <w:lang w:val="en-GB"/>
         </w:rPr>
-        <w:t>S</w:t>
+        <w:t>Neutrons</w:t>
+      </w:r>
+      <w:r>
+        <w:rPr>
+          <w:lang w:val="en-GB"/>
+        </w:rPr>
+        <w:tab/>
+      </w:r>
+      <w:r>
+        <w:rPr>
+          <w:lang w:val="en-GB"/>
+        </w:rPr>
+        <w:tab/>
+        <w:t>For neutrons radiations</w:t>
       </w:r>
     </w:p>
     <w:p>
@@ -399,135 +2606,862 @@
         <w:rPr>
           <w:lang w:val="en-GB"/>
         </w:rPr>
-        <w:t>….</w:t>
-      </w:r>
-    </w:p>
-    <w:p>
-      <w:pPr>
-        <w:pStyle w:val="Sinespaciado"/>
-        <w:rPr>
-          <w:lang w:val="en-GB"/>
-        </w:rPr>
-      </w:pPr>
-      <w:r>
-        <w:rPr>
-          <w:lang w:val="en-GB"/>
-        </w:rPr>
-        <w:t>…</w:t>
-      </w:r>
-    </w:p>
-    <w:p>
-      <w:pPr>
-        <w:pStyle w:val="Sinespaciado"/>
+        <w:t>X-</w:t>
+      </w:r>
+      <w:r>
         <w:rPr>
           <w:b/>
           <w:bCs/>
           <w:lang w:val="en-GB"/>
         </w:rPr>
-      </w:pPr>
-      <w:r>
+        <w:t>Rays</w:t>
+      </w:r>
+      <w:r>
+        <w:rPr>
+          <w:lang w:val="en-GB"/>
+        </w:rPr>
+        <w:tab/>
+      </w:r>
+      <w:r>
+        <w:rPr>
+          <w:lang w:val="en-GB"/>
+        </w:rPr>
+        <w:tab/>
+      </w:r>
+      <w:r>
+        <w:rPr>
+          <w:lang w:val="en-GB"/>
+        </w:rPr>
+        <w:tab/>
+        <w:t>X-ray diffraction</w:t>
+      </w:r>
+    </w:p>
+    <w:p>
+      <w:pPr>
+        <w:rPr>
+          <w:lang w:val="en-GB"/>
+        </w:rPr>
+      </w:pPr>
+    </w:p>
+    <w:p>
+      <w:pPr>
+        <w:rPr>
+          <w:lang w:val="en-GB"/>
+        </w:rPr>
+      </w:pPr>
+      <w:r>
+        <w:rPr>
+          <w:lang w:val="en-GB"/>
+        </w:rPr>
+        <w:t>In the case of neutrons, then</w:t>
+      </w:r>
+    </w:p>
+    <w:p>
+      <w:pPr>
+        <w:pStyle w:val="Sinespaciado"/>
+        <w:rPr>
+          <w:lang w:val="en-GB"/>
+        </w:rPr>
+      </w:pPr>
+      <w:r>
+        <w:rPr>
+          <w:lang w:val="en-GB"/>
+        </w:rPr>
+        <w:t>Options:</w:t>
+      </w:r>
+    </w:p>
+    <w:p>
+      <w:pPr>
+        <w:pStyle w:val="Sinespaciado"/>
         <w:rPr>
           <w:b/>
           <w:bCs/>
           <w:lang w:val="en-GB"/>
         </w:rPr>
-        <w:t>END_COMMAND</w:t>
-      </w:r>
+      </w:pPr>
       <w:r>
         <w:rPr>
           <w:b/>
           <w:bCs/>
           <w:lang w:val="en-GB"/>
         </w:rPr>
-        <w:t>S</w:t>
-      </w:r>
-    </w:p>
-    <w:p>
-      <w:pPr>
-        <w:rPr>
-          <w:lang w:val="en-GB"/>
-        </w:rPr>
-      </w:pPr>
-    </w:p>
-    <w:p>
-      <w:pPr>
-        <w:rPr>
-          <w:lang w:val="en-GB"/>
-        </w:rPr>
-      </w:pPr>
-    </w:p>
-    <w:p>
-      <w:pPr>
-        <w:rPr>
-          <w:lang w:val="en-GB"/>
-        </w:rPr>
-      </w:pPr>
-    </w:p>
-    <w:p>
-      <w:pPr>
-        <w:pStyle w:val="Ttulo1"/>
-        <w:rPr>
-          <w:lang w:val="en-GB"/>
-        </w:rPr>
-      </w:pPr>
-      <w:r>
-        <w:rPr>
-          <w:lang w:val="en-GB"/>
-        </w:rPr>
-        <w:t>Phase Block</w:t>
-      </w:r>
-    </w:p>
-    <w:p>
-      <w:pPr>
-        <w:rPr>
-          <w:lang w:val="en-GB"/>
-        </w:rPr>
-      </w:pPr>
-    </w:p>
-    <w:p>
-      <w:pPr>
-        <w:rPr>
-          <w:lang w:val="en-GB"/>
-        </w:rPr>
-      </w:pPr>
-      <w:proofErr w:type="spellStart"/>
+        <w:t>CW</w:t>
+      </w:r>
+      <w:r>
+        <w:rPr>
+          <w:lang w:val="en-GB"/>
+        </w:rPr>
+        <w:t xml:space="preserve"> or </w:t>
+      </w:r>
       <w:r>
         <w:rPr>
           <w:b/>
           <w:bCs/>
           <w:lang w:val="en-GB"/>
         </w:rPr>
-        <w:t>PHASE_</w:t>
-      </w:r>
-      <w:r>
-        <w:rPr>
-          <w:lang w:val="en-GB"/>
-        </w:rPr>
-        <w:t>PhaseName</w:t>
-      </w:r>
-      <w:proofErr w:type="spellEnd"/>
-      <w:r>
-        <w:rPr>
-          <w:lang w:val="en-GB"/>
-        </w:rPr>
-        <w:t xml:space="preserve"> N</w:t>
-      </w:r>
-    </w:p>
-    <w:p>
-      <w:proofErr w:type="spellStart"/>
-      <w:r>
+        <w:t>TOF</w:t>
+      </w:r>
+    </w:p>
+    <w:p>
+      <w:pPr>
         <w:rPr>
           <w:b/>
           <w:bCs/>
+          <w:lang w:val="en-GB"/>
+        </w:rPr>
+      </w:pPr>
+    </w:p>
+    <w:p>
+      <w:pPr>
+        <w:rPr>
+          <w:b/>
+          <w:bCs/>
+          <w:lang w:val="en-GB"/>
+        </w:rPr>
+      </w:pPr>
+    </w:p>
+    <w:tbl>
+      <w:tblPr>
+        <w:tblStyle w:val="Tablaconcuadrcula"/>
+        <w:tblW w:w="0" w:type="auto"/>
+        <w:tblLook w:val="04A0" w:firstRow="1" w:lastRow="0" w:firstColumn="1" w:lastColumn="0" w:noHBand="0" w:noVBand="1"/>
+      </w:tblPr>
+      <w:tblGrid>
+        <w:gridCol w:w="8494"/>
+      </w:tblGrid>
+      <w:tr>
+        <w:tc>
+          <w:tcPr>
+            <w:tcW w:w="8494" w:type="dxa"/>
+          </w:tcPr>
+          <w:p>
+            <w:pPr>
+              <w:rPr>
+                <w:lang w:val="en-GB"/>
+              </w:rPr>
+            </w:pPr>
+            <w:r>
+              <w:rPr>
+                <w:b/>
+                <w:bCs/>
+                <w:lang w:val="en-GB"/>
+              </w:rPr>
+              <w:t>P</w:t>
+            </w:r>
+            <w:r>
+              <w:rPr>
+                <w:b/>
+                <w:bCs/>
+                <w:lang w:val="en-GB"/>
+              </w:rPr>
+              <w:t>ROFILE</w:t>
+            </w:r>
+            <w:r>
+              <w:rPr>
+                <w:lang w:val="en-GB"/>
+              </w:rPr>
+              <w:t xml:space="preserve">      </w:t>
+            </w:r>
+            <w:proofErr w:type="spellStart"/>
+            <w:r>
+              <w:rPr>
+                <w:lang w:val="en-GB"/>
+              </w:rPr>
+              <w:t>FunctionName</w:t>
+            </w:r>
+            <w:proofErr w:type="spellEnd"/>
+            <w:r>
+              <w:rPr>
+                <w:lang w:val="en-GB"/>
+              </w:rPr>
+              <w:tab/>
+            </w:r>
+          </w:p>
+        </w:tc>
+      </w:tr>
+    </w:tbl>
+    <w:p>
+      <w:pPr>
+        <w:rPr>
+          <w:lang w:val="en-GB"/>
+        </w:rPr>
+      </w:pPr>
+      <w:r>
+        <w:rPr>
+          <w:lang w:val="en-GB"/>
+        </w:rPr>
+        <w:t xml:space="preserve">Define the profile function to be </w:t>
+      </w:r>
+      <w:proofErr w:type="gramStart"/>
+      <w:r>
+        <w:rPr>
+          <w:lang w:val="en-GB"/>
+        </w:rPr>
+        <w:t>used</w:t>
+      </w:r>
+      <w:proofErr w:type="gramEnd"/>
+    </w:p>
+    <w:p>
+      <w:pPr>
+        <w:pStyle w:val="Sinespaciado"/>
+        <w:rPr>
+          <w:lang w:val="en-GB"/>
+        </w:rPr>
+      </w:pPr>
+      <w:r>
+        <w:rPr>
+          <w:lang w:val="en-GB"/>
+        </w:rPr>
+        <w:t>Names:</w:t>
+      </w:r>
+    </w:p>
+    <w:p>
+      <w:pPr>
+        <w:pStyle w:val="Sinespaciado"/>
+        <w:rPr>
+          <w:lang w:val="en-GB"/>
+        </w:rPr>
+      </w:pPr>
+      <w:proofErr w:type="spellStart"/>
+      <w:r>
+        <w:rPr>
+          <w:lang w:val="en-GB"/>
+        </w:rPr>
+        <w:t>TCH_pVoigt</w:t>
+      </w:r>
+      <w:proofErr w:type="spellEnd"/>
+    </w:p>
+    <w:p>
+      <w:pPr>
+        <w:pStyle w:val="Sinespaciado"/>
+        <w:rPr>
+          <w:lang w:val="en-GB"/>
+        </w:rPr>
+      </w:pPr>
+      <w:proofErr w:type="spellStart"/>
+      <w:r>
+        <w:rPr>
+          <w:lang w:val="en-GB"/>
+        </w:rPr>
+        <w:t>Lorentizian</w:t>
+      </w:r>
+      <w:proofErr w:type="spellEnd"/>
+    </w:p>
+    <w:p>
+      <w:pPr>
+        <w:pStyle w:val="Sinespaciado"/>
+        <w:rPr>
+          <w:lang w:val="en-GB"/>
+        </w:rPr>
+      </w:pPr>
+      <w:r>
+        <w:rPr>
+          <w:lang w:val="en-GB"/>
+        </w:rPr>
+        <w:t>Gaussian</w:t>
+      </w:r>
+    </w:p>
+    <w:p>
+      <w:pPr>
+        <w:rPr>
+          <w:lang w:val="en-GB"/>
+        </w:rPr>
+      </w:pPr>
+    </w:p>
+    <w:p>
+      <w:pPr>
+        <w:rPr>
+          <w:b/>
+          <w:bCs/>
+          <w:lang w:val="en-GB"/>
+        </w:rPr>
+      </w:pPr>
+    </w:p>
+    <w:tbl>
+      <w:tblPr>
+        <w:tblStyle w:val="Tablaconcuadrcula"/>
+        <w:tblW w:w="0" w:type="auto"/>
+        <w:tblLook w:val="04A0" w:firstRow="1" w:lastRow="0" w:firstColumn="1" w:lastColumn="0" w:noHBand="0" w:noVBand="1"/>
+      </w:tblPr>
+      <w:tblGrid>
+        <w:gridCol w:w="8494"/>
+      </w:tblGrid>
+      <w:tr>
+        <w:tc>
+          <w:tcPr>
+            <w:tcW w:w="8494" w:type="dxa"/>
+          </w:tcPr>
+          <w:p>
+            <w:pPr>
+              <w:rPr>
+                <w:lang w:val="en-GB"/>
+              </w:rPr>
+            </w:pPr>
+            <w:r>
+              <w:rPr>
+                <w:b/>
+                <w:bCs/>
+                <w:lang w:val="en-GB"/>
+              </w:rPr>
+              <w:t>RANGE</w:t>
+            </w:r>
+            <w:r>
+              <w:rPr>
+                <w:lang w:val="en-GB"/>
+              </w:rPr>
+              <w:t xml:space="preserve">     </w:t>
+            </w:r>
+            <w:r>
+              <w:rPr>
+                <w:lang w:val="en-GB"/>
+              </w:rPr>
+              <w:t>min    max   step</w:t>
+            </w:r>
+            <w:r>
+              <w:rPr>
+                <w:lang w:val="en-GB"/>
+              </w:rPr>
+              <w:tab/>
+            </w:r>
+          </w:p>
+        </w:tc>
+      </w:tr>
+    </w:tbl>
+    <w:p>
+      <w:pPr>
+        <w:rPr>
+          <w:lang w:val="en-GB"/>
+        </w:rPr>
+      </w:pPr>
+      <w:r>
+        <w:rPr>
+          <w:lang w:val="en-GB"/>
+        </w:rPr>
+        <w:t xml:space="preserve">Define the range of the pattern </w:t>
+      </w:r>
+      <w:proofErr w:type="gramStart"/>
+      <w:r>
+        <w:rPr>
+          <w:lang w:val="en-GB"/>
+        </w:rPr>
+        <w:t>dataset</w:t>
+      </w:r>
+      <w:proofErr w:type="gramEnd"/>
+    </w:p>
+    <w:p>
+      <w:pPr>
+        <w:rPr>
+          <w:b/>
+          <w:bCs/>
+          <w:lang w:val="en-GB"/>
+        </w:rPr>
+      </w:pPr>
+    </w:p>
+    <w:tbl>
+      <w:tblPr>
+        <w:tblStyle w:val="Tablaconcuadrcula"/>
+        <w:tblW w:w="0" w:type="auto"/>
+        <w:tblLook w:val="04A0" w:firstRow="1" w:lastRow="0" w:firstColumn="1" w:lastColumn="0" w:noHBand="0" w:noVBand="1"/>
+      </w:tblPr>
+      <w:tblGrid>
+        <w:gridCol w:w="8494"/>
+      </w:tblGrid>
+      <w:tr>
+        <w:tc>
+          <w:tcPr>
+            <w:tcW w:w="8494" w:type="dxa"/>
+          </w:tcPr>
+          <w:p>
+            <w:pPr>
+              <w:rPr>
+                <w:lang w:val="en-GB"/>
+              </w:rPr>
+            </w:pPr>
+            <w:r>
+              <w:rPr>
+                <w:b/>
+                <w:bCs/>
+                <w:lang w:val="en-GB"/>
+              </w:rPr>
+              <w:t>SYCOS</w:t>
+            </w:r>
+            <w:r>
+              <w:rPr>
+                <w:lang w:val="en-GB"/>
+              </w:rPr>
+              <w:t xml:space="preserve">      value</w:t>
+            </w:r>
+            <w:r>
+              <w:rPr>
+                <w:lang w:val="en-GB"/>
+              </w:rPr>
+              <w:tab/>
+            </w:r>
+          </w:p>
+        </w:tc>
+      </w:tr>
+    </w:tbl>
+    <w:p>
+      <w:pPr>
+        <w:rPr>
+          <w:lang w:val="en-GB"/>
+        </w:rPr>
+      </w:pPr>
+      <w:r>
+        <w:rPr>
+          <w:lang w:val="en-GB"/>
+        </w:rPr>
+        <w:t xml:space="preserve">In case of constant wave (CW) correct the sample displacement in </w:t>
+      </w:r>
+      <w:r>
+        <w:rPr>
+          <w:rFonts w:cstheme="minorHAnsi"/>
+          <w:lang w:val="en-GB"/>
+        </w:rPr>
+        <w:t>θ</w:t>
+      </w:r>
+      <w:r>
+        <w:rPr>
+          <w:lang w:val="en-GB"/>
+        </w:rPr>
+        <w:t>-2</w:t>
+      </w:r>
+      <w:r>
+        <w:rPr>
+          <w:rFonts w:cstheme="minorHAnsi"/>
+          <w:lang w:val="en-GB"/>
+        </w:rPr>
+        <w:t>θ</w:t>
+      </w:r>
+      <w:r>
+        <w:rPr>
+          <w:lang w:val="en-GB"/>
+        </w:rPr>
+        <w:t xml:space="preserve"> diffractometers</w:t>
+      </w:r>
+    </w:p>
+    <w:p>
+      <w:pPr>
+        <w:rPr>
+          <w:b/>
+          <w:bCs/>
+          <w:lang w:val="en-GB"/>
+        </w:rPr>
+      </w:pPr>
+    </w:p>
+    <w:tbl>
+      <w:tblPr>
+        <w:tblStyle w:val="Tablaconcuadrcula"/>
+        <w:tblW w:w="0" w:type="auto"/>
+        <w:tblLook w:val="04A0" w:firstRow="1" w:lastRow="0" w:firstColumn="1" w:lastColumn="0" w:noHBand="0" w:noVBand="1"/>
+      </w:tblPr>
+      <w:tblGrid>
+        <w:gridCol w:w="8494"/>
+      </w:tblGrid>
+      <w:tr>
+        <w:tc>
+          <w:tcPr>
+            <w:tcW w:w="8494" w:type="dxa"/>
+          </w:tcPr>
+          <w:p>
+            <w:pPr>
+              <w:rPr>
+                <w:lang w:val="en-GB"/>
+              </w:rPr>
+            </w:pPr>
+            <w:r>
+              <w:rPr>
+                <w:b/>
+                <w:bCs/>
+                <w:lang w:val="en-GB"/>
+              </w:rPr>
+              <w:t>SYSIN</w:t>
+            </w:r>
+            <w:r>
+              <w:rPr>
+                <w:lang w:val="en-GB"/>
+              </w:rPr>
+              <w:t xml:space="preserve">      value</w:t>
+            </w:r>
+            <w:r>
+              <w:rPr>
+                <w:lang w:val="en-GB"/>
+              </w:rPr>
+              <w:tab/>
+            </w:r>
+          </w:p>
+        </w:tc>
+      </w:tr>
+    </w:tbl>
+    <w:p>
+      <w:pPr>
+        <w:rPr>
+          <w:lang w:val="en-GB"/>
+        </w:rPr>
+      </w:pPr>
+      <w:r>
+        <w:rPr>
+          <w:lang w:val="en-GB"/>
+        </w:rPr>
+        <w:t xml:space="preserve">In case of constant wave (CW) correct the sample transparency in </w:t>
+      </w:r>
+      <w:r>
+        <w:rPr>
+          <w:rFonts w:cstheme="minorHAnsi"/>
+          <w:lang w:val="en-GB"/>
+        </w:rPr>
+        <w:t>θ</w:t>
+      </w:r>
+      <w:r>
+        <w:rPr>
+          <w:lang w:val="en-GB"/>
+        </w:rPr>
+        <w:t>-2</w:t>
+      </w:r>
+      <w:r>
+        <w:rPr>
+          <w:rFonts w:cstheme="minorHAnsi"/>
+          <w:lang w:val="en-GB"/>
+        </w:rPr>
+        <w:t>θ</w:t>
+      </w:r>
+      <w:r>
+        <w:rPr>
+          <w:lang w:val="en-GB"/>
+        </w:rPr>
+        <w:t xml:space="preserve"> diffractometers</w:t>
+      </w:r>
+    </w:p>
+    <w:p>
+      <w:pPr>
+        <w:rPr>
+          <w:b/>
+          <w:bCs/>
+          <w:lang w:val="en-GB"/>
+        </w:rPr>
+      </w:pPr>
+    </w:p>
+    <w:tbl>
+      <w:tblPr>
+        <w:tblStyle w:val="Tablaconcuadrcula"/>
+        <w:tblW w:w="0" w:type="auto"/>
+        <w:tblLook w:val="04A0" w:firstRow="1" w:lastRow="0" w:firstColumn="1" w:lastColumn="0" w:noHBand="0" w:noVBand="1"/>
+      </w:tblPr>
+      <w:tblGrid>
+        <w:gridCol w:w="8494"/>
+      </w:tblGrid>
+      <w:tr>
+        <w:tc>
+          <w:tcPr>
+            <w:tcW w:w="8494" w:type="dxa"/>
+          </w:tcPr>
+          <w:p>
+            <w:pPr>
+              <w:rPr>
+                <w:lang w:val="en-GB"/>
+              </w:rPr>
+            </w:pPr>
+            <w:r>
+              <w:rPr>
+                <w:b/>
+                <w:bCs/>
+                <w:lang w:val="en-GB"/>
+              </w:rPr>
+              <w:t>UVX</w:t>
+            </w:r>
+            <w:r>
+              <w:rPr>
+                <w:lang w:val="en-GB"/>
+              </w:rPr>
+              <w:t xml:space="preserve">      value</w:t>
+            </w:r>
+            <w:proofErr w:type="gramStart"/>
+            <w:r>
+              <w:rPr>
+                <w:lang w:val="en-GB"/>
+              </w:rPr>
+              <w:t>1  value</w:t>
+            </w:r>
+            <w:proofErr w:type="gramEnd"/>
+            <w:r>
+              <w:rPr>
+                <w:lang w:val="en-GB"/>
+              </w:rPr>
+              <w:t xml:space="preserve"> 2  value3   value4</w:t>
+            </w:r>
+            <w:r>
+              <w:rPr>
+                <w:lang w:val="en-GB"/>
+              </w:rPr>
+              <w:tab/>
+            </w:r>
+          </w:p>
+        </w:tc>
+      </w:tr>
+    </w:tbl>
+    <w:p>
+      <w:pPr>
+        <w:rPr>
+          <w:lang w:val="en-GB"/>
+        </w:rPr>
+      </w:pPr>
+      <w:proofErr w:type="spellStart"/>
+      <w:r>
+        <w:rPr>
+          <w:lang w:val="en-GB"/>
+        </w:rPr>
+        <w:t>Caglioti</w:t>
+      </w:r>
+      <w:proofErr w:type="spellEnd"/>
+      <w:r>
+        <w:rPr>
+          <w:lang w:val="en-GB"/>
+        </w:rPr>
+        <w:t xml:space="preserve"> function definition</w:t>
+      </w:r>
+    </w:p>
+    <w:p>
+      <w:pPr>
+        <w:rPr>
+          <w:b/>
+          <w:bCs/>
+          <w:lang w:val="en-GB"/>
+        </w:rPr>
+      </w:pPr>
+    </w:p>
+    <w:tbl>
+      <w:tblPr>
+        <w:tblStyle w:val="Tablaconcuadrcula"/>
+        <w:tblW w:w="0" w:type="auto"/>
+        <w:tblLook w:val="04A0" w:firstRow="1" w:lastRow="0" w:firstColumn="1" w:lastColumn="0" w:noHBand="0" w:noVBand="1"/>
+      </w:tblPr>
+      <w:tblGrid>
+        <w:gridCol w:w="8494"/>
+      </w:tblGrid>
+      <w:tr>
+        <w:tc>
+          <w:tcPr>
+            <w:tcW w:w="8494" w:type="dxa"/>
+          </w:tcPr>
+          <w:p>
+            <w:pPr>
+              <w:rPr>
+                <w:lang w:val="en-GB"/>
+              </w:rPr>
+            </w:pPr>
+            <w:r>
+              <w:rPr>
+                <w:b/>
+                <w:bCs/>
+                <w:lang w:val="en-GB"/>
+              </w:rPr>
+              <w:t>ZERO</w:t>
+            </w:r>
+            <w:r>
+              <w:rPr>
+                <w:lang w:val="en-GB"/>
+              </w:rPr>
+              <w:t xml:space="preserve">      </w:t>
+            </w:r>
+            <w:r>
+              <w:rPr>
+                <w:lang w:val="en-GB"/>
+              </w:rPr>
+              <w:t>value</w:t>
+            </w:r>
+            <w:r>
+              <w:rPr>
+                <w:lang w:val="en-GB"/>
+              </w:rPr>
+              <w:tab/>
+            </w:r>
+          </w:p>
+        </w:tc>
+      </w:tr>
+    </w:tbl>
+    <w:p>
+      <w:pPr>
+        <w:rPr>
+          <w:lang w:val="en-GB"/>
+        </w:rPr>
+      </w:pPr>
+      <w:r>
+        <w:rPr>
+          <w:lang w:val="en-GB"/>
+        </w:rPr>
+        <w:t xml:space="preserve">Define the zero point of the </w:t>
+      </w:r>
+      <w:proofErr w:type="gramStart"/>
+      <w:r>
+        <w:rPr>
+          <w:lang w:val="en-GB"/>
+        </w:rPr>
+        <w:t>pattern</w:t>
+      </w:r>
+      <w:proofErr w:type="gramEnd"/>
+    </w:p>
+    <w:p>
+      <w:pPr>
+        <w:rPr>
+          <w:lang w:val="en-GB"/>
+        </w:rPr>
+      </w:pPr>
+    </w:p>
+    <w:p>
+      <w:pPr>
+        <w:rPr>
+          <w:lang w:val="en-GB"/>
+        </w:rPr>
+      </w:pPr>
+    </w:p>
+    <w:p>
+      <w:pPr>
+        <w:rPr>
+          <w:lang w:val="en-GB"/>
+        </w:rPr>
+      </w:pPr>
+    </w:p>
+    <w:p>
+      <w:pPr>
+        <w:rPr>
+          <w:lang w:val="en-GB"/>
+        </w:rPr>
+      </w:pPr>
+    </w:p>
+    <w:p>
+      <w:pPr>
+        <w:rPr>
+          <w:lang w:val="en-GB"/>
+        </w:rPr>
+      </w:pPr>
+    </w:p>
+    <w:p>
+      <w:pPr>
+        <w:rPr>
+          <w:lang w:val="en-GB"/>
+        </w:rPr>
+      </w:pPr>
+    </w:p>
+    <w:p>
+      <w:pPr>
+        <w:rPr>
+          <w:lang w:val="en-GB"/>
+        </w:rPr>
+      </w:pPr>
+    </w:p>
+    <w:p>
+      <w:pPr>
+        <w:rPr>
+          <w:b/>
+          <w:bCs/>
+          <w:lang w:val="en-GB"/>
+        </w:rPr>
+      </w:pPr>
+    </w:p>
+    <w:p>
+      <w:pPr>
+        <w:rPr>
+          <w:b/>
+          <w:bCs/>
+          <w:lang w:val="en-GB"/>
+        </w:rPr>
+      </w:pPr>
+    </w:p>
+    <w:p>
+      <w:pPr>
+        <w:rPr>
+          <w:b/>
+          <w:bCs/>
+          <w:lang w:val="en-GB"/>
+        </w:rPr>
+      </w:pPr>
+    </w:p>
+    <w:p>
+      <w:pPr>
+        <w:rPr>
+          <w:b/>
+          <w:bCs/>
+          <w:lang w:val="en-GB"/>
+        </w:rPr>
+      </w:pPr>
+    </w:p>
+    <w:p>
+      <w:pPr>
+        <w:rPr>
+          <w:b/>
+          <w:bCs/>
+          <w:lang w:val="en-GB"/>
+        </w:rPr>
+      </w:pPr>
+      <w:r>
+        <w:rPr>
+          <w:b/>
+          <w:bCs/>
+          <w:lang w:val="en-GB"/>
+        </w:rPr>
+        <w:br w:type="page"/>
+      </w:r>
+    </w:p>
+    <w:p>
+      <w:pPr>
+        <w:rPr>
+          <w:lang w:val="en-GB"/>
+        </w:rPr>
+      </w:pPr>
+      <w:proofErr w:type="spellStart"/>
+      <w:r>
+        <w:rPr>
+          <w:b/>
+          <w:bCs/>
+          <w:lang w:val="en-GB"/>
+        </w:rPr>
+        <w:lastRenderedPageBreak/>
+        <w:t>PHASE_</w:t>
+      </w:r>
+      <w:r>
+        <w:rPr>
+          <w:lang w:val="en-GB"/>
+        </w:rPr>
+        <w:t>PhaseName</w:t>
+      </w:r>
+      <w:proofErr w:type="spellEnd"/>
+      <w:r>
+        <w:rPr>
+          <w:lang w:val="en-GB"/>
+        </w:rPr>
+        <w:t xml:space="preserve"> N</w:t>
+      </w:r>
+    </w:p>
+    <w:p>
+      <w:pPr>
+        <w:rPr>
+          <w:lang w:val="en-GB"/>
+        </w:rPr>
+      </w:pPr>
+      <w:proofErr w:type="spellStart"/>
+      <w:r>
+        <w:rPr>
+          <w:b/>
+          <w:bCs/>
+          <w:lang w:val="en-GB"/>
         </w:rPr>
         <w:t>END_PHASE_</w:t>
       </w:r>
       <w:r>
+        <w:rPr>
+          <w:lang w:val="en-GB"/>
+        </w:rPr>
         <w:t>PhaseName</w:t>
       </w:r>
       <w:proofErr w:type="spellEnd"/>
     </w:p>
-    <w:p/>
+    <w:p>
+      <w:pPr>
+        <w:rPr>
+          <w:lang w:val="en-GB"/>
+        </w:rPr>
+      </w:pPr>
+    </w:p>
     <w:tbl>
       <w:tblPr>
         <w:tblStyle w:val="Tablaconcuadrcula"/>
@@ -556,7 +3490,6 @@
               <w:rPr>
                 <w:lang w:val="en-GB"/>
               </w:rPr>
-              <w:lastRenderedPageBreak/>
               <w:t>A</w:t>
             </w:r>
           </w:p>
@@ -801,11 +3734,22 @@
             <w:proofErr w:type="gramEnd"/>
           </w:p>
           <w:p>
-            <w:r>
+            <w:pPr>
+              <w:rPr>
+                <w:lang w:val="en-GB"/>
+              </w:rPr>
+            </w:pPr>
+            <w:r>
+              <w:rPr>
+                <w:lang w:val="en-GB"/>
+              </w:rPr>
               <w:t>%</w:t>
             </w:r>
             <w:proofErr w:type="spellStart"/>
             <w:r>
+              <w:rPr>
+                <w:lang w:val="en-GB"/>
+              </w:rPr>
               <w:t>EndPhase</w:t>
             </w:r>
             <w:proofErr w:type="spellEnd"/>
@@ -817,24 +3761,62 @@
           <w:tcPr>
             <w:tcW w:w="1171" w:type="dxa"/>
           </w:tcPr>
-          <w:p/>
+          <w:p>
+            <w:pPr>
+              <w:rPr>
+                <w:lang w:val="en-GB"/>
+              </w:rPr>
+            </w:pPr>
+          </w:p>
         </w:tc>
         <w:tc>
           <w:tcPr>
             <w:tcW w:w="7323" w:type="dxa"/>
           </w:tcPr>
-          <w:p/>
+          <w:p>
+            <w:pPr>
+              <w:rPr>
+                <w:lang w:val="en-GB"/>
+              </w:rPr>
+            </w:pPr>
+          </w:p>
         </w:tc>
       </w:tr>
     </w:tbl>
-    <w:p/>
-    <w:p/>
-    <w:p>
-      <w:r>
+    <w:p>
+      <w:pPr>
+        <w:rPr>
+          <w:lang w:val="en-GB"/>
+        </w:rPr>
+      </w:pPr>
+    </w:p>
+    <w:p>
+      <w:pPr>
+        <w:rPr>
+          <w:lang w:val="en-GB"/>
+        </w:rPr>
+      </w:pPr>
+    </w:p>
+    <w:p>
+      <w:pPr>
+        <w:rPr>
+          <w:lang w:val="en-GB"/>
+        </w:rPr>
+      </w:pPr>
+      <w:r>
+        <w:rPr>
+          <w:lang w:val="en-GB"/>
+        </w:rPr>
         <w:br w:type="page"/>
       </w:r>
     </w:p>
-    <w:p/>
+    <w:p>
+      <w:pPr>
+        <w:rPr>
+          <w:lang w:val="en-GB"/>
+        </w:rPr>
+      </w:pPr>
+    </w:p>
     <w:p>
       <w:pPr>
         <w:pStyle w:val="Ttulo1"/>
@@ -1192,12 +4174,14 @@
         <w:rPr>
           <w:b/>
           <w:bCs/>
+          <w:lang w:val="en-GB"/>
         </w:rPr>
       </w:pPr>
       <w:r>
         <w:rPr>
           <w:b/>
           <w:bCs/>
+          <w:lang w:val="en-GB"/>
         </w:rPr>
         <w:t>%</w:t>
       </w:r>
@@ -1206,6 +4190,7 @@
         <w:rPr>
           <w:b/>
           <w:bCs/>
+          <w:lang w:val="en-GB"/>
         </w:rPr>
         <w:t>Block</w:t>
       </w:r>
@@ -1213,6 +4198,7 @@
         <w:rPr>
           <w:b/>
           <w:bCs/>
+          <w:lang w:val="en-GB"/>
         </w:rPr>
         <w:t>Type</w:t>
       </w:r>
@@ -1221,6 +4207,7 @@
         <w:rPr>
           <w:b/>
           <w:bCs/>
+          <w:lang w:val="en-GB"/>
         </w:rPr>
         <w:t xml:space="preserve">   </w:t>
       </w:r>
@@ -1229,6 +4216,7 @@
         <w:rPr>
           <w:i/>
           <w:iCs/>
+          <w:lang w:val="en-GB"/>
         </w:rPr>
         <w:t>BlockName</w:t>
       </w:r>
@@ -1237,6 +4225,7 @@
         <w:rPr>
           <w:b/>
           <w:bCs/>
+          <w:lang w:val="en-GB"/>
         </w:rPr>
         <w:t xml:space="preserve"> </w:t>
       </w:r>
@@ -1248,12 +4237,14 @@
         <w:rPr>
           <w:b/>
           <w:bCs/>
+          <w:lang w:val="en-GB"/>
         </w:rPr>
       </w:pPr>
       <w:r>
         <w:rPr>
           <w:b/>
           <w:bCs/>
+          <w:lang w:val="en-GB"/>
         </w:rPr>
         <w:t>…</w:t>
       </w:r>
@@ -1261,6 +4252,7 @@
         <w:rPr>
           <w:b/>
           <w:bCs/>
+          <w:lang w:val="en-GB"/>
         </w:rPr>
         <w:t xml:space="preserve"> line …</w:t>
       </w:r>
@@ -1272,12 +4264,14 @@
         <w:rPr>
           <w:b/>
           <w:bCs/>
+          <w:lang w:val="en-GB"/>
         </w:rPr>
       </w:pPr>
       <w:r>
         <w:rPr>
           <w:b/>
           <w:bCs/>
+          <w:lang w:val="en-GB"/>
         </w:rPr>
         <w:t>…</w:t>
       </w:r>
@@ -1285,6 +4279,7 @@
         <w:rPr>
           <w:b/>
           <w:bCs/>
+          <w:lang w:val="en-GB"/>
         </w:rPr>
         <w:t xml:space="preserve"> line …</w:t>
       </w:r>
@@ -1296,12 +4291,14 @@
         <w:rPr>
           <w:b/>
           <w:bCs/>
+          <w:lang w:val="en-GB"/>
         </w:rPr>
       </w:pPr>
       <w:r>
         <w:rPr>
           <w:b/>
           <w:bCs/>
+          <w:lang w:val="en-GB"/>
         </w:rPr>
         <w:t>%</w:t>
       </w:r>
@@ -1310,6 +4307,7 @@
         <w:rPr>
           <w:b/>
           <w:bCs/>
+          <w:lang w:val="en-GB"/>
         </w:rPr>
         <w:t>End</w:t>
       </w:r>
@@ -1317,6 +4315,7 @@
         <w:rPr>
           <w:b/>
           <w:bCs/>
+          <w:lang w:val="en-GB"/>
         </w:rPr>
         <w:t>_</w:t>
       </w:r>
@@ -1324,6 +4323,7 @@
         <w:rPr>
           <w:b/>
           <w:bCs/>
+          <w:lang w:val="en-GB"/>
         </w:rPr>
         <w:t>Block</w:t>
       </w:r>
@@ -1331,6 +4331,7 @@
         <w:rPr>
           <w:b/>
           <w:bCs/>
+          <w:lang w:val="en-GB"/>
         </w:rPr>
         <w:t>Type</w:t>
       </w:r>
@@ -1339,11 +4340,18 @@
         <w:rPr>
           <w:b/>
           <w:bCs/>
+          <w:lang w:val="en-GB"/>
         </w:rPr>
         <w:t xml:space="preserve"> </w:t>
       </w:r>
     </w:p>
-    <w:p/>
+    <w:p>
+      <w:pPr>
+        <w:rPr>
+          <w:lang w:val="en-GB"/>
+        </w:rPr>
+      </w:pPr>
+    </w:p>
     <w:p>
       <w:pPr>
         <w:jc w:val="both"/>
@@ -2471,11 +5479,22 @@
             <w:proofErr w:type="gramEnd"/>
           </w:p>
           <w:p>
-            <w:r>
+            <w:pPr>
+              <w:rPr>
+                <w:lang w:val="en-GB"/>
+              </w:rPr>
+            </w:pPr>
+            <w:r>
+              <w:rPr>
+                <w:lang w:val="en-GB"/>
+              </w:rPr>
               <w:t>%</w:t>
             </w:r>
             <w:proofErr w:type="spellStart"/>
             <w:r>
+              <w:rPr>
+                <w:lang w:val="en-GB"/>
+              </w:rPr>
               <w:t>EndPhase</w:t>
             </w:r>
             <w:proofErr w:type="spellEnd"/>
@@ -2487,20 +5506,52 @@
           <w:tcPr>
             <w:tcW w:w="1171" w:type="dxa"/>
           </w:tcPr>
-          <w:p/>
+          <w:p>
+            <w:pPr>
+              <w:rPr>
+                <w:lang w:val="en-GB"/>
+              </w:rPr>
+            </w:pPr>
+          </w:p>
         </w:tc>
         <w:tc>
           <w:tcPr>
             <w:tcW w:w="7323" w:type="dxa"/>
           </w:tcPr>
-          <w:p/>
+          <w:p>
+            <w:pPr>
+              <w:rPr>
+                <w:lang w:val="en-GB"/>
+              </w:rPr>
+            </w:pPr>
+          </w:p>
         </w:tc>
       </w:tr>
     </w:tbl>
-    <w:p/>
-    <w:p/>
-    <w:p>
-      <w:r>
+    <w:p>
+      <w:pPr>
+        <w:rPr>
+          <w:lang w:val="en-GB"/>
+        </w:rPr>
+      </w:pPr>
+    </w:p>
+    <w:p>
+      <w:pPr>
+        <w:rPr>
+          <w:lang w:val="en-GB"/>
+        </w:rPr>
+      </w:pPr>
+    </w:p>
+    <w:p>
+      <w:pPr>
+        <w:rPr>
+          <w:lang w:val="en-GB"/>
+        </w:rPr>
+      </w:pPr>
+      <w:r>
+        <w:rPr>
+          <w:lang w:val="en-GB"/>
+        </w:rPr>
         <w:br w:type="page"/>
       </w:r>
     </w:p>
@@ -3338,7 +6389,15 @@
             </w:pPr>
           </w:p>
           <w:p>
-            <w:r>
+            <w:pPr>
+              <w:rPr>
+                <w:lang w:val="en-GB"/>
+              </w:rPr>
+            </w:pPr>
+            <w:r>
+              <w:rPr>
+                <w:lang w:val="en-GB"/>
+              </w:rPr>
               <w:t>Ref_PH1</w:t>
             </w:r>
           </w:p>
@@ -6952,6 +10011,27 @@
 <file path=word/numbering.xml><?xml version="1.0" encoding="utf-8"?>
 <w:numbering xmlns:wpc="http://schemas.microsoft.com/office/word/2010/wordprocessingCanvas" xmlns:cx="http://schemas.microsoft.com/office/drawing/2014/chartex" xmlns:cx1="http://schemas.microsoft.com/office/drawing/2015/9/8/chartex" xmlns:cx2="http://schemas.microsoft.com/office/drawing/2015/10/21/chartex" xmlns:cx3="http://schemas.microsoft.com/office/drawing/2016/5/9/chartex" xmlns:cx4="http://schemas.microsoft.com/office/drawing/2016/5/10/chartex" xmlns:cx5="http://schemas.microsoft.com/office/drawing/2016/5/11/chartex" xmlns:cx6="http://schemas.microsoft.com/office/drawing/2016/5/12/chartex" xmlns:cx7="http://schemas.microsoft.com/office/drawing/2016/5/13/chartex" xmlns:cx8="http://schemas.microsoft.com/office/drawing/2016/5/14/chartex" xmlns:mc="http://schemas.openxmlformats.org/markup-compatibility/2006" xmlns:aink="http://schemas.microsoft.com/office/drawing/2016/ink" xmlns:am3d="http://schemas.microsoft.com/office/drawing/2017/model3d" xmlns:o="urn:schemas-microsoft-com:office:office" xmlns:oel="http://schemas.microsoft.com/office/2019/extlst" xmlns:r="http://schemas.openxmlformats.org/officeDocument/2006/relationships" xmlns:m="http://schemas.openxmlformats.org/officeDocument/2006/math" xmlns:v="urn:schemas-microsoft-com:vml" xmlns:wp14="http://schemas.microsoft.com/office/word/2010/wordprocessingDrawing" xmlns:wp="http://schemas.openxmlformats.org/drawingml/2006/wordprocessingDrawing" xmlns:w10="urn:schemas-microsoft-com:office:word" xmlns:w="http://schemas.openxmlformats.org/wordprocessingml/2006/main" xmlns:w14="http://schemas.microsoft.com/office/word/2010/wordml" xmlns:w15="http://schemas.microsoft.com/office/word/2012/wordml" xmlns:w16cex="http://schemas.microsoft.com/office/word/2018/wordml/cex" xmlns:w16cid="http://schemas.microsoft.com/office/word/2016/wordml/cid" xmlns:w16="http://schemas.microsoft.com/office/word/2018/wordml" xmlns:w16du="http://schemas.microsoft.com/office/word/2023/wordml/word16du" xmlns:w16sdtdh="http://schemas.microsoft.com/office/word/2020/wordml/sdtdatahash" xmlns:w16se="http://schemas.microsoft.com/office/word/2015/wordml/symex" xmlns:wpg="http://schemas.microsoft.com/office/word/2010/wordprocessingGroup" xmlns:wpi="http://schemas.microsoft.com/office/word/2010/wordprocessingInk" xmlns:wne="http://schemas.microsoft.com/office/word/2006/wordml" xmlns:wps="http://schemas.microsoft.com/office/word/2010/wordprocessingShape" mc:Ignorable="w14 w15 w16se w16cid w16 w16cex w16sdtdh wp14">
   <w:abstractNum w:abstractNumId="0" w15:restartNumberingAfterBreak="0">
+    <w:nsid w:val="FFFFFF89"/>
+    <w:multiLevelType w:val="singleLevel"/>
+    <w:tmpl w:val="FDD2EE28"/>
+    <w:lvl w:ilvl="0">
+      <w:start w:val="1"/>
+      <w:numFmt w:val="bullet"/>
+      <w:pStyle w:val="Listaconvietas"/>
+      <w:lvlText w:val=""/>
+      <w:lvlJc w:val="left"/>
+      <w:pPr>
+        <w:tabs>
+          <w:tab w:val="num" w:pos="360"/>
+        </w:tabs>
+        <w:ind w:left="360" w:hanging="360"/>
+      </w:pPr>
+      <w:rPr>
+        <w:rFonts w:ascii="Symbol" w:hAnsi="Symbol" w:hint="default"/>
+      </w:rPr>
+    </w:lvl>
+  </w:abstractNum>
+  <w:abstractNum w:abstractNumId="1" w15:restartNumberingAfterBreak="0">
     <w:nsid w:val="17CA5ED2"/>
     <w:multiLevelType w:val="hybridMultilevel"/>
     <w:tmpl w:val="D1205DB4"/>
@@ -7037,7 +10117,7 @@
       </w:pPr>
     </w:lvl>
   </w:abstractNum>
-  <w:abstractNum w:abstractNumId="1" w15:restartNumberingAfterBreak="0">
+  <w:abstractNum w:abstractNumId="2" w15:restartNumberingAfterBreak="0">
     <w:nsid w:val="70F41D4E"/>
     <w:multiLevelType w:val="hybridMultilevel"/>
     <w:tmpl w:val="EEB677F2"/>
@@ -7150,7 +10230,7 @@
       </w:rPr>
     </w:lvl>
   </w:abstractNum>
-  <w:abstractNum w:abstractNumId="2" w15:restartNumberingAfterBreak="0">
+  <w:abstractNum w:abstractNumId="3" w15:restartNumberingAfterBreak="0">
     <w:nsid w:val="7BF41F74"/>
     <w:multiLevelType w:val="hybridMultilevel"/>
     <w:tmpl w:val="C45A4F4A"/>
@@ -7263,13 +10343,16 @@
     </w:lvl>
   </w:abstractNum>
   <w:num w:numId="1" w16cid:durableId="546837351">
+    <w:abstractNumId w:val="3"/>
+  </w:num>
+  <w:num w:numId="2" w16cid:durableId="1216548724">
+    <w:abstractNumId w:val="1"/>
+  </w:num>
+  <w:num w:numId="3" w16cid:durableId="234361819">
     <w:abstractNumId w:val="2"/>
   </w:num>
-  <w:num w:numId="2" w16cid:durableId="1216548724">
+  <w:num w:numId="4" w16cid:durableId="230626031">
     <w:abstractNumId w:val="0"/>
-  </w:num>
-  <w:num w:numId="3" w16cid:durableId="234361819">
-    <w:abstractNumId w:val="1"/>
   </w:num>
 </w:numbering>
 </file>
@@ -7807,6 +10890,19 @@
       <w:spacing w:after="0" w:line="240" w:lineRule="auto"/>
     </w:pPr>
   </w:style>
+  <w:style w:type="paragraph" w:styleId="Listaconvietas">
+    <w:name w:val="List Bullet"/>
+    <w:basedOn w:val="Normal"/>
+    <w:uiPriority w:val="99"/>
+    <w:unhideWhenUsed/>
+    <w:rsid w:val="0087127D"/>
+    <w:pPr>
+      <w:numPr>
+        <w:numId w:val="4"/>
+      </w:numPr>
+      <w:contextualSpacing/>
+    </w:pPr>
+  </w:style>
 </w:styles>
 </file>
 

</xml_diff>

<commit_message>
Finished Background Block implementation on Keycodes
</commit_message>
<xml_diff>
--- a/Testing/Keycodes/Keywords_CFML.docx
+++ b/Testing/Keycodes/Keywords_CFML.docx
@@ -90,7 +90,6 @@
                 <w:lang w:val="en-GB"/>
               </w:rPr>
             </w:pPr>
-            <w:proofErr w:type="spellStart"/>
             <w:r>
               <w:rPr>
                 <w:rFonts w:ascii="Arial" w:hAnsi="Arial" w:cs="Arial"/>
@@ -111,7 +110,6 @@
               </w:rPr>
               <w:t>StringIdentification</w:t>
             </w:r>
-            <w:proofErr w:type="spellEnd"/>
             <w:r>
               <w:rPr>
                 <w:rFonts w:ascii="Arial" w:hAnsi="Arial" w:cs="Arial"/>
@@ -179,7 +177,6 @@
                 <w:lang w:val="en-GB"/>
               </w:rPr>
             </w:pPr>
-            <w:proofErr w:type="spellStart"/>
             <w:r>
               <w:rPr>
                 <w:rFonts w:ascii="Arial" w:hAnsi="Arial" w:cs="Arial"/>
@@ -189,18 +186,7 @@
                 <w:szCs w:val="20"/>
                 <w:lang w:val="en-GB"/>
               </w:rPr>
-              <w:t>END_</w:t>
-            </w:r>
-            <w:r>
-              <w:rPr>
-                <w:rFonts w:ascii="Arial" w:hAnsi="Arial" w:cs="Arial"/>
-                <w:b/>
-                <w:bCs/>
-                <w:sz w:val="20"/>
-                <w:szCs w:val="20"/>
-                <w:lang w:val="en-GB"/>
-              </w:rPr>
-              <w:t>BLOCKNAME_</w:t>
+              <w:t>END_BLOCKNAME_</w:t>
             </w:r>
             <w:r>
               <w:rPr>
@@ -211,7 +197,6 @@
               </w:rPr>
               <w:t>StringIdentification</w:t>
             </w:r>
-            <w:proofErr w:type="spellEnd"/>
           </w:p>
           <w:p>
             <w:pPr>
@@ -488,7 +473,6 @@
                 <w:lang w:val="en-GB"/>
               </w:rPr>
             </w:pPr>
-            <w:proofErr w:type="spellStart"/>
             <w:r>
               <w:rPr>
                 <w:rFonts w:ascii="Arial" w:hAnsi="Arial" w:cs="Arial"/>
@@ -531,7 +515,6 @@
               </w:rPr>
               <w:t>Xray</w:t>
             </w:r>
-            <w:proofErr w:type="spellEnd"/>
             <w:r>
               <w:rPr>
                 <w:rFonts w:ascii="Arial" w:hAnsi="Arial" w:cs="Arial"/>
@@ -612,7 +595,6 @@
                 <w:lang w:val="en-GB"/>
               </w:rPr>
             </w:pPr>
-            <w:proofErr w:type="spellStart"/>
             <w:r>
               <w:rPr>
                 <w:rFonts w:ascii="Arial" w:hAnsi="Arial" w:cs="Arial"/>
@@ -633,29 +615,7 @@
                 <w:szCs w:val="20"/>
                 <w:lang w:val="en-GB"/>
               </w:rPr>
-              <w:t>P</w:t>
-            </w:r>
-            <w:r>
-              <w:rPr>
-                <w:rFonts w:ascii="Arial" w:hAnsi="Arial" w:cs="Arial"/>
-                <w:b/>
-                <w:bCs/>
-                <w:sz w:val="20"/>
-                <w:szCs w:val="20"/>
-                <w:lang w:val="en-GB"/>
-              </w:rPr>
-              <w:t>ATTERN</w:t>
-            </w:r>
-            <w:r>
-              <w:rPr>
-                <w:rFonts w:ascii="Arial" w:hAnsi="Arial" w:cs="Arial"/>
-                <w:b/>
-                <w:bCs/>
-                <w:sz w:val="20"/>
-                <w:szCs w:val="20"/>
-                <w:lang w:val="en-GB"/>
-              </w:rPr>
-              <w:t>_</w:t>
+              <w:t>PATTERN_</w:t>
             </w:r>
             <w:r>
               <w:rPr>
@@ -666,7 +626,6 @@
               </w:rPr>
               <w:t>Xray</w:t>
             </w:r>
-            <w:proofErr w:type="spellEnd"/>
           </w:p>
           <w:p>
             <w:pPr>
@@ -1051,7 +1010,6 @@
                 <w:lang w:val="en-GB"/>
               </w:rPr>
             </w:pPr>
-            <w:proofErr w:type="gramStart"/>
             <w:r>
               <w:rPr>
                 <w:rFonts w:ascii="Arial" w:hAnsi="Arial" w:cs="Arial"/>
@@ -1079,7 +1037,6 @@
               </w:rPr>
               <w:t>[</w:t>
             </w:r>
-            <w:proofErr w:type="gramEnd"/>
             <w:r>
               <w:rPr>
                 <w:rFonts w:ascii="Arial" w:hAnsi="Arial" w:cs="Arial"/>
@@ -1219,14 +1176,12 @@
           <w:lang w:val="en-GB"/>
         </w:rPr>
       </w:pPr>
-      <w:proofErr w:type="spellStart"/>
       <w:r>
         <w:rPr>
           <w:lang w:val="en-GB"/>
         </w:rPr>
         <w:t>Linear_interpolation</w:t>
       </w:r>
-      <w:proofErr w:type="spellEnd"/>
     </w:p>
     <w:p>
       <w:pPr>
@@ -1236,14 +1191,12 @@
           <w:lang w:val="en-GB"/>
         </w:rPr>
       </w:pPr>
-      <w:proofErr w:type="spellStart"/>
       <w:r>
         <w:rPr>
           <w:lang w:val="en-GB"/>
         </w:rPr>
         <w:t>Spline_interpolation</w:t>
       </w:r>
-      <w:proofErr w:type="spellEnd"/>
     </w:p>
     <w:p>
       <w:pPr>
@@ -1268,14 +1221,12 @@
           <w:lang w:val="en-GB"/>
         </w:rPr>
       </w:pPr>
-      <w:proofErr w:type="spellStart"/>
       <w:r>
         <w:rPr>
           <w:lang w:val="en-GB"/>
         </w:rPr>
         <w:t>Chebychev</w:t>
       </w:r>
-      <w:proofErr w:type="spellEnd"/>
     </w:p>
     <w:p>
       <w:pPr>
@@ -1285,14 +1236,27 @@
           <w:lang w:val="en-GB"/>
         </w:rPr>
       </w:pPr>
-      <w:proofErr w:type="spellStart"/>
       <w:r>
         <w:rPr>
           <w:lang w:val="en-GB"/>
         </w:rPr>
         <w:t>Peaks_pVoigt</w:t>
       </w:r>
-      <w:proofErr w:type="spellEnd"/>
+    </w:p>
+    <w:p>
+      <w:pPr>
+        <w:pStyle w:val="Sinespaciado"/>
+        <w:jc w:val="both"/>
+        <w:rPr>
+          <w:lang w:val="en-GB"/>
+        </w:rPr>
+      </w:pPr>
+      <w:r>
+        <w:rPr>
+          <w:lang w:val="en-GB"/>
+        </w:rPr>
+        <w:t>Peaks_Split_pVoigt</w:t>
+      </w:r>
     </w:p>
     <w:p>
       <w:pPr>
@@ -1384,21 +1348,7 @@
         <w:rPr>
           <w:lang w:val="en-GB"/>
         </w:rPr>
-        <w:t xml:space="preserve">Internally, the user can define zones of different procedures, where the first line will be the indication of the background model followed by the number of parameters to be </w:t>
-      </w:r>
-      <w:proofErr w:type="spellStart"/>
-      <w:r>
-        <w:rPr>
-          <w:lang w:val="en-GB"/>
-        </w:rPr>
-        <w:t>readen</w:t>
-      </w:r>
-      <w:proofErr w:type="spellEnd"/>
-      <w:r>
-        <w:rPr>
-          <w:lang w:val="en-GB"/>
-        </w:rPr>
-        <w:t>.</w:t>
+        <w:t>Internally, the user can define zones of different procedures, where the first line will be the indication of the background model followed by the number of parameters to be read.</w:t>
       </w:r>
     </w:p>
     <w:p>
@@ -1486,20 +1436,8 @@
           <w:iCs/>
           <w:lang w:val="en-GB"/>
         </w:rPr>
-        <w:t xml:space="preserve">Exclude </w:t>
-      </w:r>
-      <w:proofErr w:type="gramStart"/>
-      <w:r>
-        <w:rPr>
-          <w:b/>
-          <w:bCs/>
-          <w:i/>
-          <w:iCs/>
-          <w:lang w:val="en-GB"/>
-        </w:rPr>
-        <w:t>regions</w:t>
-      </w:r>
-      <w:proofErr w:type="gramEnd"/>
+        <w:t>Exclude regions</w:t>
+      </w:r>
     </w:p>
     <w:p>
       <w:pPr>
@@ -1512,16 +1450,8 @@
           <w:lang w:val="en-GB"/>
         </w:rPr>
         <w:lastRenderedPageBreak/>
-        <w:t xml:space="preserve">We can define a exclude regions for different type of calculations. We’ll use also a particular subblock into the pattern </w:t>
-      </w:r>
-      <w:proofErr w:type="gramStart"/>
-      <w:r>
-        <w:rPr>
-          <w:lang w:val="en-GB"/>
-        </w:rPr>
-        <w:t>block</w:t>
-      </w:r>
-      <w:proofErr w:type="gramEnd"/>
+        <w:t>We can define a exclude regions for different type of calculations. We’ll use also a particular subblock into the pattern block</w:t>
+      </w:r>
     </w:p>
     <w:tbl>
       <w:tblPr>
@@ -1607,27 +1537,7 @@
                 <w:szCs w:val="20"/>
                 <w:lang w:val="en-GB"/>
               </w:rPr>
-              <w:t xml:space="preserve">Start      Finish     </w:t>
-            </w:r>
-            <w:proofErr w:type="gramStart"/>
-            <w:r>
-              <w:rPr>
-                <w:rFonts w:ascii="Arial" w:hAnsi="Arial" w:cs="Arial"/>
-                <w:sz w:val="20"/>
-                <w:szCs w:val="20"/>
-                <w:lang w:val="en-GB"/>
-              </w:rPr>
-              <w:t xml:space="preserve">  !</w:t>
-            </w:r>
-            <w:proofErr w:type="gramEnd"/>
-            <w:r>
-              <w:rPr>
-                <w:rFonts w:ascii="Arial" w:hAnsi="Arial" w:cs="Arial"/>
-                <w:sz w:val="20"/>
-                <w:szCs w:val="20"/>
-                <w:lang w:val="en-GB"/>
-              </w:rPr>
-              <w:t xml:space="preserve"> Region 1</w:t>
+              <w:t>Start      Finish       ! Region 1</w:t>
             </w:r>
           </w:p>
           <w:p>
@@ -1667,27 +1577,7 @@
                 <w:szCs w:val="20"/>
                 <w:lang w:val="en-GB"/>
               </w:rPr>
-              <w:t xml:space="preserve">     Start      Finish     </w:t>
-            </w:r>
-            <w:proofErr w:type="gramStart"/>
-            <w:r>
-              <w:rPr>
-                <w:rFonts w:ascii="Arial" w:hAnsi="Arial" w:cs="Arial"/>
-                <w:sz w:val="20"/>
-                <w:szCs w:val="20"/>
-                <w:lang w:val="en-GB"/>
-              </w:rPr>
-              <w:t xml:space="preserve">  !</w:t>
-            </w:r>
-            <w:proofErr w:type="gramEnd"/>
-            <w:r>
-              <w:rPr>
-                <w:rFonts w:ascii="Arial" w:hAnsi="Arial" w:cs="Arial"/>
-                <w:sz w:val="20"/>
-                <w:szCs w:val="20"/>
-                <w:lang w:val="en-GB"/>
-              </w:rPr>
-              <w:t xml:space="preserve"> Region …</w:t>
+              <w:t xml:space="preserve">     Start      Finish       ! Region …</w:t>
             </w:r>
           </w:p>
           <w:p>
@@ -1804,50 +1694,20 @@
               <w:rPr>
                 <w:lang w:val="en-GB"/>
               </w:rPr>
-              <w:t xml:space="preserve">     </w:t>
-            </w:r>
-            <w:proofErr w:type="spellStart"/>
-            <w:r>
-              <w:rPr>
-                <w:lang w:val="en-GB"/>
-              </w:rPr>
-              <w:t>Type_of_file</w:t>
-            </w:r>
-            <w:proofErr w:type="spellEnd"/>
+              <w:t xml:space="preserve">     Type_of_file</w:t>
+            </w:r>
             <w:r>
               <w:rPr>
                 <w:lang w:val="en-GB"/>
               </w:rPr>
               <w:tab/>
-            </w:r>
-            <w:r>
-              <w:rPr>
-                <w:lang w:val="en-GB"/>
-              </w:rPr>
-              <w:t>Format</w:t>
-            </w:r>
-            <w:r>
-              <w:rPr>
-                <w:lang w:val="en-GB"/>
-              </w:rPr>
-              <w:t xml:space="preserve"> </w:t>
-            </w:r>
-            <w:r>
-              <w:rPr>
-                <w:lang w:val="en-GB"/>
-              </w:rPr>
-              <w:t xml:space="preserve">  </w:t>
+              <w:t xml:space="preserve">Format   </w:t>
             </w:r>
             <w:r>
               <w:rPr>
                 <w:lang w:val="en-GB"/>
               </w:rPr>
               <w:tab/>
-            </w:r>
-            <w:r>
-              <w:rPr>
-                <w:lang w:val="en-GB"/>
-              </w:rPr>
               <w:t>Name _of File</w:t>
             </w:r>
             <w:r>
@@ -1932,30 +1792,8 @@
           <w:lang w:val="en-GB"/>
         </w:rPr>
         <w:tab/>
-        <w:t xml:space="preserve">Integrated </w:t>
-      </w:r>
-      <w:proofErr w:type="spellStart"/>
-      <w:r>
-        <w:rPr>
-          <w:lang w:val="en-GB"/>
-        </w:rPr>
-        <w:t>intensidites</w:t>
-      </w:r>
-      <w:proofErr w:type="spellEnd"/>
-      <w:r>
-        <w:rPr>
-          <w:lang w:val="en-GB"/>
-        </w:rPr>
-        <w:t xml:space="preserve"> </w:t>
-      </w:r>
-      <w:proofErr w:type="gramStart"/>
-      <w:r>
-        <w:rPr>
-          <w:lang w:val="en-GB"/>
-        </w:rPr>
-        <w:t>file</w:t>
-      </w:r>
-      <w:proofErr w:type="gramEnd"/>
+        <w:t>Integrated intensidites file</w:t>
+      </w:r>
     </w:p>
     <w:p>
       <w:pPr>
@@ -1964,7 +1802,6 @@
           <w:lang w:val="en-GB"/>
         </w:rPr>
       </w:pPr>
-      <w:proofErr w:type="spellStart"/>
       <w:r>
         <w:rPr>
           <w:b/>
@@ -1973,7 +1810,6 @@
         </w:rPr>
         <w:t>Irf</w:t>
       </w:r>
-      <w:proofErr w:type="spellEnd"/>
       <w:r>
         <w:rPr>
           <w:lang w:val="en-GB"/>
@@ -2018,61 +1854,11 @@
           <w:lang w:val="en-GB"/>
         </w:rPr>
       </w:pPr>
-      <w:proofErr w:type="spellStart"/>
-      <w:r>
-        <w:rPr>
-          <w:lang w:val="en-GB"/>
-        </w:rPr>
-        <w:t>Xye</w:t>
-      </w:r>
-      <w:proofErr w:type="spellEnd"/>
-      <w:r>
-        <w:rPr>
-          <w:lang w:val="en-GB"/>
-        </w:rPr>
-        <w:t xml:space="preserve">, </w:t>
-      </w:r>
-      <w:proofErr w:type="spellStart"/>
-      <w:r>
-        <w:rPr>
-          <w:lang w:val="en-GB"/>
-        </w:rPr>
-        <w:t>xys</w:t>
-      </w:r>
-      <w:proofErr w:type="spellEnd"/>
-      <w:r>
-        <w:rPr>
-          <w:lang w:val="en-GB"/>
-        </w:rPr>
-        <w:t xml:space="preserve">, </w:t>
-      </w:r>
-      <w:proofErr w:type="spellStart"/>
-      <w:r>
-        <w:rPr>
-          <w:lang w:val="en-GB"/>
-        </w:rPr>
-        <w:t>socabim</w:t>
-      </w:r>
-      <w:proofErr w:type="spellEnd"/>
-      <w:r>
-        <w:rPr>
-          <w:lang w:val="en-GB"/>
-        </w:rPr>
-        <w:t xml:space="preserve">, old_d1a, g41, </w:t>
-      </w:r>
-      <w:proofErr w:type="spellStart"/>
-      <w:r>
-        <w:rPr>
-          <w:lang w:val="en-GB"/>
-        </w:rPr>
-        <w:t>panlaytical</w:t>
-      </w:r>
-      <w:proofErr w:type="spellEnd"/>
-      <w:r>
-        <w:rPr>
-          <w:lang w:val="en-GB"/>
-        </w:rPr>
-        <w:t>, …</w:t>
+      <w:r>
+        <w:rPr>
+          <w:lang w:val="en-GB"/>
+        </w:rPr>
+        <w:t>Xye, xys, socabim, old_d1a, g41, panlaytical, …</w:t>
       </w:r>
     </w:p>
     <w:p>
@@ -2098,21 +1884,7 @@
         <w:rPr>
           <w:lang w:val="en-GB"/>
         </w:rPr>
-        <w:t xml:space="preserve">If the type of file is IRF then you </w:t>
-      </w:r>
-      <w:proofErr w:type="gramStart"/>
-      <w:r>
-        <w:rPr>
-          <w:lang w:val="en-GB"/>
-        </w:rPr>
-        <w:t>have to</w:t>
-      </w:r>
-      <w:proofErr w:type="gramEnd"/>
-      <w:r>
-        <w:rPr>
-          <w:lang w:val="en-GB"/>
-        </w:rPr>
-        <w:t xml:space="preserve"> give </w:t>
+        <w:t xml:space="preserve">If the type of file is IRF then you have to give </w:t>
       </w:r>
       <w:r>
         <w:rPr>
@@ -2168,21 +1940,12 @@
           <w:lang w:val="en-GB"/>
         </w:rPr>
       </w:pPr>
-      <w:proofErr w:type="gramStart"/>
-      <w:r>
-        <w:rPr>
-          <w:lang w:val="en-GB"/>
-        </w:rPr>
-        <w:t>FILE  POWDER</w:t>
-      </w:r>
-      <w:proofErr w:type="gramEnd"/>
-      <w:r>
-        <w:rPr>
-          <w:lang w:val="en-GB"/>
-        </w:rPr>
-        <w:t xml:space="preserve">  XYS   </w:t>
-      </w:r>
-      <w:proofErr w:type="spellStart"/>
+      <w:r>
+        <w:rPr>
+          <w:lang w:val="en-GB"/>
+        </w:rPr>
+        <w:t xml:space="preserve">FILE  POWDER  XYS   </w:t>
+      </w:r>
       <w:r>
         <w:rPr>
           <w:i/>
@@ -2191,7 +1954,6 @@
         </w:rPr>
         <w:t>Neutron_Pattern.xys</w:t>
       </w:r>
-      <w:proofErr w:type="spellEnd"/>
     </w:p>
     <w:p>
       <w:pPr>
@@ -2220,14 +1982,7 @@
         <w:rPr>
           <w:lang w:val="en-GB"/>
         </w:rPr>
-        <w:t xml:space="preserve">FILE </w:t>
-      </w:r>
-      <w:proofErr w:type="gramStart"/>
-      <w:r>
-        <w:rPr>
-          <w:lang w:val="en-GB"/>
-        </w:rPr>
-        <w:t xml:space="preserve">INTENSITIES  </w:t>
+        <w:t xml:space="preserve">FILE INTENSITIES  </w:t>
       </w:r>
       <w:r>
         <w:rPr>
@@ -2237,7 +1992,6 @@
         </w:rPr>
         <w:t>HoBaCuO.int</w:t>
       </w:r>
-      <w:proofErr w:type="gramEnd"/>
     </w:p>
     <w:p>
       <w:pPr>
@@ -2329,35 +2083,13 @@
               <w:rPr>
                 <w:lang w:val="en-GB"/>
               </w:rPr>
-              <w:t xml:space="preserve">      </w:t>
-            </w:r>
-            <w:proofErr w:type="gramStart"/>
-            <w:r>
-              <w:rPr>
-                <w:lang w:val="en-GB"/>
-              </w:rPr>
-              <w:t xml:space="preserve">Symbol  </w:t>
-            </w:r>
-            <w:r>
-              <w:rPr>
-                <w:lang w:val="en-GB"/>
-              </w:rPr>
-              <w:t>[</w:t>
-            </w:r>
-            <w:proofErr w:type="spellStart"/>
-            <w:proofErr w:type="gramEnd"/>
-            <w:r>
-              <w:rPr>
-                <w:lang w:val="en-GB"/>
-              </w:rPr>
-              <w:t>Monocromatic</w:t>
-            </w:r>
-            <w:proofErr w:type="spellEnd"/>
-            <w:r>
-              <w:rPr>
-                <w:lang w:val="en-GB"/>
-              </w:rPr>
-              <w:t>]</w:t>
+              <w:t xml:space="preserve">      Symbol  </w:t>
+            </w:r>
+            <w:r>
+              <w:rPr>
+                <w:lang w:val="en-GB"/>
+              </w:rPr>
+              <w:t>[Monocromatic]</w:t>
             </w:r>
           </w:p>
           <w:p>
@@ -2399,27 +2131,7 @@
               <w:rPr>
                 <w:lang w:val="en-GB"/>
               </w:rPr>
-              <w:t>value</w:t>
-            </w:r>
-            <w:r>
-              <w:rPr>
-                <w:lang w:val="en-GB"/>
-              </w:rPr>
-              <w:t>1</w:t>
-            </w:r>
-            <w:proofErr w:type="gramStart"/>
-            <w:r>
-              <w:rPr>
-                <w:lang w:val="en-GB"/>
-              </w:rPr>
-              <w:t xml:space="preserve">   [</w:t>
-            </w:r>
-            <w:proofErr w:type="gramEnd"/>
-            <w:r>
-              <w:rPr>
-                <w:lang w:val="en-GB"/>
-              </w:rPr>
-              <w:t xml:space="preserve">value2]     </w:t>
+              <w:t xml:space="preserve">value1   [value2]     </w:t>
             </w:r>
             <w:r>
               <w:rPr>
@@ -2494,14 +2206,12 @@
               </w:rPr>
               <w:t xml:space="preserve">      </w:t>
             </w:r>
-            <w:proofErr w:type="spellStart"/>
             <w:r>
               <w:rPr>
                 <w:lang w:val="en-GB"/>
               </w:rPr>
               <w:t>radiation_type</w:t>
             </w:r>
-            <w:proofErr w:type="spellEnd"/>
             <w:r>
               <w:rPr>
                 <w:lang w:val="en-GB"/>
@@ -2540,16 +2250,8 @@
         <w:rPr>
           <w:lang w:val="en-GB"/>
         </w:rPr>
-        <w:t xml:space="preserve">Define the type of radiation of the </w:t>
-      </w:r>
-      <w:proofErr w:type="gramStart"/>
-      <w:r>
-        <w:rPr>
-          <w:lang w:val="en-GB"/>
-        </w:rPr>
-        <w:t>pattern</w:t>
-      </w:r>
-      <w:proofErr w:type="gramEnd"/>
+        <w:t>Define the type of radiation of the pattern</w:t>
+      </w:r>
     </w:p>
     <w:p>
       <w:pPr>
@@ -2760,16 +2462,8 @@
               <w:rPr>
                 <w:lang w:val="en-GB"/>
               </w:rPr>
-              <w:t xml:space="preserve">      </w:t>
-            </w:r>
-            <w:proofErr w:type="spellStart"/>
-            <w:r>
-              <w:rPr>
-                <w:lang w:val="en-GB"/>
-              </w:rPr>
-              <w:t>FunctionName</w:t>
-            </w:r>
-            <w:proofErr w:type="spellEnd"/>
+              <w:t xml:space="preserve">      FunctionName</w:t>
+            </w:r>
             <w:r>
               <w:rPr>
                 <w:lang w:val="en-GB"/>
@@ -2790,16 +2484,8 @@
         <w:rPr>
           <w:lang w:val="en-GB"/>
         </w:rPr>
-        <w:t xml:space="preserve">Define the profile function to be </w:t>
-      </w:r>
-      <w:proofErr w:type="gramStart"/>
-      <w:r>
-        <w:rPr>
-          <w:lang w:val="en-GB"/>
-        </w:rPr>
-        <w:t>used</w:t>
-      </w:r>
-      <w:proofErr w:type="gramEnd"/>
+        <w:t>Define the profile function to be used</w:t>
+      </w:r>
     </w:p>
     <w:p>
       <w:pPr>
@@ -2822,14 +2508,12 @@
           <w:lang w:val="en-GB"/>
         </w:rPr>
       </w:pPr>
-      <w:proofErr w:type="spellStart"/>
       <w:r>
         <w:rPr>
           <w:lang w:val="en-GB"/>
         </w:rPr>
         <w:t>TCH_pVoigt</w:t>
       </w:r>
-      <w:proofErr w:type="spellEnd"/>
     </w:p>
     <w:p>
       <w:pPr>
@@ -2838,14 +2522,12 @@
           <w:lang w:val="en-GB"/>
         </w:rPr>
       </w:pPr>
-      <w:proofErr w:type="spellStart"/>
       <w:r>
         <w:rPr>
           <w:lang w:val="en-GB"/>
         </w:rPr>
         <w:t>Lorentizian</w:t>
       </w:r>
-      <w:proofErr w:type="spellEnd"/>
     </w:p>
     <w:p>
       <w:pPr>
@@ -2909,13 +2591,7 @@
               <w:rPr>
                 <w:lang w:val="en-GB"/>
               </w:rPr>
-              <w:t xml:space="preserve">     </w:t>
-            </w:r>
-            <w:r>
-              <w:rPr>
-                <w:lang w:val="en-GB"/>
-              </w:rPr>
-              <w:t>min    max   step</w:t>
+              <w:t xml:space="preserve">     min    max   step</w:t>
             </w:r>
             <w:r>
               <w:rPr>
@@ -2937,16 +2613,8 @@
         <w:rPr>
           <w:lang w:val="en-GB"/>
         </w:rPr>
-        <w:t xml:space="preserve">Define the range of the pattern </w:t>
-      </w:r>
-      <w:proofErr w:type="gramStart"/>
-      <w:r>
-        <w:rPr>
-          <w:lang w:val="en-GB"/>
-        </w:rPr>
-        <w:t>dataset</w:t>
-      </w:r>
-      <w:proofErr w:type="gramEnd"/>
+        <w:t>Define the range of the pattern dataset</w:t>
+      </w:r>
     </w:p>
     <w:p>
       <w:pPr>
@@ -3173,21 +2841,7 @@
               <w:rPr>
                 <w:lang w:val="en-GB"/>
               </w:rPr>
-              <w:t xml:space="preserve">      value</w:t>
-            </w:r>
-            <w:proofErr w:type="gramStart"/>
-            <w:r>
-              <w:rPr>
-                <w:lang w:val="en-GB"/>
-              </w:rPr>
-              <w:t>1  value</w:t>
-            </w:r>
-            <w:proofErr w:type="gramEnd"/>
-            <w:r>
-              <w:rPr>
-                <w:lang w:val="en-GB"/>
-              </w:rPr>
-              <w:t xml:space="preserve"> 2  value3   value4</w:t>
+              <w:t xml:space="preserve">      value1  value 2  value3   value4</w:t>
             </w:r>
             <w:r>
               <w:rPr>
@@ -3205,19 +2859,11 @@
           <w:lang w:val="en-GB"/>
         </w:rPr>
       </w:pPr>
-      <w:proofErr w:type="spellStart"/>
-      <w:r>
-        <w:rPr>
-          <w:lang w:val="en-GB"/>
-        </w:rPr>
-        <w:t>Caglioti</w:t>
-      </w:r>
-      <w:proofErr w:type="spellEnd"/>
-      <w:r>
-        <w:rPr>
-          <w:lang w:val="en-GB"/>
-        </w:rPr>
-        <w:t xml:space="preserve"> function definition</w:t>
+      <w:r>
+        <w:rPr>
+          <w:lang w:val="en-GB"/>
+        </w:rPr>
+        <w:t>Caglioti function definition</w:t>
       </w:r>
     </w:p>
     <w:p>
@@ -3261,13 +2907,7 @@
               <w:rPr>
                 <w:lang w:val="en-GB"/>
               </w:rPr>
-              <w:t xml:space="preserve">      </w:t>
-            </w:r>
-            <w:r>
-              <w:rPr>
-                <w:lang w:val="en-GB"/>
-              </w:rPr>
-              <w:t>value</w:t>
+              <w:t xml:space="preserve">      value</w:t>
             </w:r>
             <w:r>
               <w:rPr>
@@ -3289,16 +2929,8 @@
         <w:rPr>
           <w:lang w:val="en-GB"/>
         </w:rPr>
-        <w:t xml:space="preserve">Define the zero point of the </w:t>
-      </w:r>
-      <w:proofErr w:type="gramStart"/>
-      <w:r>
-        <w:rPr>
-          <w:lang w:val="en-GB"/>
-        </w:rPr>
-        <w:t>pattern</w:t>
-      </w:r>
-      <w:proofErr w:type="gramEnd"/>
+        <w:t>Define the zero point of the pattern</w:t>
+      </w:r>
     </w:p>
     <w:p>
       <w:pPr>
@@ -3408,7 +3040,6 @@
           <w:lang w:val="en-GB"/>
         </w:rPr>
       </w:pPr>
-      <w:proofErr w:type="spellStart"/>
       <w:r>
         <w:rPr>
           <w:b/>
@@ -3422,23 +3053,15 @@
         <w:rPr>
           <w:lang w:val="en-GB"/>
         </w:rPr>
-        <w:t>PhaseName</w:t>
-      </w:r>
-      <w:proofErr w:type="spellEnd"/>
-      <w:r>
-        <w:rPr>
-          <w:lang w:val="en-GB"/>
-        </w:rPr>
-        <w:t xml:space="preserve"> N</w:t>
-      </w:r>
-    </w:p>
-    <w:p>
-      <w:pPr>
-        <w:rPr>
-          <w:lang w:val="en-GB"/>
-        </w:rPr>
-      </w:pPr>
-      <w:proofErr w:type="spellStart"/>
+        <w:t>PhaseName N</w:t>
+      </w:r>
+    </w:p>
+    <w:p>
+      <w:pPr>
+        <w:rPr>
+          <w:lang w:val="en-GB"/>
+        </w:rPr>
+      </w:pPr>
       <w:r>
         <w:rPr>
           <w:b/>
@@ -3453,7 +3076,6 @@
         </w:rPr>
         <w:t>PhaseName</w:t>
       </w:r>
-      <w:proofErr w:type="spellEnd"/>
     </w:p>
     <w:p>
       <w:pPr>
@@ -3597,37 +3219,21 @@
               <w:rPr>
                 <w:lang w:val="en-GB"/>
               </w:rPr>
-              <w:t xml:space="preserve">     Vary a b </w:t>
-            </w:r>
-            <w:proofErr w:type="gramStart"/>
-            <w:r>
-              <w:rPr>
-                <w:lang w:val="en-GB"/>
-              </w:rPr>
-              <w:t>c</w:t>
-            </w:r>
-            <w:proofErr w:type="gramEnd"/>
-          </w:p>
-          <w:p>
-            <w:pPr>
-              <w:rPr>
-                <w:lang w:val="en-GB"/>
-              </w:rPr>
-            </w:pPr>
-            <w:r>
-              <w:rPr>
-                <w:lang w:val="en-GB"/>
-              </w:rPr>
-              <w:t>%</w:t>
-            </w:r>
-            <w:proofErr w:type="spellStart"/>
-            <w:r>
-              <w:rPr>
-                <w:lang w:val="en-GB"/>
-              </w:rPr>
-              <w:t>EndPhase</w:t>
-            </w:r>
-            <w:proofErr w:type="spellEnd"/>
+              <w:t xml:space="preserve">     Vary a b c</w:t>
+            </w:r>
+          </w:p>
+          <w:p>
+            <w:pPr>
+              <w:rPr>
+                <w:lang w:val="en-GB"/>
+              </w:rPr>
+            </w:pPr>
+            <w:r>
+              <w:rPr>
+                <w:lang w:val="en-GB"/>
+              </w:rPr>
+              <w:t>%EndPhase</w:t>
+            </w:r>
           </w:p>
           <w:p>
             <w:pPr>
@@ -3659,37 +3265,21 @@
               <w:rPr>
                 <w:lang w:val="en-GB"/>
               </w:rPr>
-              <w:t xml:space="preserve">     Vary </w:t>
-            </w:r>
-            <w:proofErr w:type="gramStart"/>
-            <w:r>
-              <w:rPr>
-                <w:lang w:val="en-GB"/>
-              </w:rPr>
-              <w:t>cell</w:t>
-            </w:r>
-            <w:proofErr w:type="gramEnd"/>
-          </w:p>
-          <w:p>
-            <w:pPr>
-              <w:rPr>
-                <w:lang w:val="en-GB"/>
-              </w:rPr>
-            </w:pPr>
-            <w:r>
-              <w:rPr>
-                <w:lang w:val="en-GB"/>
-              </w:rPr>
-              <w:t>%</w:t>
-            </w:r>
-            <w:proofErr w:type="spellStart"/>
-            <w:r>
-              <w:rPr>
-                <w:lang w:val="en-GB"/>
-              </w:rPr>
-              <w:t>EndPhase</w:t>
-            </w:r>
-            <w:proofErr w:type="spellEnd"/>
+              <w:t xml:space="preserve">     Vary cell</w:t>
+            </w:r>
+          </w:p>
+          <w:p>
+            <w:pPr>
+              <w:rPr>
+                <w:lang w:val="en-GB"/>
+              </w:rPr>
+            </w:pPr>
+            <w:r>
+              <w:rPr>
+                <w:lang w:val="en-GB"/>
+              </w:rPr>
+              <w:t>%EndPhase</w:t>
+            </w:r>
           </w:p>
           <w:p>
             <w:pPr>
@@ -3722,37 +3312,21 @@
               <w:rPr>
                 <w:lang w:val="en-GB"/>
               </w:rPr>
-              <w:t xml:space="preserve">     Vary cell_</w:t>
-            </w:r>
-            <w:proofErr w:type="gramStart"/>
-            <w:r>
-              <w:rPr>
-                <w:lang w:val="en-GB"/>
-              </w:rPr>
-              <w:t>phas1</w:t>
-            </w:r>
-            <w:proofErr w:type="gramEnd"/>
-          </w:p>
-          <w:p>
-            <w:pPr>
-              <w:rPr>
-                <w:lang w:val="en-GB"/>
-              </w:rPr>
-            </w:pPr>
-            <w:r>
-              <w:rPr>
-                <w:lang w:val="en-GB"/>
-              </w:rPr>
-              <w:t>%</w:t>
-            </w:r>
-            <w:proofErr w:type="spellStart"/>
-            <w:r>
-              <w:rPr>
-                <w:lang w:val="en-GB"/>
-              </w:rPr>
-              <w:t>EndPhase</w:t>
-            </w:r>
-            <w:proofErr w:type="spellEnd"/>
+              <w:t xml:space="preserve">     Vary cell_phas1</w:t>
+            </w:r>
+          </w:p>
+          <w:p>
+            <w:pPr>
+              <w:rPr>
+                <w:lang w:val="en-GB"/>
+              </w:rPr>
+            </w:pPr>
+            <w:r>
+              <w:rPr>
+                <w:lang w:val="en-GB"/>
+              </w:rPr>
+              <w:t>%EndPhase</w:t>
+            </w:r>
           </w:p>
         </w:tc>
       </w:tr>
@@ -3821,19 +3395,9 @@
       <w:pPr>
         <w:pStyle w:val="Ttulo1"/>
       </w:pPr>
-      <w:proofErr w:type="spellStart"/>
-      <w:r>
-        <w:t>Command</w:t>
-      </w:r>
-      <w:proofErr w:type="spellEnd"/>
-      <w:r>
-        <w:t xml:space="preserve"> </w:t>
-      </w:r>
-      <w:proofErr w:type="spellStart"/>
-      <w:r>
-        <w:t>Zone</w:t>
-      </w:r>
-      <w:proofErr w:type="spellEnd"/>
+      <w:r>
+        <w:t>Command Zone</w:t>
+      </w:r>
     </w:p>
     <w:p/>
     <w:p>
@@ -3989,7 +3553,6 @@
       <w:r>
         <w:t xml:space="preserve">La rutina en cuestión se llama </w:t>
       </w:r>
-      <w:proofErr w:type="spellStart"/>
       <w:r>
         <w:rPr>
           <w:b/>
@@ -3997,9 +3560,25 @@
           <w:i/>
           <w:iCs/>
         </w:rPr>
-        <w:t>Get_</w:t>
-      </w:r>
-      <w:proofErr w:type="gramStart"/>
+        <w:t>Get_ZoneCommands</w:t>
+      </w:r>
+      <w:r>
+        <w:t xml:space="preserve"> . El procedimiento devuelve el n</w:t>
+      </w:r>
+      <w:r>
+        <w:t>ú</w:t>
+      </w:r>
+      <w:r>
+        <w:t>mero de comienzo y final de esta zona sin tener en cuenta COMMANDS</w:t>
+      </w:r>
+      <w:r>
+        <w:t xml:space="preserve"> / END_COMMANDS</w:t>
+      </w:r>
+    </w:p>
+    <w:p>
+      <w:pPr>
+        <w:jc w:val="both"/>
+      </w:pPr>
       <w:r>
         <w:rPr>
           <w:b/>
@@ -4007,30 +3586,18 @@
           <w:i/>
           <w:iCs/>
         </w:rPr>
-        <w:t>ZoneCommands</w:t>
-      </w:r>
-      <w:proofErr w:type="spellEnd"/>
-      <w:r>
-        <w:t xml:space="preserve"> .</w:t>
-      </w:r>
-      <w:proofErr w:type="gramEnd"/>
-      <w:r>
-        <w:t xml:space="preserve"> El procedimiento devuelve el n</w:t>
-      </w:r>
-      <w:r>
-        <w:t>ú</w:t>
-      </w:r>
-      <w:r>
-        <w:t>mero de comienzo y final de esta zona sin tener en cuenta COMMANDS</w:t>
-      </w:r>
-      <w:r>
-        <w:t xml:space="preserve"> / END_COMMANDS</w:t>
-      </w:r>
-    </w:p>
-    <w:p>
-      <w:pPr>
-        <w:jc w:val="both"/>
-      </w:pPr>
+        <w:t>Observación:</w:t>
+      </w:r>
+      <w:r>
+        <w:t xml:space="preserve"> </w:t>
+      </w:r>
+      <w:r>
+        <w:rPr>
+          <w:i/>
+          <w:iCs/>
+        </w:rPr>
+        <w:t xml:space="preserve">Podemos definir un fichero CFL como una zona de comandos en su totalidad por lo que no haría falta llamar a </w:t>
+      </w:r>
       <w:r>
         <w:rPr>
           <w:b/>
@@ -4038,50 +3605,38 @@
           <w:i/>
           <w:iCs/>
         </w:rPr>
-        <w:t>Observación:</w:t>
-      </w:r>
-      <w:r>
-        <w:t xml:space="preserve"> </w:t>
+        <w:t>Get_ZoneCommands</w:t>
       </w:r>
       <w:r>
         <w:rPr>
           <w:i/>
           <w:iCs/>
         </w:rPr>
-        <w:t xml:space="preserve">Podemos definir un fichero CFL como una zona de comandos en su totalidad por lo que no haría falta llamar a </w:t>
-      </w:r>
-      <w:proofErr w:type="spellStart"/>
-      <w:r>
+        <w:t xml:space="preserve"> puesto que la línea inicial y final son la inicial y final del propio fichero</w:t>
+      </w:r>
+      <w:r>
+        <w:t>.</w:t>
+      </w:r>
+    </w:p>
+    <w:p/>
+    <w:p>
+      <w:pPr>
         <w:rPr>
           <w:b/>
           <w:bCs/>
           <w:i/>
           <w:iCs/>
         </w:rPr>
-        <w:t>Get_ZoneCommands</w:t>
-      </w:r>
-      <w:proofErr w:type="spellEnd"/>
-      <w:r>
-        <w:rPr>
-          <w:i/>
-          <w:iCs/>
-        </w:rPr>
-        <w:t xml:space="preserve"> puesto que la línea inicial y final son la inicial y final del propio fichero</w:t>
-      </w:r>
-      <w:r>
-        <w:t>.</w:t>
-      </w:r>
-    </w:p>
-    <w:p/>
-    <w:p>
-      <w:pPr>
+      </w:pPr>
+      <w:r>
         <w:rPr>
           <w:b/>
           <w:bCs/>
           <w:i/>
           <w:iCs/>
         </w:rPr>
-      </w:pPr>
+        <w:t>Blocks</w:t>
+      </w:r>
       <w:r>
         <w:rPr>
           <w:b/>
@@ -4089,82 +3644,82 @@
           <w:i/>
           <w:iCs/>
         </w:rPr>
-        <w:t>Blocks</w:t>
-      </w:r>
-      <w:r>
+        <w:t xml:space="preserve"> dentro de la Zona de Commandos</w:t>
+      </w:r>
+    </w:p>
+    <w:p>
+      <w:r>
+        <w:t xml:space="preserve">Dentro de la zona de comandos podemos hacer referencia a diferentes </w:t>
+      </w:r>
+      <w:r>
+        <w:t>bloques (</w:t>
+      </w:r>
+      <w:r>
+        <w:t>Patterns, Phases, etc</w:t>
+      </w:r>
+      <w:r>
+        <w:t xml:space="preserve">) </w:t>
+      </w:r>
+      <w:r>
+        <w:t xml:space="preserve"> y para ello </w:t>
+      </w:r>
+      <w:r>
+        <w:t xml:space="preserve">deberemos </w:t>
+      </w:r>
+      <w:r>
+        <w:t xml:space="preserve">utilizar las </w:t>
+      </w:r>
+      <w:r>
+        <w:t xml:space="preserve">siguientes </w:t>
+      </w:r>
+      <w:r>
+        <w:t>directivas</w:t>
+      </w:r>
+      <w:r>
+        <w:t>:</w:t>
+      </w:r>
+    </w:p>
+    <w:p>
+      <w:pPr>
+        <w:pStyle w:val="Sinespaciado"/>
+        <w:ind w:left="708"/>
         <w:rPr>
           <w:b/>
           <w:bCs/>
+          <w:lang w:val="en-GB"/>
+        </w:rPr>
+      </w:pPr>
+      <w:r>
+        <w:rPr>
+          <w:b/>
+          <w:bCs/>
+          <w:lang w:val="en-GB"/>
+        </w:rPr>
+        <w:t>%Block</w:t>
+      </w:r>
+      <w:r>
+        <w:rPr>
+          <w:b/>
+          <w:bCs/>
+          <w:lang w:val="en-GB"/>
+        </w:rPr>
+        <w:t xml:space="preserve">Type   </w:t>
+      </w:r>
+      <w:r>
+        <w:rPr>
           <w:i/>
           <w:iCs/>
-        </w:rPr>
-        <w:t xml:space="preserve"> dentro de la Zona de </w:t>
-      </w:r>
-      <w:proofErr w:type="spellStart"/>
+          <w:lang w:val="en-GB"/>
+        </w:rPr>
+        <w:t>BlockName</w:t>
+      </w:r>
       <w:r>
         <w:rPr>
           <w:b/>
           <w:bCs/>
-          <w:i/>
-          <w:iCs/>
-        </w:rPr>
-        <w:t>Commandos</w:t>
-      </w:r>
-      <w:proofErr w:type="spellEnd"/>
-    </w:p>
-    <w:p>
-      <w:r>
-        <w:t xml:space="preserve">Dentro de la zona de comandos podemos hacer referencia a diferentes </w:t>
-      </w:r>
-      <w:r>
-        <w:t>bloques (</w:t>
-      </w:r>
-      <w:proofErr w:type="spellStart"/>
-      <w:r>
-        <w:t>Patterns</w:t>
-      </w:r>
-      <w:proofErr w:type="spellEnd"/>
-      <w:r>
-        <w:t xml:space="preserve">, </w:t>
-      </w:r>
-      <w:proofErr w:type="spellStart"/>
-      <w:r>
-        <w:t>Phases</w:t>
-      </w:r>
-      <w:proofErr w:type="spellEnd"/>
-      <w:r>
-        <w:t xml:space="preserve">, </w:t>
-      </w:r>
-      <w:proofErr w:type="spellStart"/>
-      <w:proofErr w:type="gramStart"/>
-      <w:r>
-        <w:t>etc</w:t>
-      </w:r>
-      <w:proofErr w:type="spellEnd"/>
-      <w:r>
-        <w:t xml:space="preserve">) </w:t>
-      </w:r>
-      <w:r>
-        <w:t xml:space="preserve"> y</w:t>
-      </w:r>
-      <w:proofErr w:type="gramEnd"/>
-      <w:r>
-        <w:t xml:space="preserve"> para ello </w:t>
-      </w:r>
-      <w:r>
-        <w:t xml:space="preserve">deberemos </w:t>
-      </w:r>
-      <w:r>
-        <w:t xml:space="preserve">utilizar las </w:t>
-      </w:r>
-      <w:r>
-        <w:t xml:space="preserve">siguientes </w:t>
-      </w:r>
-      <w:r>
-        <w:t>directivas</w:t>
-      </w:r>
-      <w:r>
-        <w:t>:</w:t>
+          <w:lang w:val="en-GB"/>
+        </w:rPr>
+        <w:t xml:space="preserve"> </w:t>
       </w:r>
     </w:p>
     <w:p>
@@ -4183,51 +3738,42 @@
           <w:bCs/>
           <w:lang w:val="en-GB"/>
         </w:rPr>
-        <w:t>%</w:t>
-      </w:r>
-      <w:proofErr w:type="spellStart"/>
+        <w:t>…</w:t>
+      </w:r>
       <w:r>
         <w:rPr>
           <w:b/>
           <w:bCs/>
           <w:lang w:val="en-GB"/>
         </w:rPr>
-        <w:t>Block</w:t>
-      </w:r>
-      <w:r>
+        <w:t xml:space="preserve"> line …</w:t>
+      </w:r>
+    </w:p>
+    <w:p>
+      <w:pPr>
+        <w:pStyle w:val="Sinespaciado"/>
+        <w:ind w:left="708"/>
         <w:rPr>
           <w:b/>
           <w:bCs/>
           <w:lang w:val="en-GB"/>
         </w:rPr>
-        <w:t>Type</w:t>
-      </w:r>
-      <w:proofErr w:type="spellEnd"/>
+      </w:pPr>
       <w:r>
         <w:rPr>
           <w:b/>
           <w:bCs/>
           <w:lang w:val="en-GB"/>
         </w:rPr>
-        <w:t xml:space="preserve">   </w:t>
-      </w:r>
-      <w:proofErr w:type="spellStart"/>
-      <w:r>
-        <w:rPr>
-          <w:i/>
-          <w:iCs/>
-          <w:lang w:val="en-GB"/>
-        </w:rPr>
-        <w:t>BlockName</w:t>
-      </w:r>
-      <w:proofErr w:type="spellEnd"/>
+        <w:t>…</w:t>
+      </w:r>
       <w:r>
         <w:rPr>
           <w:b/>
           <w:bCs/>
           <w:lang w:val="en-GB"/>
         </w:rPr>
-        <w:t xml:space="preserve"> </w:t>
+        <w:t xml:space="preserve"> line …</w:t>
       </w:r>
     </w:p>
     <w:p>
@@ -4246,7 +3792,7 @@
           <w:bCs/>
           <w:lang w:val="en-GB"/>
         </w:rPr>
-        <w:t>…</w:t>
+        <w:t>%End</w:t>
       </w:r>
       <w:r>
         <w:rPr>
@@ -4254,88 +3800,24 @@
           <w:bCs/>
           <w:lang w:val="en-GB"/>
         </w:rPr>
-        <w:t xml:space="preserve"> line …</w:t>
-      </w:r>
-    </w:p>
-    <w:p>
-      <w:pPr>
-        <w:pStyle w:val="Sinespaciado"/>
-        <w:ind w:left="708"/>
+        <w:t>_</w:t>
+      </w:r>
+      <w:r>
         <w:rPr>
           <w:b/>
           <w:bCs/>
           <w:lang w:val="en-GB"/>
         </w:rPr>
-      </w:pPr>
+        <w:t>Block</w:t>
+      </w:r>
       <w:r>
         <w:rPr>
           <w:b/>
           <w:bCs/>
           <w:lang w:val="en-GB"/>
         </w:rPr>
-        <w:t>…</w:t>
-      </w:r>
-      <w:r>
-        <w:rPr>
-          <w:b/>
-          <w:bCs/>
-          <w:lang w:val="en-GB"/>
-        </w:rPr>
-        <w:t xml:space="preserve"> line …</w:t>
-      </w:r>
-    </w:p>
-    <w:p>
-      <w:pPr>
-        <w:pStyle w:val="Sinespaciado"/>
-        <w:ind w:left="708"/>
-        <w:rPr>
-          <w:b/>
-          <w:bCs/>
-          <w:lang w:val="en-GB"/>
-        </w:rPr>
-      </w:pPr>
-      <w:r>
-        <w:rPr>
-          <w:b/>
-          <w:bCs/>
-          <w:lang w:val="en-GB"/>
-        </w:rPr>
-        <w:t>%</w:t>
-      </w:r>
-      <w:proofErr w:type="spellStart"/>
-      <w:r>
-        <w:rPr>
-          <w:b/>
-          <w:bCs/>
-          <w:lang w:val="en-GB"/>
-        </w:rPr>
-        <w:t>End</w:t>
-      </w:r>
-      <w:r>
-        <w:rPr>
-          <w:b/>
-          <w:bCs/>
-          <w:lang w:val="en-GB"/>
-        </w:rPr>
-        <w:t>_</w:t>
-      </w:r>
-      <w:r>
-        <w:rPr>
-          <w:b/>
-          <w:bCs/>
-          <w:lang w:val="en-GB"/>
-        </w:rPr>
-        <w:t>Block</w:t>
-      </w:r>
-      <w:r>
-        <w:rPr>
-          <w:b/>
-          <w:bCs/>
-          <w:lang w:val="en-GB"/>
-        </w:rPr>
         <w:t>Type</w:t>
       </w:r>
-      <w:proofErr w:type="spellEnd"/>
       <w:r>
         <w:rPr>
           <w:b/>
@@ -4372,7 +3854,6 @@
       <w:r>
         <w:t xml:space="preserve">El identificador </w:t>
       </w:r>
-      <w:proofErr w:type="spellStart"/>
       <w:r>
         <w:rPr>
           <w:i/>
@@ -4380,7 +3861,6 @@
         </w:rPr>
         <w:t>BlockName</w:t>
       </w:r>
-      <w:proofErr w:type="spellEnd"/>
       <w:r>
         <w:t xml:space="preserve"> es un literal </w:t>
       </w:r>
@@ -4413,15 +3893,7 @@
         <w:t>rones de difracción,</w:t>
       </w:r>
       <w:r>
-        <w:t xml:space="preserve"> moléculas, </w:t>
-      </w:r>
-      <w:proofErr w:type="spellStart"/>
-      <w:r>
-        <w:t>etc</w:t>
-      </w:r>
-      <w:proofErr w:type="spellEnd"/>
-      <w:r>
-        <w:t>….</w:t>
+        <w:t xml:space="preserve"> moléculas, etc….</w:t>
       </w:r>
       <w:r>
         <w:t xml:space="preserve"> </w:t>
@@ -4446,35 +3918,9 @@
         <w:ind w:firstLine="696"/>
         <w:jc w:val="both"/>
       </w:pPr>
-      <w:proofErr w:type="spellStart"/>
-      <w:r>
-        <w:t>Phase</w:t>
-      </w:r>
-      <w:proofErr w:type="spellEnd"/>
-      <w:r>
-        <w:t xml:space="preserve"> &gt; </w:t>
-      </w:r>
-      <w:proofErr w:type="spellStart"/>
-      <w:r>
-        <w:t>Pattern</w:t>
-      </w:r>
-      <w:proofErr w:type="spellEnd"/>
-      <w:r>
-        <w:t xml:space="preserve"> &gt; </w:t>
-      </w:r>
-      <w:proofErr w:type="spellStart"/>
-      <w:r>
-        <w:t>Molec</w:t>
-      </w:r>
-      <w:proofErr w:type="spellEnd"/>
-      <w:r>
-        <w:t xml:space="preserve"> &gt; </w:t>
-      </w:r>
-      <w:proofErr w:type="spellStart"/>
-      <w:r>
-        <w:t>Atoms</w:t>
-      </w:r>
-      <w:proofErr w:type="spellEnd"/>
+      <w:r>
+        <w:t>Phase &gt; Pattern &gt; Molec &gt; Atoms</w:t>
+      </w:r>
     </w:p>
     <w:p>
       <w:pPr>
@@ -4489,23 +3935,7 @@
         <w:t>Un bloque puede contener la definición de otros bloques, pero no pueden ser del mismo tipo.</w:t>
       </w:r>
       <w:r>
-        <w:t xml:space="preserve"> Es decir, un bloque </w:t>
-      </w:r>
-      <w:proofErr w:type="spellStart"/>
-      <w:r>
-        <w:t>pattern</w:t>
-      </w:r>
-      <w:proofErr w:type="spellEnd"/>
-      <w:r>
-        <w:t xml:space="preserve"> no puede contener otro bloque del tipo </w:t>
-      </w:r>
-      <w:proofErr w:type="spellStart"/>
-      <w:r>
-        <w:t>pattern</w:t>
-      </w:r>
-      <w:proofErr w:type="spellEnd"/>
-      <w:r>
-        <w:t>.</w:t>
+        <w:t xml:space="preserve"> Es decir, un bloque pattern no puede contener otro bloque del tipo pattern.</w:t>
       </w:r>
       <w:r>
         <w:t xml:space="preserve"> En general, las limitaciones entre bloques sería la siguiente:</w:t>
@@ -4521,37 +3951,8 @@
         <w:jc w:val="both"/>
       </w:pPr>
       <w:r>
-        <w:t>Bloque (</w:t>
-      </w:r>
-      <w:proofErr w:type="spellStart"/>
-      <w:r>
-        <w:t>phase</w:t>
-      </w:r>
-      <w:proofErr w:type="spellEnd"/>
-      <w:r>
-        <w:t xml:space="preserve">): Puede contener bloques del tipo </w:t>
-      </w:r>
-      <w:proofErr w:type="spellStart"/>
-      <w:r>
-        <w:t>pattern</w:t>
-      </w:r>
-      <w:proofErr w:type="spellEnd"/>
-      <w:r>
-        <w:t xml:space="preserve">, </w:t>
-      </w:r>
-      <w:proofErr w:type="spellStart"/>
-      <w:r>
-        <w:t>molec</w:t>
-      </w:r>
-      <w:proofErr w:type="spellEnd"/>
-      <w:r>
-        <w:t xml:space="preserve"> y </w:t>
-      </w:r>
-      <w:proofErr w:type="spellStart"/>
-      <w:r>
-        <w:t>atoms</w:t>
-      </w:r>
-      <w:proofErr w:type="spellEnd"/>
+        <w:t>Bloque (phase): Puede contener bloques del tipo pattern, molec y atoms</w:t>
+      </w:r>
     </w:p>
     <w:p>
       <w:pPr>
@@ -4563,15 +3964,7 @@
         <w:jc w:val="both"/>
       </w:pPr>
       <w:r>
-        <w:t>Bloque (</w:t>
-      </w:r>
-      <w:proofErr w:type="spellStart"/>
-      <w:r>
-        <w:t>pattern</w:t>
-      </w:r>
-      <w:proofErr w:type="spellEnd"/>
-      <w:r>
-        <w:t>): No pude contener ningún bloque</w:t>
+        <w:t>Bloque (pattern): No pude contener ningún bloque</w:t>
       </w:r>
     </w:p>
     <w:p>
@@ -4584,21 +3977,8 @@
         <w:jc w:val="both"/>
       </w:pPr>
       <w:r>
-        <w:t>Bloque (</w:t>
-      </w:r>
-      <w:proofErr w:type="spellStart"/>
-      <w:r>
-        <w:t>molec</w:t>
-      </w:r>
-      <w:proofErr w:type="spellEnd"/>
-      <w:r>
-        <w:t xml:space="preserve">): Puede contener bloque del tipo </w:t>
-      </w:r>
-      <w:proofErr w:type="spellStart"/>
-      <w:r>
-        <w:t>atoms</w:t>
-      </w:r>
-      <w:proofErr w:type="spellEnd"/>
+        <w:t>Bloque (molec): Puede contener bloque del tipo atoms</w:t>
+      </w:r>
     </w:p>
     <w:p>
       <w:pPr>
@@ -4610,15 +3990,7 @@
         <w:jc w:val="both"/>
       </w:pPr>
       <w:r>
-        <w:t>Bloque (</w:t>
-      </w:r>
-      <w:proofErr w:type="spellStart"/>
-      <w:r>
-        <w:t>atoms</w:t>
-      </w:r>
-      <w:proofErr w:type="spellEnd"/>
-      <w:r>
-        <w:t>): No puede contener ningún tipo de bloque</w:t>
+        <w:t>Bloque (atoms): No puede contener ningún tipo de bloque</w:t>
       </w:r>
     </w:p>
     <w:p>
@@ -4632,13 +4004,8 @@
       <w:pPr>
         <w:pStyle w:val="Ttulo1"/>
       </w:pPr>
-      <w:proofErr w:type="spellStart"/>
-      <w:r>
-        <w:t>Pattern</w:t>
-      </w:r>
-      <w:proofErr w:type="spellEnd"/>
-      <w:r>
-        <w:t xml:space="preserve"> Block</w:t>
+      <w:r>
+        <w:t>Pattern Block</w:t>
       </w:r>
     </w:p>
     <w:p/>
@@ -4705,21 +4072,7 @@
               <w:rPr>
                 <w:lang w:val="en-GB"/>
               </w:rPr>
-              <w:t>%</w:t>
-            </w:r>
-            <w:proofErr w:type="spellStart"/>
-            <w:r>
-              <w:rPr>
-                <w:lang w:val="en-GB"/>
-              </w:rPr>
-              <w:t>EndPat</w:t>
-            </w:r>
-            <w:proofErr w:type="spellEnd"/>
-            <w:r>
-              <w:rPr>
-                <w:lang w:val="en-GB"/>
-              </w:rPr>
-              <w:t>[tern]</w:t>
+              <w:t>%EndPat[tern]</w:t>
             </w:r>
           </w:p>
         </w:tc>
@@ -4735,35 +4088,7 @@
         <w:rPr>
           <w:lang w:val="en-GB"/>
         </w:rPr>
-        <w:t xml:space="preserve">Note: If N is given, then all references are associated to the respective </w:t>
-      </w:r>
-      <w:proofErr w:type="spellStart"/>
-      <w:r>
-        <w:rPr>
-          <w:lang w:val="en-GB"/>
-        </w:rPr>
-        <w:t>Pattern|</w:t>
-      </w:r>
-      <w:proofErr w:type="gramStart"/>
-      <w:r>
-        <w:rPr>
-          <w:lang w:val="en-GB"/>
-        </w:rPr>
-        <w:t>Phase</w:t>
-      </w:r>
-      <w:proofErr w:type="spellEnd"/>
-      <w:r>
-        <w:rPr>
-          <w:lang w:val="en-GB"/>
-        </w:rPr>
-        <w:t>,…</w:t>
-      </w:r>
-      <w:proofErr w:type="gramEnd"/>
-      <w:r>
-        <w:rPr>
-          <w:lang w:val="en-GB"/>
-        </w:rPr>
-        <w:t xml:space="preserve">. </w:t>
+        <w:t xml:space="preserve">Note: If N is given, then all references are associated to the respective Pattern|Phase,…. </w:t>
       </w:r>
     </w:p>
     <w:p>
@@ -4863,13 +4188,8 @@
           </w:p>
           <w:p>
             <w:r>
-              <w:t>%</w:t>
-            </w:r>
-            <w:proofErr w:type="spellStart"/>
-            <w:r>
-              <w:t>EndPattern</w:t>
-            </w:r>
-            <w:proofErr w:type="spellEnd"/>
+              <w:t>%EndPattern</w:t>
+            </w:r>
           </w:p>
           <w:p/>
         </w:tc>
@@ -4907,15 +4227,7 @@
           </w:p>
           <w:p>
             <w:r>
-              <w:t xml:space="preserve"> </w:t>
-            </w:r>
-            <w:proofErr w:type="gramStart"/>
-            <w:r>
-              <w:t>BKG[</w:t>
-            </w:r>
-            <w:proofErr w:type="gramEnd"/>
-            <w:r>
-              <w:t>1…12]</w:t>
+              <w:t xml:space="preserve"> BKG[1…12]</w:t>
             </w:r>
           </w:p>
         </w:tc>
@@ -4959,16 +4271,8 @@
               <w:rPr>
                 <w:lang w:val="en-GB"/>
               </w:rPr>
-              <w:t>%</w:t>
-            </w:r>
-            <w:proofErr w:type="spellStart"/>
-            <w:r>
-              <w:rPr>
-                <w:lang w:val="en-GB"/>
-              </w:rPr>
-              <w:t>EndPattern</w:t>
-            </w:r>
-            <w:proofErr w:type="spellEnd"/>
+              <w:t>%EndPattern</w:t>
+            </w:r>
           </w:p>
         </w:tc>
       </w:tr>
@@ -5025,15 +4329,7 @@
           </w:p>
           <w:p>
             <w:r>
-              <w:t xml:space="preserve"> </w:t>
-            </w:r>
-            <w:proofErr w:type="gramStart"/>
-            <w:r>
-              <w:t>SC[</w:t>
-            </w:r>
-            <w:proofErr w:type="gramEnd"/>
-            <w:r>
-              <w:t>1…3]</w:t>
+              <w:t xml:space="preserve"> SC[1…3]</w:t>
             </w:r>
           </w:p>
         </w:tc>
@@ -5077,15 +4373,7 @@
           </w:p>
           <w:p>
             <w:r>
-              <w:t xml:space="preserve"> </w:t>
-            </w:r>
-            <w:proofErr w:type="gramStart"/>
-            <w:r>
-              <w:t>EXTI[</w:t>
-            </w:r>
-            <w:proofErr w:type="gramEnd"/>
-            <w:r>
-              <w:t>1…3]</w:t>
+              <w:t xml:space="preserve"> EXTI[1…3]</w:t>
             </w:r>
           </w:p>
         </w:tc>
@@ -5126,13 +4414,8 @@
       <w:pPr>
         <w:pStyle w:val="Ttulo1"/>
       </w:pPr>
-      <w:proofErr w:type="spellStart"/>
-      <w:r>
-        <w:t>Phase</w:t>
-      </w:r>
-      <w:proofErr w:type="spellEnd"/>
-      <w:r>
-        <w:t xml:space="preserve"> Block</w:t>
+      <w:r>
+        <w:t>Phase Block</w:t>
       </w:r>
     </w:p>
     <w:p/>
@@ -5163,15 +4446,7 @@
               <w:ind w:firstLine="708"/>
             </w:pPr>
             <w:r>
-              <w:t>%</w:t>
-            </w:r>
-            <w:proofErr w:type="spellStart"/>
-            <w:r>
-              <w:t>Pha</w:t>
-            </w:r>
-            <w:proofErr w:type="spellEnd"/>
-            <w:r>
-              <w:t xml:space="preserve">[se] [N] </w:t>
+              <w:t xml:space="preserve">%Pha[se] [N] </w:t>
             </w:r>
           </w:p>
           <w:p>
@@ -5189,15 +4464,7 @@
               <w:ind w:firstLine="708"/>
             </w:pPr>
             <w:r>
-              <w:t>%</w:t>
-            </w:r>
-            <w:proofErr w:type="spellStart"/>
-            <w:r>
-              <w:t>EndPha</w:t>
-            </w:r>
-            <w:proofErr w:type="spellEnd"/>
-            <w:r>
-              <w:t>[se]</w:t>
+              <w:t>%EndPha[se]</w:t>
             </w:r>
           </w:p>
         </w:tc>
@@ -5342,37 +4609,21 @@
               <w:rPr>
                 <w:lang w:val="en-GB"/>
               </w:rPr>
-              <w:t xml:space="preserve">     Vary a b </w:t>
-            </w:r>
-            <w:proofErr w:type="gramStart"/>
-            <w:r>
-              <w:rPr>
-                <w:lang w:val="en-GB"/>
-              </w:rPr>
-              <w:t>c</w:t>
-            </w:r>
-            <w:proofErr w:type="gramEnd"/>
-          </w:p>
-          <w:p>
-            <w:pPr>
-              <w:rPr>
-                <w:lang w:val="en-GB"/>
-              </w:rPr>
-            </w:pPr>
-            <w:r>
-              <w:rPr>
-                <w:lang w:val="en-GB"/>
-              </w:rPr>
-              <w:t>%</w:t>
-            </w:r>
-            <w:proofErr w:type="spellStart"/>
-            <w:r>
-              <w:rPr>
-                <w:lang w:val="en-GB"/>
-              </w:rPr>
-              <w:t>EndPhase</w:t>
-            </w:r>
-            <w:proofErr w:type="spellEnd"/>
+              <w:t xml:space="preserve">     Vary a b c</w:t>
+            </w:r>
+          </w:p>
+          <w:p>
+            <w:pPr>
+              <w:rPr>
+                <w:lang w:val="en-GB"/>
+              </w:rPr>
+            </w:pPr>
+            <w:r>
+              <w:rPr>
+                <w:lang w:val="en-GB"/>
+              </w:rPr>
+              <w:t>%EndPhase</w:t>
+            </w:r>
           </w:p>
           <w:p>
             <w:pPr>
@@ -5404,37 +4655,21 @@
               <w:rPr>
                 <w:lang w:val="en-GB"/>
               </w:rPr>
-              <w:t xml:space="preserve">     Vary </w:t>
-            </w:r>
-            <w:proofErr w:type="gramStart"/>
-            <w:r>
-              <w:rPr>
-                <w:lang w:val="en-GB"/>
-              </w:rPr>
-              <w:t>cell</w:t>
-            </w:r>
-            <w:proofErr w:type="gramEnd"/>
-          </w:p>
-          <w:p>
-            <w:pPr>
-              <w:rPr>
-                <w:lang w:val="en-GB"/>
-              </w:rPr>
-            </w:pPr>
-            <w:r>
-              <w:rPr>
-                <w:lang w:val="en-GB"/>
-              </w:rPr>
-              <w:t>%</w:t>
-            </w:r>
-            <w:proofErr w:type="spellStart"/>
-            <w:r>
-              <w:rPr>
-                <w:lang w:val="en-GB"/>
-              </w:rPr>
-              <w:t>EndPhase</w:t>
-            </w:r>
-            <w:proofErr w:type="spellEnd"/>
+              <w:t xml:space="preserve">     Vary cell</w:t>
+            </w:r>
+          </w:p>
+          <w:p>
+            <w:pPr>
+              <w:rPr>
+                <w:lang w:val="en-GB"/>
+              </w:rPr>
+            </w:pPr>
+            <w:r>
+              <w:rPr>
+                <w:lang w:val="en-GB"/>
+              </w:rPr>
+              <w:t>%EndPhase</w:t>
+            </w:r>
           </w:p>
           <w:p>
             <w:pPr>
@@ -5467,37 +4702,21 @@
               <w:rPr>
                 <w:lang w:val="en-GB"/>
               </w:rPr>
-              <w:t xml:space="preserve">     Vary cell_</w:t>
-            </w:r>
-            <w:proofErr w:type="gramStart"/>
-            <w:r>
-              <w:rPr>
-                <w:lang w:val="en-GB"/>
-              </w:rPr>
-              <w:t>phas1</w:t>
-            </w:r>
-            <w:proofErr w:type="gramEnd"/>
-          </w:p>
-          <w:p>
-            <w:pPr>
-              <w:rPr>
-                <w:lang w:val="en-GB"/>
-              </w:rPr>
-            </w:pPr>
-            <w:r>
-              <w:rPr>
-                <w:lang w:val="en-GB"/>
-              </w:rPr>
-              <w:t>%</w:t>
-            </w:r>
-            <w:proofErr w:type="spellStart"/>
-            <w:r>
-              <w:rPr>
-                <w:lang w:val="en-GB"/>
-              </w:rPr>
-              <w:t>EndPhase</w:t>
-            </w:r>
-            <w:proofErr w:type="spellEnd"/>
+              <w:t xml:space="preserve">     Vary cell_phas1</w:t>
+            </w:r>
+          </w:p>
+          <w:p>
+            <w:pPr>
+              <w:rPr>
+                <w:lang w:val="en-GB"/>
+              </w:rPr>
+            </w:pPr>
+            <w:r>
+              <w:rPr>
+                <w:lang w:val="en-GB"/>
+              </w:rPr>
+              <w:t>%EndPhase</w:t>
+            </w:r>
           </w:p>
         </w:tc>
       </w:tr>
@@ -5559,14 +4778,9 @@
       <w:pPr>
         <w:pStyle w:val="Ttulo1"/>
       </w:pPr>
-      <w:proofErr w:type="spellStart"/>
       <w:r>
         <w:lastRenderedPageBreak/>
-        <w:t>Molecule</w:t>
-      </w:r>
-      <w:proofErr w:type="spellEnd"/>
-      <w:r>
-        <w:t xml:space="preserve"> Block</w:t>
+        <w:t>Molecule Block</w:t>
       </w:r>
     </w:p>
     <w:p>
@@ -5603,15 +4817,7 @@
               <w:ind w:firstLine="708"/>
             </w:pPr>
             <w:r>
-              <w:t>%Mol[</w:t>
-            </w:r>
-            <w:proofErr w:type="spellStart"/>
-            <w:r>
-              <w:t>ec</w:t>
-            </w:r>
-            <w:proofErr w:type="spellEnd"/>
-            <w:r>
-              <w:t xml:space="preserve">] [N] </w:t>
+              <w:t xml:space="preserve">%Mol[ec] [N] </w:t>
             </w:r>
           </w:p>
           <w:p>
@@ -5629,23 +4835,7 @@
               <w:ind w:firstLine="708"/>
             </w:pPr>
             <w:r>
-              <w:t>%</w:t>
-            </w:r>
-            <w:proofErr w:type="spellStart"/>
-            <w:r>
-              <w:t>EndMol</w:t>
-            </w:r>
-            <w:proofErr w:type="spellEnd"/>
-            <w:r>
-              <w:t>[</w:t>
-            </w:r>
-            <w:proofErr w:type="spellStart"/>
-            <w:r>
-              <w:t>ec</w:t>
-            </w:r>
-            <w:proofErr w:type="spellEnd"/>
-            <w:r>
-              <w:t>]</w:t>
+              <w:t>%EndMol[ec]</w:t>
             </w:r>
           </w:p>
         </w:tc>
@@ -5706,13 +4896,8 @@
           </w:tcPr>
           <w:p>
             <w:r>
-              <w:t>%</w:t>
-            </w:r>
-            <w:proofErr w:type="spellStart"/>
-            <w:r>
-              <w:t>molec</w:t>
-            </w:r>
-            <w:proofErr w:type="spellEnd"/>
+              <w:t>%molec</w:t>
+            </w:r>
           </w:p>
           <w:p>
             <w:r>
@@ -5721,13 +4906,8 @@
           </w:p>
           <w:p>
             <w:r>
-              <w:t>%</w:t>
-            </w:r>
-            <w:proofErr w:type="spellStart"/>
-            <w:r>
-              <w:t>endmolec</w:t>
-            </w:r>
-            <w:proofErr w:type="spellEnd"/>
+              <w:t>%endmolec</w:t>
+            </w:r>
           </w:p>
         </w:tc>
       </w:tr>
@@ -5787,33 +4967,18 @@
           </w:tcPr>
           <w:p>
             <w:r>
-              <w:t>%</w:t>
-            </w:r>
-            <w:proofErr w:type="spellStart"/>
-            <w:r>
-              <w:t>molec</w:t>
-            </w:r>
-            <w:proofErr w:type="spellEnd"/>
-          </w:p>
-          <w:p>
-            <w:r>
-              <w:t xml:space="preserve">    Vary </w:t>
-            </w:r>
-            <w:proofErr w:type="spellStart"/>
-            <w:r>
-              <w:t>orient</w:t>
-            </w:r>
-            <w:proofErr w:type="spellEnd"/>
-          </w:p>
-          <w:p>
-            <w:r>
-              <w:t>%</w:t>
-            </w:r>
-            <w:proofErr w:type="spellStart"/>
-            <w:r>
-              <w:t>endmolec</w:t>
-            </w:r>
-            <w:proofErr w:type="spellEnd"/>
+              <w:t>%molec</w:t>
+            </w:r>
+          </w:p>
+          <w:p>
+            <w:r>
+              <w:t xml:space="preserve">    Vary orient</w:t>
+            </w:r>
+          </w:p>
+          <w:p>
+            <w:r>
+              <w:t>%endmolec</w:t>
+            </w:r>
           </w:p>
         </w:tc>
       </w:tr>
@@ -5937,13 +5102,8 @@
           </w:tcPr>
           <w:p>
             <w:r>
-              <w:t>%</w:t>
-            </w:r>
-            <w:proofErr w:type="spellStart"/>
-            <w:r>
-              <w:t>molec</w:t>
-            </w:r>
-            <w:proofErr w:type="spellEnd"/>
+              <w:t>%molec</w:t>
+            </w:r>
           </w:p>
           <w:p>
             <w:r>
@@ -5952,13 +5112,8 @@
           </w:p>
           <w:p>
             <w:r>
-              <w:t>%</w:t>
-            </w:r>
-            <w:proofErr w:type="spellStart"/>
-            <w:r>
-              <w:t>endmolec</w:t>
-            </w:r>
-            <w:proofErr w:type="spellEnd"/>
+              <w:t>%endmolec</w:t>
+            </w:r>
           </w:p>
         </w:tc>
       </w:tr>
@@ -5992,14 +5147,9 @@
       <w:pPr>
         <w:pStyle w:val="Ttulo1"/>
       </w:pPr>
-      <w:proofErr w:type="spellStart"/>
       <w:r>
         <w:lastRenderedPageBreak/>
-        <w:t>Rigid</w:t>
-      </w:r>
-      <w:proofErr w:type="spellEnd"/>
-      <w:r>
-        <w:t xml:space="preserve"> Block</w:t>
+        <w:t>Rigid Block</w:t>
       </w:r>
     </w:p>
     <w:p>
@@ -6054,15 +5204,7 @@
               <w:ind w:firstLine="708"/>
             </w:pPr>
             <w:r>
-              <w:t>%</w:t>
-            </w:r>
-            <w:proofErr w:type="spellStart"/>
-            <w:r>
-              <w:t>EndRGB</w:t>
-            </w:r>
-            <w:proofErr w:type="spellEnd"/>
-            <w:r>
-              <w:t>[e]</w:t>
+              <w:t>%EndRGB[e]</w:t>
             </w:r>
           </w:p>
         </w:tc>
@@ -6158,7 +5300,6 @@
                 <w:i/>
               </w:rPr>
             </w:pPr>
-            <w:proofErr w:type="spellStart"/>
             <w:r>
               <w:rPr>
                 <w:b/>
@@ -6166,7 +5307,6 @@
               </w:rPr>
               <w:t>Format</w:t>
             </w:r>
-            <w:proofErr w:type="spellEnd"/>
           </w:p>
         </w:tc>
         <w:tc>
@@ -6180,7 +5320,6 @@
                 <w:i/>
               </w:rPr>
             </w:pPr>
-            <w:proofErr w:type="spellStart"/>
             <w:r>
               <w:rPr>
                 <w:b/>
@@ -6188,7 +5327,6 @@
               </w:rPr>
               <w:t>Examples</w:t>
             </w:r>
-            <w:proofErr w:type="spellEnd"/>
           </w:p>
         </w:tc>
       </w:tr>
@@ -6234,21 +5372,7 @@
               <w:rPr>
                 <w:lang w:val="en-GB"/>
               </w:rPr>
-              <w:t>Ref1[…</w:t>
-            </w:r>
-            <w:proofErr w:type="spellStart"/>
-            <w:r>
-              <w:rPr>
-                <w:lang w:val="en-GB"/>
-              </w:rPr>
-              <w:t>RefN</w:t>
-            </w:r>
-            <w:proofErr w:type="spellEnd"/>
-            <w:r>
-              <w:rPr>
-                <w:lang w:val="en-GB"/>
-              </w:rPr>
-              <w:t xml:space="preserve">] </w:t>
+              <w:t xml:space="preserve">Ref1[…RefN] </w:t>
             </w:r>
             <w:r>
               <w:rPr>
@@ -6274,66 +5398,30 @@
               </w:rPr>
               <w:t xml:space="preserve"> </w:t>
             </w:r>
-            <w:proofErr w:type="spellStart"/>
-            <w:r>
-              <w:rPr>
-                <w:lang w:val="en-GB"/>
-              </w:rPr>
-              <w:t>ChemN</w:t>
-            </w:r>
-            <w:proofErr w:type="spellEnd"/>
-            <w:r>
-              <w:rPr>
-                <w:lang w:val="en-GB"/>
-              </w:rPr>
-              <w:t>]</w:t>
-            </w:r>
-          </w:p>
-          <w:p>
-            <w:pPr>
-              <w:rPr>
-                <w:lang w:val="en-GB"/>
-              </w:rPr>
-            </w:pPr>
-            <w:r>
-              <w:rPr>
-                <w:lang w:val="en-GB"/>
-              </w:rPr>
-              <w:t>Ref1[…</w:t>
-            </w:r>
-            <w:proofErr w:type="spellStart"/>
-            <w:r>
-              <w:rPr>
-                <w:lang w:val="en-GB"/>
-              </w:rPr>
-              <w:t>RefN</w:t>
-            </w:r>
-            <w:proofErr w:type="spellEnd"/>
-            <w:r>
-              <w:rPr>
-                <w:lang w:val="en-GB"/>
-              </w:rPr>
-              <w:t>] Atm1</w:t>
-            </w:r>
-            <w:r>
-              <w:rPr>
-                <w:lang w:val="en-GB"/>
-              </w:rPr>
-              <w:t>[…</w:t>
-            </w:r>
-            <w:proofErr w:type="spellStart"/>
-            <w:r>
-              <w:rPr>
-                <w:lang w:val="en-GB"/>
-              </w:rPr>
-              <w:t>AtmN</w:t>
-            </w:r>
-            <w:proofErr w:type="spellEnd"/>
-            <w:r>
-              <w:rPr>
-                <w:lang w:val="en-GB"/>
-              </w:rPr>
-              <w:t>]</w:t>
+            <w:r>
+              <w:rPr>
+                <w:lang w:val="en-GB"/>
+              </w:rPr>
+              <w:t>ChemN]</w:t>
+            </w:r>
+          </w:p>
+          <w:p>
+            <w:pPr>
+              <w:rPr>
+                <w:lang w:val="en-GB"/>
+              </w:rPr>
+            </w:pPr>
+            <w:r>
+              <w:rPr>
+                <w:lang w:val="en-GB"/>
+              </w:rPr>
+              <w:t>Ref1[…RefN] Atm1</w:t>
+            </w:r>
+            <w:r>
+              <w:rPr>
+                <w:lang w:val="en-GB"/>
+              </w:rPr>
+              <w:t>[…AtmN]</w:t>
             </w:r>
           </w:p>
           <w:p>
@@ -6364,21 +5452,7 @@
               <w:rPr>
                 <w:lang w:val="en-GB"/>
               </w:rPr>
-              <w:t>1[…</w:t>
-            </w:r>
-            <w:proofErr w:type="spellStart"/>
-            <w:r>
-              <w:rPr>
-                <w:lang w:val="en-GB"/>
-              </w:rPr>
-              <w:t>RefN_AtmN</w:t>
-            </w:r>
-            <w:proofErr w:type="spellEnd"/>
-            <w:r>
-              <w:rPr>
-                <w:lang w:val="en-GB"/>
-              </w:rPr>
-              <w:t>]</w:t>
+              <w:t>1[…RefN_AtmN]</w:t>
             </w:r>
           </w:p>
           <w:p>
@@ -6428,13 +5502,8 @@
             </w:r>
           </w:p>
           <w:p>
-            <w:proofErr w:type="gramStart"/>
-            <w:r>
-              <w:t>VARY  XYZ</w:t>
-            </w:r>
-            <w:proofErr w:type="gramEnd"/>
-            <w:r>
-              <w:t>_O1A_PH2</w:t>
+            <w:r>
+              <w:t>VARY  XYZ_O1A_PH2</w:t>
             </w:r>
           </w:p>
           <w:p>
@@ -6595,35 +5664,7 @@
               <w:rPr>
                 <w:lang w:val="en-GB"/>
               </w:rPr>
-              <w:t>1[…</w:t>
-            </w:r>
-            <w:proofErr w:type="spellStart"/>
-            <w:r>
-              <w:rPr>
-                <w:lang w:val="en-GB"/>
-              </w:rPr>
-              <w:t>RefN</w:t>
-            </w:r>
-            <w:proofErr w:type="spellEnd"/>
-            <w:r>
-              <w:rPr>
-                <w:lang w:val="en-GB"/>
-              </w:rPr>
-              <w:t>] Chem1[…</w:t>
-            </w:r>
-            <w:proofErr w:type="spellStart"/>
-            <w:r>
-              <w:rPr>
-                <w:lang w:val="en-GB"/>
-              </w:rPr>
-              <w:t>ChemN</w:t>
-            </w:r>
-            <w:proofErr w:type="spellEnd"/>
-            <w:r>
-              <w:rPr>
-                <w:lang w:val="en-GB"/>
-              </w:rPr>
-              <w:t>]</w:t>
+              <w:t>1[…RefN] Chem1[…ChemN]</w:t>
             </w:r>
           </w:p>
           <w:p>
@@ -6648,16 +5689,8 @@
               <w:rPr>
                 <w:lang w:val="en-GB"/>
               </w:rPr>
-              <w:t>Ref2_Atm2 [Mult</w:t>
-            </w:r>
-            <w:proofErr w:type="gramStart"/>
-            <w:r>
-              <w:rPr>
-                <w:lang w:val="en-GB"/>
-              </w:rPr>
-              <w:t>] }</w:t>
-            </w:r>
-            <w:proofErr w:type="gramEnd"/>
+              <w:t>Ref2_Atm2 [Mult] }</w:t>
+            </w:r>
           </w:p>
           <w:p>
             <w:pPr>
@@ -6696,36 +5729,8 @@
                 <w:color w:val="FF0000"/>
                 <w:lang w:val="en-GB"/>
               </w:rPr>
-              <w:t xml:space="preserve">(*) </w:t>
-            </w:r>
-            <w:proofErr w:type="spellStart"/>
-            <w:r>
-              <w:rPr>
-                <w:b/>
-                <w:color w:val="FF0000"/>
-                <w:lang w:val="en-GB"/>
-              </w:rPr>
-              <w:t>Occ</w:t>
-            </w:r>
-            <w:proofErr w:type="spellEnd"/>
-            <w:r>
-              <w:rPr>
-                <w:b/>
-                <w:color w:val="FF0000"/>
-                <w:lang w:val="en-GB"/>
-              </w:rPr>
-              <w:t xml:space="preserve"> should be </w:t>
-            </w:r>
-            <w:proofErr w:type="gramStart"/>
-            <w:r>
-              <w:rPr>
-                <w:b/>
-                <w:color w:val="FF0000"/>
-                <w:lang w:val="en-GB"/>
-              </w:rPr>
-              <w:t>modified</w:t>
-            </w:r>
-            <w:proofErr w:type="gramEnd"/>
+              <w:t>(*) Occ should be modified</w:t>
+            </w:r>
           </w:p>
           <w:p>
             <w:pPr>
@@ -7297,88 +6302,32 @@
         <w:rPr>
           <w:lang w:val="en-GB"/>
         </w:rPr>
-        <w:t>DFIX     value [sigma] AtNam1</w:t>
-      </w:r>
-      <w:proofErr w:type="gramStart"/>
-      <w:r>
-        <w:rPr>
-          <w:lang w:val="en-GB"/>
-        </w:rPr>
-        <w:t xml:space="preserve">A </w:t>
-      </w:r>
-      <w:r>
-        <w:rPr>
-          <w:lang w:val="en-GB"/>
-        </w:rPr>
-        <w:t xml:space="preserve"> AtNam</w:t>
-      </w:r>
-      <w:proofErr w:type="gramEnd"/>
-      <w:r>
-        <w:rPr>
-          <w:lang w:val="en-GB"/>
-        </w:rPr>
-        <w:t xml:space="preserve">1B […] </w:t>
-      </w:r>
-      <w:r>
-        <w:rPr>
-          <w:lang w:val="en-GB"/>
-        </w:rPr>
-        <w:t>[</w:t>
-      </w:r>
-      <w:proofErr w:type="spellStart"/>
-      <w:r>
-        <w:rPr>
-          <w:lang w:val="en-GB"/>
-        </w:rPr>
-        <w:t>AtNamNA</w:t>
-      </w:r>
-      <w:proofErr w:type="spellEnd"/>
-      <w:r>
-        <w:rPr>
-          <w:lang w:val="en-GB"/>
-        </w:rPr>
-        <w:t xml:space="preserve">  </w:t>
-      </w:r>
-      <w:proofErr w:type="spellStart"/>
-      <w:r>
-        <w:rPr>
-          <w:lang w:val="en-GB"/>
-        </w:rPr>
-        <w:t>AtNamNB</w:t>
-      </w:r>
-      <w:proofErr w:type="spellEnd"/>
-      <w:r>
-        <w:rPr>
-          <w:lang w:val="en-GB"/>
-        </w:rPr>
-        <w:t xml:space="preserve">] </w:t>
-      </w:r>
-    </w:p>
-    <w:p>
-      <w:pPr>
-        <w:rPr>
-          <w:lang w:val="en-GB"/>
-        </w:rPr>
-      </w:pPr>
-      <w:r>
-        <w:rPr>
-          <w:lang w:val="en-GB"/>
-        </w:rPr>
-        <w:t>AFIX     value [sigma] AtNam1</w:t>
-      </w:r>
-      <w:proofErr w:type="gramStart"/>
-      <w:r>
-        <w:rPr>
-          <w:lang w:val="en-GB"/>
-        </w:rPr>
-        <w:t>A  AtNam</w:t>
-      </w:r>
-      <w:proofErr w:type="gramEnd"/>
-      <w:r>
-        <w:rPr>
-          <w:lang w:val="en-GB"/>
-        </w:rPr>
-        <w:t xml:space="preserve">1B  </w:t>
+        <w:t xml:space="preserve">DFIX     value [sigma] AtNam1A </w:t>
+      </w:r>
+      <w:r>
+        <w:rPr>
+          <w:lang w:val="en-GB"/>
+        </w:rPr>
+        <w:t xml:space="preserve"> AtNam1B […] </w:t>
+      </w:r>
+      <w:r>
+        <w:rPr>
+          <w:lang w:val="en-GB"/>
+        </w:rPr>
+        <w:t xml:space="preserve">[AtNamNA  AtNamNB] </w:t>
+      </w:r>
+    </w:p>
+    <w:p>
+      <w:pPr>
+        <w:rPr>
+          <w:lang w:val="en-GB"/>
+        </w:rPr>
+      </w:pPr>
+      <w:r>
+        <w:rPr>
+          <w:lang w:val="en-GB"/>
+        </w:rPr>
+        <w:t xml:space="preserve">AFIX     value [sigma] AtNam1A  AtNam1B  </w:t>
       </w:r>
       <w:r>
         <w:rPr>
@@ -7390,49 +6339,7 @@
         <w:rPr>
           <w:lang w:val="en-GB"/>
         </w:rPr>
-        <w:t>[…] [</w:t>
-      </w:r>
-      <w:proofErr w:type="spellStart"/>
-      <w:r>
-        <w:rPr>
-          <w:lang w:val="en-GB"/>
-        </w:rPr>
-        <w:t>AtNamNA</w:t>
-      </w:r>
-      <w:proofErr w:type="spellEnd"/>
-      <w:r>
-        <w:rPr>
-          <w:lang w:val="en-GB"/>
-        </w:rPr>
-        <w:t xml:space="preserve">  </w:t>
-      </w:r>
-      <w:proofErr w:type="spellStart"/>
-      <w:r>
-        <w:rPr>
-          <w:lang w:val="en-GB"/>
-        </w:rPr>
-        <w:t>AtNamNB</w:t>
-      </w:r>
-      <w:proofErr w:type="spellEnd"/>
-      <w:r>
-        <w:rPr>
-          <w:lang w:val="en-GB"/>
-        </w:rPr>
-        <w:t xml:space="preserve">  </w:t>
-      </w:r>
-      <w:proofErr w:type="spellStart"/>
-      <w:r>
-        <w:rPr>
-          <w:lang w:val="en-GB"/>
-        </w:rPr>
-        <w:t>AtNamNC</w:t>
-      </w:r>
-      <w:proofErr w:type="spellEnd"/>
-      <w:r>
-        <w:rPr>
-          <w:lang w:val="en-GB"/>
-        </w:rPr>
-        <w:t>]</w:t>
+        <w:t>[…] [AtNamNA  AtNamNB  AtNamNC]</w:t>
       </w:r>
     </w:p>
     <w:p>
@@ -7463,65 +6370,7 @@
         <w:rPr>
           <w:lang w:val="en-GB"/>
         </w:rPr>
-        <w:t>t1B At1C At1D […] [</w:t>
-      </w:r>
-      <w:proofErr w:type="spellStart"/>
-      <w:proofErr w:type="gramStart"/>
-      <w:r>
-        <w:rPr>
-          <w:lang w:val="en-GB"/>
-        </w:rPr>
-        <w:t>AtNA</w:t>
-      </w:r>
-      <w:proofErr w:type="spellEnd"/>
-      <w:r>
-        <w:rPr>
-          <w:lang w:val="en-GB"/>
-        </w:rPr>
-        <w:t xml:space="preserve">  </w:t>
-      </w:r>
-      <w:proofErr w:type="spellStart"/>
-      <w:r>
-        <w:rPr>
-          <w:lang w:val="en-GB"/>
-        </w:rPr>
-        <w:t>AtNB</w:t>
-      </w:r>
-      <w:proofErr w:type="spellEnd"/>
-      <w:proofErr w:type="gramEnd"/>
-      <w:r>
-        <w:rPr>
-          <w:lang w:val="en-GB"/>
-        </w:rPr>
-        <w:t xml:space="preserve">  </w:t>
-      </w:r>
-      <w:proofErr w:type="spellStart"/>
-      <w:r>
-        <w:rPr>
-          <w:lang w:val="en-GB"/>
-        </w:rPr>
-        <w:t>AtNC</w:t>
-      </w:r>
-      <w:proofErr w:type="spellEnd"/>
-      <w:r>
-        <w:rPr>
-          <w:lang w:val="en-GB"/>
-        </w:rPr>
-        <w:t xml:space="preserve">  </w:t>
-      </w:r>
-      <w:proofErr w:type="spellStart"/>
-      <w:r>
-        <w:rPr>
-          <w:lang w:val="en-GB"/>
-        </w:rPr>
-        <w:t>AtND</w:t>
-      </w:r>
-      <w:proofErr w:type="spellEnd"/>
-      <w:r>
-        <w:rPr>
-          <w:lang w:val="en-GB"/>
-        </w:rPr>
-        <w:t>]</w:t>
+        <w:t>t1B At1C At1D […] [AtNA  AtNB  AtNC  AtND]</w:t>
       </w:r>
     </w:p>
     <w:p>
@@ -9072,15 +7921,7 @@
     <w:p/>
     <w:p>
       <w:r>
-        <w:t>MICROABSORPTION (</w:t>
-      </w:r>
-      <w:proofErr w:type="spellStart"/>
-      <w:r>
-        <w:t>Pattern</w:t>
-      </w:r>
-      <w:proofErr w:type="spellEnd"/>
-      <w:r>
-        <w:t>)</w:t>
+        <w:t>MICROABSORPTION (Pattern)</w:t>
       </w:r>
     </w:p>
     <w:tbl>
@@ -9267,15 +8108,7 @@
     <w:p>
       <w:r>
         <w:lastRenderedPageBreak/>
-        <w:t>CONSTANT WAVELENGTH (</w:t>
-      </w:r>
-      <w:proofErr w:type="spellStart"/>
-      <w:r>
-        <w:t>Pattern</w:t>
-      </w:r>
-      <w:proofErr w:type="spellEnd"/>
-      <w:r>
-        <w:t>)</w:t>
+        <w:t>CONSTANT WAVELENGTH (Pattern)</w:t>
       </w:r>
     </w:p>
     <w:tbl>
@@ -9636,21 +8469,7 @@
         <w:rPr>
           <w:lang w:val="en-GB"/>
         </w:rPr>
-        <w:t>[_</w:t>
-      </w:r>
-      <w:proofErr w:type="gramStart"/>
-      <w:r>
-        <w:rPr>
-          <w:lang w:val="en-GB"/>
-        </w:rPr>
-        <w:t>MOLN][</w:t>
-      </w:r>
-      <w:proofErr w:type="gramEnd"/>
-      <w:r>
-        <w:rPr>
-          <w:lang w:val="en-GB"/>
-        </w:rPr>
-        <w:t>_PHAN]</w:t>
+        <w:t>[_MOLN][_PHAN]</w:t>
       </w:r>
       <w:r>
         <w:rPr>
@@ -9668,21 +8487,7 @@
         <w:rPr>
           <w:lang w:val="en-GB"/>
         </w:rPr>
-        <w:t>[</w:t>
-      </w:r>
-      <w:proofErr w:type="spellStart"/>
-      <w:r>
-        <w:rPr>
-          <w:lang w:val="en-GB"/>
-        </w:rPr>
-        <w:t>V_Std</w:t>
-      </w:r>
-      <w:proofErr w:type="spellEnd"/>
-      <w:r>
-        <w:rPr>
-          <w:lang w:val="en-GB"/>
-        </w:rPr>
-        <w:t>] {</w:t>
+        <w:t>[V_Std] {</w:t>
       </w:r>
       <w:r>
         <w:rPr>
@@ -9713,21 +8518,7 @@
         <w:rPr>
           <w:lang w:val="en-GB"/>
         </w:rPr>
-        <w:t>[_</w:t>
-      </w:r>
-      <w:proofErr w:type="gramStart"/>
-      <w:r>
-        <w:rPr>
-          <w:lang w:val="en-GB"/>
-        </w:rPr>
-        <w:t>MOLN][</w:t>
-      </w:r>
-      <w:proofErr w:type="gramEnd"/>
-      <w:r>
-        <w:rPr>
-          <w:lang w:val="en-GB"/>
-        </w:rPr>
-        <w:t>_PHAN]</w:t>
+        <w:t>[_MOLN][_PHAN]</w:t>
       </w:r>
       <w:r>
         <w:rPr>
@@ -9739,21 +8530,7 @@
         <w:rPr>
           <w:lang w:val="en-GB"/>
         </w:rPr>
-        <w:t>Value [</w:t>
-      </w:r>
-      <w:proofErr w:type="spellStart"/>
-      <w:r>
-        <w:rPr>
-          <w:lang w:val="en-GB"/>
-        </w:rPr>
-        <w:t>V_Std</w:t>
-      </w:r>
-      <w:proofErr w:type="spellEnd"/>
-      <w:r>
-        <w:rPr>
-          <w:lang w:val="en-GB"/>
-        </w:rPr>
-        <w:t>] {</w:t>
+        <w:t>Value [V_Std] {</w:t>
       </w:r>
       <w:r>
         <w:rPr>
@@ -9790,21 +8567,7 @@
         <w:rPr>
           <w:lang w:val="en-GB"/>
         </w:rPr>
-        <w:t>[_</w:t>
-      </w:r>
-      <w:proofErr w:type="gramStart"/>
-      <w:r>
-        <w:rPr>
-          <w:lang w:val="en-GB"/>
-        </w:rPr>
-        <w:t>MOLN][</w:t>
-      </w:r>
-      <w:proofErr w:type="gramEnd"/>
-      <w:r>
-        <w:rPr>
-          <w:lang w:val="en-GB"/>
-        </w:rPr>
-        <w:t>_PHAN]</w:t>
+        <w:t>[_MOLN][_PHAN]</w:t>
       </w:r>
       <w:r>
         <w:rPr>
@@ -9816,21 +8579,7 @@
         <w:rPr>
           <w:lang w:val="en-GB"/>
         </w:rPr>
-        <w:t>Value [</w:t>
-      </w:r>
-      <w:proofErr w:type="spellStart"/>
-      <w:r>
-        <w:rPr>
-          <w:lang w:val="en-GB"/>
-        </w:rPr>
-        <w:t>V_Std</w:t>
-      </w:r>
-      <w:proofErr w:type="spellEnd"/>
-      <w:r>
-        <w:rPr>
-          <w:lang w:val="en-GB"/>
-        </w:rPr>
-        <w:t>] {</w:t>
+        <w:t>Value [V_Std] {</w:t>
       </w:r>
       <w:r>
         <w:rPr>
@@ -9868,21 +8617,7 @@
         <w:rPr>
           <w:lang w:val="en-GB"/>
         </w:rPr>
-        <w:t xml:space="preserve">Object:     </w:t>
-      </w:r>
-      <w:proofErr w:type="spellStart"/>
-      <w:r>
-        <w:rPr>
-          <w:lang w:val="en-GB"/>
-        </w:rPr>
-        <w:t>AtomLabel</w:t>
-      </w:r>
-      <w:proofErr w:type="spellEnd"/>
-      <w:r>
-        <w:rPr>
-          <w:lang w:val="en-GB"/>
-        </w:rPr>
-        <w:t>[_N.IJK]</w:t>
+        <w:t>Object:     AtomLabel[_N.IJK]</w:t>
       </w:r>
     </w:p>
     <w:p>
@@ -9908,35 +8643,7 @@
           <w:lang w:val="en-GB"/>
         </w:rPr>
         <w:tab/>
-        <w:t xml:space="preserve">IJK: </w:t>
-      </w:r>
-      <w:proofErr w:type="spellStart"/>
-      <w:r>
-        <w:rPr>
-          <w:lang w:val="en-GB"/>
-        </w:rPr>
-        <w:t>Traslation</w:t>
-      </w:r>
-      <w:proofErr w:type="spellEnd"/>
-      <w:r>
-        <w:rPr>
-          <w:lang w:val="en-GB"/>
-        </w:rPr>
-        <w:t xml:space="preserve"> component (</w:t>
-      </w:r>
-      <w:proofErr w:type="gramStart"/>
-      <w:r>
-        <w:rPr>
-          <w:lang w:val="en-GB"/>
-        </w:rPr>
-        <w:t>555,465,…</w:t>
-      </w:r>
-      <w:proofErr w:type="gramEnd"/>
-      <w:r>
-        <w:rPr>
-          <w:lang w:val="en-GB"/>
-        </w:rPr>
-        <w:t>)</w:t>
+        <w:t>IJK: Traslation component (555,465,…)</w:t>
       </w:r>
     </w:p>
     <w:p>

</xml_diff>

<commit_message>
Moving procedures from KeyCodes to IOForm
</commit_message>
<xml_diff>
--- a/Testing/Keycodes/Keywords_CFML.docx
+++ b/Testing/Keycodes/Keywords_CFML.docx
@@ -90,6 +90,7 @@
                 <w:lang w:val="en-GB"/>
               </w:rPr>
             </w:pPr>
+            <w:proofErr w:type="spellStart"/>
             <w:r>
               <w:rPr>
                 <w:rFonts w:ascii="Arial" w:hAnsi="Arial" w:cs="Arial"/>
@@ -110,6 +111,7 @@
               </w:rPr>
               <w:t>StringIdentification</w:t>
             </w:r>
+            <w:proofErr w:type="spellEnd"/>
             <w:r>
               <w:rPr>
                 <w:rFonts w:ascii="Arial" w:hAnsi="Arial" w:cs="Arial"/>
@@ -177,6 +179,7 @@
                 <w:lang w:val="en-GB"/>
               </w:rPr>
             </w:pPr>
+            <w:proofErr w:type="spellStart"/>
             <w:r>
               <w:rPr>
                 <w:rFonts w:ascii="Arial" w:hAnsi="Arial" w:cs="Arial"/>
@@ -197,6 +200,7 @@
               </w:rPr>
               <w:t>StringIdentification</w:t>
             </w:r>
+            <w:proofErr w:type="spellEnd"/>
           </w:p>
           <w:p>
             <w:pPr>
@@ -473,6 +477,7 @@
                 <w:lang w:val="en-GB"/>
               </w:rPr>
             </w:pPr>
+            <w:proofErr w:type="spellStart"/>
             <w:r>
               <w:rPr>
                 <w:rFonts w:ascii="Arial" w:hAnsi="Arial" w:cs="Arial"/>
@@ -515,6 +520,7 @@
               </w:rPr>
               <w:t>Xray</w:t>
             </w:r>
+            <w:proofErr w:type="spellEnd"/>
             <w:r>
               <w:rPr>
                 <w:rFonts w:ascii="Arial" w:hAnsi="Arial" w:cs="Arial"/>
@@ -595,6 +601,7 @@
                 <w:lang w:val="en-GB"/>
               </w:rPr>
             </w:pPr>
+            <w:proofErr w:type="spellStart"/>
             <w:r>
               <w:rPr>
                 <w:rFonts w:ascii="Arial" w:hAnsi="Arial" w:cs="Arial"/>
@@ -626,6 +633,7 @@
               </w:rPr>
               <w:t>Xray</w:t>
             </w:r>
+            <w:proofErr w:type="spellEnd"/>
           </w:p>
           <w:p>
             <w:pPr>
@@ -909,7 +917,6 @@
           <w:bCs/>
           <w:i/>
           <w:iCs/>
-          <w:color w:val="FF0000"/>
           <w:lang w:val="en-GB"/>
         </w:rPr>
       </w:pPr>
@@ -919,7 +926,6 @@
           <w:bCs/>
           <w:i/>
           <w:iCs/>
-          <w:color w:val="FF0000"/>
           <w:lang w:val="en-GB"/>
         </w:rPr>
         <w:t>Background definitions</w:t>
@@ -1010,6 +1016,7 @@
                 <w:lang w:val="en-GB"/>
               </w:rPr>
             </w:pPr>
+            <w:proofErr w:type="gramStart"/>
             <w:r>
               <w:rPr>
                 <w:rFonts w:ascii="Arial" w:hAnsi="Arial" w:cs="Arial"/>
@@ -1037,6 +1044,7 @@
               </w:rPr>
               <w:t>[</w:t>
             </w:r>
+            <w:proofErr w:type="gramEnd"/>
             <w:r>
               <w:rPr>
                 <w:rFonts w:ascii="Arial" w:hAnsi="Arial" w:cs="Arial"/>
@@ -1176,12 +1184,14 @@
           <w:lang w:val="en-GB"/>
         </w:rPr>
       </w:pPr>
+      <w:proofErr w:type="spellStart"/>
       <w:r>
         <w:rPr>
           <w:lang w:val="en-GB"/>
         </w:rPr>
         <w:t>Linear_interpolation</w:t>
       </w:r>
+      <w:proofErr w:type="spellEnd"/>
     </w:p>
     <w:p>
       <w:pPr>
@@ -1191,12 +1201,14 @@
           <w:lang w:val="en-GB"/>
         </w:rPr>
       </w:pPr>
+      <w:proofErr w:type="spellStart"/>
       <w:r>
         <w:rPr>
           <w:lang w:val="en-GB"/>
         </w:rPr>
         <w:t>Spline_interpolation</w:t>
       </w:r>
+      <w:proofErr w:type="spellEnd"/>
     </w:p>
     <w:p>
       <w:pPr>
@@ -1221,12 +1233,14 @@
           <w:lang w:val="en-GB"/>
         </w:rPr>
       </w:pPr>
+      <w:proofErr w:type="spellStart"/>
       <w:r>
         <w:rPr>
           <w:lang w:val="en-GB"/>
         </w:rPr>
         <w:t>Chebychev</w:t>
       </w:r>
+      <w:proofErr w:type="spellEnd"/>
     </w:p>
     <w:p>
       <w:pPr>
@@ -1236,12 +1250,14 @@
           <w:lang w:val="en-GB"/>
         </w:rPr>
       </w:pPr>
+      <w:proofErr w:type="spellStart"/>
       <w:r>
         <w:rPr>
           <w:lang w:val="en-GB"/>
         </w:rPr>
         <w:t>Peaks_pVoigt</w:t>
       </w:r>
+      <w:proofErr w:type="spellEnd"/>
     </w:p>
     <w:p>
       <w:pPr>
@@ -1251,12 +1267,14 @@
           <w:lang w:val="en-GB"/>
         </w:rPr>
       </w:pPr>
+      <w:proofErr w:type="spellStart"/>
       <w:r>
         <w:rPr>
           <w:lang w:val="en-GB"/>
         </w:rPr>
         <w:t>Peaks_Split_pVoigt</w:t>
       </w:r>
+      <w:proofErr w:type="spellEnd"/>
     </w:p>
     <w:p>
       <w:pPr>
@@ -1421,6 +1439,20 @@
     <w:p>
       <w:pPr>
         <w:rPr>
+          <w:lang w:val="en-GB"/>
+        </w:rPr>
+      </w:pPr>
+    </w:p>
+    <w:p>
+      <w:pPr>
+        <w:rPr>
+          <w:lang w:val="en-GB"/>
+        </w:rPr>
+      </w:pPr>
+    </w:p>
+    <w:p>
+      <w:pPr>
+        <w:rPr>
           <w:b/>
           <w:bCs/>
           <w:i/>
@@ -1436,22 +1468,41 @@
           <w:iCs/>
           <w:lang w:val="en-GB"/>
         </w:rPr>
-        <w:t>Exclude regions</w:t>
-      </w:r>
-    </w:p>
-    <w:p>
-      <w:pPr>
-        <w:rPr>
-          <w:lang w:val="en-GB"/>
-        </w:rPr>
-      </w:pPr>
-      <w:r>
-        <w:rPr>
-          <w:lang w:val="en-GB"/>
-        </w:rPr>
-        <w:lastRenderedPageBreak/>
-        <w:t>We can define a exclude regions for different type of calculations. We’ll use also a particular subblock into the pattern block</w:t>
-      </w:r>
+        <w:t xml:space="preserve">Exclude </w:t>
+      </w:r>
+      <w:proofErr w:type="gramStart"/>
+      <w:r>
+        <w:rPr>
+          <w:b/>
+          <w:bCs/>
+          <w:i/>
+          <w:iCs/>
+          <w:lang w:val="en-GB"/>
+        </w:rPr>
+        <w:t>regions</w:t>
+      </w:r>
+      <w:proofErr w:type="gramEnd"/>
+    </w:p>
+    <w:p>
+      <w:pPr>
+        <w:rPr>
+          <w:lang w:val="en-GB"/>
+        </w:rPr>
+      </w:pPr>
+      <w:r>
+        <w:rPr>
+          <w:lang w:val="en-GB"/>
+        </w:rPr>
+        <w:t xml:space="preserve">We can define a exclude regions for different type of calculations. We’ll use also a particular subblock into the pattern </w:t>
+      </w:r>
+      <w:proofErr w:type="gramStart"/>
+      <w:r>
+        <w:rPr>
+          <w:lang w:val="en-GB"/>
+        </w:rPr>
+        <w:t>block</w:t>
+      </w:r>
+      <w:proofErr w:type="gramEnd"/>
     </w:p>
     <w:tbl>
       <w:tblPr>
@@ -1537,7 +1588,27 @@
                 <w:szCs w:val="20"/>
                 <w:lang w:val="en-GB"/>
               </w:rPr>
-              <w:t>Start      Finish       ! Region 1</w:t>
+              <w:t xml:space="preserve">Start      Finish     </w:t>
+            </w:r>
+            <w:proofErr w:type="gramStart"/>
+            <w:r>
+              <w:rPr>
+                <w:rFonts w:ascii="Arial" w:hAnsi="Arial" w:cs="Arial"/>
+                <w:sz w:val="20"/>
+                <w:szCs w:val="20"/>
+                <w:lang w:val="en-GB"/>
+              </w:rPr>
+              <w:t xml:space="preserve">  !</w:t>
+            </w:r>
+            <w:proofErr w:type="gramEnd"/>
+            <w:r>
+              <w:rPr>
+                <w:rFonts w:ascii="Arial" w:hAnsi="Arial" w:cs="Arial"/>
+                <w:sz w:val="20"/>
+                <w:szCs w:val="20"/>
+                <w:lang w:val="en-GB"/>
+              </w:rPr>
+              <w:t xml:space="preserve"> Region 1</w:t>
             </w:r>
           </w:p>
           <w:p>
@@ -1577,7 +1648,27 @@
                 <w:szCs w:val="20"/>
                 <w:lang w:val="en-GB"/>
               </w:rPr>
-              <w:t xml:space="preserve">     Start      Finish       ! Region …</w:t>
+              <w:t xml:space="preserve">     Start      Finish     </w:t>
+            </w:r>
+            <w:proofErr w:type="gramStart"/>
+            <w:r>
+              <w:rPr>
+                <w:rFonts w:ascii="Arial" w:hAnsi="Arial" w:cs="Arial"/>
+                <w:sz w:val="20"/>
+                <w:szCs w:val="20"/>
+                <w:lang w:val="en-GB"/>
+              </w:rPr>
+              <w:t xml:space="preserve">  !</w:t>
+            </w:r>
+            <w:proofErr w:type="gramEnd"/>
+            <w:r>
+              <w:rPr>
+                <w:rFonts w:ascii="Arial" w:hAnsi="Arial" w:cs="Arial"/>
+                <w:sz w:val="20"/>
+                <w:szCs w:val="20"/>
+                <w:lang w:val="en-GB"/>
+              </w:rPr>
+              <w:t xml:space="preserve"> Region …</w:t>
             </w:r>
           </w:p>
           <w:p>
@@ -1686,16 +1777,26 @@
               <w:rPr>
                 <w:b/>
                 <w:bCs/>
+                <w:color w:val="FF0000"/>
                 <w:lang w:val="en-GB"/>
               </w:rPr>
               <w:t>FILE</w:t>
             </w:r>
             <w:r>
               <w:rPr>
-                <w:lang w:val="en-GB"/>
-              </w:rPr>
-              <w:t xml:space="preserve">     Type_of_file</w:t>
-            </w:r>
+                <w:color w:val="FF0000"/>
+                <w:lang w:val="en-GB"/>
+              </w:rPr>
+              <w:t xml:space="preserve">     </w:t>
+            </w:r>
+            <w:proofErr w:type="spellStart"/>
+            <w:r>
+              <w:rPr>
+                <w:lang w:val="en-GB"/>
+              </w:rPr>
+              <w:t>Type_of_file</w:t>
+            </w:r>
+            <w:proofErr w:type="spellEnd"/>
             <w:r>
               <w:rPr>
                 <w:lang w:val="en-GB"/>
@@ -1792,8 +1893,30 @@
           <w:lang w:val="en-GB"/>
         </w:rPr>
         <w:tab/>
-        <w:t>Integrated intensidites file</w:t>
-      </w:r>
+        <w:t xml:space="preserve">Integrated </w:t>
+      </w:r>
+      <w:proofErr w:type="spellStart"/>
+      <w:r>
+        <w:rPr>
+          <w:lang w:val="en-GB"/>
+        </w:rPr>
+        <w:t>intensidites</w:t>
+      </w:r>
+      <w:proofErr w:type="spellEnd"/>
+      <w:r>
+        <w:rPr>
+          <w:lang w:val="en-GB"/>
+        </w:rPr>
+        <w:t xml:space="preserve"> </w:t>
+      </w:r>
+      <w:proofErr w:type="gramStart"/>
+      <w:r>
+        <w:rPr>
+          <w:lang w:val="en-GB"/>
+        </w:rPr>
+        <w:t>file</w:t>
+      </w:r>
+      <w:proofErr w:type="gramEnd"/>
     </w:p>
     <w:p>
       <w:pPr>
@@ -1802,6 +1925,7 @@
           <w:lang w:val="en-GB"/>
         </w:rPr>
       </w:pPr>
+      <w:proofErr w:type="spellStart"/>
       <w:r>
         <w:rPr>
           <w:b/>
@@ -1810,6 +1934,7 @@
         </w:rPr>
         <w:t>Irf</w:t>
       </w:r>
+      <w:proofErr w:type="spellEnd"/>
       <w:r>
         <w:rPr>
           <w:lang w:val="en-GB"/>
@@ -1854,11 +1979,61 @@
           <w:lang w:val="en-GB"/>
         </w:rPr>
       </w:pPr>
-      <w:r>
-        <w:rPr>
-          <w:lang w:val="en-GB"/>
-        </w:rPr>
-        <w:t>Xye, xys, socabim, old_d1a, g41, panlaytical, …</w:t>
+      <w:proofErr w:type="spellStart"/>
+      <w:r>
+        <w:rPr>
+          <w:lang w:val="en-GB"/>
+        </w:rPr>
+        <w:t>Xye</w:t>
+      </w:r>
+      <w:proofErr w:type="spellEnd"/>
+      <w:r>
+        <w:rPr>
+          <w:lang w:val="en-GB"/>
+        </w:rPr>
+        <w:t xml:space="preserve">, </w:t>
+      </w:r>
+      <w:proofErr w:type="spellStart"/>
+      <w:r>
+        <w:rPr>
+          <w:lang w:val="en-GB"/>
+        </w:rPr>
+        <w:t>xys</w:t>
+      </w:r>
+      <w:proofErr w:type="spellEnd"/>
+      <w:r>
+        <w:rPr>
+          <w:lang w:val="en-GB"/>
+        </w:rPr>
+        <w:t xml:space="preserve">, </w:t>
+      </w:r>
+      <w:proofErr w:type="spellStart"/>
+      <w:r>
+        <w:rPr>
+          <w:lang w:val="en-GB"/>
+        </w:rPr>
+        <w:t>socabim</w:t>
+      </w:r>
+      <w:proofErr w:type="spellEnd"/>
+      <w:r>
+        <w:rPr>
+          <w:lang w:val="en-GB"/>
+        </w:rPr>
+        <w:t xml:space="preserve">, old_d1a, g41, </w:t>
+      </w:r>
+      <w:proofErr w:type="spellStart"/>
+      <w:r>
+        <w:rPr>
+          <w:lang w:val="en-GB"/>
+        </w:rPr>
+        <w:t>panlaytical</w:t>
+      </w:r>
+      <w:proofErr w:type="spellEnd"/>
+      <w:r>
+        <w:rPr>
+          <w:lang w:val="en-GB"/>
+        </w:rPr>
+        <w:t>, …</w:t>
       </w:r>
     </w:p>
     <w:p>
@@ -1884,7 +2059,21 @@
         <w:rPr>
           <w:lang w:val="en-GB"/>
         </w:rPr>
-        <w:t xml:space="preserve">If the type of file is IRF then you have to give </w:t>
+        <w:t xml:space="preserve">If the type of file is IRF then you </w:t>
+      </w:r>
+      <w:proofErr w:type="gramStart"/>
+      <w:r>
+        <w:rPr>
+          <w:lang w:val="en-GB"/>
+        </w:rPr>
+        <w:t>have to</w:t>
+      </w:r>
+      <w:proofErr w:type="gramEnd"/>
+      <w:r>
+        <w:rPr>
+          <w:lang w:val="en-GB"/>
+        </w:rPr>
+        <w:t xml:space="preserve"> give </w:t>
       </w:r>
       <w:r>
         <w:rPr>
@@ -1940,12 +2129,21 @@
           <w:lang w:val="en-GB"/>
         </w:rPr>
       </w:pPr>
-      <w:r>
-        <w:rPr>
-          <w:lang w:val="en-GB"/>
-        </w:rPr>
-        <w:t xml:space="preserve">FILE  POWDER  XYS   </w:t>
-      </w:r>
+      <w:proofErr w:type="gramStart"/>
+      <w:r>
+        <w:rPr>
+          <w:lang w:val="en-GB"/>
+        </w:rPr>
+        <w:t>FILE  POWDER</w:t>
+      </w:r>
+      <w:proofErr w:type="gramEnd"/>
+      <w:r>
+        <w:rPr>
+          <w:lang w:val="en-GB"/>
+        </w:rPr>
+        <w:t xml:space="preserve">  XYS   </w:t>
+      </w:r>
+      <w:proofErr w:type="spellStart"/>
       <w:r>
         <w:rPr>
           <w:i/>
@@ -1954,6 +2152,7 @@
         </w:rPr>
         <w:t>Neutron_Pattern.xys</w:t>
       </w:r>
+      <w:proofErr w:type="spellEnd"/>
     </w:p>
     <w:p>
       <w:pPr>
@@ -1982,7 +2181,14 @@
         <w:rPr>
           <w:lang w:val="en-GB"/>
         </w:rPr>
-        <w:t xml:space="preserve">FILE INTENSITIES  </w:t>
+        <w:t xml:space="preserve">FILE </w:t>
+      </w:r>
+      <w:proofErr w:type="gramStart"/>
+      <w:r>
+        <w:rPr>
+          <w:lang w:val="en-GB"/>
+        </w:rPr>
+        <w:t xml:space="preserve">INTENSITIES  </w:t>
       </w:r>
       <w:r>
         <w:rPr>
@@ -1992,6 +2198,7 @@
         </w:rPr>
         <w:t>HoBaCuO.int</w:t>
       </w:r>
+      <w:proofErr w:type="gramEnd"/>
     </w:p>
     <w:p>
       <w:pPr>
@@ -2075,21 +2282,45 @@
               <w:rPr>
                 <w:b/>
                 <w:bCs/>
+                <w:color w:val="FF0000"/>
                 <w:lang w:val="en-GB"/>
               </w:rPr>
               <w:t>LAMBDA</w:t>
             </w:r>
             <w:r>
               <w:rPr>
-                <w:lang w:val="en-GB"/>
-              </w:rPr>
-              <w:t xml:space="preserve">      Symbol  </w:t>
-            </w:r>
-            <w:r>
-              <w:rPr>
-                <w:lang w:val="en-GB"/>
-              </w:rPr>
-              <w:t>[Monocromatic]</w:t>
+                <w:color w:val="FF0000"/>
+                <w:lang w:val="en-GB"/>
+              </w:rPr>
+              <w:t xml:space="preserve">      </w:t>
+            </w:r>
+            <w:proofErr w:type="gramStart"/>
+            <w:r>
+              <w:rPr>
+                <w:lang w:val="en-GB"/>
+              </w:rPr>
+              <w:t xml:space="preserve">Symbol  </w:t>
+            </w:r>
+            <w:r>
+              <w:rPr>
+                <w:lang w:val="en-GB"/>
+              </w:rPr>
+              <w:t>[</w:t>
+            </w:r>
+            <w:proofErr w:type="spellStart"/>
+            <w:proofErr w:type="gramEnd"/>
+            <w:r>
+              <w:rPr>
+                <w:lang w:val="en-GB"/>
+              </w:rPr>
+              <w:t>Monocromatic</w:t>
+            </w:r>
+            <w:proofErr w:type="spellEnd"/>
+            <w:r>
+              <w:rPr>
+                <w:lang w:val="en-GB"/>
+              </w:rPr>
+              <w:t>]</w:t>
             </w:r>
           </w:p>
           <w:p>
@@ -2131,7 +2362,21 @@
               <w:rPr>
                 <w:lang w:val="en-GB"/>
               </w:rPr>
-              <w:t xml:space="preserve">value1   [value2]     </w:t>
+              <w:t>value1</w:t>
+            </w:r>
+            <w:proofErr w:type="gramStart"/>
+            <w:r>
+              <w:rPr>
+                <w:lang w:val="en-GB"/>
+              </w:rPr>
+              <w:t xml:space="preserve">   [</w:t>
+            </w:r>
+            <w:proofErr w:type="gramEnd"/>
+            <w:r>
+              <w:rPr>
+                <w:lang w:val="en-GB"/>
+              </w:rPr>
+              <w:t xml:space="preserve">value2]     </w:t>
             </w:r>
             <w:r>
               <w:rPr>
@@ -2196,22 +2441,26 @@
               <w:rPr>
                 <w:b/>
                 <w:bCs/>
+                <w:color w:val="FF0000"/>
                 <w:lang w:val="en-GB"/>
               </w:rPr>
               <w:t>PATT_TYPE</w:t>
             </w:r>
             <w:r>
               <w:rPr>
+                <w:color w:val="FF0000"/>
                 <w:lang w:val="en-GB"/>
               </w:rPr>
               <w:t xml:space="preserve">      </w:t>
             </w:r>
+            <w:proofErr w:type="spellStart"/>
             <w:r>
               <w:rPr>
                 <w:lang w:val="en-GB"/>
               </w:rPr>
               <w:t>radiation_type</w:t>
             </w:r>
+            <w:proofErr w:type="spellEnd"/>
             <w:r>
               <w:rPr>
                 <w:lang w:val="en-GB"/>
@@ -2250,8 +2499,16 @@
         <w:rPr>
           <w:lang w:val="en-GB"/>
         </w:rPr>
-        <w:t>Define the type of radiation of the pattern</w:t>
-      </w:r>
+        <w:t xml:space="preserve">Define the type of radiation of the </w:t>
+      </w:r>
+      <w:proofErr w:type="gramStart"/>
+      <w:r>
+        <w:rPr>
+          <w:lang w:val="en-GB"/>
+        </w:rPr>
+        <w:t>pattern</w:t>
+      </w:r>
+      <w:proofErr w:type="gramEnd"/>
     </w:p>
     <w:p>
       <w:pPr>
@@ -2264,7 +2521,6 @@
         <w:rPr>
           <w:lang w:val="en-GB"/>
         </w:rPr>
-        <w:lastRenderedPageBreak/>
         <w:t>Radiation type:</w:t>
       </w:r>
     </w:p>
@@ -2446,24 +2702,26 @@
               <w:rPr>
                 <w:b/>
                 <w:bCs/>
-                <w:lang w:val="en-GB"/>
-              </w:rPr>
-              <w:t>P</w:t>
-            </w:r>
-            <w:r>
-              <w:rPr>
-                <w:b/>
-                <w:bCs/>
-                <w:lang w:val="en-GB"/>
-              </w:rPr>
-              <w:t>ROFILE</w:t>
-            </w:r>
-            <w:r>
-              <w:rPr>
-                <w:lang w:val="en-GB"/>
-              </w:rPr>
-              <w:t xml:space="preserve">      FunctionName</w:t>
-            </w:r>
+                <w:color w:val="FF0000"/>
+                <w:lang w:val="en-GB"/>
+              </w:rPr>
+              <w:t>PROFILE</w:t>
+            </w:r>
+            <w:r>
+              <w:rPr>
+                <w:color w:val="FF0000"/>
+                <w:lang w:val="en-GB"/>
+              </w:rPr>
+              <w:t xml:space="preserve">      </w:t>
+            </w:r>
+            <w:proofErr w:type="spellStart"/>
+            <w:r>
+              <w:rPr>
+                <w:lang w:val="en-GB"/>
+              </w:rPr>
+              <w:t>FunctionName</w:t>
+            </w:r>
+            <w:proofErr w:type="spellEnd"/>
             <w:r>
               <w:rPr>
                 <w:lang w:val="en-GB"/>
@@ -2484,8 +2742,16 @@
         <w:rPr>
           <w:lang w:val="en-GB"/>
         </w:rPr>
-        <w:t>Define the profile function to be used</w:t>
-      </w:r>
+        <w:t xml:space="preserve">Define the profile function to be </w:t>
+      </w:r>
+      <w:proofErr w:type="gramStart"/>
+      <w:r>
+        <w:rPr>
+          <w:lang w:val="en-GB"/>
+        </w:rPr>
+        <w:t>used</w:t>
+      </w:r>
+      <w:proofErr w:type="gramEnd"/>
     </w:p>
     <w:p>
       <w:pPr>
@@ -2508,12 +2774,14 @@
           <w:lang w:val="en-GB"/>
         </w:rPr>
       </w:pPr>
+      <w:proofErr w:type="spellStart"/>
       <w:r>
         <w:rPr>
           <w:lang w:val="en-GB"/>
         </w:rPr>
         <w:t>TCH_pVoigt</w:t>
       </w:r>
+      <w:proofErr w:type="spellEnd"/>
     </w:p>
     <w:p>
       <w:pPr>
@@ -2522,12 +2790,14 @@
           <w:lang w:val="en-GB"/>
         </w:rPr>
       </w:pPr>
+      <w:proofErr w:type="spellStart"/>
       <w:r>
         <w:rPr>
           <w:lang w:val="en-GB"/>
         </w:rPr>
         <w:t>Lorentizian</w:t>
       </w:r>
+      <w:proofErr w:type="spellEnd"/>
     </w:p>
     <w:p>
       <w:pPr>
@@ -2583,15 +2853,23 @@
               <w:rPr>
                 <w:b/>
                 <w:bCs/>
+                <w:color w:val="FF0000"/>
                 <w:lang w:val="en-GB"/>
               </w:rPr>
               <w:t>RANGE</w:t>
             </w:r>
             <w:r>
               <w:rPr>
-                <w:lang w:val="en-GB"/>
-              </w:rPr>
-              <w:t xml:space="preserve">     min    max   step</w:t>
+                <w:color w:val="FF0000"/>
+                <w:lang w:val="en-GB"/>
+              </w:rPr>
+              <w:t xml:space="preserve">     </w:t>
+            </w:r>
+            <w:r>
+              <w:rPr>
+                <w:lang w:val="en-GB"/>
+              </w:rPr>
+              <w:t>min    max   step</w:t>
             </w:r>
             <w:r>
               <w:rPr>
@@ -2613,8 +2891,16 @@
         <w:rPr>
           <w:lang w:val="en-GB"/>
         </w:rPr>
-        <w:t>Define the range of the pattern dataset</w:t>
-      </w:r>
+        <w:t xml:space="preserve">Define the range of the pattern </w:t>
+      </w:r>
+      <w:proofErr w:type="gramStart"/>
+      <w:r>
+        <w:rPr>
+          <w:lang w:val="en-GB"/>
+        </w:rPr>
+        <w:t>dataset</w:t>
+      </w:r>
+      <w:proofErr w:type="gramEnd"/>
     </w:p>
     <w:p>
       <w:pPr>
@@ -2649,15 +2935,23 @@
               <w:rPr>
                 <w:b/>
                 <w:bCs/>
+                <w:color w:val="FF0000"/>
                 <w:lang w:val="en-GB"/>
               </w:rPr>
               <w:t>SYCOS</w:t>
             </w:r>
             <w:r>
               <w:rPr>
-                <w:lang w:val="en-GB"/>
-              </w:rPr>
-              <w:t xml:space="preserve">      value</w:t>
+                <w:color w:val="FF0000"/>
+                <w:lang w:val="en-GB"/>
+              </w:rPr>
+              <w:t xml:space="preserve">      </w:t>
+            </w:r>
+            <w:r>
+              <w:rPr>
+                <w:lang w:val="en-GB"/>
+              </w:rPr>
+              <w:t>value</w:t>
             </w:r>
             <w:r>
               <w:rPr>
@@ -2741,15 +3035,23 @@
               <w:rPr>
                 <w:b/>
                 <w:bCs/>
+                <w:color w:val="FF0000"/>
                 <w:lang w:val="en-GB"/>
               </w:rPr>
               <w:t>SYSIN</w:t>
             </w:r>
             <w:r>
               <w:rPr>
-                <w:lang w:val="en-GB"/>
-              </w:rPr>
-              <w:t xml:space="preserve">      value</w:t>
+                <w:color w:val="FF0000"/>
+                <w:lang w:val="en-GB"/>
+              </w:rPr>
+              <w:t xml:space="preserve">      </w:t>
+            </w:r>
+            <w:r>
+              <w:rPr>
+                <w:lang w:val="en-GB"/>
+              </w:rPr>
+              <w:t>value</w:t>
             </w:r>
             <w:r>
               <w:rPr>
@@ -2833,15 +3135,55 @@
               <w:rPr>
                 <w:b/>
                 <w:bCs/>
-                <w:lang w:val="en-GB"/>
-              </w:rPr>
-              <w:t>UVX</w:t>
-            </w:r>
-            <w:r>
-              <w:rPr>
-                <w:lang w:val="en-GB"/>
-              </w:rPr>
-              <w:t xml:space="preserve">      value1  value 2  value3   value4</w:t>
+                <w:color w:val="FF0000"/>
+                <w:lang w:val="en-GB"/>
+              </w:rPr>
+              <w:t>UV</w:t>
+            </w:r>
+            <w:r>
+              <w:rPr>
+                <w:b/>
+                <w:bCs/>
+                <w:color w:val="FF0000"/>
+                <w:lang w:val="en-GB"/>
+              </w:rPr>
+              <w:t>W</w:t>
+            </w:r>
+            <w:r>
+              <w:rPr>
+                <w:b/>
+                <w:bCs/>
+                <w:color w:val="FF0000"/>
+                <w:lang w:val="en-GB"/>
+              </w:rPr>
+              <w:t>X</w:t>
+            </w:r>
+            <w:r>
+              <w:rPr>
+                <w:color w:val="FF0000"/>
+                <w:lang w:val="en-GB"/>
+              </w:rPr>
+              <w:t xml:space="preserve">      </w:t>
+            </w:r>
+            <w:r>
+              <w:rPr>
+                <w:lang w:val="en-GB"/>
+              </w:rPr>
+              <w:t>value</w:t>
+            </w:r>
+            <w:proofErr w:type="gramStart"/>
+            <w:r>
+              <w:rPr>
+                <w:lang w:val="en-GB"/>
+              </w:rPr>
+              <w:t>1  value</w:t>
+            </w:r>
+            <w:proofErr w:type="gramEnd"/>
+            <w:r>
+              <w:rPr>
+                <w:lang w:val="en-GB"/>
+              </w:rPr>
+              <w:t xml:space="preserve"> 2  value3   value4</w:t>
             </w:r>
             <w:r>
               <w:rPr>
@@ -2859,11 +3201,19 @@
           <w:lang w:val="en-GB"/>
         </w:rPr>
       </w:pPr>
-      <w:r>
-        <w:rPr>
-          <w:lang w:val="en-GB"/>
-        </w:rPr>
-        <w:t>Caglioti function definition</w:t>
+      <w:proofErr w:type="spellStart"/>
+      <w:r>
+        <w:rPr>
+          <w:lang w:val="en-GB"/>
+        </w:rPr>
+        <w:t>Caglioti</w:t>
+      </w:r>
+      <w:proofErr w:type="spellEnd"/>
+      <w:r>
+        <w:rPr>
+          <w:lang w:val="en-GB"/>
+        </w:rPr>
+        <w:t xml:space="preserve"> function definition</w:t>
       </w:r>
     </w:p>
     <w:p>
@@ -2899,15 +3249,23 @@
               <w:rPr>
                 <w:b/>
                 <w:bCs/>
+                <w:color w:val="FF0000"/>
                 <w:lang w:val="en-GB"/>
               </w:rPr>
               <w:t>ZERO</w:t>
             </w:r>
             <w:r>
               <w:rPr>
-                <w:lang w:val="en-GB"/>
-              </w:rPr>
-              <w:t xml:space="preserve">      value</w:t>
+                <w:color w:val="FF0000"/>
+                <w:lang w:val="en-GB"/>
+              </w:rPr>
+              <w:t xml:space="preserve">      </w:t>
+            </w:r>
+            <w:r>
+              <w:rPr>
+                <w:lang w:val="en-GB"/>
+              </w:rPr>
+              <w:t>value</w:t>
             </w:r>
             <w:r>
               <w:rPr>
@@ -2929,8 +3287,16 @@
         <w:rPr>
           <w:lang w:val="en-GB"/>
         </w:rPr>
-        <w:t>Define the zero point of the pattern</w:t>
-      </w:r>
+        <w:t xml:space="preserve">Define the zero point of the </w:t>
+      </w:r>
+      <w:proofErr w:type="gramStart"/>
+      <w:r>
+        <w:rPr>
+          <w:lang w:val="en-GB"/>
+        </w:rPr>
+        <w:t>pattern</w:t>
+      </w:r>
+      <w:proofErr w:type="gramEnd"/>
     </w:p>
     <w:p>
       <w:pPr>
@@ -3040,6 +3406,7 @@
           <w:lang w:val="en-GB"/>
         </w:rPr>
       </w:pPr>
+      <w:proofErr w:type="spellStart"/>
       <w:r>
         <w:rPr>
           <w:b/>
@@ -3053,15 +3420,23 @@
         <w:rPr>
           <w:lang w:val="en-GB"/>
         </w:rPr>
-        <w:t>PhaseName N</w:t>
-      </w:r>
-    </w:p>
-    <w:p>
-      <w:pPr>
-        <w:rPr>
-          <w:lang w:val="en-GB"/>
-        </w:rPr>
-      </w:pPr>
+        <w:t>PhaseName</w:t>
+      </w:r>
+      <w:proofErr w:type="spellEnd"/>
+      <w:r>
+        <w:rPr>
+          <w:lang w:val="en-GB"/>
+        </w:rPr>
+        <w:t xml:space="preserve"> N</w:t>
+      </w:r>
+    </w:p>
+    <w:p>
+      <w:pPr>
+        <w:rPr>
+          <w:lang w:val="en-GB"/>
+        </w:rPr>
+      </w:pPr>
+      <w:proofErr w:type="spellStart"/>
       <w:r>
         <w:rPr>
           <w:b/>
@@ -3076,6 +3451,7 @@
         </w:rPr>
         <w:t>PhaseName</w:t>
       </w:r>
+      <w:proofErr w:type="spellEnd"/>
     </w:p>
     <w:p>
       <w:pPr>
@@ -3219,21 +3595,37 @@
               <w:rPr>
                 <w:lang w:val="en-GB"/>
               </w:rPr>
-              <w:t xml:space="preserve">     Vary a b c</w:t>
-            </w:r>
-          </w:p>
-          <w:p>
-            <w:pPr>
-              <w:rPr>
-                <w:lang w:val="en-GB"/>
-              </w:rPr>
-            </w:pPr>
-            <w:r>
-              <w:rPr>
-                <w:lang w:val="en-GB"/>
-              </w:rPr>
-              <w:t>%EndPhase</w:t>
-            </w:r>
+              <w:t xml:space="preserve">     Vary a b </w:t>
+            </w:r>
+            <w:proofErr w:type="gramStart"/>
+            <w:r>
+              <w:rPr>
+                <w:lang w:val="en-GB"/>
+              </w:rPr>
+              <w:t>c</w:t>
+            </w:r>
+            <w:proofErr w:type="gramEnd"/>
+          </w:p>
+          <w:p>
+            <w:pPr>
+              <w:rPr>
+                <w:lang w:val="en-GB"/>
+              </w:rPr>
+            </w:pPr>
+            <w:r>
+              <w:rPr>
+                <w:lang w:val="en-GB"/>
+              </w:rPr>
+              <w:t>%</w:t>
+            </w:r>
+            <w:proofErr w:type="spellStart"/>
+            <w:r>
+              <w:rPr>
+                <w:lang w:val="en-GB"/>
+              </w:rPr>
+              <w:t>EndPhase</w:t>
+            </w:r>
+            <w:proofErr w:type="spellEnd"/>
           </w:p>
           <w:p>
             <w:pPr>
@@ -3265,21 +3657,37 @@
               <w:rPr>
                 <w:lang w:val="en-GB"/>
               </w:rPr>
-              <w:t xml:space="preserve">     Vary cell</w:t>
-            </w:r>
-          </w:p>
-          <w:p>
-            <w:pPr>
-              <w:rPr>
-                <w:lang w:val="en-GB"/>
-              </w:rPr>
-            </w:pPr>
-            <w:r>
-              <w:rPr>
-                <w:lang w:val="en-GB"/>
-              </w:rPr>
-              <w:t>%EndPhase</w:t>
-            </w:r>
+              <w:t xml:space="preserve">     Vary </w:t>
+            </w:r>
+            <w:proofErr w:type="gramStart"/>
+            <w:r>
+              <w:rPr>
+                <w:lang w:val="en-GB"/>
+              </w:rPr>
+              <w:t>cell</w:t>
+            </w:r>
+            <w:proofErr w:type="gramEnd"/>
+          </w:p>
+          <w:p>
+            <w:pPr>
+              <w:rPr>
+                <w:lang w:val="en-GB"/>
+              </w:rPr>
+            </w:pPr>
+            <w:r>
+              <w:rPr>
+                <w:lang w:val="en-GB"/>
+              </w:rPr>
+              <w:t>%</w:t>
+            </w:r>
+            <w:proofErr w:type="spellStart"/>
+            <w:r>
+              <w:rPr>
+                <w:lang w:val="en-GB"/>
+              </w:rPr>
+              <w:t>EndPhase</w:t>
+            </w:r>
+            <w:proofErr w:type="spellEnd"/>
           </w:p>
           <w:p>
             <w:pPr>
@@ -3312,21 +3720,37 @@
               <w:rPr>
                 <w:lang w:val="en-GB"/>
               </w:rPr>
-              <w:t xml:space="preserve">     Vary cell_phas1</w:t>
-            </w:r>
-          </w:p>
-          <w:p>
-            <w:pPr>
-              <w:rPr>
-                <w:lang w:val="en-GB"/>
-              </w:rPr>
-            </w:pPr>
-            <w:r>
-              <w:rPr>
-                <w:lang w:val="en-GB"/>
-              </w:rPr>
-              <w:t>%EndPhase</w:t>
-            </w:r>
+              <w:t xml:space="preserve">     Vary cell_</w:t>
+            </w:r>
+            <w:proofErr w:type="gramStart"/>
+            <w:r>
+              <w:rPr>
+                <w:lang w:val="en-GB"/>
+              </w:rPr>
+              <w:t>phas1</w:t>
+            </w:r>
+            <w:proofErr w:type="gramEnd"/>
+          </w:p>
+          <w:p>
+            <w:pPr>
+              <w:rPr>
+                <w:lang w:val="en-GB"/>
+              </w:rPr>
+            </w:pPr>
+            <w:r>
+              <w:rPr>
+                <w:lang w:val="en-GB"/>
+              </w:rPr>
+              <w:t>%</w:t>
+            </w:r>
+            <w:proofErr w:type="spellStart"/>
+            <w:r>
+              <w:rPr>
+                <w:lang w:val="en-GB"/>
+              </w:rPr>
+              <w:t>EndPhase</w:t>
+            </w:r>
+            <w:proofErr w:type="spellEnd"/>
           </w:p>
         </w:tc>
       </w:tr>
@@ -3395,9 +3819,19 @@
       <w:pPr>
         <w:pStyle w:val="Ttulo1"/>
       </w:pPr>
-      <w:r>
-        <w:t>Command Zone</w:t>
-      </w:r>
+      <w:proofErr w:type="spellStart"/>
+      <w:r>
+        <w:t>Command</w:t>
+      </w:r>
+      <w:proofErr w:type="spellEnd"/>
+      <w:r>
+        <w:t xml:space="preserve"> </w:t>
+      </w:r>
+      <w:proofErr w:type="spellStart"/>
+      <w:r>
+        <w:t>Zone</w:t>
+      </w:r>
+      <w:proofErr w:type="spellEnd"/>
     </w:p>
     <w:p/>
     <w:p>
@@ -3553,6 +3987,7 @@
       <w:r>
         <w:t xml:space="preserve">La rutina en cuestión se llama </w:t>
       </w:r>
+      <w:proofErr w:type="spellStart"/>
       <w:r>
         <w:rPr>
           <w:b/>
@@ -3560,25 +3995,9 @@
           <w:i/>
           <w:iCs/>
         </w:rPr>
-        <w:t>Get_ZoneCommands</w:t>
-      </w:r>
-      <w:r>
-        <w:t xml:space="preserve"> . El procedimiento devuelve el n</w:t>
-      </w:r>
-      <w:r>
-        <w:t>ú</w:t>
-      </w:r>
-      <w:r>
-        <w:t>mero de comienzo y final de esta zona sin tener en cuenta COMMANDS</w:t>
-      </w:r>
-      <w:r>
-        <w:t xml:space="preserve"> / END_COMMANDS</w:t>
-      </w:r>
-    </w:p>
-    <w:p>
-      <w:pPr>
-        <w:jc w:val="both"/>
-      </w:pPr>
+        <w:t>Get_</w:t>
+      </w:r>
+      <w:proofErr w:type="gramStart"/>
       <w:r>
         <w:rPr>
           <w:b/>
@@ -3586,18 +4005,30 @@
           <w:i/>
           <w:iCs/>
         </w:rPr>
-        <w:t>Observación:</w:t>
-      </w:r>
-      <w:r>
-        <w:t xml:space="preserve"> </w:t>
-      </w:r>
-      <w:r>
-        <w:rPr>
-          <w:i/>
-          <w:iCs/>
-        </w:rPr>
-        <w:t xml:space="preserve">Podemos definir un fichero CFL como una zona de comandos en su totalidad por lo que no haría falta llamar a </w:t>
-      </w:r>
+        <w:t>ZoneCommands</w:t>
+      </w:r>
+      <w:proofErr w:type="spellEnd"/>
+      <w:r>
+        <w:t xml:space="preserve"> .</w:t>
+      </w:r>
+      <w:proofErr w:type="gramEnd"/>
+      <w:r>
+        <w:t xml:space="preserve"> El procedimiento devuelve el n</w:t>
+      </w:r>
+      <w:r>
+        <w:t>ú</w:t>
+      </w:r>
+      <w:r>
+        <w:t>mero de comienzo y final de esta zona sin tener en cuenta COMMANDS</w:t>
+      </w:r>
+      <w:r>
+        <w:t xml:space="preserve"> / END_COMMANDS</w:t>
+      </w:r>
+    </w:p>
+    <w:p>
+      <w:pPr>
+        <w:jc w:val="both"/>
+      </w:pPr>
       <w:r>
         <w:rPr>
           <w:b/>
@@ -3605,38 +4036,50 @@
           <w:i/>
           <w:iCs/>
         </w:rPr>
-        <w:t>Get_ZoneCommands</w:t>
+        <w:t>Observación:</w:t>
+      </w:r>
+      <w:r>
+        <w:t xml:space="preserve"> </w:t>
       </w:r>
       <w:r>
         <w:rPr>
           <w:i/>
           <w:iCs/>
         </w:rPr>
-        <w:t xml:space="preserve"> puesto que la línea inicial y final son la inicial y final del propio fichero</w:t>
-      </w:r>
-      <w:r>
-        <w:t>.</w:t>
-      </w:r>
-    </w:p>
-    <w:p/>
-    <w:p>
-      <w:pPr>
+        <w:t xml:space="preserve">Podemos definir un fichero CFL como una zona de comandos en su totalidad por lo que no haría falta llamar a </w:t>
+      </w:r>
+      <w:proofErr w:type="spellStart"/>
+      <w:r>
         <w:rPr>
           <w:b/>
           <w:bCs/>
           <w:i/>
           <w:iCs/>
         </w:rPr>
-      </w:pPr>
-      <w:r>
+        <w:t>Get_ZoneCommands</w:t>
+      </w:r>
+      <w:proofErr w:type="spellEnd"/>
+      <w:r>
+        <w:rPr>
+          <w:i/>
+          <w:iCs/>
+        </w:rPr>
+        <w:t xml:space="preserve"> puesto que la línea inicial y final son la inicial y final del propio fichero</w:t>
+      </w:r>
+      <w:r>
+        <w:t>.</w:t>
+      </w:r>
+    </w:p>
+    <w:p/>
+    <w:p>
+      <w:pPr>
         <w:rPr>
           <w:b/>
           <w:bCs/>
           <w:i/>
           <w:iCs/>
         </w:rPr>
-        <w:t>Blocks</w:t>
-      </w:r>
+      </w:pPr>
       <w:r>
         <w:rPr>
           <w:b/>
@@ -3644,8 +4087,28 @@
           <w:i/>
           <w:iCs/>
         </w:rPr>
-        <w:t xml:space="preserve"> dentro de la Zona de Commandos</w:t>
-      </w:r>
+        <w:t>Blocks</w:t>
+      </w:r>
+      <w:r>
+        <w:rPr>
+          <w:b/>
+          <w:bCs/>
+          <w:i/>
+          <w:iCs/>
+        </w:rPr>
+        <w:t xml:space="preserve"> dentro de la Zona de </w:t>
+      </w:r>
+      <w:proofErr w:type="spellStart"/>
+      <w:r>
+        <w:rPr>
+          <w:b/>
+          <w:bCs/>
+          <w:i/>
+          <w:iCs/>
+        </w:rPr>
+        <w:t>Commandos</w:t>
+      </w:r>
+      <w:proofErr w:type="spellEnd"/>
     </w:p>
     <w:p>
       <w:r>
@@ -3654,14 +4117,37 @@
       <w:r>
         <w:t>bloques (</w:t>
       </w:r>
-      <w:r>
-        <w:t>Patterns, Phases, etc</w:t>
-      </w:r>
+      <w:proofErr w:type="spellStart"/>
+      <w:r>
+        <w:t>Patterns</w:t>
+      </w:r>
+      <w:proofErr w:type="spellEnd"/>
+      <w:r>
+        <w:t xml:space="preserve">, </w:t>
+      </w:r>
+      <w:proofErr w:type="spellStart"/>
+      <w:r>
+        <w:t>Phases</w:t>
+      </w:r>
+      <w:proofErr w:type="spellEnd"/>
+      <w:r>
+        <w:t xml:space="preserve">, </w:t>
+      </w:r>
+      <w:proofErr w:type="spellStart"/>
+      <w:proofErr w:type="gramStart"/>
+      <w:r>
+        <w:t>etc</w:t>
+      </w:r>
+      <w:proofErr w:type="spellEnd"/>
       <w:r>
         <w:t xml:space="preserve">) </w:t>
       </w:r>
       <w:r>
-        <w:t xml:space="preserve"> y para ello </w:t>
+        <w:t xml:space="preserve"> y</w:t>
+      </w:r>
+      <w:proofErr w:type="gramEnd"/>
+      <w:r>
+        <w:t xml:space="preserve"> para ello </w:t>
       </w:r>
       <w:r>
         <w:t xml:space="preserve">deberemos </w:t>
@@ -3695,16 +4181,35 @@
           <w:bCs/>
           <w:lang w:val="en-GB"/>
         </w:rPr>
-        <w:t>%Block</w:t>
-      </w:r>
+        <w:t>%</w:t>
+      </w:r>
+      <w:proofErr w:type="spellStart"/>
       <w:r>
         <w:rPr>
           <w:b/>
           <w:bCs/>
           <w:lang w:val="en-GB"/>
         </w:rPr>
-        <w:t xml:space="preserve">Type   </w:t>
-      </w:r>
+        <w:t>Block</w:t>
+      </w:r>
+      <w:r>
+        <w:rPr>
+          <w:b/>
+          <w:bCs/>
+          <w:lang w:val="en-GB"/>
+        </w:rPr>
+        <w:t>Type</w:t>
+      </w:r>
+      <w:proofErr w:type="spellEnd"/>
+      <w:r>
+        <w:rPr>
+          <w:b/>
+          <w:bCs/>
+          <w:lang w:val="en-GB"/>
+        </w:rPr>
+        <w:t xml:space="preserve">   </w:t>
+      </w:r>
+      <w:proofErr w:type="spellStart"/>
       <w:r>
         <w:rPr>
           <w:i/>
@@ -3713,6 +4218,7 @@
         </w:rPr>
         <w:t>BlockName</w:t>
       </w:r>
+      <w:proofErr w:type="spellEnd"/>
       <w:r>
         <w:rPr>
           <w:b/>
@@ -3792,15 +4298,16 @@
           <w:bCs/>
           <w:lang w:val="en-GB"/>
         </w:rPr>
-        <w:t>%End</w:t>
-      </w:r>
+        <w:t>%</w:t>
+      </w:r>
+      <w:proofErr w:type="spellStart"/>
       <w:r>
         <w:rPr>
           <w:b/>
           <w:bCs/>
           <w:lang w:val="en-GB"/>
         </w:rPr>
-        <w:t>_</w:t>
+        <w:t>End</w:t>
       </w:r>
       <w:r>
         <w:rPr>
@@ -3808,7 +4315,7 @@
           <w:bCs/>
           <w:lang w:val="en-GB"/>
         </w:rPr>
-        <w:t>Block</w:t>
+        <w:t>_</w:t>
       </w:r>
       <w:r>
         <w:rPr>
@@ -3816,8 +4323,17 @@
           <w:bCs/>
           <w:lang w:val="en-GB"/>
         </w:rPr>
+        <w:t>Block</w:t>
+      </w:r>
+      <w:r>
+        <w:rPr>
+          <w:b/>
+          <w:bCs/>
+          <w:lang w:val="en-GB"/>
+        </w:rPr>
         <w:t>Type</w:t>
       </w:r>
+      <w:proofErr w:type="spellEnd"/>
       <w:r>
         <w:rPr>
           <w:b/>
@@ -3854,6 +4370,7 @@
       <w:r>
         <w:t xml:space="preserve">El identificador </w:t>
       </w:r>
+      <w:proofErr w:type="spellStart"/>
       <w:r>
         <w:rPr>
           <w:i/>
@@ -3861,6 +4378,7 @@
         </w:rPr>
         <w:t>BlockName</w:t>
       </w:r>
+      <w:proofErr w:type="spellEnd"/>
       <w:r>
         <w:t xml:space="preserve"> es un literal </w:t>
       </w:r>
@@ -3893,7 +4411,15 @@
         <w:t>rones de difracción,</w:t>
       </w:r>
       <w:r>
-        <w:t xml:space="preserve"> moléculas, etc….</w:t>
+        <w:t xml:space="preserve"> moléculas, </w:t>
+      </w:r>
+      <w:proofErr w:type="spellStart"/>
+      <w:r>
+        <w:t>etc</w:t>
+      </w:r>
+      <w:proofErr w:type="spellEnd"/>
+      <w:r>
+        <w:t>….</w:t>
       </w:r>
       <w:r>
         <w:t xml:space="preserve"> </w:t>
@@ -3918,9 +4444,35 @@
         <w:ind w:firstLine="696"/>
         <w:jc w:val="both"/>
       </w:pPr>
-      <w:r>
-        <w:t>Phase &gt; Pattern &gt; Molec &gt; Atoms</w:t>
-      </w:r>
+      <w:proofErr w:type="spellStart"/>
+      <w:r>
+        <w:t>Phase</w:t>
+      </w:r>
+      <w:proofErr w:type="spellEnd"/>
+      <w:r>
+        <w:t xml:space="preserve"> &gt; </w:t>
+      </w:r>
+      <w:proofErr w:type="spellStart"/>
+      <w:r>
+        <w:t>Pattern</w:t>
+      </w:r>
+      <w:proofErr w:type="spellEnd"/>
+      <w:r>
+        <w:t xml:space="preserve"> &gt; </w:t>
+      </w:r>
+      <w:proofErr w:type="spellStart"/>
+      <w:r>
+        <w:t>Molec</w:t>
+      </w:r>
+      <w:proofErr w:type="spellEnd"/>
+      <w:r>
+        <w:t xml:space="preserve"> &gt; </w:t>
+      </w:r>
+      <w:proofErr w:type="spellStart"/>
+      <w:r>
+        <w:t>Atoms</w:t>
+      </w:r>
+      <w:proofErr w:type="spellEnd"/>
     </w:p>
     <w:p>
       <w:pPr>
@@ -3935,7 +4487,23 @@
         <w:t>Un bloque puede contener la definición de otros bloques, pero no pueden ser del mismo tipo.</w:t>
       </w:r>
       <w:r>
-        <w:t xml:space="preserve"> Es decir, un bloque pattern no puede contener otro bloque del tipo pattern.</w:t>
+        <w:t xml:space="preserve"> Es decir, un bloque </w:t>
+      </w:r>
+      <w:proofErr w:type="spellStart"/>
+      <w:r>
+        <w:t>pattern</w:t>
+      </w:r>
+      <w:proofErr w:type="spellEnd"/>
+      <w:r>
+        <w:t xml:space="preserve"> no puede contener otro bloque del tipo </w:t>
+      </w:r>
+      <w:proofErr w:type="spellStart"/>
+      <w:r>
+        <w:t>pattern</w:t>
+      </w:r>
+      <w:proofErr w:type="spellEnd"/>
+      <w:r>
+        <w:t>.</w:t>
       </w:r>
       <w:r>
         <w:t xml:space="preserve"> En general, las limitaciones entre bloques sería la siguiente:</w:t>
@@ -3951,8 +4519,37 @@
         <w:jc w:val="both"/>
       </w:pPr>
       <w:r>
-        <w:t>Bloque (phase): Puede contener bloques del tipo pattern, molec y atoms</w:t>
-      </w:r>
+        <w:t>Bloque (</w:t>
+      </w:r>
+      <w:proofErr w:type="spellStart"/>
+      <w:r>
+        <w:t>phase</w:t>
+      </w:r>
+      <w:proofErr w:type="spellEnd"/>
+      <w:r>
+        <w:t xml:space="preserve">): Puede contener bloques del tipo </w:t>
+      </w:r>
+      <w:proofErr w:type="spellStart"/>
+      <w:r>
+        <w:t>pattern</w:t>
+      </w:r>
+      <w:proofErr w:type="spellEnd"/>
+      <w:r>
+        <w:t xml:space="preserve">, </w:t>
+      </w:r>
+      <w:proofErr w:type="spellStart"/>
+      <w:r>
+        <w:t>molec</w:t>
+      </w:r>
+      <w:proofErr w:type="spellEnd"/>
+      <w:r>
+        <w:t xml:space="preserve"> y </w:t>
+      </w:r>
+      <w:proofErr w:type="spellStart"/>
+      <w:r>
+        <w:t>atoms</w:t>
+      </w:r>
+      <w:proofErr w:type="spellEnd"/>
     </w:p>
     <w:p>
       <w:pPr>
@@ -3964,7 +4561,15 @@
         <w:jc w:val="both"/>
       </w:pPr>
       <w:r>
-        <w:t>Bloque (pattern): No pude contener ningún bloque</w:t>
+        <w:t>Bloque (</w:t>
+      </w:r>
+      <w:proofErr w:type="spellStart"/>
+      <w:r>
+        <w:t>pattern</w:t>
+      </w:r>
+      <w:proofErr w:type="spellEnd"/>
+      <w:r>
+        <w:t>): No pude contener ningún bloque</w:t>
       </w:r>
     </w:p>
     <w:p>
@@ -3977,8 +4582,21 @@
         <w:jc w:val="both"/>
       </w:pPr>
       <w:r>
-        <w:t>Bloque (molec): Puede contener bloque del tipo atoms</w:t>
-      </w:r>
+        <w:t>Bloque (</w:t>
+      </w:r>
+      <w:proofErr w:type="spellStart"/>
+      <w:r>
+        <w:t>molec</w:t>
+      </w:r>
+      <w:proofErr w:type="spellEnd"/>
+      <w:r>
+        <w:t xml:space="preserve">): Puede contener bloque del tipo </w:t>
+      </w:r>
+      <w:proofErr w:type="spellStart"/>
+      <w:r>
+        <w:t>atoms</w:t>
+      </w:r>
+      <w:proofErr w:type="spellEnd"/>
     </w:p>
     <w:p>
       <w:pPr>
@@ -3990,7 +4608,15 @@
         <w:jc w:val="both"/>
       </w:pPr>
       <w:r>
-        <w:t>Bloque (atoms): No puede contener ningún tipo de bloque</w:t>
+        <w:t>Bloque (</w:t>
+      </w:r>
+      <w:proofErr w:type="spellStart"/>
+      <w:r>
+        <w:t>atoms</w:t>
+      </w:r>
+      <w:proofErr w:type="spellEnd"/>
+      <w:r>
+        <w:t>): No puede contener ningún tipo de bloque</w:t>
       </w:r>
     </w:p>
     <w:p>
@@ -4000,12 +4626,18 @@
       </w:pPr>
     </w:p>
     <w:p/>
+    <w:p/>
     <w:p>
       <w:pPr>
         <w:pStyle w:val="Ttulo1"/>
       </w:pPr>
-      <w:r>
-        <w:t>Pattern Block</w:t>
+      <w:proofErr w:type="spellStart"/>
+      <w:r>
+        <w:t>Phase</w:t>
+      </w:r>
+      <w:proofErr w:type="spellEnd"/>
+      <w:r>
+        <w:t xml:space="preserve"> Block</w:t>
       </w:r>
     </w:p>
     <w:p/>
@@ -4034,29 +4666,25 @@
             <w:pPr>
               <w:pStyle w:val="Sinespaciado"/>
               <w:ind w:firstLine="708"/>
-              <w:rPr>
-                <w:lang w:val="en-GB"/>
-              </w:rPr>
-            </w:pPr>
-            <w:r>
-              <w:rPr>
-                <w:lang w:val="en-GB"/>
-              </w:rPr>
-              <w:t xml:space="preserve">%Pat[tern] [N] </w:t>
+            </w:pPr>
+            <w:r>
+              <w:t>%</w:t>
+            </w:r>
+            <w:proofErr w:type="spellStart"/>
+            <w:r>
+              <w:t>Pha</w:t>
+            </w:r>
+            <w:proofErr w:type="spellEnd"/>
+            <w:r>
+              <w:t xml:space="preserve">[se] [N] </w:t>
             </w:r>
           </w:p>
           <w:p>
             <w:pPr>
               <w:pStyle w:val="Sinespaciado"/>
               <w:ind w:firstLine="708"/>
-              <w:rPr>
-                <w:lang w:val="en-GB"/>
-              </w:rPr>
-            </w:pPr>
-            <w:r>
-              <w:rPr>
-                <w:lang w:val="en-GB"/>
-              </w:rPr>
+            </w:pPr>
+            <w:r>
               <w:t>….</w:t>
             </w:r>
           </w:p>
@@ -4064,407 +4692,17 @@
             <w:pPr>
               <w:pStyle w:val="Sinespaciado"/>
               <w:ind w:firstLine="708"/>
-              <w:rPr>
-                <w:lang w:val="en-GB"/>
-              </w:rPr>
-            </w:pPr>
-            <w:r>
-              <w:rPr>
-                <w:lang w:val="en-GB"/>
-              </w:rPr>
-              <w:t>%EndPat[tern]</w:t>
-            </w:r>
-          </w:p>
-        </w:tc>
-      </w:tr>
-    </w:tbl>
-    <w:p>
-      <w:pPr>
-        <w:rPr>
-          <w:lang w:val="en-GB"/>
-        </w:rPr>
-      </w:pPr>
-      <w:r>
-        <w:rPr>
-          <w:lang w:val="en-GB"/>
-        </w:rPr>
-        <w:t xml:space="preserve">Note: If N is given, then all references are associated to the respective Pattern|Phase,…. </w:t>
-      </w:r>
-    </w:p>
-    <w:p>
-      <w:pPr>
-        <w:rPr>
-          <w:lang w:val="en-GB"/>
-        </w:rPr>
-      </w:pPr>
-    </w:p>
-    <w:tbl>
-      <w:tblPr>
-        <w:tblStyle w:val="Tablaconcuadrcula"/>
-        <w:tblW w:w="0" w:type="auto"/>
-        <w:tblLook w:val="04A0" w:firstRow="1" w:lastRow="0" w:firstColumn="1" w:lastColumn="0" w:noHBand="0" w:noVBand="1"/>
-      </w:tblPr>
-      <w:tblGrid>
-        <w:gridCol w:w="1211"/>
-        <w:gridCol w:w="7283"/>
-      </w:tblGrid>
-      <w:tr>
-        <w:trPr>
-          <w:trHeight w:val="1104"/>
-        </w:trPr>
-        <w:tc>
-          <w:tcPr>
-            <w:tcW w:w="1211" w:type="dxa"/>
-          </w:tcPr>
-          <w:p>
-            <w:r>
-              <w:rPr>
-                <w:lang w:val="en-GB"/>
-              </w:rPr>
-              <w:t xml:space="preserve"> </w:t>
-            </w:r>
-            <w:r>
-              <w:t>U</w:t>
-            </w:r>
-          </w:p>
-          <w:p>
-            <w:r>
-              <w:t xml:space="preserve"> V</w:t>
-            </w:r>
-          </w:p>
-          <w:p>
-            <w:r>
-              <w:t xml:space="preserve"> W</w:t>
-            </w:r>
-          </w:p>
-          <w:p>
-            <w:r>
-              <w:t xml:space="preserve"> UVW</w:t>
-            </w:r>
-          </w:p>
-        </w:tc>
-        <w:tc>
-          <w:tcPr>
-            <w:tcW w:w="7283" w:type="dxa"/>
-          </w:tcPr>
-          <w:p>
-            <w:pPr>
-              <w:rPr>
-                <w:lang w:val="en-GB"/>
-              </w:rPr>
-            </w:pPr>
-            <w:r>
-              <w:rPr>
-                <w:lang w:val="en-GB"/>
-              </w:rPr>
-              <w:t>%Pattern</w:t>
-            </w:r>
-          </w:p>
-          <w:p>
-            <w:pPr>
-              <w:rPr>
-                <w:lang w:val="en-GB"/>
-              </w:rPr>
-            </w:pPr>
-            <w:r>
-              <w:rPr>
-                <w:lang w:val="en-GB"/>
-              </w:rPr>
-              <w:t xml:space="preserve">   Vary UVW_Pat1  </w:t>
-            </w:r>
-          </w:p>
-          <w:p>
-            <w:pPr>
-              <w:rPr>
-                <w:lang w:val="en-GB"/>
-              </w:rPr>
-            </w:pPr>
-            <w:r>
-              <w:rPr>
-                <w:lang w:val="en-GB"/>
-              </w:rPr>
-              <w:t xml:space="preserve">   Fix U_Pat1</w:t>
-            </w:r>
-          </w:p>
-          <w:p>
-            <w:r>
-              <w:t>%EndPattern</w:t>
-            </w:r>
-          </w:p>
-          <w:p/>
-        </w:tc>
-      </w:tr>
-      <w:tr>
-        <w:tc>
-          <w:tcPr>
-            <w:tcW w:w="1211" w:type="dxa"/>
-          </w:tcPr>
-          <w:p>
-            <w:r>
-              <w:t xml:space="preserve"> </w:t>
-            </w:r>
-          </w:p>
-        </w:tc>
-        <w:tc>
-          <w:tcPr>
-            <w:tcW w:w="7283" w:type="dxa"/>
-          </w:tcPr>
-          <w:p/>
-        </w:tc>
-      </w:tr>
-      <w:tr>
-        <w:trPr>
-          <w:trHeight w:val="806"/>
-        </w:trPr>
-        <w:tc>
-          <w:tcPr>
-            <w:tcW w:w="1211" w:type="dxa"/>
-          </w:tcPr>
-          <w:p>
-            <w:r>
-              <w:t xml:space="preserve"> BKG</w:t>
-            </w:r>
-          </w:p>
-          <w:p>
-            <w:r>
-              <w:t xml:space="preserve"> BKG[1…12]</w:t>
-            </w:r>
-          </w:p>
-        </w:tc>
-        <w:tc>
-          <w:tcPr>
-            <w:tcW w:w="7283" w:type="dxa"/>
-          </w:tcPr>
-          <w:p>
-            <w:pPr>
-              <w:rPr>
-                <w:lang w:val="en-GB"/>
-              </w:rPr>
-            </w:pPr>
-            <w:r>
-              <w:rPr>
-                <w:lang w:val="en-GB"/>
-              </w:rPr>
-              <w:t>% Pattern 2</w:t>
-            </w:r>
-          </w:p>
-          <w:p>
-            <w:pPr>
-              <w:rPr>
-                <w:lang w:val="en-GB"/>
-              </w:rPr>
-            </w:pPr>
-            <w:r>
-              <w:rPr>
-                <w:lang w:val="en-GB"/>
-              </w:rPr>
-              <w:t xml:space="preserve">    Vary BKG1 BKG2 BKG3</w:t>
-            </w:r>
-          </w:p>
-          <w:p>
-            <w:pPr>
-              <w:rPr>
-                <w:lang w:val="en-GB"/>
-              </w:rPr>
-            </w:pPr>
-            <w:r>
-              <w:rPr>
-                <w:lang w:val="en-GB"/>
-              </w:rPr>
-              <w:t>%EndPattern</w:t>
-            </w:r>
-          </w:p>
-        </w:tc>
-      </w:tr>
-      <w:tr>
-        <w:tc>
-          <w:tcPr>
-            <w:tcW w:w="1211" w:type="dxa"/>
-          </w:tcPr>
-          <w:p>
-            <w:pPr>
-              <w:rPr>
-                <w:lang w:val="en-GB"/>
-              </w:rPr>
-            </w:pPr>
-            <w:r>
-              <w:rPr>
-                <w:lang w:val="en-GB"/>
-              </w:rPr>
-              <w:t xml:space="preserve"> </w:t>
-            </w:r>
-          </w:p>
-        </w:tc>
-        <w:tc>
-          <w:tcPr>
-            <w:tcW w:w="7283" w:type="dxa"/>
-          </w:tcPr>
-          <w:p>
-            <w:pPr>
-              <w:rPr>
-                <w:lang w:val="en-GB"/>
-              </w:rPr>
-            </w:pPr>
-          </w:p>
-        </w:tc>
-      </w:tr>
-      <w:tr>
-        <w:trPr>
-          <w:trHeight w:val="547"/>
-        </w:trPr>
-        <w:tc>
-          <w:tcPr>
-            <w:tcW w:w="1211" w:type="dxa"/>
-          </w:tcPr>
-          <w:p>
-            <w:r>
-              <w:rPr>
-                <w:lang w:val="en-GB"/>
-              </w:rPr>
-              <w:t xml:space="preserve"> </w:t>
-            </w:r>
-            <w:r>
-              <w:t>SC</w:t>
-            </w:r>
-          </w:p>
-          <w:p>
-            <w:r>
-              <w:t xml:space="preserve"> SC[1…3]</w:t>
-            </w:r>
-          </w:p>
-        </w:tc>
-        <w:tc>
-          <w:tcPr>
-            <w:tcW w:w="7283" w:type="dxa"/>
-          </w:tcPr>
-          <w:p>
-            <w:r>
-              <w:t>…</w:t>
-            </w:r>
-          </w:p>
-        </w:tc>
-      </w:tr>
-      <w:tr>
-        <w:tc>
-          <w:tcPr>
-            <w:tcW w:w="1211" w:type="dxa"/>
-          </w:tcPr>
-          <w:p/>
-        </w:tc>
-        <w:tc>
-          <w:tcPr>
-            <w:tcW w:w="7283" w:type="dxa"/>
-          </w:tcPr>
-          <w:p/>
-        </w:tc>
-      </w:tr>
-      <w:tr>
-        <w:trPr>
-          <w:trHeight w:val="547"/>
-        </w:trPr>
-        <w:tc>
-          <w:tcPr>
-            <w:tcW w:w="1211" w:type="dxa"/>
-          </w:tcPr>
-          <w:p>
-            <w:r>
-              <w:t xml:space="preserve"> EXTI</w:t>
-            </w:r>
-          </w:p>
-          <w:p>
-            <w:r>
-              <w:t xml:space="preserve"> EXTI[1…3]</w:t>
-            </w:r>
-          </w:p>
-        </w:tc>
-        <w:tc>
-          <w:tcPr>
-            <w:tcW w:w="7283" w:type="dxa"/>
-          </w:tcPr>
-          <w:p>
-            <w:r>
-              <w:t>…</w:t>
-            </w:r>
-          </w:p>
-        </w:tc>
-      </w:tr>
-      <w:tr>
-        <w:tc>
-          <w:tcPr>
-            <w:tcW w:w="1211" w:type="dxa"/>
-          </w:tcPr>
-          <w:p/>
-        </w:tc>
-        <w:tc>
-          <w:tcPr>
-            <w:tcW w:w="7283" w:type="dxa"/>
-          </w:tcPr>
-          <w:p/>
-        </w:tc>
-      </w:tr>
-    </w:tbl>
-    <w:p/>
-    <w:p>
-      <w:r>
-        <w:br w:type="page"/>
-      </w:r>
-    </w:p>
-    <w:p/>
-    <w:p>
-      <w:pPr>
-        <w:pStyle w:val="Ttulo1"/>
-      </w:pPr>
-      <w:r>
-        <w:t>Phase Block</w:t>
-      </w:r>
-    </w:p>
-    <w:p/>
-    <w:tbl>
-      <w:tblPr>
-        <w:tblStyle w:val="Tablaconcuadrcula"/>
-        <w:tblW w:w="0" w:type="auto"/>
-        <w:tblLook w:val="04A0" w:firstRow="1" w:lastRow="0" w:firstColumn="1" w:lastColumn="0" w:noHBand="0" w:noVBand="1"/>
-      </w:tblPr>
-      <w:tblGrid>
-        <w:gridCol w:w="8494"/>
-      </w:tblGrid>
-      <w:tr>
-        <w:tc>
-          <w:tcPr>
-            <w:tcW w:w="8494" w:type="dxa"/>
-            <w:tcBorders>
-              <w:top w:val="nil"/>
-              <w:left w:val="nil"/>
-              <w:bottom w:val="nil"/>
-              <w:right w:val="nil"/>
-            </w:tcBorders>
-            <w:shd w:val="clear" w:color="auto" w:fill="D0CECE" w:themeFill="background2" w:themeFillShade="E6"/>
-          </w:tcPr>
-          <w:p>
-            <w:pPr>
-              <w:pStyle w:val="Sinespaciado"/>
-              <w:ind w:firstLine="708"/>
-            </w:pPr>
-            <w:r>
-              <w:t xml:space="preserve">%Pha[se] [N] </w:t>
-            </w:r>
-          </w:p>
-          <w:p>
-            <w:pPr>
-              <w:pStyle w:val="Sinespaciado"/>
-              <w:ind w:firstLine="708"/>
-            </w:pPr>
-            <w:r>
-              <w:t>….</w:t>
-            </w:r>
-          </w:p>
-          <w:p>
-            <w:pPr>
-              <w:pStyle w:val="Sinespaciado"/>
-              <w:ind w:firstLine="708"/>
-            </w:pPr>
-            <w:r>
-              <w:t>%EndPha[se]</w:t>
+            </w:pPr>
+            <w:r>
+              <w:t>%</w:t>
+            </w:r>
+            <w:proofErr w:type="spellStart"/>
+            <w:r>
+              <w:t>EndPha</w:t>
+            </w:r>
+            <w:proofErr w:type="spellEnd"/>
+            <w:r>
+              <w:t>[se]</w:t>
             </w:r>
           </w:p>
         </w:tc>
@@ -4609,21 +4847,37 @@
               <w:rPr>
                 <w:lang w:val="en-GB"/>
               </w:rPr>
-              <w:t xml:space="preserve">     Vary a b c</w:t>
-            </w:r>
-          </w:p>
-          <w:p>
-            <w:pPr>
-              <w:rPr>
-                <w:lang w:val="en-GB"/>
-              </w:rPr>
-            </w:pPr>
-            <w:r>
-              <w:rPr>
-                <w:lang w:val="en-GB"/>
-              </w:rPr>
-              <w:t>%EndPhase</w:t>
-            </w:r>
+              <w:t xml:space="preserve">     Vary a b </w:t>
+            </w:r>
+            <w:proofErr w:type="gramStart"/>
+            <w:r>
+              <w:rPr>
+                <w:lang w:val="en-GB"/>
+              </w:rPr>
+              <w:t>c</w:t>
+            </w:r>
+            <w:proofErr w:type="gramEnd"/>
+          </w:p>
+          <w:p>
+            <w:pPr>
+              <w:rPr>
+                <w:lang w:val="en-GB"/>
+              </w:rPr>
+            </w:pPr>
+            <w:r>
+              <w:rPr>
+                <w:lang w:val="en-GB"/>
+              </w:rPr>
+              <w:t>%</w:t>
+            </w:r>
+            <w:proofErr w:type="spellStart"/>
+            <w:r>
+              <w:rPr>
+                <w:lang w:val="en-GB"/>
+              </w:rPr>
+              <w:t>EndPhase</w:t>
+            </w:r>
+            <w:proofErr w:type="spellEnd"/>
           </w:p>
           <w:p>
             <w:pPr>
@@ -4655,21 +4909,37 @@
               <w:rPr>
                 <w:lang w:val="en-GB"/>
               </w:rPr>
-              <w:t xml:space="preserve">     Vary cell</w:t>
-            </w:r>
-          </w:p>
-          <w:p>
-            <w:pPr>
-              <w:rPr>
-                <w:lang w:val="en-GB"/>
-              </w:rPr>
-            </w:pPr>
-            <w:r>
-              <w:rPr>
-                <w:lang w:val="en-GB"/>
-              </w:rPr>
-              <w:t>%EndPhase</w:t>
-            </w:r>
+              <w:t xml:space="preserve">     Vary </w:t>
+            </w:r>
+            <w:proofErr w:type="gramStart"/>
+            <w:r>
+              <w:rPr>
+                <w:lang w:val="en-GB"/>
+              </w:rPr>
+              <w:t>cell</w:t>
+            </w:r>
+            <w:proofErr w:type="gramEnd"/>
+          </w:p>
+          <w:p>
+            <w:pPr>
+              <w:rPr>
+                <w:lang w:val="en-GB"/>
+              </w:rPr>
+            </w:pPr>
+            <w:r>
+              <w:rPr>
+                <w:lang w:val="en-GB"/>
+              </w:rPr>
+              <w:t>%</w:t>
+            </w:r>
+            <w:proofErr w:type="spellStart"/>
+            <w:r>
+              <w:rPr>
+                <w:lang w:val="en-GB"/>
+              </w:rPr>
+              <w:t>EndPhase</w:t>
+            </w:r>
+            <w:proofErr w:type="spellEnd"/>
           </w:p>
           <w:p>
             <w:pPr>
@@ -4702,21 +4972,37 @@
               <w:rPr>
                 <w:lang w:val="en-GB"/>
               </w:rPr>
-              <w:t xml:space="preserve">     Vary cell_phas1</w:t>
-            </w:r>
-          </w:p>
-          <w:p>
-            <w:pPr>
-              <w:rPr>
-                <w:lang w:val="en-GB"/>
-              </w:rPr>
-            </w:pPr>
-            <w:r>
-              <w:rPr>
-                <w:lang w:val="en-GB"/>
-              </w:rPr>
-              <w:t>%EndPhase</w:t>
-            </w:r>
+              <w:t xml:space="preserve">     Vary cell_</w:t>
+            </w:r>
+            <w:proofErr w:type="gramStart"/>
+            <w:r>
+              <w:rPr>
+                <w:lang w:val="en-GB"/>
+              </w:rPr>
+              <w:t>phas1</w:t>
+            </w:r>
+            <w:proofErr w:type="gramEnd"/>
+          </w:p>
+          <w:p>
+            <w:pPr>
+              <w:rPr>
+                <w:lang w:val="en-GB"/>
+              </w:rPr>
+            </w:pPr>
+            <w:r>
+              <w:rPr>
+                <w:lang w:val="en-GB"/>
+              </w:rPr>
+              <w:t>%</w:t>
+            </w:r>
+            <w:proofErr w:type="spellStart"/>
+            <w:r>
+              <w:rPr>
+                <w:lang w:val="en-GB"/>
+              </w:rPr>
+              <w:t>EndPhase</w:t>
+            </w:r>
+            <w:proofErr w:type="spellEnd"/>
           </w:p>
         </w:tc>
       </w:tr>
@@ -4778,9 +5064,14 @@
       <w:pPr>
         <w:pStyle w:val="Ttulo1"/>
       </w:pPr>
+      <w:proofErr w:type="spellStart"/>
       <w:r>
         <w:lastRenderedPageBreak/>
-        <w:t>Molecule Block</w:t>
+        <w:t>Molecule</w:t>
+      </w:r>
+      <w:proofErr w:type="spellEnd"/>
+      <w:r>
+        <w:t xml:space="preserve"> Block</w:t>
       </w:r>
     </w:p>
     <w:p>
@@ -4817,7 +5108,15 @@
               <w:ind w:firstLine="708"/>
             </w:pPr>
             <w:r>
-              <w:t xml:space="preserve">%Mol[ec] [N] </w:t>
+              <w:t>%Mol[</w:t>
+            </w:r>
+            <w:proofErr w:type="spellStart"/>
+            <w:r>
+              <w:t>ec</w:t>
+            </w:r>
+            <w:proofErr w:type="spellEnd"/>
+            <w:r>
+              <w:t xml:space="preserve">] [N] </w:t>
             </w:r>
           </w:p>
           <w:p>
@@ -4835,7 +5134,23 @@
               <w:ind w:firstLine="708"/>
             </w:pPr>
             <w:r>
-              <w:t>%EndMol[ec]</w:t>
+              <w:t>%</w:t>
+            </w:r>
+            <w:proofErr w:type="spellStart"/>
+            <w:r>
+              <w:t>EndMol</w:t>
+            </w:r>
+            <w:proofErr w:type="spellEnd"/>
+            <w:r>
+              <w:t>[</w:t>
+            </w:r>
+            <w:proofErr w:type="spellStart"/>
+            <w:r>
+              <w:t>ec</w:t>
+            </w:r>
+            <w:proofErr w:type="spellEnd"/>
+            <w:r>
+              <w:t>]</w:t>
             </w:r>
           </w:p>
         </w:tc>
@@ -4896,8 +5211,13 @@
           </w:tcPr>
           <w:p>
             <w:r>
-              <w:t>%molec</w:t>
-            </w:r>
+              <w:t>%</w:t>
+            </w:r>
+            <w:proofErr w:type="spellStart"/>
+            <w:r>
+              <w:t>molec</w:t>
+            </w:r>
+            <w:proofErr w:type="spellEnd"/>
           </w:p>
           <w:p>
             <w:r>
@@ -4906,8 +5226,13 @@
           </w:p>
           <w:p>
             <w:r>
-              <w:t>%endmolec</w:t>
-            </w:r>
+              <w:t>%</w:t>
+            </w:r>
+            <w:proofErr w:type="spellStart"/>
+            <w:r>
+              <w:t>endmolec</w:t>
+            </w:r>
+            <w:proofErr w:type="spellEnd"/>
           </w:p>
         </w:tc>
       </w:tr>
@@ -4967,18 +5292,33 @@
           </w:tcPr>
           <w:p>
             <w:r>
-              <w:t>%molec</w:t>
-            </w:r>
-          </w:p>
-          <w:p>
-            <w:r>
-              <w:t xml:space="preserve">    Vary orient</w:t>
-            </w:r>
-          </w:p>
-          <w:p>
-            <w:r>
-              <w:t>%endmolec</w:t>
-            </w:r>
+              <w:t>%</w:t>
+            </w:r>
+            <w:proofErr w:type="spellStart"/>
+            <w:r>
+              <w:t>molec</w:t>
+            </w:r>
+            <w:proofErr w:type="spellEnd"/>
+          </w:p>
+          <w:p>
+            <w:r>
+              <w:t xml:space="preserve">    Vary </w:t>
+            </w:r>
+            <w:proofErr w:type="spellStart"/>
+            <w:r>
+              <w:t>orient</w:t>
+            </w:r>
+            <w:proofErr w:type="spellEnd"/>
+          </w:p>
+          <w:p>
+            <w:r>
+              <w:t>%</w:t>
+            </w:r>
+            <w:proofErr w:type="spellStart"/>
+            <w:r>
+              <w:t>endmolec</w:t>
+            </w:r>
+            <w:proofErr w:type="spellEnd"/>
           </w:p>
         </w:tc>
       </w:tr>
@@ -5102,8 +5442,13 @@
           </w:tcPr>
           <w:p>
             <w:r>
-              <w:t>%molec</w:t>
-            </w:r>
+              <w:t>%</w:t>
+            </w:r>
+            <w:proofErr w:type="spellStart"/>
+            <w:r>
+              <w:t>molec</w:t>
+            </w:r>
+            <w:proofErr w:type="spellEnd"/>
           </w:p>
           <w:p>
             <w:r>
@@ -5112,8 +5457,13 @@
           </w:p>
           <w:p>
             <w:r>
-              <w:t>%endmolec</w:t>
-            </w:r>
+              <w:t>%</w:t>
+            </w:r>
+            <w:proofErr w:type="spellStart"/>
+            <w:r>
+              <w:t>endmolec</w:t>
+            </w:r>
+            <w:proofErr w:type="spellEnd"/>
           </w:p>
         </w:tc>
       </w:tr>
@@ -5147,9 +5497,14 @@
       <w:pPr>
         <w:pStyle w:val="Ttulo1"/>
       </w:pPr>
+      <w:proofErr w:type="spellStart"/>
       <w:r>
         <w:lastRenderedPageBreak/>
-        <w:t>Rigid Block</w:t>
+        <w:t>Rigid</w:t>
+      </w:r>
+      <w:proofErr w:type="spellEnd"/>
+      <w:r>
+        <w:t xml:space="preserve"> Block</w:t>
       </w:r>
     </w:p>
     <w:p>
@@ -5204,7 +5559,15 @@
               <w:ind w:firstLine="708"/>
             </w:pPr>
             <w:r>
-              <w:t>%EndRGB[e]</w:t>
+              <w:t>%</w:t>
+            </w:r>
+            <w:proofErr w:type="spellStart"/>
+            <w:r>
+              <w:t>EndRGB</w:t>
+            </w:r>
+            <w:proofErr w:type="spellEnd"/>
+            <w:r>
+              <w:t>[e]</w:t>
             </w:r>
           </w:p>
         </w:tc>
@@ -5300,6 +5663,7 @@
                 <w:i/>
               </w:rPr>
             </w:pPr>
+            <w:proofErr w:type="spellStart"/>
             <w:r>
               <w:rPr>
                 <w:b/>
@@ -5307,6 +5671,7 @@
               </w:rPr>
               <w:t>Format</w:t>
             </w:r>
+            <w:proofErr w:type="spellEnd"/>
           </w:p>
         </w:tc>
         <w:tc>
@@ -5320,6 +5685,7 @@
                 <w:i/>
               </w:rPr>
             </w:pPr>
+            <w:proofErr w:type="spellStart"/>
             <w:r>
               <w:rPr>
                 <w:b/>
@@ -5327,6 +5693,7 @@
               </w:rPr>
               <w:t>Examples</w:t>
             </w:r>
+            <w:proofErr w:type="spellEnd"/>
           </w:p>
         </w:tc>
       </w:tr>
@@ -5372,7 +5739,21 @@
               <w:rPr>
                 <w:lang w:val="en-GB"/>
               </w:rPr>
-              <w:t xml:space="preserve">Ref1[…RefN] </w:t>
+              <w:t>Ref1[…</w:t>
+            </w:r>
+            <w:proofErr w:type="spellStart"/>
+            <w:r>
+              <w:rPr>
+                <w:lang w:val="en-GB"/>
+              </w:rPr>
+              <w:t>RefN</w:t>
+            </w:r>
+            <w:proofErr w:type="spellEnd"/>
+            <w:r>
+              <w:rPr>
+                <w:lang w:val="en-GB"/>
+              </w:rPr>
+              <w:t xml:space="preserve">] </w:t>
             </w:r>
             <w:r>
               <w:rPr>
@@ -5398,30 +5779,66 @@
               </w:rPr>
               <w:t xml:space="preserve"> </w:t>
             </w:r>
-            <w:r>
-              <w:rPr>
-                <w:lang w:val="en-GB"/>
-              </w:rPr>
-              <w:t>ChemN]</w:t>
-            </w:r>
-          </w:p>
-          <w:p>
-            <w:pPr>
-              <w:rPr>
-                <w:lang w:val="en-GB"/>
-              </w:rPr>
-            </w:pPr>
-            <w:r>
-              <w:rPr>
-                <w:lang w:val="en-GB"/>
-              </w:rPr>
-              <w:t>Ref1[…RefN] Atm1</w:t>
-            </w:r>
-            <w:r>
-              <w:rPr>
-                <w:lang w:val="en-GB"/>
-              </w:rPr>
-              <w:t>[…AtmN]</w:t>
+            <w:proofErr w:type="spellStart"/>
+            <w:r>
+              <w:rPr>
+                <w:lang w:val="en-GB"/>
+              </w:rPr>
+              <w:t>ChemN</w:t>
+            </w:r>
+            <w:proofErr w:type="spellEnd"/>
+            <w:r>
+              <w:rPr>
+                <w:lang w:val="en-GB"/>
+              </w:rPr>
+              <w:t>]</w:t>
+            </w:r>
+          </w:p>
+          <w:p>
+            <w:pPr>
+              <w:rPr>
+                <w:lang w:val="en-GB"/>
+              </w:rPr>
+            </w:pPr>
+            <w:r>
+              <w:rPr>
+                <w:lang w:val="en-GB"/>
+              </w:rPr>
+              <w:t>Ref1[…</w:t>
+            </w:r>
+            <w:proofErr w:type="spellStart"/>
+            <w:r>
+              <w:rPr>
+                <w:lang w:val="en-GB"/>
+              </w:rPr>
+              <w:t>RefN</w:t>
+            </w:r>
+            <w:proofErr w:type="spellEnd"/>
+            <w:r>
+              <w:rPr>
+                <w:lang w:val="en-GB"/>
+              </w:rPr>
+              <w:t>] Atm1</w:t>
+            </w:r>
+            <w:r>
+              <w:rPr>
+                <w:lang w:val="en-GB"/>
+              </w:rPr>
+              <w:t>[…</w:t>
+            </w:r>
+            <w:proofErr w:type="spellStart"/>
+            <w:r>
+              <w:rPr>
+                <w:lang w:val="en-GB"/>
+              </w:rPr>
+              <w:t>AtmN</w:t>
+            </w:r>
+            <w:proofErr w:type="spellEnd"/>
+            <w:r>
+              <w:rPr>
+                <w:lang w:val="en-GB"/>
+              </w:rPr>
+              <w:t>]</w:t>
             </w:r>
           </w:p>
           <w:p>
@@ -5452,7 +5869,21 @@
               <w:rPr>
                 <w:lang w:val="en-GB"/>
               </w:rPr>
-              <w:t>1[…RefN_AtmN]</w:t>
+              <w:t>1[…</w:t>
+            </w:r>
+            <w:proofErr w:type="spellStart"/>
+            <w:r>
+              <w:rPr>
+                <w:lang w:val="en-GB"/>
+              </w:rPr>
+              <w:t>RefN_AtmN</w:t>
+            </w:r>
+            <w:proofErr w:type="spellEnd"/>
+            <w:r>
+              <w:rPr>
+                <w:lang w:val="en-GB"/>
+              </w:rPr>
+              <w:t>]</w:t>
             </w:r>
           </w:p>
           <w:p>
@@ -5502,8 +5933,13 @@
             </w:r>
           </w:p>
           <w:p>
-            <w:r>
-              <w:t>VARY  XYZ_O1A_PH2</w:t>
+            <w:proofErr w:type="gramStart"/>
+            <w:r>
+              <w:t>VARY  XYZ</w:t>
+            </w:r>
+            <w:proofErr w:type="gramEnd"/>
+            <w:r>
+              <w:t>_O1A_PH2</w:t>
             </w:r>
           </w:p>
           <w:p>
@@ -5664,7 +6100,35 @@
               <w:rPr>
                 <w:lang w:val="en-GB"/>
               </w:rPr>
-              <w:t>1[…RefN] Chem1[…ChemN]</w:t>
+              <w:t>1[…</w:t>
+            </w:r>
+            <w:proofErr w:type="spellStart"/>
+            <w:r>
+              <w:rPr>
+                <w:lang w:val="en-GB"/>
+              </w:rPr>
+              <w:t>RefN</w:t>
+            </w:r>
+            <w:proofErr w:type="spellEnd"/>
+            <w:r>
+              <w:rPr>
+                <w:lang w:val="en-GB"/>
+              </w:rPr>
+              <w:t>] Chem1[…</w:t>
+            </w:r>
+            <w:proofErr w:type="spellStart"/>
+            <w:r>
+              <w:rPr>
+                <w:lang w:val="en-GB"/>
+              </w:rPr>
+              <w:t>ChemN</w:t>
+            </w:r>
+            <w:proofErr w:type="spellEnd"/>
+            <w:r>
+              <w:rPr>
+                <w:lang w:val="en-GB"/>
+              </w:rPr>
+              <w:t>]</w:t>
             </w:r>
           </w:p>
           <w:p>
@@ -5689,8 +6153,16 @@
               <w:rPr>
                 <w:lang w:val="en-GB"/>
               </w:rPr>
-              <w:t>Ref2_Atm2 [Mult] }</w:t>
-            </w:r>
+              <w:t>Ref2_Atm2 [Mult</w:t>
+            </w:r>
+            <w:proofErr w:type="gramStart"/>
+            <w:r>
+              <w:rPr>
+                <w:lang w:val="en-GB"/>
+              </w:rPr>
+              <w:t>] }</w:t>
+            </w:r>
+            <w:proofErr w:type="gramEnd"/>
           </w:p>
           <w:p>
             <w:pPr>
@@ -5729,8 +6201,36 @@
                 <w:color w:val="FF0000"/>
                 <w:lang w:val="en-GB"/>
               </w:rPr>
-              <w:t>(*) Occ should be modified</w:t>
-            </w:r>
+              <w:t xml:space="preserve">(*) </w:t>
+            </w:r>
+            <w:proofErr w:type="spellStart"/>
+            <w:r>
+              <w:rPr>
+                <w:b/>
+                <w:color w:val="FF0000"/>
+                <w:lang w:val="en-GB"/>
+              </w:rPr>
+              <w:t>Occ</w:t>
+            </w:r>
+            <w:proofErr w:type="spellEnd"/>
+            <w:r>
+              <w:rPr>
+                <w:b/>
+                <w:color w:val="FF0000"/>
+                <w:lang w:val="en-GB"/>
+              </w:rPr>
+              <w:t xml:space="preserve"> should be </w:t>
+            </w:r>
+            <w:proofErr w:type="gramStart"/>
+            <w:r>
+              <w:rPr>
+                <w:b/>
+                <w:color w:val="FF0000"/>
+                <w:lang w:val="en-GB"/>
+              </w:rPr>
+              <w:t>modified</w:t>
+            </w:r>
+            <w:proofErr w:type="gramEnd"/>
           </w:p>
           <w:p>
             <w:pPr>
@@ -6302,32 +6802,88 @@
         <w:rPr>
           <w:lang w:val="en-GB"/>
         </w:rPr>
-        <w:t xml:space="preserve">DFIX     value [sigma] AtNam1A </w:t>
-      </w:r>
-      <w:r>
-        <w:rPr>
-          <w:lang w:val="en-GB"/>
-        </w:rPr>
-        <w:t xml:space="preserve"> AtNam1B […] </w:t>
-      </w:r>
-      <w:r>
-        <w:rPr>
-          <w:lang w:val="en-GB"/>
-        </w:rPr>
-        <w:t xml:space="preserve">[AtNamNA  AtNamNB] </w:t>
-      </w:r>
-    </w:p>
-    <w:p>
-      <w:pPr>
-        <w:rPr>
-          <w:lang w:val="en-GB"/>
-        </w:rPr>
-      </w:pPr>
-      <w:r>
-        <w:rPr>
-          <w:lang w:val="en-GB"/>
-        </w:rPr>
-        <w:t xml:space="preserve">AFIX     value [sigma] AtNam1A  AtNam1B  </w:t>
+        <w:t>DFIX     value [sigma] AtNam1</w:t>
+      </w:r>
+      <w:proofErr w:type="gramStart"/>
+      <w:r>
+        <w:rPr>
+          <w:lang w:val="en-GB"/>
+        </w:rPr>
+        <w:t xml:space="preserve">A </w:t>
+      </w:r>
+      <w:r>
+        <w:rPr>
+          <w:lang w:val="en-GB"/>
+        </w:rPr>
+        <w:t xml:space="preserve"> AtNam</w:t>
+      </w:r>
+      <w:proofErr w:type="gramEnd"/>
+      <w:r>
+        <w:rPr>
+          <w:lang w:val="en-GB"/>
+        </w:rPr>
+        <w:t xml:space="preserve">1B […] </w:t>
+      </w:r>
+      <w:r>
+        <w:rPr>
+          <w:lang w:val="en-GB"/>
+        </w:rPr>
+        <w:t>[</w:t>
+      </w:r>
+      <w:proofErr w:type="spellStart"/>
+      <w:r>
+        <w:rPr>
+          <w:lang w:val="en-GB"/>
+        </w:rPr>
+        <w:t>AtNamNA</w:t>
+      </w:r>
+      <w:proofErr w:type="spellEnd"/>
+      <w:r>
+        <w:rPr>
+          <w:lang w:val="en-GB"/>
+        </w:rPr>
+        <w:t xml:space="preserve">  </w:t>
+      </w:r>
+      <w:proofErr w:type="spellStart"/>
+      <w:r>
+        <w:rPr>
+          <w:lang w:val="en-GB"/>
+        </w:rPr>
+        <w:t>AtNamNB</w:t>
+      </w:r>
+      <w:proofErr w:type="spellEnd"/>
+      <w:r>
+        <w:rPr>
+          <w:lang w:val="en-GB"/>
+        </w:rPr>
+        <w:t xml:space="preserve">] </w:t>
+      </w:r>
+    </w:p>
+    <w:p>
+      <w:pPr>
+        <w:rPr>
+          <w:lang w:val="en-GB"/>
+        </w:rPr>
+      </w:pPr>
+      <w:r>
+        <w:rPr>
+          <w:lang w:val="en-GB"/>
+        </w:rPr>
+        <w:t>AFIX     value [sigma] AtNam1</w:t>
+      </w:r>
+      <w:proofErr w:type="gramStart"/>
+      <w:r>
+        <w:rPr>
+          <w:lang w:val="en-GB"/>
+        </w:rPr>
+        <w:t>A  AtNam</w:t>
+      </w:r>
+      <w:proofErr w:type="gramEnd"/>
+      <w:r>
+        <w:rPr>
+          <w:lang w:val="en-GB"/>
+        </w:rPr>
+        <w:t xml:space="preserve">1B  </w:t>
       </w:r>
       <w:r>
         <w:rPr>
@@ -6339,7 +6895,49 @@
         <w:rPr>
           <w:lang w:val="en-GB"/>
         </w:rPr>
-        <w:t>[…] [AtNamNA  AtNamNB  AtNamNC]</w:t>
+        <w:t>[…] [</w:t>
+      </w:r>
+      <w:proofErr w:type="spellStart"/>
+      <w:r>
+        <w:rPr>
+          <w:lang w:val="en-GB"/>
+        </w:rPr>
+        <w:t>AtNamNA</w:t>
+      </w:r>
+      <w:proofErr w:type="spellEnd"/>
+      <w:r>
+        <w:rPr>
+          <w:lang w:val="en-GB"/>
+        </w:rPr>
+        <w:t xml:space="preserve">  </w:t>
+      </w:r>
+      <w:proofErr w:type="spellStart"/>
+      <w:r>
+        <w:rPr>
+          <w:lang w:val="en-GB"/>
+        </w:rPr>
+        <w:t>AtNamNB</w:t>
+      </w:r>
+      <w:proofErr w:type="spellEnd"/>
+      <w:r>
+        <w:rPr>
+          <w:lang w:val="en-GB"/>
+        </w:rPr>
+        <w:t xml:space="preserve">  </w:t>
+      </w:r>
+      <w:proofErr w:type="spellStart"/>
+      <w:r>
+        <w:rPr>
+          <w:lang w:val="en-GB"/>
+        </w:rPr>
+        <w:t>AtNamNC</w:t>
+      </w:r>
+      <w:proofErr w:type="spellEnd"/>
+      <w:r>
+        <w:rPr>
+          <w:lang w:val="en-GB"/>
+        </w:rPr>
+        <w:t>]</w:t>
       </w:r>
     </w:p>
     <w:p>
@@ -6370,7 +6968,65 @@
         <w:rPr>
           <w:lang w:val="en-GB"/>
         </w:rPr>
-        <w:t>t1B At1C At1D […] [AtNA  AtNB  AtNC  AtND]</w:t>
+        <w:t>t1B At1C At1D […] [</w:t>
+      </w:r>
+      <w:proofErr w:type="spellStart"/>
+      <w:proofErr w:type="gramStart"/>
+      <w:r>
+        <w:rPr>
+          <w:lang w:val="en-GB"/>
+        </w:rPr>
+        <w:t>AtNA</w:t>
+      </w:r>
+      <w:proofErr w:type="spellEnd"/>
+      <w:r>
+        <w:rPr>
+          <w:lang w:val="en-GB"/>
+        </w:rPr>
+        <w:t xml:space="preserve">  </w:t>
+      </w:r>
+      <w:proofErr w:type="spellStart"/>
+      <w:r>
+        <w:rPr>
+          <w:lang w:val="en-GB"/>
+        </w:rPr>
+        <w:t>AtNB</w:t>
+      </w:r>
+      <w:proofErr w:type="spellEnd"/>
+      <w:proofErr w:type="gramEnd"/>
+      <w:r>
+        <w:rPr>
+          <w:lang w:val="en-GB"/>
+        </w:rPr>
+        <w:t xml:space="preserve">  </w:t>
+      </w:r>
+      <w:proofErr w:type="spellStart"/>
+      <w:r>
+        <w:rPr>
+          <w:lang w:val="en-GB"/>
+        </w:rPr>
+        <w:t>AtNC</w:t>
+      </w:r>
+      <w:proofErr w:type="spellEnd"/>
+      <w:r>
+        <w:rPr>
+          <w:lang w:val="en-GB"/>
+        </w:rPr>
+        <w:t xml:space="preserve">  </w:t>
+      </w:r>
+      <w:proofErr w:type="spellStart"/>
+      <w:r>
+        <w:rPr>
+          <w:lang w:val="en-GB"/>
+        </w:rPr>
+        <w:t>AtND</w:t>
+      </w:r>
+      <w:proofErr w:type="spellEnd"/>
+      <w:r>
+        <w:rPr>
+          <w:lang w:val="en-GB"/>
+        </w:rPr>
+        <w:t>]</w:t>
       </w:r>
     </w:p>
     <w:p>
@@ -7921,7 +8577,15 @@
     <w:p/>
     <w:p>
       <w:r>
-        <w:t>MICROABSORPTION (Pattern)</w:t>
+        <w:t>MICROABSORPTION (</w:t>
+      </w:r>
+      <w:proofErr w:type="spellStart"/>
+      <w:r>
+        <w:t>Pattern</w:t>
+      </w:r>
+      <w:proofErr w:type="spellEnd"/>
+      <w:r>
+        <w:t>)</w:t>
       </w:r>
     </w:p>
     <w:tbl>
@@ -8108,7 +8772,15 @@
     <w:p>
       <w:r>
         <w:lastRenderedPageBreak/>
-        <w:t>CONSTANT WAVELENGTH (Pattern)</w:t>
+        <w:t>CONSTANT WAVELENGTH (</w:t>
+      </w:r>
+      <w:proofErr w:type="spellStart"/>
+      <w:r>
+        <w:t>Pattern</w:t>
+      </w:r>
+      <w:proofErr w:type="spellEnd"/>
+      <w:r>
+        <w:t>)</w:t>
       </w:r>
     </w:p>
     <w:tbl>
@@ -8469,7 +9141,21 @@
         <w:rPr>
           <w:lang w:val="en-GB"/>
         </w:rPr>
-        <w:t>[_MOLN][_PHAN]</w:t>
+        <w:t>[_</w:t>
+      </w:r>
+      <w:proofErr w:type="gramStart"/>
+      <w:r>
+        <w:rPr>
+          <w:lang w:val="en-GB"/>
+        </w:rPr>
+        <w:t>MOLN][</w:t>
+      </w:r>
+      <w:proofErr w:type="gramEnd"/>
+      <w:r>
+        <w:rPr>
+          <w:lang w:val="en-GB"/>
+        </w:rPr>
+        <w:t>_PHAN]</w:t>
       </w:r>
       <w:r>
         <w:rPr>
@@ -8487,7 +9173,21 @@
         <w:rPr>
           <w:lang w:val="en-GB"/>
         </w:rPr>
-        <w:t>[V_Std] {</w:t>
+        <w:t>[</w:t>
+      </w:r>
+      <w:proofErr w:type="spellStart"/>
+      <w:r>
+        <w:rPr>
+          <w:lang w:val="en-GB"/>
+        </w:rPr>
+        <w:t>V_Std</w:t>
+      </w:r>
+      <w:proofErr w:type="spellEnd"/>
+      <w:r>
+        <w:rPr>
+          <w:lang w:val="en-GB"/>
+        </w:rPr>
+        <w:t>] {</w:t>
       </w:r>
       <w:r>
         <w:rPr>
@@ -8518,7 +9218,21 @@
         <w:rPr>
           <w:lang w:val="en-GB"/>
         </w:rPr>
-        <w:t>[_MOLN][_PHAN]</w:t>
+        <w:t>[_</w:t>
+      </w:r>
+      <w:proofErr w:type="gramStart"/>
+      <w:r>
+        <w:rPr>
+          <w:lang w:val="en-GB"/>
+        </w:rPr>
+        <w:t>MOLN][</w:t>
+      </w:r>
+      <w:proofErr w:type="gramEnd"/>
+      <w:r>
+        <w:rPr>
+          <w:lang w:val="en-GB"/>
+        </w:rPr>
+        <w:t>_PHAN]</w:t>
       </w:r>
       <w:r>
         <w:rPr>
@@ -8530,7 +9244,21 @@
         <w:rPr>
           <w:lang w:val="en-GB"/>
         </w:rPr>
-        <w:t>Value [V_Std] {</w:t>
+        <w:t>Value [</w:t>
+      </w:r>
+      <w:proofErr w:type="spellStart"/>
+      <w:r>
+        <w:rPr>
+          <w:lang w:val="en-GB"/>
+        </w:rPr>
+        <w:t>V_Std</w:t>
+      </w:r>
+      <w:proofErr w:type="spellEnd"/>
+      <w:r>
+        <w:rPr>
+          <w:lang w:val="en-GB"/>
+        </w:rPr>
+        <w:t>] {</w:t>
       </w:r>
       <w:r>
         <w:rPr>
@@ -8567,7 +9295,21 @@
         <w:rPr>
           <w:lang w:val="en-GB"/>
         </w:rPr>
-        <w:t>[_MOLN][_PHAN]</w:t>
+        <w:t>[_</w:t>
+      </w:r>
+      <w:proofErr w:type="gramStart"/>
+      <w:r>
+        <w:rPr>
+          <w:lang w:val="en-GB"/>
+        </w:rPr>
+        <w:t>MOLN][</w:t>
+      </w:r>
+      <w:proofErr w:type="gramEnd"/>
+      <w:r>
+        <w:rPr>
+          <w:lang w:val="en-GB"/>
+        </w:rPr>
+        <w:t>_PHAN]</w:t>
       </w:r>
       <w:r>
         <w:rPr>
@@ -8579,7 +9321,21 @@
         <w:rPr>
           <w:lang w:val="en-GB"/>
         </w:rPr>
-        <w:t>Value [V_Std] {</w:t>
+        <w:t>Value [</w:t>
+      </w:r>
+      <w:proofErr w:type="spellStart"/>
+      <w:r>
+        <w:rPr>
+          <w:lang w:val="en-GB"/>
+        </w:rPr>
+        <w:t>V_Std</w:t>
+      </w:r>
+      <w:proofErr w:type="spellEnd"/>
+      <w:r>
+        <w:rPr>
+          <w:lang w:val="en-GB"/>
+        </w:rPr>
+        <w:t>] {</w:t>
       </w:r>
       <w:r>
         <w:rPr>
@@ -8617,7 +9373,21 @@
         <w:rPr>
           <w:lang w:val="en-GB"/>
         </w:rPr>
-        <w:t>Object:     AtomLabel[_N.IJK]</w:t>
+        <w:t xml:space="preserve">Object:     </w:t>
+      </w:r>
+      <w:proofErr w:type="spellStart"/>
+      <w:r>
+        <w:rPr>
+          <w:lang w:val="en-GB"/>
+        </w:rPr>
+        <w:t>AtomLabel</w:t>
+      </w:r>
+      <w:proofErr w:type="spellEnd"/>
+      <w:r>
+        <w:rPr>
+          <w:lang w:val="en-GB"/>
+        </w:rPr>
+        <w:t>[_N.IJK]</w:t>
       </w:r>
     </w:p>
     <w:p>
@@ -8643,7 +9413,35 @@
           <w:lang w:val="en-GB"/>
         </w:rPr>
         <w:tab/>
-        <w:t>IJK: Traslation component (555,465,…)</w:t>
+        <w:t xml:space="preserve">IJK: </w:t>
+      </w:r>
+      <w:proofErr w:type="spellStart"/>
+      <w:r>
+        <w:rPr>
+          <w:lang w:val="en-GB"/>
+        </w:rPr>
+        <w:t>Traslation</w:t>
+      </w:r>
+      <w:proofErr w:type="spellEnd"/>
+      <w:r>
+        <w:rPr>
+          <w:lang w:val="en-GB"/>
+        </w:rPr>
+        <w:t xml:space="preserve"> component (</w:t>
+      </w:r>
+      <w:proofErr w:type="gramStart"/>
+      <w:r>
+        <w:rPr>
+          <w:lang w:val="en-GB"/>
+        </w:rPr>
+        <w:t>555,465,…</w:t>
+      </w:r>
+      <w:proofErr w:type="gramEnd"/>
+      <w:r>
+        <w:rPr>
+          <w:lang w:val="en-GB"/>
+        </w:rPr>
+        <w:t>)</w:t>
       </w:r>
     </w:p>
     <w:p>

</xml_diff>

<commit_message>
Updating files changed by Javier concerning KeyCodes and IO_Formats
</commit_message>
<xml_diff>
--- a/Testing/Keycodes/Keywords_CFML.docx
+++ b/Testing/Keycodes/Keywords_CFML.docx
@@ -1979,9 +1979,12 @@
       </w:r>
       <w:proofErr w:type="spellStart"/>
       <w:r>
-        <w:t>indicated.</w:t>
+        <w:t>indicated</w:t>
       </w:r>
       <w:proofErr w:type="spellEnd"/>
+      <w:r>
+        <w:t>.</w:t>
+      </w:r>
     </w:p>
     <w:p>
       <w:pPr>
@@ -2118,18 +2121,7 @@
                 <w:szCs w:val="20"/>
                 <w:lang w:val="en-GB"/>
               </w:rPr>
-              <w:t xml:space="preserve">     </w:t>
-            </w:r>
-            <w:r>
-              <w:rPr>
-                <w:rFonts w:ascii="Arial" w:hAnsi="Arial" w:cs="Arial"/>
-                <w:b/>
-                <w:bCs/>
-                <w:sz w:val="20"/>
-                <w:szCs w:val="20"/>
-                <w:lang w:val="en-GB"/>
-              </w:rPr>
-              <w:t>… line …</w:t>
+              <w:t xml:space="preserve">     … line …</w:t>
             </w:r>
           </w:p>
           <w:p>
@@ -2216,18 +2208,7 @@
                 <w:szCs w:val="20"/>
                 <w:lang w:val="en-GB"/>
               </w:rPr>
-              <w:t xml:space="preserve">     </w:t>
-            </w:r>
-            <w:r>
-              <w:rPr>
-                <w:rFonts w:ascii="Arial" w:hAnsi="Arial" w:cs="Arial"/>
-                <w:b/>
-                <w:bCs/>
-                <w:sz w:val="20"/>
-                <w:szCs w:val="20"/>
-                <w:lang w:val="en-GB"/>
-              </w:rPr>
-              <w:t>… line …</w:t>
+              <w:t xml:space="preserve">     … line …</w:t>
             </w:r>
           </w:p>
           <w:p>
@@ -3736,7 +3717,7 @@
           <w:szCs w:val="20"/>
           <w:lang w:val="en-GB"/>
         </w:rPr>
-        <w:t>AtName1A   AtName1B […</w:t>
+        <w:t>AtNam1A   AtNam1B […</w:t>
       </w:r>
       <w:proofErr w:type="spellStart"/>
       <w:r>
@@ -3747,7 +3728,7 @@
           <w:szCs w:val="20"/>
           <w:lang w:val="en-GB"/>
         </w:rPr>
-        <w:t>AtNameA</w:t>
+        <w:t>AtNamA</w:t>
       </w:r>
       <w:proofErr w:type="spellEnd"/>
       <w:r>
@@ -3769,7 +3750,7 @@
           <w:szCs w:val="20"/>
           <w:lang w:val="en-GB"/>
         </w:rPr>
-        <w:t>AtNameB</w:t>
+        <w:t>AtNamB</w:t>
       </w:r>
       <w:proofErr w:type="spellEnd"/>
       <w:r>
@@ -3961,16 +3942,1088 @@
           <w:rFonts w:ascii="Courier New" w:hAnsi="Courier New" w:cs="Courier New"/>
           <w:b/>
           <w:bCs/>
-          <w:lang w:val="en-GB"/>
-        </w:rPr>
-      </w:pPr>
-    </w:p>
-    <w:p>
-      <w:pPr>
-        <w:rPr>
-          <w:lang w:val="en-GB"/>
-        </w:rPr>
-      </w:pPr>
+          <w:u w:val="single"/>
+          <w:lang w:val="en-GB"/>
+        </w:rPr>
+      </w:pPr>
+    </w:p>
+    <w:p>
+      <w:pPr>
+        <w:rPr>
+          <w:b/>
+          <w:bCs/>
+          <w:lang w:val="en-GB"/>
+        </w:rPr>
+      </w:pPr>
+      <w:r>
+        <w:rPr>
+          <w:b/>
+          <w:bCs/>
+          <w:lang w:val="en-GB"/>
+        </w:rPr>
+        <w:t>A</w:t>
+      </w:r>
+      <w:r>
+        <w:rPr>
+          <w:b/>
+          <w:bCs/>
+          <w:lang w:val="en-GB"/>
+        </w:rPr>
+        <w:t>FIX</w:t>
+      </w:r>
+    </w:p>
+    <w:p>
+      <w:pPr>
+        <w:rPr>
+          <w:lang w:val="en-GB"/>
+        </w:rPr>
+      </w:pPr>
+      <w:r>
+        <w:rPr>
+          <w:b/>
+          <w:bCs/>
+          <w:lang w:val="en-GB"/>
+        </w:rPr>
+        <w:tab/>
+      </w:r>
+      <w:r>
+        <w:rPr>
+          <w:lang w:val="en-GB"/>
+        </w:rPr>
+        <w:t>Angle</w:t>
+      </w:r>
+      <w:r>
+        <w:rPr>
+          <w:lang w:val="en-GB"/>
+        </w:rPr>
+        <w:t xml:space="preserve"> restraints </w:t>
+      </w:r>
+    </w:p>
+    <w:p>
+      <w:pPr>
+        <w:pStyle w:val="Sinespaciado"/>
+        <w:ind w:left="708"/>
+        <w:rPr>
+          <w:b/>
+          <w:bCs/>
+          <w:sz w:val="20"/>
+          <w:szCs w:val="20"/>
+          <w:lang w:val="en-GB"/>
+        </w:rPr>
+      </w:pPr>
+      <w:r>
+        <w:rPr>
+          <w:b/>
+          <w:bCs/>
+          <w:sz w:val="20"/>
+          <w:szCs w:val="20"/>
+          <w:lang w:val="en-GB"/>
+        </w:rPr>
+        <w:t>A</w:t>
+      </w:r>
+      <w:r>
+        <w:rPr>
+          <w:b/>
+          <w:bCs/>
+          <w:sz w:val="20"/>
+          <w:szCs w:val="20"/>
+          <w:lang w:val="en-GB"/>
+        </w:rPr>
+        <w:t>FIX</w:t>
+      </w:r>
+      <w:r>
+        <w:rPr>
+          <w:b/>
+          <w:bCs/>
+          <w:sz w:val="20"/>
+          <w:szCs w:val="20"/>
+          <w:lang w:val="en-GB"/>
+        </w:rPr>
+        <w:t xml:space="preserve">  </w:t>
+      </w:r>
+      <w:r>
+        <w:rPr>
+          <w:b/>
+          <w:bCs/>
+          <w:sz w:val="20"/>
+          <w:szCs w:val="20"/>
+          <w:lang w:val="en-GB"/>
+        </w:rPr>
+        <w:t xml:space="preserve">  </w:t>
+      </w:r>
+      <w:r>
+        <w:rPr>
+          <w:i/>
+          <w:iCs/>
+          <w:sz w:val="20"/>
+          <w:szCs w:val="20"/>
+          <w:lang w:val="en-GB"/>
+        </w:rPr>
+        <w:t xml:space="preserve">Value  </w:t>
+      </w:r>
+      <w:proofErr w:type="gramStart"/>
+      <w:r>
+        <w:rPr>
+          <w:i/>
+          <w:iCs/>
+          <w:sz w:val="20"/>
+          <w:szCs w:val="20"/>
+          <w:lang w:val="en-GB"/>
+        </w:rPr>
+        <w:t xml:space="preserve">   [</w:t>
+      </w:r>
+      <w:proofErr w:type="gramEnd"/>
+      <w:r>
+        <w:rPr>
+          <w:i/>
+          <w:iCs/>
+          <w:sz w:val="20"/>
+          <w:szCs w:val="20"/>
+          <w:lang w:val="en-GB"/>
+        </w:rPr>
+        <w:t xml:space="preserve">Sigma]    </w:t>
+      </w:r>
+      <w:r>
+        <w:rPr>
+          <w:b/>
+          <w:bCs/>
+          <w:sz w:val="20"/>
+          <w:szCs w:val="20"/>
+          <w:lang w:val="en-GB"/>
+        </w:rPr>
+        <w:t>AtNam1A   AtNam1B</w:t>
+      </w:r>
+      <w:r>
+        <w:rPr>
+          <w:b/>
+          <w:bCs/>
+          <w:sz w:val="20"/>
+          <w:szCs w:val="20"/>
+          <w:lang w:val="en-GB"/>
+        </w:rPr>
+        <w:t xml:space="preserve">  </w:t>
+      </w:r>
+      <w:r>
+        <w:rPr>
+          <w:b/>
+          <w:bCs/>
+          <w:sz w:val="20"/>
+          <w:szCs w:val="20"/>
+          <w:lang w:val="en-GB"/>
+        </w:rPr>
+        <w:t>AtNam1</w:t>
+      </w:r>
+      <w:r>
+        <w:rPr>
+          <w:b/>
+          <w:bCs/>
+          <w:sz w:val="20"/>
+          <w:szCs w:val="20"/>
+          <w:lang w:val="en-GB"/>
+        </w:rPr>
+        <w:t>C</w:t>
+      </w:r>
+      <w:r>
+        <w:rPr>
+          <w:b/>
+          <w:bCs/>
+          <w:sz w:val="20"/>
+          <w:szCs w:val="20"/>
+          <w:lang w:val="en-GB"/>
+        </w:rPr>
+        <w:t xml:space="preserve"> […</w:t>
+      </w:r>
+      <w:proofErr w:type="spellStart"/>
+      <w:r>
+        <w:rPr>
+          <w:b/>
+          <w:bCs/>
+          <w:sz w:val="20"/>
+          <w:szCs w:val="20"/>
+          <w:lang w:val="en-GB"/>
+        </w:rPr>
+        <w:t>AtNamA</w:t>
+      </w:r>
+      <w:proofErr w:type="spellEnd"/>
+      <w:r>
+        <w:rPr>
+          <w:b/>
+          <w:bCs/>
+          <w:sz w:val="20"/>
+          <w:szCs w:val="20"/>
+          <w:lang w:val="en-GB"/>
+        </w:rPr>
+        <w:t xml:space="preserve"> </w:t>
+      </w:r>
+      <w:proofErr w:type="spellStart"/>
+      <w:r>
+        <w:rPr>
+          <w:b/>
+          <w:bCs/>
+          <w:sz w:val="20"/>
+          <w:szCs w:val="20"/>
+          <w:lang w:val="en-GB"/>
+        </w:rPr>
+        <w:t>AtNamB</w:t>
+      </w:r>
+      <w:proofErr w:type="spellEnd"/>
+      <w:r>
+        <w:rPr>
+          <w:b/>
+          <w:bCs/>
+          <w:sz w:val="20"/>
+          <w:szCs w:val="20"/>
+          <w:lang w:val="en-GB"/>
+        </w:rPr>
+        <w:t xml:space="preserve"> </w:t>
+      </w:r>
+      <w:proofErr w:type="spellStart"/>
+      <w:r>
+        <w:rPr>
+          <w:b/>
+          <w:bCs/>
+          <w:sz w:val="20"/>
+          <w:szCs w:val="20"/>
+          <w:lang w:val="en-GB"/>
+        </w:rPr>
+        <w:t>AtNam</w:t>
+      </w:r>
+      <w:r>
+        <w:rPr>
+          <w:b/>
+          <w:bCs/>
+          <w:sz w:val="20"/>
+          <w:szCs w:val="20"/>
+          <w:lang w:val="en-GB"/>
+        </w:rPr>
+        <w:t>C</w:t>
+      </w:r>
+      <w:proofErr w:type="spellEnd"/>
+      <w:r>
+        <w:rPr>
+          <w:b/>
+          <w:bCs/>
+          <w:sz w:val="20"/>
+          <w:szCs w:val="20"/>
+          <w:lang w:val="en-GB"/>
+        </w:rPr>
+        <w:t>]</w:t>
+      </w:r>
+    </w:p>
+    <w:p>
+      <w:pPr>
+        <w:pStyle w:val="Sinespaciado"/>
+        <w:ind w:left="708"/>
+        <w:rPr>
+          <w:b/>
+          <w:bCs/>
+          <w:sz w:val="20"/>
+          <w:szCs w:val="20"/>
+          <w:lang w:val="en-GB"/>
+        </w:rPr>
+      </w:pPr>
+    </w:p>
+    <w:p>
+      <w:pPr>
+        <w:pStyle w:val="Sinespaciado"/>
+        <w:ind w:left="708"/>
+        <w:rPr>
+          <w:b/>
+          <w:bCs/>
+          <w:sz w:val="20"/>
+          <w:szCs w:val="20"/>
+          <w:lang w:val="en-GB"/>
+        </w:rPr>
+      </w:pPr>
+      <w:r>
+        <w:rPr>
+          <w:b/>
+          <w:bCs/>
+          <w:sz w:val="20"/>
+          <w:szCs w:val="20"/>
+          <w:lang w:val="en-GB"/>
+        </w:rPr>
+        <w:t>A</w:t>
+      </w:r>
+      <w:r>
+        <w:rPr>
+          <w:b/>
+          <w:bCs/>
+          <w:sz w:val="20"/>
+          <w:szCs w:val="20"/>
+          <w:lang w:val="en-GB"/>
+        </w:rPr>
+        <w:t>FIX</w:t>
+      </w:r>
+      <w:r>
+        <w:rPr>
+          <w:b/>
+          <w:bCs/>
+          <w:sz w:val="20"/>
+          <w:szCs w:val="20"/>
+          <w:lang w:val="en-GB"/>
+        </w:rPr>
+        <w:t xml:space="preserve">  </w:t>
+      </w:r>
+      <w:r>
+        <w:rPr>
+          <w:b/>
+          <w:bCs/>
+          <w:sz w:val="20"/>
+          <w:szCs w:val="20"/>
+          <w:lang w:val="en-GB"/>
+        </w:rPr>
+        <w:t xml:space="preserve">   </w:t>
+      </w:r>
+      <w:proofErr w:type="gramStart"/>
+      <w:r>
+        <w:rPr>
+          <w:sz w:val="20"/>
+          <w:szCs w:val="20"/>
+          <w:lang w:val="en-GB"/>
+        </w:rPr>
+        <w:t xml:space="preserve">90.0 </w:t>
+      </w:r>
+      <w:r>
+        <w:rPr>
+          <w:sz w:val="20"/>
+          <w:szCs w:val="20"/>
+          <w:lang w:val="en-GB"/>
+        </w:rPr>
+        <w:t xml:space="preserve"> 0.</w:t>
+      </w:r>
+      <w:r>
+        <w:rPr>
+          <w:sz w:val="20"/>
+          <w:szCs w:val="20"/>
+          <w:lang w:val="en-GB"/>
+        </w:rPr>
+        <w:t>1</w:t>
+      </w:r>
+      <w:proofErr w:type="gramEnd"/>
+      <w:r>
+        <w:rPr>
+          <w:b/>
+          <w:bCs/>
+          <w:sz w:val="20"/>
+          <w:szCs w:val="20"/>
+          <w:lang w:val="en-GB"/>
+        </w:rPr>
+        <w:t xml:space="preserve">    </w:t>
+      </w:r>
+      <w:r>
+        <w:rPr>
+          <w:b/>
+          <w:bCs/>
+          <w:sz w:val="20"/>
+          <w:szCs w:val="20"/>
+          <w:lang w:val="en-GB"/>
+        </w:rPr>
+        <w:t xml:space="preserve">O1 </w:t>
+      </w:r>
+      <w:r>
+        <w:rPr>
+          <w:b/>
+          <w:bCs/>
+          <w:sz w:val="20"/>
+          <w:szCs w:val="20"/>
+          <w:lang w:val="en-GB"/>
+        </w:rPr>
+        <w:t>C</w:t>
+      </w:r>
+      <w:r>
+        <w:rPr>
+          <w:b/>
+          <w:bCs/>
+          <w:sz w:val="20"/>
+          <w:szCs w:val="20"/>
+          <w:lang w:val="en-GB"/>
+        </w:rPr>
+        <w:t>a</w:t>
+      </w:r>
+      <w:r>
+        <w:rPr>
+          <w:b/>
+          <w:bCs/>
+          <w:sz w:val="20"/>
+          <w:szCs w:val="20"/>
+          <w:lang w:val="en-GB"/>
+        </w:rPr>
+        <w:t xml:space="preserve">1  </w:t>
+      </w:r>
+      <w:r>
+        <w:rPr>
+          <w:b/>
+          <w:bCs/>
+          <w:sz w:val="20"/>
+          <w:szCs w:val="20"/>
+          <w:lang w:val="en-GB"/>
+        </w:rPr>
+        <w:t>O2</w:t>
+      </w:r>
+      <w:r>
+        <w:rPr>
+          <w:b/>
+          <w:bCs/>
+          <w:sz w:val="20"/>
+          <w:szCs w:val="20"/>
+          <w:lang w:val="en-GB"/>
+        </w:rPr>
+        <w:t xml:space="preserve">    </w:t>
+      </w:r>
+    </w:p>
+    <w:p>
+      <w:pPr>
+        <w:rPr>
+          <w:rFonts w:ascii="Courier New" w:hAnsi="Courier New" w:cs="Courier New"/>
+          <w:b/>
+          <w:bCs/>
+          <w:u w:val="single"/>
+          <w:lang w:val="en-GB"/>
+        </w:rPr>
+      </w:pPr>
+    </w:p>
+    <w:p>
+      <w:pPr>
+        <w:rPr>
+          <w:b/>
+          <w:bCs/>
+          <w:lang w:val="en-GB"/>
+        </w:rPr>
+      </w:pPr>
+      <w:r>
+        <w:rPr>
+          <w:b/>
+          <w:bCs/>
+          <w:lang w:val="en-GB"/>
+        </w:rPr>
+        <w:t>T</w:t>
+      </w:r>
+      <w:r>
+        <w:rPr>
+          <w:b/>
+          <w:bCs/>
+          <w:lang w:val="en-GB"/>
+        </w:rPr>
+        <w:t>FIX</w:t>
+      </w:r>
+    </w:p>
+    <w:p>
+      <w:pPr>
+        <w:rPr>
+          <w:lang w:val="en-GB"/>
+        </w:rPr>
+      </w:pPr>
+      <w:r>
+        <w:rPr>
+          <w:b/>
+          <w:bCs/>
+          <w:lang w:val="en-GB"/>
+        </w:rPr>
+        <w:tab/>
+      </w:r>
+      <w:r>
+        <w:rPr>
+          <w:lang w:val="en-GB"/>
+        </w:rPr>
+        <w:t>Torsional a</w:t>
+      </w:r>
+      <w:r>
+        <w:rPr>
+          <w:lang w:val="en-GB"/>
+        </w:rPr>
+        <w:t xml:space="preserve">ngle restraints </w:t>
+      </w:r>
+    </w:p>
+    <w:p>
+      <w:pPr>
+        <w:pStyle w:val="Sinespaciado"/>
+        <w:ind w:left="708"/>
+        <w:rPr>
+          <w:b/>
+          <w:bCs/>
+          <w:sz w:val="20"/>
+          <w:szCs w:val="20"/>
+          <w:lang w:val="en-GB"/>
+        </w:rPr>
+      </w:pPr>
+      <w:r>
+        <w:rPr>
+          <w:b/>
+          <w:bCs/>
+          <w:sz w:val="20"/>
+          <w:szCs w:val="20"/>
+          <w:lang w:val="en-GB"/>
+        </w:rPr>
+        <w:t>T</w:t>
+      </w:r>
+      <w:r>
+        <w:rPr>
+          <w:b/>
+          <w:bCs/>
+          <w:sz w:val="20"/>
+          <w:szCs w:val="20"/>
+          <w:lang w:val="en-GB"/>
+        </w:rPr>
+        <w:t>FIX</w:t>
+      </w:r>
+      <w:r>
+        <w:rPr>
+          <w:b/>
+          <w:bCs/>
+          <w:sz w:val="20"/>
+          <w:szCs w:val="20"/>
+          <w:lang w:val="en-GB"/>
+        </w:rPr>
+        <w:t xml:space="preserve">  </w:t>
+      </w:r>
+      <w:r>
+        <w:rPr>
+          <w:b/>
+          <w:bCs/>
+          <w:sz w:val="20"/>
+          <w:szCs w:val="20"/>
+          <w:lang w:val="en-GB"/>
+        </w:rPr>
+        <w:t xml:space="preserve">  </w:t>
+      </w:r>
+      <w:r>
+        <w:rPr>
+          <w:i/>
+          <w:iCs/>
+          <w:sz w:val="20"/>
+          <w:szCs w:val="20"/>
+          <w:lang w:val="en-GB"/>
+        </w:rPr>
+        <w:t xml:space="preserve">Value  </w:t>
+      </w:r>
+      <w:proofErr w:type="gramStart"/>
+      <w:r>
+        <w:rPr>
+          <w:i/>
+          <w:iCs/>
+          <w:sz w:val="20"/>
+          <w:szCs w:val="20"/>
+          <w:lang w:val="en-GB"/>
+        </w:rPr>
+        <w:t xml:space="preserve">   [</w:t>
+      </w:r>
+      <w:proofErr w:type="gramEnd"/>
+      <w:r>
+        <w:rPr>
+          <w:i/>
+          <w:iCs/>
+          <w:sz w:val="20"/>
+          <w:szCs w:val="20"/>
+          <w:lang w:val="en-GB"/>
+        </w:rPr>
+        <w:t xml:space="preserve">Sigma]    </w:t>
+      </w:r>
+      <w:r>
+        <w:rPr>
+          <w:b/>
+          <w:bCs/>
+          <w:sz w:val="20"/>
+          <w:szCs w:val="20"/>
+          <w:lang w:val="en-GB"/>
+        </w:rPr>
+        <w:t>AtN1A   AtN1B  AtN1C</w:t>
+      </w:r>
+      <w:r>
+        <w:rPr>
+          <w:b/>
+          <w:bCs/>
+          <w:sz w:val="20"/>
+          <w:szCs w:val="20"/>
+          <w:lang w:val="en-GB"/>
+        </w:rPr>
+        <w:t xml:space="preserve">  </w:t>
+      </w:r>
+      <w:r>
+        <w:rPr>
+          <w:b/>
+          <w:bCs/>
+          <w:sz w:val="20"/>
+          <w:szCs w:val="20"/>
+          <w:lang w:val="en-GB"/>
+        </w:rPr>
+        <w:t>AtN1</w:t>
+      </w:r>
+      <w:r>
+        <w:rPr>
+          <w:b/>
+          <w:bCs/>
+          <w:sz w:val="20"/>
+          <w:szCs w:val="20"/>
+          <w:lang w:val="en-GB"/>
+        </w:rPr>
+        <w:t>D</w:t>
+      </w:r>
+      <w:r>
+        <w:rPr>
+          <w:b/>
+          <w:bCs/>
+          <w:sz w:val="20"/>
+          <w:szCs w:val="20"/>
+          <w:lang w:val="en-GB"/>
+        </w:rPr>
+        <w:t xml:space="preserve"> […</w:t>
+      </w:r>
+      <w:proofErr w:type="spellStart"/>
+      <w:r>
+        <w:rPr>
+          <w:b/>
+          <w:bCs/>
+          <w:sz w:val="20"/>
+          <w:szCs w:val="20"/>
+          <w:lang w:val="en-GB"/>
+        </w:rPr>
+        <w:t>AtNA</w:t>
+      </w:r>
+      <w:proofErr w:type="spellEnd"/>
+      <w:r>
+        <w:rPr>
+          <w:b/>
+          <w:bCs/>
+          <w:sz w:val="20"/>
+          <w:szCs w:val="20"/>
+          <w:lang w:val="en-GB"/>
+        </w:rPr>
+        <w:t xml:space="preserve"> </w:t>
+      </w:r>
+      <w:proofErr w:type="spellStart"/>
+      <w:r>
+        <w:rPr>
+          <w:b/>
+          <w:bCs/>
+          <w:sz w:val="20"/>
+          <w:szCs w:val="20"/>
+          <w:lang w:val="en-GB"/>
+        </w:rPr>
+        <w:t>AtNB</w:t>
+      </w:r>
+      <w:proofErr w:type="spellEnd"/>
+      <w:r>
+        <w:rPr>
+          <w:b/>
+          <w:bCs/>
+          <w:sz w:val="20"/>
+          <w:szCs w:val="20"/>
+          <w:lang w:val="en-GB"/>
+        </w:rPr>
+        <w:t xml:space="preserve"> </w:t>
+      </w:r>
+      <w:proofErr w:type="spellStart"/>
+      <w:r>
+        <w:rPr>
+          <w:b/>
+          <w:bCs/>
+          <w:sz w:val="20"/>
+          <w:szCs w:val="20"/>
+          <w:lang w:val="en-GB"/>
+        </w:rPr>
+        <w:t>AtNC</w:t>
+      </w:r>
+      <w:proofErr w:type="spellEnd"/>
+      <w:r>
+        <w:rPr>
+          <w:b/>
+          <w:bCs/>
+          <w:sz w:val="20"/>
+          <w:szCs w:val="20"/>
+          <w:lang w:val="en-GB"/>
+        </w:rPr>
+        <w:t xml:space="preserve">  </w:t>
+      </w:r>
+      <w:proofErr w:type="spellStart"/>
+      <w:r>
+        <w:rPr>
+          <w:b/>
+          <w:bCs/>
+          <w:sz w:val="20"/>
+          <w:szCs w:val="20"/>
+          <w:lang w:val="en-GB"/>
+        </w:rPr>
+        <w:t>AtND</w:t>
+      </w:r>
+      <w:proofErr w:type="spellEnd"/>
+      <w:r>
+        <w:rPr>
+          <w:b/>
+          <w:bCs/>
+          <w:sz w:val="20"/>
+          <w:szCs w:val="20"/>
+          <w:lang w:val="en-GB"/>
+        </w:rPr>
+        <w:t>]</w:t>
+      </w:r>
+    </w:p>
+    <w:p>
+      <w:pPr>
+        <w:pStyle w:val="Sinespaciado"/>
+        <w:ind w:left="708"/>
+        <w:rPr>
+          <w:b/>
+          <w:bCs/>
+          <w:sz w:val="20"/>
+          <w:szCs w:val="20"/>
+          <w:lang w:val="en-GB"/>
+        </w:rPr>
+      </w:pPr>
+    </w:p>
+    <w:p>
+      <w:pPr>
+        <w:pStyle w:val="Sinespaciado"/>
+        <w:ind w:left="708"/>
+        <w:rPr>
+          <w:b/>
+          <w:bCs/>
+          <w:sz w:val="20"/>
+          <w:szCs w:val="20"/>
+          <w:lang w:val="en-GB"/>
+        </w:rPr>
+      </w:pPr>
+      <w:r>
+        <w:rPr>
+          <w:b/>
+          <w:bCs/>
+          <w:sz w:val="20"/>
+          <w:szCs w:val="20"/>
+          <w:lang w:val="en-GB"/>
+        </w:rPr>
+        <w:t>T</w:t>
+      </w:r>
+      <w:r>
+        <w:rPr>
+          <w:b/>
+          <w:bCs/>
+          <w:sz w:val="20"/>
+          <w:szCs w:val="20"/>
+          <w:lang w:val="en-GB"/>
+        </w:rPr>
+        <w:t>FIX</w:t>
+      </w:r>
+      <w:r>
+        <w:rPr>
+          <w:b/>
+          <w:bCs/>
+          <w:sz w:val="20"/>
+          <w:szCs w:val="20"/>
+          <w:lang w:val="en-GB"/>
+        </w:rPr>
+        <w:t xml:space="preserve">  </w:t>
+      </w:r>
+      <w:r>
+        <w:rPr>
+          <w:b/>
+          <w:bCs/>
+          <w:sz w:val="20"/>
+          <w:szCs w:val="20"/>
+          <w:lang w:val="en-GB"/>
+        </w:rPr>
+        <w:t xml:space="preserve">   </w:t>
+      </w:r>
+      <w:proofErr w:type="gramStart"/>
+      <w:r>
+        <w:rPr>
+          <w:sz w:val="20"/>
+          <w:szCs w:val="20"/>
+          <w:lang w:val="en-GB"/>
+        </w:rPr>
+        <w:t>3</w:t>
+      </w:r>
+      <w:r>
+        <w:rPr>
+          <w:sz w:val="20"/>
+          <w:szCs w:val="20"/>
+          <w:lang w:val="en-GB"/>
+        </w:rPr>
+        <w:t xml:space="preserve">0.0 </w:t>
+      </w:r>
+      <w:r>
+        <w:rPr>
+          <w:sz w:val="20"/>
+          <w:szCs w:val="20"/>
+          <w:lang w:val="en-GB"/>
+        </w:rPr>
+        <w:t xml:space="preserve"> 0.</w:t>
+      </w:r>
+      <w:r>
+        <w:rPr>
+          <w:sz w:val="20"/>
+          <w:szCs w:val="20"/>
+          <w:lang w:val="en-GB"/>
+        </w:rPr>
+        <w:t>1</w:t>
+      </w:r>
+      <w:proofErr w:type="gramEnd"/>
+      <w:r>
+        <w:rPr>
+          <w:b/>
+          <w:bCs/>
+          <w:sz w:val="20"/>
+          <w:szCs w:val="20"/>
+          <w:lang w:val="en-GB"/>
+        </w:rPr>
+        <w:t xml:space="preserve">    </w:t>
+      </w:r>
+      <w:r>
+        <w:rPr>
+          <w:b/>
+          <w:bCs/>
+          <w:sz w:val="20"/>
+          <w:szCs w:val="20"/>
+          <w:lang w:val="en-GB"/>
+        </w:rPr>
+        <w:t>C</w:t>
+      </w:r>
+      <w:r>
+        <w:rPr>
+          <w:b/>
+          <w:bCs/>
+          <w:sz w:val="20"/>
+          <w:szCs w:val="20"/>
+          <w:lang w:val="en-GB"/>
+        </w:rPr>
+        <w:t xml:space="preserve">1 </w:t>
+      </w:r>
+      <w:r>
+        <w:rPr>
+          <w:b/>
+          <w:bCs/>
+          <w:sz w:val="20"/>
+          <w:szCs w:val="20"/>
+          <w:lang w:val="en-GB"/>
+        </w:rPr>
+        <w:t>C2  C3  C4</w:t>
+      </w:r>
+      <w:r>
+        <w:rPr>
+          <w:b/>
+          <w:bCs/>
+          <w:sz w:val="20"/>
+          <w:szCs w:val="20"/>
+          <w:lang w:val="en-GB"/>
+        </w:rPr>
+        <w:t xml:space="preserve">    </w:t>
+      </w:r>
+    </w:p>
+    <w:p>
+      <w:pPr>
+        <w:rPr>
+          <w:rFonts w:ascii="Courier New" w:hAnsi="Courier New" w:cs="Courier New"/>
+          <w:b/>
+          <w:bCs/>
+          <w:u w:val="single"/>
+          <w:lang w:val="en-GB"/>
+        </w:rPr>
+      </w:pPr>
+    </w:p>
+    <w:p>
+      <w:pPr>
+        <w:rPr>
+          <w:lang w:val="en-GB"/>
+        </w:rPr>
+      </w:pPr>
+      <w:r>
+        <w:rPr>
+          <w:lang w:val="en-GB"/>
+        </w:rPr>
+        <w:t>Note:</w:t>
+      </w:r>
+    </w:p>
+    <w:p>
+      <w:pPr>
+        <w:rPr>
+          <w:b/>
+          <w:bCs/>
+          <w:i/>
+          <w:iCs/>
+          <w:lang w:val="en-GB"/>
+        </w:rPr>
+      </w:pPr>
+      <w:r>
+        <w:rPr>
+          <w:b/>
+          <w:bCs/>
+          <w:i/>
+          <w:iCs/>
+          <w:u w:val="single"/>
+          <w:lang w:val="en-GB"/>
+        </w:rPr>
+        <w:t>Restraints</w:t>
+      </w:r>
+    </w:p>
+    <w:p>
+      <w:pPr>
+        <w:rPr>
+          <w:lang w:val="en-GB"/>
+        </w:rPr>
+      </w:pPr>
+      <w:r>
+        <w:rPr>
+          <w:lang w:val="en-GB"/>
+        </w:rPr>
+        <w:t xml:space="preserve">Is possible use a symmetry information on atoms name including the code </w:t>
+      </w:r>
+      <w:r>
+        <w:rPr>
+          <w:lang w:val="en-GB"/>
+        </w:rPr>
+        <w:t>[</w:t>
+      </w:r>
+      <w:r>
+        <w:rPr>
+          <w:lang w:val="en-GB"/>
+        </w:rPr>
+        <w:t xml:space="preserve"> </w:t>
+      </w:r>
+      <w:proofErr w:type="gramStart"/>
+      <w:r>
+        <w:rPr>
+          <w:b/>
+          <w:bCs/>
+          <w:lang w:val="en-GB"/>
+        </w:rPr>
+        <w:t>_N.IJK</w:t>
+      </w:r>
+      <w:r>
+        <w:rPr>
+          <w:lang w:val="en-GB"/>
+        </w:rPr>
+        <w:t xml:space="preserve"> </w:t>
+      </w:r>
+      <w:r>
+        <w:rPr>
+          <w:lang w:val="en-GB"/>
+        </w:rPr>
+        <w:t>]</w:t>
+      </w:r>
+      <w:proofErr w:type="gramEnd"/>
+      <w:r>
+        <w:rPr>
+          <w:lang w:val="en-GB"/>
+        </w:rPr>
+        <w:t xml:space="preserve"> where:</w:t>
+      </w:r>
+    </w:p>
+    <w:p>
+      <w:pPr>
+        <w:rPr>
+          <w:lang w:val="en-GB"/>
+        </w:rPr>
+      </w:pPr>
+      <w:r>
+        <w:rPr>
+          <w:b/>
+          <w:bCs/>
+          <w:lang w:val="en-GB"/>
+        </w:rPr>
+        <w:t>N</w:t>
+      </w:r>
+      <w:r>
+        <w:rPr>
+          <w:lang w:val="en-GB"/>
+        </w:rPr>
+        <w:t>: Number of symmetry operator</w:t>
+      </w:r>
+      <w:r>
+        <w:rPr>
+          <w:lang w:val="en-GB"/>
+        </w:rPr>
+        <w:t xml:space="preserve"> to apply in the coordinates of the atom</w:t>
+      </w:r>
+    </w:p>
+    <w:p>
+      <w:pPr>
+        <w:rPr>
+          <w:lang w:val="en-GB"/>
+        </w:rPr>
+      </w:pPr>
+      <w:r>
+        <w:rPr>
+          <w:b/>
+          <w:bCs/>
+          <w:lang w:val="en-GB"/>
+        </w:rPr>
+        <w:t>I</w:t>
+      </w:r>
+      <w:r>
+        <w:rPr>
+          <w:b/>
+          <w:bCs/>
+          <w:lang w:val="en-GB"/>
+        </w:rPr>
+        <w:t xml:space="preserve"> </w:t>
+      </w:r>
+      <w:r>
+        <w:rPr>
+          <w:b/>
+          <w:bCs/>
+          <w:lang w:val="en-GB"/>
+        </w:rPr>
+        <w:t>J</w:t>
+      </w:r>
+      <w:r>
+        <w:rPr>
+          <w:b/>
+          <w:bCs/>
+          <w:lang w:val="en-GB"/>
+        </w:rPr>
+        <w:t xml:space="preserve"> </w:t>
+      </w:r>
+      <w:r>
+        <w:rPr>
+          <w:b/>
+          <w:bCs/>
+          <w:lang w:val="en-GB"/>
+        </w:rPr>
+        <w:t>K</w:t>
+      </w:r>
+      <w:r>
+        <w:rPr>
+          <w:lang w:val="en-GB"/>
+        </w:rPr>
+        <w:t xml:space="preserve">: </w:t>
+      </w:r>
+      <w:proofErr w:type="spellStart"/>
+      <w:r>
+        <w:rPr>
+          <w:lang w:val="en-GB"/>
+        </w:rPr>
+        <w:t>Traslation</w:t>
+      </w:r>
+      <w:proofErr w:type="spellEnd"/>
+      <w:r>
+        <w:rPr>
+          <w:lang w:val="en-GB"/>
+        </w:rPr>
+        <w:t xml:space="preserve"> component (555,</w:t>
+      </w:r>
+      <w:r>
+        <w:rPr>
+          <w:lang w:val="en-GB"/>
+        </w:rPr>
+        <w:t xml:space="preserve"> </w:t>
+      </w:r>
+      <w:r>
+        <w:rPr>
+          <w:lang w:val="en-GB"/>
+        </w:rPr>
+        <w:t>465,</w:t>
+      </w:r>
+      <w:r>
+        <w:rPr>
+          <w:lang w:val="en-GB"/>
+        </w:rPr>
+        <w:t xml:space="preserve"> 765, </w:t>
+      </w:r>
+      <w:r>
+        <w:rPr>
+          <w:lang w:val="en-GB"/>
+        </w:rPr>
+        <w:t>…)</w:t>
+      </w:r>
     </w:p>
     <w:p>
       <w:pPr>
@@ -4040,46 +5093,6 @@
     </w:p>
     <w:p>
       <w:pPr>
-        <w:pStyle w:val="Prrafodelista"/>
-        <w:numPr>
-          <w:ilvl w:val="0"/>
-          <w:numId w:val="5"/>
-        </w:numPr>
-        <w:rPr>
-          <w:sz w:val="28"/>
-          <w:szCs w:val="28"/>
-          <w:lang w:val="en-GB"/>
-        </w:rPr>
-      </w:pPr>
-      <w:r>
-        <w:rPr>
-          <w:sz w:val="28"/>
-          <w:szCs w:val="28"/>
-          <w:lang w:val="en-GB"/>
-        </w:rPr>
-        <w:t xml:space="preserve">The atom label </w:t>
-      </w:r>
-      <w:proofErr w:type="gramStart"/>
-      <w:r>
-        <w:rPr>
-          <w:sz w:val="28"/>
-          <w:szCs w:val="28"/>
-          <w:lang w:val="en-GB"/>
-        </w:rPr>
-        <w:t>have</w:t>
-      </w:r>
-      <w:proofErr w:type="gramEnd"/>
-      <w:r>
-        <w:rPr>
-          <w:sz w:val="28"/>
-          <w:szCs w:val="28"/>
-          <w:lang w:val="en-GB"/>
-        </w:rPr>
-        <w:t xml:space="preserve"> to contain a number</w:t>
-      </w:r>
-    </w:p>
-    <w:p>
-      <w:pPr>
         <w:rPr>
           <w:lang w:val="en-GB"/>
         </w:rPr>
@@ -4097,271 +5110,11 @@
           <w:lang w:val="en-GB"/>
         </w:rPr>
       </w:pPr>
-    </w:p>
-    <w:p>
-      <w:pPr>
-        <w:rPr>
-          <w:b/>
-          <w:i/>
-          <w:lang w:val="en-GB"/>
-        </w:rPr>
-      </w:pPr>
-      <w:r>
-        <w:rPr>
-          <w:b/>
-          <w:i/>
-          <w:lang w:val="en-GB"/>
-        </w:rPr>
-        <w:t>Restraints</w:t>
-      </w:r>
-    </w:p>
-    <w:p>
-      <w:pPr>
-        <w:rPr>
-          <w:lang w:val="en-GB"/>
-        </w:rPr>
-      </w:pPr>
-      <w:r>
-        <w:rPr>
-          <w:lang w:val="en-GB"/>
-        </w:rPr>
-        <w:t>DFIX     value [sigma] AtNam1</w:t>
-      </w:r>
-      <w:proofErr w:type="gramStart"/>
-      <w:r>
-        <w:rPr>
-          <w:lang w:val="en-GB"/>
-        </w:rPr>
-        <w:t xml:space="preserve">A </w:t>
-      </w:r>
-      <w:r>
-        <w:rPr>
-          <w:lang w:val="en-GB"/>
-        </w:rPr>
-        <w:t xml:space="preserve"> AtNam</w:t>
-      </w:r>
-      <w:proofErr w:type="gramEnd"/>
-      <w:r>
-        <w:rPr>
-          <w:lang w:val="en-GB"/>
-        </w:rPr>
-        <w:t xml:space="preserve">1B […] </w:t>
-      </w:r>
-      <w:r>
-        <w:rPr>
-          <w:lang w:val="en-GB"/>
-        </w:rPr>
-        <w:t>[</w:t>
-      </w:r>
-      <w:proofErr w:type="spellStart"/>
-      <w:r>
-        <w:rPr>
-          <w:lang w:val="en-GB"/>
-        </w:rPr>
-        <w:t>AtNamNA</w:t>
-      </w:r>
-      <w:proofErr w:type="spellEnd"/>
-      <w:r>
-        <w:rPr>
-          <w:lang w:val="en-GB"/>
-        </w:rPr>
-        <w:t xml:space="preserve">  </w:t>
-      </w:r>
-      <w:proofErr w:type="spellStart"/>
-      <w:r>
-        <w:rPr>
-          <w:lang w:val="en-GB"/>
-        </w:rPr>
-        <w:t>AtNamNB</w:t>
-      </w:r>
-      <w:proofErr w:type="spellEnd"/>
-      <w:r>
-        <w:rPr>
-          <w:lang w:val="en-GB"/>
-        </w:rPr>
-        <w:t xml:space="preserve">] </w:t>
-      </w:r>
-    </w:p>
-    <w:p>
-      <w:pPr>
-        <w:rPr>
-          <w:lang w:val="en-GB"/>
-        </w:rPr>
-      </w:pPr>
-      <w:r>
-        <w:rPr>
-          <w:lang w:val="en-GB"/>
-        </w:rPr>
-        <w:t>AFIX     value [sigma] AtNam1</w:t>
-      </w:r>
-      <w:proofErr w:type="gramStart"/>
-      <w:r>
-        <w:rPr>
-          <w:lang w:val="en-GB"/>
-        </w:rPr>
-        <w:t>A  AtNam</w:t>
-      </w:r>
-      <w:proofErr w:type="gramEnd"/>
-      <w:r>
-        <w:rPr>
-          <w:lang w:val="en-GB"/>
-        </w:rPr>
-        <w:t xml:space="preserve">1B  </w:t>
-      </w:r>
-      <w:r>
-        <w:rPr>
-          <w:lang w:val="en-GB"/>
-        </w:rPr>
-        <w:t xml:space="preserve">AtNam1C </w:t>
-      </w:r>
-      <w:r>
-        <w:rPr>
-          <w:lang w:val="en-GB"/>
-        </w:rPr>
-        <w:t>[…] [</w:t>
-      </w:r>
-      <w:proofErr w:type="spellStart"/>
-      <w:r>
-        <w:rPr>
-          <w:lang w:val="en-GB"/>
-        </w:rPr>
-        <w:t>AtNamNA</w:t>
-      </w:r>
-      <w:proofErr w:type="spellEnd"/>
-      <w:r>
-        <w:rPr>
-          <w:lang w:val="en-GB"/>
-        </w:rPr>
-        <w:t xml:space="preserve">  </w:t>
-      </w:r>
-      <w:proofErr w:type="spellStart"/>
-      <w:r>
-        <w:rPr>
-          <w:lang w:val="en-GB"/>
-        </w:rPr>
-        <w:t>AtNamNB</w:t>
-      </w:r>
-      <w:proofErr w:type="spellEnd"/>
-      <w:r>
-        <w:rPr>
-          <w:lang w:val="en-GB"/>
-        </w:rPr>
-        <w:t xml:space="preserve">  </w:t>
-      </w:r>
-      <w:proofErr w:type="spellStart"/>
-      <w:r>
-        <w:rPr>
-          <w:lang w:val="en-GB"/>
-        </w:rPr>
-        <w:t>AtNamNC</w:t>
-      </w:r>
-      <w:proofErr w:type="spellEnd"/>
-      <w:r>
-        <w:rPr>
-          <w:lang w:val="en-GB"/>
-        </w:rPr>
-        <w:t>]</w:t>
-      </w:r>
-    </w:p>
-    <w:p>
-      <w:pPr>
-        <w:rPr>
-          <w:lang w:val="en-GB"/>
-        </w:rPr>
-      </w:pPr>
-      <w:r>
-        <w:rPr>
-          <w:lang w:val="en-GB"/>
-        </w:rPr>
-        <w:t>TFIX     value [sigma] At1</w:t>
-      </w:r>
-      <w:r>
-        <w:rPr>
-          <w:lang w:val="en-GB"/>
-        </w:rPr>
-        <w:t>A</w:t>
-      </w:r>
-      <w:r>
-        <w:rPr>
-          <w:lang w:val="en-GB"/>
-        </w:rPr>
-        <w:t xml:space="preserve"> A</w:t>
-      </w:r>
-      <w:r>
-        <w:rPr>
-          <w:lang w:val="en-GB"/>
-        </w:rPr>
-        <w:t>t1B At1C At1D […] [</w:t>
-      </w:r>
-      <w:proofErr w:type="spellStart"/>
-      <w:proofErr w:type="gramStart"/>
-      <w:r>
-        <w:rPr>
-          <w:lang w:val="en-GB"/>
-        </w:rPr>
-        <w:t>AtNA</w:t>
-      </w:r>
-      <w:proofErr w:type="spellEnd"/>
-      <w:r>
-        <w:rPr>
-          <w:lang w:val="en-GB"/>
-        </w:rPr>
-        <w:t xml:space="preserve">  </w:t>
-      </w:r>
-      <w:proofErr w:type="spellStart"/>
-      <w:r>
-        <w:rPr>
-          <w:lang w:val="en-GB"/>
-        </w:rPr>
-        <w:t>AtNB</w:t>
-      </w:r>
-      <w:proofErr w:type="spellEnd"/>
-      <w:proofErr w:type="gramEnd"/>
-      <w:r>
-        <w:rPr>
-          <w:lang w:val="en-GB"/>
-        </w:rPr>
-        <w:t xml:space="preserve">  </w:t>
-      </w:r>
-      <w:proofErr w:type="spellStart"/>
-      <w:r>
-        <w:rPr>
-          <w:lang w:val="en-GB"/>
-        </w:rPr>
-        <w:t>AtNC</w:t>
-      </w:r>
-      <w:proofErr w:type="spellEnd"/>
-      <w:r>
-        <w:rPr>
-          <w:lang w:val="en-GB"/>
-        </w:rPr>
-        <w:t xml:space="preserve">  </w:t>
-      </w:r>
-      <w:proofErr w:type="spellStart"/>
-      <w:r>
-        <w:rPr>
-          <w:lang w:val="en-GB"/>
-        </w:rPr>
-        <w:t>AtND</w:t>
-      </w:r>
-      <w:proofErr w:type="spellEnd"/>
-      <w:r>
-        <w:rPr>
-          <w:lang w:val="en-GB"/>
-        </w:rPr>
-        <w:t>]</w:t>
-      </w:r>
-    </w:p>
-    <w:p>
-      <w:pPr>
-        <w:rPr>
-          <w:lang w:val="en-GB"/>
-        </w:rPr>
-      </w:pPr>
-      <w:r>
-        <w:rPr>
-          <w:lang w:val="en-GB"/>
-        </w:rPr>
+      <w:r>
+        <w:rPr>
+          <w:lang w:val="en-GB"/>
+        </w:rPr>
+        <w:lastRenderedPageBreak/>
         <w:br w:type="page"/>
       </w:r>
     </w:p>
@@ -9579,21 +10332,36 @@
     </w:p>
     <w:p>
       <w:pPr>
-        <w:rPr>
-          <w:lang w:val="en-GB"/>
-        </w:rPr>
-      </w:pPr>
-    </w:p>
-    <w:p>
-      <w:pPr>
-        <w:rPr>
-          <w:lang w:val="en-GB"/>
-        </w:rPr>
-      </w:pPr>
-    </w:p>
-    <w:p>
-      <w:pPr>
-        <w:rPr>
+        <w:jc w:val="center"/>
+        <w:rPr>
+          <w:color w:val="FF0000"/>
+          <w:sz w:val="40"/>
+          <w:szCs w:val="40"/>
+          <w:lang w:val="en-GB"/>
+        </w:rPr>
+      </w:pPr>
+      <w:r>
+        <w:rPr>
+          <w:color w:val="FF0000"/>
+          <w:sz w:val="40"/>
+          <w:szCs w:val="40"/>
+          <w:lang w:val="en-GB"/>
+        </w:rPr>
+        <w:lastRenderedPageBreak/>
+        <w:t>NOT YET IMPLEMENTED</w:t>
+      </w:r>
+    </w:p>
+    <w:p>
+      <w:pPr>
+        <w:rPr>
+          <w:lang w:val="en-GB"/>
+        </w:rPr>
+      </w:pPr>
+    </w:p>
+    <w:p>
+      <w:pPr>
+        <w:rPr>
+          <w:u w:val="single"/>
           <w:lang w:val="en-GB"/>
         </w:rPr>
       </w:pPr>
@@ -11212,664 +11980,6 @@
         <w:rPr>
           <w:b/>
           <w:bCs/>
-          <w:lang w:val="en-GB"/>
-        </w:rPr>
-      </w:pPr>
-    </w:p>
-    <w:p>
-      <w:pPr>
-        <w:rPr>
-          <w:b/>
-          <w:bCs/>
-          <w:lang w:val="en-GB"/>
-        </w:rPr>
-      </w:pPr>
-    </w:p>
-    <w:p>
-      <w:pPr>
-        <w:rPr>
-          <w:b/>
-          <w:bCs/>
-          <w:lang w:val="en-GB"/>
-        </w:rPr>
-      </w:pPr>
-    </w:p>
-    <w:p/>
-    <w:p>
-      <w:pPr>
-        <w:rPr>
-          <w:lang w:val="en-GB"/>
-        </w:rPr>
-      </w:pPr>
-    </w:p>
-    <w:p>
-      <w:pPr>
-        <w:rPr>
-          <w:b/>
-          <w:i/>
-          <w:lang w:val="en-GB"/>
-        </w:rPr>
-      </w:pPr>
-      <w:r>
-        <w:rPr>
-          <w:b/>
-          <w:i/>
-          <w:lang w:val="en-GB"/>
-        </w:rPr>
-        <w:t>Restraints</w:t>
-      </w:r>
-    </w:p>
-    <w:p>
-      <w:pPr>
-        <w:rPr>
-          <w:lang w:val="en-GB"/>
-        </w:rPr>
-      </w:pPr>
-      <w:r>
-        <w:rPr>
-          <w:lang w:val="en-GB"/>
-        </w:rPr>
-        <w:t>DFIX     value [sigma] AtNam1</w:t>
-      </w:r>
-      <w:proofErr w:type="gramStart"/>
-      <w:r>
-        <w:rPr>
-          <w:lang w:val="en-GB"/>
-        </w:rPr>
-        <w:t xml:space="preserve">A </w:t>
-      </w:r>
-      <w:r>
-        <w:rPr>
-          <w:lang w:val="en-GB"/>
-        </w:rPr>
-        <w:t xml:space="preserve"> AtNam</w:t>
-      </w:r>
-      <w:proofErr w:type="gramEnd"/>
-      <w:r>
-        <w:rPr>
-          <w:lang w:val="en-GB"/>
-        </w:rPr>
-        <w:t xml:space="preserve">1B […] </w:t>
-      </w:r>
-      <w:r>
-        <w:rPr>
-          <w:lang w:val="en-GB"/>
-        </w:rPr>
-        <w:t>[</w:t>
-      </w:r>
-      <w:proofErr w:type="spellStart"/>
-      <w:r>
-        <w:rPr>
-          <w:lang w:val="en-GB"/>
-        </w:rPr>
-        <w:t>AtNamNA</w:t>
-      </w:r>
-      <w:proofErr w:type="spellEnd"/>
-      <w:r>
-        <w:rPr>
-          <w:lang w:val="en-GB"/>
-        </w:rPr>
-        <w:t xml:space="preserve">  </w:t>
-      </w:r>
-      <w:proofErr w:type="spellStart"/>
-      <w:r>
-        <w:rPr>
-          <w:lang w:val="en-GB"/>
-        </w:rPr>
-        <w:t>AtNamNB</w:t>
-      </w:r>
-      <w:proofErr w:type="spellEnd"/>
-      <w:r>
-        <w:rPr>
-          <w:lang w:val="en-GB"/>
-        </w:rPr>
-        <w:t xml:space="preserve">] </w:t>
-      </w:r>
-    </w:p>
-    <w:p>
-      <w:pPr>
-        <w:rPr>
-          <w:lang w:val="en-GB"/>
-        </w:rPr>
-      </w:pPr>
-      <w:r>
-        <w:rPr>
-          <w:lang w:val="en-GB"/>
-        </w:rPr>
-        <w:t>AFIX     value [sigma] AtNam1</w:t>
-      </w:r>
-      <w:proofErr w:type="gramStart"/>
-      <w:r>
-        <w:rPr>
-          <w:lang w:val="en-GB"/>
-        </w:rPr>
-        <w:t>A  AtNam</w:t>
-      </w:r>
-      <w:proofErr w:type="gramEnd"/>
-      <w:r>
-        <w:rPr>
-          <w:lang w:val="en-GB"/>
-        </w:rPr>
-        <w:t xml:space="preserve">1B  </w:t>
-      </w:r>
-      <w:r>
-        <w:rPr>
-          <w:lang w:val="en-GB"/>
-        </w:rPr>
-        <w:t xml:space="preserve">AtNam1C </w:t>
-      </w:r>
-      <w:r>
-        <w:rPr>
-          <w:lang w:val="en-GB"/>
-        </w:rPr>
-        <w:t>[…] [</w:t>
-      </w:r>
-      <w:proofErr w:type="spellStart"/>
-      <w:r>
-        <w:rPr>
-          <w:lang w:val="en-GB"/>
-        </w:rPr>
-        <w:t>AtNamNA</w:t>
-      </w:r>
-      <w:proofErr w:type="spellEnd"/>
-      <w:r>
-        <w:rPr>
-          <w:lang w:val="en-GB"/>
-        </w:rPr>
-        <w:t xml:space="preserve">  </w:t>
-      </w:r>
-      <w:proofErr w:type="spellStart"/>
-      <w:r>
-        <w:rPr>
-          <w:lang w:val="en-GB"/>
-        </w:rPr>
-        <w:t>AtNamNB</w:t>
-      </w:r>
-      <w:proofErr w:type="spellEnd"/>
-      <w:r>
-        <w:rPr>
-          <w:lang w:val="en-GB"/>
-        </w:rPr>
-        <w:t xml:space="preserve">  </w:t>
-      </w:r>
-      <w:proofErr w:type="spellStart"/>
-      <w:r>
-        <w:rPr>
-          <w:lang w:val="en-GB"/>
-        </w:rPr>
-        <w:t>AtNamNC</w:t>
-      </w:r>
-      <w:proofErr w:type="spellEnd"/>
-      <w:r>
-        <w:rPr>
-          <w:lang w:val="en-GB"/>
-        </w:rPr>
-        <w:t>]</w:t>
-      </w:r>
-    </w:p>
-    <w:p>
-      <w:pPr>
-        <w:rPr>
-          <w:lang w:val="en-GB"/>
-        </w:rPr>
-      </w:pPr>
-      <w:r>
-        <w:rPr>
-          <w:lang w:val="en-GB"/>
-        </w:rPr>
-        <w:t>TFIX     value [sigma] At1</w:t>
-      </w:r>
-      <w:r>
-        <w:rPr>
-          <w:lang w:val="en-GB"/>
-        </w:rPr>
-        <w:t>A</w:t>
-      </w:r>
-      <w:r>
-        <w:rPr>
-          <w:lang w:val="en-GB"/>
-        </w:rPr>
-        <w:t xml:space="preserve"> A</w:t>
-      </w:r>
-      <w:r>
-        <w:rPr>
-          <w:lang w:val="en-GB"/>
-        </w:rPr>
-        <w:t>t1B At1C At1D […] [</w:t>
-      </w:r>
-      <w:proofErr w:type="spellStart"/>
-      <w:proofErr w:type="gramStart"/>
-      <w:r>
-        <w:rPr>
-          <w:lang w:val="en-GB"/>
-        </w:rPr>
-        <w:t>AtNA</w:t>
-      </w:r>
-      <w:proofErr w:type="spellEnd"/>
-      <w:r>
-        <w:rPr>
-          <w:lang w:val="en-GB"/>
-        </w:rPr>
-        <w:t xml:space="preserve">  </w:t>
-      </w:r>
-      <w:proofErr w:type="spellStart"/>
-      <w:r>
-        <w:rPr>
-          <w:lang w:val="en-GB"/>
-        </w:rPr>
-        <w:t>AtNB</w:t>
-      </w:r>
-      <w:proofErr w:type="spellEnd"/>
-      <w:proofErr w:type="gramEnd"/>
-      <w:r>
-        <w:rPr>
-          <w:lang w:val="en-GB"/>
-        </w:rPr>
-        <w:t xml:space="preserve">  </w:t>
-      </w:r>
-      <w:proofErr w:type="spellStart"/>
-      <w:r>
-        <w:rPr>
-          <w:lang w:val="en-GB"/>
-        </w:rPr>
-        <w:t>AtNC</w:t>
-      </w:r>
-      <w:proofErr w:type="spellEnd"/>
-      <w:r>
-        <w:rPr>
-          <w:lang w:val="en-GB"/>
-        </w:rPr>
-        <w:t xml:space="preserve">  </w:t>
-      </w:r>
-      <w:proofErr w:type="spellStart"/>
-      <w:r>
-        <w:rPr>
-          <w:lang w:val="en-GB"/>
-        </w:rPr>
-        <w:t>AtND</w:t>
-      </w:r>
-      <w:proofErr w:type="spellEnd"/>
-      <w:r>
-        <w:rPr>
-          <w:lang w:val="en-GB"/>
-        </w:rPr>
-        <w:t>]</w:t>
-      </w:r>
-    </w:p>
-    <w:p>
-      <w:pPr>
-        <w:rPr>
-          <w:lang w:val="en-GB"/>
-        </w:rPr>
-      </w:pPr>
-    </w:p>
-    <w:p>
-      <w:pPr>
-        <w:rPr>
-          <w:lang w:val="en-GB"/>
-        </w:rPr>
-      </w:pPr>
-    </w:p>
-    <w:p>
-      <w:pPr>
-        <w:rPr>
-          <w:u w:val="single"/>
-        </w:rPr>
-      </w:pPr>
-      <w:r>
-        <w:rPr>
-          <w:u w:val="single"/>
-        </w:rPr>
-        <w:t>RESTRAIN</w:t>
-      </w:r>
-      <w:r>
-        <w:rPr>
-          <w:u w:val="single"/>
-        </w:rPr>
-        <w:t>T</w:t>
-      </w:r>
-      <w:r>
-        <w:rPr>
-          <w:u w:val="single"/>
-        </w:rPr>
-        <w:t>S</w:t>
-      </w:r>
-    </w:p>
-    <w:p>
-      <w:pPr>
-        <w:rPr>
-          <w:lang w:val="en-GB"/>
-        </w:rPr>
-      </w:pPr>
-      <w:r>
-        <w:rPr>
-          <w:lang w:val="en-GB"/>
-        </w:rPr>
-        <w:t>DFIX</w:t>
-      </w:r>
-      <w:r>
-        <w:rPr>
-          <w:lang w:val="en-GB"/>
-        </w:rPr>
-        <w:t>[_</w:t>
-      </w:r>
-      <w:proofErr w:type="gramStart"/>
-      <w:r>
-        <w:rPr>
-          <w:lang w:val="en-GB"/>
-        </w:rPr>
-        <w:t>MOLN][</w:t>
-      </w:r>
-      <w:proofErr w:type="gramEnd"/>
-      <w:r>
-        <w:rPr>
-          <w:lang w:val="en-GB"/>
-        </w:rPr>
-        <w:t>_PHAN]</w:t>
-      </w:r>
-      <w:r>
-        <w:rPr>
-          <w:lang w:val="en-GB"/>
-        </w:rPr>
-        <w:tab/>
-      </w:r>
-      <w:r>
-        <w:rPr>
-          <w:lang w:val="en-GB"/>
-        </w:rPr>
-        <w:t xml:space="preserve">Value </w:t>
-      </w:r>
-      <w:r>
-        <w:rPr>
-          <w:lang w:val="en-GB"/>
-        </w:rPr>
-        <w:t>[</w:t>
-      </w:r>
-      <w:proofErr w:type="spellStart"/>
-      <w:r>
-        <w:rPr>
-          <w:lang w:val="en-GB"/>
-        </w:rPr>
-        <w:t>V_Std</w:t>
-      </w:r>
-      <w:proofErr w:type="spellEnd"/>
-      <w:r>
-        <w:rPr>
-          <w:lang w:val="en-GB"/>
-        </w:rPr>
-        <w:t>] {</w:t>
-      </w:r>
-      <w:r>
-        <w:rPr>
-          <w:lang w:val="en-GB"/>
-        </w:rPr>
-        <w:t>Object1  Object2</w:t>
-      </w:r>
-      <w:r>
-        <w:rPr>
-          <w:lang w:val="en-GB"/>
-        </w:rPr>
-        <w:t>}</w:t>
-      </w:r>
-    </w:p>
-    <w:p>
-      <w:pPr>
-        <w:rPr>
-          <w:lang w:val="en-GB"/>
-        </w:rPr>
-      </w:pPr>
-      <w:r>
-        <w:rPr>
-          <w:lang w:val="en-GB"/>
-        </w:rPr>
-        <w:t>AFIX</w:t>
-      </w:r>
-      <w:r>
-        <w:rPr>
-          <w:lang w:val="en-GB"/>
-        </w:rPr>
-        <w:t>[_</w:t>
-      </w:r>
-      <w:proofErr w:type="gramStart"/>
-      <w:r>
-        <w:rPr>
-          <w:lang w:val="en-GB"/>
-        </w:rPr>
-        <w:t>MOLN][</w:t>
-      </w:r>
-      <w:proofErr w:type="gramEnd"/>
-      <w:r>
-        <w:rPr>
-          <w:lang w:val="en-GB"/>
-        </w:rPr>
-        <w:t>_PHAN]</w:t>
-      </w:r>
-      <w:r>
-        <w:rPr>
-          <w:lang w:val="en-GB"/>
-        </w:rPr>
-        <w:tab/>
-      </w:r>
-      <w:r>
-        <w:rPr>
-          <w:lang w:val="en-GB"/>
-        </w:rPr>
-        <w:t>Value [</w:t>
-      </w:r>
-      <w:proofErr w:type="spellStart"/>
-      <w:r>
-        <w:rPr>
-          <w:lang w:val="en-GB"/>
-        </w:rPr>
-        <w:t>V_Std</w:t>
-      </w:r>
-      <w:proofErr w:type="spellEnd"/>
-      <w:r>
-        <w:rPr>
-          <w:lang w:val="en-GB"/>
-        </w:rPr>
-        <w:t>] {</w:t>
-      </w:r>
-      <w:r>
-        <w:rPr>
-          <w:lang w:val="en-GB"/>
-        </w:rPr>
-        <w:t>Object1 Object2 Object3</w:t>
-      </w:r>
-      <w:r>
-        <w:rPr>
-          <w:lang w:val="en-GB"/>
-        </w:rPr>
-        <w:t>}</w:t>
-      </w:r>
-      <w:r>
-        <w:rPr>
-          <w:lang w:val="en-GB"/>
-        </w:rPr>
-        <w:t xml:space="preserve"> </w:t>
-      </w:r>
-    </w:p>
-    <w:p>
-      <w:pPr>
-        <w:rPr>
-          <w:lang w:val="en-GB"/>
-        </w:rPr>
-      </w:pPr>
-      <w:r>
-        <w:rPr>
-          <w:lang w:val="en-GB"/>
-        </w:rPr>
-        <w:t>TFIX</w:t>
-      </w:r>
-      <w:r>
-        <w:rPr>
-          <w:lang w:val="en-GB"/>
-        </w:rPr>
-        <w:t>[_</w:t>
-      </w:r>
-      <w:proofErr w:type="gramStart"/>
-      <w:r>
-        <w:rPr>
-          <w:lang w:val="en-GB"/>
-        </w:rPr>
-        <w:t>MOLN][</w:t>
-      </w:r>
-      <w:proofErr w:type="gramEnd"/>
-      <w:r>
-        <w:rPr>
-          <w:lang w:val="en-GB"/>
-        </w:rPr>
-        <w:t>_PHAN]</w:t>
-      </w:r>
-      <w:r>
-        <w:rPr>
-          <w:lang w:val="en-GB"/>
-        </w:rPr>
-        <w:tab/>
-      </w:r>
-      <w:r>
-        <w:rPr>
-          <w:lang w:val="en-GB"/>
-        </w:rPr>
-        <w:t>Value [</w:t>
-      </w:r>
-      <w:proofErr w:type="spellStart"/>
-      <w:r>
-        <w:rPr>
-          <w:lang w:val="en-GB"/>
-        </w:rPr>
-        <w:t>V_Std</w:t>
-      </w:r>
-      <w:proofErr w:type="spellEnd"/>
-      <w:r>
-        <w:rPr>
-          <w:lang w:val="en-GB"/>
-        </w:rPr>
-        <w:t>] {</w:t>
-      </w:r>
-      <w:r>
-        <w:rPr>
-          <w:lang w:val="en-GB"/>
-        </w:rPr>
-        <w:t>Object1 Object2 Object3 Object4</w:t>
-      </w:r>
-      <w:r>
-        <w:rPr>
-          <w:lang w:val="en-GB"/>
-        </w:rPr>
-        <w:t>}</w:t>
-      </w:r>
-      <w:r>
-        <w:rPr>
-          <w:lang w:val="en-GB"/>
-        </w:rPr>
-        <w:t xml:space="preserve">  </w:t>
-      </w:r>
-    </w:p>
-    <w:p>
-      <w:pPr>
-        <w:rPr>
-          <w:lang w:val="en-GB"/>
-        </w:rPr>
-      </w:pPr>
-    </w:p>
-    <w:p>
-      <w:pPr>
-        <w:rPr>
-          <w:lang w:val="en-GB"/>
-        </w:rPr>
-      </w:pPr>
-      <w:r>
-        <w:rPr>
-          <w:lang w:val="en-GB"/>
-        </w:rPr>
-        <w:t xml:space="preserve">Object:     </w:t>
-      </w:r>
-      <w:proofErr w:type="spellStart"/>
-      <w:r>
-        <w:rPr>
-          <w:lang w:val="en-GB"/>
-        </w:rPr>
-        <w:t>AtomLabel</w:t>
-      </w:r>
-      <w:proofErr w:type="spellEnd"/>
-      <w:r>
-        <w:rPr>
-          <w:lang w:val="en-GB"/>
-        </w:rPr>
-        <w:t>[_N.IJK]</w:t>
-      </w:r>
-    </w:p>
-    <w:p>
-      <w:pPr>
-        <w:rPr>
-          <w:lang w:val="en-GB"/>
-        </w:rPr>
-      </w:pPr>
-      <w:r>
-        <w:rPr>
-          <w:lang w:val="en-GB"/>
-        </w:rPr>
-        <w:t xml:space="preserve">                         N: Number of symmetry operator</w:t>
-      </w:r>
-      <w:r>
-        <w:rPr>
-          <w:lang w:val="en-GB"/>
-        </w:rPr>
-        <w:tab/>
-      </w:r>
-      <w:r>
-        <w:rPr>
-          <w:lang w:val="en-GB"/>
-        </w:rPr>
-        <w:tab/>
-        <w:t xml:space="preserve">IJK: </w:t>
-      </w:r>
-      <w:proofErr w:type="spellStart"/>
-      <w:r>
-        <w:rPr>
-          <w:lang w:val="en-GB"/>
-        </w:rPr>
-        <w:t>Traslation</w:t>
-      </w:r>
-      <w:proofErr w:type="spellEnd"/>
-      <w:r>
-        <w:rPr>
-          <w:lang w:val="en-GB"/>
-        </w:rPr>
-        <w:t xml:space="preserve"> component (</w:t>
-      </w:r>
-      <w:proofErr w:type="gramStart"/>
-      <w:r>
-        <w:rPr>
-          <w:lang w:val="en-GB"/>
-        </w:rPr>
-        <w:t>555,465,…</w:t>
-      </w:r>
-      <w:proofErr w:type="gramEnd"/>
-      <w:r>
-        <w:rPr>
-          <w:lang w:val="en-GB"/>
-        </w:rPr>
-        <w:t>)</w:t>
-      </w:r>
-    </w:p>
-    <w:p>
-      <w:pPr>
-        <w:rPr>
-          <w:lang w:val="en-GB"/>
-        </w:rPr>
-      </w:pPr>
-      <w:r>
-        <w:rPr>
-          <w:lang w:val="en-GB"/>
-        </w:rPr>
-        <w:t xml:space="preserve">              </w:t>
-      </w:r>
-    </w:p>
-    <w:p>
-      <w:pPr>
-        <w:rPr>
           <w:lang w:val="en-GB"/>
         </w:rPr>
       </w:pPr>

</xml_diff>